<commit_message>
updating CV with new paper
</commit_message>
<xml_diff>
--- a/documents/Berginski_CV.docx
+++ b/documents/Berginski_CV.docx
@@ -685,6 +685,332 @@
           <w:numId w:val="10"/>
         </w:numPr>
         <w:spacing w:line="240" w:lineRule="auto"/>
+        <w:ind w:left="216"/>
+        <w:rPr>
+          <w:rStyle w:val="citationauthor"/>
+          <w:rFonts w:ascii="Times New Roman" w:eastAsia="Times New Roman" w:hAnsi="Times New Roman" w:cs="Times New Roman"/>
+          <w:sz w:val="24"/>
+          <w:szCs w:val="24"/>
+        </w:rPr>
+      </w:pPr>
+      <w:bookmarkStart w:id="0" w:name="_GoBack"/>
+      <w:bookmarkEnd w:id="0"/>
+      <w:r>
+        <w:rPr>
+          <w:rStyle w:val="citationauthor"/>
+          <w:rFonts w:ascii="Times New Roman" w:eastAsia="Times New Roman" w:hAnsi="Times New Roman" w:cs="Times New Roman"/>
+          <w:sz w:val="24"/>
+          <w:szCs w:val="24"/>
+        </w:rPr>
+        <w:t>Chan</w:t>
+      </w:r>
+      <w:r>
+        <w:rPr>
+          <w:rStyle w:val="citationauthor"/>
+          <w:rFonts w:ascii="Times New Roman" w:eastAsia="Times New Roman" w:hAnsi="Times New Roman" w:cs="Times New Roman"/>
+          <w:sz w:val="24"/>
+          <w:szCs w:val="24"/>
+        </w:rPr>
+        <w:t xml:space="preserve"> KT</w:t>
+      </w:r>
+      <w:r>
+        <w:rPr>
+          <w:rStyle w:val="citationauthor"/>
+          <w:rFonts w:ascii="Times New Roman" w:eastAsia="Times New Roman" w:hAnsi="Times New Roman" w:cs="Times New Roman"/>
+          <w:sz w:val="24"/>
+          <w:szCs w:val="24"/>
+        </w:rPr>
+        <w:t xml:space="preserve">, </w:t>
+      </w:r>
+      <w:proofErr w:type="spellStart"/>
+      <w:r>
+        <w:rPr>
+          <w:rStyle w:val="citationauthor"/>
+          <w:rFonts w:ascii="Times New Roman" w:eastAsia="Times New Roman" w:hAnsi="Times New Roman" w:cs="Times New Roman"/>
+          <w:sz w:val="24"/>
+          <w:szCs w:val="24"/>
+        </w:rPr>
+        <w:t>Asokan</w:t>
+      </w:r>
+      <w:proofErr w:type="spellEnd"/>
+      <w:r>
+        <w:rPr>
+          <w:rStyle w:val="citationauthor"/>
+          <w:rFonts w:ascii="Times New Roman" w:eastAsia="Times New Roman" w:hAnsi="Times New Roman" w:cs="Times New Roman"/>
+          <w:sz w:val="24"/>
+          <w:szCs w:val="24"/>
+        </w:rPr>
+        <w:t xml:space="preserve"> SB</w:t>
+      </w:r>
+      <w:r>
+        <w:rPr>
+          <w:rStyle w:val="citationauthor"/>
+          <w:rFonts w:ascii="Times New Roman" w:eastAsia="Times New Roman" w:hAnsi="Times New Roman" w:cs="Times New Roman"/>
+          <w:sz w:val="24"/>
+          <w:szCs w:val="24"/>
+        </w:rPr>
+        <w:t>, King</w:t>
+      </w:r>
+      <w:r>
+        <w:rPr>
+          <w:rStyle w:val="citationauthor"/>
+          <w:rFonts w:ascii="Times New Roman" w:eastAsia="Times New Roman" w:hAnsi="Times New Roman" w:cs="Times New Roman"/>
+          <w:sz w:val="24"/>
+          <w:szCs w:val="24"/>
+        </w:rPr>
+        <w:t xml:space="preserve"> SJ</w:t>
+      </w:r>
+      <w:r>
+        <w:rPr>
+          <w:rStyle w:val="citationauthor"/>
+          <w:rFonts w:ascii="Times New Roman" w:eastAsia="Times New Roman" w:hAnsi="Times New Roman" w:cs="Times New Roman"/>
+          <w:sz w:val="24"/>
+          <w:szCs w:val="24"/>
+        </w:rPr>
+        <w:t>, Bo</w:t>
+      </w:r>
+      <w:r>
+        <w:rPr>
+          <w:rStyle w:val="citationauthor"/>
+          <w:rFonts w:ascii="Times New Roman" w:eastAsia="Times New Roman" w:hAnsi="Times New Roman" w:cs="Times New Roman"/>
+          <w:sz w:val="24"/>
+          <w:szCs w:val="24"/>
+        </w:rPr>
+        <w:t xml:space="preserve"> T</w:t>
+      </w:r>
+      <w:r>
+        <w:rPr>
+          <w:rStyle w:val="citationauthor"/>
+          <w:rFonts w:ascii="Times New Roman" w:eastAsia="Times New Roman" w:hAnsi="Times New Roman" w:cs="Times New Roman"/>
+          <w:sz w:val="24"/>
+          <w:szCs w:val="24"/>
+        </w:rPr>
+        <w:t>, Dubose</w:t>
+      </w:r>
+      <w:r>
+        <w:rPr>
+          <w:rStyle w:val="citationauthor"/>
+          <w:rFonts w:ascii="Times New Roman" w:eastAsia="Times New Roman" w:hAnsi="Times New Roman" w:cs="Times New Roman"/>
+          <w:sz w:val="24"/>
+          <w:szCs w:val="24"/>
+        </w:rPr>
+        <w:t xml:space="preserve"> ES</w:t>
+      </w:r>
+      <w:r>
+        <w:rPr>
+          <w:rStyle w:val="citationauthor"/>
+          <w:rFonts w:ascii="Times New Roman" w:eastAsia="Times New Roman" w:hAnsi="Times New Roman" w:cs="Times New Roman"/>
+          <w:sz w:val="24"/>
+          <w:szCs w:val="24"/>
+        </w:rPr>
+        <w:t>, Liu</w:t>
+      </w:r>
+      <w:r>
+        <w:rPr>
+          <w:rStyle w:val="citationauthor"/>
+          <w:rFonts w:ascii="Times New Roman" w:eastAsia="Times New Roman" w:hAnsi="Times New Roman" w:cs="Times New Roman"/>
+          <w:sz w:val="24"/>
+          <w:szCs w:val="24"/>
+        </w:rPr>
+        <w:t xml:space="preserve"> W</w:t>
+      </w:r>
+      <w:r>
+        <w:rPr>
+          <w:rStyle w:val="citationauthor"/>
+          <w:rFonts w:ascii="Times New Roman" w:eastAsia="Times New Roman" w:hAnsi="Times New Roman" w:cs="Times New Roman"/>
+          <w:sz w:val="24"/>
+          <w:szCs w:val="24"/>
+        </w:rPr>
+        <w:t xml:space="preserve">, </w:t>
+      </w:r>
+      <w:r>
+        <w:rPr>
+          <w:rStyle w:val="citationauthor"/>
+          <w:rFonts w:ascii="Times New Roman" w:eastAsia="Times New Roman" w:hAnsi="Times New Roman" w:cs="Times New Roman"/>
+          <w:b/>
+          <w:sz w:val="24"/>
+          <w:szCs w:val="24"/>
+          <w:u w:val="single"/>
+        </w:rPr>
+        <w:t>Berginski ME</w:t>
+      </w:r>
+      <w:r>
+        <w:rPr>
+          <w:rStyle w:val="citationauthor"/>
+          <w:rFonts w:ascii="Times New Roman" w:eastAsia="Times New Roman" w:hAnsi="Times New Roman" w:cs="Times New Roman"/>
+          <w:sz w:val="24"/>
+          <w:szCs w:val="24"/>
+        </w:rPr>
+        <w:t>, Simon</w:t>
+      </w:r>
+      <w:r>
+        <w:rPr>
+          <w:rStyle w:val="citationauthor"/>
+          <w:rFonts w:ascii="Times New Roman" w:eastAsia="Times New Roman" w:hAnsi="Times New Roman" w:cs="Times New Roman"/>
+          <w:sz w:val="24"/>
+          <w:szCs w:val="24"/>
+        </w:rPr>
+        <w:t xml:space="preserve"> JM</w:t>
+      </w:r>
+      <w:r>
+        <w:rPr>
+          <w:rStyle w:val="citationauthor"/>
+          <w:rFonts w:ascii="Times New Roman" w:eastAsia="Times New Roman" w:hAnsi="Times New Roman" w:cs="Times New Roman"/>
+          <w:sz w:val="24"/>
+          <w:szCs w:val="24"/>
+        </w:rPr>
+        <w:t>, Davis</w:t>
+      </w:r>
+      <w:r>
+        <w:rPr>
+          <w:rStyle w:val="citationauthor"/>
+          <w:rFonts w:ascii="Times New Roman" w:eastAsia="Times New Roman" w:hAnsi="Times New Roman" w:cs="Times New Roman"/>
+          <w:sz w:val="24"/>
+          <w:szCs w:val="24"/>
+        </w:rPr>
+        <w:t xml:space="preserve"> IJ</w:t>
+      </w:r>
+      <w:r>
+        <w:rPr>
+          <w:rStyle w:val="citationauthor"/>
+          <w:rFonts w:ascii="Times New Roman" w:eastAsia="Times New Roman" w:hAnsi="Times New Roman" w:cs="Times New Roman"/>
+          <w:sz w:val="24"/>
+          <w:szCs w:val="24"/>
+        </w:rPr>
+        <w:t>, Gomez</w:t>
+      </w:r>
+      <w:r>
+        <w:rPr>
+          <w:rStyle w:val="citationauthor"/>
+          <w:rFonts w:ascii="Times New Roman" w:eastAsia="Times New Roman" w:hAnsi="Times New Roman" w:cs="Times New Roman"/>
+          <w:sz w:val="24"/>
+          <w:szCs w:val="24"/>
+        </w:rPr>
+        <w:t xml:space="preserve"> SM</w:t>
+      </w:r>
+      <w:r>
+        <w:rPr>
+          <w:rStyle w:val="citationauthor"/>
+          <w:rFonts w:ascii="Times New Roman" w:eastAsia="Times New Roman" w:hAnsi="Times New Roman" w:cs="Times New Roman"/>
+          <w:sz w:val="24"/>
+          <w:szCs w:val="24"/>
+        </w:rPr>
+        <w:t xml:space="preserve">, </w:t>
+      </w:r>
+      <w:proofErr w:type="spellStart"/>
+      <w:r>
+        <w:rPr>
+          <w:rStyle w:val="citationauthor"/>
+          <w:rFonts w:ascii="Times New Roman" w:eastAsia="Times New Roman" w:hAnsi="Times New Roman" w:cs="Times New Roman"/>
+          <w:sz w:val="24"/>
+          <w:szCs w:val="24"/>
+        </w:rPr>
+        <w:t>Shar</w:t>
+      </w:r>
+      <w:r>
+        <w:rPr>
+          <w:rStyle w:val="citationauthor"/>
+          <w:rFonts w:ascii="Times New Roman" w:eastAsia="Times New Roman" w:hAnsi="Times New Roman" w:cs="Times New Roman"/>
+          <w:sz w:val="24"/>
+          <w:szCs w:val="24"/>
+        </w:rPr>
+        <w:t>pless</w:t>
+      </w:r>
+      <w:proofErr w:type="spellEnd"/>
+      <w:r>
+        <w:rPr>
+          <w:rStyle w:val="citationauthor"/>
+          <w:rFonts w:ascii="Times New Roman" w:eastAsia="Times New Roman" w:hAnsi="Times New Roman" w:cs="Times New Roman"/>
+          <w:sz w:val="24"/>
+          <w:szCs w:val="24"/>
+        </w:rPr>
+        <w:t xml:space="preserve"> NE, Bear JE. </w:t>
+      </w:r>
+      <w:r>
+        <w:rPr>
+          <w:rStyle w:val="citationauthor"/>
+          <w:rFonts w:ascii="Times New Roman" w:eastAsia="Times New Roman" w:hAnsi="Times New Roman" w:cs="Times New Roman"/>
+          <w:sz w:val="24"/>
+          <w:szCs w:val="24"/>
+        </w:rPr>
+        <w:t>LKB1 loss in melanoma disrupts directional migration toward extracellular matrix cues</w:t>
+      </w:r>
+      <w:r>
+        <w:rPr>
+          <w:rStyle w:val="citationauthor"/>
+          <w:rFonts w:ascii="Times New Roman" w:eastAsia="Times New Roman" w:hAnsi="Times New Roman" w:cs="Times New Roman"/>
+          <w:sz w:val="24"/>
+          <w:szCs w:val="24"/>
+        </w:rPr>
+        <w:t>. JCB 2014</w:t>
+      </w:r>
+      <w:r>
+        <w:rPr>
+          <w:rStyle w:val="citationauthor"/>
+          <w:rFonts w:ascii="Times New Roman" w:eastAsia="Times New Roman" w:hAnsi="Times New Roman" w:cs="Times New Roman"/>
+          <w:sz w:val="24"/>
+          <w:szCs w:val="24"/>
+        </w:rPr>
+        <w:t xml:space="preserve"> </w:t>
+      </w:r>
+      <w:r>
+        <w:rPr>
+          <w:rStyle w:val="citationauthor"/>
+          <w:rFonts w:ascii="Times New Roman" w:eastAsia="Times New Roman" w:hAnsi="Times New Roman" w:cs="Times New Roman"/>
+          <w:sz w:val="24"/>
+          <w:szCs w:val="24"/>
+        </w:rPr>
+        <w:t>(</w:t>
+      </w:r>
+      <w:hyperlink r:id="rId10" w:history="1">
+        <w:r>
+          <w:rPr>
+            <w:rStyle w:val="Hyperlink"/>
+            <w:rFonts w:ascii="Times New Roman" w:eastAsia="Times New Roman" w:hAnsi="Times New Roman" w:cs="Times New Roman"/>
+            <w:sz w:val="24"/>
+            <w:szCs w:val="24"/>
+          </w:rPr>
+          <w:t>HTML</w:t>
+        </w:r>
+      </w:hyperlink>
+      <w:r>
+        <w:rPr>
+          <w:rStyle w:val="citationauthor"/>
+          <w:rFonts w:ascii="Times New Roman" w:eastAsia="Times New Roman" w:hAnsi="Times New Roman" w:cs="Times New Roman"/>
+          <w:sz w:val="24"/>
+          <w:szCs w:val="24"/>
+        </w:rPr>
+        <w:t>|</w:t>
+      </w:r>
+      <w:hyperlink r:id="rId11" w:history="1">
+        <w:r>
+          <w:rPr>
+            <w:rStyle w:val="Hyperlink"/>
+            <w:rFonts w:ascii="Times New Roman" w:eastAsia="Times New Roman" w:hAnsi="Times New Roman" w:cs="Times New Roman"/>
+            <w:sz w:val="24"/>
+            <w:szCs w:val="24"/>
+          </w:rPr>
+          <w:t>PDF</w:t>
+        </w:r>
+      </w:hyperlink>
+      <w:r>
+        <w:rPr>
+          <w:rStyle w:val="citationauthor"/>
+          <w:rFonts w:ascii="Times New Roman" w:eastAsia="Times New Roman" w:hAnsi="Times New Roman" w:cs="Times New Roman"/>
+          <w:sz w:val="24"/>
+          <w:szCs w:val="24"/>
+        </w:rPr>
+        <w:t>)</w:t>
+      </w:r>
+    </w:p>
+    <w:p>
+      <w:pPr>
+        <w:pStyle w:val="ListParagraph"/>
+        <w:numPr>
+          <w:ilvl w:val="0"/>
+          <w:numId w:val="10"/>
+        </w:numPr>
+        <w:spacing w:line="240" w:lineRule="auto"/>
         <w:ind w:left="144" w:hanging="270"/>
         <w:rPr>
           <w:rStyle w:val="citationauthor"/>
@@ -725,7 +1051,6 @@
         </w:rPr>
         <w:t xml:space="preserve"> D, </w:t>
       </w:r>
-      <w:bookmarkStart w:id="0" w:name="_GoBack"/>
       <w:r>
         <w:rPr>
           <w:rStyle w:val="citationauthor"/>
@@ -738,7 +1063,6 @@
         </w:rPr>
         <w:t>Berginski ME</w:t>
       </w:r>
-      <w:bookmarkEnd w:id="0"/>
       <w:r>
         <w:rPr>
           <w:rStyle w:val="citationauthor"/>
@@ -880,7 +1204,7 @@
         </w:rPr>
         <w:t>, 2014 (</w:t>
       </w:r>
-      <w:hyperlink r:id="rId10" w:history="1">
+      <w:hyperlink r:id="rId12" w:history="1">
         <w:r>
           <w:rPr>
             <w:rStyle w:val="Hyperlink"/>
@@ -901,7 +1225,7 @@
         </w:rPr>
         <w:t>|</w:t>
       </w:r>
-      <w:hyperlink r:id="rId11" w:history="1">
+      <w:hyperlink r:id="rId13" w:history="1">
         <w:r>
           <w:rPr>
             <w:rStyle w:val="Hyperlink"/>
@@ -1000,7 +1324,7 @@
         </w:rPr>
         <w:t>, 2014 (</w:t>
       </w:r>
-      <w:hyperlink r:id="rId12" w:history="1">
+      <w:hyperlink r:id="rId14" w:history="1">
         <w:r>
           <w:rPr>
             <w:rStyle w:val="Hyperlink"/>
@@ -1020,7 +1344,7 @@
         </w:rPr>
         <w:t>|</w:t>
       </w:r>
-      <w:hyperlink r:id="rId13" w:history="1">
+      <w:hyperlink r:id="rId15" w:history="1">
         <w:r>
           <w:rPr>
             <w:rStyle w:val="Hyperlink"/>
@@ -1137,7 +1461,7 @@
         </w:rPr>
         <w:t xml:space="preserve"> TC, Hahn KM. </w:t>
       </w:r>
-      <w:hyperlink r:id="rId14" w:history="1">
+      <w:hyperlink r:id="rId16" w:history="1">
         <w:r>
           <w:rPr>
             <w:rStyle w:val="citationauthor"/>
@@ -1196,7 +1520,7 @@
         </w:rPr>
         <w:t xml:space="preserve"> 2014 (</w:t>
       </w:r>
-      <w:hyperlink r:id="rId15" w:history="1">
+      <w:hyperlink r:id="rId17" w:history="1">
         <w:r>
           <w:rPr>
             <w:rStyle w:val="Hyperlink"/>
@@ -1216,7 +1540,7 @@
         </w:rPr>
         <w:t>|</w:t>
       </w:r>
-      <w:hyperlink r:id="rId16" w:history="1">
+      <w:hyperlink r:id="rId18" w:history="1">
         <w:r>
           <w:rPr>
             <w:rStyle w:val="Hyperlink"/>
@@ -1387,7 +1711,7 @@
         </w:rPr>
         <w:t>, 2014 (</w:t>
       </w:r>
-      <w:hyperlink r:id="rId17" w:history="1">
+      <w:hyperlink r:id="rId19" w:history="1">
         <w:r>
           <w:rPr>
             <w:rStyle w:val="Hyperlink"/>
@@ -1409,7 +1733,7 @@
         </w:rPr>
         <w:t>|</w:t>
       </w:r>
-      <w:hyperlink r:id="rId18" w:history="1">
+      <w:hyperlink r:id="rId20" w:history="1">
         <w:r>
           <w:rPr>
             <w:rStyle w:val="Hyperlink"/>
@@ -1535,7 +1859,7 @@
         </w:rPr>
         <w:t>, 2013 (</w:t>
       </w:r>
-      <w:hyperlink r:id="rId19" w:history="1">
+      <w:hyperlink r:id="rId21" w:history="1">
         <w:r>
           <w:rPr>
             <w:rStyle w:val="Hyperlink"/>
@@ -1555,7 +1879,7 @@
         </w:rPr>
         <w:t>|</w:t>
       </w:r>
-      <w:hyperlink r:id="rId20" w:history="1">
+      <w:hyperlink r:id="rId22" w:history="1">
         <w:r>
           <w:rPr>
             <w:rStyle w:val="Hyperlink"/>
@@ -1642,192 +1966,6 @@
           <w:szCs w:val="24"/>
         </w:rPr>
         <w:t xml:space="preserve"> 2013 </w:t>
-      </w:r>
-      <w:r>
-        <w:rPr>
-          <w:rFonts w:ascii="Times New Roman" w:hAnsi="Times New Roman" w:cs="Times New Roman"/>
-          <w:sz w:val="24"/>
-          <w:szCs w:val="24"/>
-        </w:rPr>
-        <w:t>(</w:t>
-      </w:r>
-      <w:hyperlink r:id="rId21" w:history="1">
-        <w:r>
-          <w:rPr>
-            <w:rStyle w:val="Hyperlink"/>
-            <w:rFonts w:ascii="Times New Roman" w:hAnsi="Times New Roman" w:cs="Times New Roman"/>
-            <w:sz w:val="24"/>
-            <w:szCs w:val="24"/>
-          </w:rPr>
-          <w:t>HTML</w:t>
-        </w:r>
-      </w:hyperlink>
-      <w:r>
-        <w:rPr>
-          <w:rFonts w:ascii="Times New Roman" w:hAnsi="Times New Roman" w:cs="Times New Roman"/>
-          <w:sz w:val="24"/>
-          <w:szCs w:val="24"/>
-        </w:rPr>
-        <w:t>|</w:t>
-      </w:r>
-      <w:hyperlink r:id="rId22" w:history="1">
-        <w:r>
-          <w:rPr>
-            <w:rStyle w:val="Hyperlink"/>
-            <w:rFonts w:ascii="Times New Roman" w:hAnsi="Times New Roman" w:cs="Times New Roman"/>
-            <w:sz w:val="24"/>
-            <w:szCs w:val="24"/>
-          </w:rPr>
-          <w:t>PDF</w:t>
-        </w:r>
-      </w:hyperlink>
-      <w:r>
-        <w:rPr>
-          <w:rFonts w:ascii="Times New Roman" w:hAnsi="Times New Roman" w:cs="Times New Roman"/>
-          <w:sz w:val="24"/>
-          <w:szCs w:val="24"/>
-        </w:rPr>
-        <w:t>)</w:t>
-      </w:r>
-    </w:p>
-    <w:p>
-      <w:pPr>
-        <w:pStyle w:val="ListParagraph"/>
-        <w:numPr>
-          <w:ilvl w:val="0"/>
-          <w:numId w:val="10"/>
-        </w:numPr>
-        <w:spacing w:line="240" w:lineRule="auto"/>
-        <w:ind w:left="144" w:hanging="270"/>
-        <w:rPr>
-          <w:rFonts w:ascii="Times New Roman" w:eastAsia="Times New Roman" w:hAnsi="Times New Roman" w:cs="Times New Roman"/>
-          <w:sz w:val="24"/>
-          <w:szCs w:val="24"/>
-        </w:rPr>
-      </w:pPr>
-      <w:proofErr w:type="spellStart"/>
-      <w:r>
-        <w:rPr>
-          <w:rFonts w:ascii="Times New Roman" w:eastAsia="Times New Roman" w:hAnsi="Times New Roman" w:cs="Times New Roman"/>
-          <w:sz w:val="24"/>
-          <w:szCs w:val="24"/>
-        </w:rPr>
-        <w:t>Sankar</w:t>
-      </w:r>
-      <w:proofErr w:type="spellEnd"/>
-      <w:r>
-        <w:rPr>
-          <w:rFonts w:ascii="Times New Roman" w:eastAsia="Times New Roman" w:hAnsi="Times New Roman" w:cs="Times New Roman"/>
-          <w:sz w:val="24"/>
-          <w:szCs w:val="24"/>
-        </w:rPr>
-        <w:t xml:space="preserve"> CP, </w:t>
-      </w:r>
-      <w:proofErr w:type="spellStart"/>
-      <w:r>
-        <w:rPr>
-          <w:rFonts w:ascii="Times New Roman" w:eastAsia="Times New Roman" w:hAnsi="Times New Roman" w:cs="Times New Roman"/>
-          <w:sz w:val="24"/>
-          <w:szCs w:val="24"/>
-        </w:rPr>
-        <w:t>Barhoumi</w:t>
-      </w:r>
-      <w:proofErr w:type="spellEnd"/>
-      <w:r>
-        <w:rPr>
-          <w:rFonts w:ascii="Times New Roman" w:eastAsia="Times New Roman" w:hAnsi="Times New Roman" w:cs="Times New Roman"/>
-          <w:sz w:val="24"/>
-          <w:szCs w:val="24"/>
-        </w:rPr>
-        <w:t xml:space="preserve"> R, </w:t>
-      </w:r>
-      <w:r>
-        <w:rPr>
-          <w:rFonts w:ascii="Times New Roman" w:eastAsia="Times New Roman" w:hAnsi="Times New Roman" w:cs="Times New Roman"/>
-          <w:b/>
-          <w:sz w:val="24"/>
-          <w:szCs w:val="24"/>
-          <w:u w:val="single"/>
-        </w:rPr>
-        <w:t>Berginski ME</w:t>
-      </w:r>
-      <w:r>
-        <w:rPr>
-          <w:rFonts w:ascii="Times New Roman" w:eastAsia="Times New Roman" w:hAnsi="Times New Roman" w:cs="Times New Roman"/>
-          <w:sz w:val="24"/>
-          <w:szCs w:val="24"/>
-        </w:rPr>
-        <w:t xml:space="preserve">, </w:t>
-      </w:r>
-      <w:proofErr w:type="spellStart"/>
-      <w:r>
-        <w:rPr>
-          <w:rFonts w:ascii="Times New Roman" w:eastAsia="Times New Roman" w:hAnsi="Times New Roman" w:cs="Times New Roman"/>
-          <w:sz w:val="24"/>
-          <w:szCs w:val="24"/>
-        </w:rPr>
-        <w:t>Sreenivasappa</w:t>
-      </w:r>
-      <w:proofErr w:type="spellEnd"/>
-      <w:r>
-        <w:rPr>
-          <w:rFonts w:ascii="Times New Roman" w:eastAsia="Times New Roman" w:hAnsi="Times New Roman" w:cs="Times New Roman"/>
-          <w:sz w:val="24"/>
-          <w:szCs w:val="24"/>
-        </w:rPr>
-        <w:t xml:space="preserve"> H, Tranche A, Gomez SM, Rivera GM. </w:t>
-      </w:r>
-      <w:proofErr w:type="spellStart"/>
-      <w:r>
-        <w:rPr>
-          <w:rFonts w:ascii="Times New Roman" w:eastAsia="Times New Roman" w:hAnsi="Times New Roman" w:cs="Times New Roman"/>
-          <w:sz w:val="24"/>
-          <w:szCs w:val="24"/>
-        </w:rPr>
-        <w:t>Nck</w:t>
-      </w:r>
-      <w:proofErr w:type="spellEnd"/>
-      <w:r>
-        <w:rPr>
-          <w:rFonts w:ascii="Times New Roman" w:eastAsia="Times New Roman" w:hAnsi="Times New Roman" w:cs="Times New Roman"/>
-          <w:sz w:val="24"/>
-          <w:szCs w:val="24"/>
-        </w:rPr>
-        <w:t xml:space="preserve"> enables directional cell migration through the coordination of polarized membrane protrusion with adhesion dynamics. </w:t>
-      </w:r>
-      <w:r>
-        <w:rPr>
-          <w:rFonts w:ascii="Times New Roman" w:eastAsia="Times New Roman" w:hAnsi="Times New Roman" w:cs="Times New Roman"/>
-          <w:i/>
-          <w:sz w:val="24"/>
-          <w:szCs w:val="24"/>
-        </w:rPr>
-        <w:t>Journal of Cell Science</w:t>
-      </w:r>
-      <w:r>
-        <w:rPr>
-          <w:rFonts w:ascii="Times New Roman" w:eastAsia="Times New Roman" w:hAnsi="Times New Roman" w:cs="Times New Roman"/>
-          <w:i/>
-          <w:sz w:val="24"/>
-          <w:szCs w:val="24"/>
-        </w:rPr>
-        <w:t>,</w:t>
-      </w:r>
-      <w:r>
-        <w:rPr>
-          <w:rFonts w:ascii="Times New Roman" w:eastAsia="Times New Roman" w:hAnsi="Times New Roman" w:cs="Times New Roman"/>
-          <w:sz w:val="24"/>
-          <w:szCs w:val="24"/>
-        </w:rPr>
-        <w:t xml:space="preserve"> 2013</w:t>
-      </w:r>
-      <w:r>
-        <w:rPr>
-          <w:rFonts w:ascii="Times New Roman" w:eastAsia="Times New Roman" w:hAnsi="Times New Roman" w:cs="Times New Roman"/>
-          <w:sz w:val="24"/>
-          <w:szCs w:val="24"/>
-        </w:rPr>
-        <w:t xml:space="preserve"> </w:t>
       </w:r>
       <w:r>
         <w:rPr>
@@ -1891,40 +2029,46 @@
           <w:szCs w:val="24"/>
         </w:rPr>
       </w:pPr>
-      <w:r>
-        <w:rPr>
-          <w:rFonts w:ascii="Times New Roman" w:hAnsi="Times New Roman" w:cs="Times New Roman"/>
-          <w:color w:val="000000"/>
-          <w:sz w:val="24"/>
-          <w:szCs w:val="24"/>
-        </w:rPr>
-        <w:t xml:space="preserve">Chen Z, </w:t>
-      </w:r>
       <w:proofErr w:type="spellStart"/>
       <w:r>
         <w:rPr>
-          <w:rFonts w:ascii="Times New Roman" w:hAnsi="Times New Roman" w:cs="Times New Roman"/>
-          <w:color w:val="000000"/>
-          <w:sz w:val="24"/>
-          <w:szCs w:val="24"/>
-        </w:rPr>
-        <w:t>Lessey</w:t>
+          <w:rFonts w:ascii="Times New Roman" w:eastAsia="Times New Roman" w:hAnsi="Times New Roman" w:cs="Times New Roman"/>
+          <w:sz w:val="24"/>
+          <w:szCs w:val="24"/>
+        </w:rPr>
+        <w:t>Sankar</w:t>
       </w:r>
       <w:proofErr w:type="spellEnd"/>
       <w:r>
         <w:rPr>
-          <w:rFonts w:ascii="Times New Roman" w:hAnsi="Times New Roman" w:cs="Times New Roman"/>
-          <w:color w:val="000000"/>
-          <w:sz w:val="24"/>
-          <w:szCs w:val="24"/>
-        </w:rPr>
-        <w:t xml:space="preserve"> E, </w:t>
-      </w:r>
-      <w:r>
-        <w:rPr>
-          <w:rFonts w:ascii="Times New Roman" w:hAnsi="Times New Roman" w:cs="Times New Roman"/>
+          <w:rFonts w:ascii="Times New Roman" w:eastAsia="Times New Roman" w:hAnsi="Times New Roman" w:cs="Times New Roman"/>
+          <w:sz w:val="24"/>
+          <w:szCs w:val="24"/>
+        </w:rPr>
+        <w:t xml:space="preserve"> CP, </w:t>
+      </w:r>
+      <w:proofErr w:type="spellStart"/>
+      <w:r>
+        <w:rPr>
+          <w:rFonts w:ascii="Times New Roman" w:eastAsia="Times New Roman" w:hAnsi="Times New Roman" w:cs="Times New Roman"/>
+          <w:sz w:val="24"/>
+          <w:szCs w:val="24"/>
+        </w:rPr>
+        <w:t>Barhoumi</w:t>
+      </w:r>
+      <w:proofErr w:type="spellEnd"/>
+      <w:r>
+        <w:rPr>
+          <w:rFonts w:ascii="Times New Roman" w:eastAsia="Times New Roman" w:hAnsi="Times New Roman" w:cs="Times New Roman"/>
+          <w:sz w:val="24"/>
+          <w:szCs w:val="24"/>
+        </w:rPr>
+        <w:t xml:space="preserve"> R, </w:t>
+      </w:r>
+      <w:r>
+        <w:rPr>
+          <w:rFonts w:ascii="Times New Roman" w:eastAsia="Times New Roman" w:hAnsi="Times New Roman" w:cs="Times New Roman"/>
           <w:b/>
-          <w:color w:val="000000"/>
           <w:sz w:val="24"/>
           <w:szCs w:val="24"/>
           <w:u w:val="single"/>
@@ -1933,180 +2077,61 @@
       </w:r>
       <w:r>
         <w:rPr>
-          <w:rFonts w:ascii="Times New Roman" w:hAnsi="Times New Roman" w:cs="Times New Roman"/>
-          <w:color w:val="000000"/>
-          <w:sz w:val="24"/>
-          <w:szCs w:val="24"/>
-        </w:rPr>
-        <w:t xml:space="preserve">, Cao L, Li J, </w:t>
+          <w:rFonts w:ascii="Times New Roman" w:eastAsia="Times New Roman" w:hAnsi="Times New Roman" w:cs="Times New Roman"/>
+          <w:sz w:val="24"/>
+          <w:szCs w:val="24"/>
+        </w:rPr>
+        <w:t xml:space="preserve">, </w:t>
       </w:r>
       <w:proofErr w:type="spellStart"/>
       <w:r>
         <w:rPr>
-          <w:rFonts w:ascii="Times New Roman" w:hAnsi="Times New Roman" w:cs="Times New Roman"/>
-          <w:color w:val="000000"/>
-          <w:sz w:val="24"/>
-          <w:szCs w:val="24"/>
-        </w:rPr>
-        <w:t>Trepat</w:t>
+          <w:rFonts w:ascii="Times New Roman" w:eastAsia="Times New Roman" w:hAnsi="Times New Roman" w:cs="Times New Roman"/>
+          <w:sz w:val="24"/>
+          <w:szCs w:val="24"/>
+        </w:rPr>
+        <w:t>Sreenivasappa</w:t>
       </w:r>
       <w:proofErr w:type="spellEnd"/>
       <w:r>
         <w:rPr>
-          <w:rFonts w:ascii="Times New Roman" w:hAnsi="Times New Roman" w:cs="Times New Roman"/>
-          <w:color w:val="000000"/>
-          <w:sz w:val="24"/>
-          <w:szCs w:val="24"/>
-        </w:rPr>
-        <w:t xml:space="preserve"> X, </w:t>
+          <w:rFonts w:ascii="Times New Roman" w:eastAsia="Times New Roman" w:hAnsi="Times New Roman" w:cs="Times New Roman"/>
+          <w:sz w:val="24"/>
+          <w:szCs w:val="24"/>
+        </w:rPr>
+        <w:t xml:space="preserve"> H, Tranche A, Gomez SM, Rivera GM. </w:t>
       </w:r>
       <w:proofErr w:type="spellStart"/>
       <w:r>
         <w:rPr>
-          <w:rFonts w:ascii="Times New Roman" w:hAnsi="Times New Roman" w:cs="Times New Roman"/>
-          <w:color w:val="000000"/>
-          <w:sz w:val="24"/>
-          <w:szCs w:val="24"/>
-        </w:rPr>
-        <w:t>Itano</w:t>
+          <w:rFonts w:ascii="Times New Roman" w:eastAsia="Times New Roman" w:hAnsi="Times New Roman" w:cs="Times New Roman"/>
+          <w:sz w:val="24"/>
+          <w:szCs w:val="24"/>
+        </w:rPr>
+        <w:t>Nck</w:t>
       </w:r>
       <w:proofErr w:type="spellEnd"/>
       <w:r>
         <w:rPr>
-          <w:rFonts w:ascii="Times New Roman" w:hAnsi="Times New Roman" w:cs="Times New Roman"/>
-          <w:color w:val="000000"/>
-          <w:sz w:val="24"/>
-          <w:szCs w:val="24"/>
-        </w:rPr>
-        <w:t xml:space="preserve"> M, Gomez SM, </w:t>
-      </w:r>
-      <w:proofErr w:type="spellStart"/>
-      <w:r>
-        <w:rPr>
-          <w:rFonts w:ascii="Times New Roman" w:hAnsi="Times New Roman" w:cs="Times New Roman"/>
-          <w:color w:val="000000"/>
-          <w:sz w:val="24"/>
-          <w:szCs w:val="24"/>
-        </w:rPr>
-        <w:t>Kapustina</w:t>
-      </w:r>
-      <w:proofErr w:type="spellEnd"/>
-      <w:r>
-        <w:rPr>
-          <w:rFonts w:ascii="Times New Roman" w:hAnsi="Times New Roman" w:cs="Times New Roman"/>
-          <w:color w:val="000000"/>
-          <w:sz w:val="24"/>
-          <w:szCs w:val="24"/>
-        </w:rPr>
-        <w:t xml:space="preserve"> M, Huang C, </w:t>
-      </w:r>
-      <w:proofErr w:type="spellStart"/>
-      <w:r>
-        <w:rPr>
-          <w:rFonts w:ascii="Times New Roman" w:hAnsi="Times New Roman" w:cs="Times New Roman"/>
-          <w:color w:val="000000"/>
-          <w:sz w:val="24"/>
-          <w:szCs w:val="24"/>
-        </w:rPr>
-        <w:t>Burridge</w:t>
-      </w:r>
-      <w:proofErr w:type="spellEnd"/>
-      <w:r>
-        <w:rPr>
-          <w:rFonts w:ascii="Times New Roman" w:hAnsi="Times New Roman" w:cs="Times New Roman"/>
-          <w:color w:val="000000"/>
-          <w:sz w:val="24"/>
-          <w:szCs w:val="24"/>
-        </w:rPr>
-        <w:t xml:space="preserve"> K, </w:t>
-      </w:r>
-      <w:proofErr w:type="spellStart"/>
-      <w:r>
-        <w:rPr>
-          <w:rFonts w:ascii="Times New Roman" w:hAnsi="Times New Roman" w:cs="Times New Roman"/>
-          <w:color w:val="000000"/>
-          <w:sz w:val="24"/>
-          <w:szCs w:val="24"/>
-        </w:rPr>
-        <w:t>Truskey</w:t>
-      </w:r>
-      <w:proofErr w:type="spellEnd"/>
-      <w:r>
-        <w:rPr>
-          <w:rFonts w:ascii="Times New Roman" w:hAnsi="Times New Roman" w:cs="Times New Roman"/>
-          <w:color w:val="000000"/>
-          <w:sz w:val="24"/>
-          <w:szCs w:val="24"/>
-        </w:rPr>
-        <w:t xml:space="preserve"> G, and Jacobson K. </w:t>
-      </w:r>
-      <w:proofErr w:type="spellStart"/>
-      <w:r>
-        <w:rPr>
-          <w:rFonts w:ascii="Times New Roman" w:hAnsi="Times New Roman" w:cs="Times New Roman"/>
-          <w:color w:val="000000"/>
-          <w:sz w:val="24"/>
-          <w:szCs w:val="24"/>
-        </w:rPr>
-        <w:t>Gleevec</w:t>
-      </w:r>
-      <w:proofErr w:type="spellEnd"/>
-      <w:r>
-        <w:rPr>
-          <w:rFonts w:ascii="Times New Roman" w:hAnsi="Times New Roman" w:cs="Times New Roman"/>
-          <w:color w:val="000000"/>
-          <w:sz w:val="24"/>
-          <w:szCs w:val="24"/>
-        </w:rPr>
-        <w:t xml:space="preserve">, an </w:t>
-      </w:r>
-      <w:proofErr w:type="spellStart"/>
-      <w:r>
-        <w:rPr>
-          <w:rFonts w:ascii="Times New Roman" w:hAnsi="Times New Roman" w:cs="Times New Roman"/>
-          <w:color w:val="000000"/>
-          <w:sz w:val="24"/>
-          <w:szCs w:val="24"/>
-        </w:rPr>
-        <w:t>abl</w:t>
-      </w:r>
-      <w:proofErr w:type="spellEnd"/>
-      <w:r>
-        <w:rPr>
-          <w:rFonts w:ascii="Times New Roman" w:hAnsi="Times New Roman" w:cs="Times New Roman"/>
-          <w:color w:val="000000"/>
-          <w:sz w:val="24"/>
-          <w:szCs w:val="24"/>
-        </w:rPr>
-        <w:t xml:space="preserve"> family inhibitor, produces a profound change in cell shape and migration. </w:t>
-      </w:r>
-      <w:proofErr w:type="spellStart"/>
-      <w:r>
-        <w:rPr>
-          <w:rFonts w:ascii="Times New Roman" w:hAnsi="Times New Roman" w:cs="Times New Roman"/>
+          <w:rFonts w:ascii="Times New Roman" w:eastAsia="Times New Roman" w:hAnsi="Times New Roman" w:cs="Times New Roman"/>
+          <w:sz w:val="24"/>
+          <w:szCs w:val="24"/>
+        </w:rPr>
+        <w:t xml:space="preserve"> enables directional cell migration through the coordination of polarized membrane protrusion with adhesion dynamics. </w:t>
+      </w:r>
+      <w:r>
+        <w:rPr>
+          <w:rFonts w:ascii="Times New Roman" w:eastAsia="Times New Roman" w:hAnsi="Times New Roman" w:cs="Times New Roman"/>
           <w:i/>
-          <w:color w:val="000000"/>
-          <w:sz w:val="24"/>
-          <w:szCs w:val="24"/>
-        </w:rPr>
-        <w:t>PLoS</w:t>
-      </w:r>
-      <w:proofErr w:type="spellEnd"/>
-      <w:r>
-        <w:rPr>
-          <w:rFonts w:ascii="Times New Roman" w:hAnsi="Times New Roman" w:cs="Times New Roman"/>
+          <w:sz w:val="24"/>
+          <w:szCs w:val="24"/>
+        </w:rPr>
+        <w:t>Journal of Cell Science</w:t>
+      </w:r>
+      <w:r>
+        <w:rPr>
+          <w:rFonts w:ascii="Times New Roman" w:eastAsia="Times New Roman" w:hAnsi="Times New Roman" w:cs="Times New Roman"/>
           <w:i/>
-          <w:color w:val="000000"/>
-          <w:sz w:val="24"/>
-          <w:szCs w:val="24"/>
-        </w:rPr>
-        <w:t xml:space="preserve"> ONE</w:t>
-      </w:r>
-      <w:r>
-        <w:rPr>
-          <w:rFonts w:ascii="Times New Roman" w:hAnsi="Times New Roman" w:cs="Times New Roman"/>
-          <w:i/>
-          <w:color w:val="000000"/>
           <w:sz w:val="24"/>
           <w:szCs w:val="24"/>
         </w:rPr>
@@ -2114,21 +2139,19 @@
       </w:r>
       <w:r>
         <w:rPr>
-          <w:rFonts w:ascii="Times New Roman" w:hAnsi="Times New Roman" w:cs="Times New Roman"/>
-          <w:color w:val="000000"/>
+          <w:rFonts w:ascii="Times New Roman" w:eastAsia="Times New Roman" w:hAnsi="Times New Roman" w:cs="Times New Roman"/>
+          <w:sz w:val="24"/>
+          <w:szCs w:val="24"/>
+        </w:rPr>
+        <w:t xml:space="preserve"> 2013</w:t>
+      </w:r>
+      <w:r>
+        <w:rPr>
+          <w:rFonts w:ascii="Times New Roman" w:eastAsia="Times New Roman" w:hAnsi="Times New Roman" w:cs="Times New Roman"/>
           <w:sz w:val="24"/>
           <w:szCs w:val="24"/>
         </w:rPr>
         <w:t xml:space="preserve"> </w:t>
-      </w:r>
-      <w:r>
-        <w:rPr>
-          <w:rFonts w:ascii="Times New Roman" w:hAnsi="Times New Roman" w:cs="Times New Roman"/>
-          <w:color w:val="000000"/>
-          <w:sz w:val="24"/>
-          <w:szCs w:val="24"/>
-        </w:rPr>
-        <w:t xml:space="preserve">2013. </w:t>
       </w:r>
       <w:r>
         <w:rPr>
@@ -2195,66 +2218,38 @@
       <w:r>
         <w:rPr>
           <w:rFonts w:ascii="Times New Roman" w:hAnsi="Times New Roman" w:cs="Times New Roman"/>
+          <w:color w:val="000000"/>
           <w:sz w:val="24"/>
           <w:szCs w:val="24"/>
         </w:rPr>
         <w:lastRenderedPageBreak/>
-        <w:t>Wu C</w:t>
-      </w:r>
-      <w:r>
-        <w:rPr>
-          <w:rFonts w:ascii="Times New Roman" w:hAnsi="Times New Roman" w:cs="Times New Roman"/>
-          <w:sz w:val="24"/>
-          <w:szCs w:val="24"/>
-        </w:rPr>
-        <w:t>*</w:t>
-      </w:r>
-      <w:r>
-        <w:rPr>
-          <w:rFonts w:ascii="Times New Roman" w:hAnsi="Times New Roman" w:cs="Times New Roman"/>
-          <w:sz w:val="24"/>
-          <w:szCs w:val="24"/>
-        </w:rPr>
-        <w:t xml:space="preserve">, </w:t>
+        <w:t xml:space="preserve">Chen Z, </w:t>
       </w:r>
       <w:proofErr w:type="spellStart"/>
       <w:r>
         <w:rPr>
           <w:rFonts w:ascii="Times New Roman" w:hAnsi="Times New Roman" w:cs="Times New Roman"/>
-          <w:sz w:val="24"/>
-          <w:szCs w:val="24"/>
-        </w:rPr>
-        <w:t>Asokan</w:t>
+          <w:color w:val="000000"/>
+          <w:sz w:val="24"/>
+          <w:szCs w:val="24"/>
+        </w:rPr>
+        <w:t>Lessey</w:t>
       </w:r>
       <w:proofErr w:type="spellEnd"/>
       <w:r>
         <w:rPr>
           <w:rFonts w:ascii="Times New Roman" w:hAnsi="Times New Roman" w:cs="Times New Roman"/>
-          <w:sz w:val="24"/>
-          <w:szCs w:val="24"/>
-        </w:rPr>
-        <w:t xml:space="preserve"> SB</w:t>
-      </w:r>
-      <w:r>
-        <w:rPr>
-          <w:rFonts w:ascii="Times New Roman" w:hAnsi="Times New Roman" w:cs="Times New Roman"/>
-          <w:sz w:val="24"/>
-          <w:szCs w:val="24"/>
-        </w:rPr>
-        <w:t>*</w:t>
-      </w:r>
-      <w:r>
-        <w:rPr>
-          <w:rFonts w:ascii="Times New Roman" w:hAnsi="Times New Roman" w:cs="Times New Roman"/>
-          <w:sz w:val="24"/>
-          <w:szCs w:val="24"/>
-        </w:rPr>
-        <w:t xml:space="preserve">, </w:t>
+          <w:color w:val="000000"/>
+          <w:sz w:val="24"/>
+          <w:szCs w:val="24"/>
+        </w:rPr>
+        <w:t xml:space="preserve"> E, </w:t>
       </w:r>
       <w:r>
         <w:rPr>
           <w:rFonts w:ascii="Times New Roman" w:hAnsi="Times New Roman" w:cs="Times New Roman"/>
           <w:b/>
+          <w:color w:val="000000"/>
           <w:sz w:val="24"/>
           <w:szCs w:val="24"/>
           <w:u w:val="single"/>
@@ -2264,75 +2259,179 @@
       <w:r>
         <w:rPr>
           <w:rFonts w:ascii="Times New Roman" w:hAnsi="Times New Roman" w:cs="Times New Roman"/>
-          <w:sz w:val="24"/>
-          <w:szCs w:val="24"/>
-        </w:rPr>
-        <w:t xml:space="preserve">, Haynes EM, </w:t>
+          <w:color w:val="000000"/>
+          <w:sz w:val="24"/>
+          <w:szCs w:val="24"/>
+        </w:rPr>
+        <w:t xml:space="preserve">, Cao L, Li J, </w:t>
       </w:r>
       <w:proofErr w:type="spellStart"/>
       <w:r>
         <w:rPr>
           <w:rFonts w:ascii="Times New Roman" w:hAnsi="Times New Roman" w:cs="Times New Roman"/>
-          <w:sz w:val="24"/>
-          <w:szCs w:val="24"/>
-        </w:rPr>
-        <w:t>Sharpless</w:t>
+          <w:color w:val="000000"/>
+          <w:sz w:val="24"/>
+          <w:szCs w:val="24"/>
+        </w:rPr>
+        <w:t>Trepat</w:t>
       </w:r>
       <w:proofErr w:type="spellEnd"/>
       <w:r>
         <w:rPr>
           <w:rFonts w:ascii="Times New Roman" w:hAnsi="Times New Roman" w:cs="Times New Roman"/>
-          <w:sz w:val="24"/>
-          <w:szCs w:val="24"/>
-        </w:rPr>
-        <w:t xml:space="preserve"> NE, Griffith JD, Gomez SM, Bear JE.</w:t>
-      </w:r>
-      <w:r>
-        <w:rPr>
-          <w:rFonts w:ascii="Times New Roman" w:hAnsi="Times New Roman" w:cs="Times New Roman"/>
-          <w:sz w:val="24"/>
-          <w:szCs w:val="24"/>
-        </w:rPr>
-        <w:t xml:space="preserve"> Arp2/3 Is Critical for </w:t>
+          <w:color w:val="000000"/>
+          <w:sz w:val="24"/>
+          <w:szCs w:val="24"/>
+        </w:rPr>
+        <w:t xml:space="preserve"> X, </w:t>
       </w:r>
       <w:proofErr w:type="spellStart"/>
       <w:r>
         <w:rPr>
           <w:rFonts w:ascii="Times New Roman" w:hAnsi="Times New Roman" w:cs="Times New Roman"/>
-          <w:sz w:val="24"/>
-          <w:szCs w:val="24"/>
-        </w:rPr>
-        <w:t>Lamellipodia</w:t>
+          <w:color w:val="000000"/>
+          <w:sz w:val="24"/>
+          <w:szCs w:val="24"/>
+        </w:rPr>
+        <w:t>Itano</w:t>
       </w:r>
       <w:proofErr w:type="spellEnd"/>
       <w:r>
         <w:rPr>
           <w:rFonts w:ascii="Times New Roman" w:hAnsi="Times New Roman" w:cs="Times New Roman"/>
-          <w:sz w:val="24"/>
-          <w:szCs w:val="24"/>
-        </w:rPr>
-        <w:t xml:space="preserve"> and Response to Extracellular Matrix Cues but Is D</w:t>
-      </w:r>
-      <w:r>
-        <w:rPr>
-          <w:rFonts w:ascii="Times New Roman" w:hAnsi="Times New Roman" w:cs="Times New Roman"/>
-          <w:sz w:val="24"/>
-          <w:szCs w:val="24"/>
-        </w:rPr>
-        <w:t xml:space="preserve">ispensable for Chemotaxis. </w:t>
-      </w:r>
+          <w:color w:val="000000"/>
+          <w:sz w:val="24"/>
+          <w:szCs w:val="24"/>
+        </w:rPr>
+        <w:t xml:space="preserve"> M, Gomez SM, </w:t>
+      </w:r>
+      <w:proofErr w:type="spellStart"/>
+      <w:r>
+        <w:rPr>
+          <w:rFonts w:ascii="Times New Roman" w:hAnsi="Times New Roman" w:cs="Times New Roman"/>
+          <w:color w:val="000000"/>
+          <w:sz w:val="24"/>
+          <w:szCs w:val="24"/>
+        </w:rPr>
+        <w:t>Kapustina</w:t>
+      </w:r>
+      <w:proofErr w:type="spellEnd"/>
+      <w:r>
+        <w:rPr>
+          <w:rFonts w:ascii="Times New Roman" w:hAnsi="Times New Roman" w:cs="Times New Roman"/>
+          <w:color w:val="000000"/>
+          <w:sz w:val="24"/>
+          <w:szCs w:val="24"/>
+        </w:rPr>
+        <w:t xml:space="preserve"> M, Huang C, </w:t>
+      </w:r>
+      <w:proofErr w:type="spellStart"/>
+      <w:r>
+        <w:rPr>
+          <w:rFonts w:ascii="Times New Roman" w:hAnsi="Times New Roman" w:cs="Times New Roman"/>
+          <w:color w:val="000000"/>
+          <w:sz w:val="24"/>
+          <w:szCs w:val="24"/>
+        </w:rPr>
+        <w:t>Burridge</w:t>
+      </w:r>
+      <w:proofErr w:type="spellEnd"/>
+      <w:r>
+        <w:rPr>
+          <w:rFonts w:ascii="Times New Roman" w:hAnsi="Times New Roman" w:cs="Times New Roman"/>
+          <w:color w:val="000000"/>
+          <w:sz w:val="24"/>
+          <w:szCs w:val="24"/>
+        </w:rPr>
+        <w:t xml:space="preserve"> K, </w:t>
+      </w:r>
+      <w:proofErr w:type="spellStart"/>
+      <w:r>
+        <w:rPr>
+          <w:rFonts w:ascii="Times New Roman" w:hAnsi="Times New Roman" w:cs="Times New Roman"/>
+          <w:color w:val="000000"/>
+          <w:sz w:val="24"/>
+          <w:szCs w:val="24"/>
+        </w:rPr>
+        <w:t>Truskey</w:t>
+      </w:r>
+      <w:proofErr w:type="spellEnd"/>
+      <w:r>
+        <w:rPr>
+          <w:rFonts w:ascii="Times New Roman" w:hAnsi="Times New Roman" w:cs="Times New Roman"/>
+          <w:color w:val="000000"/>
+          <w:sz w:val="24"/>
+          <w:szCs w:val="24"/>
+        </w:rPr>
+        <w:t xml:space="preserve"> G, and Jacobson K. </w:t>
+      </w:r>
+      <w:proofErr w:type="spellStart"/>
+      <w:r>
+        <w:rPr>
+          <w:rFonts w:ascii="Times New Roman" w:hAnsi="Times New Roman" w:cs="Times New Roman"/>
+          <w:color w:val="000000"/>
+          <w:sz w:val="24"/>
+          <w:szCs w:val="24"/>
+        </w:rPr>
+        <w:t>Gleevec</w:t>
+      </w:r>
+      <w:proofErr w:type="spellEnd"/>
+      <w:r>
+        <w:rPr>
+          <w:rFonts w:ascii="Times New Roman" w:hAnsi="Times New Roman" w:cs="Times New Roman"/>
+          <w:color w:val="000000"/>
+          <w:sz w:val="24"/>
+          <w:szCs w:val="24"/>
+        </w:rPr>
+        <w:t xml:space="preserve">, an </w:t>
+      </w:r>
+      <w:proofErr w:type="spellStart"/>
+      <w:r>
+        <w:rPr>
+          <w:rFonts w:ascii="Times New Roman" w:hAnsi="Times New Roman" w:cs="Times New Roman"/>
+          <w:color w:val="000000"/>
+          <w:sz w:val="24"/>
+          <w:szCs w:val="24"/>
+        </w:rPr>
+        <w:t>abl</w:t>
+      </w:r>
+      <w:proofErr w:type="spellEnd"/>
+      <w:r>
+        <w:rPr>
+          <w:rFonts w:ascii="Times New Roman" w:hAnsi="Times New Roman" w:cs="Times New Roman"/>
+          <w:color w:val="000000"/>
+          <w:sz w:val="24"/>
+          <w:szCs w:val="24"/>
+        </w:rPr>
+        <w:t xml:space="preserve"> family inhibitor, produces a profound change in cell shape and migration. </w:t>
+      </w:r>
+      <w:proofErr w:type="spellStart"/>
       <w:r>
         <w:rPr>
           <w:rFonts w:ascii="Times New Roman" w:hAnsi="Times New Roman" w:cs="Times New Roman"/>
           <w:i/>
-          <w:sz w:val="24"/>
-          <w:szCs w:val="24"/>
-        </w:rPr>
-        <w:t>Cell</w:t>
-      </w:r>
-      <w:r>
-        <w:rPr>
-          <w:rFonts w:ascii="Times New Roman" w:hAnsi="Times New Roman" w:cs="Times New Roman"/>
+          <w:color w:val="000000"/>
+          <w:sz w:val="24"/>
+          <w:szCs w:val="24"/>
+        </w:rPr>
+        <w:t>PLoS</w:t>
+      </w:r>
+      <w:proofErr w:type="spellEnd"/>
+      <w:r>
+        <w:rPr>
+          <w:rFonts w:ascii="Times New Roman" w:hAnsi="Times New Roman" w:cs="Times New Roman"/>
+          <w:i/>
+          <w:color w:val="000000"/>
+          <w:sz w:val="24"/>
+          <w:szCs w:val="24"/>
+        </w:rPr>
+        <w:t xml:space="preserve"> ONE</w:t>
+      </w:r>
+      <w:r>
+        <w:rPr>
+          <w:rFonts w:ascii="Times New Roman" w:hAnsi="Times New Roman" w:cs="Times New Roman"/>
+          <w:i/>
+          <w:color w:val="000000"/>
           <w:sz w:val="24"/>
           <w:szCs w:val="24"/>
         </w:rPr>
@@ -2341,10 +2440,28 @@
       <w:r>
         <w:rPr>
           <w:rFonts w:ascii="Times New Roman" w:hAnsi="Times New Roman" w:cs="Times New Roman"/>
-          <w:sz w:val="24"/>
-          <w:szCs w:val="24"/>
-        </w:rPr>
-        <w:t xml:space="preserve"> 2012 (</w:t>
+          <w:color w:val="000000"/>
+          <w:sz w:val="24"/>
+          <w:szCs w:val="24"/>
+        </w:rPr>
+        <w:t xml:space="preserve"> </w:t>
+      </w:r>
+      <w:r>
+        <w:rPr>
+          <w:rFonts w:ascii="Times New Roman" w:hAnsi="Times New Roman" w:cs="Times New Roman"/>
+          <w:color w:val="000000"/>
+          <w:sz w:val="24"/>
+          <w:szCs w:val="24"/>
+        </w:rPr>
+        <w:t xml:space="preserve">2013. </w:t>
+      </w:r>
+      <w:r>
+        <w:rPr>
+          <w:rFonts w:ascii="Times New Roman" w:hAnsi="Times New Roman" w:cs="Times New Roman"/>
+          <w:sz w:val="24"/>
+          <w:szCs w:val="24"/>
+        </w:rPr>
+        <w:t>(</w:t>
       </w:r>
       <w:hyperlink r:id="rId27" w:history="1">
         <w:r>
@@ -2402,136 +2519,131 @@
       </w:pPr>
       <w:r>
         <w:rPr>
-          <w:rStyle w:val="citationauthor"/>
-          <w:rFonts w:ascii="Times New Roman" w:hAnsi="Times New Roman" w:cs="Times New Roman"/>
-          <w:sz w:val="24"/>
-          <w:szCs w:val="24"/>
-        </w:rPr>
-        <w:t xml:space="preserve">Shen K, Tolbert CE, </w:t>
+          <w:rFonts w:ascii="Times New Roman" w:hAnsi="Times New Roman" w:cs="Times New Roman"/>
+          <w:sz w:val="24"/>
+          <w:szCs w:val="24"/>
+        </w:rPr>
+        <w:t>Wu C</w:t>
+      </w:r>
+      <w:r>
+        <w:rPr>
+          <w:rFonts w:ascii="Times New Roman" w:hAnsi="Times New Roman" w:cs="Times New Roman"/>
+          <w:sz w:val="24"/>
+          <w:szCs w:val="24"/>
+        </w:rPr>
+        <w:t>*</w:t>
+      </w:r>
+      <w:r>
+        <w:rPr>
+          <w:rFonts w:ascii="Times New Roman" w:hAnsi="Times New Roman" w:cs="Times New Roman"/>
+          <w:sz w:val="24"/>
+          <w:szCs w:val="24"/>
+        </w:rPr>
+        <w:t xml:space="preserve">, </w:t>
       </w:r>
       <w:proofErr w:type="spellStart"/>
       <w:r>
         <w:rPr>
-          <w:rStyle w:val="citationauthor"/>
-          <w:rFonts w:ascii="Times New Roman" w:hAnsi="Times New Roman" w:cs="Times New Roman"/>
-          <w:sz w:val="24"/>
-          <w:szCs w:val="24"/>
-        </w:rPr>
-        <w:t>Guilluy</w:t>
+          <w:rFonts w:ascii="Times New Roman" w:hAnsi="Times New Roman" w:cs="Times New Roman"/>
+          <w:sz w:val="24"/>
+          <w:szCs w:val="24"/>
+        </w:rPr>
+        <w:t>Asokan</w:t>
       </w:r>
       <w:proofErr w:type="spellEnd"/>
       <w:r>
         <w:rPr>
-          <w:rStyle w:val="citationauthor"/>
-          <w:rFonts w:ascii="Times New Roman" w:hAnsi="Times New Roman" w:cs="Times New Roman"/>
-          <w:sz w:val="24"/>
-          <w:szCs w:val="24"/>
-        </w:rPr>
-        <w:t xml:space="preserve"> C, </w:t>
+          <w:rFonts w:ascii="Times New Roman" w:hAnsi="Times New Roman" w:cs="Times New Roman"/>
+          <w:sz w:val="24"/>
+          <w:szCs w:val="24"/>
+        </w:rPr>
+        <w:t xml:space="preserve"> SB</w:t>
+      </w:r>
+      <w:r>
+        <w:rPr>
+          <w:rFonts w:ascii="Times New Roman" w:hAnsi="Times New Roman" w:cs="Times New Roman"/>
+          <w:sz w:val="24"/>
+          <w:szCs w:val="24"/>
+        </w:rPr>
+        <w:t>*</w:t>
+      </w:r>
+      <w:r>
+        <w:rPr>
+          <w:rFonts w:ascii="Times New Roman" w:hAnsi="Times New Roman" w:cs="Times New Roman"/>
+          <w:sz w:val="24"/>
+          <w:szCs w:val="24"/>
+        </w:rPr>
+        <w:t xml:space="preserve">, </w:t>
+      </w:r>
+      <w:r>
+        <w:rPr>
+          <w:rFonts w:ascii="Times New Roman" w:hAnsi="Times New Roman" w:cs="Times New Roman"/>
+          <w:b/>
+          <w:sz w:val="24"/>
+          <w:szCs w:val="24"/>
+          <w:u w:val="single"/>
+        </w:rPr>
+        <w:t>Berginski ME</w:t>
+      </w:r>
+      <w:r>
+        <w:rPr>
+          <w:rFonts w:ascii="Times New Roman" w:hAnsi="Times New Roman" w:cs="Times New Roman"/>
+          <w:sz w:val="24"/>
+          <w:szCs w:val="24"/>
+        </w:rPr>
+        <w:t xml:space="preserve">, Haynes EM, </w:t>
       </w:r>
       <w:proofErr w:type="spellStart"/>
       <w:r>
         <w:rPr>
-          <w:rStyle w:val="citationauthor"/>
-          <w:rFonts w:ascii="Times New Roman" w:hAnsi="Times New Roman" w:cs="Times New Roman"/>
-          <w:sz w:val="24"/>
-          <w:szCs w:val="24"/>
-        </w:rPr>
-        <w:t>Swaminathan</w:t>
+          <w:rFonts w:ascii="Times New Roman" w:hAnsi="Times New Roman" w:cs="Times New Roman"/>
+          <w:sz w:val="24"/>
+          <w:szCs w:val="24"/>
+        </w:rPr>
+        <w:t>Sharpless</w:t>
       </w:r>
       <w:proofErr w:type="spellEnd"/>
       <w:r>
         <w:rPr>
-          <w:rStyle w:val="citationauthor"/>
-          <w:rFonts w:ascii="Times New Roman" w:hAnsi="Times New Roman" w:cs="Times New Roman"/>
-          <w:sz w:val="24"/>
-          <w:szCs w:val="24"/>
-        </w:rPr>
-        <w:t xml:space="preserve"> VS, </w:t>
-      </w:r>
-      <w:r>
-        <w:rPr>
-          <w:rStyle w:val="citationauthor"/>
-          <w:rFonts w:ascii="Times New Roman" w:hAnsi="Times New Roman" w:cs="Times New Roman"/>
-          <w:b/>
-          <w:sz w:val="24"/>
-          <w:szCs w:val="24"/>
-          <w:u w:val="single"/>
-        </w:rPr>
-        <w:t>Berginski ME</w:t>
-      </w:r>
-      <w:r>
-        <w:rPr>
-          <w:rStyle w:val="citationauthor"/>
-          <w:rFonts w:ascii="Times New Roman" w:hAnsi="Times New Roman" w:cs="Times New Roman"/>
-          <w:sz w:val="24"/>
-          <w:szCs w:val="24"/>
-        </w:rPr>
-        <w:t xml:space="preserve">, </w:t>
+          <w:rFonts w:ascii="Times New Roman" w:hAnsi="Times New Roman" w:cs="Times New Roman"/>
+          <w:sz w:val="24"/>
+          <w:szCs w:val="24"/>
+        </w:rPr>
+        <w:t xml:space="preserve"> NE, Griffith JD, Gomez SM, Bear JE.</w:t>
+      </w:r>
+      <w:r>
+        <w:rPr>
+          <w:rFonts w:ascii="Times New Roman" w:hAnsi="Times New Roman" w:cs="Times New Roman"/>
+          <w:sz w:val="24"/>
+          <w:szCs w:val="24"/>
+        </w:rPr>
+        <w:t xml:space="preserve"> Arp2/3 Is Critical for </w:t>
       </w:r>
       <w:proofErr w:type="spellStart"/>
       <w:r>
         <w:rPr>
-          <w:rStyle w:val="citationauthor"/>
-          <w:rFonts w:ascii="Times New Roman" w:hAnsi="Times New Roman" w:cs="Times New Roman"/>
-          <w:sz w:val="24"/>
-          <w:szCs w:val="24"/>
-        </w:rPr>
-        <w:t>Burridge</w:t>
+          <w:rFonts w:ascii="Times New Roman" w:hAnsi="Times New Roman" w:cs="Times New Roman"/>
+          <w:sz w:val="24"/>
+          <w:szCs w:val="24"/>
+        </w:rPr>
+        <w:t>Lamellipodia</w:t>
       </w:r>
       <w:proofErr w:type="spellEnd"/>
       <w:r>
         <w:rPr>
-          <w:rStyle w:val="citationauthor"/>
-          <w:rFonts w:ascii="Times New Roman" w:hAnsi="Times New Roman" w:cs="Times New Roman"/>
-          <w:sz w:val="24"/>
-          <w:szCs w:val="24"/>
-        </w:rPr>
-        <w:t xml:space="preserve"> K, Superfine R, Campbell SL</w:t>
-      </w:r>
-      <w:r>
-        <w:rPr>
-          <w:rStyle w:val="citationauthor"/>
-          <w:rFonts w:ascii="Times New Roman" w:hAnsi="Times New Roman" w:cs="Times New Roman"/>
-          <w:sz w:val="24"/>
-          <w:szCs w:val="24"/>
-        </w:rPr>
-        <w:t>.</w:t>
-      </w:r>
-      <w:r>
-        <w:rPr>
-          <w:rStyle w:val="citationauthor"/>
-          <w:rFonts w:ascii="Times New Roman" w:hAnsi="Times New Roman" w:cs="Times New Roman"/>
-          <w:sz w:val="24"/>
-          <w:szCs w:val="24"/>
-        </w:rPr>
-        <w:t xml:space="preserve"> </w:t>
-      </w:r>
-      <w:r>
-        <w:rPr>
-          <w:rFonts w:ascii="Times New Roman" w:hAnsi="Times New Roman" w:cs="Times New Roman"/>
-          <w:sz w:val="24"/>
-          <w:szCs w:val="24"/>
-        </w:rPr>
-        <w:t xml:space="preserve">The </w:t>
-      </w:r>
-      <w:proofErr w:type="spellStart"/>
-      <w:r>
-        <w:rPr>
-          <w:rFonts w:ascii="Times New Roman" w:hAnsi="Times New Roman" w:cs="Times New Roman"/>
-          <w:sz w:val="24"/>
-          <w:szCs w:val="24"/>
-        </w:rPr>
-        <w:t>vinculin</w:t>
-      </w:r>
-      <w:proofErr w:type="spellEnd"/>
-      <w:r>
-        <w:rPr>
-          <w:rFonts w:ascii="Times New Roman" w:hAnsi="Times New Roman" w:cs="Times New Roman"/>
-          <w:sz w:val="24"/>
-          <w:szCs w:val="24"/>
-        </w:rPr>
-        <w:t xml:space="preserve"> C-terminal hairpin mediates F-actin bundle formation, focal adhesion, and cell mechanical properties. </w:t>
+          <w:rFonts w:ascii="Times New Roman" w:hAnsi="Times New Roman" w:cs="Times New Roman"/>
+          <w:sz w:val="24"/>
+          <w:szCs w:val="24"/>
+        </w:rPr>
+        <w:t xml:space="preserve"> and Response to Extracellular Matrix Cues but Is D</w:t>
+      </w:r>
+      <w:r>
+        <w:rPr>
+          <w:rFonts w:ascii="Times New Roman" w:hAnsi="Times New Roman" w:cs="Times New Roman"/>
+          <w:sz w:val="24"/>
+          <w:szCs w:val="24"/>
+        </w:rPr>
+        <w:t xml:space="preserve">ispensable for Chemotaxis. </w:t>
       </w:r>
       <w:r>
         <w:rPr>
@@ -2540,43 +2652,11 @@
           <w:sz w:val="24"/>
           <w:szCs w:val="24"/>
         </w:rPr>
-        <w:t xml:space="preserve">J </w:t>
-      </w:r>
-      <w:proofErr w:type="spellStart"/>
-      <w:r>
-        <w:rPr>
-          <w:rFonts w:ascii="Times New Roman" w:hAnsi="Times New Roman" w:cs="Times New Roman"/>
-          <w:i/>
-          <w:sz w:val="24"/>
-          <w:szCs w:val="24"/>
-        </w:rPr>
-        <w:t>Biol</w:t>
-      </w:r>
-      <w:proofErr w:type="spellEnd"/>
-      <w:r>
-        <w:rPr>
-          <w:rFonts w:ascii="Times New Roman" w:hAnsi="Times New Roman" w:cs="Times New Roman"/>
-          <w:i/>
-          <w:sz w:val="24"/>
-          <w:szCs w:val="24"/>
-        </w:rPr>
-        <w:t xml:space="preserve"> </w:t>
-      </w:r>
-      <w:proofErr w:type="spellStart"/>
-      <w:r>
-        <w:rPr>
-          <w:rFonts w:ascii="Times New Roman" w:hAnsi="Times New Roman" w:cs="Times New Roman"/>
-          <w:i/>
-          <w:sz w:val="24"/>
-          <w:szCs w:val="24"/>
-        </w:rPr>
-        <w:t>Chem</w:t>
-      </w:r>
-      <w:proofErr w:type="spellEnd"/>
-      <w:r>
-        <w:rPr>
-          <w:rFonts w:ascii="Times New Roman" w:hAnsi="Times New Roman" w:cs="Times New Roman"/>
-          <w:i/>
+        <w:t>Cell</w:t>
+      </w:r>
+      <w:r>
+        <w:rPr>
+          <w:rFonts w:ascii="Times New Roman" w:hAnsi="Times New Roman" w:cs="Times New Roman"/>
           <w:sz w:val="24"/>
           <w:szCs w:val="24"/>
         </w:rPr>
@@ -2588,7 +2668,7 @@
           <w:sz w:val="24"/>
           <w:szCs w:val="24"/>
         </w:rPr>
-        <w:t xml:space="preserve"> 2011 (</w:t>
+        <w:t xml:space="preserve"> 2012 (</w:t>
       </w:r>
       <w:hyperlink r:id="rId29" w:history="1">
         <w:r>
@@ -2639,12 +2719,60 @@
         <w:spacing w:line="240" w:lineRule="auto"/>
         <w:ind w:left="144" w:hanging="270"/>
         <w:rPr>
-          <w:rStyle w:val="citationauthor"/>
-          <w:rFonts w:ascii="Times New Roman" w:eastAsia="Times New Roman" w:hAnsi="Times New Roman" w:cs="Times New Roman"/>
-          <w:sz w:val="24"/>
-          <w:szCs w:val="24"/>
-        </w:rPr>
-      </w:pPr>
+          <w:rFonts w:ascii="Times New Roman" w:eastAsia="Times New Roman" w:hAnsi="Times New Roman" w:cs="Times New Roman"/>
+          <w:sz w:val="24"/>
+          <w:szCs w:val="24"/>
+        </w:rPr>
+      </w:pPr>
+      <w:r>
+        <w:rPr>
+          <w:rStyle w:val="citationauthor"/>
+          <w:rFonts w:ascii="Times New Roman" w:hAnsi="Times New Roman" w:cs="Times New Roman"/>
+          <w:sz w:val="24"/>
+          <w:szCs w:val="24"/>
+        </w:rPr>
+        <w:t xml:space="preserve">Shen K, Tolbert CE, </w:t>
+      </w:r>
+      <w:proofErr w:type="spellStart"/>
+      <w:r>
+        <w:rPr>
+          <w:rStyle w:val="citationauthor"/>
+          <w:rFonts w:ascii="Times New Roman" w:hAnsi="Times New Roman" w:cs="Times New Roman"/>
+          <w:sz w:val="24"/>
+          <w:szCs w:val="24"/>
+        </w:rPr>
+        <w:t>Guilluy</w:t>
+      </w:r>
+      <w:proofErr w:type="spellEnd"/>
+      <w:r>
+        <w:rPr>
+          <w:rStyle w:val="citationauthor"/>
+          <w:rFonts w:ascii="Times New Roman" w:hAnsi="Times New Roman" w:cs="Times New Roman"/>
+          <w:sz w:val="24"/>
+          <w:szCs w:val="24"/>
+        </w:rPr>
+        <w:t xml:space="preserve"> C, </w:t>
+      </w:r>
+      <w:proofErr w:type="spellStart"/>
+      <w:r>
+        <w:rPr>
+          <w:rStyle w:val="citationauthor"/>
+          <w:rFonts w:ascii="Times New Roman" w:hAnsi="Times New Roman" w:cs="Times New Roman"/>
+          <w:sz w:val="24"/>
+          <w:szCs w:val="24"/>
+        </w:rPr>
+        <w:t>Swaminathan</w:t>
+      </w:r>
+      <w:proofErr w:type="spellEnd"/>
+      <w:r>
+        <w:rPr>
+          <w:rStyle w:val="citationauthor"/>
+          <w:rFonts w:ascii="Times New Roman" w:hAnsi="Times New Roman" w:cs="Times New Roman"/>
+          <w:sz w:val="24"/>
+          <w:szCs w:val="24"/>
+        </w:rPr>
+        <w:t xml:space="preserve"> VS, </w:t>
+      </w:r>
       <w:r>
         <w:rPr>
           <w:rStyle w:val="citationauthor"/>
@@ -2660,42 +2788,43 @@
         <w:rPr>
           <w:rStyle w:val="citationauthor"/>
           <w:rFonts w:ascii="Times New Roman" w:hAnsi="Times New Roman" w:cs="Times New Roman"/>
-          <w:b/>
-          <w:sz w:val="24"/>
-          <w:szCs w:val="24"/>
-          <w:u w:val="single"/>
-        </w:rPr>
-        <w:t>*</w:t>
-      </w:r>
-      <w:r>
-        <w:rPr>
-          <w:rStyle w:val="citationauthor"/>
-          <w:rFonts w:ascii="Times New Roman" w:hAnsi="Times New Roman" w:cs="Times New Roman"/>
-          <w:sz w:val="24"/>
-          <w:szCs w:val="24"/>
-        </w:rPr>
-        <w:t>, Vitriol EA</w:t>
-      </w:r>
-      <w:r>
-        <w:rPr>
-          <w:rStyle w:val="citationauthor"/>
-          <w:rFonts w:ascii="Times New Roman" w:hAnsi="Times New Roman" w:cs="Times New Roman"/>
-          <w:sz w:val="24"/>
-          <w:szCs w:val="24"/>
-        </w:rPr>
-        <w:t>*</w:t>
-      </w:r>
-      <w:r>
-        <w:rPr>
-          <w:rStyle w:val="citationauthor"/>
-          <w:rFonts w:ascii="Times New Roman" w:hAnsi="Times New Roman" w:cs="Times New Roman"/>
-          <w:sz w:val="24"/>
-          <w:szCs w:val="24"/>
-        </w:rPr>
-        <w:t>, Hahn KM, Gomez SM.</w:t>
-      </w:r>
-      <w:r>
-        <w:rPr>
+          <w:sz w:val="24"/>
+          <w:szCs w:val="24"/>
+        </w:rPr>
+        <w:t xml:space="preserve">, </w:t>
+      </w:r>
+      <w:proofErr w:type="spellStart"/>
+      <w:r>
+        <w:rPr>
+          <w:rStyle w:val="citationauthor"/>
+          <w:rFonts w:ascii="Times New Roman" w:hAnsi="Times New Roman" w:cs="Times New Roman"/>
+          <w:sz w:val="24"/>
+          <w:szCs w:val="24"/>
+        </w:rPr>
+        <w:t>Burridge</w:t>
+      </w:r>
+      <w:proofErr w:type="spellEnd"/>
+      <w:r>
+        <w:rPr>
+          <w:rStyle w:val="citationauthor"/>
+          <w:rFonts w:ascii="Times New Roman" w:hAnsi="Times New Roman" w:cs="Times New Roman"/>
+          <w:sz w:val="24"/>
+          <w:szCs w:val="24"/>
+        </w:rPr>
+        <w:t xml:space="preserve"> K, Superfine R, Campbell SL</w:t>
+      </w:r>
+      <w:r>
+        <w:rPr>
+          <w:rStyle w:val="citationauthor"/>
+          <w:rFonts w:ascii="Times New Roman" w:hAnsi="Times New Roman" w:cs="Times New Roman"/>
+          <w:sz w:val="24"/>
+          <w:szCs w:val="24"/>
+        </w:rPr>
+        <w:t>.</w:t>
+      </w:r>
+      <w:r>
+        <w:rPr>
+          <w:rStyle w:val="citationauthor"/>
           <w:rFonts w:ascii="Times New Roman" w:hAnsi="Times New Roman" w:cs="Times New Roman"/>
           <w:sz w:val="24"/>
           <w:szCs w:val="24"/>
@@ -2704,16 +2833,54 @@
       </w:r>
       <w:r>
         <w:rPr>
-          <w:rStyle w:val="citationarticletitle"/>
-          <w:rFonts w:ascii="Times New Roman" w:hAnsi="Times New Roman" w:cs="Times New Roman"/>
-          <w:sz w:val="24"/>
-          <w:szCs w:val="24"/>
-        </w:rPr>
-        <w:t>High-Resolution Quantification of Focal Adhesion Spatiotemporal Dynamics in Living Cells.</w:t>
-      </w:r>
-      <w:r>
-        <w:rPr>
-          <w:rFonts w:ascii="Times New Roman" w:hAnsi="Times New Roman" w:cs="Times New Roman"/>
+          <w:rFonts w:ascii="Times New Roman" w:hAnsi="Times New Roman" w:cs="Times New Roman"/>
+          <w:sz w:val="24"/>
+          <w:szCs w:val="24"/>
+        </w:rPr>
+        <w:t xml:space="preserve">The </w:t>
+      </w:r>
+      <w:proofErr w:type="spellStart"/>
+      <w:r>
+        <w:rPr>
+          <w:rFonts w:ascii="Times New Roman" w:hAnsi="Times New Roman" w:cs="Times New Roman"/>
+          <w:sz w:val="24"/>
+          <w:szCs w:val="24"/>
+        </w:rPr>
+        <w:t>vinculin</w:t>
+      </w:r>
+      <w:proofErr w:type="spellEnd"/>
+      <w:r>
+        <w:rPr>
+          <w:rFonts w:ascii="Times New Roman" w:hAnsi="Times New Roman" w:cs="Times New Roman"/>
+          <w:sz w:val="24"/>
+          <w:szCs w:val="24"/>
+        </w:rPr>
+        <w:t xml:space="preserve"> C-terminal hairpin mediates F-actin bundle formation, focal adhesion, and cell mechanical properties. </w:t>
+      </w:r>
+      <w:r>
+        <w:rPr>
+          <w:rFonts w:ascii="Times New Roman" w:hAnsi="Times New Roman" w:cs="Times New Roman"/>
+          <w:i/>
+          <w:sz w:val="24"/>
+          <w:szCs w:val="24"/>
+        </w:rPr>
+        <w:t xml:space="preserve">J </w:t>
+      </w:r>
+      <w:proofErr w:type="spellStart"/>
+      <w:r>
+        <w:rPr>
+          <w:rFonts w:ascii="Times New Roman" w:hAnsi="Times New Roman" w:cs="Times New Roman"/>
+          <w:i/>
+          <w:sz w:val="24"/>
+          <w:szCs w:val="24"/>
+        </w:rPr>
+        <w:t>Biol</w:t>
+      </w:r>
+      <w:proofErr w:type="spellEnd"/>
+      <w:r>
+        <w:rPr>
+          <w:rFonts w:ascii="Times New Roman" w:hAnsi="Times New Roman" w:cs="Times New Roman"/>
+          <w:i/>
           <w:sz w:val="24"/>
           <w:szCs w:val="24"/>
         </w:rPr>
@@ -2722,33 +2889,21 @@
       <w:proofErr w:type="spellStart"/>
       <w:r>
         <w:rPr>
-          <w:rStyle w:val="citationjournaltitle"/>
           <w:rFonts w:ascii="Times New Roman" w:hAnsi="Times New Roman" w:cs="Times New Roman"/>
           <w:i/>
           <w:sz w:val="24"/>
           <w:szCs w:val="24"/>
         </w:rPr>
-        <w:t>PLoS</w:t>
+        <w:t>Chem</w:t>
       </w:r>
       <w:proofErr w:type="spellEnd"/>
       <w:r>
         <w:rPr>
-          <w:rStyle w:val="citationjournaltitle"/>
           <w:rFonts w:ascii="Times New Roman" w:hAnsi="Times New Roman" w:cs="Times New Roman"/>
           <w:i/>
           <w:sz w:val="24"/>
           <w:szCs w:val="24"/>
         </w:rPr>
-        <w:t xml:space="preserve"> ONE</w:t>
-      </w:r>
-      <w:r>
-        <w:rPr>
-          <w:rStyle w:val="citationjournaltitle"/>
-          <w:rFonts w:ascii="Times New Roman" w:hAnsi="Times New Roman" w:cs="Times New Roman"/>
-          <w:i/>
-          <w:sz w:val="24"/>
-          <w:szCs w:val="24"/>
-        </w:rPr>
         <w:t>,</w:t>
       </w:r>
       <w:r>
@@ -2757,23 +2912,7 @@
           <w:sz w:val="24"/>
           <w:szCs w:val="24"/>
         </w:rPr>
-        <w:t xml:space="preserve"> </w:t>
-      </w:r>
-      <w:r>
-        <w:rPr>
-          <w:rFonts w:ascii="Times New Roman" w:hAnsi="Times New Roman" w:cs="Times New Roman"/>
-          <w:sz w:val="24"/>
-          <w:szCs w:val="24"/>
-        </w:rPr>
-        <w:t xml:space="preserve">2011 </w:t>
-      </w:r>
-      <w:r>
-        <w:rPr>
-          <w:rFonts w:ascii="Times New Roman" w:hAnsi="Times New Roman" w:cs="Times New Roman"/>
-          <w:sz w:val="24"/>
-          <w:szCs w:val="24"/>
-        </w:rPr>
-        <w:t>(</w:t>
+        <w:t xml:space="preserve"> 2011 (</w:t>
       </w:r>
       <w:hyperlink r:id="rId31" w:history="1">
         <w:r>
@@ -2795,6 +2934,191 @@
         <w:t>|</w:t>
       </w:r>
       <w:hyperlink r:id="rId32" w:history="1">
+        <w:r>
+          <w:rPr>
+            <w:rStyle w:val="Hyperlink"/>
+            <w:rFonts w:ascii="Times New Roman" w:hAnsi="Times New Roman" w:cs="Times New Roman"/>
+            <w:sz w:val="24"/>
+            <w:szCs w:val="24"/>
+          </w:rPr>
+          <w:t>PDF</w:t>
+        </w:r>
+      </w:hyperlink>
+      <w:r>
+        <w:rPr>
+          <w:rFonts w:ascii="Times New Roman" w:hAnsi="Times New Roman" w:cs="Times New Roman"/>
+          <w:sz w:val="24"/>
+          <w:szCs w:val="24"/>
+        </w:rPr>
+        <w:t>)</w:t>
+      </w:r>
+    </w:p>
+    <w:p>
+      <w:pPr>
+        <w:pStyle w:val="ListParagraph"/>
+        <w:numPr>
+          <w:ilvl w:val="0"/>
+          <w:numId w:val="10"/>
+        </w:numPr>
+        <w:spacing w:line="240" w:lineRule="auto"/>
+        <w:ind w:left="144" w:hanging="270"/>
+        <w:rPr>
+          <w:rStyle w:val="citationauthor"/>
+          <w:rFonts w:ascii="Times New Roman" w:eastAsia="Times New Roman" w:hAnsi="Times New Roman" w:cs="Times New Roman"/>
+          <w:sz w:val="24"/>
+          <w:szCs w:val="24"/>
+        </w:rPr>
+      </w:pPr>
+      <w:r>
+        <w:rPr>
+          <w:rStyle w:val="citationauthor"/>
+          <w:rFonts w:ascii="Times New Roman" w:hAnsi="Times New Roman" w:cs="Times New Roman"/>
+          <w:b/>
+          <w:sz w:val="24"/>
+          <w:szCs w:val="24"/>
+          <w:u w:val="single"/>
+        </w:rPr>
+        <w:t>Berginski ME</w:t>
+      </w:r>
+      <w:r>
+        <w:rPr>
+          <w:rStyle w:val="citationauthor"/>
+          <w:rFonts w:ascii="Times New Roman" w:hAnsi="Times New Roman" w:cs="Times New Roman"/>
+          <w:b/>
+          <w:sz w:val="24"/>
+          <w:szCs w:val="24"/>
+          <w:u w:val="single"/>
+        </w:rPr>
+        <w:t>*</w:t>
+      </w:r>
+      <w:r>
+        <w:rPr>
+          <w:rStyle w:val="citationauthor"/>
+          <w:rFonts w:ascii="Times New Roman" w:hAnsi="Times New Roman" w:cs="Times New Roman"/>
+          <w:sz w:val="24"/>
+          <w:szCs w:val="24"/>
+        </w:rPr>
+        <w:t>, Vitriol EA</w:t>
+      </w:r>
+      <w:r>
+        <w:rPr>
+          <w:rStyle w:val="citationauthor"/>
+          <w:rFonts w:ascii="Times New Roman" w:hAnsi="Times New Roman" w:cs="Times New Roman"/>
+          <w:sz w:val="24"/>
+          <w:szCs w:val="24"/>
+        </w:rPr>
+        <w:t>*</w:t>
+      </w:r>
+      <w:r>
+        <w:rPr>
+          <w:rStyle w:val="citationauthor"/>
+          <w:rFonts w:ascii="Times New Roman" w:hAnsi="Times New Roman" w:cs="Times New Roman"/>
+          <w:sz w:val="24"/>
+          <w:szCs w:val="24"/>
+        </w:rPr>
+        <w:t>, Hahn KM, Gomez SM.</w:t>
+      </w:r>
+      <w:r>
+        <w:rPr>
+          <w:rFonts w:ascii="Times New Roman" w:hAnsi="Times New Roman" w:cs="Times New Roman"/>
+          <w:sz w:val="24"/>
+          <w:szCs w:val="24"/>
+        </w:rPr>
+        <w:t xml:space="preserve"> </w:t>
+      </w:r>
+      <w:r>
+        <w:rPr>
+          <w:rStyle w:val="citationarticletitle"/>
+          <w:rFonts w:ascii="Times New Roman" w:hAnsi="Times New Roman" w:cs="Times New Roman"/>
+          <w:sz w:val="24"/>
+          <w:szCs w:val="24"/>
+        </w:rPr>
+        <w:t>High-Resolution Quantification of Focal Adhesion Spatiotemporal Dynamics in Living Cells.</w:t>
+      </w:r>
+      <w:r>
+        <w:rPr>
+          <w:rFonts w:ascii="Times New Roman" w:hAnsi="Times New Roman" w:cs="Times New Roman"/>
+          <w:sz w:val="24"/>
+          <w:szCs w:val="24"/>
+        </w:rPr>
+        <w:t xml:space="preserve"> </w:t>
+      </w:r>
+      <w:proofErr w:type="spellStart"/>
+      <w:r>
+        <w:rPr>
+          <w:rStyle w:val="citationjournaltitle"/>
+          <w:rFonts w:ascii="Times New Roman" w:hAnsi="Times New Roman" w:cs="Times New Roman"/>
+          <w:i/>
+          <w:sz w:val="24"/>
+          <w:szCs w:val="24"/>
+        </w:rPr>
+        <w:t>PLoS</w:t>
+      </w:r>
+      <w:proofErr w:type="spellEnd"/>
+      <w:r>
+        <w:rPr>
+          <w:rStyle w:val="citationjournaltitle"/>
+          <w:rFonts w:ascii="Times New Roman" w:hAnsi="Times New Roman" w:cs="Times New Roman"/>
+          <w:i/>
+          <w:sz w:val="24"/>
+          <w:szCs w:val="24"/>
+        </w:rPr>
+        <w:t xml:space="preserve"> ONE</w:t>
+      </w:r>
+      <w:r>
+        <w:rPr>
+          <w:rStyle w:val="citationjournaltitle"/>
+          <w:rFonts w:ascii="Times New Roman" w:hAnsi="Times New Roman" w:cs="Times New Roman"/>
+          <w:i/>
+          <w:sz w:val="24"/>
+          <w:szCs w:val="24"/>
+        </w:rPr>
+        <w:t>,</w:t>
+      </w:r>
+      <w:r>
+        <w:rPr>
+          <w:rFonts w:ascii="Times New Roman" w:hAnsi="Times New Roman" w:cs="Times New Roman"/>
+          <w:sz w:val="24"/>
+          <w:szCs w:val="24"/>
+        </w:rPr>
+        <w:t xml:space="preserve"> </w:t>
+      </w:r>
+      <w:r>
+        <w:rPr>
+          <w:rFonts w:ascii="Times New Roman" w:hAnsi="Times New Roman" w:cs="Times New Roman"/>
+          <w:sz w:val="24"/>
+          <w:szCs w:val="24"/>
+        </w:rPr>
+        <w:t xml:space="preserve">2011 </w:t>
+      </w:r>
+      <w:r>
+        <w:rPr>
+          <w:rFonts w:ascii="Times New Roman" w:hAnsi="Times New Roman" w:cs="Times New Roman"/>
+          <w:sz w:val="24"/>
+          <w:szCs w:val="24"/>
+        </w:rPr>
+        <w:t>(</w:t>
+      </w:r>
+      <w:hyperlink r:id="rId33" w:history="1">
+        <w:r>
+          <w:rPr>
+            <w:rStyle w:val="Hyperlink"/>
+            <w:rFonts w:ascii="Times New Roman" w:hAnsi="Times New Roman" w:cs="Times New Roman"/>
+            <w:sz w:val="24"/>
+            <w:szCs w:val="24"/>
+          </w:rPr>
+          <w:t>HTML</w:t>
+        </w:r>
+      </w:hyperlink>
+      <w:r>
+        <w:rPr>
+          <w:rFonts w:ascii="Times New Roman" w:hAnsi="Times New Roman" w:cs="Times New Roman"/>
+          <w:sz w:val="24"/>
+          <w:szCs w:val="24"/>
+        </w:rPr>
+        <w:t>|</w:t>
+      </w:r>
+      <w:hyperlink r:id="rId34" w:history="1">
         <w:r>
           <w:rPr>
             <w:rStyle w:val="Hyperlink"/>
@@ -3433,12 +3757,12 @@
       </w:pPr>
     </w:p>
     <w:sectPr>
-      <w:headerReference w:type="even" r:id="rId33"/>
-      <w:headerReference w:type="default" r:id="rId34"/>
-      <w:footerReference w:type="even" r:id="rId35"/>
-      <w:footerReference w:type="default" r:id="rId36"/>
-      <w:headerReference w:type="first" r:id="rId37"/>
-      <w:footerReference w:type="first" r:id="rId38"/>
+      <w:headerReference w:type="even" r:id="rId35"/>
+      <w:headerReference w:type="default" r:id="rId36"/>
+      <w:footerReference w:type="even" r:id="rId37"/>
+      <w:footerReference w:type="default" r:id="rId38"/>
+      <w:headerReference w:type="first" r:id="rId39"/>
+      <w:footerReference w:type="first" r:id="rId40"/>
       <w:pgSz w:w="12240" w:h="15840"/>
       <w:pgMar w:top="1440" w:right="1440" w:bottom="1440" w:left="1440" w:header="720" w:footer="720" w:gutter="0"/>
       <w:cols w:space="720"/>
@@ -3922,7 +4246,7 @@
       <w:lvlText w:val="%1. "/>
       <w:lvlJc w:val="left"/>
       <w:pPr>
-        <w:ind w:left="1170" w:hanging="360"/>
+        <w:ind w:left="360" w:hanging="360"/>
       </w:pPr>
       <w:rPr>
         <w:rFonts w:hint="default"/>
@@ -6138,7 +6462,7 @@
 </file>
 
 <file path=customXml/itemProps1.xml><?xml version="1.0" encoding="utf-8"?>
-<ds:datastoreItem xmlns:ds="http://schemas.openxmlformats.org/officeDocument/2006/customXml" ds:itemID="{AA9DA3B1-7ED2-4012-8448-D0C85A39713C}">
+<ds:datastoreItem xmlns:ds="http://schemas.openxmlformats.org/officeDocument/2006/customXml" ds:itemID="{07BF03CE-8FD3-493C-8439-CFEA59C99BB0}">
   <ds:schemaRefs>
     <ds:schemaRef ds:uri="http://schemas.openxmlformats.org/officeDocument/2006/bibliography"/>
   </ds:schemaRefs>

</xml_diff>

<commit_message>
Updating CV with Invado Paper Award
</commit_message>
<xml_diff>
--- a/documents/Berginski_CV.docx
+++ b/documents/Berginski_CV.docx
@@ -1,6 +1,6 @@
 
 <file path=word/document.xml><?xml version="1.0" encoding="utf-8"?>
-<w:document xmlns:wpc="http://schemas.microsoft.com/office/word/2010/wordprocessingCanvas" xmlns:mc="http://schemas.openxmlformats.org/markup-compatibility/2006" xmlns:o="urn:schemas-microsoft-com:office:office" xmlns:r="http://schemas.openxmlformats.org/officeDocument/2006/relationships" xmlns:m="http://schemas.openxmlformats.org/officeDocument/2006/math" xmlns:v="urn:schemas-microsoft-com:vml" xmlns:wp14="http://schemas.microsoft.com/office/word/2010/wordprocessingDrawing" xmlns:wp="http://schemas.openxmlformats.org/drawingml/2006/wordprocessingDrawing" xmlns:w10="urn:schemas-microsoft-com:office:word" xmlns:w="http://schemas.openxmlformats.org/wordprocessingml/2006/main" xmlns:w14="http://schemas.microsoft.com/office/word/2010/wordml" xmlns:wpg="http://schemas.microsoft.com/office/word/2010/wordprocessingGroup" xmlns:wpi="http://schemas.microsoft.com/office/word/2010/wordprocessingInk" xmlns:wne="http://schemas.microsoft.com/office/word/2006/wordml" xmlns:wps="http://schemas.microsoft.com/office/word/2010/wordprocessingShape" mc:Ignorable="w14 wp14">
+<w:document xmlns:wpc="http://schemas.microsoft.com/office/word/2010/wordprocessingCanvas" xmlns:mc="http://schemas.openxmlformats.org/markup-compatibility/2006" xmlns:o="urn:schemas-microsoft-com:office:office" xmlns:r="http://schemas.openxmlformats.org/officeDocument/2006/relationships" xmlns:m="http://schemas.openxmlformats.org/officeDocument/2006/math" xmlns:v="urn:schemas-microsoft-com:vml" xmlns:wp14="http://schemas.microsoft.com/office/word/2010/wordprocessingDrawing" xmlns:wp="http://schemas.openxmlformats.org/drawingml/2006/wordprocessingDrawing" xmlns:w10="urn:schemas-microsoft-com:office:word" xmlns:w="http://schemas.openxmlformats.org/wordprocessingml/2006/main" xmlns:w14="http://schemas.microsoft.com/office/word/2010/wordml" xmlns:w15="http://schemas.microsoft.com/office/word/2012/wordml" xmlns:wpg="http://schemas.microsoft.com/office/word/2010/wordprocessingGroup" xmlns:wpi="http://schemas.microsoft.com/office/word/2010/wordprocessingInk" xmlns:wne="http://schemas.microsoft.com/office/word/2006/wordml" xmlns:wps="http://schemas.microsoft.com/office/word/2010/wordprocessingShape" mc:Ignorable="w14 w15 wp14">
   <w:body>
     <w:p>
       <w:pPr>
@@ -12,6 +12,68 @@
           <w:szCs w:val="24"/>
         </w:rPr>
       </w:pPr>
+      <w:r>
+        <w:rPr>
+          <w:rFonts w:ascii="Times New Roman" w:hAnsi="Times New Roman" w:cs="Times New Roman"/>
+          <w:sz w:val="24"/>
+          <w:szCs w:val="24"/>
+        </w:rPr>
+        <w:t>Matthew</w:t>
+      </w:r>
+      <w:r>
+        <w:rPr>
+          <w:rFonts w:ascii="Times New Roman" w:hAnsi="Times New Roman" w:cs="Times New Roman"/>
+          <w:sz w:val="24"/>
+          <w:szCs w:val="24"/>
+        </w:rPr>
+        <w:t xml:space="preserve"> E.</w:t>
+      </w:r>
+      <w:r>
+        <w:rPr>
+          <w:rFonts w:ascii="Times New Roman" w:hAnsi="Times New Roman" w:cs="Times New Roman"/>
+          <w:sz w:val="24"/>
+          <w:szCs w:val="24"/>
+        </w:rPr>
+        <w:t xml:space="preserve"> Berginski</w:t>
+      </w:r>
+    </w:p>
+    <w:p>
+      <w:pPr>
+        <w:spacing w:after="0" w:line="240" w:lineRule="auto"/>
+        <w:jc w:val="center"/>
+        <w:rPr>
+          <w:rFonts w:ascii="Times New Roman" w:hAnsi="Times New Roman" w:cs="Times New Roman"/>
+          <w:sz w:val="24"/>
+          <w:szCs w:val="24"/>
+        </w:rPr>
+      </w:pPr>
+      <w:r>
+        <w:rPr>
+          <w:rFonts w:ascii="Times New Roman" w:hAnsi="Times New Roman" w:cs="Times New Roman"/>
+          <w:sz w:val="24"/>
+          <w:szCs w:val="24"/>
+        </w:rPr>
+        <w:t>Curriculum Vitae</w:t>
+      </w:r>
+    </w:p>
+    <w:p>
+      <w:pPr>
+        <w:spacing w:after="0" w:line="240" w:lineRule="auto"/>
+        <w:jc w:val="center"/>
+        <w:rPr>
+          <w:rFonts w:ascii="Times New Roman" w:hAnsi="Times New Roman" w:cs="Times New Roman"/>
+          <w:sz w:val="24"/>
+          <w:szCs w:val="24"/>
+        </w:rPr>
+      </w:pPr>
+      <w:r>
+        <w:rPr>
+          <w:rFonts w:ascii="Times New Roman" w:hAnsi="Times New Roman" w:cs="Times New Roman"/>
+          <w:sz w:val="24"/>
+          <w:szCs w:val="24"/>
+        </w:rPr>
+        <w:t>July</w:t>
+      </w:r>
       <w:bookmarkStart w:id="0" w:name="_GoBack"/>
       <w:bookmarkEnd w:id="0"/>
       <w:r>
@@ -20,61 +82,7 @@
           <w:sz w:val="24"/>
           <w:szCs w:val="24"/>
         </w:rPr>
-        <w:t>Matthew</w:t>
-      </w:r>
-      <w:r>
-        <w:rPr>
-          <w:rFonts w:ascii="Times New Roman" w:hAnsi="Times New Roman" w:cs="Times New Roman"/>
-          <w:sz w:val="24"/>
-          <w:szCs w:val="24"/>
-        </w:rPr>
-        <w:t xml:space="preserve"> E.</w:t>
-      </w:r>
-      <w:r>
-        <w:rPr>
-          <w:rFonts w:ascii="Times New Roman" w:hAnsi="Times New Roman" w:cs="Times New Roman"/>
-          <w:sz w:val="24"/>
-          <w:szCs w:val="24"/>
-        </w:rPr>
-        <w:t xml:space="preserve"> Berginski</w:t>
-      </w:r>
-    </w:p>
-    <w:p>
-      <w:pPr>
-        <w:spacing w:after="0" w:line="240" w:lineRule="auto"/>
-        <w:jc w:val="center"/>
-        <w:rPr>
-          <w:rFonts w:ascii="Times New Roman" w:hAnsi="Times New Roman" w:cs="Times New Roman"/>
-          <w:sz w:val="24"/>
-          <w:szCs w:val="24"/>
-        </w:rPr>
-      </w:pPr>
-      <w:r>
-        <w:rPr>
-          <w:rFonts w:ascii="Times New Roman" w:hAnsi="Times New Roman" w:cs="Times New Roman"/>
-          <w:sz w:val="24"/>
-          <w:szCs w:val="24"/>
-        </w:rPr>
-        <w:t>Curriculum Vitae</w:t>
-      </w:r>
-    </w:p>
-    <w:p>
-      <w:pPr>
-        <w:spacing w:after="0" w:line="240" w:lineRule="auto"/>
-        <w:jc w:val="center"/>
-        <w:rPr>
-          <w:rFonts w:ascii="Times New Roman" w:hAnsi="Times New Roman" w:cs="Times New Roman"/>
-          <w:sz w:val="24"/>
-          <w:szCs w:val="24"/>
-        </w:rPr>
-      </w:pPr>
-      <w:r>
-        <w:rPr>
-          <w:rFonts w:ascii="Times New Roman" w:hAnsi="Times New Roman" w:cs="Times New Roman"/>
-          <w:sz w:val="24"/>
-          <w:szCs w:val="24"/>
-        </w:rPr>
-        <w:t>February 2015</w:t>
+        <w:t xml:space="preserve"> 2015</w:t>
       </w:r>
     </w:p>
     <w:p>
@@ -651,7 +659,7 @@
         </w:rPr>
         <w:t xml:space="preserve"> </w:t>
       </w:r>
-      <w:hyperlink r:id="rId9" w:history="1">
+      <w:hyperlink r:id="rId8" w:history="1">
         <w:r>
           <w:rPr>
             <w:rStyle w:val="Hyperlink"/>
@@ -687,7 +695,6 @@
           <w:szCs w:val="24"/>
         </w:rPr>
       </w:pPr>
-      <w:proofErr w:type="spellStart"/>
       <w:r>
         <w:rPr>
           <w:rStyle w:val="citationauthor"/>
@@ -696,18 +703,7 @@
           <w:sz w:val="24"/>
           <w:szCs w:val="24"/>
         </w:rPr>
-        <w:t>LaCroix</w:t>
-      </w:r>
-      <w:proofErr w:type="spellEnd"/>
-      <w:r>
-        <w:rPr>
-          <w:rStyle w:val="citationauthor"/>
-          <w:rFonts w:ascii="Times New Roman" w:eastAsia="Times New Roman" w:hAnsi="Times New Roman" w:cs="Times New Roman"/>
-          <w:bCs/>
-          <w:sz w:val="24"/>
-          <w:szCs w:val="24"/>
-        </w:rPr>
-        <w:t xml:space="preserve"> AS, Rothenberg KE, </w:t>
+        <w:t xml:space="preserve">LaCroix AS, Rothenberg KE, </w:t>
       </w:r>
       <w:r>
         <w:rPr>
@@ -729,9 +725,8 @@
           <w:sz w:val="24"/>
           <w:szCs w:val="24"/>
         </w:rPr>
-        <w:t xml:space="preserve">, </w:t>
-      </w:r>
-      <w:proofErr w:type="spellStart"/>
+        <w:t xml:space="preserve">, Urs AN, Hoffman BD. </w:t>
+      </w:r>
       <w:r>
         <w:rPr>
           <w:rStyle w:val="citationauthor"/>
@@ -740,30 +735,9 @@
           <w:sz w:val="24"/>
           <w:szCs w:val="24"/>
         </w:rPr>
-        <w:t>Urs</w:t>
-      </w:r>
-      <w:proofErr w:type="spellEnd"/>
-      <w:r>
-        <w:rPr>
-          <w:rStyle w:val="citationauthor"/>
-          <w:rFonts w:ascii="Times New Roman" w:eastAsia="Times New Roman" w:hAnsi="Times New Roman" w:cs="Times New Roman"/>
-          <w:bCs/>
-          <w:sz w:val="24"/>
-          <w:szCs w:val="24"/>
-        </w:rPr>
-        <w:t xml:space="preserve"> AN, Hoffman BD. </w:t>
-      </w:r>
-      <w:r>
-        <w:rPr>
-          <w:rStyle w:val="citationauthor"/>
-          <w:rFonts w:ascii="Times New Roman" w:eastAsia="Times New Roman" w:hAnsi="Times New Roman" w:cs="Times New Roman"/>
-          <w:bCs/>
-          <w:sz w:val="24"/>
-          <w:szCs w:val="24"/>
-        </w:rPr>
         <w:t>Construction, imaging, and analysis of FRET-based tension sensors in living cells. Methods in Cell Biology, 2015 (</w:t>
       </w:r>
-      <w:hyperlink r:id="rId10" w:history="1">
+      <w:hyperlink r:id="rId9" w:history="1">
         <w:r>
           <w:rPr>
             <w:rStyle w:val="Hyperlink"/>
@@ -785,7 +759,7 @@
         </w:rPr>
         <w:t>|</w:t>
       </w:r>
-      <w:hyperlink r:id="rId11" w:history="1">
+      <w:hyperlink r:id="rId10" w:history="1">
         <w:r>
           <w:rPr>
             <w:rStyle w:val="Hyperlink"/>
@@ -849,109 +823,98 @@
           <w:sz w:val="24"/>
           <w:szCs w:val="24"/>
         </w:rPr>
+        <w:t>, Asokan</w:t>
+      </w:r>
+      <w:r>
+        <w:rPr>
+          <w:rStyle w:val="citationauthor"/>
+          <w:rFonts w:ascii="Times New Roman" w:eastAsia="Times New Roman" w:hAnsi="Times New Roman" w:cs="Times New Roman"/>
+          <w:sz w:val="24"/>
+          <w:szCs w:val="24"/>
+        </w:rPr>
+        <w:t xml:space="preserve"> SB</w:t>
+      </w:r>
+      <w:r>
+        <w:rPr>
+          <w:rStyle w:val="citationauthor"/>
+          <w:rFonts w:ascii="Times New Roman" w:eastAsia="Times New Roman" w:hAnsi="Times New Roman" w:cs="Times New Roman"/>
+          <w:sz w:val="24"/>
+          <w:szCs w:val="24"/>
+        </w:rPr>
+        <w:t>, King</w:t>
+      </w:r>
+      <w:r>
+        <w:rPr>
+          <w:rStyle w:val="citationauthor"/>
+          <w:rFonts w:ascii="Times New Roman" w:eastAsia="Times New Roman" w:hAnsi="Times New Roman" w:cs="Times New Roman"/>
+          <w:sz w:val="24"/>
+          <w:szCs w:val="24"/>
+        </w:rPr>
+        <w:t xml:space="preserve"> SJ</w:t>
+      </w:r>
+      <w:r>
+        <w:rPr>
+          <w:rStyle w:val="citationauthor"/>
+          <w:rFonts w:ascii="Times New Roman" w:eastAsia="Times New Roman" w:hAnsi="Times New Roman" w:cs="Times New Roman"/>
+          <w:sz w:val="24"/>
+          <w:szCs w:val="24"/>
+        </w:rPr>
+        <w:t>, Bo</w:t>
+      </w:r>
+      <w:r>
+        <w:rPr>
+          <w:rStyle w:val="citationauthor"/>
+          <w:rFonts w:ascii="Times New Roman" w:eastAsia="Times New Roman" w:hAnsi="Times New Roman" w:cs="Times New Roman"/>
+          <w:sz w:val="24"/>
+          <w:szCs w:val="24"/>
+        </w:rPr>
+        <w:t xml:space="preserve"> T</w:t>
+      </w:r>
+      <w:r>
+        <w:rPr>
+          <w:rStyle w:val="citationauthor"/>
+          <w:rFonts w:ascii="Times New Roman" w:eastAsia="Times New Roman" w:hAnsi="Times New Roman" w:cs="Times New Roman"/>
+          <w:sz w:val="24"/>
+          <w:szCs w:val="24"/>
+        </w:rPr>
+        <w:t>, Dubose</w:t>
+      </w:r>
+      <w:r>
+        <w:rPr>
+          <w:rStyle w:val="citationauthor"/>
+          <w:rFonts w:ascii="Times New Roman" w:eastAsia="Times New Roman" w:hAnsi="Times New Roman" w:cs="Times New Roman"/>
+          <w:sz w:val="24"/>
+          <w:szCs w:val="24"/>
+        </w:rPr>
+        <w:t xml:space="preserve"> ES</w:t>
+      </w:r>
+      <w:r>
+        <w:rPr>
+          <w:rStyle w:val="citationauthor"/>
+          <w:rFonts w:ascii="Times New Roman" w:eastAsia="Times New Roman" w:hAnsi="Times New Roman" w:cs="Times New Roman"/>
+          <w:sz w:val="24"/>
+          <w:szCs w:val="24"/>
+        </w:rPr>
+        <w:t>, Liu</w:t>
+      </w:r>
+      <w:r>
+        <w:rPr>
+          <w:rStyle w:val="citationauthor"/>
+          <w:rFonts w:ascii="Times New Roman" w:eastAsia="Times New Roman" w:hAnsi="Times New Roman" w:cs="Times New Roman"/>
+          <w:sz w:val="24"/>
+          <w:szCs w:val="24"/>
+        </w:rPr>
+        <w:t xml:space="preserve"> W</w:t>
+      </w:r>
+      <w:r>
+        <w:rPr>
+          <w:rStyle w:val="citationauthor"/>
+          <w:rFonts w:ascii="Times New Roman" w:eastAsia="Times New Roman" w:hAnsi="Times New Roman" w:cs="Times New Roman"/>
+          <w:sz w:val="24"/>
+          <w:szCs w:val="24"/>
+        </w:rPr>
         <w:t xml:space="preserve">, </w:t>
       </w:r>
-      <w:proofErr w:type="spellStart"/>
-      <w:r>
-        <w:rPr>
-          <w:rStyle w:val="citationauthor"/>
-          <w:rFonts w:ascii="Times New Roman" w:eastAsia="Times New Roman" w:hAnsi="Times New Roman" w:cs="Times New Roman"/>
-          <w:sz w:val="24"/>
-          <w:szCs w:val="24"/>
-        </w:rPr>
-        <w:t>Asokan</w:t>
-      </w:r>
-      <w:proofErr w:type="spellEnd"/>
-      <w:r>
-        <w:rPr>
-          <w:rStyle w:val="citationauthor"/>
-          <w:rFonts w:ascii="Times New Roman" w:eastAsia="Times New Roman" w:hAnsi="Times New Roman" w:cs="Times New Roman"/>
-          <w:sz w:val="24"/>
-          <w:szCs w:val="24"/>
-        </w:rPr>
-        <w:t xml:space="preserve"> SB</w:t>
-      </w:r>
-      <w:r>
-        <w:rPr>
-          <w:rStyle w:val="citationauthor"/>
-          <w:rFonts w:ascii="Times New Roman" w:eastAsia="Times New Roman" w:hAnsi="Times New Roman" w:cs="Times New Roman"/>
-          <w:sz w:val="24"/>
-          <w:szCs w:val="24"/>
-        </w:rPr>
-        <w:t>, King</w:t>
-      </w:r>
-      <w:r>
-        <w:rPr>
-          <w:rStyle w:val="citationauthor"/>
-          <w:rFonts w:ascii="Times New Roman" w:eastAsia="Times New Roman" w:hAnsi="Times New Roman" w:cs="Times New Roman"/>
-          <w:sz w:val="24"/>
-          <w:szCs w:val="24"/>
-        </w:rPr>
-        <w:t xml:space="preserve"> SJ</w:t>
-      </w:r>
-      <w:r>
-        <w:rPr>
-          <w:rStyle w:val="citationauthor"/>
-          <w:rFonts w:ascii="Times New Roman" w:eastAsia="Times New Roman" w:hAnsi="Times New Roman" w:cs="Times New Roman"/>
-          <w:sz w:val="24"/>
-          <w:szCs w:val="24"/>
-        </w:rPr>
-        <w:t>, Bo</w:t>
-      </w:r>
-      <w:r>
-        <w:rPr>
-          <w:rStyle w:val="citationauthor"/>
-          <w:rFonts w:ascii="Times New Roman" w:eastAsia="Times New Roman" w:hAnsi="Times New Roman" w:cs="Times New Roman"/>
-          <w:sz w:val="24"/>
-          <w:szCs w:val="24"/>
-        </w:rPr>
-        <w:t xml:space="preserve"> T</w:t>
-      </w:r>
-      <w:r>
-        <w:rPr>
-          <w:rStyle w:val="citationauthor"/>
-          <w:rFonts w:ascii="Times New Roman" w:eastAsia="Times New Roman" w:hAnsi="Times New Roman" w:cs="Times New Roman"/>
-          <w:sz w:val="24"/>
-          <w:szCs w:val="24"/>
-        </w:rPr>
-        <w:t>, Dubose</w:t>
-      </w:r>
-      <w:r>
-        <w:rPr>
-          <w:rStyle w:val="citationauthor"/>
-          <w:rFonts w:ascii="Times New Roman" w:eastAsia="Times New Roman" w:hAnsi="Times New Roman" w:cs="Times New Roman"/>
-          <w:sz w:val="24"/>
-          <w:szCs w:val="24"/>
-        </w:rPr>
-        <w:t xml:space="preserve"> ES</w:t>
-      </w:r>
-      <w:r>
-        <w:rPr>
-          <w:rStyle w:val="citationauthor"/>
-          <w:rFonts w:ascii="Times New Roman" w:eastAsia="Times New Roman" w:hAnsi="Times New Roman" w:cs="Times New Roman"/>
-          <w:sz w:val="24"/>
-          <w:szCs w:val="24"/>
-        </w:rPr>
-        <w:t>, Liu</w:t>
-      </w:r>
-      <w:r>
-        <w:rPr>
-          <w:rStyle w:val="citationauthor"/>
-          <w:rFonts w:ascii="Times New Roman" w:eastAsia="Times New Roman" w:hAnsi="Times New Roman" w:cs="Times New Roman"/>
-          <w:sz w:val="24"/>
-          <w:szCs w:val="24"/>
-        </w:rPr>
-        <w:t xml:space="preserve"> W</w:t>
-      </w:r>
-      <w:r>
-        <w:rPr>
-          <w:rStyle w:val="citationauthor"/>
-          <w:rFonts w:ascii="Times New Roman" w:eastAsia="Times New Roman" w:hAnsi="Times New Roman" w:cs="Times New Roman"/>
-          <w:sz w:val="24"/>
-          <w:szCs w:val="24"/>
-        </w:rPr>
-        <w:t xml:space="preserve">, </w:t>
-      </w:r>
       <w:r>
         <w:rPr>
           <w:rStyle w:val="citationauthor"/>
@@ -1024,36 +987,16 @@
           <w:sz w:val="24"/>
           <w:szCs w:val="24"/>
         </w:rPr>
-        <w:t xml:space="preserve">, </w:t>
-      </w:r>
-      <w:proofErr w:type="spellStart"/>
-      <w:r>
-        <w:rPr>
-          <w:rStyle w:val="citationauthor"/>
-          <w:rFonts w:ascii="Times New Roman" w:eastAsia="Times New Roman" w:hAnsi="Times New Roman" w:cs="Times New Roman"/>
-          <w:sz w:val="24"/>
-          <w:szCs w:val="24"/>
-        </w:rPr>
-        <w:t>Shar</w:t>
-      </w:r>
-      <w:r>
-        <w:rPr>
-          <w:rStyle w:val="citationauthor"/>
-          <w:rFonts w:ascii="Times New Roman" w:eastAsia="Times New Roman" w:hAnsi="Times New Roman" w:cs="Times New Roman"/>
-          <w:sz w:val="24"/>
-          <w:szCs w:val="24"/>
-        </w:rPr>
-        <w:t>pless</w:t>
-      </w:r>
-      <w:proofErr w:type="spellEnd"/>
-      <w:r>
-        <w:rPr>
-          <w:rStyle w:val="citationauthor"/>
-          <w:rFonts w:ascii="Times New Roman" w:eastAsia="Times New Roman" w:hAnsi="Times New Roman" w:cs="Times New Roman"/>
-          <w:sz w:val="24"/>
-          <w:szCs w:val="24"/>
-        </w:rPr>
-        <w:t xml:space="preserve"> NE, Bear JE. </w:t>
+        <w:t>, Shar</w:t>
+      </w:r>
+      <w:r>
+        <w:rPr>
+          <w:rStyle w:val="citationauthor"/>
+          <w:rFonts w:ascii="Times New Roman" w:eastAsia="Times New Roman" w:hAnsi="Times New Roman" w:cs="Times New Roman"/>
+          <w:sz w:val="24"/>
+          <w:szCs w:val="24"/>
+        </w:rPr>
+        <w:t xml:space="preserve">pless NE, Bear JE. </w:t>
       </w:r>
       <w:r>
         <w:rPr>
@@ -1091,7 +1034,7 @@
         </w:rPr>
         <w:t>(</w:t>
       </w:r>
-      <w:hyperlink r:id="rId12" w:history="1">
+      <w:hyperlink r:id="rId11" w:history="1">
         <w:r>
           <w:rPr>
             <w:rStyle w:val="Hyperlink"/>
@@ -1111,7 +1054,7 @@
         </w:rPr>
         <w:t>|</w:t>
       </w:r>
-      <w:hyperlink r:id="rId13" w:history="1">
+      <w:hyperlink r:id="rId12" w:history="1">
         <w:r>
           <w:rPr>
             <w:rStyle w:val="Hyperlink"/>
@@ -1156,29 +1099,7 @@
           <w:sz w:val="24"/>
           <w:szCs w:val="24"/>
         </w:rPr>
-        <w:t>Chu PH, </w:t>
-      </w:r>
-      <w:proofErr w:type="spellStart"/>
-      <w:r>
-        <w:rPr>
-          <w:rStyle w:val="citationauthor"/>
-          <w:rFonts w:ascii="Times New Roman" w:hAnsi="Times New Roman" w:cs="Times New Roman"/>
-          <w:bCs/>
-          <w:sz w:val="24"/>
-          <w:szCs w:val="24"/>
-        </w:rPr>
-        <w:t>Tsygankov</w:t>
-      </w:r>
-      <w:proofErr w:type="spellEnd"/>
-      <w:r>
-        <w:rPr>
-          <w:rStyle w:val="citationauthor"/>
-          <w:rFonts w:ascii="Times New Roman" w:hAnsi="Times New Roman" w:cs="Times New Roman"/>
-          <w:bCs/>
-          <w:sz w:val="24"/>
-          <w:szCs w:val="24"/>
-        </w:rPr>
-        <w:t xml:space="preserve"> D, </w:t>
+        <w:t>Chu PH, Tsygankov D, </w:t>
       </w:r>
       <w:r>
         <w:rPr>
@@ -1200,117 +1121,7 @@
           <w:sz w:val="24"/>
           <w:szCs w:val="24"/>
         </w:rPr>
-        <w:t>, </w:t>
-      </w:r>
-      <w:proofErr w:type="spellStart"/>
-      <w:r>
-        <w:rPr>
-          <w:rStyle w:val="citationauthor"/>
-          <w:rFonts w:ascii="Times New Roman" w:hAnsi="Times New Roman" w:cs="Times New Roman"/>
-          <w:bCs/>
-          <w:sz w:val="24"/>
-          <w:szCs w:val="24"/>
-        </w:rPr>
-        <w:t>Dagliyan</w:t>
-      </w:r>
-      <w:proofErr w:type="spellEnd"/>
-      <w:r>
-        <w:rPr>
-          <w:rStyle w:val="citationauthor"/>
-          <w:rFonts w:ascii="Times New Roman" w:hAnsi="Times New Roman" w:cs="Times New Roman"/>
-          <w:bCs/>
-          <w:sz w:val="24"/>
-          <w:szCs w:val="24"/>
-        </w:rPr>
-        <w:t xml:space="preserve"> O, Gomez SM, </w:t>
-      </w:r>
-      <w:proofErr w:type="spellStart"/>
-      <w:r>
-        <w:rPr>
-          <w:rStyle w:val="citationauthor"/>
-          <w:rFonts w:ascii="Times New Roman" w:hAnsi="Times New Roman" w:cs="Times New Roman"/>
-          <w:bCs/>
-          <w:sz w:val="24"/>
-          <w:szCs w:val="24"/>
-        </w:rPr>
-        <w:t>Elston</w:t>
-      </w:r>
-      <w:proofErr w:type="spellEnd"/>
-      <w:r>
-        <w:rPr>
-          <w:rStyle w:val="citationauthor"/>
-          <w:rFonts w:ascii="Times New Roman" w:hAnsi="Times New Roman" w:cs="Times New Roman"/>
-          <w:bCs/>
-          <w:sz w:val="24"/>
-          <w:szCs w:val="24"/>
-        </w:rPr>
-        <w:t xml:space="preserve"> TC, </w:t>
-      </w:r>
-      <w:proofErr w:type="spellStart"/>
-      <w:r>
-        <w:rPr>
-          <w:rStyle w:val="citationauthor"/>
-          <w:rFonts w:ascii="Times New Roman" w:hAnsi="Times New Roman" w:cs="Times New Roman"/>
-          <w:bCs/>
-          <w:sz w:val="24"/>
-          <w:szCs w:val="24"/>
-        </w:rPr>
-        <w:t>Karginov</w:t>
-      </w:r>
-      <w:proofErr w:type="spellEnd"/>
-      <w:r>
-        <w:rPr>
-          <w:rStyle w:val="citationauthor"/>
-          <w:rFonts w:ascii="Times New Roman" w:hAnsi="Times New Roman" w:cs="Times New Roman"/>
-          <w:bCs/>
-          <w:sz w:val="24"/>
-          <w:szCs w:val="24"/>
-        </w:rPr>
-        <w:t xml:space="preserve"> AV, Hahn KM. Engineered kinase activation reveals unique </w:t>
-      </w:r>
-      <w:proofErr w:type="spellStart"/>
-      <w:r>
-        <w:rPr>
-          <w:rStyle w:val="citationauthor"/>
-          <w:rFonts w:ascii="Times New Roman" w:hAnsi="Times New Roman" w:cs="Times New Roman"/>
-          <w:bCs/>
-          <w:sz w:val="24"/>
-          <w:szCs w:val="24"/>
-        </w:rPr>
-        <w:t>morphodynamic</w:t>
-      </w:r>
-      <w:proofErr w:type="spellEnd"/>
-      <w:r>
-        <w:rPr>
-          <w:rStyle w:val="citationauthor"/>
-          <w:rFonts w:ascii="Times New Roman" w:hAnsi="Times New Roman" w:cs="Times New Roman"/>
-          <w:bCs/>
-          <w:sz w:val="24"/>
-          <w:szCs w:val="24"/>
-        </w:rPr>
-        <w:t xml:space="preserve"> phenotypes and associated trafficking for </w:t>
-      </w:r>
-      <w:proofErr w:type="spellStart"/>
-      <w:r>
-        <w:rPr>
-          <w:rStyle w:val="citationauthor"/>
-          <w:rFonts w:ascii="Times New Roman" w:hAnsi="Times New Roman" w:cs="Times New Roman"/>
-          <w:bCs/>
-          <w:sz w:val="24"/>
-          <w:szCs w:val="24"/>
-        </w:rPr>
-        <w:t>Src</w:t>
-      </w:r>
-      <w:proofErr w:type="spellEnd"/>
-      <w:r>
-        <w:rPr>
-          <w:rStyle w:val="citationauthor"/>
-          <w:rFonts w:ascii="Times New Roman" w:hAnsi="Times New Roman" w:cs="Times New Roman"/>
-          <w:bCs/>
-          <w:sz w:val="24"/>
-          <w:szCs w:val="24"/>
-        </w:rPr>
-        <w:t xml:space="preserve"> family isoforms. </w:t>
+        <w:t xml:space="preserve">, Dagliyan O, Gomez SM, Elston TC, Karginov AV, Hahn KM. Engineered kinase activation reveals unique morphodynamic phenotypes and associated trafficking for Src family isoforms. </w:t>
       </w:r>
       <w:r>
         <w:rPr>
@@ -1333,7 +1144,7 @@
         </w:rPr>
         <w:t>, 2014 (</w:t>
       </w:r>
-      <w:hyperlink r:id="rId14" w:history="1">
+      <w:hyperlink r:id="rId13" w:history="1">
         <w:r>
           <w:rPr>
             <w:rStyle w:val="Hyperlink"/>
@@ -1354,7 +1165,7 @@
         </w:rPr>
         <w:t>|</w:t>
       </w:r>
-      <w:hyperlink r:id="rId15" w:history="1">
+      <w:hyperlink r:id="rId14" w:history="1">
         <w:r>
           <w:rPr>
             <w:rStyle w:val="Hyperlink"/>
@@ -1412,7 +1223,6 @@
         </w:rPr>
         <w:t>, Creed SJ, Cochran S, Roadcap DW, Bear JE, Gomez SM. Automated analysis of invadopodia dynamics in live cells. </w:t>
       </w:r>
-      <w:proofErr w:type="spellStart"/>
       <w:r>
         <w:rPr>
           <w:rStyle w:val="citationauthor"/>
@@ -1423,7 +1233,6 @@
         </w:rPr>
         <w:t>PeerJ</w:t>
       </w:r>
-      <w:proofErr w:type="spellEnd"/>
       <w:r>
         <w:rPr>
           <w:rStyle w:val="citationauthor"/>
@@ -1433,7 +1242,7 @@
         </w:rPr>
         <w:t>, 2014 (</w:t>
       </w:r>
-      <w:hyperlink r:id="rId16" w:history="1">
+      <w:hyperlink r:id="rId15" w:history="1">
         <w:r>
           <w:rPr>
             <w:rStyle w:val="Hyperlink"/>
@@ -1441,7 +1250,25 @@
             <w:sz w:val="24"/>
             <w:szCs w:val="24"/>
           </w:rPr>
-          <w:t>HTML</w:t>
+          <w:t>HT</w:t>
+        </w:r>
+        <w:r>
+          <w:rPr>
+            <w:rStyle w:val="Hyperlink"/>
+            <w:rFonts w:ascii="Times New Roman" w:eastAsia="Times New Roman" w:hAnsi="Times New Roman" w:cs="Times New Roman"/>
+            <w:sz w:val="24"/>
+            <w:szCs w:val="24"/>
+          </w:rPr>
+          <w:t>M</w:t>
+        </w:r>
+        <w:r>
+          <w:rPr>
+            <w:rStyle w:val="Hyperlink"/>
+            <w:rFonts w:ascii="Times New Roman" w:eastAsia="Times New Roman" w:hAnsi="Times New Roman" w:cs="Times New Roman"/>
+            <w:sz w:val="24"/>
+            <w:szCs w:val="24"/>
+          </w:rPr>
+          <w:t>L</w:t>
         </w:r>
       </w:hyperlink>
       <w:r>
@@ -1453,7 +1280,7 @@
         </w:rPr>
         <w:t>|</w:t>
       </w:r>
-      <w:hyperlink r:id="rId17" w:history="1">
+      <w:hyperlink r:id="rId16" w:history="1">
         <w:r>
           <w:rPr>
             <w:rStyle w:val="Hyperlink"/>
@@ -1473,6 +1300,26 @@
         </w:rPr>
         <w:t>)</w:t>
       </w:r>
+      <w:r>
+        <w:rPr>
+          <w:rStyle w:val="citationauthor"/>
+          <w:rFonts w:ascii="Times New Roman" w:eastAsia="Times New Roman" w:hAnsi="Times New Roman" w:cs="Times New Roman"/>
+          <w:sz w:val="24"/>
+          <w:szCs w:val="24"/>
+        </w:rPr>
+        <w:t xml:space="preserve"> Part of and Cover Image for PeerJ’s Top Cancer Papers </w:t>
+      </w:r>
+      <w:hyperlink r:id="rId17" w:history="1">
+        <w:r>
+          <w:rPr>
+            <w:rStyle w:val="Hyperlink"/>
+            <w:rFonts w:ascii="Times New Roman" w:eastAsia="Times New Roman" w:hAnsi="Times New Roman" w:cs="Times New Roman"/>
+            <w:sz w:val="24"/>
+            <w:szCs w:val="24"/>
+          </w:rPr>
+          <w:t>Collection</w:t>
+        </w:r>
+      </w:hyperlink>
     </w:p>
     <w:p>
       <w:pPr>
@@ -1490,45 +1337,14 @@
           <w:szCs w:val="24"/>
         </w:rPr>
       </w:pPr>
-      <w:proofErr w:type="spellStart"/>
-      <w:r>
-        <w:rPr>
-          <w:rStyle w:val="citationauthor"/>
-          <w:rFonts w:ascii="Times New Roman" w:eastAsia="Times New Roman" w:hAnsi="Times New Roman" w:cs="Times New Roman"/>
-          <w:sz w:val="24"/>
-          <w:szCs w:val="24"/>
-        </w:rPr>
-        <w:t>Karginov</w:t>
-      </w:r>
-      <w:proofErr w:type="spellEnd"/>
-      <w:r>
-        <w:rPr>
-          <w:rStyle w:val="citationauthor"/>
-          <w:rFonts w:ascii="Times New Roman" w:eastAsia="Times New Roman" w:hAnsi="Times New Roman" w:cs="Times New Roman"/>
-          <w:sz w:val="24"/>
-          <w:szCs w:val="24"/>
-        </w:rPr>
-        <w:t xml:space="preserve"> AV, </w:t>
-      </w:r>
-      <w:proofErr w:type="spellStart"/>
-      <w:r>
-        <w:rPr>
-          <w:rStyle w:val="citationauthor"/>
-          <w:rFonts w:ascii="Times New Roman" w:eastAsia="Times New Roman" w:hAnsi="Times New Roman" w:cs="Times New Roman"/>
-          <w:sz w:val="24"/>
-          <w:szCs w:val="24"/>
-        </w:rPr>
-        <w:t>Tsygangov</w:t>
-      </w:r>
-      <w:proofErr w:type="spellEnd"/>
-      <w:r>
-        <w:rPr>
-          <w:rStyle w:val="citationauthor"/>
-          <w:rFonts w:ascii="Times New Roman" w:eastAsia="Times New Roman" w:hAnsi="Times New Roman" w:cs="Times New Roman"/>
-          <w:sz w:val="24"/>
-          <w:szCs w:val="24"/>
-        </w:rPr>
-        <w:t xml:space="preserve"> D, </w:t>
+      <w:r>
+        <w:rPr>
+          <w:rStyle w:val="citationauthor"/>
+          <w:rFonts w:ascii="Times New Roman" w:eastAsia="Times New Roman" w:hAnsi="Times New Roman" w:cs="Times New Roman"/>
+          <w:sz w:val="24"/>
+          <w:szCs w:val="24"/>
+        </w:rPr>
+        <w:t xml:space="preserve">Karginov AV, Tsygangov D, </w:t>
       </w:r>
       <w:r>
         <w:rPr>
@@ -1548,27 +1364,7 @@
           <w:sz w:val="24"/>
           <w:szCs w:val="24"/>
         </w:rPr>
-        <w:t xml:space="preserve">, Chu P, Trudeau ED, Yi JJ, Gomez SM, </w:t>
-      </w:r>
-      <w:proofErr w:type="spellStart"/>
-      <w:r>
-        <w:rPr>
-          <w:rStyle w:val="citationauthor"/>
-          <w:rFonts w:ascii="Times New Roman" w:eastAsia="Times New Roman" w:hAnsi="Times New Roman" w:cs="Times New Roman"/>
-          <w:sz w:val="24"/>
-          <w:szCs w:val="24"/>
-        </w:rPr>
-        <w:t>Elston</w:t>
-      </w:r>
-      <w:proofErr w:type="spellEnd"/>
-      <w:r>
-        <w:rPr>
-          <w:rStyle w:val="citationauthor"/>
-          <w:rFonts w:ascii="Times New Roman" w:eastAsia="Times New Roman" w:hAnsi="Times New Roman" w:cs="Times New Roman"/>
-          <w:sz w:val="24"/>
-          <w:szCs w:val="24"/>
-        </w:rPr>
-        <w:t xml:space="preserve"> TC, Hahn KM. </w:t>
+        <w:t xml:space="preserve">, Chu P, Trudeau ED, Yi JJ, Gomez SM, Elston TC, Hahn KM. </w:t>
       </w:r>
       <w:hyperlink r:id="rId18" w:history="1">
         <w:r>
@@ -1578,27 +1374,7 @@
             <w:sz w:val="24"/>
             <w:szCs w:val="24"/>
           </w:rPr>
-          <w:t xml:space="preserve">Dissecting motility signaling through activation of specific </w:t>
-        </w:r>
-        <w:proofErr w:type="spellStart"/>
-        <w:r>
-          <w:rPr>
-            <w:rStyle w:val="citationauthor"/>
-            <w:rFonts w:ascii="Times New Roman" w:eastAsia="Times New Roman" w:hAnsi="Times New Roman" w:cs="Times New Roman"/>
-            <w:sz w:val="24"/>
-            <w:szCs w:val="24"/>
-          </w:rPr>
-          <w:t>Src</w:t>
-        </w:r>
-        <w:proofErr w:type="spellEnd"/>
-        <w:r>
-          <w:rPr>
-            <w:rStyle w:val="citationauthor"/>
-            <w:rFonts w:ascii="Times New Roman" w:eastAsia="Times New Roman" w:hAnsi="Times New Roman" w:cs="Times New Roman"/>
-            <w:sz w:val="24"/>
-            <w:szCs w:val="24"/>
-          </w:rPr>
-          <w:t>-effector complexes</w:t>
+          <w:t>Dissecting motility signaling through activation of specific Src-effector complexes</w:t>
         </w:r>
       </w:hyperlink>
       <w:r>
@@ -1713,49 +1489,8 @@
           <w:sz w:val="24"/>
           <w:szCs w:val="24"/>
         </w:rPr>
-        <w:t xml:space="preserve">, West ML, Taylor NA, Moran TP, </w:t>
-      </w:r>
-      <w:proofErr w:type="spellStart"/>
-      <w:r>
-        <w:rPr>
-          <w:rStyle w:val="citationauthor"/>
-          <w:rFonts w:ascii="Times New Roman" w:eastAsia="Times New Roman" w:hAnsi="Times New Roman" w:cs="Times New Roman"/>
-          <w:sz w:val="24"/>
-          <w:szCs w:val="24"/>
-        </w:rPr>
-        <w:t>Coghill</w:t>
-      </w:r>
-      <w:proofErr w:type="spellEnd"/>
-      <w:r>
-        <w:rPr>
-          <w:rStyle w:val="citationauthor"/>
-          <w:rFonts w:ascii="Times New Roman" w:eastAsia="Times New Roman" w:hAnsi="Times New Roman" w:cs="Times New Roman"/>
-          <w:sz w:val="24"/>
-          <w:szCs w:val="24"/>
-        </w:rPr>
-        <w:t xml:space="preserve"> JM, Blazer BR, Bear JE, </w:t>
-      </w:r>
-      <w:proofErr w:type="spellStart"/>
-      <w:r>
-        <w:rPr>
-          <w:rStyle w:val="citationauthor"/>
-          <w:rFonts w:ascii="Times New Roman" w:eastAsia="Times New Roman" w:hAnsi="Times New Roman" w:cs="Times New Roman"/>
-          <w:sz w:val="24"/>
-          <w:szCs w:val="24"/>
-        </w:rPr>
-        <w:t>Serody</w:t>
-      </w:r>
-      <w:proofErr w:type="spellEnd"/>
-      <w:r>
-        <w:rPr>
-          <w:rStyle w:val="citationauthor"/>
-          <w:rFonts w:ascii="Times New Roman" w:eastAsia="Times New Roman" w:hAnsi="Times New Roman" w:cs="Times New Roman"/>
-          <w:sz w:val="24"/>
-          <w:szCs w:val="24"/>
-        </w:rPr>
-        <w:t xml:space="preserve"> JS. </w:t>
-      </w:r>
-      <w:proofErr w:type="spellStart"/>
+        <w:t xml:space="preserve">, West ML, Taylor NA, Moran TP, Coghill JM, Blazer BR, Bear JE, Serody JS. </w:t>
+      </w:r>
       <w:r>
         <w:rPr>
           <w:rStyle w:val="citationauthor"/>
@@ -1764,40 +1499,7 @@
           <w:sz w:val="24"/>
           <w:szCs w:val="24"/>
         </w:rPr>
-        <w:t>Intravital</w:t>
-      </w:r>
-      <w:proofErr w:type="spellEnd"/>
-      <w:r>
-        <w:rPr>
-          <w:rStyle w:val="citationauthor"/>
-          <w:rFonts w:ascii="Times New Roman" w:hAnsi="Times New Roman" w:cs="Times New Roman"/>
-          <w:bCs/>
-          <w:sz w:val="24"/>
-          <w:szCs w:val="24"/>
-        </w:rPr>
-        <w:t xml:space="preserve"> imaging of donor allogeneic effector and regulatory T cells with host dendritic cells during </w:t>
-      </w:r>
-      <w:proofErr w:type="spellStart"/>
-      <w:r>
-        <w:rPr>
-          <w:rStyle w:val="citationauthor"/>
-          <w:rFonts w:ascii="Times New Roman" w:hAnsi="Times New Roman" w:cs="Times New Roman"/>
-          <w:bCs/>
-          <w:sz w:val="24"/>
-          <w:szCs w:val="24"/>
-        </w:rPr>
-        <w:t>GvHD</w:t>
-      </w:r>
-      <w:proofErr w:type="spellEnd"/>
-      <w:r>
-        <w:rPr>
-          <w:rStyle w:val="citationauthor"/>
-          <w:rFonts w:ascii="Times New Roman" w:hAnsi="Times New Roman" w:cs="Times New Roman"/>
-          <w:bCs/>
-          <w:sz w:val="24"/>
-          <w:szCs w:val="24"/>
-        </w:rPr>
-        <w:t xml:space="preserve">. </w:t>
+        <w:t xml:space="preserve">Intravital imaging of donor allogeneic effector and regulatory T cells with host dendritic cells during GvHD. </w:t>
       </w:r>
       <w:r>
         <w:rPr>
@@ -1907,47 +1609,7 @@
           <w:sz w:val="24"/>
           <w:szCs w:val="24"/>
         </w:rPr>
-        <w:t xml:space="preserve">, </w:t>
-      </w:r>
-      <w:proofErr w:type="spellStart"/>
-      <w:r>
-        <w:rPr>
-          <w:rStyle w:val="citationauthor"/>
-          <w:rFonts w:ascii="Times New Roman" w:eastAsia="Times New Roman" w:hAnsi="Times New Roman" w:cs="Times New Roman"/>
-          <w:sz w:val="24"/>
-          <w:szCs w:val="24"/>
-        </w:rPr>
-        <w:t>Bamburg</w:t>
-      </w:r>
-      <w:proofErr w:type="spellEnd"/>
-      <w:r>
-        <w:rPr>
-          <w:rStyle w:val="citationauthor"/>
-          <w:rFonts w:ascii="Times New Roman" w:eastAsia="Times New Roman" w:hAnsi="Times New Roman" w:cs="Times New Roman"/>
-          <w:sz w:val="24"/>
-          <w:szCs w:val="24"/>
-        </w:rPr>
-        <w:t xml:space="preserve"> JR, and Zheng JQ. Instantaneous Inactivation of Cofilin1 Demonstrates Its Functions of Filament Severing and </w:t>
-      </w:r>
-      <w:proofErr w:type="spellStart"/>
-      <w:r>
-        <w:rPr>
-          <w:rStyle w:val="citationauthor"/>
-          <w:rFonts w:ascii="Times New Roman" w:eastAsia="Times New Roman" w:hAnsi="Times New Roman" w:cs="Times New Roman"/>
-          <w:sz w:val="24"/>
-          <w:szCs w:val="24"/>
-        </w:rPr>
-        <w:t>Depolymerization</w:t>
-      </w:r>
-      <w:proofErr w:type="spellEnd"/>
-      <w:r>
-        <w:rPr>
-          <w:rStyle w:val="citationauthor"/>
-          <w:rFonts w:ascii="Times New Roman" w:eastAsia="Times New Roman" w:hAnsi="Times New Roman" w:cs="Times New Roman"/>
-          <w:sz w:val="24"/>
-          <w:szCs w:val="24"/>
-        </w:rPr>
-        <w:t xml:space="preserve"> in Regulating F-actin Networks. </w:t>
+        <w:t xml:space="preserve">, Bamburg JR, and Zheng JQ. Instantaneous Inactivation of Cofilin1 Demonstrates Its Functions of Filament Severing and Depolymerization in Regulating F-actin Networks. </w:t>
       </w:r>
       <w:r>
         <w:rPr>
@@ -2032,6 +1694,7 @@
           <w:szCs w:val="24"/>
           <w:u w:val="single"/>
         </w:rPr>
+        <w:lastRenderedPageBreak/>
         <w:t>Berginski ME</w:t>
       </w:r>
       <w:r>
@@ -2138,42 +1801,13 @@
           <w:szCs w:val="24"/>
         </w:rPr>
       </w:pPr>
-      <w:proofErr w:type="spellStart"/>
-      <w:r>
-        <w:rPr>
-          <w:rFonts w:ascii="Times New Roman" w:eastAsia="Times New Roman" w:hAnsi="Times New Roman" w:cs="Times New Roman"/>
-          <w:sz w:val="24"/>
-          <w:szCs w:val="24"/>
-        </w:rPr>
-        <w:lastRenderedPageBreak/>
-        <w:t>Sankar</w:t>
-      </w:r>
-      <w:proofErr w:type="spellEnd"/>
-      <w:r>
-        <w:rPr>
-          <w:rFonts w:ascii="Times New Roman" w:eastAsia="Times New Roman" w:hAnsi="Times New Roman" w:cs="Times New Roman"/>
-          <w:sz w:val="24"/>
-          <w:szCs w:val="24"/>
-        </w:rPr>
-        <w:t xml:space="preserve"> CP, </w:t>
-      </w:r>
-      <w:proofErr w:type="spellStart"/>
-      <w:r>
-        <w:rPr>
-          <w:rFonts w:ascii="Times New Roman" w:eastAsia="Times New Roman" w:hAnsi="Times New Roman" w:cs="Times New Roman"/>
-          <w:sz w:val="24"/>
-          <w:szCs w:val="24"/>
-        </w:rPr>
-        <w:t>Barhoumi</w:t>
-      </w:r>
-      <w:proofErr w:type="spellEnd"/>
-      <w:r>
-        <w:rPr>
-          <w:rFonts w:ascii="Times New Roman" w:eastAsia="Times New Roman" w:hAnsi="Times New Roman" w:cs="Times New Roman"/>
-          <w:sz w:val="24"/>
-          <w:szCs w:val="24"/>
-        </w:rPr>
-        <w:t xml:space="preserve"> R, </w:t>
+      <w:r>
+        <w:rPr>
+          <w:rFonts w:ascii="Times New Roman" w:eastAsia="Times New Roman" w:hAnsi="Times New Roman" w:cs="Times New Roman"/>
+          <w:sz w:val="24"/>
+          <w:szCs w:val="24"/>
+        </w:rPr>
+        <w:t xml:space="preserve">Sankar CP, Barhoumi R, </w:t>
       </w:r>
       <w:r>
         <w:rPr>
@@ -2191,43 +1825,7 @@
           <w:sz w:val="24"/>
           <w:szCs w:val="24"/>
         </w:rPr>
-        <w:t xml:space="preserve">, </w:t>
-      </w:r>
-      <w:proofErr w:type="spellStart"/>
-      <w:r>
-        <w:rPr>
-          <w:rFonts w:ascii="Times New Roman" w:eastAsia="Times New Roman" w:hAnsi="Times New Roman" w:cs="Times New Roman"/>
-          <w:sz w:val="24"/>
-          <w:szCs w:val="24"/>
-        </w:rPr>
-        <w:t>Sreenivasappa</w:t>
-      </w:r>
-      <w:proofErr w:type="spellEnd"/>
-      <w:r>
-        <w:rPr>
-          <w:rFonts w:ascii="Times New Roman" w:eastAsia="Times New Roman" w:hAnsi="Times New Roman" w:cs="Times New Roman"/>
-          <w:sz w:val="24"/>
-          <w:szCs w:val="24"/>
-        </w:rPr>
-        <w:t xml:space="preserve"> H, Tranche A, Gomez SM, Rivera GM. </w:t>
-      </w:r>
-      <w:proofErr w:type="spellStart"/>
-      <w:r>
-        <w:rPr>
-          <w:rFonts w:ascii="Times New Roman" w:eastAsia="Times New Roman" w:hAnsi="Times New Roman" w:cs="Times New Roman"/>
-          <w:sz w:val="24"/>
-          <w:szCs w:val="24"/>
-        </w:rPr>
-        <w:t>Nck</w:t>
-      </w:r>
-      <w:proofErr w:type="spellEnd"/>
-      <w:r>
-        <w:rPr>
-          <w:rFonts w:ascii="Times New Roman" w:eastAsia="Times New Roman" w:hAnsi="Times New Roman" w:cs="Times New Roman"/>
-          <w:sz w:val="24"/>
-          <w:szCs w:val="24"/>
-        </w:rPr>
-        <w:t xml:space="preserve"> enables directional cell migration through the coordination of polarized membrane protrusion with adhesion dynamics. </w:t>
+        <w:t xml:space="preserve">, Sreenivasappa H, Tranche A, Gomez SM, Rivera GM. Nck enables directional cell migration through the coordination of polarized membrane protrusion with adhesion dynamics. </w:t>
       </w:r>
       <w:r>
         <w:rPr>
@@ -2332,27 +1930,7 @@
           <w:sz w:val="24"/>
           <w:szCs w:val="24"/>
         </w:rPr>
-        <w:t xml:space="preserve">Chen Z, </w:t>
-      </w:r>
-      <w:proofErr w:type="spellStart"/>
-      <w:r>
-        <w:rPr>
-          <w:rFonts w:ascii="Times New Roman" w:hAnsi="Times New Roman" w:cs="Times New Roman"/>
-          <w:color w:val="000000"/>
-          <w:sz w:val="24"/>
-          <w:szCs w:val="24"/>
-        </w:rPr>
-        <w:t>Lessey</w:t>
-      </w:r>
-      <w:proofErr w:type="spellEnd"/>
-      <w:r>
-        <w:rPr>
-          <w:rFonts w:ascii="Times New Roman" w:hAnsi="Times New Roman" w:cs="Times New Roman"/>
-          <w:color w:val="000000"/>
-          <w:sz w:val="24"/>
-          <w:szCs w:val="24"/>
-        </w:rPr>
-        <w:t xml:space="preserve"> E, </w:t>
+        <w:t xml:space="preserve">Chen Z, Lessey E, </w:t>
       </w:r>
       <w:r>
         <w:rPr>
@@ -2372,149 +1950,8 @@
           <w:sz w:val="24"/>
           <w:szCs w:val="24"/>
         </w:rPr>
-        <w:t xml:space="preserve">, Cao L, Li J, </w:t>
-      </w:r>
-      <w:proofErr w:type="spellStart"/>
-      <w:r>
-        <w:rPr>
-          <w:rFonts w:ascii="Times New Roman" w:hAnsi="Times New Roman" w:cs="Times New Roman"/>
-          <w:color w:val="000000"/>
-          <w:sz w:val="24"/>
-          <w:szCs w:val="24"/>
-        </w:rPr>
-        <w:t>Trepat</w:t>
-      </w:r>
-      <w:proofErr w:type="spellEnd"/>
-      <w:r>
-        <w:rPr>
-          <w:rFonts w:ascii="Times New Roman" w:hAnsi="Times New Roman" w:cs="Times New Roman"/>
-          <w:color w:val="000000"/>
-          <w:sz w:val="24"/>
-          <w:szCs w:val="24"/>
-        </w:rPr>
-        <w:t xml:space="preserve"> X, </w:t>
-      </w:r>
-      <w:proofErr w:type="spellStart"/>
-      <w:r>
-        <w:rPr>
-          <w:rFonts w:ascii="Times New Roman" w:hAnsi="Times New Roman" w:cs="Times New Roman"/>
-          <w:color w:val="000000"/>
-          <w:sz w:val="24"/>
-          <w:szCs w:val="24"/>
-        </w:rPr>
-        <w:t>Itano</w:t>
-      </w:r>
-      <w:proofErr w:type="spellEnd"/>
-      <w:r>
-        <w:rPr>
-          <w:rFonts w:ascii="Times New Roman" w:hAnsi="Times New Roman" w:cs="Times New Roman"/>
-          <w:color w:val="000000"/>
-          <w:sz w:val="24"/>
-          <w:szCs w:val="24"/>
-        </w:rPr>
-        <w:t xml:space="preserve"> M, Gomez SM, </w:t>
-      </w:r>
-      <w:proofErr w:type="spellStart"/>
-      <w:r>
-        <w:rPr>
-          <w:rFonts w:ascii="Times New Roman" w:hAnsi="Times New Roman" w:cs="Times New Roman"/>
-          <w:color w:val="000000"/>
-          <w:sz w:val="24"/>
-          <w:szCs w:val="24"/>
-        </w:rPr>
-        <w:t>Kapustina</w:t>
-      </w:r>
-      <w:proofErr w:type="spellEnd"/>
-      <w:r>
-        <w:rPr>
-          <w:rFonts w:ascii="Times New Roman" w:hAnsi="Times New Roman" w:cs="Times New Roman"/>
-          <w:color w:val="000000"/>
-          <w:sz w:val="24"/>
-          <w:szCs w:val="24"/>
-        </w:rPr>
-        <w:t xml:space="preserve"> M, Huang C, </w:t>
-      </w:r>
-      <w:proofErr w:type="spellStart"/>
-      <w:r>
-        <w:rPr>
-          <w:rFonts w:ascii="Times New Roman" w:hAnsi="Times New Roman" w:cs="Times New Roman"/>
-          <w:color w:val="000000"/>
-          <w:sz w:val="24"/>
-          <w:szCs w:val="24"/>
-        </w:rPr>
-        <w:t>Burridge</w:t>
-      </w:r>
-      <w:proofErr w:type="spellEnd"/>
-      <w:r>
-        <w:rPr>
-          <w:rFonts w:ascii="Times New Roman" w:hAnsi="Times New Roman" w:cs="Times New Roman"/>
-          <w:color w:val="000000"/>
-          <w:sz w:val="24"/>
-          <w:szCs w:val="24"/>
-        </w:rPr>
-        <w:t xml:space="preserve"> K, </w:t>
-      </w:r>
-      <w:proofErr w:type="spellStart"/>
-      <w:r>
-        <w:rPr>
-          <w:rFonts w:ascii="Times New Roman" w:hAnsi="Times New Roman" w:cs="Times New Roman"/>
-          <w:color w:val="000000"/>
-          <w:sz w:val="24"/>
-          <w:szCs w:val="24"/>
-        </w:rPr>
-        <w:t>Truskey</w:t>
-      </w:r>
-      <w:proofErr w:type="spellEnd"/>
-      <w:r>
-        <w:rPr>
-          <w:rFonts w:ascii="Times New Roman" w:hAnsi="Times New Roman" w:cs="Times New Roman"/>
-          <w:color w:val="000000"/>
-          <w:sz w:val="24"/>
-          <w:szCs w:val="24"/>
-        </w:rPr>
-        <w:t xml:space="preserve"> G, and Jacobson K. </w:t>
-      </w:r>
-      <w:proofErr w:type="spellStart"/>
-      <w:r>
-        <w:rPr>
-          <w:rFonts w:ascii="Times New Roman" w:hAnsi="Times New Roman" w:cs="Times New Roman"/>
-          <w:color w:val="000000"/>
-          <w:sz w:val="24"/>
-          <w:szCs w:val="24"/>
-        </w:rPr>
-        <w:t>Gleevec</w:t>
-      </w:r>
-      <w:proofErr w:type="spellEnd"/>
-      <w:r>
-        <w:rPr>
-          <w:rFonts w:ascii="Times New Roman" w:hAnsi="Times New Roman" w:cs="Times New Roman"/>
-          <w:color w:val="000000"/>
-          <w:sz w:val="24"/>
-          <w:szCs w:val="24"/>
-        </w:rPr>
-        <w:t xml:space="preserve">, an </w:t>
-      </w:r>
-      <w:proofErr w:type="spellStart"/>
-      <w:r>
-        <w:rPr>
-          <w:rFonts w:ascii="Times New Roman" w:hAnsi="Times New Roman" w:cs="Times New Roman"/>
-          <w:color w:val="000000"/>
-          <w:sz w:val="24"/>
-          <w:szCs w:val="24"/>
-        </w:rPr>
-        <w:t>abl</w:t>
-      </w:r>
-      <w:proofErr w:type="spellEnd"/>
-      <w:r>
-        <w:rPr>
-          <w:rFonts w:ascii="Times New Roman" w:hAnsi="Times New Roman" w:cs="Times New Roman"/>
-          <w:color w:val="000000"/>
-          <w:sz w:val="24"/>
-          <w:szCs w:val="24"/>
-        </w:rPr>
-        <w:t xml:space="preserve"> family inhibitor, produces a profound change in cell shape and migration. </w:t>
-      </w:r>
-      <w:proofErr w:type="spellStart"/>
+        <w:t xml:space="preserve">, Cao L, Li J, Trepat X, Itano M, Gomez SM, Kapustina M, Huang C, Burridge K, Truskey G, and Jacobson K. Gleevec, an abl family inhibitor, produces a profound change in cell shape and migration. </w:t>
+      </w:r>
       <w:r>
         <w:rPr>
           <w:rFonts w:ascii="Times New Roman" w:hAnsi="Times New Roman" w:cs="Times New Roman"/>
@@ -2523,18 +1960,7 @@
           <w:sz w:val="24"/>
           <w:szCs w:val="24"/>
         </w:rPr>
-        <w:t>PLoS</w:t>
-      </w:r>
-      <w:proofErr w:type="spellEnd"/>
-      <w:r>
-        <w:rPr>
-          <w:rFonts w:ascii="Times New Roman" w:hAnsi="Times New Roman" w:cs="Times New Roman"/>
-          <w:i/>
-          <w:color w:val="000000"/>
-          <w:sz w:val="24"/>
-          <w:szCs w:val="24"/>
-        </w:rPr>
-        <w:t xml:space="preserve"> ONE</w:t>
+        <w:t>PLoS ONE</w:t>
       </w:r>
       <w:r>
         <w:rPr>
@@ -2648,42 +2074,24 @@
           <w:sz w:val="24"/>
           <w:szCs w:val="24"/>
         </w:rPr>
+        <w:t>, Asokan SB</w:t>
+      </w:r>
+      <w:r>
+        <w:rPr>
+          <w:rFonts w:ascii="Times New Roman" w:hAnsi="Times New Roman" w:cs="Times New Roman"/>
+          <w:sz w:val="24"/>
+          <w:szCs w:val="24"/>
+        </w:rPr>
+        <w:t>*</w:t>
+      </w:r>
+      <w:r>
+        <w:rPr>
+          <w:rFonts w:ascii="Times New Roman" w:hAnsi="Times New Roman" w:cs="Times New Roman"/>
+          <w:sz w:val="24"/>
+          <w:szCs w:val="24"/>
+        </w:rPr>
         <w:t xml:space="preserve">, </w:t>
       </w:r>
-      <w:proofErr w:type="spellStart"/>
-      <w:r>
-        <w:rPr>
-          <w:rFonts w:ascii="Times New Roman" w:hAnsi="Times New Roman" w:cs="Times New Roman"/>
-          <w:sz w:val="24"/>
-          <w:szCs w:val="24"/>
-        </w:rPr>
-        <w:t>Asokan</w:t>
-      </w:r>
-      <w:proofErr w:type="spellEnd"/>
-      <w:r>
-        <w:rPr>
-          <w:rFonts w:ascii="Times New Roman" w:hAnsi="Times New Roman" w:cs="Times New Roman"/>
-          <w:sz w:val="24"/>
-          <w:szCs w:val="24"/>
-        </w:rPr>
-        <w:t xml:space="preserve"> SB</w:t>
-      </w:r>
-      <w:r>
-        <w:rPr>
-          <w:rFonts w:ascii="Times New Roman" w:hAnsi="Times New Roman" w:cs="Times New Roman"/>
-          <w:sz w:val="24"/>
-          <w:szCs w:val="24"/>
-        </w:rPr>
-        <w:t>*</w:t>
-      </w:r>
-      <w:r>
-        <w:rPr>
-          <w:rFonts w:ascii="Times New Roman" w:hAnsi="Times New Roman" w:cs="Times New Roman"/>
-          <w:sz w:val="24"/>
-          <w:szCs w:val="24"/>
-        </w:rPr>
-        <w:t xml:space="preserve">, </w:t>
-      </w:r>
       <w:r>
         <w:rPr>
           <w:rFonts w:ascii="Times New Roman" w:hAnsi="Times New Roman" w:cs="Times New Roman"/>
@@ -2700,51 +2108,15 @@
           <w:sz w:val="24"/>
           <w:szCs w:val="24"/>
         </w:rPr>
-        <w:t xml:space="preserve">, Haynes EM, </w:t>
-      </w:r>
-      <w:proofErr w:type="spellStart"/>
-      <w:r>
-        <w:rPr>
-          <w:rFonts w:ascii="Times New Roman" w:hAnsi="Times New Roman" w:cs="Times New Roman"/>
-          <w:sz w:val="24"/>
-          <w:szCs w:val="24"/>
-        </w:rPr>
-        <w:t>Sharpless</w:t>
-      </w:r>
-      <w:proofErr w:type="spellEnd"/>
-      <w:r>
-        <w:rPr>
-          <w:rFonts w:ascii="Times New Roman" w:hAnsi="Times New Roman" w:cs="Times New Roman"/>
-          <w:sz w:val="24"/>
-          <w:szCs w:val="24"/>
-        </w:rPr>
-        <w:t xml:space="preserve"> NE, Griffith JD, Gomez SM, Bear JE.</w:t>
-      </w:r>
-      <w:r>
-        <w:rPr>
-          <w:rFonts w:ascii="Times New Roman" w:hAnsi="Times New Roman" w:cs="Times New Roman"/>
-          <w:sz w:val="24"/>
-          <w:szCs w:val="24"/>
-        </w:rPr>
-        <w:t xml:space="preserve"> Arp2/3 Is Critical for </w:t>
-      </w:r>
-      <w:proofErr w:type="spellStart"/>
-      <w:r>
-        <w:rPr>
-          <w:rFonts w:ascii="Times New Roman" w:hAnsi="Times New Roman" w:cs="Times New Roman"/>
-          <w:sz w:val="24"/>
-          <w:szCs w:val="24"/>
-        </w:rPr>
-        <w:t>Lamellipodia</w:t>
-      </w:r>
-      <w:proofErr w:type="spellEnd"/>
-      <w:r>
-        <w:rPr>
-          <w:rFonts w:ascii="Times New Roman" w:hAnsi="Times New Roman" w:cs="Times New Roman"/>
-          <w:sz w:val="24"/>
-          <w:szCs w:val="24"/>
-        </w:rPr>
-        <w:t xml:space="preserve"> and Response to Extracellular Matrix Cues but Is D</w:t>
+        <w:t>, Haynes EM, Sharpless NE, Griffith JD, Gomez SM, Bear JE.</w:t>
+      </w:r>
+      <w:r>
+        <w:rPr>
+          <w:rFonts w:ascii="Times New Roman" w:hAnsi="Times New Roman" w:cs="Times New Roman"/>
+          <w:sz w:val="24"/>
+          <w:szCs w:val="24"/>
+        </w:rPr>
+        <w:t xml:space="preserve"> Arp2/3 Is Critical for Lamellipodia and Response to Extracellular Matrix Cues but Is D</w:t>
       </w:r>
       <w:r>
         <w:rPr>
@@ -2840,47 +2212,7 @@
           <w:sz w:val="24"/>
           <w:szCs w:val="24"/>
         </w:rPr>
-        <w:t xml:space="preserve">Shen K, Tolbert CE, </w:t>
-      </w:r>
-      <w:proofErr w:type="spellStart"/>
-      <w:r>
-        <w:rPr>
-          <w:rStyle w:val="citationauthor"/>
-          <w:rFonts w:ascii="Times New Roman" w:hAnsi="Times New Roman" w:cs="Times New Roman"/>
-          <w:sz w:val="24"/>
-          <w:szCs w:val="24"/>
-        </w:rPr>
-        <w:t>Guilluy</w:t>
-      </w:r>
-      <w:proofErr w:type="spellEnd"/>
-      <w:r>
-        <w:rPr>
-          <w:rStyle w:val="citationauthor"/>
-          <w:rFonts w:ascii="Times New Roman" w:hAnsi="Times New Roman" w:cs="Times New Roman"/>
-          <w:sz w:val="24"/>
-          <w:szCs w:val="24"/>
-        </w:rPr>
-        <w:t xml:space="preserve"> C, </w:t>
-      </w:r>
-      <w:proofErr w:type="spellStart"/>
-      <w:r>
-        <w:rPr>
-          <w:rStyle w:val="citationauthor"/>
-          <w:rFonts w:ascii="Times New Roman" w:hAnsi="Times New Roman" w:cs="Times New Roman"/>
-          <w:sz w:val="24"/>
-          <w:szCs w:val="24"/>
-        </w:rPr>
-        <w:t>Swaminathan</w:t>
-      </w:r>
-      <w:proofErr w:type="spellEnd"/>
-      <w:r>
-        <w:rPr>
-          <w:rStyle w:val="citationauthor"/>
-          <w:rFonts w:ascii="Times New Roman" w:hAnsi="Times New Roman" w:cs="Times New Roman"/>
-          <w:sz w:val="24"/>
-          <w:szCs w:val="24"/>
-        </w:rPr>
-        <w:t xml:space="preserve"> VS, </w:t>
+        <w:t xml:space="preserve">Shen K, Tolbert CE, Guilluy C, Swaminathan VS, </w:t>
       </w:r>
       <w:r>
         <w:rPr>
@@ -2900,27 +2232,7 @@
           <w:sz w:val="24"/>
           <w:szCs w:val="24"/>
         </w:rPr>
-        <w:t xml:space="preserve">, </w:t>
-      </w:r>
-      <w:proofErr w:type="spellStart"/>
-      <w:r>
-        <w:rPr>
-          <w:rStyle w:val="citationauthor"/>
-          <w:rFonts w:ascii="Times New Roman" w:hAnsi="Times New Roman" w:cs="Times New Roman"/>
-          <w:sz w:val="24"/>
-          <w:szCs w:val="24"/>
-        </w:rPr>
-        <w:t>Burridge</w:t>
-      </w:r>
-      <w:proofErr w:type="spellEnd"/>
-      <w:r>
-        <w:rPr>
-          <w:rStyle w:val="citationauthor"/>
-          <w:rFonts w:ascii="Times New Roman" w:hAnsi="Times New Roman" w:cs="Times New Roman"/>
-          <w:sz w:val="24"/>
-          <w:szCs w:val="24"/>
-        </w:rPr>
-        <w:t xml:space="preserve"> K, Superfine R, Campbell SL</w:t>
+        <w:t>, Burridge K, Superfine R, Campbell SL</w:t>
       </w:r>
       <w:r>
         <w:rPr>
@@ -2955,39 +2267,8 @@
           <w:sz w:val="24"/>
           <w:szCs w:val="24"/>
         </w:rPr>
-        <w:t xml:space="preserve">J </w:t>
-      </w:r>
-      <w:proofErr w:type="spellStart"/>
-      <w:r>
-        <w:rPr>
-          <w:rFonts w:ascii="Times New Roman" w:hAnsi="Times New Roman" w:cs="Times New Roman"/>
-          <w:i/>
-          <w:sz w:val="24"/>
-          <w:szCs w:val="24"/>
-        </w:rPr>
-        <w:t>Biol</w:t>
-      </w:r>
-      <w:proofErr w:type="spellEnd"/>
-      <w:r>
-        <w:rPr>
-          <w:rFonts w:ascii="Times New Roman" w:hAnsi="Times New Roman" w:cs="Times New Roman"/>
-          <w:i/>
-          <w:sz w:val="24"/>
-          <w:szCs w:val="24"/>
-        </w:rPr>
-        <w:t xml:space="preserve"> </w:t>
-      </w:r>
-      <w:proofErr w:type="spellStart"/>
-      <w:r>
-        <w:rPr>
-          <w:rFonts w:ascii="Times New Roman" w:hAnsi="Times New Roman" w:cs="Times New Roman"/>
-          <w:i/>
-          <w:sz w:val="24"/>
-          <w:szCs w:val="24"/>
-        </w:rPr>
-        <w:t>Chem</w:t>
-      </w:r>
-      <w:proofErr w:type="spellEnd"/>
+        <w:t>J Biol Chem</w:t>
+      </w:r>
       <w:r>
         <w:rPr>
           <w:rFonts w:ascii="Times New Roman" w:hAnsi="Times New Roman" w:cs="Times New Roman"/>
@@ -3134,7 +2415,6 @@
         </w:rPr>
         <w:t xml:space="preserve"> </w:t>
       </w:r>
-      <w:proofErr w:type="spellStart"/>
       <w:r>
         <w:rPr>
           <w:rStyle w:val="citationjournaltitle"/>
@@ -3143,18 +2423,7 @@
           <w:sz w:val="24"/>
           <w:szCs w:val="24"/>
         </w:rPr>
-        <w:t>PLoS</w:t>
-      </w:r>
-      <w:proofErr w:type="spellEnd"/>
-      <w:r>
-        <w:rPr>
-          <w:rStyle w:val="citationjournaltitle"/>
-          <w:rFonts w:ascii="Times New Roman" w:hAnsi="Times New Roman" w:cs="Times New Roman"/>
-          <w:i/>
-          <w:sz w:val="24"/>
-          <w:szCs w:val="24"/>
-        </w:rPr>
-        <w:t xml:space="preserve"> ONE</w:t>
+        <w:t>PLoS ONE</w:t>
       </w:r>
       <w:r>
         <w:rPr>
@@ -3865,7 +3134,7 @@
 </file>
 
 <file path=word/endnotes.xml><?xml version="1.0" encoding="utf-8"?>
-<w:endnotes xmlns:wpc="http://schemas.microsoft.com/office/word/2010/wordprocessingCanvas" xmlns:mc="http://schemas.openxmlformats.org/markup-compatibility/2006" xmlns:o="urn:schemas-microsoft-com:office:office" xmlns:r="http://schemas.openxmlformats.org/officeDocument/2006/relationships" xmlns:m="http://schemas.openxmlformats.org/officeDocument/2006/math" xmlns:v="urn:schemas-microsoft-com:vml" xmlns:wp14="http://schemas.microsoft.com/office/word/2010/wordprocessingDrawing" xmlns:wp="http://schemas.openxmlformats.org/drawingml/2006/wordprocessingDrawing" xmlns:w10="urn:schemas-microsoft-com:office:word" xmlns:w="http://schemas.openxmlformats.org/wordprocessingml/2006/main" xmlns:w14="http://schemas.microsoft.com/office/word/2010/wordml" xmlns:wpg="http://schemas.microsoft.com/office/word/2010/wordprocessingGroup" xmlns:wpi="http://schemas.microsoft.com/office/word/2010/wordprocessingInk" xmlns:wne="http://schemas.microsoft.com/office/word/2006/wordml" xmlns:wps="http://schemas.microsoft.com/office/word/2010/wordprocessingShape" mc:Ignorable="w14 wp14">
+<w:endnotes xmlns:wpc="http://schemas.microsoft.com/office/word/2010/wordprocessingCanvas" xmlns:mc="http://schemas.openxmlformats.org/markup-compatibility/2006" xmlns:o="urn:schemas-microsoft-com:office:office" xmlns:r="http://schemas.openxmlformats.org/officeDocument/2006/relationships" xmlns:m="http://schemas.openxmlformats.org/officeDocument/2006/math" xmlns:v="urn:schemas-microsoft-com:vml" xmlns:wp14="http://schemas.microsoft.com/office/word/2010/wordprocessingDrawing" xmlns:wp="http://schemas.openxmlformats.org/drawingml/2006/wordprocessingDrawing" xmlns:w10="urn:schemas-microsoft-com:office:word" xmlns:w="http://schemas.openxmlformats.org/wordprocessingml/2006/main" xmlns:w14="http://schemas.microsoft.com/office/word/2010/wordml" xmlns:w15="http://schemas.microsoft.com/office/word/2012/wordml" xmlns:wpg="http://schemas.microsoft.com/office/word/2010/wordprocessingGroup" xmlns:wpi="http://schemas.microsoft.com/office/word/2010/wordprocessingInk" xmlns:wne="http://schemas.microsoft.com/office/word/2006/wordml" xmlns:wps="http://schemas.microsoft.com/office/word/2010/wordprocessingShape" mc:Ignorable="w14 w15 wp14">
   <w:endnote w:type="separator" w:id="-1">
     <w:p>
       <w:pPr>
@@ -3890,7 +3159,7 @@
 </file>
 
 <file path=word/footer1.xml><?xml version="1.0" encoding="utf-8"?>
-<w:ftr xmlns:wpc="http://schemas.microsoft.com/office/word/2010/wordprocessingCanvas" xmlns:mc="http://schemas.openxmlformats.org/markup-compatibility/2006" xmlns:o="urn:schemas-microsoft-com:office:office" xmlns:r="http://schemas.openxmlformats.org/officeDocument/2006/relationships" xmlns:m="http://schemas.openxmlformats.org/officeDocument/2006/math" xmlns:v="urn:schemas-microsoft-com:vml" xmlns:wp14="http://schemas.microsoft.com/office/word/2010/wordprocessingDrawing" xmlns:wp="http://schemas.openxmlformats.org/drawingml/2006/wordprocessingDrawing" xmlns:w10="urn:schemas-microsoft-com:office:word" xmlns:w="http://schemas.openxmlformats.org/wordprocessingml/2006/main" xmlns:w14="http://schemas.microsoft.com/office/word/2010/wordml" xmlns:wpg="http://schemas.microsoft.com/office/word/2010/wordprocessingGroup" xmlns:wpi="http://schemas.microsoft.com/office/word/2010/wordprocessingInk" xmlns:wne="http://schemas.microsoft.com/office/word/2006/wordml" xmlns:wps="http://schemas.microsoft.com/office/word/2010/wordprocessingShape" mc:Ignorable="w14 wp14">
+<w:ftr xmlns:wpc="http://schemas.microsoft.com/office/word/2010/wordprocessingCanvas" xmlns:mc="http://schemas.openxmlformats.org/markup-compatibility/2006" xmlns:o="urn:schemas-microsoft-com:office:office" xmlns:r="http://schemas.openxmlformats.org/officeDocument/2006/relationships" xmlns:m="http://schemas.openxmlformats.org/officeDocument/2006/math" xmlns:v="urn:schemas-microsoft-com:vml" xmlns:wp14="http://schemas.microsoft.com/office/word/2010/wordprocessingDrawing" xmlns:wp="http://schemas.openxmlformats.org/drawingml/2006/wordprocessingDrawing" xmlns:w10="urn:schemas-microsoft-com:office:word" xmlns:w="http://schemas.openxmlformats.org/wordprocessingml/2006/main" xmlns:w14="http://schemas.microsoft.com/office/word/2010/wordml" xmlns:w15="http://schemas.microsoft.com/office/word/2012/wordml" xmlns:wpg="http://schemas.microsoft.com/office/word/2010/wordprocessingGroup" xmlns:wpi="http://schemas.microsoft.com/office/word/2010/wordprocessingInk" xmlns:wne="http://schemas.microsoft.com/office/word/2006/wordml" xmlns:wps="http://schemas.microsoft.com/office/word/2010/wordprocessingShape" mc:Ignorable="w14 w15 wp14">
   <w:p>
     <w:pPr>
       <w:pStyle w:val="Footer"/>
@@ -3900,7 +3169,7 @@
 </file>
 
 <file path=word/footer2.xml><?xml version="1.0" encoding="utf-8"?>
-<w:ftr xmlns:wpc="http://schemas.microsoft.com/office/word/2010/wordprocessingCanvas" xmlns:mc="http://schemas.openxmlformats.org/markup-compatibility/2006" xmlns:o="urn:schemas-microsoft-com:office:office" xmlns:r="http://schemas.openxmlformats.org/officeDocument/2006/relationships" xmlns:m="http://schemas.openxmlformats.org/officeDocument/2006/math" xmlns:v="urn:schemas-microsoft-com:vml" xmlns:wp14="http://schemas.microsoft.com/office/word/2010/wordprocessingDrawing" xmlns:wp="http://schemas.openxmlformats.org/drawingml/2006/wordprocessingDrawing" xmlns:w10="urn:schemas-microsoft-com:office:word" xmlns:w="http://schemas.openxmlformats.org/wordprocessingml/2006/main" xmlns:w14="http://schemas.microsoft.com/office/word/2010/wordml" xmlns:wpg="http://schemas.microsoft.com/office/word/2010/wordprocessingGroup" xmlns:wpi="http://schemas.microsoft.com/office/word/2010/wordprocessingInk" xmlns:wne="http://schemas.microsoft.com/office/word/2006/wordml" xmlns:wps="http://schemas.microsoft.com/office/word/2010/wordprocessingShape" mc:Ignorable="w14 wp14">
+<w:ftr xmlns:wpc="http://schemas.microsoft.com/office/word/2010/wordprocessingCanvas" xmlns:mc="http://schemas.openxmlformats.org/markup-compatibility/2006" xmlns:o="urn:schemas-microsoft-com:office:office" xmlns:r="http://schemas.openxmlformats.org/officeDocument/2006/relationships" xmlns:m="http://schemas.openxmlformats.org/officeDocument/2006/math" xmlns:v="urn:schemas-microsoft-com:vml" xmlns:wp14="http://schemas.microsoft.com/office/word/2010/wordprocessingDrawing" xmlns:wp="http://schemas.openxmlformats.org/drawingml/2006/wordprocessingDrawing" xmlns:w10="urn:schemas-microsoft-com:office:word" xmlns:w="http://schemas.openxmlformats.org/wordprocessingml/2006/main" xmlns:w14="http://schemas.microsoft.com/office/word/2010/wordml" xmlns:w15="http://schemas.microsoft.com/office/word/2012/wordml" xmlns:wpg="http://schemas.microsoft.com/office/word/2010/wordprocessingGroup" xmlns:wpi="http://schemas.microsoft.com/office/word/2010/wordprocessingInk" xmlns:wne="http://schemas.microsoft.com/office/word/2006/wordml" xmlns:wps="http://schemas.microsoft.com/office/word/2010/wordprocessingShape" mc:Ignorable="w14 w15 wp14">
   <w:sdt>
     <w:sdtPr>
       <w:id w:val="612789659"/>
@@ -3952,7 +3221,7 @@
 </file>
 
 <file path=word/footer3.xml><?xml version="1.0" encoding="utf-8"?>
-<w:ftr xmlns:wpc="http://schemas.microsoft.com/office/word/2010/wordprocessingCanvas" xmlns:mc="http://schemas.openxmlformats.org/markup-compatibility/2006" xmlns:o="urn:schemas-microsoft-com:office:office" xmlns:r="http://schemas.openxmlformats.org/officeDocument/2006/relationships" xmlns:m="http://schemas.openxmlformats.org/officeDocument/2006/math" xmlns:v="urn:schemas-microsoft-com:vml" xmlns:wp14="http://schemas.microsoft.com/office/word/2010/wordprocessingDrawing" xmlns:wp="http://schemas.openxmlformats.org/drawingml/2006/wordprocessingDrawing" xmlns:w10="urn:schemas-microsoft-com:office:word" xmlns:w="http://schemas.openxmlformats.org/wordprocessingml/2006/main" xmlns:w14="http://schemas.microsoft.com/office/word/2010/wordml" xmlns:wpg="http://schemas.microsoft.com/office/word/2010/wordprocessingGroup" xmlns:wpi="http://schemas.microsoft.com/office/word/2010/wordprocessingInk" xmlns:wne="http://schemas.microsoft.com/office/word/2006/wordml" xmlns:wps="http://schemas.microsoft.com/office/word/2010/wordprocessingShape" mc:Ignorable="w14 wp14">
+<w:ftr xmlns:wpc="http://schemas.microsoft.com/office/word/2010/wordprocessingCanvas" xmlns:mc="http://schemas.openxmlformats.org/markup-compatibility/2006" xmlns:o="urn:schemas-microsoft-com:office:office" xmlns:r="http://schemas.openxmlformats.org/officeDocument/2006/relationships" xmlns:m="http://schemas.openxmlformats.org/officeDocument/2006/math" xmlns:v="urn:schemas-microsoft-com:vml" xmlns:wp14="http://schemas.microsoft.com/office/word/2010/wordprocessingDrawing" xmlns:wp="http://schemas.openxmlformats.org/drawingml/2006/wordprocessingDrawing" xmlns:w10="urn:schemas-microsoft-com:office:word" xmlns:w="http://schemas.openxmlformats.org/wordprocessingml/2006/main" xmlns:w14="http://schemas.microsoft.com/office/word/2010/wordml" xmlns:w15="http://schemas.microsoft.com/office/word/2012/wordml" xmlns:wpg="http://schemas.microsoft.com/office/word/2010/wordprocessingGroup" xmlns:wpi="http://schemas.microsoft.com/office/word/2010/wordprocessingInk" xmlns:wne="http://schemas.microsoft.com/office/word/2006/wordml" xmlns:wps="http://schemas.microsoft.com/office/word/2010/wordprocessingShape" mc:Ignorable="w14 w15 wp14">
   <w:sdt>
     <w:sdtPr>
       <w:id w:val="2070153195"/>
@@ -4004,7 +3273,7 @@
 </file>
 
 <file path=word/footnotes.xml><?xml version="1.0" encoding="utf-8"?>
-<w:footnotes xmlns:wpc="http://schemas.microsoft.com/office/word/2010/wordprocessingCanvas" xmlns:mc="http://schemas.openxmlformats.org/markup-compatibility/2006" xmlns:o="urn:schemas-microsoft-com:office:office" xmlns:r="http://schemas.openxmlformats.org/officeDocument/2006/relationships" xmlns:m="http://schemas.openxmlformats.org/officeDocument/2006/math" xmlns:v="urn:schemas-microsoft-com:vml" xmlns:wp14="http://schemas.microsoft.com/office/word/2010/wordprocessingDrawing" xmlns:wp="http://schemas.openxmlformats.org/drawingml/2006/wordprocessingDrawing" xmlns:w10="urn:schemas-microsoft-com:office:word" xmlns:w="http://schemas.openxmlformats.org/wordprocessingml/2006/main" xmlns:w14="http://schemas.microsoft.com/office/word/2010/wordml" xmlns:wpg="http://schemas.microsoft.com/office/word/2010/wordprocessingGroup" xmlns:wpi="http://schemas.microsoft.com/office/word/2010/wordprocessingInk" xmlns:wne="http://schemas.microsoft.com/office/word/2006/wordml" xmlns:wps="http://schemas.microsoft.com/office/word/2010/wordprocessingShape" mc:Ignorable="w14 wp14">
+<w:footnotes xmlns:wpc="http://schemas.microsoft.com/office/word/2010/wordprocessingCanvas" xmlns:mc="http://schemas.openxmlformats.org/markup-compatibility/2006" xmlns:o="urn:schemas-microsoft-com:office:office" xmlns:r="http://schemas.openxmlformats.org/officeDocument/2006/relationships" xmlns:m="http://schemas.openxmlformats.org/officeDocument/2006/math" xmlns:v="urn:schemas-microsoft-com:vml" xmlns:wp14="http://schemas.microsoft.com/office/word/2010/wordprocessingDrawing" xmlns:wp="http://schemas.openxmlformats.org/drawingml/2006/wordprocessingDrawing" xmlns:w10="urn:schemas-microsoft-com:office:word" xmlns:w="http://schemas.openxmlformats.org/wordprocessingml/2006/main" xmlns:w14="http://schemas.microsoft.com/office/word/2010/wordml" xmlns:w15="http://schemas.microsoft.com/office/word/2012/wordml" xmlns:wpg="http://schemas.microsoft.com/office/word/2010/wordprocessingGroup" xmlns:wpi="http://schemas.microsoft.com/office/word/2010/wordprocessingInk" xmlns:wne="http://schemas.microsoft.com/office/word/2006/wordml" xmlns:wps="http://schemas.microsoft.com/office/word/2010/wordprocessingShape" mc:Ignorable="w14 w15 wp14">
   <w:footnote w:type="separator" w:id="-1">
     <w:p>
       <w:pPr>
@@ -4029,7 +3298,7 @@
 </file>
 
 <file path=word/header1.xml><?xml version="1.0" encoding="utf-8"?>
-<w:hdr xmlns:wpc="http://schemas.microsoft.com/office/word/2010/wordprocessingCanvas" xmlns:mc="http://schemas.openxmlformats.org/markup-compatibility/2006" xmlns:o="urn:schemas-microsoft-com:office:office" xmlns:r="http://schemas.openxmlformats.org/officeDocument/2006/relationships" xmlns:m="http://schemas.openxmlformats.org/officeDocument/2006/math" xmlns:v="urn:schemas-microsoft-com:vml" xmlns:wp14="http://schemas.microsoft.com/office/word/2010/wordprocessingDrawing" xmlns:wp="http://schemas.openxmlformats.org/drawingml/2006/wordprocessingDrawing" xmlns:w10="urn:schemas-microsoft-com:office:word" xmlns:w="http://schemas.openxmlformats.org/wordprocessingml/2006/main" xmlns:w14="http://schemas.microsoft.com/office/word/2010/wordml" xmlns:wpg="http://schemas.microsoft.com/office/word/2010/wordprocessingGroup" xmlns:wpi="http://schemas.microsoft.com/office/word/2010/wordprocessingInk" xmlns:wne="http://schemas.microsoft.com/office/word/2006/wordml" xmlns:wps="http://schemas.microsoft.com/office/word/2010/wordprocessingShape" mc:Ignorable="w14 wp14">
+<w:hdr xmlns:wpc="http://schemas.microsoft.com/office/word/2010/wordprocessingCanvas" xmlns:mc="http://schemas.openxmlformats.org/markup-compatibility/2006" xmlns:o="urn:schemas-microsoft-com:office:office" xmlns:r="http://schemas.openxmlformats.org/officeDocument/2006/relationships" xmlns:m="http://schemas.openxmlformats.org/officeDocument/2006/math" xmlns:v="urn:schemas-microsoft-com:vml" xmlns:wp14="http://schemas.microsoft.com/office/word/2010/wordprocessingDrawing" xmlns:wp="http://schemas.openxmlformats.org/drawingml/2006/wordprocessingDrawing" xmlns:w10="urn:schemas-microsoft-com:office:word" xmlns:w="http://schemas.openxmlformats.org/wordprocessingml/2006/main" xmlns:w14="http://schemas.microsoft.com/office/word/2010/wordml" xmlns:w15="http://schemas.microsoft.com/office/word/2012/wordml" xmlns:wpg="http://schemas.microsoft.com/office/word/2010/wordprocessingGroup" xmlns:wpi="http://schemas.microsoft.com/office/word/2010/wordprocessingInk" xmlns:wne="http://schemas.microsoft.com/office/word/2006/wordml" xmlns:wps="http://schemas.microsoft.com/office/word/2010/wordprocessingShape" mc:Ignorable="w14 w15 wp14">
   <w:p>
     <w:pPr>
       <w:pStyle w:val="Header"/>
@@ -4039,7 +3308,7 @@
 </file>
 
 <file path=word/header2.xml><?xml version="1.0" encoding="utf-8"?>
-<w:hdr xmlns:wpc="http://schemas.microsoft.com/office/word/2010/wordprocessingCanvas" xmlns:mc="http://schemas.openxmlformats.org/markup-compatibility/2006" xmlns:o="urn:schemas-microsoft-com:office:office" xmlns:r="http://schemas.openxmlformats.org/officeDocument/2006/relationships" xmlns:m="http://schemas.openxmlformats.org/officeDocument/2006/math" xmlns:v="urn:schemas-microsoft-com:vml" xmlns:wp14="http://schemas.microsoft.com/office/word/2010/wordprocessingDrawing" xmlns:wp="http://schemas.openxmlformats.org/drawingml/2006/wordprocessingDrawing" xmlns:w10="urn:schemas-microsoft-com:office:word" xmlns:w="http://schemas.openxmlformats.org/wordprocessingml/2006/main" xmlns:w14="http://schemas.microsoft.com/office/word/2010/wordml" xmlns:wpg="http://schemas.microsoft.com/office/word/2010/wordprocessingGroup" xmlns:wpi="http://schemas.microsoft.com/office/word/2010/wordprocessingInk" xmlns:wne="http://schemas.microsoft.com/office/word/2006/wordml" xmlns:wps="http://schemas.microsoft.com/office/word/2010/wordprocessingShape" mc:Ignorable="w14 wp14">
+<w:hdr xmlns:wpc="http://schemas.microsoft.com/office/word/2010/wordprocessingCanvas" xmlns:mc="http://schemas.openxmlformats.org/markup-compatibility/2006" xmlns:o="urn:schemas-microsoft-com:office:office" xmlns:r="http://schemas.openxmlformats.org/officeDocument/2006/relationships" xmlns:m="http://schemas.openxmlformats.org/officeDocument/2006/math" xmlns:v="urn:schemas-microsoft-com:vml" xmlns:wp14="http://schemas.microsoft.com/office/word/2010/wordprocessingDrawing" xmlns:wp="http://schemas.openxmlformats.org/drawingml/2006/wordprocessingDrawing" xmlns:w10="urn:schemas-microsoft-com:office:word" xmlns:w="http://schemas.openxmlformats.org/wordprocessingml/2006/main" xmlns:w14="http://schemas.microsoft.com/office/word/2010/wordml" xmlns:w15="http://schemas.microsoft.com/office/word/2012/wordml" xmlns:wpg="http://schemas.microsoft.com/office/word/2010/wordprocessingGroup" xmlns:wpi="http://schemas.microsoft.com/office/word/2010/wordprocessingInk" xmlns:wne="http://schemas.microsoft.com/office/word/2006/wordml" xmlns:wps="http://schemas.microsoft.com/office/word/2010/wordprocessingShape" mc:Ignorable="w14 w15 wp14">
   <w:p>
     <w:pPr>
       <w:pStyle w:val="Header"/>
@@ -4058,7 +3327,7 @@
 </file>
 
 <file path=word/header3.xml><?xml version="1.0" encoding="utf-8"?>
-<w:hdr xmlns:wpc="http://schemas.microsoft.com/office/word/2010/wordprocessingCanvas" xmlns:mc="http://schemas.openxmlformats.org/markup-compatibility/2006" xmlns:o="urn:schemas-microsoft-com:office:office" xmlns:r="http://schemas.openxmlformats.org/officeDocument/2006/relationships" xmlns:m="http://schemas.openxmlformats.org/officeDocument/2006/math" xmlns:v="urn:schemas-microsoft-com:vml" xmlns:wp14="http://schemas.microsoft.com/office/word/2010/wordprocessingDrawing" xmlns:wp="http://schemas.openxmlformats.org/drawingml/2006/wordprocessingDrawing" xmlns:w10="urn:schemas-microsoft-com:office:word" xmlns:w="http://schemas.openxmlformats.org/wordprocessingml/2006/main" xmlns:w14="http://schemas.microsoft.com/office/word/2010/wordml" xmlns:wpg="http://schemas.microsoft.com/office/word/2010/wordprocessingGroup" xmlns:wpi="http://schemas.microsoft.com/office/word/2010/wordprocessingInk" xmlns:wne="http://schemas.microsoft.com/office/word/2006/wordml" xmlns:wps="http://schemas.microsoft.com/office/word/2010/wordprocessingShape" mc:Ignorable="w14 wp14">
+<w:hdr xmlns:wpc="http://schemas.microsoft.com/office/word/2010/wordprocessingCanvas" xmlns:mc="http://schemas.openxmlformats.org/markup-compatibility/2006" xmlns:o="urn:schemas-microsoft-com:office:office" xmlns:r="http://schemas.openxmlformats.org/officeDocument/2006/relationships" xmlns:m="http://schemas.openxmlformats.org/officeDocument/2006/math" xmlns:v="urn:schemas-microsoft-com:vml" xmlns:wp14="http://schemas.microsoft.com/office/word/2010/wordprocessingDrawing" xmlns:wp="http://schemas.openxmlformats.org/drawingml/2006/wordprocessingDrawing" xmlns:w10="urn:schemas-microsoft-com:office:word" xmlns:w="http://schemas.openxmlformats.org/wordprocessingml/2006/main" xmlns:w14="http://schemas.microsoft.com/office/word/2010/wordml" xmlns:w15="http://schemas.microsoft.com/office/word/2012/wordml" xmlns:wpg="http://schemas.microsoft.com/office/word/2010/wordprocessingGroup" xmlns:wpi="http://schemas.microsoft.com/office/word/2010/wordprocessingInk" xmlns:wne="http://schemas.microsoft.com/office/word/2006/wordml" xmlns:wps="http://schemas.microsoft.com/office/word/2010/wordprocessingShape" mc:Ignorable="w14 w15 wp14">
   <w:p>
     <w:pPr>
       <w:pStyle w:val="Header"/>
@@ -4068,8 +3337,8 @@
 </file>
 
 <file path=word/numbering.xml><?xml version="1.0" encoding="utf-8"?>
-<w:numbering xmlns:wpc="http://schemas.microsoft.com/office/word/2010/wordprocessingCanvas" xmlns:mc="http://schemas.openxmlformats.org/markup-compatibility/2006" xmlns:o="urn:schemas-microsoft-com:office:office" xmlns:r="http://schemas.openxmlformats.org/officeDocument/2006/relationships" xmlns:m="http://schemas.openxmlformats.org/officeDocument/2006/math" xmlns:v="urn:schemas-microsoft-com:vml" xmlns:wp14="http://schemas.microsoft.com/office/word/2010/wordprocessingDrawing" xmlns:wp="http://schemas.openxmlformats.org/drawingml/2006/wordprocessingDrawing" xmlns:w10="urn:schemas-microsoft-com:office:word" xmlns:w="http://schemas.openxmlformats.org/wordprocessingml/2006/main" xmlns:w14="http://schemas.microsoft.com/office/word/2010/wordml" xmlns:wpg="http://schemas.microsoft.com/office/word/2010/wordprocessingGroup" xmlns:wpi="http://schemas.microsoft.com/office/word/2010/wordprocessingInk" xmlns:wne="http://schemas.microsoft.com/office/word/2006/wordml" xmlns:wps="http://schemas.microsoft.com/office/word/2010/wordprocessingShape" mc:Ignorable="w14 wp14">
-  <w:abstractNum w:abstractNumId="0">
+<w:numbering xmlns:wpc="http://schemas.microsoft.com/office/word/2010/wordprocessingCanvas" xmlns:mc="http://schemas.openxmlformats.org/markup-compatibility/2006" xmlns:o="urn:schemas-microsoft-com:office:office" xmlns:r="http://schemas.openxmlformats.org/officeDocument/2006/relationships" xmlns:m="http://schemas.openxmlformats.org/officeDocument/2006/math" xmlns:v="urn:schemas-microsoft-com:vml" xmlns:wp14="http://schemas.microsoft.com/office/word/2010/wordprocessingDrawing" xmlns:wp="http://schemas.openxmlformats.org/drawingml/2006/wordprocessingDrawing" xmlns:w10="urn:schemas-microsoft-com:office:word" xmlns:w="http://schemas.openxmlformats.org/wordprocessingml/2006/main" xmlns:w14="http://schemas.microsoft.com/office/word/2010/wordml" xmlns:w15="http://schemas.microsoft.com/office/word/2012/wordml" xmlns:wpg="http://schemas.microsoft.com/office/word/2010/wordprocessingGroup" xmlns:wpi="http://schemas.microsoft.com/office/word/2010/wordprocessingInk" xmlns:wne="http://schemas.microsoft.com/office/word/2006/wordml" xmlns:wps="http://schemas.microsoft.com/office/word/2010/wordprocessingShape" mc:Ignorable="w14 w15 wp14">
+  <w:abstractNum w:abstractNumId="0" w15:restartNumberingAfterBreak="0">
     <w:nsid w:val="0E940470"/>
     <w:multiLevelType w:val="hybridMultilevel"/>
     <w:tmpl w:val="C2AE492C"/>
@@ -4155,7 +3424,7 @@
       </w:pPr>
     </w:lvl>
   </w:abstractNum>
-  <w:abstractNum w:abstractNumId="1">
+  <w:abstractNum w:abstractNumId="1" w15:restartNumberingAfterBreak="0">
     <w:nsid w:val="20301834"/>
     <w:multiLevelType w:val="hybridMultilevel"/>
     <w:tmpl w:val="D1AE9E9E"/>
@@ -4241,7 +3510,7 @@
       </w:pPr>
     </w:lvl>
   </w:abstractNum>
-  <w:abstractNum w:abstractNumId="2">
+  <w:abstractNum w:abstractNumId="2" w15:restartNumberingAfterBreak="0">
     <w:nsid w:val="203E296D"/>
     <w:multiLevelType w:val="hybridMultilevel"/>
     <w:tmpl w:val="CD48C8E8"/>
@@ -4327,7 +3596,7 @@
       </w:pPr>
     </w:lvl>
   </w:abstractNum>
-  <w:abstractNum w:abstractNumId="3">
+  <w:abstractNum w:abstractNumId="3" w15:restartNumberingAfterBreak="0">
     <w:nsid w:val="2A2047AB"/>
     <w:multiLevelType w:val="hybridMultilevel"/>
     <w:tmpl w:val="1E40F704"/>
@@ -4416,7 +3685,7 @@
       </w:pPr>
     </w:lvl>
   </w:abstractNum>
-  <w:abstractNum w:abstractNumId="4">
+  <w:abstractNum w:abstractNumId="4" w15:restartNumberingAfterBreak="0">
     <w:nsid w:val="2E6A62D6"/>
     <w:multiLevelType w:val="hybridMultilevel"/>
     <w:tmpl w:val="D1AE9E9E"/>
@@ -4502,7 +3771,7 @@
       </w:pPr>
     </w:lvl>
   </w:abstractNum>
-  <w:abstractNum w:abstractNumId="5">
+  <w:abstractNum w:abstractNumId="5" w15:restartNumberingAfterBreak="0">
     <w:nsid w:val="35F776BA"/>
     <w:multiLevelType w:val="hybridMultilevel"/>
     <w:tmpl w:val="1528E854"/>
@@ -4588,7 +3857,7 @@
       </w:pPr>
     </w:lvl>
   </w:abstractNum>
-  <w:abstractNum w:abstractNumId="6">
+  <w:abstractNum w:abstractNumId="6" w15:restartNumberingAfterBreak="0">
     <w:nsid w:val="43FF4900"/>
     <w:multiLevelType w:val="hybridMultilevel"/>
     <w:tmpl w:val="87FE9948"/>
@@ -4674,7 +3943,7 @@
       </w:pPr>
     </w:lvl>
   </w:abstractNum>
-  <w:abstractNum w:abstractNumId="7">
+  <w:abstractNum w:abstractNumId="7" w15:restartNumberingAfterBreak="0">
     <w:nsid w:val="4D340388"/>
     <w:multiLevelType w:val="hybridMultilevel"/>
     <w:tmpl w:val="6FFCA864"/>
@@ -4787,7 +4056,7 @@
       </w:rPr>
     </w:lvl>
   </w:abstractNum>
-  <w:abstractNum w:abstractNumId="8">
+  <w:abstractNum w:abstractNumId="8" w15:restartNumberingAfterBreak="0">
     <w:nsid w:val="55F31975"/>
     <w:multiLevelType w:val="hybridMultilevel"/>
     <w:tmpl w:val="8734625A"/>
@@ -4873,7 +4142,7 @@
       </w:pPr>
     </w:lvl>
   </w:abstractNum>
-  <w:abstractNum w:abstractNumId="9">
+  <w:abstractNum w:abstractNumId="9" w15:restartNumberingAfterBreak="0">
     <w:nsid w:val="75F76368"/>
     <w:multiLevelType w:val="hybridMultilevel"/>
     <w:tmpl w:val="23246268"/>
@@ -4985,7 +4254,7 @@
       </w:rPr>
     </w:lvl>
   </w:abstractNum>
-  <w:abstractNum w:abstractNumId="10">
+  <w:abstractNum w:abstractNumId="10" w15:restartNumberingAfterBreak="0">
     <w:nsid w:val="7B775030"/>
     <w:multiLevelType w:val="hybridMultilevel"/>
     <w:tmpl w:val="5D16970E"/>
@@ -5136,7 +4405,7 @@
 </file>
 
 <file path=word/styles.xml><?xml version="1.0" encoding="utf-8"?>
-<w:styles xmlns:mc="http://schemas.openxmlformats.org/markup-compatibility/2006" xmlns:r="http://schemas.openxmlformats.org/officeDocument/2006/relationships" xmlns:w="http://schemas.openxmlformats.org/wordprocessingml/2006/main" xmlns:w14="http://schemas.microsoft.com/office/word/2010/wordml" mc:Ignorable="w14">
+<w:styles xmlns:mc="http://schemas.openxmlformats.org/markup-compatibility/2006" xmlns:r="http://schemas.openxmlformats.org/officeDocument/2006/relationships" xmlns:w="http://schemas.openxmlformats.org/wordprocessingml/2006/main" xmlns:w14="http://schemas.microsoft.com/office/word/2010/wordml" xmlns:w15="http://schemas.microsoft.com/office/word/2012/wordml" mc:Ignorable="w14 w15">
   <w:docDefaults>
     <w:rPrDefault>
       <w:rPr>
@@ -5152,708 +4421,378 @@
       </w:pPr>
     </w:pPrDefault>
   </w:docDefaults>
-  <w:latentStyles w:defLockedState="0" w:defUIPriority="99" w:defSemiHidden="1" w:defUnhideWhenUsed="1" w:defQFormat="0" w:count="267">
-    <w:lsdException w:name="Normal" w:semiHidden="0" w:uiPriority="0" w:unhideWhenUsed="0" w:qFormat="1"/>
-    <w:lsdException w:name="heading 1" w:semiHidden="0" w:uiPriority="9" w:unhideWhenUsed="0" w:qFormat="1"/>
-    <w:lsdException w:name="heading 2" w:uiPriority="9" w:qFormat="1"/>
-    <w:lsdException w:name="heading 3" w:uiPriority="9" w:qFormat="1"/>
-    <w:lsdException w:name="heading 4" w:uiPriority="9" w:qFormat="1"/>
-    <w:lsdException w:name="heading 5" w:uiPriority="9" w:qFormat="1"/>
-    <w:lsdException w:name="heading 6" w:uiPriority="9" w:qFormat="1"/>
-    <w:lsdException w:name="heading 7" w:uiPriority="9" w:qFormat="1"/>
-    <w:lsdException w:name="heading 8" w:uiPriority="9" w:qFormat="1"/>
-    <w:lsdException w:name="heading 9" w:uiPriority="9" w:qFormat="1"/>
-    <w:lsdException w:name="toc 1" w:uiPriority="39"/>
-    <w:lsdException w:name="toc 2" w:uiPriority="39"/>
-    <w:lsdException w:name="toc 3" w:uiPriority="39"/>
-    <w:lsdException w:name="toc 4" w:uiPriority="39"/>
-    <w:lsdException w:name="toc 5" w:uiPriority="39"/>
-    <w:lsdException w:name="toc 6" w:uiPriority="39"/>
-    <w:lsdException w:name="toc 7" w:uiPriority="39"/>
-    <w:lsdException w:name="toc 8" w:uiPriority="39"/>
-    <w:lsdException w:name="toc 9" w:uiPriority="39"/>
-    <w:lsdException w:name="caption" w:uiPriority="35" w:qFormat="1"/>
-    <w:lsdException w:name="Title" w:semiHidden="0" w:uiPriority="10" w:unhideWhenUsed="0" w:qFormat="1"/>
-    <w:lsdException w:name="Default Paragraph Font" w:uiPriority="1"/>
-    <w:lsdException w:name="Subtitle" w:semiHidden="0" w:uiPriority="11" w:unhideWhenUsed="0" w:qFormat="1"/>
-    <w:lsdException w:name="Strong" w:semiHidden="0" w:uiPriority="22" w:unhideWhenUsed="0" w:qFormat="1"/>
-    <w:lsdException w:name="Emphasis" w:semiHidden="0" w:uiPriority="20" w:unhideWhenUsed="0" w:qFormat="1"/>
-    <w:lsdException w:name="Table Grid" w:semiHidden="0" w:uiPriority="59" w:unhideWhenUsed="0"/>
-    <w:lsdException w:name="Placeholder Text" w:unhideWhenUsed="0"/>
-    <w:lsdException w:name="No Spacing" w:semiHidden="0" w:uiPriority="1" w:unhideWhenUsed="0" w:qFormat="1"/>
-    <w:lsdException w:name="Light Shading" w:semiHidden="0" w:uiPriority="60" w:unhideWhenUsed="0"/>
-    <w:lsdException w:name="Light List" w:semiHidden="0" w:uiPriority="61" w:unhideWhenUsed="0"/>
-    <w:lsdException w:name="Light Grid" w:semiHidden="0" w:uiPriority="62" w:unhideWhenUsed="0"/>
-    <w:lsdException w:name="Medium Shading 1" w:semiHidden="0" w:uiPriority="63" w:unhideWhenUsed="0"/>
-    <w:lsdException w:name="Medium Shading 2" w:semiHidden="0" w:uiPriority="64" w:unhideWhenUsed="0"/>
-    <w:lsdException w:name="Medium List 1" w:semiHidden="0" w:uiPriority="65" w:unhideWhenUsed="0"/>
-    <w:lsdException w:name="Medium List 2" w:semiHidden="0" w:uiPriority="66" w:unhideWhenUsed="0"/>
-    <w:lsdException w:name="Medium Grid 1" w:semiHidden="0" w:uiPriority="67" w:unhideWhenUsed="0"/>
-    <w:lsdException w:name="Medium Grid 2" w:semiHidden="0" w:uiPriority="68" w:unhideWhenUsed="0"/>
-    <w:lsdException w:name="Medium Grid 3" w:semiHidden="0" w:uiPriority="69" w:unhideWhenUsed="0"/>
-    <w:lsdException w:name="Dark List" w:semiHidden="0" w:uiPriority="70" w:unhideWhenUsed="0"/>
-    <w:lsdException w:name="Colorful Shading" w:semiHidden="0" w:uiPriority="71" w:unhideWhenUsed="0"/>
-    <w:lsdException w:name="Colorful List" w:semiHidden="0" w:uiPriority="72" w:unhideWhenUsed="0"/>
-    <w:lsdException w:name="Colorful Grid" w:semiHidden="0" w:uiPriority="73" w:unhideWhenUsed="0"/>
-    <w:lsdException w:name="Light Shading Accent 1" w:semiHidden="0" w:uiPriority="60" w:unhideWhenUsed="0"/>
-    <w:lsdException w:name="Light List Accent 1" w:semiHidden="0" w:uiPriority="61" w:unhideWhenUsed="0"/>
-    <w:lsdException w:name="Light Grid Accent 1" w:semiHidden="0" w:uiPriority="62" w:unhideWhenUsed="0"/>
-    <w:lsdException w:name="Medium Shading 1 Accent 1" w:semiHidden="0" w:uiPriority="63" w:unhideWhenUsed="0"/>
-    <w:lsdException w:name="Medium Shading 2 Accent 1" w:semiHidden="0" w:uiPriority="64" w:unhideWhenUsed="0"/>
-    <w:lsdException w:name="Medium List 1 Accent 1" w:semiHidden="0" w:uiPriority="65" w:unhideWhenUsed="0"/>
-    <w:lsdException w:name="Revision" w:unhideWhenUsed="0"/>
-    <w:lsdException w:name="List Paragraph" w:semiHidden="0" w:uiPriority="34" w:unhideWhenUsed="0" w:qFormat="1"/>
-    <w:lsdException w:name="Quote" w:semiHidden="0" w:uiPriority="29" w:unhideWhenUsed="0" w:qFormat="1"/>
-    <w:lsdException w:name="Intense Quote" w:semiHidden="0" w:uiPriority="30" w:unhideWhenUsed="0" w:qFormat="1"/>
-    <w:lsdException w:name="Medium List 2 Accent 1" w:semiHidden="0" w:uiPriority="66" w:unhideWhenUsed="0"/>
-    <w:lsdException w:name="Medium Grid 1 Accent 1" w:semiHidden="0" w:uiPriority="67" w:unhideWhenUsed="0"/>
-    <w:lsdException w:name="Medium Grid 2 Accent 1" w:semiHidden="0" w:uiPriority="68" w:unhideWhenUsed="0"/>
-    <w:lsdException w:name="Medium Grid 3 Accent 1" w:semiHidden="0" w:uiPriority="69" w:unhideWhenUsed="0"/>
-    <w:lsdException w:name="Dark List Accent 1" w:semiHidden="0" w:uiPriority="70" w:unhideWhenUsed="0"/>
-    <w:lsdException w:name="Colorful Shading Accent 1" w:semiHidden="0" w:uiPriority="71" w:unhideWhenUsed="0"/>
-    <w:lsdException w:name="Colorful List Accent 1" w:semiHidden="0" w:uiPriority="72" w:unhideWhenUsed="0"/>
-    <w:lsdException w:name="Colorful Grid Accent 1" w:semiHidden="0" w:uiPriority="73" w:unhideWhenUsed="0"/>
-    <w:lsdException w:name="Light Shading Accent 2" w:semiHidden="0" w:uiPriority="60" w:unhideWhenUsed="0"/>
-    <w:lsdException w:name="Light List Accent 2" w:semiHidden="0" w:uiPriority="61" w:unhideWhenUsed="0"/>
-    <w:lsdException w:name="Light Grid Accent 2" w:semiHidden="0" w:uiPriority="62" w:unhideWhenUsed="0"/>
-    <w:lsdException w:name="Medium Shading 1 Accent 2" w:semiHidden="0" w:uiPriority="63" w:unhideWhenUsed="0"/>
-    <w:lsdException w:name="Medium Shading 2 Accent 2" w:semiHidden="0" w:uiPriority="64" w:unhideWhenUsed="0"/>
-    <w:lsdException w:name="Medium List 1 Accent 2" w:semiHidden="0" w:uiPriority="65" w:unhideWhenUsed="0"/>
-    <w:lsdException w:name="Medium List 2 Accent 2" w:semiHidden="0" w:uiPriority="66" w:unhideWhenUsed="0"/>
-    <w:lsdException w:name="Medium Grid 1 Accent 2" w:semiHidden="0" w:uiPriority="67" w:unhideWhenUsed="0"/>
-    <w:lsdException w:name="Medium Grid 2 Accent 2" w:semiHidden="0" w:uiPriority="68" w:unhideWhenUsed="0"/>
-    <w:lsdException w:name="Medium Grid 3 Accent 2" w:semiHidden="0" w:uiPriority="69" w:unhideWhenUsed="0"/>
-    <w:lsdException w:name="Dark List Accent 2" w:semiHidden="0" w:uiPriority="70" w:unhideWhenUsed="0"/>
-    <w:lsdException w:name="Colorful Shading Accent 2" w:semiHidden="0" w:uiPriority="71" w:unhideWhenUsed="0"/>
-    <w:lsdException w:name="Colorful List Accent 2" w:semiHidden="0" w:uiPriority="72" w:unhideWhenUsed="0"/>
-    <w:lsdException w:name="Colorful Grid Accent 2" w:semiHidden="0" w:uiPriority="73" w:unhideWhenUsed="0"/>
-    <w:lsdException w:name="Light Shading Accent 3" w:semiHidden="0" w:uiPriority="60" w:unhideWhenUsed="0"/>
-    <w:lsdException w:name="Light List Accent 3" w:semiHidden="0" w:uiPriority="61" w:unhideWhenUsed="0"/>
-    <w:lsdException w:name="Light Grid Accent 3" w:semiHidden="0" w:uiPriority="62" w:unhideWhenUsed="0"/>
-    <w:lsdException w:name="Medium Shading 1 Accent 3" w:semiHidden="0" w:uiPriority="63" w:unhideWhenUsed="0"/>
-    <w:lsdException w:name="Medium Shading 2 Accent 3" w:semiHidden="0" w:uiPriority="64" w:unhideWhenUsed="0"/>
-    <w:lsdException w:name="Medium List 1 Accent 3" w:semiHidden="0" w:uiPriority="65" w:unhideWhenUsed="0"/>
-    <w:lsdException w:name="Medium List 2 Accent 3" w:semiHidden="0" w:uiPriority="66" w:unhideWhenUsed="0"/>
-    <w:lsdException w:name="Medium Grid 1 Accent 3" w:semiHidden="0" w:uiPriority="67" w:unhideWhenUsed="0"/>
-    <w:lsdException w:name="Medium Grid 2 Accent 3" w:semiHidden="0" w:uiPriority="68" w:unhideWhenUsed="0"/>
-    <w:lsdException w:name="Medium Grid 3 Accent 3" w:semiHidden="0" w:uiPriority="69" w:unhideWhenUsed="0"/>
-    <w:lsdException w:name="Dark List Accent 3" w:semiHidden="0" w:uiPriority="70" w:unhideWhenUsed="0"/>
-    <w:lsdException w:name="Colorful Shading Accent 3" w:semiHidden="0" w:uiPriority="71" w:unhideWhenUsed="0"/>
-    <w:lsdException w:name="Colorful List Accent 3" w:semiHidden="0" w:uiPriority="72" w:unhideWhenUsed="0"/>
-    <w:lsdException w:name="Colorful Grid Accent 3" w:semiHidden="0" w:uiPriority="73" w:unhideWhenUsed="0"/>
-    <w:lsdException w:name="Light Shading Accent 4" w:semiHidden="0" w:uiPriority="60" w:unhideWhenUsed="0"/>
-    <w:lsdException w:name="Light List Accent 4" w:semiHidden="0" w:uiPriority="61" w:unhideWhenUsed="0"/>
-    <w:lsdException w:name="Light Grid Accent 4" w:semiHidden="0" w:uiPriority="62" w:unhideWhenUsed="0"/>
-    <w:lsdException w:name="Medium Shading 1 Accent 4" w:semiHidden="0" w:uiPriority="63" w:unhideWhenUsed="0"/>
-    <w:lsdException w:name="Medium Shading 2 Accent 4" w:semiHidden="0" w:uiPriority="64" w:unhideWhenUsed="0"/>
-    <w:lsdException w:name="Medium List 1 Accent 4" w:semiHidden="0" w:uiPriority="65" w:unhideWhenUsed="0"/>
-    <w:lsdException w:name="Medium List 2 Accent 4" w:semiHidden="0" w:uiPriority="66" w:unhideWhenUsed="0"/>
-    <w:lsdException w:name="Medium Grid 1 Accent 4" w:semiHidden="0" w:uiPriority="67" w:unhideWhenUsed="0"/>
-    <w:lsdException w:name="Medium Grid 2 Accent 4" w:semiHidden="0" w:uiPriority="68" w:unhideWhenUsed="0"/>
-    <w:lsdException w:name="Medium Grid 3 Accent 4" w:semiHidden="0" w:uiPriority="69" w:unhideWhenUsed="0"/>
-    <w:lsdException w:name="Dark List Accent 4" w:semiHidden="0" w:uiPriority="70" w:unhideWhenUsed="0"/>
-    <w:lsdException w:name="Colorful Shading Accent 4" w:semiHidden="0" w:uiPriority="71" w:unhideWhenUsed="0"/>
-    <w:lsdException w:name="Colorful List Accent 4" w:semiHidden="0" w:uiPriority="72" w:unhideWhenUsed="0"/>
-    <w:lsdException w:name="Colorful Grid Accent 4" w:semiHidden="0" w:uiPriority="73" w:unhideWhenUsed="0"/>
-    <w:lsdException w:name="Light Shading Accent 5" w:semiHidden="0" w:uiPriority="60" w:unhideWhenUsed="0"/>
-    <w:lsdException w:name="Light List Accent 5" w:semiHidden="0" w:uiPriority="61" w:unhideWhenUsed="0"/>
-    <w:lsdException w:name="Light Grid Accent 5" w:semiHidden="0" w:uiPriority="62" w:unhideWhenUsed="0"/>
-    <w:lsdException w:name="Medium Shading 1 Accent 5" w:semiHidden="0" w:uiPriority="63" w:unhideWhenUsed="0"/>
-    <w:lsdException w:name="Medium Shading 2 Accent 5" w:semiHidden="0" w:uiPriority="64" w:unhideWhenUsed="0"/>
-    <w:lsdException w:name="Medium List 1 Accent 5" w:semiHidden="0" w:uiPriority="65" w:unhideWhenUsed="0"/>
-    <w:lsdException w:name="Medium List 2 Accent 5" w:semiHidden="0" w:uiPriority="66" w:unhideWhenUsed="0"/>
-    <w:lsdException w:name="Medium Grid 1 Accent 5" w:semiHidden="0" w:uiPriority="67" w:unhideWhenUsed="0"/>
-    <w:lsdException w:name="Medium Grid 2 Accent 5" w:semiHidden="0" w:uiPriority="68" w:unhideWhenUsed="0"/>
-    <w:lsdException w:name="Medium Grid 3 Accent 5" w:semiHidden="0" w:uiPriority="69" w:unhideWhenUsed="0"/>
-    <w:lsdException w:name="Dark List Accent 5" w:semiHidden="0" w:uiPriority="70" w:unhideWhenUsed="0"/>
-    <w:lsdException w:name="Colorful Shading Accent 5" w:semiHidden="0" w:uiPriority="71" w:unhideWhenUsed="0"/>
-    <w:lsdException w:name="Colorful List Accent 5" w:semiHidden="0" w:uiPriority="72" w:unhideWhenUsed="0"/>
-    <w:lsdException w:name="Colorful Grid Accent 5" w:semiHidden="0" w:uiPriority="73" w:unhideWhenUsed="0"/>
-    <w:lsdException w:name="Light Shading Accent 6" w:semiHidden="0" w:uiPriority="60" w:unhideWhenUsed="0"/>
-    <w:lsdException w:name="Light List Accent 6" w:semiHidden="0" w:uiPriority="61" w:unhideWhenUsed="0"/>
-    <w:lsdException w:name="Light Grid Accent 6" w:semiHidden="0" w:uiPriority="62" w:unhideWhenUsed="0"/>
-    <w:lsdException w:name="Medium Shading 1 Accent 6" w:semiHidden="0" w:uiPriority="63" w:unhideWhenUsed="0"/>
-    <w:lsdException w:name="Medium Shading 2 Accent 6" w:semiHidden="0" w:uiPriority="64" w:unhideWhenUsed="0"/>
-    <w:lsdException w:name="Medium List 1 Accent 6" w:semiHidden="0" w:uiPriority="65" w:unhideWhenUsed="0"/>
-    <w:lsdException w:name="Medium List 2 Accent 6" w:semiHidden="0" w:uiPriority="66" w:unhideWhenUsed="0"/>
-    <w:lsdException w:name="Medium Grid 1 Accent 6" w:semiHidden="0" w:uiPriority="67" w:unhideWhenUsed="0"/>
-    <w:lsdException w:name="Medium Grid 2 Accent 6" w:semiHidden="0" w:uiPriority="68" w:unhideWhenUsed="0"/>
-    <w:lsdException w:name="Medium Grid 3 Accent 6" w:semiHidden="0" w:uiPriority="69" w:unhideWhenUsed="0"/>
-    <w:lsdException w:name="Dark List Accent 6" w:semiHidden="0" w:uiPriority="70" w:unhideWhenUsed="0"/>
-    <w:lsdException w:name="Colorful Shading Accent 6" w:semiHidden="0" w:uiPriority="71" w:unhideWhenUsed="0"/>
-    <w:lsdException w:name="Colorful List Accent 6" w:semiHidden="0" w:uiPriority="72" w:unhideWhenUsed="0"/>
-    <w:lsdException w:name="Colorful Grid Accent 6" w:semiHidden="0" w:uiPriority="73" w:unhideWhenUsed="0"/>
-    <w:lsdException w:name="Subtle Emphasis" w:semiHidden="0" w:uiPriority="19" w:unhideWhenUsed="0" w:qFormat="1"/>
-    <w:lsdException w:name="Intense Emphasis" w:semiHidden="0" w:uiPriority="21" w:unhideWhenUsed="0" w:qFormat="1"/>
-    <w:lsdException w:name="Subtle Reference" w:semiHidden="0" w:uiPriority="31" w:unhideWhenUsed="0" w:qFormat="1"/>
-    <w:lsdException w:name="Intense Reference" w:semiHidden="0" w:uiPriority="32" w:unhideWhenUsed="0" w:qFormat="1"/>
-    <w:lsdException w:name="Book Title" w:semiHidden="0" w:uiPriority="33" w:unhideWhenUsed="0" w:qFormat="1"/>
-    <w:lsdException w:name="Bibliography" w:uiPriority="37"/>
-    <w:lsdException w:name="TOC Heading" w:uiPriority="39" w:qFormat="1"/>
-  </w:latentStyles>
-  <w:style w:type="paragraph" w:default="1" w:styleId="Normal">
-    <w:name w:val="Normal"/>
-    <w:qFormat/>
-  </w:style>
-  <w:style w:type="paragraph" w:styleId="Heading1">
-    <w:name w:val="heading 1"/>
-    <w:basedOn w:val="Normal"/>
-    <w:link w:val="Heading1Char"/>
-    <w:uiPriority w:val="9"/>
-    <w:qFormat/>
-    <w:rsid w:val="00FE5E97"/>
-    <w:pPr>
-      <w:spacing w:before="100" w:beforeAutospacing="1" w:after="100" w:afterAutospacing="1" w:line="240" w:lineRule="auto"/>
-      <w:outlineLvl w:val="0"/>
-    </w:pPr>
-    <w:rPr>
-      <w:rFonts w:ascii="Times New Roman" w:eastAsia="Times New Roman" w:hAnsi="Times New Roman" w:cs="Times New Roman"/>
-      <w:b/>
-      <w:bCs/>
-      <w:kern w:val="36"/>
-      <w:sz w:val="48"/>
-      <w:szCs w:val="48"/>
-    </w:rPr>
-  </w:style>
-  <w:style w:type="paragraph" w:styleId="Heading2">
-    <w:name w:val="heading 2"/>
-    <w:basedOn w:val="Normal"/>
-    <w:next w:val="Normal"/>
-    <w:link w:val="Heading2Char"/>
-    <w:uiPriority w:val="9"/>
-    <w:semiHidden/>
-    <w:unhideWhenUsed/>
-    <w:qFormat/>
-    <w:rsid w:val="003F3EDE"/>
-    <w:pPr>
-      <w:keepNext/>
-      <w:keepLines/>
-      <w:spacing w:before="200" w:after="0"/>
-      <w:outlineLvl w:val="1"/>
-    </w:pPr>
-    <w:rPr>
-      <w:rFonts w:asciiTheme="majorHAnsi" w:eastAsiaTheme="majorEastAsia" w:hAnsiTheme="majorHAnsi" w:cstheme="majorBidi"/>
-      <w:b/>
-      <w:bCs/>
-      <w:color w:val="4F81BD" w:themeColor="accent1"/>
-      <w:sz w:val="26"/>
-      <w:szCs w:val="26"/>
-    </w:rPr>
-  </w:style>
-  <w:style w:type="character" w:default="1" w:styleId="DefaultParagraphFont">
-    <w:name w:val="Default Paragraph Font"/>
-    <w:uiPriority w:val="1"/>
-    <w:semiHidden/>
-    <w:unhideWhenUsed/>
-  </w:style>
-  <w:style w:type="table" w:default="1" w:styleId="TableNormal">
-    <w:name w:val="Normal Table"/>
-    <w:uiPriority w:val="99"/>
-    <w:semiHidden/>
-    <w:unhideWhenUsed/>
-    <w:tblPr>
-      <w:tblInd w:w="0" w:type="dxa"/>
-      <w:tblCellMar>
-        <w:top w:w="0" w:type="dxa"/>
-        <w:left w:w="108" w:type="dxa"/>
-        <w:bottom w:w="0" w:type="dxa"/>
-        <w:right w:w="108" w:type="dxa"/>
-      </w:tblCellMar>
-    </w:tblPr>
-  </w:style>
-  <w:style w:type="numbering" w:default="1" w:styleId="NoList">
-    <w:name w:val="No List"/>
-    <w:uiPriority w:val="99"/>
-    <w:semiHidden/>
-    <w:unhideWhenUsed/>
-  </w:style>
-  <w:style w:type="character" w:styleId="PlaceholderText">
-    <w:name w:val="Placeholder Text"/>
-    <w:basedOn w:val="DefaultParagraphFont"/>
-    <w:uiPriority w:val="99"/>
-    <w:semiHidden/>
-    <w:rsid w:val="00FA7DC7"/>
-    <w:rPr>
-      <w:color w:val="808080"/>
-    </w:rPr>
-  </w:style>
-  <w:style w:type="paragraph" w:styleId="BalloonText">
-    <w:name w:val="Balloon Text"/>
-    <w:basedOn w:val="Normal"/>
-    <w:link w:val="BalloonTextChar"/>
-    <w:uiPriority w:val="99"/>
-    <w:semiHidden/>
-    <w:unhideWhenUsed/>
-    <w:rsid w:val="00FA7DC7"/>
-    <w:pPr>
-      <w:spacing w:after="0" w:line="240" w:lineRule="auto"/>
-    </w:pPr>
-    <w:rPr>
-      <w:rFonts w:ascii="Tahoma" w:hAnsi="Tahoma" w:cs="Tahoma"/>
-      <w:sz w:val="16"/>
-      <w:szCs w:val="16"/>
-    </w:rPr>
-  </w:style>
-  <w:style w:type="character" w:customStyle="1" w:styleId="BalloonTextChar">
-    <w:name w:val="Balloon Text Char"/>
-    <w:basedOn w:val="DefaultParagraphFont"/>
-    <w:link w:val="BalloonText"/>
-    <w:uiPriority w:val="99"/>
-    <w:semiHidden/>
-    <w:rsid w:val="00FA7DC7"/>
-    <w:rPr>
-      <w:rFonts w:ascii="Tahoma" w:hAnsi="Tahoma" w:cs="Tahoma"/>
-      <w:sz w:val="16"/>
-      <w:szCs w:val="16"/>
-    </w:rPr>
-  </w:style>
-  <w:style w:type="table" w:styleId="TableGrid">
-    <w:name w:val="Table Grid"/>
-    <w:basedOn w:val="TableNormal"/>
-    <w:uiPriority w:val="59"/>
-    <w:rsid w:val="00FA7DC7"/>
-    <w:pPr>
-      <w:spacing w:after="0" w:line="240" w:lineRule="auto"/>
-    </w:pPr>
-    <w:tblPr>
-      <w:tblBorders>
-        <w:top w:val="single" w:sz="4" w:space="0" w:color="auto"/>
-        <w:left w:val="single" w:sz="4" w:space="0" w:color="auto"/>
-        <w:bottom w:val="single" w:sz="4" w:space="0" w:color="auto"/>
-        <w:right w:val="single" w:sz="4" w:space="0" w:color="auto"/>
-        <w:insideH w:val="single" w:sz="4" w:space="0" w:color="auto"/>
-        <w:insideV w:val="single" w:sz="4" w:space="0" w:color="auto"/>
-      </w:tblBorders>
-    </w:tblPr>
-  </w:style>
-  <w:style w:type="character" w:styleId="Hyperlink">
-    <w:name w:val="Hyperlink"/>
-    <w:basedOn w:val="DefaultParagraphFont"/>
-    <w:uiPriority w:val="99"/>
-    <w:unhideWhenUsed/>
-    <w:rsid w:val="00FA7DC7"/>
-    <w:rPr>
-      <w:color w:val="0000FF" w:themeColor="hyperlink"/>
-      <w:u w:val="single"/>
-    </w:rPr>
-  </w:style>
-  <w:style w:type="paragraph" w:styleId="ListParagraph">
-    <w:name w:val="List Paragraph"/>
-    <w:basedOn w:val="Normal"/>
-    <w:uiPriority w:val="34"/>
-    <w:qFormat/>
-    <w:rsid w:val="00FE5E97"/>
-    <w:pPr>
-      <w:ind w:left="720"/>
-      <w:contextualSpacing/>
-    </w:pPr>
-  </w:style>
-  <w:style w:type="character" w:customStyle="1" w:styleId="Heading1Char">
-    <w:name w:val="Heading 1 Char"/>
-    <w:basedOn w:val="DefaultParagraphFont"/>
-    <w:link w:val="Heading1"/>
-    <w:uiPriority w:val="9"/>
-    <w:rsid w:val="00FE5E97"/>
-    <w:rPr>
-      <w:rFonts w:ascii="Times New Roman" w:eastAsia="Times New Roman" w:hAnsi="Times New Roman" w:cs="Times New Roman"/>
-      <w:b/>
-      <w:bCs/>
-      <w:kern w:val="36"/>
-      <w:sz w:val="48"/>
-      <w:szCs w:val="48"/>
-    </w:rPr>
-  </w:style>
-  <w:style w:type="paragraph" w:customStyle="1" w:styleId="intro">
-    <w:name w:val="intro"/>
-    <w:basedOn w:val="Normal"/>
-    <w:rsid w:val="00FE5E97"/>
-    <w:pPr>
-      <w:spacing w:before="100" w:beforeAutospacing="1" w:after="100" w:afterAutospacing="1" w:line="240" w:lineRule="auto"/>
-    </w:pPr>
-    <w:rPr>
-      <w:rFonts w:ascii="Times New Roman" w:eastAsia="Times New Roman" w:hAnsi="Times New Roman" w:cs="Times New Roman"/>
-      <w:sz w:val="24"/>
-      <w:szCs w:val="24"/>
-    </w:rPr>
-  </w:style>
-  <w:style w:type="character" w:customStyle="1" w:styleId="citationauthor">
-    <w:name w:val="citation_author"/>
-    <w:basedOn w:val="DefaultParagraphFont"/>
-    <w:rsid w:val="00FE5E97"/>
-  </w:style>
-  <w:style w:type="character" w:customStyle="1" w:styleId="citationdate">
-    <w:name w:val="citation_date"/>
-    <w:basedOn w:val="DefaultParagraphFont"/>
-    <w:rsid w:val="00FE5E97"/>
-  </w:style>
-  <w:style w:type="character" w:customStyle="1" w:styleId="citationarticletitle">
-    <w:name w:val="citation_article_title"/>
-    <w:basedOn w:val="DefaultParagraphFont"/>
-    <w:rsid w:val="00FE5E97"/>
-  </w:style>
-  <w:style w:type="character" w:customStyle="1" w:styleId="citationjournaltitle">
-    <w:name w:val="citation_journal_title"/>
-    <w:basedOn w:val="DefaultParagraphFont"/>
-    <w:rsid w:val="00FE5E97"/>
-  </w:style>
-  <w:style w:type="character" w:customStyle="1" w:styleId="citationissue">
-    <w:name w:val="citation_issue"/>
-    <w:basedOn w:val="DefaultParagraphFont"/>
-    <w:rsid w:val="00FE5E97"/>
-  </w:style>
-  <w:style w:type="character" w:customStyle="1" w:styleId="citationstartpage">
-    <w:name w:val="citation_start_page"/>
-    <w:basedOn w:val="DefaultParagraphFont"/>
-    <w:rsid w:val="00FE5E97"/>
-  </w:style>
-  <w:style w:type="character" w:customStyle="1" w:styleId="citationdoi">
-    <w:name w:val="citation_doi"/>
-    <w:basedOn w:val="DefaultParagraphFont"/>
-    <w:rsid w:val="00FE5E97"/>
-  </w:style>
-  <w:style w:type="character" w:customStyle="1" w:styleId="slug-doi">
-    <w:name w:val="slug-doi"/>
-    <w:basedOn w:val="DefaultParagraphFont"/>
-    <w:rsid w:val="00FE5E97"/>
-  </w:style>
-  <w:style w:type="character" w:customStyle="1" w:styleId="Heading2Char">
-    <w:name w:val="Heading 2 Char"/>
-    <w:basedOn w:val="DefaultParagraphFont"/>
-    <w:link w:val="Heading2"/>
-    <w:uiPriority w:val="9"/>
-    <w:semiHidden/>
-    <w:rsid w:val="003F3EDE"/>
-    <w:rPr>
-      <w:rFonts w:asciiTheme="majorHAnsi" w:eastAsiaTheme="majorEastAsia" w:hAnsiTheme="majorHAnsi" w:cstheme="majorBidi"/>
-      <w:b/>
-      <w:bCs/>
-      <w:color w:val="4F81BD" w:themeColor="accent1"/>
-      <w:sz w:val="26"/>
-      <w:szCs w:val="26"/>
-    </w:rPr>
-  </w:style>
-  <w:style w:type="character" w:customStyle="1" w:styleId="highlight">
-    <w:name w:val="highlight"/>
-    <w:basedOn w:val="DefaultParagraphFont"/>
-    <w:rsid w:val="003F3EDE"/>
-  </w:style>
-  <w:style w:type="paragraph" w:styleId="Header">
-    <w:name w:val="header"/>
-    <w:basedOn w:val="Normal"/>
-    <w:link w:val="HeaderChar"/>
-    <w:uiPriority w:val="99"/>
-    <w:unhideWhenUsed/>
-    <w:rsid w:val="00785CCF"/>
-    <w:pPr>
-      <w:tabs>
-        <w:tab w:val="center" w:pos="4680"/>
-        <w:tab w:val="right" w:pos="9360"/>
-      </w:tabs>
-      <w:spacing w:after="0" w:line="240" w:lineRule="auto"/>
-    </w:pPr>
-  </w:style>
-  <w:style w:type="character" w:customStyle="1" w:styleId="HeaderChar">
-    <w:name w:val="Header Char"/>
-    <w:basedOn w:val="DefaultParagraphFont"/>
-    <w:link w:val="Header"/>
-    <w:uiPriority w:val="99"/>
-    <w:rsid w:val="00785CCF"/>
-  </w:style>
-  <w:style w:type="paragraph" w:styleId="Footer">
-    <w:name w:val="footer"/>
-    <w:basedOn w:val="Normal"/>
-    <w:link w:val="FooterChar"/>
-    <w:uiPriority w:val="99"/>
-    <w:unhideWhenUsed/>
-    <w:rsid w:val="00785CCF"/>
-    <w:pPr>
-      <w:tabs>
-        <w:tab w:val="center" w:pos="4680"/>
-        <w:tab w:val="right" w:pos="9360"/>
-      </w:tabs>
-      <w:spacing w:after="0" w:line="240" w:lineRule="auto"/>
-    </w:pPr>
-  </w:style>
-  <w:style w:type="character" w:customStyle="1" w:styleId="FooterChar">
-    <w:name w:val="Footer Char"/>
-    <w:basedOn w:val="DefaultParagraphFont"/>
-    <w:link w:val="Footer"/>
-    <w:uiPriority w:val="99"/>
-    <w:rsid w:val="00785CCF"/>
-  </w:style>
-  <w:style w:type="character" w:customStyle="1" w:styleId="apple-converted-space">
-    <w:name w:val="apple-converted-space"/>
-    <w:basedOn w:val="DefaultParagraphFont"/>
-    <w:rsid w:val="00DB03CF"/>
-  </w:style>
-  <w:style w:type="character" w:styleId="CommentReference">
-    <w:name w:val="annotation reference"/>
-    <w:basedOn w:val="DefaultParagraphFont"/>
-    <w:uiPriority w:val="99"/>
-    <w:semiHidden/>
-    <w:unhideWhenUsed/>
-    <w:rsid w:val="009F3B37"/>
-    <w:rPr>
-      <w:sz w:val="16"/>
-      <w:szCs w:val="16"/>
-    </w:rPr>
-  </w:style>
-  <w:style w:type="paragraph" w:styleId="CommentText">
-    <w:name w:val="annotation text"/>
-    <w:basedOn w:val="Normal"/>
-    <w:link w:val="CommentTextChar"/>
-    <w:uiPriority w:val="99"/>
-    <w:semiHidden/>
-    <w:unhideWhenUsed/>
-    <w:rsid w:val="009F3B37"/>
-    <w:pPr>
-      <w:spacing w:line="240" w:lineRule="auto"/>
-    </w:pPr>
-    <w:rPr>
-      <w:sz w:val="20"/>
-      <w:szCs w:val="20"/>
-    </w:rPr>
-  </w:style>
-  <w:style w:type="character" w:customStyle="1" w:styleId="CommentTextChar">
-    <w:name w:val="Comment Text Char"/>
-    <w:basedOn w:val="DefaultParagraphFont"/>
-    <w:link w:val="CommentText"/>
-    <w:uiPriority w:val="99"/>
-    <w:semiHidden/>
-    <w:rsid w:val="009F3B37"/>
-    <w:rPr>
-      <w:sz w:val="20"/>
-      <w:szCs w:val="20"/>
-    </w:rPr>
-  </w:style>
-  <w:style w:type="paragraph" w:styleId="CommentSubject">
-    <w:name w:val="annotation subject"/>
-    <w:basedOn w:val="CommentText"/>
-    <w:next w:val="CommentText"/>
-    <w:link w:val="CommentSubjectChar"/>
-    <w:uiPriority w:val="99"/>
-    <w:semiHidden/>
-    <w:unhideWhenUsed/>
-    <w:rsid w:val="009F3B37"/>
-    <w:rPr>
-      <w:b/>
-      <w:bCs/>
-    </w:rPr>
-  </w:style>
-  <w:style w:type="character" w:customStyle="1" w:styleId="CommentSubjectChar">
-    <w:name w:val="Comment Subject Char"/>
-    <w:basedOn w:val="CommentTextChar"/>
-    <w:link w:val="CommentSubject"/>
-    <w:uiPriority w:val="99"/>
-    <w:semiHidden/>
-    <w:rsid w:val="009F3B37"/>
-    <w:rPr>
-      <w:b/>
-      <w:bCs/>
-      <w:sz w:val="20"/>
-      <w:szCs w:val="20"/>
-    </w:rPr>
-  </w:style>
-  <w:style w:type="character" w:styleId="FollowedHyperlink">
-    <w:name w:val="FollowedHyperlink"/>
-    <w:basedOn w:val="DefaultParagraphFont"/>
-    <w:uiPriority w:val="99"/>
-    <w:semiHidden/>
-    <w:unhideWhenUsed/>
-    <w:rsid w:val="00014B64"/>
-    <w:rPr>
-      <w:color w:val="800080" w:themeColor="followedHyperlink"/>
-      <w:u w:val="single"/>
-    </w:rPr>
-  </w:style>
-  <w:style w:type="character" w:customStyle="1" w:styleId="self-citation-authors">
-    <w:name w:val="self-citation-authors"/>
-    <w:basedOn w:val="DefaultParagraphFont"/>
-    <w:rsid w:val="009925E2"/>
-  </w:style>
-  <w:style w:type="character" w:customStyle="1" w:styleId="self-citation-year">
-    <w:name w:val="self-citation-year"/>
-    <w:basedOn w:val="DefaultParagraphFont"/>
-    <w:rsid w:val="009925E2"/>
-  </w:style>
-  <w:style w:type="character" w:customStyle="1" w:styleId="self-citation-title">
-    <w:name w:val="self-citation-title"/>
-    <w:basedOn w:val="DefaultParagraphFont"/>
-    <w:rsid w:val="009925E2"/>
-  </w:style>
-  <w:style w:type="character" w:customStyle="1" w:styleId="self-citation-journal">
-    <w:name w:val="self-citation-journal"/>
-    <w:basedOn w:val="DefaultParagraphFont"/>
-    <w:rsid w:val="009925E2"/>
-  </w:style>
-  <w:style w:type="character" w:customStyle="1" w:styleId="self-citation-volume">
-    <w:name w:val="self-citation-volume"/>
-    <w:basedOn w:val="DefaultParagraphFont"/>
-    <w:rsid w:val="009925E2"/>
-  </w:style>
-  <w:style w:type="character" w:customStyle="1" w:styleId="self-citation-elocation">
-    <w:name w:val="self-citation-elocation"/>
-    <w:basedOn w:val="DefaultParagraphFont"/>
-    <w:rsid w:val="009925E2"/>
-  </w:style>
-</w:styles>
-</file>
-
-<file path=word/stylesWithEffects.xml><?xml version="1.0" encoding="utf-8"?>
-<w:styles xmlns:wpc="http://schemas.microsoft.com/office/word/2010/wordprocessingCanvas" xmlns:mc="http://schemas.openxmlformats.org/markup-compatibility/2006" xmlns:o="urn:schemas-microsoft-com:office:office" xmlns:r="http://schemas.openxmlformats.org/officeDocument/2006/relationships" xmlns:m="http://schemas.openxmlformats.org/officeDocument/2006/math" xmlns:v="urn:schemas-microsoft-com:vml" xmlns:wp14="http://schemas.microsoft.com/office/word/2010/wordprocessingDrawing" xmlns:wp="http://schemas.openxmlformats.org/drawingml/2006/wordprocessingDrawing" xmlns:w10="urn:schemas-microsoft-com:office:word" xmlns:w="http://schemas.openxmlformats.org/wordprocessingml/2006/main" xmlns:w14="http://schemas.microsoft.com/office/word/2010/wordml" xmlns:wpg="http://schemas.microsoft.com/office/word/2010/wordprocessingGroup" xmlns:wpi="http://schemas.microsoft.com/office/word/2010/wordprocessingInk" xmlns:wne="http://schemas.microsoft.com/office/word/2006/wordml" xmlns:wps="http://schemas.microsoft.com/office/word/2010/wordprocessingShape" mc:Ignorable="w14 wp14">
-  <w:docDefaults>
-    <w:rPrDefault>
-      <w:rPr>
-        <w:rFonts w:asciiTheme="minorHAnsi" w:eastAsiaTheme="minorHAnsi" w:hAnsiTheme="minorHAnsi" w:cstheme="minorBidi"/>
-        <w:sz w:val="22"/>
-        <w:szCs w:val="22"/>
-        <w:lang w:val="en-US" w:eastAsia="en-US" w:bidi="ar-SA"/>
-      </w:rPr>
-    </w:rPrDefault>
-    <w:pPrDefault>
-      <w:pPr>
-        <w:spacing w:after="200" w:line="276" w:lineRule="auto"/>
-      </w:pPr>
-    </w:pPrDefault>
-  </w:docDefaults>
-  <w:latentStyles w:defLockedState="0" w:defUIPriority="99" w:defSemiHidden="1" w:defUnhideWhenUsed="1" w:defQFormat="0" w:count="267">
-    <w:lsdException w:name="Normal" w:semiHidden="0" w:uiPriority="0" w:unhideWhenUsed="0" w:qFormat="1"/>
-    <w:lsdException w:name="heading 1" w:semiHidden="0" w:uiPriority="9" w:unhideWhenUsed="0" w:qFormat="1"/>
-    <w:lsdException w:name="heading 2" w:uiPriority="9" w:qFormat="1"/>
-    <w:lsdException w:name="heading 3" w:uiPriority="9" w:qFormat="1"/>
-    <w:lsdException w:name="heading 4" w:uiPriority="9" w:qFormat="1"/>
-    <w:lsdException w:name="heading 5" w:uiPriority="9" w:qFormat="1"/>
-    <w:lsdException w:name="heading 6" w:uiPriority="9" w:qFormat="1"/>
-    <w:lsdException w:name="heading 7" w:uiPriority="9" w:qFormat="1"/>
-    <w:lsdException w:name="heading 8" w:uiPriority="9" w:qFormat="1"/>
-    <w:lsdException w:name="heading 9" w:uiPriority="9" w:qFormat="1"/>
-    <w:lsdException w:name="toc 1" w:uiPriority="39"/>
-    <w:lsdException w:name="toc 2" w:uiPriority="39"/>
-    <w:lsdException w:name="toc 3" w:uiPriority="39"/>
-    <w:lsdException w:name="toc 4" w:uiPriority="39"/>
-    <w:lsdException w:name="toc 5" w:uiPriority="39"/>
-    <w:lsdException w:name="toc 6" w:uiPriority="39"/>
-    <w:lsdException w:name="toc 7" w:uiPriority="39"/>
-    <w:lsdException w:name="toc 8" w:uiPriority="39"/>
-    <w:lsdException w:name="toc 9" w:uiPriority="39"/>
-    <w:lsdException w:name="caption" w:uiPriority="35" w:qFormat="1"/>
-    <w:lsdException w:name="Title" w:semiHidden="0" w:uiPriority="10" w:unhideWhenUsed="0" w:qFormat="1"/>
-    <w:lsdException w:name="Default Paragraph Font" w:uiPriority="1"/>
-    <w:lsdException w:name="Subtitle" w:semiHidden="0" w:uiPriority="11" w:unhideWhenUsed="0" w:qFormat="1"/>
-    <w:lsdException w:name="Strong" w:semiHidden="0" w:uiPriority="22" w:unhideWhenUsed="0" w:qFormat="1"/>
-    <w:lsdException w:name="Emphasis" w:semiHidden="0" w:uiPriority="20" w:unhideWhenUsed="0" w:qFormat="1"/>
-    <w:lsdException w:name="Table Grid" w:semiHidden="0" w:uiPriority="59" w:unhideWhenUsed="0"/>
-    <w:lsdException w:name="Placeholder Text" w:unhideWhenUsed="0"/>
-    <w:lsdException w:name="No Spacing" w:semiHidden="0" w:uiPriority="1" w:unhideWhenUsed="0" w:qFormat="1"/>
-    <w:lsdException w:name="Light Shading" w:semiHidden="0" w:uiPriority="60" w:unhideWhenUsed="0"/>
-    <w:lsdException w:name="Light List" w:semiHidden="0" w:uiPriority="61" w:unhideWhenUsed="0"/>
-    <w:lsdException w:name="Light Grid" w:semiHidden="0" w:uiPriority="62" w:unhideWhenUsed="0"/>
-    <w:lsdException w:name="Medium Shading 1" w:semiHidden="0" w:uiPriority="63" w:unhideWhenUsed="0"/>
-    <w:lsdException w:name="Medium Shading 2" w:semiHidden="0" w:uiPriority="64" w:unhideWhenUsed="0"/>
-    <w:lsdException w:name="Medium List 1" w:semiHidden="0" w:uiPriority="65" w:unhideWhenUsed="0"/>
-    <w:lsdException w:name="Medium List 2" w:semiHidden="0" w:uiPriority="66" w:unhideWhenUsed="0"/>
-    <w:lsdException w:name="Medium Grid 1" w:semiHidden="0" w:uiPriority="67" w:unhideWhenUsed="0"/>
-    <w:lsdException w:name="Medium Grid 2" w:semiHidden="0" w:uiPriority="68" w:unhideWhenUsed="0"/>
-    <w:lsdException w:name="Medium Grid 3" w:semiHidden="0" w:uiPriority="69" w:unhideWhenUsed="0"/>
-    <w:lsdException w:name="Dark List" w:semiHidden="0" w:uiPriority="70" w:unhideWhenUsed="0"/>
-    <w:lsdException w:name="Colorful Shading" w:semiHidden="0" w:uiPriority="71" w:unhideWhenUsed="0"/>
-    <w:lsdException w:name="Colorful List" w:semiHidden="0" w:uiPriority="72" w:unhideWhenUsed="0"/>
-    <w:lsdException w:name="Colorful Grid" w:semiHidden="0" w:uiPriority="73" w:unhideWhenUsed="0"/>
-    <w:lsdException w:name="Light Shading Accent 1" w:semiHidden="0" w:uiPriority="60" w:unhideWhenUsed="0"/>
-    <w:lsdException w:name="Light List Accent 1" w:semiHidden="0" w:uiPriority="61" w:unhideWhenUsed="0"/>
-    <w:lsdException w:name="Light Grid Accent 1" w:semiHidden="0" w:uiPriority="62" w:unhideWhenUsed="0"/>
-    <w:lsdException w:name="Medium Shading 1 Accent 1" w:semiHidden="0" w:uiPriority="63" w:unhideWhenUsed="0"/>
-    <w:lsdException w:name="Medium Shading 2 Accent 1" w:semiHidden="0" w:uiPriority="64" w:unhideWhenUsed="0"/>
-    <w:lsdException w:name="Medium List 1 Accent 1" w:semiHidden="0" w:uiPriority="65" w:unhideWhenUsed="0"/>
-    <w:lsdException w:name="Revision" w:unhideWhenUsed="0"/>
-    <w:lsdException w:name="List Paragraph" w:semiHidden="0" w:uiPriority="34" w:unhideWhenUsed="0" w:qFormat="1"/>
-    <w:lsdException w:name="Quote" w:semiHidden="0" w:uiPriority="29" w:unhideWhenUsed="0" w:qFormat="1"/>
-    <w:lsdException w:name="Intense Quote" w:semiHidden="0" w:uiPriority="30" w:unhideWhenUsed="0" w:qFormat="1"/>
-    <w:lsdException w:name="Medium List 2 Accent 1" w:semiHidden="0" w:uiPriority="66" w:unhideWhenUsed="0"/>
-    <w:lsdException w:name="Medium Grid 1 Accent 1" w:semiHidden="0" w:uiPriority="67" w:unhideWhenUsed="0"/>
-    <w:lsdException w:name="Medium Grid 2 Accent 1" w:semiHidden="0" w:uiPriority="68" w:unhideWhenUsed="0"/>
-    <w:lsdException w:name="Medium Grid 3 Accent 1" w:semiHidden="0" w:uiPriority="69" w:unhideWhenUsed="0"/>
-    <w:lsdException w:name="Dark List Accent 1" w:semiHidden="0" w:uiPriority="70" w:unhideWhenUsed="0"/>
-    <w:lsdException w:name="Colorful Shading Accent 1" w:semiHidden="0" w:uiPriority="71" w:unhideWhenUsed="0"/>
-    <w:lsdException w:name="Colorful List Accent 1" w:semiHidden="0" w:uiPriority="72" w:unhideWhenUsed="0"/>
-    <w:lsdException w:name="Colorful Grid Accent 1" w:semiHidden="0" w:uiPriority="73" w:unhideWhenUsed="0"/>
-    <w:lsdException w:name="Light Shading Accent 2" w:semiHidden="0" w:uiPriority="60" w:unhideWhenUsed="0"/>
-    <w:lsdException w:name="Light List Accent 2" w:semiHidden="0" w:uiPriority="61" w:unhideWhenUsed="0"/>
-    <w:lsdException w:name="Light Grid Accent 2" w:semiHidden="0" w:uiPriority="62" w:unhideWhenUsed="0"/>
-    <w:lsdException w:name="Medium Shading 1 Accent 2" w:semiHidden="0" w:uiPriority="63" w:unhideWhenUsed="0"/>
-    <w:lsdException w:name="Medium Shading 2 Accent 2" w:semiHidden="0" w:uiPriority="64" w:unhideWhenUsed="0"/>
-    <w:lsdException w:name="Medium List 1 Accent 2" w:semiHidden="0" w:uiPriority="65" w:unhideWhenUsed="0"/>
-    <w:lsdException w:name="Medium List 2 Accent 2" w:semiHidden="0" w:uiPriority="66" w:unhideWhenUsed="0"/>
-    <w:lsdException w:name="Medium Grid 1 Accent 2" w:semiHidden="0" w:uiPriority="67" w:unhideWhenUsed="0"/>
-    <w:lsdException w:name="Medium Grid 2 Accent 2" w:semiHidden="0" w:uiPriority="68" w:unhideWhenUsed="0"/>
-    <w:lsdException w:name="Medium Grid 3 Accent 2" w:semiHidden="0" w:uiPriority="69" w:unhideWhenUsed="0"/>
-    <w:lsdException w:name="Dark List Accent 2" w:semiHidden="0" w:uiPriority="70" w:unhideWhenUsed="0"/>
-    <w:lsdException w:name="Colorful Shading Accent 2" w:semiHidden="0" w:uiPriority="71" w:unhideWhenUsed="0"/>
-    <w:lsdException w:name="Colorful List Accent 2" w:semiHidden="0" w:uiPriority="72" w:unhideWhenUsed="0"/>
-    <w:lsdException w:name="Colorful Grid Accent 2" w:semiHidden="0" w:uiPriority="73" w:unhideWhenUsed="0"/>
-    <w:lsdException w:name="Light Shading Accent 3" w:semiHidden="0" w:uiPriority="60" w:unhideWhenUsed="0"/>
-    <w:lsdException w:name="Light List Accent 3" w:semiHidden="0" w:uiPriority="61" w:unhideWhenUsed="0"/>
-    <w:lsdException w:name="Light Grid Accent 3" w:semiHidden="0" w:uiPriority="62" w:unhideWhenUsed="0"/>
-    <w:lsdException w:name="Medium Shading 1 Accent 3" w:semiHidden="0" w:uiPriority="63" w:unhideWhenUsed="0"/>
-    <w:lsdException w:name="Medium Shading 2 Accent 3" w:semiHidden="0" w:uiPriority="64" w:unhideWhenUsed="0"/>
-    <w:lsdException w:name="Medium List 1 Accent 3" w:semiHidden="0" w:uiPriority="65" w:unhideWhenUsed="0"/>
-    <w:lsdException w:name="Medium List 2 Accent 3" w:semiHidden="0" w:uiPriority="66" w:unhideWhenUsed="0"/>
-    <w:lsdException w:name="Medium Grid 1 Accent 3" w:semiHidden="0" w:uiPriority="67" w:unhideWhenUsed="0"/>
-    <w:lsdException w:name="Medium Grid 2 Accent 3" w:semiHidden="0" w:uiPriority="68" w:unhideWhenUsed="0"/>
-    <w:lsdException w:name="Medium Grid 3 Accent 3" w:semiHidden="0" w:uiPriority="69" w:unhideWhenUsed="0"/>
-    <w:lsdException w:name="Dark List Accent 3" w:semiHidden="0" w:uiPriority="70" w:unhideWhenUsed="0"/>
-    <w:lsdException w:name="Colorful Shading Accent 3" w:semiHidden="0" w:uiPriority="71" w:unhideWhenUsed="0"/>
-    <w:lsdException w:name="Colorful List Accent 3" w:semiHidden="0" w:uiPriority="72" w:unhideWhenUsed="0"/>
-    <w:lsdException w:name="Colorful Grid Accent 3" w:semiHidden="0" w:uiPriority="73" w:unhideWhenUsed="0"/>
-    <w:lsdException w:name="Light Shading Accent 4" w:semiHidden="0" w:uiPriority="60" w:unhideWhenUsed="0"/>
-    <w:lsdException w:name="Light List Accent 4" w:semiHidden="0" w:uiPriority="61" w:unhideWhenUsed="0"/>
-    <w:lsdException w:name="Light Grid Accent 4" w:semiHidden="0" w:uiPriority="62" w:unhideWhenUsed="0"/>
-    <w:lsdException w:name="Medium Shading 1 Accent 4" w:semiHidden="0" w:uiPriority="63" w:unhideWhenUsed="0"/>
-    <w:lsdException w:name="Medium Shading 2 Accent 4" w:semiHidden="0" w:uiPriority="64" w:unhideWhenUsed="0"/>
-    <w:lsdException w:name="Medium List 1 Accent 4" w:semiHidden="0" w:uiPriority="65" w:unhideWhenUsed="0"/>
-    <w:lsdException w:name="Medium List 2 Accent 4" w:semiHidden="0" w:uiPriority="66" w:unhideWhenUsed="0"/>
-    <w:lsdException w:name="Medium Grid 1 Accent 4" w:semiHidden="0" w:uiPriority="67" w:unhideWhenUsed="0"/>
-    <w:lsdException w:name="Medium Grid 2 Accent 4" w:semiHidden="0" w:uiPriority="68" w:unhideWhenUsed="0"/>
-    <w:lsdException w:name="Medium Grid 3 Accent 4" w:semiHidden="0" w:uiPriority="69" w:unhideWhenUsed="0"/>
-    <w:lsdException w:name="Dark List Accent 4" w:semiHidden="0" w:uiPriority="70" w:unhideWhenUsed="0"/>
-    <w:lsdException w:name="Colorful Shading Accent 4" w:semiHidden="0" w:uiPriority="71" w:unhideWhenUsed="0"/>
-    <w:lsdException w:name="Colorful List Accent 4" w:semiHidden="0" w:uiPriority="72" w:unhideWhenUsed="0"/>
-    <w:lsdException w:name="Colorful Grid Accent 4" w:semiHidden="0" w:uiPriority="73" w:unhideWhenUsed="0"/>
-    <w:lsdException w:name="Light Shading Accent 5" w:semiHidden="0" w:uiPriority="60" w:unhideWhenUsed="0"/>
-    <w:lsdException w:name="Light List Accent 5" w:semiHidden="0" w:uiPriority="61" w:unhideWhenUsed="0"/>
-    <w:lsdException w:name="Light Grid Accent 5" w:semiHidden="0" w:uiPriority="62" w:unhideWhenUsed="0"/>
-    <w:lsdException w:name="Medium Shading 1 Accent 5" w:semiHidden="0" w:uiPriority="63" w:unhideWhenUsed="0"/>
-    <w:lsdException w:name="Medium Shading 2 Accent 5" w:semiHidden="0" w:uiPriority="64" w:unhideWhenUsed="0"/>
-    <w:lsdException w:name="Medium List 1 Accent 5" w:semiHidden="0" w:uiPriority="65" w:unhideWhenUsed="0"/>
-    <w:lsdException w:name="Medium List 2 Accent 5" w:semiHidden="0" w:uiPriority="66" w:unhideWhenUsed="0"/>
-    <w:lsdException w:name="Medium Grid 1 Accent 5" w:semiHidden="0" w:uiPriority="67" w:unhideWhenUsed="0"/>
-    <w:lsdException w:name="Medium Grid 2 Accent 5" w:semiHidden="0" w:uiPriority="68" w:unhideWhenUsed="0"/>
-    <w:lsdException w:name="Medium Grid 3 Accent 5" w:semiHidden="0" w:uiPriority="69" w:unhideWhenUsed="0"/>
-    <w:lsdException w:name="Dark List Accent 5" w:semiHidden="0" w:uiPriority="70" w:unhideWhenUsed="0"/>
-    <w:lsdException w:name="Colorful Shading Accent 5" w:semiHidden="0" w:uiPriority="71" w:unhideWhenUsed="0"/>
-    <w:lsdException w:name="Colorful List Accent 5" w:semiHidden="0" w:uiPriority="72" w:unhideWhenUsed="0"/>
-    <w:lsdException w:name="Colorful Grid Accent 5" w:semiHidden="0" w:uiPriority="73" w:unhideWhenUsed="0"/>
-    <w:lsdException w:name="Light Shading Accent 6" w:semiHidden="0" w:uiPriority="60" w:unhideWhenUsed="0"/>
-    <w:lsdException w:name="Light List Accent 6" w:semiHidden="0" w:uiPriority="61" w:unhideWhenUsed="0"/>
-    <w:lsdException w:name="Light Grid Accent 6" w:semiHidden="0" w:uiPriority="62" w:unhideWhenUsed="0"/>
-    <w:lsdException w:name="Medium Shading 1 Accent 6" w:semiHidden="0" w:uiPriority="63" w:unhideWhenUsed="0"/>
-    <w:lsdException w:name="Medium Shading 2 Accent 6" w:semiHidden="0" w:uiPriority="64" w:unhideWhenUsed="0"/>
-    <w:lsdException w:name="Medium List 1 Accent 6" w:semiHidden="0" w:uiPriority="65" w:unhideWhenUsed="0"/>
-    <w:lsdException w:name="Medium List 2 Accent 6" w:semiHidden="0" w:uiPriority="66" w:unhideWhenUsed="0"/>
-    <w:lsdException w:name="Medium Grid 1 Accent 6" w:semiHidden="0" w:uiPriority="67" w:unhideWhenUsed="0"/>
-    <w:lsdException w:name="Medium Grid 2 Accent 6" w:semiHidden="0" w:uiPriority="68" w:unhideWhenUsed="0"/>
-    <w:lsdException w:name="Medium Grid 3 Accent 6" w:semiHidden="0" w:uiPriority="69" w:unhideWhenUsed="0"/>
-    <w:lsdException w:name="Dark List Accent 6" w:semiHidden="0" w:uiPriority="70" w:unhideWhenUsed="0"/>
-    <w:lsdException w:name="Colorful Shading Accent 6" w:semiHidden="0" w:uiPriority="71" w:unhideWhenUsed="0"/>
-    <w:lsdException w:name="Colorful List Accent 6" w:semiHidden="0" w:uiPriority="72" w:unhideWhenUsed="0"/>
-    <w:lsdException w:name="Colorful Grid Accent 6" w:semiHidden="0" w:uiPriority="73" w:unhideWhenUsed="0"/>
-    <w:lsdException w:name="Subtle Emphasis" w:semiHidden="0" w:uiPriority="19" w:unhideWhenUsed="0" w:qFormat="1"/>
-    <w:lsdException w:name="Intense Emphasis" w:semiHidden="0" w:uiPriority="21" w:unhideWhenUsed="0" w:qFormat="1"/>
-    <w:lsdException w:name="Subtle Reference" w:semiHidden="0" w:uiPriority="31" w:unhideWhenUsed="0" w:qFormat="1"/>
-    <w:lsdException w:name="Intense Reference" w:semiHidden="0" w:uiPriority="32" w:unhideWhenUsed="0" w:qFormat="1"/>
-    <w:lsdException w:name="Book Title" w:semiHidden="0" w:uiPriority="33" w:unhideWhenUsed="0" w:qFormat="1"/>
-    <w:lsdException w:name="Bibliography" w:uiPriority="37"/>
-    <w:lsdException w:name="TOC Heading" w:uiPriority="39" w:qFormat="1"/>
+  <w:latentStyles w:defLockedState="0" w:defUIPriority="99" w:defSemiHidden="0" w:defUnhideWhenUsed="0" w:defQFormat="0" w:count="371">
+    <w:lsdException w:name="Normal" w:uiPriority="0" w:qFormat="1"/>
+    <w:lsdException w:name="heading 1" w:uiPriority="9" w:qFormat="1"/>
+    <w:lsdException w:name="heading 2" w:semiHidden="1" w:uiPriority="9" w:unhideWhenUsed="1" w:qFormat="1"/>
+    <w:lsdException w:name="heading 3" w:semiHidden="1" w:uiPriority="9" w:unhideWhenUsed="1" w:qFormat="1"/>
+    <w:lsdException w:name="heading 4" w:semiHidden="1" w:uiPriority="9" w:unhideWhenUsed="1" w:qFormat="1"/>
+    <w:lsdException w:name="heading 5" w:semiHidden="1" w:uiPriority="9" w:unhideWhenUsed="1" w:qFormat="1"/>
+    <w:lsdException w:name="heading 6" w:semiHidden="1" w:uiPriority="9" w:unhideWhenUsed="1" w:qFormat="1"/>
+    <w:lsdException w:name="heading 7" w:semiHidden="1" w:uiPriority="9" w:unhideWhenUsed="1" w:qFormat="1"/>
+    <w:lsdException w:name="heading 8" w:semiHidden="1" w:uiPriority="9" w:unhideWhenUsed="1" w:qFormat="1"/>
+    <w:lsdException w:name="heading 9" w:semiHidden="1" w:uiPriority="9" w:unhideWhenUsed="1" w:qFormat="1"/>
+    <w:lsdException w:name="index 1" w:semiHidden="1" w:unhideWhenUsed="1"/>
+    <w:lsdException w:name="index 2" w:semiHidden="1" w:unhideWhenUsed="1"/>
+    <w:lsdException w:name="index 3" w:semiHidden="1" w:unhideWhenUsed="1"/>
+    <w:lsdException w:name="index 4" w:semiHidden="1" w:unhideWhenUsed="1"/>
+    <w:lsdException w:name="index 5" w:semiHidden="1" w:unhideWhenUsed="1"/>
+    <w:lsdException w:name="index 6" w:semiHidden="1" w:unhideWhenUsed="1"/>
+    <w:lsdException w:name="index 7" w:semiHidden="1" w:unhideWhenUsed="1"/>
+    <w:lsdException w:name="index 8" w:semiHidden="1" w:unhideWhenUsed="1"/>
+    <w:lsdException w:name="index 9" w:semiHidden="1" w:unhideWhenUsed="1"/>
+    <w:lsdException w:name="toc 1" w:semiHidden="1" w:uiPriority="39" w:unhideWhenUsed="1"/>
+    <w:lsdException w:name="toc 2" w:semiHidden="1" w:uiPriority="39" w:unhideWhenUsed="1"/>
+    <w:lsdException w:name="toc 3" w:semiHidden="1" w:uiPriority="39" w:unhideWhenUsed="1"/>
+    <w:lsdException w:name="toc 4" w:semiHidden="1" w:uiPriority="39" w:unhideWhenUsed="1"/>
+    <w:lsdException w:name="toc 5" w:semiHidden="1" w:uiPriority="39" w:unhideWhenUsed="1"/>
+    <w:lsdException w:name="toc 6" w:semiHidden="1" w:uiPriority="39" w:unhideWhenUsed="1"/>
+    <w:lsdException w:name="toc 7" w:semiHidden="1" w:uiPriority="39" w:unhideWhenUsed="1"/>
+    <w:lsdException w:name="toc 8" w:semiHidden="1" w:uiPriority="39" w:unhideWhenUsed="1"/>
+    <w:lsdException w:name="toc 9" w:semiHidden="1" w:uiPriority="39" w:unhideWhenUsed="1"/>
+    <w:lsdException w:name="Normal Indent" w:semiHidden="1" w:unhideWhenUsed="1"/>
+    <w:lsdException w:name="footnote text" w:semiHidden="1" w:unhideWhenUsed="1"/>
+    <w:lsdException w:name="annotation text" w:semiHidden="1" w:unhideWhenUsed="1"/>
+    <w:lsdException w:name="header" w:semiHidden="1" w:unhideWhenUsed="1"/>
+    <w:lsdException w:name="footer" w:semiHidden="1" w:unhideWhenUsed="1"/>
+    <w:lsdException w:name="index heading" w:semiHidden="1" w:unhideWhenUsed="1"/>
+    <w:lsdException w:name="caption" w:semiHidden="1" w:uiPriority="35" w:unhideWhenUsed="1" w:qFormat="1"/>
+    <w:lsdException w:name="table of figures" w:semiHidden="1" w:unhideWhenUsed="1"/>
+    <w:lsdException w:name="envelope address" w:semiHidden="1" w:unhideWhenUsed="1"/>
+    <w:lsdException w:name="envelope return" w:semiHidden="1" w:unhideWhenUsed="1"/>
+    <w:lsdException w:name="footnote reference" w:semiHidden="1" w:unhideWhenUsed="1"/>
+    <w:lsdException w:name="annotation reference" w:semiHidden="1" w:unhideWhenUsed="1"/>
+    <w:lsdException w:name="line number" w:semiHidden="1" w:unhideWhenUsed="1"/>
+    <w:lsdException w:name="page number" w:semiHidden="1" w:unhideWhenUsed="1"/>
+    <w:lsdException w:name="endnote reference" w:semiHidden="1" w:unhideWhenUsed="1"/>
+    <w:lsdException w:name="endnote text" w:semiHidden="1" w:unhideWhenUsed="1"/>
+    <w:lsdException w:name="table of authorities" w:semiHidden="1" w:unhideWhenUsed="1"/>
+    <w:lsdException w:name="macro" w:semiHidden="1" w:unhideWhenUsed="1"/>
+    <w:lsdException w:name="toa heading" w:semiHidden="1" w:unhideWhenUsed="1"/>
+    <w:lsdException w:name="List" w:semiHidden="1" w:unhideWhenUsed="1"/>
+    <w:lsdException w:name="List Bullet" w:semiHidden="1" w:unhideWhenUsed="1"/>
+    <w:lsdException w:name="List Number" w:semiHidden="1" w:unhideWhenUsed="1"/>
+    <w:lsdException w:name="List 2" w:semiHidden="1" w:unhideWhenUsed="1"/>
+    <w:lsdException w:name="List 3" w:semiHidden="1" w:unhideWhenUsed="1"/>
+    <w:lsdException w:name="List 4" w:semiHidden="1" w:unhideWhenUsed="1"/>
+    <w:lsdException w:name="List 5" w:semiHidden="1" w:unhideWhenUsed="1"/>
+    <w:lsdException w:name="List Bullet 2" w:semiHidden="1" w:unhideWhenUsed="1"/>
+    <w:lsdException w:name="List Bullet 3" w:semiHidden="1" w:unhideWhenUsed="1"/>
+    <w:lsdException w:name="List Bullet 4" w:semiHidden="1" w:unhideWhenUsed="1"/>
+    <w:lsdException w:name="List Bullet 5" w:semiHidden="1" w:unhideWhenUsed="1"/>
+    <w:lsdException w:name="List Number 2" w:semiHidden="1" w:unhideWhenUsed="1"/>
+    <w:lsdException w:name="List Number 3" w:semiHidden="1" w:unhideWhenUsed="1"/>
+    <w:lsdException w:name="List Number 4" w:semiHidden="1" w:unhideWhenUsed="1"/>
+    <w:lsdException w:name="List Number 5" w:semiHidden="1" w:unhideWhenUsed="1"/>
+    <w:lsdException w:name="Title" w:uiPriority="10" w:qFormat="1"/>
+    <w:lsdException w:name="Closing" w:semiHidden="1" w:unhideWhenUsed="1"/>
+    <w:lsdException w:name="Signature" w:semiHidden="1" w:unhideWhenUsed="1"/>
+    <w:lsdException w:name="Default Paragraph Font" w:semiHidden="1" w:uiPriority="1" w:unhideWhenUsed="1"/>
+    <w:lsdException w:name="Body Text" w:semiHidden="1" w:unhideWhenUsed="1"/>
+    <w:lsdException w:name="Body Text Indent" w:semiHidden="1" w:unhideWhenUsed="1"/>
+    <w:lsdException w:name="List Continue" w:semiHidden="1" w:unhideWhenUsed="1"/>
+    <w:lsdException w:name="List Continue 2" w:semiHidden="1" w:unhideWhenUsed="1"/>
+    <w:lsdException w:name="List Continue 3" w:semiHidden="1" w:unhideWhenUsed="1"/>
+    <w:lsdException w:name="List Continue 4" w:semiHidden="1" w:unhideWhenUsed="1"/>
+    <w:lsdException w:name="List Continue 5" w:semiHidden="1" w:unhideWhenUsed="1"/>
+    <w:lsdException w:name="Message Header" w:semiHidden="1" w:unhideWhenUsed="1"/>
+    <w:lsdException w:name="Subtitle" w:uiPriority="11" w:qFormat="1"/>
+    <w:lsdException w:name="Salutation" w:semiHidden="1" w:unhideWhenUsed="1"/>
+    <w:lsdException w:name="Date" w:semiHidden="1" w:unhideWhenUsed="1"/>
+    <w:lsdException w:name="Body Text First Indent" w:semiHidden="1" w:unhideWhenUsed="1"/>
+    <w:lsdException w:name="Body Text First Indent 2" w:semiHidden="1" w:unhideWhenUsed="1"/>
+    <w:lsdException w:name="Note Heading" w:semiHidden="1" w:unhideWhenUsed="1"/>
+    <w:lsdException w:name="Body Text 2" w:semiHidden="1" w:unhideWhenUsed="1"/>
+    <w:lsdException w:name="Body Text 3" w:semiHidden="1" w:unhideWhenUsed="1"/>
+    <w:lsdException w:name="Body Text Indent 2" w:semiHidden="1" w:unhideWhenUsed="1"/>
+    <w:lsdException w:name="Body Text Indent 3" w:semiHidden="1" w:unhideWhenUsed="1"/>
+    <w:lsdException w:name="Block Text" w:semiHidden="1" w:unhideWhenUsed="1"/>
+    <w:lsdException w:name="Hyperlink" w:semiHidden="1" w:unhideWhenUsed="1"/>
+    <w:lsdException w:name="FollowedHyperlink" w:semiHidden="1" w:unhideWhenUsed="1"/>
+    <w:lsdException w:name="Strong" w:uiPriority="22" w:qFormat="1"/>
+    <w:lsdException w:name="Emphasis" w:uiPriority="20" w:qFormat="1"/>
+    <w:lsdException w:name="Document Map" w:semiHidden="1" w:unhideWhenUsed="1"/>
+    <w:lsdException w:name="Plain Text" w:semiHidden="1" w:unhideWhenUsed="1"/>
+    <w:lsdException w:name="E-mail Signature" w:semiHidden="1" w:unhideWhenUsed="1"/>
+    <w:lsdException w:name="HTML Top of Form" w:semiHidden="1" w:unhideWhenUsed="1"/>
+    <w:lsdException w:name="HTML Bottom of Form" w:semiHidden="1" w:unhideWhenUsed="1"/>
+    <w:lsdException w:name="Normal (Web)" w:semiHidden="1" w:unhideWhenUsed="1"/>
+    <w:lsdException w:name="HTML Acronym" w:semiHidden="1" w:unhideWhenUsed="1"/>
+    <w:lsdException w:name="HTML Address" w:semiHidden="1" w:unhideWhenUsed="1"/>
+    <w:lsdException w:name="HTML Cite" w:semiHidden="1" w:unhideWhenUsed="1"/>
+    <w:lsdException w:name="HTML Code" w:semiHidden="1" w:unhideWhenUsed="1"/>
+    <w:lsdException w:name="HTML Definition" w:semiHidden="1" w:unhideWhenUsed="1"/>
+    <w:lsdException w:name="HTML Keyboard" w:semiHidden="1" w:unhideWhenUsed="1"/>
+    <w:lsdException w:name="HTML Preformatted" w:semiHidden="1" w:unhideWhenUsed="1"/>
+    <w:lsdException w:name="HTML Sample" w:semiHidden="1" w:unhideWhenUsed="1"/>
+    <w:lsdException w:name="HTML Typewriter" w:semiHidden="1" w:unhideWhenUsed="1"/>
+    <w:lsdException w:name="HTML Variable" w:semiHidden="1" w:unhideWhenUsed="1"/>
+    <w:lsdException w:name="Normal Table" w:semiHidden="1" w:unhideWhenUsed="1"/>
+    <w:lsdException w:name="annotation subject" w:semiHidden="1" w:unhideWhenUsed="1"/>
+    <w:lsdException w:name="No List" w:semiHidden="1" w:unhideWhenUsed="1"/>
+    <w:lsdException w:name="Outline List 1" w:semiHidden="1" w:unhideWhenUsed="1"/>
+    <w:lsdException w:name="Outline List 2" w:semiHidden="1" w:unhideWhenUsed="1"/>
+    <w:lsdException w:name="Outline List 3" w:semiHidden="1" w:unhideWhenUsed="1"/>
+    <w:lsdException w:name="Table Simple 1" w:semiHidden="1" w:unhideWhenUsed="1"/>
+    <w:lsdException w:name="Table Simple 2" w:semiHidden="1" w:unhideWhenUsed="1"/>
+    <w:lsdException w:name="Table Simple 3" w:semiHidden="1" w:unhideWhenUsed="1"/>
+    <w:lsdException w:name="Table Classic 1" w:semiHidden="1" w:unhideWhenUsed="1"/>
+    <w:lsdException w:name="Table Classic 2" w:semiHidden="1" w:unhideWhenUsed="1"/>
+    <w:lsdException w:name="Table Classic 3" w:semiHidden="1" w:unhideWhenUsed="1"/>
+    <w:lsdException w:name="Table Classic 4" w:semiHidden="1" w:unhideWhenUsed="1"/>
+    <w:lsdException w:name="Table Colorful 1" w:semiHidden="1" w:unhideWhenUsed="1"/>
+    <w:lsdException w:name="Table Colorful 2" w:semiHidden="1" w:unhideWhenUsed="1"/>
+    <w:lsdException w:name="Table Colorful 3" w:semiHidden="1" w:unhideWhenUsed="1"/>
+    <w:lsdException w:name="Table Columns 1" w:semiHidden="1" w:unhideWhenUsed="1"/>
+    <w:lsdException w:name="Table Columns 2" w:semiHidden="1" w:unhideWhenUsed="1"/>
+    <w:lsdException w:name="Table Columns 3" w:semiHidden="1" w:unhideWhenUsed="1"/>
+    <w:lsdException w:name="Table Columns 4" w:semiHidden="1" w:unhideWhenUsed="1"/>
+    <w:lsdException w:name="Table Columns 5" w:semiHidden="1" w:unhideWhenUsed="1"/>
+    <w:lsdException w:name="Table Grid 1" w:semiHidden="1" w:unhideWhenUsed="1"/>
+    <w:lsdException w:name="Table Grid 2" w:semiHidden="1" w:unhideWhenUsed="1"/>
+    <w:lsdException w:name="Table Grid 3" w:semiHidden="1" w:unhideWhenUsed="1"/>
+    <w:lsdException w:name="Table Grid 4" w:semiHidden="1" w:unhideWhenUsed="1"/>
+    <w:lsdException w:name="Table Grid 5" w:semiHidden="1" w:unhideWhenUsed="1"/>
+    <w:lsdException w:name="Table Grid 6" w:semiHidden="1" w:unhideWhenUsed="1"/>
+    <w:lsdException w:name="Table Grid 7" w:semiHidden="1" w:unhideWhenUsed="1"/>
+    <w:lsdException w:name="Table Grid 8" w:semiHidden="1" w:unhideWhenUsed="1"/>
+    <w:lsdException w:name="Table List 1" w:semiHidden="1" w:unhideWhenUsed="1"/>
+    <w:lsdException w:name="Table List 2" w:semiHidden="1" w:unhideWhenUsed="1"/>
+    <w:lsdException w:name="Table List 3" w:semiHidden="1" w:unhideWhenUsed="1"/>
+    <w:lsdException w:name="Table List 4" w:semiHidden="1" w:unhideWhenUsed="1"/>
+    <w:lsdException w:name="Table List 5" w:semiHidden="1" w:unhideWhenUsed="1"/>
+    <w:lsdException w:name="Table List 6" w:semiHidden="1" w:unhideWhenUsed="1"/>
+    <w:lsdException w:name="Table List 7" w:semiHidden="1" w:unhideWhenUsed="1"/>
+    <w:lsdException w:name="Table List 8" w:semiHidden="1" w:unhideWhenUsed="1"/>
+    <w:lsdException w:name="Table 3D effects 1" w:semiHidden="1" w:unhideWhenUsed="1"/>
+    <w:lsdException w:name="Table 3D effects 2" w:semiHidden="1" w:unhideWhenUsed="1"/>
+    <w:lsdException w:name="Table 3D effects 3" w:semiHidden="1" w:unhideWhenUsed="1"/>
+    <w:lsdException w:name="Table Contemporary" w:semiHidden="1" w:unhideWhenUsed="1"/>
+    <w:lsdException w:name="Table Elegant" w:semiHidden="1" w:unhideWhenUsed="1"/>
+    <w:lsdException w:name="Table Professional" w:semiHidden="1" w:unhideWhenUsed="1"/>
+    <w:lsdException w:name="Table Subtle 1" w:semiHidden="1" w:unhideWhenUsed="1"/>
+    <w:lsdException w:name="Table Subtle 2" w:semiHidden="1" w:unhideWhenUsed="1"/>
+    <w:lsdException w:name="Table Web 1" w:semiHidden="1" w:unhideWhenUsed="1"/>
+    <w:lsdException w:name="Table Web 2" w:semiHidden="1" w:unhideWhenUsed="1"/>
+    <w:lsdException w:name="Table Web 3" w:semiHidden="1" w:unhideWhenUsed="1"/>
+    <w:lsdException w:name="Balloon Text" w:semiHidden="1" w:unhideWhenUsed="1"/>
+    <w:lsdException w:name="Table Grid" w:uiPriority="59"/>
+    <w:lsdException w:name="Table Theme" w:semiHidden="1" w:unhideWhenUsed="1"/>
+    <w:lsdException w:name="Placeholder Text" w:semiHidden="1"/>
+    <w:lsdException w:name="No Spacing" w:uiPriority="1" w:qFormat="1"/>
+    <w:lsdException w:name="Light Shading" w:uiPriority="60"/>
+    <w:lsdException w:name="Light List" w:uiPriority="61"/>
+    <w:lsdException w:name="Light Grid" w:uiPriority="62"/>
+    <w:lsdException w:name="Medium Shading 1" w:uiPriority="63"/>
+    <w:lsdException w:name="Medium Shading 2" w:uiPriority="64"/>
+    <w:lsdException w:name="Medium List 1" w:uiPriority="65"/>
+    <w:lsdException w:name="Medium List 2" w:uiPriority="66"/>
+    <w:lsdException w:name="Medium Grid 1" w:uiPriority="67"/>
+    <w:lsdException w:name="Medium Grid 2" w:uiPriority="68"/>
+    <w:lsdException w:name="Medium Grid 3" w:uiPriority="69"/>
+    <w:lsdException w:name="Dark List" w:uiPriority="70"/>
+    <w:lsdException w:name="Colorful Shading" w:uiPriority="71"/>
+    <w:lsdException w:name="Colorful List" w:uiPriority="72"/>
+    <w:lsdException w:name="Colorful Grid" w:uiPriority="73"/>
+    <w:lsdException w:name="Light Shading Accent 1" w:uiPriority="60"/>
+    <w:lsdException w:name="Light List Accent 1" w:uiPriority="61"/>
+    <w:lsdException w:name="Light Grid Accent 1" w:uiPriority="62"/>
+    <w:lsdException w:name="Medium Shading 1 Accent 1" w:uiPriority="63"/>
+    <w:lsdException w:name="Medium Shading 2 Accent 1" w:uiPriority="64"/>
+    <w:lsdException w:name="Medium List 1 Accent 1" w:uiPriority="65"/>
+    <w:lsdException w:name="Revision" w:semiHidden="1"/>
+    <w:lsdException w:name="List Paragraph" w:uiPriority="34" w:qFormat="1"/>
+    <w:lsdException w:name="Quote" w:uiPriority="29" w:qFormat="1"/>
+    <w:lsdException w:name="Intense Quote" w:uiPriority="30" w:qFormat="1"/>
+    <w:lsdException w:name="Medium List 2 Accent 1" w:uiPriority="66"/>
+    <w:lsdException w:name="Medium Grid 1 Accent 1" w:uiPriority="67"/>
+    <w:lsdException w:name="Medium Grid 2 Accent 1" w:uiPriority="68"/>
+    <w:lsdException w:name="Medium Grid 3 Accent 1" w:uiPriority="69"/>
+    <w:lsdException w:name="Dark List Accent 1" w:uiPriority="70"/>
+    <w:lsdException w:name="Colorful Shading Accent 1" w:uiPriority="71"/>
+    <w:lsdException w:name="Colorful List Accent 1" w:uiPriority="72"/>
+    <w:lsdException w:name="Colorful Grid Accent 1" w:uiPriority="73"/>
+    <w:lsdException w:name="Light Shading Accent 2" w:uiPriority="60"/>
+    <w:lsdException w:name="Light List Accent 2" w:uiPriority="61"/>
+    <w:lsdException w:name="Light Grid Accent 2" w:uiPriority="62"/>
+    <w:lsdException w:name="Medium Shading 1 Accent 2" w:uiPriority="63"/>
+    <w:lsdException w:name="Medium Shading 2 Accent 2" w:uiPriority="64"/>
+    <w:lsdException w:name="Medium List 1 Accent 2" w:uiPriority="65"/>
+    <w:lsdException w:name="Medium List 2 Accent 2" w:uiPriority="66"/>
+    <w:lsdException w:name="Medium Grid 1 Accent 2" w:uiPriority="67"/>
+    <w:lsdException w:name="Medium Grid 2 Accent 2" w:uiPriority="68"/>
+    <w:lsdException w:name="Medium Grid 3 Accent 2" w:uiPriority="69"/>
+    <w:lsdException w:name="Dark List Accent 2" w:uiPriority="70"/>
+    <w:lsdException w:name="Colorful Shading Accent 2" w:uiPriority="71"/>
+    <w:lsdException w:name="Colorful List Accent 2" w:uiPriority="72"/>
+    <w:lsdException w:name="Colorful Grid Accent 2" w:uiPriority="73"/>
+    <w:lsdException w:name="Light Shading Accent 3" w:uiPriority="60"/>
+    <w:lsdException w:name="Light List Accent 3" w:uiPriority="61"/>
+    <w:lsdException w:name="Light Grid Accent 3" w:uiPriority="62"/>
+    <w:lsdException w:name="Medium Shading 1 Accent 3" w:uiPriority="63"/>
+    <w:lsdException w:name="Medium Shading 2 Accent 3" w:uiPriority="64"/>
+    <w:lsdException w:name="Medium List 1 Accent 3" w:uiPriority="65"/>
+    <w:lsdException w:name="Medium List 2 Accent 3" w:uiPriority="66"/>
+    <w:lsdException w:name="Medium Grid 1 Accent 3" w:uiPriority="67"/>
+    <w:lsdException w:name="Medium Grid 2 Accent 3" w:uiPriority="68"/>
+    <w:lsdException w:name="Medium Grid 3 Accent 3" w:uiPriority="69"/>
+    <w:lsdException w:name="Dark List Accent 3" w:uiPriority="70"/>
+    <w:lsdException w:name="Colorful Shading Accent 3" w:uiPriority="71"/>
+    <w:lsdException w:name="Colorful List Accent 3" w:uiPriority="72"/>
+    <w:lsdException w:name="Colorful Grid Accent 3" w:uiPriority="73"/>
+    <w:lsdException w:name="Light Shading Accent 4" w:uiPriority="60"/>
+    <w:lsdException w:name="Light List Accent 4" w:uiPriority="61"/>
+    <w:lsdException w:name="Light Grid Accent 4" w:uiPriority="62"/>
+    <w:lsdException w:name="Medium Shading 1 Accent 4" w:uiPriority="63"/>
+    <w:lsdException w:name="Medium Shading 2 Accent 4" w:uiPriority="64"/>
+    <w:lsdException w:name="Medium List 1 Accent 4" w:uiPriority="65"/>
+    <w:lsdException w:name="Medium List 2 Accent 4" w:uiPriority="66"/>
+    <w:lsdException w:name="Medium Grid 1 Accent 4" w:uiPriority="67"/>
+    <w:lsdException w:name="Medium Grid 2 Accent 4" w:uiPriority="68"/>
+    <w:lsdException w:name="Medium Grid 3 Accent 4" w:uiPriority="69"/>
+    <w:lsdException w:name="Dark List Accent 4" w:uiPriority="70"/>
+    <w:lsdException w:name="Colorful Shading Accent 4" w:uiPriority="71"/>
+    <w:lsdException w:name="Colorful List Accent 4" w:uiPriority="72"/>
+    <w:lsdException w:name="Colorful Grid Accent 4" w:uiPriority="73"/>
+    <w:lsdException w:name="Light Shading Accent 5" w:uiPriority="60"/>
+    <w:lsdException w:name="Light List Accent 5" w:uiPriority="61"/>
+    <w:lsdException w:name="Light Grid Accent 5" w:uiPriority="62"/>
+    <w:lsdException w:name="Medium Shading 1 Accent 5" w:uiPriority="63"/>
+    <w:lsdException w:name="Medium Shading 2 Accent 5" w:uiPriority="64"/>
+    <w:lsdException w:name="Medium List 1 Accent 5" w:uiPriority="65"/>
+    <w:lsdException w:name="Medium List 2 Accent 5" w:uiPriority="66"/>
+    <w:lsdException w:name="Medium Grid 1 Accent 5" w:uiPriority="67"/>
+    <w:lsdException w:name="Medium Grid 2 Accent 5" w:uiPriority="68"/>
+    <w:lsdException w:name="Medium Grid 3 Accent 5" w:uiPriority="69"/>
+    <w:lsdException w:name="Dark List Accent 5" w:uiPriority="70"/>
+    <w:lsdException w:name="Colorful Shading Accent 5" w:uiPriority="71"/>
+    <w:lsdException w:name="Colorful List Accent 5" w:uiPriority="72"/>
+    <w:lsdException w:name="Colorful Grid Accent 5" w:uiPriority="73"/>
+    <w:lsdException w:name="Light Shading Accent 6" w:uiPriority="60"/>
+    <w:lsdException w:name="Light List Accent 6" w:uiPriority="61"/>
+    <w:lsdException w:name="Light Grid Accent 6" w:uiPriority="62"/>
+    <w:lsdException w:name="Medium Shading 1 Accent 6" w:uiPriority="63"/>
+    <w:lsdException w:name="Medium Shading 2 Accent 6" w:uiPriority="64"/>
+    <w:lsdException w:name="Medium List 1 Accent 6" w:uiPriority="65"/>
+    <w:lsdException w:name="Medium List 2 Accent 6" w:uiPriority="66"/>
+    <w:lsdException w:name="Medium Grid 1 Accent 6" w:uiPriority="67"/>
+    <w:lsdException w:name="Medium Grid 2 Accent 6" w:uiPriority="68"/>
+    <w:lsdException w:name="Medium Grid 3 Accent 6" w:uiPriority="69"/>
+    <w:lsdException w:name="Dark List Accent 6" w:uiPriority="70"/>
+    <w:lsdException w:name="Colorful Shading Accent 6" w:uiPriority="71"/>
+    <w:lsdException w:name="Colorful List Accent 6" w:uiPriority="72"/>
+    <w:lsdException w:name="Colorful Grid Accent 6" w:uiPriority="73"/>
+    <w:lsdException w:name="Subtle Emphasis" w:uiPriority="19" w:qFormat="1"/>
+    <w:lsdException w:name="Intense Emphasis" w:uiPriority="21" w:qFormat="1"/>
+    <w:lsdException w:name="Subtle Reference" w:uiPriority="31" w:qFormat="1"/>
+    <w:lsdException w:name="Intense Reference" w:uiPriority="32" w:qFormat="1"/>
+    <w:lsdException w:name="Book Title" w:uiPriority="33" w:qFormat="1"/>
+    <w:lsdException w:name="Bibliography" w:semiHidden="1" w:uiPriority="37" w:unhideWhenUsed="1"/>
+    <w:lsdException w:name="TOC Heading" w:semiHidden="1" w:uiPriority="39" w:unhideWhenUsed="1" w:qFormat="1"/>
+    <w:lsdException w:name="Plain Table 1" w:uiPriority="41"/>
+    <w:lsdException w:name="Plain Table 2" w:uiPriority="42"/>
+    <w:lsdException w:name="Plain Table 3" w:uiPriority="43"/>
+    <w:lsdException w:name="Plain Table 4" w:uiPriority="44"/>
+    <w:lsdException w:name="Plain Table 5" w:uiPriority="45"/>
+    <w:lsdException w:name="Grid Table Light" w:uiPriority="40"/>
+    <w:lsdException w:name="Grid Table 1 Light" w:uiPriority="46"/>
+    <w:lsdException w:name="Grid Table 2" w:uiPriority="47"/>
+    <w:lsdException w:name="Grid Table 3" w:uiPriority="48"/>
+    <w:lsdException w:name="Grid Table 4" w:uiPriority="49"/>
+    <w:lsdException w:name="Grid Table 5 Dark" w:uiPriority="50"/>
+    <w:lsdException w:name="Grid Table 6 Colorful" w:uiPriority="51"/>
+    <w:lsdException w:name="Grid Table 7 Colorful" w:uiPriority="52"/>
+    <w:lsdException w:name="Grid Table 1 Light Accent 1" w:uiPriority="46"/>
+    <w:lsdException w:name="Grid Table 2 Accent 1" w:uiPriority="47"/>
+    <w:lsdException w:name="Grid Table 3 Accent 1" w:uiPriority="48"/>
+    <w:lsdException w:name="Grid Table 4 Accent 1" w:uiPriority="49"/>
+    <w:lsdException w:name="Grid Table 5 Dark Accent 1" w:uiPriority="50"/>
+    <w:lsdException w:name="Grid Table 6 Colorful Accent 1" w:uiPriority="51"/>
+    <w:lsdException w:name="Grid Table 7 Colorful Accent 1" w:uiPriority="52"/>
+    <w:lsdException w:name="Grid Table 1 Light Accent 2" w:uiPriority="46"/>
+    <w:lsdException w:name="Grid Table 2 Accent 2" w:uiPriority="47"/>
+    <w:lsdException w:name="Grid Table 3 Accent 2" w:uiPriority="48"/>
+    <w:lsdException w:name="Grid Table 4 Accent 2" w:uiPriority="49"/>
+    <w:lsdException w:name="Grid Table 5 Dark Accent 2" w:uiPriority="50"/>
+    <w:lsdException w:name="Grid Table 6 Colorful Accent 2" w:uiPriority="51"/>
+    <w:lsdException w:name="Grid Table 7 Colorful Accent 2" w:uiPriority="52"/>
+    <w:lsdException w:name="Grid Table 1 Light Accent 3" w:uiPriority="46"/>
+    <w:lsdException w:name="Grid Table 2 Accent 3" w:uiPriority="47"/>
+    <w:lsdException w:name="Grid Table 3 Accent 3" w:uiPriority="48"/>
+    <w:lsdException w:name="Grid Table 4 Accent 3" w:uiPriority="49"/>
+    <w:lsdException w:name="Grid Table 5 Dark Accent 3" w:uiPriority="50"/>
+    <w:lsdException w:name="Grid Table 6 Colorful Accent 3" w:uiPriority="51"/>
+    <w:lsdException w:name="Grid Table 7 Colorful Accent 3" w:uiPriority="52"/>
+    <w:lsdException w:name="Grid Table 1 Light Accent 4" w:uiPriority="46"/>
+    <w:lsdException w:name="Grid Table 2 Accent 4" w:uiPriority="47"/>
+    <w:lsdException w:name="Grid Table 3 Accent 4" w:uiPriority="48"/>
+    <w:lsdException w:name="Grid Table 4 Accent 4" w:uiPriority="49"/>
+    <w:lsdException w:name="Grid Table 5 Dark Accent 4" w:uiPriority="50"/>
+    <w:lsdException w:name="Grid Table 6 Colorful Accent 4" w:uiPriority="51"/>
+    <w:lsdException w:name="Grid Table 7 Colorful Accent 4" w:uiPriority="52"/>
+    <w:lsdException w:name="Grid Table 1 Light Accent 5" w:uiPriority="46"/>
+    <w:lsdException w:name="Grid Table 2 Accent 5" w:uiPriority="47"/>
+    <w:lsdException w:name="Grid Table 3 Accent 5" w:uiPriority="48"/>
+    <w:lsdException w:name="Grid Table 4 Accent 5" w:uiPriority="49"/>
+    <w:lsdException w:name="Grid Table 5 Dark Accent 5" w:uiPriority="50"/>
+    <w:lsdException w:name="Grid Table 6 Colorful Accent 5" w:uiPriority="51"/>
+    <w:lsdException w:name="Grid Table 7 Colorful Accent 5" w:uiPriority="52"/>
+    <w:lsdException w:name="Grid Table 1 Light Accent 6" w:uiPriority="46"/>
+    <w:lsdException w:name="Grid Table 2 Accent 6" w:uiPriority="47"/>
+    <w:lsdException w:name="Grid Table 3 Accent 6" w:uiPriority="48"/>
+    <w:lsdException w:name="Grid Table 4 Accent 6" w:uiPriority="49"/>
+    <w:lsdException w:name="Grid Table 5 Dark Accent 6" w:uiPriority="50"/>
+    <w:lsdException w:name="Grid Table 6 Colorful Accent 6" w:uiPriority="51"/>
+    <w:lsdException w:name="Grid Table 7 Colorful Accent 6" w:uiPriority="52"/>
+    <w:lsdException w:name="List Table 1 Light" w:uiPriority="46"/>
+    <w:lsdException w:name="List Table 2" w:uiPriority="47"/>
+    <w:lsdException w:name="List Table 3" w:uiPriority="48"/>
+    <w:lsdException w:name="List Table 4" w:uiPriority="49"/>
+    <w:lsdException w:name="List Table 5 Dark" w:uiPriority="50"/>
+    <w:lsdException w:name="List Table 6 Colorful" w:uiPriority="51"/>
+    <w:lsdException w:name="List Table 7 Colorful" w:uiPriority="52"/>
+    <w:lsdException w:name="List Table 1 Light Accent 1" w:uiPriority="46"/>
+    <w:lsdException w:name="List Table 2 Accent 1" w:uiPriority="47"/>
+    <w:lsdException w:name="List Table 3 Accent 1" w:uiPriority="48"/>
+    <w:lsdException w:name="List Table 4 Accent 1" w:uiPriority="49"/>
+    <w:lsdException w:name="List Table 5 Dark Accent 1" w:uiPriority="50"/>
+    <w:lsdException w:name="List Table 6 Colorful Accent 1" w:uiPriority="51"/>
+    <w:lsdException w:name="List Table 7 Colorful Accent 1" w:uiPriority="52"/>
+    <w:lsdException w:name="List Table 1 Light Accent 2" w:uiPriority="46"/>
+    <w:lsdException w:name="List Table 2 Accent 2" w:uiPriority="47"/>
+    <w:lsdException w:name="List Table 3 Accent 2" w:uiPriority="48"/>
+    <w:lsdException w:name="List Table 4 Accent 2" w:uiPriority="49"/>
+    <w:lsdException w:name="List Table 5 Dark Accent 2" w:uiPriority="50"/>
+    <w:lsdException w:name="List Table 6 Colorful Accent 2" w:uiPriority="51"/>
+    <w:lsdException w:name="List Table 7 Colorful Accent 2" w:uiPriority="52"/>
+    <w:lsdException w:name="List Table 1 Light Accent 3" w:uiPriority="46"/>
+    <w:lsdException w:name="List Table 2 Accent 3" w:uiPriority="47"/>
+    <w:lsdException w:name="List Table 3 Accent 3" w:uiPriority="48"/>
+    <w:lsdException w:name="List Table 4 Accent 3" w:uiPriority="49"/>
+    <w:lsdException w:name="List Table 5 Dark Accent 3" w:uiPriority="50"/>
+    <w:lsdException w:name="List Table 6 Colorful Accent 3" w:uiPriority="51"/>
+    <w:lsdException w:name="List Table 7 Colorful Accent 3" w:uiPriority="52"/>
+    <w:lsdException w:name="List Table 1 Light Accent 4" w:uiPriority="46"/>
+    <w:lsdException w:name="List Table 2 Accent 4" w:uiPriority="47"/>
+    <w:lsdException w:name="List Table 3 Accent 4" w:uiPriority="48"/>
+    <w:lsdException w:name="List Table 4 Accent 4" w:uiPriority="49"/>
+    <w:lsdException w:name="List Table 5 Dark Accent 4" w:uiPriority="50"/>
+    <w:lsdException w:name="List Table 6 Colorful Accent 4" w:uiPriority="51"/>
+    <w:lsdException w:name="List Table 7 Colorful Accent 4" w:uiPriority="52"/>
+    <w:lsdException w:name="List Table 1 Light Accent 5" w:uiPriority="46"/>
+    <w:lsdException w:name="List Table 2 Accent 5" w:uiPriority="47"/>
+    <w:lsdException w:name="List Table 3 Accent 5" w:uiPriority="48"/>
+    <w:lsdException w:name="List Table 4 Accent 5" w:uiPriority="49"/>
+    <w:lsdException w:name="List Table 5 Dark Accent 5" w:uiPriority="50"/>
+    <w:lsdException w:name="List Table 6 Colorful Accent 5" w:uiPriority="51"/>
+    <w:lsdException w:name="List Table 7 Colorful Accent 5" w:uiPriority="52"/>
+    <w:lsdException w:name="List Table 1 Light Accent 6" w:uiPriority="46"/>
+    <w:lsdException w:name="List Table 2 Accent 6" w:uiPriority="47"/>
+    <w:lsdException w:name="List Table 3 Accent 6" w:uiPriority="48"/>
+    <w:lsdException w:name="List Table 4 Accent 6" w:uiPriority="49"/>
+    <w:lsdException w:name="List Table 5 Dark Accent 6" w:uiPriority="50"/>
+    <w:lsdException w:name="List Table 6 Colorful Accent 6" w:uiPriority="51"/>
+    <w:lsdException w:name="List Table 7 Colorful Accent 6" w:uiPriority="52"/>
   </w:latentStyles>
   <w:style w:type="paragraph" w:default="1" w:styleId="Normal">
     <w:name w:val="Normal"/>
@@ -6553,7 +5492,7 @@
 </file>
 
 <file path=customXml/itemProps1.xml><?xml version="1.0" encoding="utf-8"?>
-<ds:datastoreItem xmlns:ds="http://schemas.openxmlformats.org/officeDocument/2006/customXml" ds:itemID="{19F64686-54ED-45A1-98A6-37995BFB05FF}">
+<ds:datastoreItem xmlns:ds="http://schemas.openxmlformats.org/officeDocument/2006/customXml" ds:itemID="{DD9D8B18-DF59-413E-A4C5-47CDEF4C726C}">
   <ds:schemaRefs>
     <ds:schemaRef ds:uri="http://schemas.openxmlformats.org/officeDocument/2006/bibliography"/>
   </ds:schemaRefs>

</xml_diff>

<commit_message>
CV updates with Triangle Cyto presentation
</commit_message>
<xml_diff>
--- a/documents/Berginski_CV.docx
+++ b/documents/Berginski_CV.docx
@@ -72,7 +72,7 @@
           <w:sz w:val="24"/>
           <w:szCs w:val="24"/>
         </w:rPr>
-        <w:t>July</w:t>
+        <w:t>September</w:t>
       </w:r>
       <w:bookmarkStart w:id="0" w:name="_GoBack"/>
       <w:bookmarkEnd w:id="0"/>
@@ -687,7 +687,7 @@
           <w:numId w:val="10"/>
         </w:numPr>
         <w:spacing w:line="240" w:lineRule="auto"/>
-        <w:ind w:left="216"/>
+        <w:ind w:left="360"/>
         <w:rPr>
           <w:rStyle w:val="citationauthor"/>
           <w:rFonts w:ascii="Times New Roman" w:eastAsia="Times New Roman" w:hAnsi="Times New Roman" w:cs="Times New Roman"/>
@@ -790,7 +790,7 @@
           <w:numId w:val="10"/>
         </w:numPr>
         <w:spacing w:line="240" w:lineRule="auto"/>
-        <w:ind w:left="216"/>
+        <w:ind w:left="360"/>
         <w:rPr>
           <w:rStyle w:val="citationauthor"/>
           <w:rFonts w:ascii="Times New Roman" w:eastAsia="Times New Roman" w:hAnsi="Times New Roman" w:cs="Times New Roman"/>
@@ -1083,7 +1083,7 @@
           <w:numId w:val="10"/>
         </w:numPr>
         <w:spacing w:line="240" w:lineRule="auto"/>
-        <w:ind w:left="144" w:hanging="270"/>
+        <w:ind w:left="360" w:hanging="270"/>
         <w:rPr>
           <w:rStyle w:val="citationauthor"/>
           <w:rFonts w:ascii="Times New Roman" w:eastAsia="Times New Roman" w:hAnsi="Times New Roman" w:cs="Times New Roman"/>
@@ -1195,7 +1195,7 @@
           <w:numId w:val="10"/>
         </w:numPr>
         <w:spacing w:line="240" w:lineRule="auto"/>
-        <w:ind w:left="144" w:hanging="270"/>
+        <w:ind w:left="360" w:hanging="270"/>
         <w:rPr>
           <w:rStyle w:val="citationauthor"/>
           <w:rFonts w:ascii="Times New Roman" w:eastAsia="Times New Roman" w:hAnsi="Times New Roman" w:cs="Times New Roman"/>
@@ -1250,25 +1250,7 @@
             <w:sz w:val="24"/>
             <w:szCs w:val="24"/>
           </w:rPr>
-          <w:t>HT</w:t>
-        </w:r>
-        <w:r>
-          <w:rPr>
-            <w:rStyle w:val="Hyperlink"/>
-            <w:rFonts w:ascii="Times New Roman" w:eastAsia="Times New Roman" w:hAnsi="Times New Roman" w:cs="Times New Roman"/>
-            <w:sz w:val="24"/>
-            <w:szCs w:val="24"/>
-          </w:rPr>
-          <w:t>M</w:t>
-        </w:r>
-        <w:r>
-          <w:rPr>
-            <w:rStyle w:val="Hyperlink"/>
-            <w:rFonts w:ascii="Times New Roman" w:eastAsia="Times New Roman" w:hAnsi="Times New Roman" w:cs="Times New Roman"/>
-            <w:sz w:val="24"/>
-            <w:szCs w:val="24"/>
-          </w:rPr>
-          <w:t>L</w:t>
+          <w:t>HTML</w:t>
         </w:r>
       </w:hyperlink>
       <w:r>
@@ -1329,7 +1311,7 @@
           <w:numId w:val="10"/>
         </w:numPr>
         <w:spacing w:line="240" w:lineRule="auto"/>
-        <w:ind w:left="144" w:hanging="270"/>
+        <w:ind w:left="360" w:hanging="270"/>
         <w:rPr>
           <w:rStyle w:val="citationauthor"/>
           <w:rFonts w:ascii="Times New Roman" w:eastAsia="Times New Roman" w:hAnsi="Times New Roman" w:cs="Times New Roman"/>
@@ -1454,7 +1436,7 @@
           <w:numId w:val="10"/>
         </w:numPr>
         <w:spacing w:line="240" w:lineRule="auto"/>
-        <w:ind w:left="144" w:hanging="270"/>
+        <w:ind w:left="360" w:hanging="270"/>
         <w:rPr>
           <w:rStyle w:val="citationauthor"/>
           <w:rFonts w:ascii="Times New Roman" w:eastAsia="Times New Roman" w:hAnsi="Times New Roman" w:cs="Times New Roman"/>
@@ -1575,7 +1557,7 @@
           <w:numId w:val="10"/>
         </w:numPr>
         <w:spacing w:line="240" w:lineRule="auto"/>
-        <w:ind w:left="144" w:hanging="270"/>
+        <w:ind w:left="360" w:hanging="270"/>
         <w:rPr>
           <w:rFonts w:ascii="Times New Roman" w:eastAsia="Times New Roman" w:hAnsi="Times New Roman" w:cs="Times New Roman"/>
           <w:sz w:val="24"/>
@@ -1679,7 +1661,7 @@
           <w:numId w:val="10"/>
         </w:numPr>
         <w:spacing w:line="240" w:lineRule="auto"/>
-        <w:ind w:left="144" w:hanging="270"/>
+        <w:ind w:left="360" w:hanging="270"/>
         <w:rPr>
           <w:rFonts w:ascii="Times New Roman" w:eastAsia="Times New Roman" w:hAnsi="Times New Roman" w:cs="Times New Roman"/>
           <w:sz w:val="24"/>
@@ -1794,7 +1776,7 @@
           <w:numId w:val="10"/>
         </w:numPr>
         <w:spacing w:line="240" w:lineRule="auto"/>
-        <w:ind w:left="144" w:hanging="270"/>
+        <w:ind w:left="360" w:hanging="270"/>
         <w:rPr>
           <w:rFonts w:ascii="Times New Roman" w:eastAsia="Times New Roman" w:hAnsi="Times New Roman" w:cs="Times New Roman"/>
           <w:sz w:val="24"/>
@@ -1916,7 +1898,7 @@
           <w:numId w:val="10"/>
         </w:numPr>
         <w:spacing w:line="240" w:lineRule="auto"/>
-        <w:ind w:left="144" w:hanging="270"/>
+        <w:ind w:left="360" w:hanging="270"/>
         <w:rPr>
           <w:rFonts w:ascii="Times New Roman" w:eastAsia="Times New Roman" w:hAnsi="Times New Roman" w:cs="Times New Roman"/>
           <w:sz w:val="24"/>
@@ -2045,7 +2027,7 @@
           <w:numId w:val="10"/>
         </w:numPr>
         <w:spacing w:line="240" w:lineRule="auto"/>
-        <w:ind w:left="144" w:hanging="270"/>
+        <w:ind w:left="360" w:hanging="270"/>
         <w:rPr>
           <w:rFonts w:ascii="Times New Roman" w:eastAsia="Times New Roman" w:hAnsi="Times New Roman" w:cs="Times New Roman"/>
           <w:sz w:val="24"/>
@@ -2198,7 +2180,7 @@
           <w:numId w:val="10"/>
         </w:numPr>
         <w:spacing w:line="240" w:lineRule="auto"/>
-        <w:ind w:left="144" w:hanging="270"/>
+        <w:ind w:left="360" w:hanging="270"/>
         <w:rPr>
           <w:rFonts w:ascii="Times New Roman" w:eastAsia="Times New Roman" w:hAnsi="Times New Roman" w:cs="Times New Roman"/>
           <w:sz w:val="24"/>
@@ -2333,7 +2315,7 @@
           <w:numId w:val="10"/>
         </w:numPr>
         <w:spacing w:line="240" w:lineRule="auto"/>
-        <w:ind w:left="144" w:hanging="270"/>
+        <w:ind w:left="360" w:hanging="270"/>
         <w:rPr>
           <w:rStyle w:val="citationauthor"/>
           <w:rFonts w:ascii="Times New Roman" w:eastAsia="Times New Roman" w:hAnsi="Times New Roman" w:cs="Times New Roman"/>
@@ -2536,6 +2518,31 @@
           <w:szCs w:val="24"/>
         </w:rPr>
         <w:t>:</w:t>
+      </w:r>
+    </w:p>
+    <w:p>
+      <w:pPr>
+        <w:pStyle w:val="ListParagraph"/>
+        <w:numPr>
+          <w:ilvl w:val="0"/>
+          <w:numId w:val="7"/>
+        </w:numPr>
+        <w:ind w:left="270" w:hanging="270"/>
+        <w:rPr>
+          <w:rStyle w:val="citationauthor"/>
+          <w:rFonts w:ascii="Times New Roman" w:eastAsia="Times New Roman" w:hAnsi="Times New Roman" w:cs="Times New Roman"/>
+          <w:sz w:val="24"/>
+          <w:szCs w:val="24"/>
+        </w:rPr>
+      </w:pPr>
+      <w:r>
+        <w:rPr>
+          <w:rStyle w:val="citationauthor"/>
+          <w:rFonts w:ascii="Times New Roman" w:eastAsia="Times New Roman" w:hAnsi="Times New Roman" w:cs="Times New Roman"/>
+          <w:sz w:val="24"/>
+          <w:szCs w:val="24"/>
+        </w:rPr>
+        <w:t>Construction and use of an Ezrin tension sensor to measure actin-plasma membrane loading, Triangle Cytoskeleton Meeting, Saxapahaw, NC. September 2015</w:t>
       </w:r>
     </w:p>
     <w:p>
@@ -4843,6 +4850,29 @@
       <w:szCs w:val="26"/>
     </w:rPr>
   </w:style>
+  <w:style w:type="paragraph" w:styleId="Heading3">
+    <w:name w:val="heading 3"/>
+    <w:basedOn w:val="Normal"/>
+    <w:next w:val="Normal"/>
+    <w:link w:val="Heading3Char"/>
+    <w:uiPriority w:val="9"/>
+    <w:semiHidden/>
+    <w:unhideWhenUsed/>
+    <w:qFormat/>
+    <w:rsid w:val="00F7588D"/>
+    <w:pPr>
+      <w:keepNext/>
+      <w:keepLines/>
+      <w:spacing w:before="40" w:after="0"/>
+      <w:outlineLvl w:val="2"/>
+    </w:pPr>
+    <w:rPr>
+      <w:rFonts w:asciiTheme="majorHAnsi" w:eastAsiaTheme="majorEastAsia" w:hAnsiTheme="majorHAnsi" w:cstheme="majorBidi"/>
+      <w:color w:val="243F60" w:themeColor="accent1" w:themeShade="7F"/>
+      <w:sz w:val="24"/>
+      <w:szCs w:val="24"/>
+    </w:rPr>
+  </w:style>
   <w:style w:type="character" w:default="1" w:styleId="DefaultParagraphFont">
     <w:name w:val="Default Paragraph Font"/>
     <w:uiPriority w:val="1"/>
@@ -5199,6 +5229,20 @@
     <w:basedOn w:val="DefaultParagraphFont"/>
     <w:rsid w:val="009925E2"/>
   </w:style>
+  <w:style w:type="character" w:customStyle="1" w:styleId="Heading3Char">
+    <w:name w:val="Heading 3 Char"/>
+    <w:basedOn w:val="DefaultParagraphFont"/>
+    <w:link w:val="Heading3"/>
+    <w:uiPriority w:val="9"/>
+    <w:semiHidden/>
+    <w:rsid w:val="00F7588D"/>
+    <w:rPr>
+      <w:rFonts w:asciiTheme="majorHAnsi" w:eastAsiaTheme="majorEastAsia" w:hAnsiTheme="majorHAnsi" w:cstheme="majorBidi"/>
+      <w:color w:val="243F60" w:themeColor="accent1" w:themeShade="7F"/>
+      <w:sz w:val="24"/>
+      <w:szCs w:val="24"/>
+    </w:rPr>
+  </w:style>
 </w:styles>
 </file>
 
@@ -5492,7 +5536,7 @@
 </file>
 
 <file path=customXml/itemProps1.xml><?xml version="1.0" encoding="utf-8"?>
-<ds:datastoreItem xmlns:ds="http://schemas.openxmlformats.org/officeDocument/2006/customXml" ds:itemID="{DD9D8B18-DF59-413E-A4C5-47CDEF4C726C}">
+<ds:datastoreItem xmlns:ds="http://schemas.openxmlformats.org/officeDocument/2006/customXml" ds:itemID="{96C48457-59C4-4FA6-AB95-218E3317E89C}">
   <ds:schemaRefs>
     <ds:schemaRef ds:uri="http://schemas.openxmlformats.org/officeDocument/2006/bibliography"/>
   </ds:schemaRefs>

</xml_diff>

<commit_message>
adding Sarah's paper to CV
</commit_message>
<xml_diff>
--- a/documents/Berginski_CV.docx
+++ b/documents/Berginski_CV.docx
@@ -74,8 +74,6 @@
         </w:rPr>
         <w:t>September</w:t>
       </w:r>
-      <w:bookmarkStart w:id="0" w:name="_GoBack"/>
-      <w:bookmarkEnd w:id="0"/>
       <w:r>
         <w:rPr>
           <w:rFonts w:ascii="Times New Roman" w:hAnsi="Times New Roman" w:cs="Times New Roman"/>
@@ -691,30 +689,695 @@
         <w:rPr>
           <w:rStyle w:val="citationauthor"/>
           <w:rFonts w:ascii="Times New Roman" w:eastAsia="Times New Roman" w:hAnsi="Times New Roman" w:cs="Times New Roman"/>
-          <w:sz w:val="24"/>
-          <w:szCs w:val="24"/>
-        </w:rPr>
-      </w:pPr>
-      <w:r>
-        <w:rPr>
-          <w:rStyle w:val="citationauthor"/>
-          <w:rFonts w:ascii="Times New Roman" w:eastAsia="Times New Roman" w:hAnsi="Times New Roman" w:cs="Times New Roman"/>
-          <w:bCs/>
-          <w:sz w:val="24"/>
-          <w:szCs w:val="24"/>
-        </w:rPr>
-        <w:t xml:space="preserve">LaCroix AS, Rothenberg KE, </w:t>
+          <w:bCs/>
+          <w:sz w:val="24"/>
+          <w:szCs w:val="24"/>
+        </w:rPr>
+      </w:pPr>
+      <w:r>
+        <w:rPr>
+          <w:rStyle w:val="citationauthor"/>
+          <w:rFonts w:ascii="Times New Roman" w:eastAsia="Times New Roman" w:hAnsi="Times New Roman" w:cs="Times New Roman"/>
+          <w:sz w:val="24"/>
+          <w:szCs w:val="24"/>
+        </w:rPr>
+        <w:t>Creed SJ</w:t>
+      </w:r>
+      <w:r>
+        <w:rPr>
+          <w:rStyle w:val="citationauthor"/>
+          <w:rFonts w:ascii="Times New Roman" w:eastAsia="Times New Roman" w:hAnsi="Times New Roman" w:cs="Times New Roman"/>
+          <w:bCs/>
+          <w:sz w:val="24"/>
+          <w:szCs w:val="24"/>
+        </w:rPr>
+        <w:t>,</w:t>
+      </w:r>
+      <w:r>
+        <w:rPr>
+          <w:rStyle w:val="citationauthor"/>
+          <w:rFonts w:ascii="Times New Roman" w:eastAsia="Times New Roman" w:hAnsi="Times New Roman" w:cs="Times New Roman"/>
+          <w:sz w:val="24"/>
+          <w:szCs w:val="24"/>
+        </w:rPr>
+        <w:t xml:space="preserve"> Le</w:t>
+      </w:r>
+      <w:hyperlink r:id="rId9" w:anchor="ins1" w:history="1"/>
+      <w:r>
+        <w:rPr>
+          <w:rStyle w:val="citationauthor"/>
+          <w:rFonts w:ascii="Times New Roman" w:eastAsia="Times New Roman" w:hAnsi="Times New Roman" w:cs="Times New Roman"/>
+          <w:bCs/>
+          <w:sz w:val="24"/>
+          <w:szCs w:val="24"/>
+        </w:rPr>
+        <w:t xml:space="preserve"> CP, </w:t>
+      </w:r>
+      <w:r>
+        <w:rPr>
+          <w:rStyle w:val="citationauthor"/>
+          <w:rFonts w:ascii="Times New Roman" w:eastAsia="Times New Roman" w:hAnsi="Times New Roman" w:cs="Times New Roman"/>
+          <w:sz w:val="24"/>
+          <w:szCs w:val="24"/>
+        </w:rPr>
+        <w:t xml:space="preserve"> Hassan</w:t>
+      </w:r>
+      <w:hyperlink r:id="rId10" w:anchor="ins1" w:history="1"/>
+      <w:r>
+        <w:rPr>
+          <w:rStyle w:val="citationauthor"/>
+          <w:rFonts w:ascii="Times New Roman" w:eastAsia="Times New Roman" w:hAnsi="Times New Roman" w:cs="Times New Roman"/>
+          <w:bCs/>
+          <w:sz w:val="24"/>
+          <w:szCs w:val="24"/>
+        </w:rPr>
+        <w:t xml:space="preserve"> M, </w:t>
+      </w:r>
+      <w:r>
+        <w:rPr>
+          <w:rStyle w:val="citationauthor"/>
+          <w:rFonts w:ascii="Times New Roman" w:eastAsia="Times New Roman" w:hAnsi="Times New Roman" w:cs="Times New Roman"/>
+          <w:sz w:val="24"/>
+          <w:szCs w:val="24"/>
+        </w:rPr>
+        <w:t xml:space="preserve"> </w:t>
+      </w:r>
+      <w:proofErr w:type="spellStart"/>
+      <w:r>
+        <w:rPr>
+          <w:rStyle w:val="citationauthor"/>
+          <w:rFonts w:ascii="Times New Roman" w:eastAsia="Times New Roman" w:hAnsi="Times New Roman" w:cs="Times New Roman"/>
+          <w:sz w:val="24"/>
+          <w:szCs w:val="24"/>
+        </w:rPr>
+        <w:t>Pon</w:t>
+      </w:r>
+      <w:proofErr w:type="spellEnd"/>
+      <w:r>
+        <w:rPr>
+          <w:rStyle w:val="citationauthor"/>
+          <w:rFonts w:ascii="Times New Roman" w:eastAsia="Times New Roman" w:hAnsi="Times New Roman" w:cs="Times New Roman"/>
+          <w:bCs/>
+          <w:sz w:val="24"/>
+          <w:szCs w:val="24"/>
+        </w:rPr>
+        <w:fldChar w:fldCharType="begin"/>
+      </w:r>
+      <w:r>
+        <w:rPr>
+          <w:rStyle w:val="citationauthor"/>
+          <w:rFonts w:ascii="Times New Roman" w:eastAsia="Times New Roman" w:hAnsi="Times New Roman" w:cs="Times New Roman"/>
+          <w:bCs/>
+          <w:sz w:val="24"/>
+          <w:szCs w:val="24"/>
+        </w:rPr>
+        <w:instrText xml:space="preserve"> HYPERLINK "http://www.breast-cancer-research.com/content/17/1/145/" \l "ins1" </w:instrText>
+      </w:r>
+      <w:r>
+        <w:rPr>
+          <w:rStyle w:val="citationauthor"/>
+          <w:rFonts w:ascii="Times New Roman" w:eastAsia="Times New Roman" w:hAnsi="Times New Roman" w:cs="Times New Roman"/>
+          <w:bCs/>
+          <w:sz w:val="24"/>
+          <w:szCs w:val="24"/>
+        </w:rPr>
+        <w:fldChar w:fldCharType="separate"/>
+      </w:r>
+      <w:r>
+        <w:rPr>
+          <w:rStyle w:val="citationauthor"/>
+          <w:rFonts w:ascii="Times New Roman" w:eastAsia="Times New Roman" w:hAnsi="Times New Roman" w:cs="Times New Roman"/>
+          <w:bCs/>
+          <w:sz w:val="24"/>
+          <w:szCs w:val="24"/>
+        </w:rPr>
+        <w:fldChar w:fldCharType="end"/>
+      </w:r>
+      <w:r>
+        <w:rPr>
+          <w:rStyle w:val="citationauthor"/>
+          <w:rFonts w:ascii="Times New Roman" w:eastAsia="Times New Roman" w:hAnsi="Times New Roman" w:cs="Times New Roman"/>
+          <w:bCs/>
+          <w:sz w:val="24"/>
+          <w:szCs w:val="24"/>
+        </w:rPr>
+        <w:t xml:space="preserve"> CK,</w:t>
+      </w:r>
+      <w:r>
+        <w:rPr>
+          <w:rStyle w:val="citationauthor"/>
+          <w:rFonts w:ascii="Times New Roman" w:eastAsia="Times New Roman" w:hAnsi="Times New Roman" w:cs="Times New Roman"/>
+          <w:sz w:val="24"/>
+          <w:szCs w:val="24"/>
+        </w:rPr>
+        <w:t xml:space="preserve"> </w:t>
+      </w:r>
+      <w:proofErr w:type="spellStart"/>
+      <w:r>
+        <w:rPr>
+          <w:rStyle w:val="citationauthor"/>
+          <w:rFonts w:ascii="Times New Roman" w:eastAsia="Times New Roman" w:hAnsi="Times New Roman" w:cs="Times New Roman"/>
+          <w:sz w:val="24"/>
+          <w:szCs w:val="24"/>
+        </w:rPr>
+        <w:t>Albold</w:t>
+      </w:r>
+      <w:proofErr w:type="spellEnd"/>
+      <w:r>
+        <w:rPr>
+          <w:rStyle w:val="citationauthor"/>
+          <w:rFonts w:ascii="Times New Roman" w:eastAsia="Times New Roman" w:hAnsi="Times New Roman" w:cs="Times New Roman"/>
+          <w:bCs/>
+          <w:sz w:val="24"/>
+          <w:szCs w:val="24"/>
+        </w:rPr>
+        <w:fldChar w:fldCharType="begin"/>
+      </w:r>
+      <w:r>
+        <w:rPr>
+          <w:rStyle w:val="citationauthor"/>
+          <w:rFonts w:ascii="Times New Roman" w:eastAsia="Times New Roman" w:hAnsi="Times New Roman" w:cs="Times New Roman"/>
+          <w:bCs/>
+          <w:sz w:val="24"/>
+          <w:szCs w:val="24"/>
+        </w:rPr>
+        <w:instrText xml:space="preserve"> HYPERLINK "http://www.breast-cancer-research.com/content/17/1/145/" \l "ins1" </w:instrText>
+      </w:r>
+      <w:r>
+        <w:rPr>
+          <w:rStyle w:val="citationauthor"/>
+          <w:rFonts w:ascii="Times New Roman" w:eastAsia="Times New Roman" w:hAnsi="Times New Roman" w:cs="Times New Roman"/>
+          <w:bCs/>
+          <w:sz w:val="24"/>
+          <w:szCs w:val="24"/>
+        </w:rPr>
+        <w:fldChar w:fldCharType="separate"/>
+      </w:r>
+      <w:r>
+        <w:rPr>
+          <w:rStyle w:val="citationauthor"/>
+          <w:rFonts w:ascii="Times New Roman" w:eastAsia="Times New Roman" w:hAnsi="Times New Roman" w:cs="Times New Roman"/>
+          <w:bCs/>
+          <w:sz w:val="24"/>
+          <w:szCs w:val="24"/>
+        </w:rPr>
+        <w:fldChar w:fldCharType="end"/>
+      </w:r>
+      <w:r>
+        <w:rPr>
+          <w:rStyle w:val="citationauthor"/>
+          <w:rFonts w:ascii="Times New Roman" w:eastAsia="Times New Roman" w:hAnsi="Times New Roman" w:cs="Times New Roman"/>
+          <w:bCs/>
+          <w:sz w:val="24"/>
+          <w:szCs w:val="24"/>
+        </w:rPr>
+        <w:t xml:space="preserve"> S,</w:t>
+      </w:r>
+      <w:r>
+        <w:rPr>
+          <w:rStyle w:val="citationauthor"/>
+          <w:rFonts w:ascii="Times New Roman" w:eastAsia="Times New Roman" w:hAnsi="Times New Roman" w:cs="Times New Roman"/>
+          <w:sz w:val="24"/>
+          <w:szCs w:val="24"/>
+        </w:rPr>
+        <w:t xml:space="preserve"> Chan</w:t>
+      </w:r>
+      <w:r>
+        <w:rPr>
+          <w:rStyle w:val="citationauthor"/>
+          <w:rFonts w:ascii="Times New Roman" w:eastAsia="Times New Roman" w:hAnsi="Times New Roman" w:cs="Times New Roman"/>
+          <w:bCs/>
+          <w:sz w:val="24"/>
+          <w:szCs w:val="24"/>
+        </w:rPr>
+        <w:t xml:space="preserve"> KT,</w:t>
+      </w:r>
+      <w:r>
+        <w:rPr>
+          <w:rStyle w:val="citationauthor"/>
+          <w:rFonts w:ascii="Times New Roman" w:eastAsia="Times New Roman" w:hAnsi="Times New Roman" w:cs="Times New Roman"/>
+          <w:sz w:val="24"/>
+          <w:szCs w:val="24"/>
+        </w:rPr>
+        <w:t xml:space="preserve"> </w:t>
       </w:r>
       <w:r>
         <w:rPr>
           <w:rStyle w:val="citationauthor"/>
           <w:rFonts w:ascii="Times New Roman" w:eastAsia="Times New Roman" w:hAnsi="Times New Roman" w:cs="Times New Roman"/>
           <w:b/>
-          <w:bCs/>
           <w:sz w:val="24"/>
           <w:szCs w:val="24"/>
           <w:u w:val="single"/>
         </w:rPr>
+        <w:t>Berginski</w:t>
+      </w:r>
+      <w:hyperlink r:id="rId11" w:anchor="ins3" w:history="1"/>
+      <w:r>
+        <w:rPr>
+          <w:rStyle w:val="citationauthor"/>
+          <w:rFonts w:ascii="Times New Roman" w:eastAsia="Times New Roman" w:hAnsi="Times New Roman" w:cs="Times New Roman"/>
+          <w:b/>
+          <w:bCs/>
+          <w:sz w:val="24"/>
+          <w:szCs w:val="24"/>
+          <w:u w:val="single"/>
+        </w:rPr>
+        <w:t xml:space="preserve"> ME</w:t>
+      </w:r>
+      <w:r>
+        <w:rPr>
+          <w:rStyle w:val="citationauthor"/>
+          <w:rFonts w:ascii="Times New Roman" w:eastAsia="Times New Roman" w:hAnsi="Times New Roman" w:cs="Times New Roman"/>
+          <w:bCs/>
+          <w:sz w:val="24"/>
+          <w:szCs w:val="24"/>
+        </w:rPr>
+        <w:t>,</w:t>
+      </w:r>
+      <w:r>
+        <w:rPr>
+          <w:rStyle w:val="citationauthor"/>
+          <w:rFonts w:ascii="Times New Roman" w:eastAsia="Times New Roman" w:hAnsi="Times New Roman" w:cs="Times New Roman"/>
+          <w:sz w:val="24"/>
+          <w:szCs w:val="24"/>
+        </w:rPr>
+        <w:t xml:space="preserve"> Huang</w:t>
+      </w:r>
+      <w:hyperlink r:id="rId12" w:anchor="ins4" w:history="1"/>
+      <w:r>
+        <w:rPr>
+          <w:rStyle w:val="citationauthor"/>
+          <w:rFonts w:ascii="Times New Roman" w:eastAsia="Times New Roman" w:hAnsi="Times New Roman" w:cs="Times New Roman"/>
+          <w:bCs/>
+          <w:sz w:val="24"/>
+          <w:szCs w:val="24"/>
+        </w:rPr>
+        <w:t xml:space="preserve"> Z</w:t>
+      </w:r>
+      <w:r>
+        <w:rPr>
+          <w:rStyle w:val="citationauthor"/>
+          <w:rFonts w:ascii="Times New Roman" w:eastAsia="Times New Roman" w:hAnsi="Times New Roman" w:cs="Times New Roman"/>
+          <w:bCs/>
+          <w:sz w:val="24"/>
+          <w:szCs w:val="24"/>
+        </w:rPr>
+        <w:t>,</w:t>
+      </w:r>
+      <w:r>
+        <w:rPr>
+          <w:rStyle w:val="citationauthor"/>
+          <w:rFonts w:ascii="Times New Roman" w:eastAsia="Times New Roman" w:hAnsi="Times New Roman" w:cs="Times New Roman"/>
+          <w:sz w:val="24"/>
+          <w:szCs w:val="24"/>
+        </w:rPr>
+        <w:t xml:space="preserve"> Bear</w:t>
+      </w:r>
+      <w:hyperlink r:id="rId13" w:anchor="ins2" w:history="1"/>
+      <w:r>
+        <w:rPr>
+          <w:rStyle w:val="citationauthor"/>
+          <w:rFonts w:ascii="Times New Roman" w:eastAsia="Times New Roman" w:hAnsi="Times New Roman" w:cs="Times New Roman"/>
+          <w:bCs/>
+          <w:sz w:val="24"/>
+          <w:szCs w:val="24"/>
+        </w:rPr>
+        <w:t xml:space="preserve"> JE</w:t>
+      </w:r>
+      <w:r>
+        <w:rPr>
+          <w:rStyle w:val="citationauthor"/>
+          <w:rFonts w:ascii="Times New Roman" w:eastAsia="Times New Roman" w:hAnsi="Times New Roman" w:cs="Times New Roman"/>
+          <w:bCs/>
+          <w:sz w:val="24"/>
+          <w:szCs w:val="24"/>
+        </w:rPr>
+        <w:t>,</w:t>
+      </w:r>
+      <w:r>
+        <w:rPr>
+          <w:rStyle w:val="citationauthor"/>
+          <w:rFonts w:ascii="Times New Roman" w:eastAsia="Times New Roman" w:hAnsi="Times New Roman" w:cs="Times New Roman"/>
+          <w:sz w:val="24"/>
+          <w:szCs w:val="24"/>
+        </w:rPr>
+        <w:t xml:space="preserve"> Lane</w:t>
+      </w:r>
+      <w:hyperlink r:id="rId14" w:anchor="ins1" w:history="1"/>
+      <w:r>
+        <w:rPr>
+          <w:rStyle w:val="citationauthor"/>
+          <w:rFonts w:ascii="Times New Roman" w:eastAsia="Times New Roman" w:hAnsi="Times New Roman" w:cs="Times New Roman"/>
+          <w:bCs/>
+          <w:sz w:val="24"/>
+          <w:szCs w:val="24"/>
+        </w:rPr>
+        <w:t xml:space="preserve"> JR</w:t>
+      </w:r>
+      <w:r>
+        <w:rPr>
+          <w:rStyle w:val="citationauthor"/>
+          <w:rFonts w:ascii="Times New Roman" w:eastAsia="Times New Roman" w:hAnsi="Times New Roman" w:cs="Times New Roman"/>
+          <w:bCs/>
+          <w:sz w:val="24"/>
+          <w:szCs w:val="24"/>
+        </w:rPr>
+        <w:t>,</w:t>
+      </w:r>
+      <w:r>
+        <w:rPr>
+          <w:rStyle w:val="citationauthor"/>
+          <w:rFonts w:ascii="Times New Roman" w:eastAsia="Times New Roman" w:hAnsi="Times New Roman" w:cs="Times New Roman"/>
+          <w:sz w:val="24"/>
+          <w:szCs w:val="24"/>
+        </w:rPr>
+        <w:t xml:space="preserve"> Halls</w:t>
+      </w:r>
+      <w:hyperlink r:id="rId15" w:anchor="ins1" w:history="1"/>
+      <w:r>
+        <w:rPr>
+          <w:rStyle w:val="citationauthor"/>
+          <w:rFonts w:ascii="Times New Roman" w:eastAsia="Times New Roman" w:hAnsi="Times New Roman" w:cs="Times New Roman"/>
+          <w:bCs/>
+          <w:sz w:val="24"/>
+          <w:szCs w:val="24"/>
+        </w:rPr>
+        <w:t xml:space="preserve"> ML</w:t>
+      </w:r>
+      <w:r>
+        <w:rPr>
+          <w:rStyle w:val="citationauthor"/>
+          <w:rFonts w:ascii="Times New Roman" w:eastAsia="Times New Roman" w:hAnsi="Times New Roman" w:cs="Times New Roman"/>
+          <w:bCs/>
+          <w:sz w:val="24"/>
+          <w:szCs w:val="24"/>
+        </w:rPr>
+        <w:t>, </w:t>
+      </w:r>
+      <w:r>
+        <w:rPr>
+          <w:rStyle w:val="citationauthor"/>
+          <w:rFonts w:ascii="Times New Roman" w:eastAsia="Times New Roman" w:hAnsi="Times New Roman" w:cs="Times New Roman"/>
+          <w:sz w:val="24"/>
+          <w:szCs w:val="24"/>
+        </w:rPr>
+        <w:t>Ferrari</w:t>
+      </w:r>
+      <w:hyperlink r:id="rId16" w:anchor="ins4" w:history="1"/>
+      <w:r>
+        <w:rPr>
+          <w:rStyle w:val="citationauthor"/>
+          <w:rFonts w:ascii="Times New Roman" w:eastAsia="Times New Roman" w:hAnsi="Times New Roman" w:cs="Times New Roman"/>
+          <w:bCs/>
+          <w:sz w:val="24"/>
+          <w:szCs w:val="24"/>
+        </w:rPr>
+        <w:t xml:space="preserve"> D</w:t>
+      </w:r>
+      <w:r>
+        <w:rPr>
+          <w:rStyle w:val="citationauthor"/>
+          <w:rFonts w:ascii="Times New Roman" w:eastAsia="Times New Roman" w:hAnsi="Times New Roman" w:cs="Times New Roman"/>
+          <w:bCs/>
+          <w:sz w:val="24"/>
+          <w:szCs w:val="24"/>
+        </w:rPr>
+        <w:t>,</w:t>
+      </w:r>
+      <w:r>
+        <w:rPr>
+          <w:rStyle w:val="citationauthor"/>
+          <w:rFonts w:ascii="Times New Roman" w:eastAsia="Times New Roman" w:hAnsi="Times New Roman" w:cs="Times New Roman"/>
+          <w:sz w:val="24"/>
+          <w:szCs w:val="24"/>
+        </w:rPr>
+        <w:t xml:space="preserve"> </w:t>
+      </w:r>
+      <w:proofErr w:type="spellStart"/>
+      <w:r>
+        <w:rPr>
+          <w:rStyle w:val="citationauthor"/>
+          <w:rFonts w:ascii="Times New Roman" w:eastAsia="Times New Roman" w:hAnsi="Times New Roman" w:cs="Times New Roman"/>
+          <w:sz w:val="24"/>
+          <w:szCs w:val="24"/>
+        </w:rPr>
+        <w:t>Nowell</w:t>
+      </w:r>
+      <w:proofErr w:type="spellEnd"/>
+      <w:r>
+        <w:rPr>
+          <w:rStyle w:val="citationauthor"/>
+          <w:rFonts w:ascii="Times New Roman" w:eastAsia="Times New Roman" w:hAnsi="Times New Roman" w:cs="Times New Roman"/>
+          <w:bCs/>
+          <w:sz w:val="24"/>
+          <w:szCs w:val="24"/>
+        </w:rPr>
+        <w:fldChar w:fldCharType="begin"/>
+      </w:r>
+      <w:r>
+        <w:rPr>
+          <w:rStyle w:val="citationauthor"/>
+          <w:rFonts w:ascii="Times New Roman" w:eastAsia="Times New Roman" w:hAnsi="Times New Roman" w:cs="Times New Roman"/>
+          <w:bCs/>
+          <w:sz w:val="24"/>
+          <w:szCs w:val="24"/>
+        </w:rPr>
+        <w:instrText xml:space="preserve"> HYPERLINK "http://www.breast-cancer-research.com/content/17/1/145/" \l "ins1" </w:instrText>
+      </w:r>
+      <w:r>
+        <w:rPr>
+          <w:rStyle w:val="citationauthor"/>
+          <w:rFonts w:ascii="Times New Roman" w:eastAsia="Times New Roman" w:hAnsi="Times New Roman" w:cs="Times New Roman"/>
+          <w:bCs/>
+          <w:sz w:val="24"/>
+          <w:szCs w:val="24"/>
+        </w:rPr>
+        <w:fldChar w:fldCharType="separate"/>
+      </w:r>
+      <w:r>
+        <w:rPr>
+          <w:rStyle w:val="citationauthor"/>
+          <w:rFonts w:ascii="Times New Roman" w:eastAsia="Times New Roman" w:hAnsi="Times New Roman" w:cs="Times New Roman"/>
+          <w:bCs/>
+          <w:sz w:val="24"/>
+          <w:szCs w:val="24"/>
+        </w:rPr>
+        <w:fldChar w:fldCharType="end"/>
+      </w:r>
+      <w:r>
+        <w:rPr>
+          <w:rStyle w:val="citationauthor"/>
+          <w:rFonts w:ascii="Times New Roman" w:eastAsia="Times New Roman" w:hAnsi="Times New Roman" w:cs="Times New Roman"/>
+          <w:bCs/>
+          <w:sz w:val="24"/>
+          <w:szCs w:val="24"/>
+        </w:rPr>
+        <w:t xml:space="preserve"> CJ,</w:t>
+      </w:r>
+      <w:r>
+        <w:rPr>
+          <w:rStyle w:val="citationauthor"/>
+          <w:rFonts w:ascii="Times New Roman" w:eastAsia="Times New Roman" w:hAnsi="Times New Roman" w:cs="Times New Roman"/>
+          <w:sz w:val="24"/>
+          <w:szCs w:val="24"/>
+        </w:rPr>
+        <w:t xml:space="preserve"> Sloan</w:t>
+      </w:r>
+      <w:r>
+        <w:rPr>
+          <w:rStyle w:val="citationauthor"/>
+          <w:rFonts w:ascii="Times New Roman" w:eastAsia="Times New Roman" w:hAnsi="Times New Roman" w:cs="Times New Roman"/>
+          <w:sz w:val="24"/>
+          <w:szCs w:val="24"/>
+        </w:rPr>
+        <w:t xml:space="preserve"> EK. </w:t>
+      </w:r>
+      <w:proofErr w:type="gramStart"/>
+      <w:r>
+        <w:rPr>
+          <w:rStyle w:val="citationauthor"/>
+          <w:rFonts w:ascii="Times New Roman" w:hAnsi="Times New Roman"/>
+          <w:bCs/>
+          <w:sz w:val="24"/>
+          <w:szCs w:val="24"/>
+        </w:rPr>
+        <w:t>β2-adrenoceptor</w:t>
+      </w:r>
+      <w:proofErr w:type="gramEnd"/>
+      <w:r>
+        <w:rPr>
+          <w:rStyle w:val="citationauthor"/>
+          <w:rFonts w:ascii="Times New Roman" w:hAnsi="Times New Roman"/>
+          <w:bCs/>
+          <w:sz w:val="24"/>
+          <w:szCs w:val="24"/>
+        </w:rPr>
+        <w:t xml:space="preserve"> signaling regulates invadopodia formation to enhance tumor cell invasion</w:t>
+      </w:r>
+      <w:r>
+        <w:rPr>
+          <w:rStyle w:val="citationauthor"/>
+          <w:rFonts w:ascii="Times New Roman" w:hAnsi="Times New Roman"/>
+          <w:bCs/>
+          <w:sz w:val="24"/>
+          <w:szCs w:val="24"/>
+        </w:rPr>
+        <w:t>. Breast Cancer Research, 2015</w:t>
+      </w:r>
+      <w:r>
+        <w:rPr>
+          <w:rStyle w:val="citationauthor"/>
+          <w:rFonts w:ascii="Times New Roman" w:hAnsi="Times New Roman"/>
+          <w:bCs/>
+          <w:sz w:val="24"/>
+          <w:szCs w:val="24"/>
+        </w:rPr>
+        <w:t xml:space="preserve"> (</w:t>
+      </w:r>
+      <w:hyperlink r:id="rId17" w:history="1">
+        <w:r>
+          <w:rPr>
+            <w:rStyle w:val="Hyperlink"/>
+            <w:rFonts w:ascii="Times New Roman" w:hAnsi="Times New Roman"/>
+            <w:bCs/>
+            <w:sz w:val="24"/>
+            <w:szCs w:val="24"/>
+          </w:rPr>
+          <w:t>H</w:t>
+        </w:r>
+        <w:r>
+          <w:rPr>
+            <w:rStyle w:val="Hyperlink"/>
+            <w:rFonts w:ascii="Times New Roman" w:hAnsi="Times New Roman"/>
+            <w:bCs/>
+            <w:sz w:val="24"/>
+            <w:szCs w:val="24"/>
+          </w:rPr>
+          <w:t>T</w:t>
+        </w:r>
+        <w:r>
+          <w:rPr>
+            <w:rStyle w:val="Hyperlink"/>
+            <w:rFonts w:ascii="Times New Roman" w:hAnsi="Times New Roman"/>
+            <w:bCs/>
+            <w:sz w:val="24"/>
+            <w:szCs w:val="24"/>
+          </w:rPr>
+          <w:t>M</w:t>
+        </w:r>
+        <w:r>
+          <w:rPr>
+            <w:rStyle w:val="Hyperlink"/>
+            <w:rFonts w:ascii="Times New Roman" w:hAnsi="Times New Roman"/>
+            <w:bCs/>
+            <w:sz w:val="24"/>
+            <w:szCs w:val="24"/>
+          </w:rPr>
+          <w:t>L</w:t>
+        </w:r>
+      </w:hyperlink>
+      <w:r>
+        <w:rPr>
+          <w:rStyle w:val="citationauthor"/>
+          <w:rFonts w:ascii="Times New Roman" w:hAnsi="Times New Roman"/>
+          <w:bCs/>
+          <w:sz w:val="24"/>
+          <w:szCs w:val="24"/>
+        </w:rPr>
+        <w:t>|</w:t>
+      </w:r>
+      <w:hyperlink r:id="rId18" w:history="1">
+        <w:r>
+          <w:rPr>
+            <w:rStyle w:val="Hyperlink"/>
+            <w:rFonts w:ascii="Times New Roman" w:hAnsi="Times New Roman"/>
+            <w:bCs/>
+            <w:sz w:val="24"/>
+            <w:szCs w:val="24"/>
+          </w:rPr>
+          <w:t>P</w:t>
+        </w:r>
+        <w:r>
+          <w:rPr>
+            <w:rStyle w:val="Hyperlink"/>
+            <w:rFonts w:ascii="Times New Roman" w:hAnsi="Times New Roman"/>
+            <w:bCs/>
+            <w:sz w:val="24"/>
+            <w:szCs w:val="24"/>
+          </w:rPr>
+          <w:t>D</w:t>
+        </w:r>
+        <w:r>
+          <w:rPr>
+            <w:rStyle w:val="Hyperlink"/>
+            <w:rFonts w:ascii="Times New Roman" w:hAnsi="Times New Roman"/>
+            <w:bCs/>
+            <w:sz w:val="24"/>
+            <w:szCs w:val="24"/>
+          </w:rPr>
+          <w:t>F</w:t>
+        </w:r>
+      </w:hyperlink>
+      <w:r>
+        <w:rPr>
+          <w:rStyle w:val="citationauthor"/>
+          <w:rFonts w:ascii="Times New Roman" w:hAnsi="Times New Roman"/>
+          <w:bCs/>
+          <w:sz w:val="24"/>
+          <w:szCs w:val="24"/>
+        </w:rPr>
+        <w:t>)</w:t>
+      </w:r>
+    </w:p>
+    <w:p>
+      <w:pPr>
+        <w:pStyle w:val="ListParagraph"/>
+        <w:numPr>
+          <w:ilvl w:val="0"/>
+          <w:numId w:val="10"/>
+        </w:numPr>
+        <w:spacing w:line="240" w:lineRule="auto"/>
+        <w:ind w:left="360"/>
+        <w:rPr>
+          <w:rStyle w:val="citationauthor"/>
+          <w:rFonts w:ascii="Times New Roman" w:eastAsia="Times New Roman" w:hAnsi="Times New Roman" w:cs="Times New Roman"/>
+          <w:sz w:val="24"/>
+          <w:szCs w:val="24"/>
+        </w:rPr>
+      </w:pPr>
+      <w:proofErr w:type="spellStart"/>
+      <w:r>
+        <w:rPr>
+          <w:rStyle w:val="citationauthor"/>
+          <w:rFonts w:ascii="Times New Roman" w:eastAsia="Times New Roman" w:hAnsi="Times New Roman" w:cs="Times New Roman"/>
+          <w:bCs/>
+          <w:sz w:val="24"/>
+          <w:szCs w:val="24"/>
+        </w:rPr>
+        <w:t>LaCroix</w:t>
+      </w:r>
+      <w:proofErr w:type="spellEnd"/>
+      <w:r>
+        <w:rPr>
+          <w:rStyle w:val="citationauthor"/>
+          <w:rFonts w:ascii="Times New Roman" w:eastAsia="Times New Roman" w:hAnsi="Times New Roman" w:cs="Times New Roman"/>
+          <w:bCs/>
+          <w:sz w:val="24"/>
+          <w:szCs w:val="24"/>
+        </w:rPr>
+        <w:t xml:space="preserve"> AS, Rothenberg KE, </w:t>
+      </w:r>
+      <w:r>
+        <w:rPr>
+          <w:rStyle w:val="citationauthor"/>
+          <w:rFonts w:ascii="Times New Roman" w:eastAsia="Times New Roman" w:hAnsi="Times New Roman" w:cs="Times New Roman"/>
+          <w:b/>
+          <w:bCs/>
+          <w:sz w:val="24"/>
+          <w:szCs w:val="24"/>
+          <w:u w:val="single"/>
+        </w:rPr>
         <w:t>Berginski ME</w:t>
       </w:r>
       <w:r>
@@ -725,7 +1388,29 @@
           <w:sz w:val="24"/>
           <w:szCs w:val="24"/>
         </w:rPr>
-        <w:t xml:space="preserve">, Urs AN, Hoffman BD. </w:t>
+        <w:t xml:space="preserve">, </w:t>
+      </w:r>
+      <w:proofErr w:type="spellStart"/>
+      <w:r>
+        <w:rPr>
+          <w:rStyle w:val="citationauthor"/>
+          <w:rFonts w:ascii="Times New Roman" w:eastAsia="Times New Roman" w:hAnsi="Times New Roman" w:cs="Times New Roman"/>
+          <w:bCs/>
+          <w:sz w:val="24"/>
+          <w:szCs w:val="24"/>
+        </w:rPr>
+        <w:t>Urs</w:t>
+      </w:r>
+      <w:proofErr w:type="spellEnd"/>
+      <w:r>
+        <w:rPr>
+          <w:rStyle w:val="citationauthor"/>
+          <w:rFonts w:ascii="Times New Roman" w:eastAsia="Times New Roman" w:hAnsi="Times New Roman" w:cs="Times New Roman"/>
+          <w:bCs/>
+          <w:sz w:val="24"/>
+          <w:szCs w:val="24"/>
+        </w:rPr>
+        <w:t xml:space="preserve"> AN, Hoffman BD. </w:t>
       </w:r>
       <w:r>
         <w:rPr>
@@ -737,7 +1422,7 @@
         </w:rPr>
         <w:t>Construction, imaging, and analysis of FRET-based tension sensors in living cells. Methods in Cell Biology, 2015 (</w:t>
       </w:r>
-      <w:hyperlink r:id="rId9" w:history="1">
+      <w:hyperlink r:id="rId19" w:history="1">
         <w:r>
           <w:rPr>
             <w:rStyle w:val="Hyperlink"/>
@@ -759,7 +1444,7 @@
         </w:rPr>
         <w:t>|</w:t>
       </w:r>
-      <w:hyperlink r:id="rId10" w:history="1">
+      <w:hyperlink r:id="rId20" w:history="1">
         <w:r>
           <w:rPr>
             <w:rStyle w:val="Hyperlink"/>
@@ -823,8 +1508,19 @@
           <w:sz w:val="24"/>
           <w:szCs w:val="24"/>
         </w:rPr>
-        <w:t>, Asokan</w:t>
-      </w:r>
+        <w:t xml:space="preserve">, </w:t>
+      </w:r>
+      <w:proofErr w:type="spellStart"/>
+      <w:r>
+        <w:rPr>
+          <w:rStyle w:val="citationauthor"/>
+          <w:rFonts w:ascii="Times New Roman" w:eastAsia="Times New Roman" w:hAnsi="Times New Roman" w:cs="Times New Roman"/>
+          <w:sz w:val="24"/>
+          <w:szCs w:val="24"/>
+        </w:rPr>
+        <w:t>Asokan</w:t>
+      </w:r>
+      <w:proofErr w:type="spellEnd"/>
       <w:r>
         <w:rPr>
           <w:rStyle w:val="citationauthor"/>
@@ -987,16 +1683,36 @@
           <w:sz w:val="24"/>
           <w:szCs w:val="24"/>
         </w:rPr>
-        <w:t>, Shar</w:t>
-      </w:r>
-      <w:r>
-        <w:rPr>
-          <w:rStyle w:val="citationauthor"/>
-          <w:rFonts w:ascii="Times New Roman" w:eastAsia="Times New Roman" w:hAnsi="Times New Roman" w:cs="Times New Roman"/>
-          <w:sz w:val="24"/>
-          <w:szCs w:val="24"/>
-        </w:rPr>
-        <w:t xml:space="preserve">pless NE, Bear JE. </w:t>
+        <w:t xml:space="preserve">, </w:t>
+      </w:r>
+      <w:proofErr w:type="spellStart"/>
+      <w:r>
+        <w:rPr>
+          <w:rStyle w:val="citationauthor"/>
+          <w:rFonts w:ascii="Times New Roman" w:eastAsia="Times New Roman" w:hAnsi="Times New Roman" w:cs="Times New Roman"/>
+          <w:sz w:val="24"/>
+          <w:szCs w:val="24"/>
+        </w:rPr>
+        <w:t>Shar</w:t>
+      </w:r>
+      <w:r>
+        <w:rPr>
+          <w:rStyle w:val="citationauthor"/>
+          <w:rFonts w:ascii="Times New Roman" w:eastAsia="Times New Roman" w:hAnsi="Times New Roman" w:cs="Times New Roman"/>
+          <w:sz w:val="24"/>
+          <w:szCs w:val="24"/>
+        </w:rPr>
+        <w:t>pless</w:t>
+      </w:r>
+      <w:proofErr w:type="spellEnd"/>
+      <w:r>
+        <w:rPr>
+          <w:rStyle w:val="citationauthor"/>
+          <w:rFonts w:ascii="Times New Roman" w:eastAsia="Times New Roman" w:hAnsi="Times New Roman" w:cs="Times New Roman"/>
+          <w:sz w:val="24"/>
+          <w:szCs w:val="24"/>
+        </w:rPr>
+        <w:t xml:space="preserve"> NE, Bear JE. </w:t>
       </w:r>
       <w:r>
         <w:rPr>
@@ -1034,7 +1750,7 @@
         </w:rPr>
         <w:t>(</w:t>
       </w:r>
-      <w:hyperlink r:id="rId11" w:history="1">
+      <w:hyperlink r:id="rId21" w:history="1">
         <w:r>
           <w:rPr>
             <w:rStyle w:val="Hyperlink"/>
@@ -1054,7 +1770,7 @@
         </w:rPr>
         <w:t>|</w:t>
       </w:r>
-      <w:hyperlink r:id="rId12" w:history="1">
+      <w:hyperlink r:id="rId22" w:history="1">
         <w:r>
           <w:rPr>
             <w:rStyle w:val="Hyperlink"/>
@@ -1099,7 +1815,29 @@
           <w:sz w:val="24"/>
           <w:szCs w:val="24"/>
         </w:rPr>
-        <w:t>Chu PH, Tsygankov D, </w:t>
+        <w:t>Chu PH, </w:t>
+      </w:r>
+      <w:proofErr w:type="spellStart"/>
+      <w:r>
+        <w:rPr>
+          <w:rStyle w:val="citationauthor"/>
+          <w:rFonts w:ascii="Times New Roman" w:hAnsi="Times New Roman" w:cs="Times New Roman"/>
+          <w:bCs/>
+          <w:sz w:val="24"/>
+          <w:szCs w:val="24"/>
+        </w:rPr>
+        <w:t>Tsygankov</w:t>
+      </w:r>
+      <w:proofErr w:type="spellEnd"/>
+      <w:r>
+        <w:rPr>
+          <w:rStyle w:val="citationauthor"/>
+          <w:rFonts w:ascii="Times New Roman" w:hAnsi="Times New Roman" w:cs="Times New Roman"/>
+          <w:bCs/>
+          <w:sz w:val="24"/>
+          <w:szCs w:val="24"/>
+        </w:rPr>
+        <w:t xml:space="preserve"> D, </w:t>
       </w:r>
       <w:r>
         <w:rPr>
@@ -1121,7 +1859,117 @@
           <w:sz w:val="24"/>
           <w:szCs w:val="24"/>
         </w:rPr>
-        <w:t xml:space="preserve">, Dagliyan O, Gomez SM, Elston TC, Karginov AV, Hahn KM. Engineered kinase activation reveals unique morphodynamic phenotypes and associated trafficking for Src family isoforms. </w:t>
+        <w:t>, </w:t>
+      </w:r>
+      <w:proofErr w:type="spellStart"/>
+      <w:r>
+        <w:rPr>
+          <w:rStyle w:val="citationauthor"/>
+          <w:rFonts w:ascii="Times New Roman" w:hAnsi="Times New Roman" w:cs="Times New Roman"/>
+          <w:bCs/>
+          <w:sz w:val="24"/>
+          <w:szCs w:val="24"/>
+        </w:rPr>
+        <w:t>Dagliyan</w:t>
+      </w:r>
+      <w:proofErr w:type="spellEnd"/>
+      <w:r>
+        <w:rPr>
+          <w:rStyle w:val="citationauthor"/>
+          <w:rFonts w:ascii="Times New Roman" w:hAnsi="Times New Roman" w:cs="Times New Roman"/>
+          <w:bCs/>
+          <w:sz w:val="24"/>
+          <w:szCs w:val="24"/>
+        </w:rPr>
+        <w:t xml:space="preserve"> O, Gomez SM, </w:t>
+      </w:r>
+      <w:proofErr w:type="spellStart"/>
+      <w:r>
+        <w:rPr>
+          <w:rStyle w:val="citationauthor"/>
+          <w:rFonts w:ascii="Times New Roman" w:hAnsi="Times New Roman" w:cs="Times New Roman"/>
+          <w:bCs/>
+          <w:sz w:val="24"/>
+          <w:szCs w:val="24"/>
+        </w:rPr>
+        <w:t>Elston</w:t>
+      </w:r>
+      <w:proofErr w:type="spellEnd"/>
+      <w:r>
+        <w:rPr>
+          <w:rStyle w:val="citationauthor"/>
+          <w:rFonts w:ascii="Times New Roman" w:hAnsi="Times New Roman" w:cs="Times New Roman"/>
+          <w:bCs/>
+          <w:sz w:val="24"/>
+          <w:szCs w:val="24"/>
+        </w:rPr>
+        <w:t xml:space="preserve"> TC, </w:t>
+      </w:r>
+      <w:proofErr w:type="spellStart"/>
+      <w:r>
+        <w:rPr>
+          <w:rStyle w:val="citationauthor"/>
+          <w:rFonts w:ascii="Times New Roman" w:hAnsi="Times New Roman" w:cs="Times New Roman"/>
+          <w:bCs/>
+          <w:sz w:val="24"/>
+          <w:szCs w:val="24"/>
+        </w:rPr>
+        <w:t>Karginov</w:t>
+      </w:r>
+      <w:proofErr w:type="spellEnd"/>
+      <w:r>
+        <w:rPr>
+          <w:rStyle w:val="citationauthor"/>
+          <w:rFonts w:ascii="Times New Roman" w:hAnsi="Times New Roman" w:cs="Times New Roman"/>
+          <w:bCs/>
+          <w:sz w:val="24"/>
+          <w:szCs w:val="24"/>
+        </w:rPr>
+        <w:t xml:space="preserve"> AV, Hahn KM. Engineered kinase activation reveals unique </w:t>
+      </w:r>
+      <w:proofErr w:type="spellStart"/>
+      <w:r>
+        <w:rPr>
+          <w:rStyle w:val="citationauthor"/>
+          <w:rFonts w:ascii="Times New Roman" w:hAnsi="Times New Roman" w:cs="Times New Roman"/>
+          <w:bCs/>
+          <w:sz w:val="24"/>
+          <w:szCs w:val="24"/>
+        </w:rPr>
+        <w:t>morphodynamic</w:t>
+      </w:r>
+      <w:proofErr w:type="spellEnd"/>
+      <w:r>
+        <w:rPr>
+          <w:rStyle w:val="citationauthor"/>
+          <w:rFonts w:ascii="Times New Roman" w:hAnsi="Times New Roman" w:cs="Times New Roman"/>
+          <w:bCs/>
+          <w:sz w:val="24"/>
+          <w:szCs w:val="24"/>
+        </w:rPr>
+        <w:t xml:space="preserve"> phenotypes and associated trafficking for </w:t>
+      </w:r>
+      <w:proofErr w:type="spellStart"/>
+      <w:r>
+        <w:rPr>
+          <w:rStyle w:val="citationauthor"/>
+          <w:rFonts w:ascii="Times New Roman" w:hAnsi="Times New Roman" w:cs="Times New Roman"/>
+          <w:bCs/>
+          <w:sz w:val="24"/>
+          <w:szCs w:val="24"/>
+        </w:rPr>
+        <w:t>Src</w:t>
+      </w:r>
+      <w:proofErr w:type="spellEnd"/>
+      <w:r>
+        <w:rPr>
+          <w:rStyle w:val="citationauthor"/>
+          <w:rFonts w:ascii="Times New Roman" w:hAnsi="Times New Roman" w:cs="Times New Roman"/>
+          <w:bCs/>
+          <w:sz w:val="24"/>
+          <w:szCs w:val="24"/>
+        </w:rPr>
+        <w:t xml:space="preserve"> family isoforms. </w:t>
       </w:r>
       <w:r>
         <w:rPr>
@@ -1144,7 +1992,7 @@
         </w:rPr>
         <w:t>, 2014 (</w:t>
       </w:r>
-      <w:hyperlink r:id="rId13" w:history="1">
+      <w:hyperlink r:id="rId23" w:history="1">
         <w:r>
           <w:rPr>
             <w:rStyle w:val="Hyperlink"/>
@@ -1165,7 +2013,7 @@
         </w:rPr>
         <w:t>|</w:t>
       </w:r>
-      <w:hyperlink r:id="rId14" w:history="1">
+      <w:hyperlink r:id="rId24" w:history="1">
         <w:r>
           <w:rPr>
             <w:rStyle w:val="Hyperlink"/>
@@ -1223,6 +2071,7 @@
         </w:rPr>
         <w:t>, Creed SJ, Cochran S, Roadcap DW, Bear JE, Gomez SM. Automated analysis of invadopodia dynamics in live cells. </w:t>
       </w:r>
+      <w:proofErr w:type="spellStart"/>
       <w:r>
         <w:rPr>
           <w:rStyle w:val="citationauthor"/>
@@ -1233,6 +2082,7 @@
         </w:rPr>
         <w:t>PeerJ</w:t>
       </w:r>
+      <w:proofErr w:type="spellEnd"/>
       <w:r>
         <w:rPr>
           <w:rStyle w:val="citationauthor"/>
@@ -1242,7 +2092,7 @@
         </w:rPr>
         <w:t>, 2014 (</w:t>
       </w:r>
-      <w:hyperlink r:id="rId15" w:history="1">
+      <w:hyperlink r:id="rId25" w:history="1">
         <w:r>
           <w:rPr>
             <w:rStyle w:val="Hyperlink"/>
@@ -1262,7 +2112,7 @@
         </w:rPr>
         <w:t>|</w:t>
       </w:r>
-      <w:hyperlink r:id="rId16" w:history="1">
+      <w:hyperlink r:id="rId26" w:history="1">
         <w:r>
           <w:rPr>
             <w:rStyle w:val="Hyperlink"/>
@@ -1289,9 +2139,29 @@
           <w:sz w:val="24"/>
           <w:szCs w:val="24"/>
         </w:rPr>
-        <w:t xml:space="preserve"> Part of and Cover Image for PeerJ’s Top Cancer Papers </w:t>
-      </w:r>
-      <w:hyperlink r:id="rId17" w:history="1">
+        <w:t xml:space="preserve"> Part of and Cover Image for </w:t>
+      </w:r>
+      <w:proofErr w:type="spellStart"/>
+      <w:r>
+        <w:rPr>
+          <w:rStyle w:val="citationauthor"/>
+          <w:rFonts w:ascii="Times New Roman" w:eastAsia="Times New Roman" w:hAnsi="Times New Roman" w:cs="Times New Roman"/>
+          <w:sz w:val="24"/>
+          <w:szCs w:val="24"/>
+        </w:rPr>
+        <w:t>PeerJ’s</w:t>
+      </w:r>
+      <w:proofErr w:type="spellEnd"/>
+      <w:r>
+        <w:rPr>
+          <w:rStyle w:val="citationauthor"/>
+          <w:rFonts w:ascii="Times New Roman" w:eastAsia="Times New Roman" w:hAnsi="Times New Roman" w:cs="Times New Roman"/>
+          <w:sz w:val="24"/>
+          <w:szCs w:val="24"/>
+        </w:rPr>
+        <w:t xml:space="preserve"> Top Cancer Papers </w:t>
+      </w:r>
+      <w:hyperlink r:id="rId27" w:history="1">
         <w:r>
           <w:rPr>
             <w:rStyle w:val="Hyperlink"/>
@@ -1319,14 +2189,45 @@
           <w:szCs w:val="24"/>
         </w:rPr>
       </w:pPr>
-      <w:r>
-        <w:rPr>
-          <w:rStyle w:val="citationauthor"/>
-          <w:rFonts w:ascii="Times New Roman" w:eastAsia="Times New Roman" w:hAnsi="Times New Roman" w:cs="Times New Roman"/>
-          <w:sz w:val="24"/>
-          <w:szCs w:val="24"/>
-        </w:rPr>
-        <w:t xml:space="preserve">Karginov AV, Tsygangov D, </w:t>
+      <w:proofErr w:type="spellStart"/>
+      <w:r>
+        <w:rPr>
+          <w:rStyle w:val="citationauthor"/>
+          <w:rFonts w:ascii="Times New Roman" w:eastAsia="Times New Roman" w:hAnsi="Times New Roman" w:cs="Times New Roman"/>
+          <w:sz w:val="24"/>
+          <w:szCs w:val="24"/>
+        </w:rPr>
+        <w:t>Karginov</w:t>
+      </w:r>
+      <w:proofErr w:type="spellEnd"/>
+      <w:r>
+        <w:rPr>
+          <w:rStyle w:val="citationauthor"/>
+          <w:rFonts w:ascii="Times New Roman" w:eastAsia="Times New Roman" w:hAnsi="Times New Roman" w:cs="Times New Roman"/>
+          <w:sz w:val="24"/>
+          <w:szCs w:val="24"/>
+        </w:rPr>
+        <w:t xml:space="preserve"> AV, </w:t>
+      </w:r>
+      <w:proofErr w:type="spellStart"/>
+      <w:r>
+        <w:rPr>
+          <w:rStyle w:val="citationauthor"/>
+          <w:rFonts w:ascii="Times New Roman" w:eastAsia="Times New Roman" w:hAnsi="Times New Roman" w:cs="Times New Roman"/>
+          <w:sz w:val="24"/>
+          <w:szCs w:val="24"/>
+        </w:rPr>
+        <w:t>Tsygangov</w:t>
+      </w:r>
+      <w:proofErr w:type="spellEnd"/>
+      <w:r>
+        <w:rPr>
+          <w:rStyle w:val="citationauthor"/>
+          <w:rFonts w:ascii="Times New Roman" w:eastAsia="Times New Roman" w:hAnsi="Times New Roman" w:cs="Times New Roman"/>
+          <w:sz w:val="24"/>
+          <w:szCs w:val="24"/>
+        </w:rPr>
+        <w:t xml:space="preserve"> D, </w:t>
       </w:r>
       <w:r>
         <w:rPr>
@@ -1346,9 +2247,29 @@
           <w:sz w:val="24"/>
           <w:szCs w:val="24"/>
         </w:rPr>
-        <w:t xml:space="preserve">, Chu P, Trudeau ED, Yi JJ, Gomez SM, Elston TC, Hahn KM. </w:t>
-      </w:r>
-      <w:hyperlink r:id="rId18" w:history="1">
+        <w:t xml:space="preserve">, Chu P, Trudeau ED, Yi JJ, Gomez SM, </w:t>
+      </w:r>
+      <w:proofErr w:type="spellStart"/>
+      <w:r>
+        <w:rPr>
+          <w:rStyle w:val="citationauthor"/>
+          <w:rFonts w:ascii="Times New Roman" w:eastAsia="Times New Roman" w:hAnsi="Times New Roman" w:cs="Times New Roman"/>
+          <w:sz w:val="24"/>
+          <w:szCs w:val="24"/>
+        </w:rPr>
+        <w:t>Elston</w:t>
+      </w:r>
+      <w:proofErr w:type="spellEnd"/>
+      <w:r>
+        <w:rPr>
+          <w:rStyle w:val="citationauthor"/>
+          <w:rFonts w:ascii="Times New Roman" w:eastAsia="Times New Roman" w:hAnsi="Times New Roman" w:cs="Times New Roman"/>
+          <w:sz w:val="24"/>
+          <w:szCs w:val="24"/>
+        </w:rPr>
+        <w:t xml:space="preserve"> TC, Hahn KM. </w:t>
+      </w:r>
+      <w:hyperlink r:id="rId28" w:history="1">
         <w:r>
           <w:rPr>
             <w:rStyle w:val="citationauthor"/>
@@ -1356,7 +2277,27 @@
             <w:sz w:val="24"/>
             <w:szCs w:val="24"/>
           </w:rPr>
-          <w:t>Dissecting motility signaling through activation of specific Src-effector complexes</w:t>
+          <w:t xml:space="preserve">Dissecting motility signaling through activation of specific </w:t>
+        </w:r>
+        <w:proofErr w:type="spellStart"/>
+        <w:r>
+          <w:rPr>
+            <w:rStyle w:val="citationauthor"/>
+            <w:rFonts w:ascii="Times New Roman" w:eastAsia="Times New Roman" w:hAnsi="Times New Roman" w:cs="Times New Roman"/>
+            <w:sz w:val="24"/>
+            <w:szCs w:val="24"/>
+          </w:rPr>
+          <w:t>Src</w:t>
+        </w:r>
+        <w:proofErr w:type="spellEnd"/>
+        <w:r>
+          <w:rPr>
+            <w:rStyle w:val="citationauthor"/>
+            <w:rFonts w:ascii="Times New Roman" w:eastAsia="Times New Roman" w:hAnsi="Times New Roman" w:cs="Times New Roman"/>
+            <w:sz w:val="24"/>
+            <w:szCs w:val="24"/>
+          </w:rPr>
+          <w:t>-effector complexes</w:t>
         </w:r>
       </w:hyperlink>
       <w:r>
@@ -1387,7 +2328,7 @@
         </w:rPr>
         <w:t xml:space="preserve"> 2014 (</w:t>
       </w:r>
-      <w:hyperlink r:id="rId19" w:history="1">
+      <w:hyperlink r:id="rId29" w:history="1">
         <w:r>
           <w:rPr>
             <w:rStyle w:val="Hyperlink"/>
@@ -1407,7 +2348,7 @@
         </w:rPr>
         <w:t>|</w:t>
       </w:r>
-      <w:hyperlink r:id="rId20" w:history="1">
+      <w:hyperlink r:id="rId30" w:history="1">
         <w:r>
           <w:rPr>
             <w:rStyle w:val="Hyperlink"/>
@@ -1471,17 +2412,71 @@
           <w:sz w:val="24"/>
           <w:szCs w:val="24"/>
         </w:rPr>
-        <w:t xml:space="preserve">, West ML, Taylor NA, Moran TP, Coghill JM, Blazer BR, Bear JE, Serody JS. </w:t>
-      </w:r>
-      <w:r>
-        <w:rPr>
-          <w:rStyle w:val="citationauthor"/>
-          <w:rFonts w:ascii="Times New Roman" w:hAnsi="Times New Roman" w:cs="Times New Roman"/>
-          <w:bCs/>
-          <w:sz w:val="24"/>
-          <w:szCs w:val="24"/>
-        </w:rPr>
-        <w:t xml:space="preserve">Intravital imaging of donor allogeneic effector and regulatory T cells with host dendritic cells during GvHD. </w:t>
+        <w:t xml:space="preserve">, West ML, Taylor NA, Moran TP, Coghill JM, Blazer BR, Bear JE, </w:t>
+      </w:r>
+      <w:proofErr w:type="spellStart"/>
+      <w:r>
+        <w:rPr>
+          <w:rStyle w:val="citationauthor"/>
+          <w:rFonts w:ascii="Times New Roman" w:eastAsia="Times New Roman" w:hAnsi="Times New Roman" w:cs="Times New Roman"/>
+          <w:sz w:val="24"/>
+          <w:szCs w:val="24"/>
+        </w:rPr>
+        <w:t>Serody</w:t>
+      </w:r>
+      <w:proofErr w:type="spellEnd"/>
+      <w:r>
+        <w:rPr>
+          <w:rStyle w:val="citationauthor"/>
+          <w:rFonts w:ascii="Times New Roman" w:eastAsia="Times New Roman" w:hAnsi="Times New Roman" w:cs="Times New Roman"/>
+          <w:sz w:val="24"/>
+          <w:szCs w:val="24"/>
+        </w:rPr>
+        <w:t xml:space="preserve"> JS. </w:t>
+      </w:r>
+      <w:proofErr w:type="spellStart"/>
+      <w:r>
+        <w:rPr>
+          <w:rStyle w:val="citationauthor"/>
+          <w:rFonts w:ascii="Times New Roman" w:hAnsi="Times New Roman" w:cs="Times New Roman"/>
+          <w:bCs/>
+          <w:sz w:val="24"/>
+          <w:szCs w:val="24"/>
+        </w:rPr>
+        <w:t>Intravital</w:t>
+      </w:r>
+      <w:proofErr w:type="spellEnd"/>
+      <w:r>
+        <w:rPr>
+          <w:rStyle w:val="citationauthor"/>
+          <w:rFonts w:ascii="Times New Roman" w:hAnsi="Times New Roman" w:cs="Times New Roman"/>
+          <w:bCs/>
+          <w:sz w:val="24"/>
+          <w:szCs w:val="24"/>
+        </w:rPr>
+        <w:t xml:space="preserve"> imaging of donor allogeneic effector and regulatory T cells with host dendritic cells during </w:t>
+      </w:r>
+      <w:proofErr w:type="spellStart"/>
+      <w:r>
+        <w:rPr>
+          <w:rStyle w:val="citationauthor"/>
+          <w:rFonts w:ascii="Times New Roman" w:hAnsi="Times New Roman" w:cs="Times New Roman"/>
+          <w:bCs/>
+          <w:sz w:val="24"/>
+          <w:szCs w:val="24"/>
+        </w:rPr>
+        <w:t>GvHD</w:t>
+      </w:r>
+      <w:proofErr w:type="spellEnd"/>
+      <w:r>
+        <w:rPr>
+          <w:rStyle w:val="citationauthor"/>
+          <w:rFonts w:ascii="Times New Roman" w:hAnsi="Times New Roman" w:cs="Times New Roman"/>
+          <w:bCs/>
+          <w:sz w:val="24"/>
+          <w:szCs w:val="24"/>
+        </w:rPr>
+        <w:t xml:space="preserve">. </w:t>
       </w:r>
       <w:r>
         <w:rPr>
@@ -1504,7 +2499,7 @@
         </w:rPr>
         <w:t>, 2014 (</w:t>
       </w:r>
-      <w:hyperlink r:id="rId21" w:history="1">
+      <w:hyperlink r:id="rId31" w:history="1">
         <w:r>
           <w:rPr>
             <w:rStyle w:val="Hyperlink"/>
@@ -1526,7 +2521,7 @@
         </w:rPr>
         <w:t>|</w:t>
       </w:r>
-      <w:hyperlink r:id="rId22" w:history="1">
+      <w:hyperlink r:id="rId32" w:history="1">
         <w:r>
           <w:rPr>
             <w:rStyle w:val="Hyperlink"/>
@@ -1571,6 +2566,7 @@
           <w:sz w:val="24"/>
           <w:szCs w:val="24"/>
         </w:rPr>
+        <w:lastRenderedPageBreak/>
         <w:t xml:space="preserve">Vitriol EA, Wise AL, </w:t>
       </w:r>
       <w:r>
@@ -1591,28 +2587,78 @@
           <w:sz w:val="24"/>
           <w:szCs w:val="24"/>
         </w:rPr>
-        <w:t xml:space="preserve">, Bamburg JR, and Zheng JQ. Instantaneous Inactivation of Cofilin1 Demonstrates Its Functions of Filament Severing and Depolymerization in Regulating F-actin Networks. </w:t>
-      </w:r>
-      <w:r>
-        <w:rPr>
-          <w:rStyle w:val="citationauthor"/>
-          <w:rFonts w:ascii="Times New Roman" w:eastAsia="Times New Roman" w:hAnsi="Times New Roman" w:cs="Times New Roman"/>
-          <w:i/>
-          <w:sz w:val="24"/>
-          <w:szCs w:val="24"/>
-        </w:rPr>
-        <w:t>Molecular Biology of the Cell</w:t>
-      </w:r>
-      <w:r>
-        <w:rPr>
-          <w:rStyle w:val="citationauthor"/>
-          <w:rFonts w:ascii="Times New Roman" w:eastAsia="Times New Roman" w:hAnsi="Times New Roman" w:cs="Times New Roman"/>
-          <w:sz w:val="24"/>
-          <w:szCs w:val="24"/>
-        </w:rPr>
-        <w:t>, 2013 (</w:t>
-      </w:r>
-      <w:hyperlink r:id="rId23" w:history="1">
+        <w:t xml:space="preserve">, </w:t>
+      </w:r>
+      <w:proofErr w:type="spellStart"/>
+      <w:r>
+        <w:rPr>
+          <w:rStyle w:val="citationauthor"/>
+          <w:rFonts w:ascii="Times New Roman" w:eastAsia="Times New Roman" w:hAnsi="Times New Roman" w:cs="Times New Roman"/>
+          <w:sz w:val="24"/>
+          <w:szCs w:val="24"/>
+        </w:rPr>
+        <w:t>Bamburg</w:t>
+      </w:r>
+      <w:proofErr w:type="spellEnd"/>
+      <w:r>
+        <w:rPr>
+          <w:rStyle w:val="citationauthor"/>
+          <w:rFonts w:ascii="Times New Roman" w:eastAsia="Times New Roman" w:hAnsi="Times New Roman" w:cs="Times New Roman"/>
+          <w:sz w:val="24"/>
+          <w:szCs w:val="24"/>
+        </w:rPr>
+        <w:t xml:space="preserve"> JR, and Zheng JQ. Instantaneous Inactivation of Cofilin1 Demonstrates Its Functions of Filament Severing and </w:t>
+      </w:r>
+      <w:proofErr w:type="spellStart"/>
+      <w:r>
+        <w:rPr>
+          <w:rStyle w:val="citationauthor"/>
+          <w:rFonts w:ascii="Times New Roman" w:eastAsia="Times New Roman" w:hAnsi="Times New Roman" w:cs="Times New Roman"/>
+          <w:sz w:val="24"/>
+          <w:szCs w:val="24"/>
+        </w:rPr>
+        <w:t>Depolymerization</w:t>
+      </w:r>
+      <w:proofErr w:type="spellEnd"/>
+      <w:r>
+        <w:rPr>
+          <w:rStyle w:val="citationauthor"/>
+          <w:rFonts w:ascii="Times New Roman" w:eastAsia="Times New Roman" w:hAnsi="Times New Roman" w:cs="Times New Roman"/>
+          <w:sz w:val="24"/>
+          <w:szCs w:val="24"/>
+        </w:rPr>
+        <w:t xml:space="preserve"> in Regulating F-actin </w:t>
+      </w:r>
+      <w:r>
+        <w:rPr>
+          <w:rStyle w:val="citationauthor"/>
+          <w:rFonts w:ascii="Times New Roman" w:eastAsia="Times New Roman" w:hAnsi="Times New Roman" w:cs="Times New Roman"/>
+          <w:sz w:val="24"/>
+          <w:szCs w:val="24"/>
+        </w:rPr>
+        <w:t>Networks. Molecular Biology of the Cell, 2013</w:t>
+      </w:r>
+      <w:r>
+        <w:rPr>
+          <w:rStyle w:val="citationauthor"/>
+          <w:rFonts w:ascii="Times New Roman" w:eastAsia="Times New Roman" w:hAnsi="Times New Roman" w:cs="Times New Roman"/>
+          <w:sz w:val="24"/>
+          <w:szCs w:val="24"/>
+        </w:rPr>
+        <w:t xml:space="preserve"> </w:t>
+      </w:r>
+      <w:bookmarkStart w:id="0" w:name="_GoBack"/>
+      <w:bookmarkEnd w:id="0"/>
+      <w:r>
+        <w:rPr>
+          <w:rStyle w:val="citationauthor"/>
+          <w:rFonts w:ascii="Times New Roman" w:eastAsia="Times New Roman" w:hAnsi="Times New Roman" w:cs="Times New Roman"/>
+          <w:sz w:val="24"/>
+          <w:szCs w:val="24"/>
+        </w:rPr>
+        <w:t>(</w:t>
+      </w:r>
+      <w:hyperlink r:id="rId33" w:history="1">
         <w:r>
           <w:rPr>
             <w:rStyle w:val="Hyperlink"/>
@@ -1632,7 +2678,7 @@
         </w:rPr>
         <w:t>|</w:t>
       </w:r>
-      <w:hyperlink r:id="rId24" w:history="1">
+      <w:hyperlink r:id="rId34" w:history="1">
         <w:r>
           <w:rPr>
             <w:rStyle w:val="Hyperlink"/>
@@ -1676,7 +2722,6 @@
           <w:szCs w:val="24"/>
           <w:u w:val="single"/>
         </w:rPr>
-        <w:lastRenderedPageBreak/>
         <w:t>Berginski ME</w:t>
       </w:r>
       <w:r>
@@ -1720,718 +2765,6 @@
           <w:szCs w:val="24"/>
         </w:rPr>
         <w:t xml:space="preserve"> 2013 </w:t>
-      </w:r>
-      <w:r>
-        <w:rPr>
-          <w:rFonts w:ascii="Times New Roman" w:hAnsi="Times New Roman" w:cs="Times New Roman"/>
-          <w:sz w:val="24"/>
-          <w:szCs w:val="24"/>
-        </w:rPr>
-        <w:t>(</w:t>
-      </w:r>
-      <w:hyperlink r:id="rId25" w:history="1">
-        <w:r>
-          <w:rPr>
-            <w:rStyle w:val="Hyperlink"/>
-            <w:rFonts w:ascii="Times New Roman" w:hAnsi="Times New Roman" w:cs="Times New Roman"/>
-            <w:sz w:val="24"/>
-            <w:szCs w:val="24"/>
-          </w:rPr>
-          <w:t>HTML</w:t>
-        </w:r>
-      </w:hyperlink>
-      <w:r>
-        <w:rPr>
-          <w:rFonts w:ascii="Times New Roman" w:hAnsi="Times New Roman" w:cs="Times New Roman"/>
-          <w:sz w:val="24"/>
-          <w:szCs w:val="24"/>
-        </w:rPr>
-        <w:t>|</w:t>
-      </w:r>
-      <w:hyperlink r:id="rId26" w:history="1">
-        <w:r>
-          <w:rPr>
-            <w:rStyle w:val="Hyperlink"/>
-            <w:rFonts w:ascii="Times New Roman" w:hAnsi="Times New Roman" w:cs="Times New Roman"/>
-            <w:sz w:val="24"/>
-            <w:szCs w:val="24"/>
-          </w:rPr>
-          <w:t>PDF</w:t>
-        </w:r>
-      </w:hyperlink>
-      <w:r>
-        <w:rPr>
-          <w:rFonts w:ascii="Times New Roman" w:hAnsi="Times New Roman" w:cs="Times New Roman"/>
-          <w:sz w:val="24"/>
-          <w:szCs w:val="24"/>
-        </w:rPr>
-        <w:t>)</w:t>
-      </w:r>
-    </w:p>
-    <w:p>
-      <w:pPr>
-        <w:pStyle w:val="ListParagraph"/>
-        <w:numPr>
-          <w:ilvl w:val="0"/>
-          <w:numId w:val="10"/>
-        </w:numPr>
-        <w:spacing w:line="240" w:lineRule="auto"/>
-        <w:ind w:left="360" w:hanging="270"/>
-        <w:rPr>
-          <w:rFonts w:ascii="Times New Roman" w:eastAsia="Times New Roman" w:hAnsi="Times New Roman" w:cs="Times New Roman"/>
-          <w:sz w:val="24"/>
-          <w:szCs w:val="24"/>
-        </w:rPr>
-      </w:pPr>
-      <w:r>
-        <w:rPr>
-          <w:rFonts w:ascii="Times New Roman" w:eastAsia="Times New Roman" w:hAnsi="Times New Roman" w:cs="Times New Roman"/>
-          <w:sz w:val="24"/>
-          <w:szCs w:val="24"/>
-        </w:rPr>
-        <w:t xml:space="preserve">Sankar CP, Barhoumi R, </w:t>
-      </w:r>
-      <w:r>
-        <w:rPr>
-          <w:rFonts w:ascii="Times New Roman" w:eastAsia="Times New Roman" w:hAnsi="Times New Roman" w:cs="Times New Roman"/>
-          <w:b/>
-          <w:sz w:val="24"/>
-          <w:szCs w:val="24"/>
-          <w:u w:val="single"/>
-        </w:rPr>
-        <w:t>Berginski ME</w:t>
-      </w:r>
-      <w:r>
-        <w:rPr>
-          <w:rFonts w:ascii="Times New Roman" w:eastAsia="Times New Roman" w:hAnsi="Times New Roman" w:cs="Times New Roman"/>
-          <w:sz w:val="24"/>
-          <w:szCs w:val="24"/>
-        </w:rPr>
-        <w:t xml:space="preserve">, Sreenivasappa H, Tranche A, Gomez SM, Rivera GM. Nck enables directional cell migration through the coordination of polarized membrane protrusion with adhesion dynamics. </w:t>
-      </w:r>
-      <w:r>
-        <w:rPr>
-          <w:rFonts w:ascii="Times New Roman" w:eastAsia="Times New Roman" w:hAnsi="Times New Roman" w:cs="Times New Roman"/>
-          <w:i/>
-          <w:sz w:val="24"/>
-          <w:szCs w:val="24"/>
-        </w:rPr>
-        <w:t>Journal of Cell Science</w:t>
-      </w:r>
-      <w:r>
-        <w:rPr>
-          <w:rFonts w:ascii="Times New Roman" w:eastAsia="Times New Roman" w:hAnsi="Times New Roman" w:cs="Times New Roman"/>
-          <w:i/>
-          <w:sz w:val="24"/>
-          <w:szCs w:val="24"/>
-        </w:rPr>
-        <w:t>,</w:t>
-      </w:r>
-      <w:r>
-        <w:rPr>
-          <w:rFonts w:ascii="Times New Roman" w:eastAsia="Times New Roman" w:hAnsi="Times New Roman" w:cs="Times New Roman"/>
-          <w:sz w:val="24"/>
-          <w:szCs w:val="24"/>
-        </w:rPr>
-        <w:t xml:space="preserve"> 2013</w:t>
-      </w:r>
-      <w:r>
-        <w:rPr>
-          <w:rFonts w:ascii="Times New Roman" w:eastAsia="Times New Roman" w:hAnsi="Times New Roman" w:cs="Times New Roman"/>
-          <w:sz w:val="24"/>
-          <w:szCs w:val="24"/>
-        </w:rPr>
-        <w:t xml:space="preserve"> </w:t>
-      </w:r>
-      <w:r>
-        <w:rPr>
-          <w:rFonts w:ascii="Times New Roman" w:hAnsi="Times New Roman" w:cs="Times New Roman"/>
-          <w:sz w:val="24"/>
-          <w:szCs w:val="24"/>
-        </w:rPr>
-        <w:t>(</w:t>
-      </w:r>
-      <w:hyperlink r:id="rId27" w:history="1">
-        <w:r>
-          <w:rPr>
-            <w:rStyle w:val="Hyperlink"/>
-            <w:rFonts w:ascii="Times New Roman" w:hAnsi="Times New Roman" w:cs="Times New Roman"/>
-            <w:sz w:val="24"/>
-            <w:szCs w:val="24"/>
-          </w:rPr>
-          <w:t>HTML</w:t>
-        </w:r>
-      </w:hyperlink>
-      <w:r>
-        <w:rPr>
-          <w:rFonts w:ascii="Times New Roman" w:hAnsi="Times New Roman" w:cs="Times New Roman"/>
-          <w:sz w:val="24"/>
-          <w:szCs w:val="24"/>
-        </w:rPr>
-        <w:t>|</w:t>
-      </w:r>
-      <w:hyperlink r:id="rId28" w:history="1">
-        <w:r>
-          <w:rPr>
-            <w:rStyle w:val="Hyperlink"/>
-            <w:rFonts w:ascii="Times New Roman" w:hAnsi="Times New Roman" w:cs="Times New Roman"/>
-            <w:sz w:val="24"/>
-            <w:szCs w:val="24"/>
-          </w:rPr>
-          <w:t>PDF</w:t>
-        </w:r>
-      </w:hyperlink>
-      <w:r>
-        <w:rPr>
-          <w:rFonts w:ascii="Times New Roman" w:hAnsi="Times New Roman" w:cs="Times New Roman"/>
-          <w:sz w:val="24"/>
-          <w:szCs w:val="24"/>
-        </w:rPr>
-        <w:t>)</w:t>
-      </w:r>
-    </w:p>
-    <w:p>
-      <w:pPr>
-        <w:pStyle w:val="ListParagraph"/>
-        <w:numPr>
-          <w:ilvl w:val="0"/>
-          <w:numId w:val="10"/>
-        </w:numPr>
-        <w:spacing w:line="240" w:lineRule="auto"/>
-        <w:ind w:left="360" w:hanging="270"/>
-        <w:rPr>
-          <w:rFonts w:ascii="Times New Roman" w:eastAsia="Times New Roman" w:hAnsi="Times New Roman" w:cs="Times New Roman"/>
-          <w:sz w:val="24"/>
-          <w:szCs w:val="24"/>
-        </w:rPr>
-      </w:pPr>
-      <w:r>
-        <w:rPr>
-          <w:rFonts w:ascii="Times New Roman" w:hAnsi="Times New Roman" w:cs="Times New Roman"/>
-          <w:color w:val="000000"/>
-          <w:sz w:val="24"/>
-          <w:szCs w:val="24"/>
-        </w:rPr>
-        <w:t xml:space="preserve">Chen Z, Lessey E, </w:t>
-      </w:r>
-      <w:r>
-        <w:rPr>
-          <w:rFonts w:ascii="Times New Roman" w:hAnsi="Times New Roman" w:cs="Times New Roman"/>
-          <w:b/>
-          <w:color w:val="000000"/>
-          <w:sz w:val="24"/>
-          <w:szCs w:val="24"/>
-          <w:u w:val="single"/>
-        </w:rPr>
-        <w:t>Berginski ME</w:t>
-      </w:r>
-      <w:r>
-        <w:rPr>
-          <w:rFonts w:ascii="Times New Roman" w:hAnsi="Times New Roman" w:cs="Times New Roman"/>
-          <w:color w:val="000000"/>
-          <w:sz w:val="24"/>
-          <w:szCs w:val="24"/>
-        </w:rPr>
-        <w:t xml:space="preserve">, Cao L, Li J, Trepat X, Itano M, Gomez SM, Kapustina M, Huang C, Burridge K, Truskey G, and Jacobson K. Gleevec, an abl family inhibitor, produces a profound change in cell shape and migration. </w:t>
-      </w:r>
-      <w:r>
-        <w:rPr>
-          <w:rFonts w:ascii="Times New Roman" w:hAnsi="Times New Roman" w:cs="Times New Roman"/>
-          <w:i/>
-          <w:color w:val="000000"/>
-          <w:sz w:val="24"/>
-          <w:szCs w:val="24"/>
-        </w:rPr>
-        <w:t>PLoS ONE</w:t>
-      </w:r>
-      <w:r>
-        <w:rPr>
-          <w:rFonts w:ascii="Times New Roman" w:hAnsi="Times New Roman" w:cs="Times New Roman"/>
-          <w:i/>
-          <w:color w:val="000000"/>
-          <w:sz w:val="24"/>
-          <w:szCs w:val="24"/>
-        </w:rPr>
-        <w:t>,</w:t>
-      </w:r>
-      <w:r>
-        <w:rPr>
-          <w:rFonts w:ascii="Times New Roman" w:hAnsi="Times New Roman" w:cs="Times New Roman"/>
-          <w:color w:val="000000"/>
-          <w:sz w:val="24"/>
-          <w:szCs w:val="24"/>
-        </w:rPr>
-        <w:t xml:space="preserve"> </w:t>
-      </w:r>
-      <w:r>
-        <w:rPr>
-          <w:rFonts w:ascii="Times New Roman" w:hAnsi="Times New Roman" w:cs="Times New Roman"/>
-          <w:color w:val="000000"/>
-          <w:sz w:val="24"/>
-          <w:szCs w:val="24"/>
-        </w:rPr>
-        <w:t xml:space="preserve">2013. </w:t>
-      </w:r>
-      <w:r>
-        <w:rPr>
-          <w:rFonts w:ascii="Times New Roman" w:hAnsi="Times New Roman" w:cs="Times New Roman"/>
-          <w:sz w:val="24"/>
-          <w:szCs w:val="24"/>
-        </w:rPr>
-        <w:t>(</w:t>
-      </w:r>
-      <w:hyperlink r:id="rId29" w:history="1">
-        <w:r>
-          <w:rPr>
-            <w:rStyle w:val="Hyperlink"/>
-            <w:rFonts w:ascii="Times New Roman" w:hAnsi="Times New Roman" w:cs="Times New Roman"/>
-            <w:sz w:val="24"/>
-            <w:szCs w:val="24"/>
-          </w:rPr>
-          <w:t>HTML</w:t>
-        </w:r>
-      </w:hyperlink>
-      <w:r>
-        <w:rPr>
-          <w:rFonts w:ascii="Times New Roman" w:hAnsi="Times New Roman" w:cs="Times New Roman"/>
-          <w:sz w:val="24"/>
-          <w:szCs w:val="24"/>
-        </w:rPr>
-        <w:t>|</w:t>
-      </w:r>
-      <w:hyperlink r:id="rId30" w:history="1">
-        <w:r>
-          <w:rPr>
-            <w:rStyle w:val="Hyperlink"/>
-            <w:rFonts w:ascii="Times New Roman" w:hAnsi="Times New Roman" w:cs="Times New Roman"/>
-            <w:sz w:val="24"/>
-            <w:szCs w:val="24"/>
-          </w:rPr>
-          <w:t>PDF</w:t>
-        </w:r>
-      </w:hyperlink>
-      <w:r>
-        <w:rPr>
-          <w:rFonts w:ascii="Times New Roman" w:hAnsi="Times New Roman" w:cs="Times New Roman"/>
-          <w:sz w:val="24"/>
-          <w:szCs w:val="24"/>
-        </w:rPr>
-        <w:t>)</w:t>
-      </w:r>
-    </w:p>
-    <w:p>
-      <w:pPr>
-        <w:pStyle w:val="ListParagraph"/>
-        <w:numPr>
-          <w:ilvl w:val="0"/>
-          <w:numId w:val="10"/>
-        </w:numPr>
-        <w:spacing w:line="240" w:lineRule="auto"/>
-        <w:ind w:left="360" w:hanging="270"/>
-        <w:rPr>
-          <w:rFonts w:ascii="Times New Roman" w:eastAsia="Times New Roman" w:hAnsi="Times New Roman" w:cs="Times New Roman"/>
-          <w:sz w:val="24"/>
-          <w:szCs w:val="24"/>
-        </w:rPr>
-      </w:pPr>
-      <w:r>
-        <w:rPr>
-          <w:rFonts w:ascii="Times New Roman" w:hAnsi="Times New Roman" w:cs="Times New Roman"/>
-          <w:sz w:val="24"/>
-          <w:szCs w:val="24"/>
-        </w:rPr>
-        <w:t>Wu C</w:t>
-      </w:r>
-      <w:r>
-        <w:rPr>
-          <w:rFonts w:ascii="Times New Roman" w:hAnsi="Times New Roman" w:cs="Times New Roman"/>
-          <w:sz w:val="24"/>
-          <w:szCs w:val="24"/>
-        </w:rPr>
-        <w:t>*</w:t>
-      </w:r>
-      <w:r>
-        <w:rPr>
-          <w:rFonts w:ascii="Times New Roman" w:hAnsi="Times New Roman" w:cs="Times New Roman"/>
-          <w:sz w:val="24"/>
-          <w:szCs w:val="24"/>
-        </w:rPr>
-        <w:t>, Asokan SB</w:t>
-      </w:r>
-      <w:r>
-        <w:rPr>
-          <w:rFonts w:ascii="Times New Roman" w:hAnsi="Times New Roman" w:cs="Times New Roman"/>
-          <w:sz w:val="24"/>
-          <w:szCs w:val="24"/>
-        </w:rPr>
-        <w:t>*</w:t>
-      </w:r>
-      <w:r>
-        <w:rPr>
-          <w:rFonts w:ascii="Times New Roman" w:hAnsi="Times New Roman" w:cs="Times New Roman"/>
-          <w:sz w:val="24"/>
-          <w:szCs w:val="24"/>
-        </w:rPr>
-        <w:t xml:space="preserve">, </w:t>
-      </w:r>
-      <w:r>
-        <w:rPr>
-          <w:rFonts w:ascii="Times New Roman" w:hAnsi="Times New Roman" w:cs="Times New Roman"/>
-          <w:b/>
-          <w:sz w:val="24"/>
-          <w:szCs w:val="24"/>
-          <w:u w:val="single"/>
-        </w:rPr>
-        <w:t>Berginski ME</w:t>
-      </w:r>
-      <w:r>
-        <w:rPr>
-          <w:rFonts w:ascii="Times New Roman" w:hAnsi="Times New Roman" w:cs="Times New Roman"/>
-          <w:sz w:val="24"/>
-          <w:szCs w:val="24"/>
-        </w:rPr>
-        <w:t>, Haynes EM, Sharpless NE, Griffith JD, Gomez SM, Bear JE.</w:t>
-      </w:r>
-      <w:r>
-        <w:rPr>
-          <w:rFonts w:ascii="Times New Roman" w:hAnsi="Times New Roman" w:cs="Times New Roman"/>
-          <w:sz w:val="24"/>
-          <w:szCs w:val="24"/>
-        </w:rPr>
-        <w:t xml:space="preserve"> Arp2/3 Is Critical for Lamellipodia and Response to Extracellular Matrix Cues but Is D</w:t>
-      </w:r>
-      <w:r>
-        <w:rPr>
-          <w:rFonts w:ascii="Times New Roman" w:hAnsi="Times New Roman" w:cs="Times New Roman"/>
-          <w:sz w:val="24"/>
-          <w:szCs w:val="24"/>
-        </w:rPr>
-        <w:t xml:space="preserve">ispensable for Chemotaxis. </w:t>
-      </w:r>
-      <w:r>
-        <w:rPr>
-          <w:rFonts w:ascii="Times New Roman" w:hAnsi="Times New Roman" w:cs="Times New Roman"/>
-          <w:i/>
-          <w:sz w:val="24"/>
-          <w:szCs w:val="24"/>
-        </w:rPr>
-        <w:t>Cell</w:t>
-      </w:r>
-      <w:r>
-        <w:rPr>
-          <w:rFonts w:ascii="Times New Roman" w:hAnsi="Times New Roman" w:cs="Times New Roman"/>
-          <w:sz w:val="24"/>
-          <w:szCs w:val="24"/>
-        </w:rPr>
-        <w:t>,</w:t>
-      </w:r>
-      <w:r>
-        <w:rPr>
-          <w:rFonts w:ascii="Times New Roman" w:hAnsi="Times New Roman" w:cs="Times New Roman"/>
-          <w:sz w:val="24"/>
-          <w:szCs w:val="24"/>
-        </w:rPr>
-        <w:t xml:space="preserve"> 2012 (</w:t>
-      </w:r>
-      <w:hyperlink r:id="rId31" w:history="1">
-        <w:r>
-          <w:rPr>
-            <w:rStyle w:val="Hyperlink"/>
-            <w:rFonts w:ascii="Times New Roman" w:hAnsi="Times New Roman" w:cs="Times New Roman"/>
-            <w:sz w:val="24"/>
-            <w:szCs w:val="24"/>
-          </w:rPr>
-          <w:t>HTML</w:t>
-        </w:r>
-      </w:hyperlink>
-      <w:r>
-        <w:rPr>
-          <w:rFonts w:ascii="Times New Roman" w:hAnsi="Times New Roman" w:cs="Times New Roman"/>
-          <w:sz w:val="24"/>
-          <w:szCs w:val="24"/>
-        </w:rPr>
-        <w:t>|</w:t>
-      </w:r>
-      <w:hyperlink r:id="rId32" w:history="1">
-        <w:r>
-          <w:rPr>
-            <w:rStyle w:val="Hyperlink"/>
-            <w:rFonts w:ascii="Times New Roman" w:hAnsi="Times New Roman" w:cs="Times New Roman"/>
-            <w:sz w:val="24"/>
-            <w:szCs w:val="24"/>
-          </w:rPr>
-          <w:t>PDF</w:t>
-        </w:r>
-      </w:hyperlink>
-      <w:r>
-        <w:rPr>
-          <w:rFonts w:ascii="Times New Roman" w:hAnsi="Times New Roman" w:cs="Times New Roman"/>
-          <w:sz w:val="24"/>
-          <w:szCs w:val="24"/>
-        </w:rPr>
-        <w:t>)</w:t>
-      </w:r>
-    </w:p>
-    <w:p>
-      <w:pPr>
-        <w:pStyle w:val="ListParagraph"/>
-        <w:numPr>
-          <w:ilvl w:val="0"/>
-          <w:numId w:val="10"/>
-        </w:numPr>
-        <w:spacing w:line="240" w:lineRule="auto"/>
-        <w:ind w:left="360" w:hanging="270"/>
-        <w:rPr>
-          <w:rFonts w:ascii="Times New Roman" w:eastAsia="Times New Roman" w:hAnsi="Times New Roman" w:cs="Times New Roman"/>
-          <w:sz w:val="24"/>
-          <w:szCs w:val="24"/>
-        </w:rPr>
-      </w:pPr>
-      <w:r>
-        <w:rPr>
-          <w:rStyle w:val="citationauthor"/>
-          <w:rFonts w:ascii="Times New Roman" w:hAnsi="Times New Roman" w:cs="Times New Roman"/>
-          <w:sz w:val="24"/>
-          <w:szCs w:val="24"/>
-        </w:rPr>
-        <w:t xml:space="preserve">Shen K, Tolbert CE, Guilluy C, Swaminathan VS, </w:t>
-      </w:r>
-      <w:r>
-        <w:rPr>
-          <w:rStyle w:val="citationauthor"/>
-          <w:rFonts w:ascii="Times New Roman" w:hAnsi="Times New Roman" w:cs="Times New Roman"/>
-          <w:b/>
-          <w:sz w:val="24"/>
-          <w:szCs w:val="24"/>
-          <w:u w:val="single"/>
-        </w:rPr>
-        <w:t>Berginski ME</w:t>
-      </w:r>
-      <w:r>
-        <w:rPr>
-          <w:rStyle w:val="citationauthor"/>
-          <w:rFonts w:ascii="Times New Roman" w:hAnsi="Times New Roman" w:cs="Times New Roman"/>
-          <w:sz w:val="24"/>
-          <w:szCs w:val="24"/>
-        </w:rPr>
-        <w:t>, Burridge K, Superfine R, Campbell SL</w:t>
-      </w:r>
-      <w:r>
-        <w:rPr>
-          <w:rStyle w:val="citationauthor"/>
-          <w:rFonts w:ascii="Times New Roman" w:hAnsi="Times New Roman" w:cs="Times New Roman"/>
-          <w:sz w:val="24"/>
-          <w:szCs w:val="24"/>
-        </w:rPr>
-        <w:t>.</w:t>
-      </w:r>
-      <w:r>
-        <w:rPr>
-          <w:rStyle w:val="citationauthor"/>
-          <w:rFonts w:ascii="Times New Roman" w:hAnsi="Times New Roman" w:cs="Times New Roman"/>
-          <w:sz w:val="24"/>
-          <w:szCs w:val="24"/>
-        </w:rPr>
-        <w:t xml:space="preserve"> </w:t>
-      </w:r>
-      <w:r>
-        <w:rPr>
-          <w:rFonts w:ascii="Times New Roman" w:hAnsi="Times New Roman" w:cs="Times New Roman"/>
-          <w:sz w:val="24"/>
-          <w:szCs w:val="24"/>
-        </w:rPr>
-        <w:t xml:space="preserve">The vinculin C-terminal hairpin mediates F-actin bundle formation, focal adhesion, and cell mechanical properties. </w:t>
-      </w:r>
-      <w:r>
-        <w:rPr>
-          <w:rFonts w:ascii="Times New Roman" w:hAnsi="Times New Roman" w:cs="Times New Roman"/>
-          <w:i/>
-          <w:sz w:val="24"/>
-          <w:szCs w:val="24"/>
-        </w:rPr>
-        <w:t>J Biol Chem</w:t>
-      </w:r>
-      <w:r>
-        <w:rPr>
-          <w:rFonts w:ascii="Times New Roman" w:hAnsi="Times New Roman" w:cs="Times New Roman"/>
-          <w:i/>
-          <w:sz w:val="24"/>
-          <w:szCs w:val="24"/>
-        </w:rPr>
-        <w:t>,</w:t>
-      </w:r>
-      <w:r>
-        <w:rPr>
-          <w:rFonts w:ascii="Times New Roman" w:hAnsi="Times New Roman" w:cs="Times New Roman"/>
-          <w:sz w:val="24"/>
-          <w:szCs w:val="24"/>
-        </w:rPr>
-        <w:t xml:space="preserve"> 2011 (</w:t>
-      </w:r>
-      <w:hyperlink r:id="rId33" w:history="1">
-        <w:r>
-          <w:rPr>
-            <w:rStyle w:val="Hyperlink"/>
-            <w:rFonts w:ascii="Times New Roman" w:hAnsi="Times New Roman" w:cs="Times New Roman"/>
-            <w:sz w:val="24"/>
-            <w:szCs w:val="24"/>
-          </w:rPr>
-          <w:t>HTML</w:t>
-        </w:r>
-      </w:hyperlink>
-      <w:r>
-        <w:rPr>
-          <w:rFonts w:ascii="Times New Roman" w:hAnsi="Times New Roman" w:cs="Times New Roman"/>
-          <w:sz w:val="24"/>
-          <w:szCs w:val="24"/>
-        </w:rPr>
-        <w:t>|</w:t>
-      </w:r>
-      <w:hyperlink r:id="rId34" w:history="1">
-        <w:r>
-          <w:rPr>
-            <w:rStyle w:val="Hyperlink"/>
-            <w:rFonts w:ascii="Times New Roman" w:hAnsi="Times New Roman" w:cs="Times New Roman"/>
-            <w:sz w:val="24"/>
-            <w:szCs w:val="24"/>
-          </w:rPr>
-          <w:t>PDF</w:t>
-        </w:r>
-      </w:hyperlink>
-      <w:r>
-        <w:rPr>
-          <w:rFonts w:ascii="Times New Roman" w:hAnsi="Times New Roman" w:cs="Times New Roman"/>
-          <w:sz w:val="24"/>
-          <w:szCs w:val="24"/>
-        </w:rPr>
-        <w:t>)</w:t>
-      </w:r>
-    </w:p>
-    <w:p>
-      <w:pPr>
-        <w:pStyle w:val="ListParagraph"/>
-        <w:numPr>
-          <w:ilvl w:val="0"/>
-          <w:numId w:val="10"/>
-        </w:numPr>
-        <w:spacing w:line="240" w:lineRule="auto"/>
-        <w:ind w:left="360" w:hanging="270"/>
-        <w:rPr>
-          <w:rStyle w:val="citationauthor"/>
-          <w:rFonts w:ascii="Times New Roman" w:eastAsia="Times New Roman" w:hAnsi="Times New Roman" w:cs="Times New Roman"/>
-          <w:sz w:val="24"/>
-          <w:szCs w:val="24"/>
-        </w:rPr>
-      </w:pPr>
-      <w:r>
-        <w:rPr>
-          <w:rStyle w:val="citationauthor"/>
-          <w:rFonts w:ascii="Times New Roman" w:hAnsi="Times New Roman" w:cs="Times New Roman"/>
-          <w:b/>
-          <w:sz w:val="24"/>
-          <w:szCs w:val="24"/>
-          <w:u w:val="single"/>
-        </w:rPr>
-        <w:t>Berginski ME</w:t>
-      </w:r>
-      <w:r>
-        <w:rPr>
-          <w:rStyle w:val="citationauthor"/>
-          <w:rFonts w:ascii="Times New Roman" w:hAnsi="Times New Roman" w:cs="Times New Roman"/>
-          <w:b/>
-          <w:sz w:val="24"/>
-          <w:szCs w:val="24"/>
-          <w:u w:val="single"/>
-        </w:rPr>
-        <w:t>*</w:t>
-      </w:r>
-      <w:r>
-        <w:rPr>
-          <w:rStyle w:val="citationauthor"/>
-          <w:rFonts w:ascii="Times New Roman" w:hAnsi="Times New Roman" w:cs="Times New Roman"/>
-          <w:sz w:val="24"/>
-          <w:szCs w:val="24"/>
-        </w:rPr>
-        <w:t>, Vitriol EA</w:t>
-      </w:r>
-      <w:r>
-        <w:rPr>
-          <w:rStyle w:val="citationauthor"/>
-          <w:rFonts w:ascii="Times New Roman" w:hAnsi="Times New Roman" w:cs="Times New Roman"/>
-          <w:sz w:val="24"/>
-          <w:szCs w:val="24"/>
-        </w:rPr>
-        <w:t>*</w:t>
-      </w:r>
-      <w:r>
-        <w:rPr>
-          <w:rStyle w:val="citationauthor"/>
-          <w:rFonts w:ascii="Times New Roman" w:hAnsi="Times New Roman" w:cs="Times New Roman"/>
-          <w:sz w:val="24"/>
-          <w:szCs w:val="24"/>
-        </w:rPr>
-        <w:t>, Hahn KM, Gomez SM.</w:t>
-      </w:r>
-      <w:r>
-        <w:rPr>
-          <w:rFonts w:ascii="Times New Roman" w:hAnsi="Times New Roman" w:cs="Times New Roman"/>
-          <w:sz w:val="24"/>
-          <w:szCs w:val="24"/>
-        </w:rPr>
-        <w:t xml:space="preserve"> </w:t>
-      </w:r>
-      <w:r>
-        <w:rPr>
-          <w:rStyle w:val="citationarticletitle"/>
-          <w:rFonts w:ascii="Times New Roman" w:hAnsi="Times New Roman" w:cs="Times New Roman"/>
-          <w:sz w:val="24"/>
-          <w:szCs w:val="24"/>
-        </w:rPr>
-        <w:t>High-Resolution Quantification of Focal Adhesion Spatiotemporal Dynamics in Living Cells.</w:t>
-      </w:r>
-      <w:r>
-        <w:rPr>
-          <w:rFonts w:ascii="Times New Roman" w:hAnsi="Times New Roman" w:cs="Times New Roman"/>
-          <w:sz w:val="24"/>
-          <w:szCs w:val="24"/>
-        </w:rPr>
-        <w:t xml:space="preserve"> </w:t>
-      </w:r>
-      <w:r>
-        <w:rPr>
-          <w:rStyle w:val="citationjournaltitle"/>
-          <w:rFonts w:ascii="Times New Roman" w:hAnsi="Times New Roman" w:cs="Times New Roman"/>
-          <w:i/>
-          <w:sz w:val="24"/>
-          <w:szCs w:val="24"/>
-        </w:rPr>
-        <w:t>PLoS ONE</w:t>
-      </w:r>
-      <w:r>
-        <w:rPr>
-          <w:rStyle w:val="citationjournaltitle"/>
-          <w:rFonts w:ascii="Times New Roman" w:hAnsi="Times New Roman" w:cs="Times New Roman"/>
-          <w:i/>
-          <w:sz w:val="24"/>
-          <w:szCs w:val="24"/>
-        </w:rPr>
-        <w:t>,</w:t>
-      </w:r>
-      <w:r>
-        <w:rPr>
-          <w:rFonts w:ascii="Times New Roman" w:hAnsi="Times New Roman" w:cs="Times New Roman"/>
-          <w:sz w:val="24"/>
-          <w:szCs w:val="24"/>
-        </w:rPr>
-        <w:t xml:space="preserve"> </w:t>
-      </w:r>
-      <w:r>
-        <w:rPr>
-          <w:rFonts w:ascii="Times New Roman" w:hAnsi="Times New Roman" w:cs="Times New Roman"/>
-          <w:sz w:val="24"/>
-          <w:szCs w:val="24"/>
-        </w:rPr>
-        <w:t xml:space="preserve">2011 </w:t>
       </w:r>
       <w:r>
         <w:rPr>
@@ -2482,6 +2815,1053 @@
     </w:p>
     <w:p>
       <w:pPr>
+        <w:pStyle w:val="ListParagraph"/>
+        <w:numPr>
+          <w:ilvl w:val="0"/>
+          <w:numId w:val="10"/>
+        </w:numPr>
+        <w:spacing w:line="240" w:lineRule="auto"/>
+        <w:ind w:left="360" w:hanging="270"/>
+        <w:rPr>
+          <w:rFonts w:ascii="Times New Roman" w:eastAsia="Times New Roman" w:hAnsi="Times New Roman" w:cs="Times New Roman"/>
+          <w:sz w:val="24"/>
+          <w:szCs w:val="24"/>
+        </w:rPr>
+      </w:pPr>
+      <w:proofErr w:type="spellStart"/>
+      <w:r>
+        <w:rPr>
+          <w:rFonts w:ascii="Times New Roman" w:eastAsia="Times New Roman" w:hAnsi="Times New Roman" w:cs="Times New Roman"/>
+          <w:sz w:val="24"/>
+          <w:szCs w:val="24"/>
+        </w:rPr>
+        <w:t>Sankar</w:t>
+      </w:r>
+      <w:proofErr w:type="spellEnd"/>
+      <w:r>
+        <w:rPr>
+          <w:rFonts w:ascii="Times New Roman" w:eastAsia="Times New Roman" w:hAnsi="Times New Roman" w:cs="Times New Roman"/>
+          <w:sz w:val="24"/>
+          <w:szCs w:val="24"/>
+        </w:rPr>
+        <w:t xml:space="preserve"> CP, </w:t>
+      </w:r>
+      <w:proofErr w:type="spellStart"/>
+      <w:r>
+        <w:rPr>
+          <w:rFonts w:ascii="Times New Roman" w:eastAsia="Times New Roman" w:hAnsi="Times New Roman" w:cs="Times New Roman"/>
+          <w:sz w:val="24"/>
+          <w:szCs w:val="24"/>
+        </w:rPr>
+        <w:t>Barhoumi</w:t>
+      </w:r>
+      <w:proofErr w:type="spellEnd"/>
+      <w:r>
+        <w:rPr>
+          <w:rFonts w:ascii="Times New Roman" w:eastAsia="Times New Roman" w:hAnsi="Times New Roman" w:cs="Times New Roman"/>
+          <w:sz w:val="24"/>
+          <w:szCs w:val="24"/>
+        </w:rPr>
+        <w:t xml:space="preserve"> R, </w:t>
+      </w:r>
+      <w:r>
+        <w:rPr>
+          <w:rFonts w:ascii="Times New Roman" w:eastAsia="Times New Roman" w:hAnsi="Times New Roman" w:cs="Times New Roman"/>
+          <w:b/>
+          <w:sz w:val="24"/>
+          <w:szCs w:val="24"/>
+          <w:u w:val="single"/>
+        </w:rPr>
+        <w:t>Berginski ME</w:t>
+      </w:r>
+      <w:r>
+        <w:rPr>
+          <w:rFonts w:ascii="Times New Roman" w:eastAsia="Times New Roman" w:hAnsi="Times New Roman" w:cs="Times New Roman"/>
+          <w:sz w:val="24"/>
+          <w:szCs w:val="24"/>
+        </w:rPr>
+        <w:t xml:space="preserve">, </w:t>
+      </w:r>
+      <w:proofErr w:type="spellStart"/>
+      <w:r>
+        <w:rPr>
+          <w:rFonts w:ascii="Times New Roman" w:eastAsia="Times New Roman" w:hAnsi="Times New Roman" w:cs="Times New Roman"/>
+          <w:sz w:val="24"/>
+          <w:szCs w:val="24"/>
+        </w:rPr>
+        <w:t>Sreenivasappa</w:t>
+      </w:r>
+      <w:proofErr w:type="spellEnd"/>
+      <w:r>
+        <w:rPr>
+          <w:rFonts w:ascii="Times New Roman" w:eastAsia="Times New Roman" w:hAnsi="Times New Roman" w:cs="Times New Roman"/>
+          <w:sz w:val="24"/>
+          <w:szCs w:val="24"/>
+        </w:rPr>
+        <w:t xml:space="preserve"> H, Tranche A, Gomez SM, Rivera GM. </w:t>
+      </w:r>
+      <w:proofErr w:type="spellStart"/>
+      <w:r>
+        <w:rPr>
+          <w:rFonts w:ascii="Times New Roman" w:eastAsia="Times New Roman" w:hAnsi="Times New Roman" w:cs="Times New Roman"/>
+          <w:sz w:val="24"/>
+          <w:szCs w:val="24"/>
+        </w:rPr>
+        <w:t>Nck</w:t>
+      </w:r>
+      <w:proofErr w:type="spellEnd"/>
+      <w:r>
+        <w:rPr>
+          <w:rFonts w:ascii="Times New Roman" w:eastAsia="Times New Roman" w:hAnsi="Times New Roman" w:cs="Times New Roman"/>
+          <w:sz w:val="24"/>
+          <w:szCs w:val="24"/>
+        </w:rPr>
+        <w:t xml:space="preserve"> enables directional cell migration through the coordination of polarized membrane protrusion with adhesion dynamics. </w:t>
+      </w:r>
+      <w:r>
+        <w:rPr>
+          <w:rFonts w:ascii="Times New Roman" w:eastAsia="Times New Roman" w:hAnsi="Times New Roman" w:cs="Times New Roman"/>
+          <w:i/>
+          <w:sz w:val="24"/>
+          <w:szCs w:val="24"/>
+        </w:rPr>
+        <w:t>Journal of Cell Science</w:t>
+      </w:r>
+      <w:r>
+        <w:rPr>
+          <w:rFonts w:ascii="Times New Roman" w:eastAsia="Times New Roman" w:hAnsi="Times New Roman" w:cs="Times New Roman"/>
+          <w:i/>
+          <w:sz w:val="24"/>
+          <w:szCs w:val="24"/>
+        </w:rPr>
+        <w:t>,</w:t>
+      </w:r>
+      <w:r>
+        <w:rPr>
+          <w:rFonts w:ascii="Times New Roman" w:eastAsia="Times New Roman" w:hAnsi="Times New Roman" w:cs="Times New Roman"/>
+          <w:sz w:val="24"/>
+          <w:szCs w:val="24"/>
+        </w:rPr>
+        <w:t xml:space="preserve"> 2013</w:t>
+      </w:r>
+      <w:r>
+        <w:rPr>
+          <w:rFonts w:ascii="Times New Roman" w:eastAsia="Times New Roman" w:hAnsi="Times New Roman" w:cs="Times New Roman"/>
+          <w:sz w:val="24"/>
+          <w:szCs w:val="24"/>
+        </w:rPr>
+        <w:t xml:space="preserve"> </w:t>
+      </w:r>
+      <w:r>
+        <w:rPr>
+          <w:rFonts w:ascii="Times New Roman" w:hAnsi="Times New Roman" w:cs="Times New Roman"/>
+          <w:sz w:val="24"/>
+          <w:szCs w:val="24"/>
+        </w:rPr>
+        <w:t>(</w:t>
+      </w:r>
+      <w:hyperlink r:id="rId37" w:history="1">
+        <w:r>
+          <w:rPr>
+            <w:rStyle w:val="Hyperlink"/>
+            <w:rFonts w:ascii="Times New Roman" w:hAnsi="Times New Roman" w:cs="Times New Roman"/>
+            <w:sz w:val="24"/>
+            <w:szCs w:val="24"/>
+          </w:rPr>
+          <w:t>HTML</w:t>
+        </w:r>
+      </w:hyperlink>
+      <w:r>
+        <w:rPr>
+          <w:rFonts w:ascii="Times New Roman" w:hAnsi="Times New Roman" w:cs="Times New Roman"/>
+          <w:sz w:val="24"/>
+          <w:szCs w:val="24"/>
+        </w:rPr>
+        <w:t>|</w:t>
+      </w:r>
+      <w:hyperlink r:id="rId38" w:history="1">
+        <w:r>
+          <w:rPr>
+            <w:rStyle w:val="Hyperlink"/>
+            <w:rFonts w:ascii="Times New Roman" w:hAnsi="Times New Roman" w:cs="Times New Roman"/>
+            <w:sz w:val="24"/>
+            <w:szCs w:val="24"/>
+          </w:rPr>
+          <w:t>PDF</w:t>
+        </w:r>
+      </w:hyperlink>
+      <w:r>
+        <w:rPr>
+          <w:rFonts w:ascii="Times New Roman" w:hAnsi="Times New Roman" w:cs="Times New Roman"/>
+          <w:sz w:val="24"/>
+          <w:szCs w:val="24"/>
+        </w:rPr>
+        <w:t>)</w:t>
+      </w:r>
+    </w:p>
+    <w:p>
+      <w:pPr>
+        <w:pStyle w:val="ListParagraph"/>
+        <w:numPr>
+          <w:ilvl w:val="0"/>
+          <w:numId w:val="10"/>
+        </w:numPr>
+        <w:spacing w:line="240" w:lineRule="auto"/>
+        <w:ind w:left="360" w:hanging="270"/>
+        <w:rPr>
+          <w:rFonts w:ascii="Times New Roman" w:eastAsia="Times New Roman" w:hAnsi="Times New Roman" w:cs="Times New Roman"/>
+          <w:sz w:val="24"/>
+          <w:szCs w:val="24"/>
+        </w:rPr>
+      </w:pPr>
+      <w:r>
+        <w:rPr>
+          <w:rFonts w:ascii="Times New Roman" w:hAnsi="Times New Roman" w:cs="Times New Roman"/>
+          <w:color w:val="000000"/>
+          <w:sz w:val="24"/>
+          <w:szCs w:val="24"/>
+        </w:rPr>
+        <w:t xml:space="preserve">Chen Z, </w:t>
+      </w:r>
+      <w:proofErr w:type="spellStart"/>
+      <w:r>
+        <w:rPr>
+          <w:rFonts w:ascii="Times New Roman" w:hAnsi="Times New Roman" w:cs="Times New Roman"/>
+          <w:color w:val="000000"/>
+          <w:sz w:val="24"/>
+          <w:szCs w:val="24"/>
+        </w:rPr>
+        <w:t>Lessey</w:t>
+      </w:r>
+      <w:proofErr w:type="spellEnd"/>
+      <w:r>
+        <w:rPr>
+          <w:rFonts w:ascii="Times New Roman" w:hAnsi="Times New Roman" w:cs="Times New Roman"/>
+          <w:color w:val="000000"/>
+          <w:sz w:val="24"/>
+          <w:szCs w:val="24"/>
+        </w:rPr>
+        <w:t xml:space="preserve"> E, </w:t>
+      </w:r>
+      <w:r>
+        <w:rPr>
+          <w:rFonts w:ascii="Times New Roman" w:hAnsi="Times New Roman" w:cs="Times New Roman"/>
+          <w:b/>
+          <w:color w:val="000000"/>
+          <w:sz w:val="24"/>
+          <w:szCs w:val="24"/>
+          <w:u w:val="single"/>
+        </w:rPr>
+        <w:t>Berginski ME</w:t>
+      </w:r>
+      <w:r>
+        <w:rPr>
+          <w:rFonts w:ascii="Times New Roman" w:hAnsi="Times New Roman" w:cs="Times New Roman"/>
+          <w:color w:val="000000"/>
+          <w:sz w:val="24"/>
+          <w:szCs w:val="24"/>
+        </w:rPr>
+        <w:t xml:space="preserve">, Cao L, Li J, </w:t>
+      </w:r>
+      <w:proofErr w:type="spellStart"/>
+      <w:r>
+        <w:rPr>
+          <w:rFonts w:ascii="Times New Roman" w:hAnsi="Times New Roman" w:cs="Times New Roman"/>
+          <w:color w:val="000000"/>
+          <w:sz w:val="24"/>
+          <w:szCs w:val="24"/>
+        </w:rPr>
+        <w:t>Trepat</w:t>
+      </w:r>
+      <w:proofErr w:type="spellEnd"/>
+      <w:r>
+        <w:rPr>
+          <w:rFonts w:ascii="Times New Roman" w:hAnsi="Times New Roman" w:cs="Times New Roman"/>
+          <w:color w:val="000000"/>
+          <w:sz w:val="24"/>
+          <w:szCs w:val="24"/>
+        </w:rPr>
+        <w:t xml:space="preserve"> X, </w:t>
+      </w:r>
+      <w:proofErr w:type="spellStart"/>
+      <w:r>
+        <w:rPr>
+          <w:rFonts w:ascii="Times New Roman" w:hAnsi="Times New Roman" w:cs="Times New Roman"/>
+          <w:color w:val="000000"/>
+          <w:sz w:val="24"/>
+          <w:szCs w:val="24"/>
+        </w:rPr>
+        <w:t>Itano</w:t>
+      </w:r>
+      <w:proofErr w:type="spellEnd"/>
+      <w:r>
+        <w:rPr>
+          <w:rFonts w:ascii="Times New Roman" w:hAnsi="Times New Roman" w:cs="Times New Roman"/>
+          <w:color w:val="000000"/>
+          <w:sz w:val="24"/>
+          <w:szCs w:val="24"/>
+        </w:rPr>
+        <w:t xml:space="preserve"> M, Gomez SM, </w:t>
+      </w:r>
+      <w:proofErr w:type="spellStart"/>
+      <w:r>
+        <w:rPr>
+          <w:rFonts w:ascii="Times New Roman" w:hAnsi="Times New Roman" w:cs="Times New Roman"/>
+          <w:color w:val="000000"/>
+          <w:sz w:val="24"/>
+          <w:szCs w:val="24"/>
+        </w:rPr>
+        <w:t>Kapustina</w:t>
+      </w:r>
+      <w:proofErr w:type="spellEnd"/>
+      <w:r>
+        <w:rPr>
+          <w:rFonts w:ascii="Times New Roman" w:hAnsi="Times New Roman" w:cs="Times New Roman"/>
+          <w:color w:val="000000"/>
+          <w:sz w:val="24"/>
+          <w:szCs w:val="24"/>
+        </w:rPr>
+        <w:t xml:space="preserve"> M, Huang C, Burridge K, </w:t>
+      </w:r>
+      <w:proofErr w:type="spellStart"/>
+      <w:r>
+        <w:rPr>
+          <w:rFonts w:ascii="Times New Roman" w:hAnsi="Times New Roman" w:cs="Times New Roman"/>
+          <w:color w:val="000000"/>
+          <w:sz w:val="24"/>
+          <w:szCs w:val="24"/>
+        </w:rPr>
+        <w:t>Truskey</w:t>
+      </w:r>
+      <w:proofErr w:type="spellEnd"/>
+      <w:r>
+        <w:rPr>
+          <w:rFonts w:ascii="Times New Roman" w:hAnsi="Times New Roman" w:cs="Times New Roman"/>
+          <w:color w:val="000000"/>
+          <w:sz w:val="24"/>
+          <w:szCs w:val="24"/>
+        </w:rPr>
+        <w:t xml:space="preserve"> G, and Jacobson K. </w:t>
+      </w:r>
+      <w:proofErr w:type="spellStart"/>
+      <w:r>
+        <w:rPr>
+          <w:rFonts w:ascii="Times New Roman" w:hAnsi="Times New Roman" w:cs="Times New Roman"/>
+          <w:color w:val="000000"/>
+          <w:sz w:val="24"/>
+          <w:szCs w:val="24"/>
+        </w:rPr>
+        <w:t>Gleevec</w:t>
+      </w:r>
+      <w:proofErr w:type="spellEnd"/>
+      <w:r>
+        <w:rPr>
+          <w:rFonts w:ascii="Times New Roman" w:hAnsi="Times New Roman" w:cs="Times New Roman"/>
+          <w:color w:val="000000"/>
+          <w:sz w:val="24"/>
+          <w:szCs w:val="24"/>
+        </w:rPr>
+        <w:t xml:space="preserve">, an </w:t>
+      </w:r>
+      <w:proofErr w:type="spellStart"/>
+      <w:r>
+        <w:rPr>
+          <w:rFonts w:ascii="Times New Roman" w:hAnsi="Times New Roman" w:cs="Times New Roman"/>
+          <w:color w:val="000000"/>
+          <w:sz w:val="24"/>
+          <w:szCs w:val="24"/>
+        </w:rPr>
+        <w:t>abl</w:t>
+      </w:r>
+      <w:proofErr w:type="spellEnd"/>
+      <w:r>
+        <w:rPr>
+          <w:rFonts w:ascii="Times New Roman" w:hAnsi="Times New Roman" w:cs="Times New Roman"/>
+          <w:color w:val="000000"/>
+          <w:sz w:val="24"/>
+          <w:szCs w:val="24"/>
+        </w:rPr>
+        <w:t xml:space="preserve"> family inhibitor, produces a profound change in cell shape and migration. </w:t>
+      </w:r>
+      <w:proofErr w:type="spellStart"/>
+      <w:r>
+        <w:rPr>
+          <w:rFonts w:ascii="Times New Roman" w:hAnsi="Times New Roman" w:cs="Times New Roman"/>
+          <w:i/>
+          <w:color w:val="000000"/>
+          <w:sz w:val="24"/>
+          <w:szCs w:val="24"/>
+        </w:rPr>
+        <w:t>PLoS</w:t>
+      </w:r>
+      <w:proofErr w:type="spellEnd"/>
+      <w:r>
+        <w:rPr>
+          <w:rFonts w:ascii="Times New Roman" w:hAnsi="Times New Roman" w:cs="Times New Roman"/>
+          <w:i/>
+          <w:color w:val="000000"/>
+          <w:sz w:val="24"/>
+          <w:szCs w:val="24"/>
+        </w:rPr>
+        <w:t xml:space="preserve"> ONE</w:t>
+      </w:r>
+      <w:r>
+        <w:rPr>
+          <w:rFonts w:ascii="Times New Roman" w:hAnsi="Times New Roman" w:cs="Times New Roman"/>
+          <w:i/>
+          <w:color w:val="000000"/>
+          <w:sz w:val="24"/>
+          <w:szCs w:val="24"/>
+        </w:rPr>
+        <w:t>,</w:t>
+      </w:r>
+      <w:r>
+        <w:rPr>
+          <w:rFonts w:ascii="Times New Roman" w:hAnsi="Times New Roman" w:cs="Times New Roman"/>
+          <w:color w:val="000000"/>
+          <w:sz w:val="24"/>
+          <w:szCs w:val="24"/>
+        </w:rPr>
+        <w:t xml:space="preserve"> </w:t>
+      </w:r>
+      <w:r>
+        <w:rPr>
+          <w:rFonts w:ascii="Times New Roman" w:hAnsi="Times New Roman" w:cs="Times New Roman"/>
+          <w:color w:val="000000"/>
+          <w:sz w:val="24"/>
+          <w:szCs w:val="24"/>
+        </w:rPr>
+        <w:t xml:space="preserve">2013. </w:t>
+      </w:r>
+      <w:r>
+        <w:rPr>
+          <w:rFonts w:ascii="Times New Roman" w:hAnsi="Times New Roman" w:cs="Times New Roman"/>
+          <w:sz w:val="24"/>
+          <w:szCs w:val="24"/>
+        </w:rPr>
+        <w:t>(</w:t>
+      </w:r>
+      <w:hyperlink r:id="rId39" w:history="1">
+        <w:r>
+          <w:rPr>
+            <w:rStyle w:val="Hyperlink"/>
+            <w:rFonts w:ascii="Times New Roman" w:hAnsi="Times New Roman" w:cs="Times New Roman"/>
+            <w:sz w:val="24"/>
+            <w:szCs w:val="24"/>
+          </w:rPr>
+          <w:t>HTML</w:t>
+        </w:r>
+      </w:hyperlink>
+      <w:r>
+        <w:rPr>
+          <w:rFonts w:ascii="Times New Roman" w:hAnsi="Times New Roman" w:cs="Times New Roman"/>
+          <w:sz w:val="24"/>
+          <w:szCs w:val="24"/>
+        </w:rPr>
+        <w:t>|</w:t>
+      </w:r>
+      <w:hyperlink r:id="rId40" w:history="1">
+        <w:r>
+          <w:rPr>
+            <w:rStyle w:val="Hyperlink"/>
+            <w:rFonts w:ascii="Times New Roman" w:hAnsi="Times New Roman" w:cs="Times New Roman"/>
+            <w:sz w:val="24"/>
+            <w:szCs w:val="24"/>
+          </w:rPr>
+          <w:t>PDF</w:t>
+        </w:r>
+      </w:hyperlink>
+      <w:r>
+        <w:rPr>
+          <w:rFonts w:ascii="Times New Roman" w:hAnsi="Times New Roman" w:cs="Times New Roman"/>
+          <w:sz w:val="24"/>
+          <w:szCs w:val="24"/>
+        </w:rPr>
+        <w:t>)</w:t>
+      </w:r>
+    </w:p>
+    <w:p>
+      <w:pPr>
+        <w:pStyle w:val="ListParagraph"/>
+        <w:numPr>
+          <w:ilvl w:val="0"/>
+          <w:numId w:val="10"/>
+        </w:numPr>
+        <w:spacing w:line="240" w:lineRule="auto"/>
+        <w:ind w:left="360" w:hanging="270"/>
+        <w:rPr>
+          <w:rFonts w:ascii="Times New Roman" w:eastAsia="Times New Roman" w:hAnsi="Times New Roman" w:cs="Times New Roman"/>
+          <w:sz w:val="24"/>
+          <w:szCs w:val="24"/>
+        </w:rPr>
+      </w:pPr>
+      <w:r>
+        <w:rPr>
+          <w:rFonts w:ascii="Times New Roman" w:hAnsi="Times New Roman" w:cs="Times New Roman"/>
+          <w:sz w:val="24"/>
+          <w:szCs w:val="24"/>
+        </w:rPr>
+        <w:t>Wu C</w:t>
+      </w:r>
+      <w:r>
+        <w:rPr>
+          <w:rFonts w:ascii="Times New Roman" w:hAnsi="Times New Roman" w:cs="Times New Roman"/>
+          <w:sz w:val="24"/>
+          <w:szCs w:val="24"/>
+        </w:rPr>
+        <w:t>*</w:t>
+      </w:r>
+      <w:r>
+        <w:rPr>
+          <w:rFonts w:ascii="Times New Roman" w:hAnsi="Times New Roman" w:cs="Times New Roman"/>
+          <w:sz w:val="24"/>
+          <w:szCs w:val="24"/>
+        </w:rPr>
+        <w:t xml:space="preserve">, </w:t>
+      </w:r>
+      <w:proofErr w:type="spellStart"/>
+      <w:r>
+        <w:rPr>
+          <w:rFonts w:ascii="Times New Roman" w:hAnsi="Times New Roman" w:cs="Times New Roman"/>
+          <w:sz w:val="24"/>
+          <w:szCs w:val="24"/>
+        </w:rPr>
+        <w:t>Asokan</w:t>
+      </w:r>
+      <w:proofErr w:type="spellEnd"/>
+      <w:r>
+        <w:rPr>
+          <w:rFonts w:ascii="Times New Roman" w:hAnsi="Times New Roman" w:cs="Times New Roman"/>
+          <w:sz w:val="24"/>
+          <w:szCs w:val="24"/>
+        </w:rPr>
+        <w:t xml:space="preserve"> SB</w:t>
+      </w:r>
+      <w:r>
+        <w:rPr>
+          <w:rFonts w:ascii="Times New Roman" w:hAnsi="Times New Roman" w:cs="Times New Roman"/>
+          <w:sz w:val="24"/>
+          <w:szCs w:val="24"/>
+        </w:rPr>
+        <w:t>*</w:t>
+      </w:r>
+      <w:r>
+        <w:rPr>
+          <w:rFonts w:ascii="Times New Roman" w:hAnsi="Times New Roman" w:cs="Times New Roman"/>
+          <w:sz w:val="24"/>
+          <w:szCs w:val="24"/>
+        </w:rPr>
+        <w:t xml:space="preserve">, </w:t>
+      </w:r>
+      <w:r>
+        <w:rPr>
+          <w:rFonts w:ascii="Times New Roman" w:hAnsi="Times New Roman" w:cs="Times New Roman"/>
+          <w:b/>
+          <w:sz w:val="24"/>
+          <w:szCs w:val="24"/>
+          <w:u w:val="single"/>
+        </w:rPr>
+        <w:t>Berginski ME</w:t>
+      </w:r>
+      <w:r>
+        <w:rPr>
+          <w:rFonts w:ascii="Times New Roman" w:hAnsi="Times New Roman" w:cs="Times New Roman"/>
+          <w:sz w:val="24"/>
+          <w:szCs w:val="24"/>
+        </w:rPr>
+        <w:t xml:space="preserve">, Haynes EM, </w:t>
+      </w:r>
+      <w:proofErr w:type="spellStart"/>
+      <w:r>
+        <w:rPr>
+          <w:rFonts w:ascii="Times New Roman" w:hAnsi="Times New Roman" w:cs="Times New Roman"/>
+          <w:sz w:val="24"/>
+          <w:szCs w:val="24"/>
+        </w:rPr>
+        <w:t>Sharpless</w:t>
+      </w:r>
+      <w:proofErr w:type="spellEnd"/>
+      <w:r>
+        <w:rPr>
+          <w:rFonts w:ascii="Times New Roman" w:hAnsi="Times New Roman" w:cs="Times New Roman"/>
+          <w:sz w:val="24"/>
+          <w:szCs w:val="24"/>
+        </w:rPr>
+        <w:t xml:space="preserve"> NE, Griffith JD, Gomez SM, Bear JE.</w:t>
+      </w:r>
+      <w:r>
+        <w:rPr>
+          <w:rFonts w:ascii="Times New Roman" w:hAnsi="Times New Roman" w:cs="Times New Roman"/>
+          <w:sz w:val="24"/>
+          <w:szCs w:val="24"/>
+        </w:rPr>
+        <w:t xml:space="preserve"> Arp2/3 Is Critical for Lamellipodia and Response to Extracellular Matrix Cues but Is D</w:t>
+      </w:r>
+      <w:r>
+        <w:rPr>
+          <w:rFonts w:ascii="Times New Roman" w:hAnsi="Times New Roman" w:cs="Times New Roman"/>
+          <w:sz w:val="24"/>
+          <w:szCs w:val="24"/>
+        </w:rPr>
+        <w:t xml:space="preserve">ispensable for Chemotaxis. </w:t>
+      </w:r>
+      <w:r>
+        <w:rPr>
+          <w:rFonts w:ascii="Times New Roman" w:hAnsi="Times New Roman" w:cs="Times New Roman"/>
+          <w:i/>
+          <w:sz w:val="24"/>
+          <w:szCs w:val="24"/>
+        </w:rPr>
+        <w:t>Cell</w:t>
+      </w:r>
+      <w:r>
+        <w:rPr>
+          <w:rFonts w:ascii="Times New Roman" w:hAnsi="Times New Roman" w:cs="Times New Roman"/>
+          <w:sz w:val="24"/>
+          <w:szCs w:val="24"/>
+        </w:rPr>
+        <w:t>,</w:t>
+      </w:r>
+      <w:r>
+        <w:rPr>
+          <w:rFonts w:ascii="Times New Roman" w:hAnsi="Times New Roman" w:cs="Times New Roman"/>
+          <w:sz w:val="24"/>
+          <w:szCs w:val="24"/>
+        </w:rPr>
+        <w:t xml:space="preserve"> 2012 (</w:t>
+      </w:r>
+      <w:hyperlink r:id="rId41" w:history="1">
+        <w:r>
+          <w:rPr>
+            <w:rStyle w:val="Hyperlink"/>
+            <w:rFonts w:ascii="Times New Roman" w:hAnsi="Times New Roman" w:cs="Times New Roman"/>
+            <w:sz w:val="24"/>
+            <w:szCs w:val="24"/>
+          </w:rPr>
+          <w:t>HTML</w:t>
+        </w:r>
+      </w:hyperlink>
+      <w:r>
+        <w:rPr>
+          <w:rFonts w:ascii="Times New Roman" w:hAnsi="Times New Roman" w:cs="Times New Roman"/>
+          <w:sz w:val="24"/>
+          <w:szCs w:val="24"/>
+        </w:rPr>
+        <w:t>|</w:t>
+      </w:r>
+      <w:hyperlink r:id="rId42" w:history="1">
+        <w:r>
+          <w:rPr>
+            <w:rStyle w:val="Hyperlink"/>
+            <w:rFonts w:ascii="Times New Roman" w:hAnsi="Times New Roman" w:cs="Times New Roman"/>
+            <w:sz w:val="24"/>
+            <w:szCs w:val="24"/>
+          </w:rPr>
+          <w:t>PDF</w:t>
+        </w:r>
+      </w:hyperlink>
+      <w:r>
+        <w:rPr>
+          <w:rFonts w:ascii="Times New Roman" w:hAnsi="Times New Roman" w:cs="Times New Roman"/>
+          <w:sz w:val="24"/>
+          <w:szCs w:val="24"/>
+        </w:rPr>
+        <w:t>)</w:t>
+      </w:r>
+    </w:p>
+    <w:p>
+      <w:pPr>
+        <w:pStyle w:val="ListParagraph"/>
+        <w:numPr>
+          <w:ilvl w:val="0"/>
+          <w:numId w:val="10"/>
+        </w:numPr>
+        <w:spacing w:line="240" w:lineRule="auto"/>
+        <w:ind w:left="360" w:hanging="270"/>
+        <w:rPr>
+          <w:rFonts w:ascii="Times New Roman" w:eastAsia="Times New Roman" w:hAnsi="Times New Roman" w:cs="Times New Roman"/>
+          <w:sz w:val="24"/>
+          <w:szCs w:val="24"/>
+        </w:rPr>
+      </w:pPr>
+      <w:r>
+        <w:rPr>
+          <w:rStyle w:val="citationauthor"/>
+          <w:rFonts w:ascii="Times New Roman" w:hAnsi="Times New Roman" w:cs="Times New Roman"/>
+          <w:sz w:val="24"/>
+          <w:szCs w:val="24"/>
+        </w:rPr>
+        <w:t xml:space="preserve">Shen K, Tolbert CE, </w:t>
+      </w:r>
+      <w:proofErr w:type="spellStart"/>
+      <w:r>
+        <w:rPr>
+          <w:rStyle w:val="citationauthor"/>
+          <w:rFonts w:ascii="Times New Roman" w:hAnsi="Times New Roman" w:cs="Times New Roman"/>
+          <w:sz w:val="24"/>
+          <w:szCs w:val="24"/>
+        </w:rPr>
+        <w:t>Guilluy</w:t>
+      </w:r>
+      <w:proofErr w:type="spellEnd"/>
+      <w:r>
+        <w:rPr>
+          <w:rStyle w:val="citationauthor"/>
+          <w:rFonts w:ascii="Times New Roman" w:hAnsi="Times New Roman" w:cs="Times New Roman"/>
+          <w:sz w:val="24"/>
+          <w:szCs w:val="24"/>
+        </w:rPr>
+        <w:t xml:space="preserve"> C, </w:t>
+      </w:r>
+      <w:proofErr w:type="spellStart"/>
+      <w:r>
+        <w:rPr>
+          <w:rStyle w:val="citationauthor"/>
+          <w:rFonts w:ascii="Times New Roman" w:hAnsi="Times New Roman" w:cs="Times New Roman"/>
+          <w:sz w:val="24"/>
+          <w:szCs w:val="24"/>
+        </w:rPr>
+        <w:t>Swaminathan</w:t>
+      </w:r>
+      <w:proofErr w:type="spellEnd"/>
+      <w:r>
+        <w:rPr>
+          <w:rStyle w:val="citationauthor"/>
+          <w:rFonts w:ascii="Times New Roman" w:hAnsi="Times New Roman" w:cs="Times New Roman"/>
+          <w:sz w:val="24"/>
+          <w:szCs w:val="24"/>
+        </w:rPr>
+        <w:t xml:space="preserve"> VS, </w:t>
+      </w:r>
+      <w:r>
+        <w:rPr>
+          <w:rStyle w:val="citationauthor"/>
+          <w:rFonts w:ascii="Times New Roman" w:hAnsi="Times New Roman" w:cs="Times New Roman"/>
+          <w:b/>
+          <w:sz w:val="24"/>
+          <w:szCs w:val="24"/>
+          <w:u w:val="single"/>
+        </w:rPr>
+        <w:t>Berginski ME</w:t>
+      </w:r>
+      <w:r>
+        <w:rPr>
+          <w:rStyle w:val="citationauthor"/>
+          <w:rFonts w:ascii="Times New Roman" w:hAnsi="Times New Roman" w:cs="Times New Roman"/>
+          <w:sz w:val="24"/>
+          <w:szCs w:val="24"/>
+        </w:rPr>
+        <w:t>, Burridge K, Superfine R, Campbell SL</w:t>
+      </w:r>
+      <w:r>
+        <w:rPr>
+          <w:rStyle w:val="citationauthor"/>
+          <w:rFonts w:ascii="Times New Roman" w:hAnsi="Times New Roman" w:cs="Times New Roman"/>
+          <w:sz w:val="24"/>
+          <w:szCs w:val="24"/>
+        </w:rPr>
+        <w:t>.</w:t>
+      </w:r>
+      <w:r>
+        <w:rPr>
+          <w:rStyle w:val="citationauthor"/>
+          <w:rFonts w:ascii="Times New Roman" w:hAnsi="Times New Roman" w:cs="Times New Roman"/>
+          <w:sz w:val="24"/>
+          <w:szCs w:val="24"/>
+        </w:rPr>
+        <w:t xml:space="preserve"> </w:t>
+      </w:r>
+      <w:r>
+        <w:rPr>
+          <w:rFonts w:ascii="Times New Roman" w:hAnsi="Times New Roman" w:cs="Times New Roman"/>
+          <w:sz w:val="24"/>
+          <w:szCs w:val="24"/>
+        </w:rPr>
+        <w:t xml:space="preserve">The vinculin C-terminal hairpin mediates F-actin bundle formation, focal adhesion, and cell mechanical properties. </w:t>
+      </w:r>
+      <w:r>
+        <w:rPr>
+          <w:rFonts w:ascii="Times New Roman" w:hAnsi="Times New Roman" w:cs="Times New Roman"/>
+          <w:i/>
+          <w:sz w:val="24"/>
+          <w:szCs w:val="24"/>
+        </w:rPr>
+        <w:t xml:space="preserve">J </w:t>
+      </w:r>
+      <w:proofErr w:type="spellStart"/>
+      <w:r>
+        <w:rPr>
+          <w:rFonts w:ascii="Times New Roman" w:hAnsi="Times New Roman" w:cs="Times New Roman"/>
+          <w:i/>
+          <w:sz w:val="24"/>
+          <w:szCs w:val="24"/>
+        </w:rPr>
+        <w:t>Biol</w:t>
+      </w:r>
+      <w:proofErr w:type="spellEnd"/>
+      <w:r>
+        <w:rPr>
+          <w:rFonts w:ascii="Times New Roman" w:hAnsi="Times New Roman" w:cs="Times New Roman"/>
+          <w:i/>
+          <w:sz w:val="24"/>
+          <w:szCs w:val="24"/>
+        </w:rPr>
+        <w:t xml:space="preserve"> </w:t>
+      </w:r>
+      <w:proofErr w:type="spellStart"/>
+      <w:r>
+        <w:rPr>
+          <w:rFonts w:ascii="Times New Roman" w:hAnsi="Times New Roman" w:cs="Times New Roman"/>
+          <w:i/>
+          <w:sz w:val="24"/>
+          <w:szCs w:val="24"/>
+        </w:rPr>
+        <w:t>Chem</w:t>
+      </w:r>
+      <w:proofErr w:type="spellEnd"/>
+      <w:r>
+        <w:rPr>
+          <w:rFonts w:ascii="Times New Roman" w:hAnsi="Times New Roman" w:cs="Times New Roman"/>
+          <w:i/>
+          <w:sz w:val="24"/>
+          <w:szCs w:val="24"/>
+        </w:rPr>
+        <w:t>,</w:t>
+      </w:r>
+      <w:r>
+        <w:rPr>
+          <w:rFonts w:ascii="Times New Roman" w:hAnsi="Times New Roman" w:cs="Times New Roman"/>
+          <w:sz w:val="24"/>
+          <w:szCs w:val="24"/>
+        </w:rPr>
+        <w:t xml:space="preserve"> 2011 (</w:t>
+      </w:r>
+      <w:hyperlink r:id="rId43" w:history="1">
+        <w:r>
+          <w:rPr>
+            <w:rStyle w:val="Hyperlink"/>
+            <w:rFonts w:ascii="Times New Roman" w:hAnsi="Times New Roman" w:cs="Times New Roman"/>
+            <w:sz w:val="24"/>
+            <w:szCs w:val="24"/>
+          </w:rPr>
+          <w:t>HTML</w:t>
+        </w:r>
+      </w:hyperlink>
+      <w:r>
+        <w:rPr>
+          <w:rFonts w:ascii="Times New Roman" w:hAnsi="Times New Roman" w:cs="Times New Roman"/>
+          <w:sz w:val="24"/>
+          <w:szCs w:val="24"/>
+        </w:rPr>
+        <w:t>|</w:t>
+      </w:r>
+      <w:hyperlink r:id="rId44" w:history="1">
+        <w:r>
+          <w:rPr>
+            <w:rStyle w:val="Hyperlink"/>
+            <w:rFonts w:ascii="Times New Roman" w:hAnsi="Times New Roman" w:cs="Times New Roman"/>
+            <w:sz w:val="24"/>
+            <w:szCs w:val="24"/>
+          </w:rPr>
+          <w:t>PDF</w:t>
+        </w:r>
+      </w:hyperlink>
+      <w:r>
+        <w:rPr>
+          <w:rFonts w:ascii="Times New Roman" w:hAnsi="Times New Roman" w:cs="Times New Roman"/>
+          <w:sz w:val="24"/>
+          <w:szCs w:val="24"/>
+        </w:rPr>
+        <w:t>)</w:t>
+      </w:r>
+    </w:p>
+    <w:p>
+      <w:pPr>
+        <w:pStyle w:val="ListParagraph"/>
+        <w:numPr>
+          <w:ilvl w:val="0"/>
+          <w:numId w:val="10"/>
+        </w:numPr>
+        <w:spacing w:line="240" w:lineRule="auto"/>
+        <w:ind w:left="360" w:hanging="270"/>
+        <w:rPr>
+          <w:rStyle w:val="citationauthor"/>
+          <w:rFonts w:ascii="Times New Roman" w:eastAsia="Times New Roman" w:hAnsi="Times New Roman" w:cs="Times New Roman"/>
+          <w:sz w:val="24"/>
+          <w:szCs w:val="24"/>
+        </w:rPr>
+      </w:pPr>
+      <w:r>
+        <w:rPr>
+          <w:rStyle w:val="citationauthor"/>
+          <w:rFonts w:ascii="Times New Roman" w:hAnsi="Times New Roman" w:cs="Times New Roman"/>
+          <w:b/>
+          <w:sz w:val="24"/>
+          <w:szCs w:val="24"/>
+          <w:u w:val="single"/>
+        </w:rPr>
+        <w:t>Berginski ME</w:t>
+      </w:r>
+      <w:r>
+        <w:rPr>
+          <w:rStyle w:val="citationauthor"/>
+          <w:rFonts w:ascii="Times New Roman" w:hAnsi="Times New Roman" w:cs="Times New Roman"/>
+          <w:b/>
+          <w:sz w:val="24"/>
+          <w:szCs w:val="24"/>
+          <w:u w:val="single"/>
+        </w:rPr>
+        <w:t>*</w:t>
+      </w:r>
+      <w:r>
+        <w:rPr>
+          <w:rStyle w:val="citationauthor"/>
+          <w:rFonts w:ascii="Times New Roman" w:hAnsi="Times New Roman" w:cs="Times New Roman"/>
+          <w:sz w:val="24"/>
+          <w:szCs w:val="24"/>
+        </w:rPr>
+        <w:t>, Vitriol EA</w:t>
+      </w:r>
+      <w:r>
+        <w:rPr>
+          <w:rStyle w:val="citationauthor"/>
+          <w:rFonts w:ascii="Times New Roman" w:hAnsi="Times New Roman" w:cs="Times New Roman"/>
+          <w:sz w:val="24"/>
+          <w:szCs w:val="24"/>
+        </w:rPr>
+        <w:t>*</w:t>
+      </w:r>
+      <w:r>
+        <w:rPr>
+          <w:rStyle w:val="citationauthor"/>
+          <w:rFonts w:ascii="Times New Roman" w:hAnsi="Times New Roman" w:cs="Times New Roman"/>
+          <w:sz w:val="24"/>
+          <w:szCs w:val="24"/>
+        </w:rPr>
+        <w:t>, Hahn KM, Gomez SM.</w:t>
+      </w:r>
+      <w:r>
+        <w:rPr>
+          <w:rFonts w:ascii="Times New Roman" w:hAnsi="Times New Roman" w:cs="Times New Roman"/>
+          <w:sz w:val="24"/>
+          <w:szCs w:val="24"/>
+        </w:rPr>
+        <w:t xml:space="preserve"> </w:t>
+      </w:r>
+      <w:r>
+        <w:rPr>
+          <w:rStyle w:val="citationarticletitle"/>
+          <w:rFonts w:ascii="Times New Roman" w:hAnsi="Times New Roman" w:cs="Times New Roman"/>
+          <w:sz w:val="24"/>
+          <w:szCs w:val="24"/>
+        </w:rPr>
+        <w:t>High-Resolution Quantification of Focal Adhesion Spatiotemporal Dynamics in Living Cells.</w:t>
+      </w:r>
+      <w:r>
+        <w:rPr>
+          <w:rFonts w:ascii="Times New Roman" w:hAnsi="Times New Roman" w:cs="Times New Roman"/>
+          <w:sz w:val="24"/>
+          <w:szCs w:val="24"/>
+        </w:rPr>
+        <w:t xml:space="preserve"> </w:t>
+      </w:r>
+      <w:proofErr w:type="spellStart"/>
+      <w:r>
+        <w:rPr>
+          <w:rStyle w:val="citationjournaltitle"/>
+          <w:rFonts w:ascii="Times New Roman" w:hAnsi="Times New Roman" w:cs="Times New Roman"/>
+          <w:i/>
+          <w:sz w:val="24"/>
+          <w:szCs w:val="24"/>
+        </w:rPr>
+        <w:t>PLoS</w:t>
+      </w:r>
+      <w:proofErr w:type="spellEnd"/>
+      <w:r>
+        <w:rPr>
+          <w:rStyle w:val="citationjournaltitle"/>
+          <w:rFonts w:ascii="Times New Roman" w:hAnsi="Times New Roman" w:cs="Times New Roman"/>
+          <w:i/>
+          <w:sz w:val="24"/>
+          <w:szCs w:val="24"/>
+        </w:rPr>
+        <w:t xml:space="preserve"> ONE</w:t>
+      </w:r>
+      <w:r>
+        <w:rPr>
+          <w:rStyle w:val="citationjournaltitle"/>
+          <w:rFonts w:ascii="Times New Roman" w:hAnsi="Times New Roman" w:cs="Times New Roman"/>
+          <w:i/>
+          <w:sz w:val="24"/>
+          <w:szCs w:val="24"/>
+        </w:rPr>
+        <w:t>,</w:t>
+      </w:r>
+      <w:r>
+        <w:rPr>
+          <w:rFonts w:ascii="Times New Roman" w:hAnsi="Times New Roman" w:cs="Times New Roman"/>
+          <w:sz w:val="24"/>
+          <w:szCs w:val="24"/>
+        </w:rPr>
+        <w:t xml:space="preserve"> </w:t>
+      </w:r>
+      <w:r>
+        <w:rPr>
+          <w:rFonts w:ascii="Times New Roman" w:hAnsi="Times New Roman" w:cs="Times New Roman"/>
+          <w:sz w:val="24"/>
+          <w:szCs w:val="24"/>
+        </w:rPr>
+        <w:t xml:space="preserve">2011 </w:t>
+      </w:r>
+      <w:r>
+        <w:rPr>
+          <w:rFonts w:ascii="Times New Roman" w:hAnsi="Times New Roman" w:cs="Times New Roman"/>
+          <w:sz w:val="24"/>
+          <w:szCs w:val="24"/>
+        </w:rPr>
+        <w:t>(</w:t>
+      </w:r>
+      <w:hyperlink r:id="rId45" w:history="1">
+        <w:r>
+          <w:rPr>
+            <w:rStyle w:val="Hyperlink"/>
+            <w:rFonts w:ascii="Times New Roman" w:hAnsi="Times New Roman" w:cs="Times New Roman"/>
+            <w:sz w:val="24"/>
+            <w:szCs w:val="24"/>
+          </w:rPr>
+          <w:t>HTML</w:t>
+        </w:r>
+      </w:hyperlink>
+      <w:r>
+        <w:rPr>
+          <w:rFonts w:ascii="Times New Roman" w:hAnsi="Times New Roman" w:cs="Times New Roman"/>
+          <w:sz w:val="24"/>
+          <w:szCs w:val="24"/>
+        </w:rPr>
+        <w:t>|</w:t>
+      </w:r>
+      <w:hyperlink r:id="rId46" w:history="1">
+        <w:r>
+          <w:rPr>
+            <w:rStyle w:val="Hyperlink"/>
+            <w:rFonts w:ascii="Times New Roman" w:hAnsi="Times New Roman" w:cs="Times New Roman"/>
+            <w:sz w:val="24"/>
+            <w:szCs w:val="24"/>
+          </w:rPr>
+          <w:t>PDF</w:t>
+        </w:r>
+      </w:hyperlink>
+      <w:r>
+        <w:rPr>
+          <w:rFonts w:ascii="Times New Roman" w:hAnsi="Times New Roman" w:cs="Times New Roman"/>
+          <w:sz w:val="24"/>
+          <w:szCs w:val="24"/>
+        </w:rPr>
+        <w:t>)</w:t>
+      </w:r>
+    </w:p>
+    <w:p>
+      <w:pPr>
         <w:spacing w:line="240" w:lineRule="auto"/>
         <w:ind w:left="540" w:hanging="270"/>
         <w:jc w:val="center"/>
@@ -2542,7 +3922,27 @@
           <w:sz w:val="24"/>
           <w:szCs w:val="24"/>
         </w:rPr>
-        <w:t>Construction and use of an Ezrin tension sensor to measure actin-plasma membrane loading, Triangle Cytoskeleton Meeting, Saxapahaw, NC. September 2015</w:t>
+        <w:t xml:space="preserve">Construction and use of an Ezrin tension sensor to measure actin-plasma membrane loading, Triangle Cytoskeleton Meeting, </w:t>
+      </w:r>
+      <w:proofErr w:type="spellStart"/>
+      <w:r>
+        <w:rPr>
+          <w:rStyle w:val="citationauthor"/>
+          <w:rFonts w:ascii="Times New Roman" w:eastAsia="Times New Roman" w:hAnsi="Times New Roman" w:cs="Times New Roman"/>
+          <w:sz w:val="24"/>
+          <w:szCs w:val="24"/>
+        </w:rPr>
+        <w:t>Saxapahaw</w:t>
+      </w:r>
+      <w:proofErr w:type="spellEnd"/>
+      <w:r>
+        <w:rPr>
+          <w:rStyle w:val="citationauthor"/>
+          <w:rFonts w:ascii="Times New Roman" w:eastAsia="Times New Roman" w:hAnsi="Times New Roman" w:cs="Times New Roman"/>
+          <w:sz w:val="24"/>
+          <w:szCs w:val="24"/>
+        </w:rPr>
+        <w:t>, NC. September 2015</w:t>
       </w:r>
     </w:p>
     <w:p>
@@ -2714,11 +4114,15 @@
         <w:jc w:val="center"/>
         <w:rPr>
           <w:rFonts w:ascii="Times New Roman" w:hAnsi="Times New Roman" w:cs="Times New Roman"/>
-        </w:rPr>
-      </w:pPr>
-      <w:r>
-        <w:rPr>
-          <w:rFonts w:ascii="Times New Roman" w:hAnsi="Times New Roman" w:cs="Times New Roman"/>
+          <w:sz w:val="24"/>
+          <w:szCs w:val="24"/>
+        </w:rPr>
+      </w:pPr>
+      <w:r>
+        <w:rPr>
+          <w:rFonts w:ascii="Times New Roman" w:hAnsi="Times New Roman" w:cs="Times New Roman"/>
+          <w:sz w:val="24"/>
+          <w:szCs w:val="24"/>
         </w:rPr>
         <w:t>Honors:</w:t>
       </w:r>
@@ -2872,6 +4276,8 @@
             <w:pPr>
               <w:rPr>
                 <w:rFonts w:ascii="Times New Roman" w:hAnsi="Times New Roman" w:cs="Times New Roman"/>
+                <w:sz w:val="24"/>
+                <w:szCs w:val="24"/>
               </w:rPr>
             </w:pPr>
             <w:r>
@@ -2900,6 +4306,8 @@
         <w:jc w:val="center"/>
         <w:rPr>
           <w:rFonts w:ascii="Times New Roman" w:hAnsi="Times New Roman" w:cs="Times New Roman"/>
+          <w:sz w:val="24"/>
+          <w:szCs w:val="24"/>
         </w:rPr>
       </w:pPr>
     </w:p>
@@ -2909,11 +4317,15 @@
         <w:jc w:val="center"/>
         <w:rPr>
           <w:rFonts w:ascii="Times New Roman" w:hAnsi="Times New Roman" w:cs="Times New Roman"/>
-        </w:rPr>
-      </w:pPr>
-      <w:r>
-        <w:rPr>
-          <w:rFonts w:ascii="Times New Roman" w:hAnsi="Times New Roman" w:cs="Times New Roman"/>
+          <w:sz w:val="24"/>
+          <w:szCs w:val="24"/>
+        </w:rPr>
+      </w:pPr>
+      <w:r>
+        <w:rPr>
+          <w:rFonts w:ascii="Times New Roman" w:hAnsi="Times New Roman" w:cs="Times New Roman"/>
+          <w:sz w:val="24"/>
+          <w:szCs w:val="24"/>
         </w:rPr>
         <w:t>Other Experience:</w:t>
       </w:r>
@@ -3047,7 +4459,16 @@
                 <w:sz w:val="24"/>
                 <w:szCs w:val="24"/>
               </w:rPr>
-              <w:t>Intern at the Office of Technology Development at the University of North Carolina at Chapel Hill</w:t>
+              <w:t xml:space="preserve">Intern at the Office of Technology Development at the University of North </w:t>
+            </w:r>
+            <w:r>
+              <w:rPr>
+                <w:rFonts w:ascii="Times New Roman" w:eastAsiaTheme="minorEastAsia" w:hAnsi="Times New Roman" w:cs="Times New Roman"/>
+                <w:sz w:val="24"/>
+                <w:szCs w:val="24"/>
+              </w:rPr>
+              <w:lastRenderedPageBreak/>
+              <w:t>Carolina at Chapel Hill</w:t>
             </w:r>
           </w:p>
         </w:tc>
@@ -3071,6 +4492,7 @@
                 <w:sz w:val="24"/>
                 <w:szCs w:val="24"/>
               </w:rPr>
+              <w:lastRenderedPageBreak/>
               <w:t>2005-2006</w:t>
             </w:r>
           </w:p>
@@ -3120,16 +4542,18 @@
         <w:spacing w:line="240" w:lineRule="auto"/>
         <w:rPr>
           <w:rFonts w:ascii="Times New Roman" w:hAnsi="Times New Roman" w:cs="Times New Roman"/>
+          <w:sz w:val="24"/>
+          <w:szCs w:val="24"/>
         </w:rPr>
       </w:pPr>
     </w:p>
     <w:sectPr>
-      <w:headerReference w:type="even" r:id="rId37"/>
-      <w:headerReference w:type="default" r:id="rId38"/>
-      <w:footerReference w:type="even" r:id="rId39"/>
-      <w:footerReference w:type="default" r:id="rId40"/>
-      <w:headerReference w:type="first" r:id="rId41"/>
-      <w:footerReference w:type="first" r:id="rId42"/>
+      <w:headerReference w:type="even" r:id="rId47"/>
+      <w:headerReference w:type="default" r:id="rId48"/>
+      <w:footerReference w:type="even" r:id="rId49"/>
+      <w:footerReference w:type="default" r:id="rId50"/>
+      <w:headerReference w:type="first" r:id="rId51"/>
+      <w:footerReference w:type="first" r:id="rId52"/>
       <w:pgSz w:w="12240" w:h="15840"/>
       <w:pgMar w:top="1440" w:right="1440" w:bottom="1440" w:left="1440" w:header="720" w:footer="720" w:gutter="0"/>
       <w:cols w:space="720"/>
@@ -3208,7 +4632,7 @@
           <w:rPr>
             <w:noProof/>
           </w:rPr>
-          <w:t>2</w:t>
+          <w:t>3</w:t>
         </w:r>
         <w:r>
           <w:rPr>
@@ -5243,6 +6667,17 @@
       <w:szCs w:val="24"/>
     </w:rPr>
   </w:style>
+  <w:style w:type="character" w:styleId="Strong">
+    <w:name w:val="Strong"/>
+    <w:basedOn w:val="DefaultParagraphFont"/>
+    <w:uiPriority w:val="22"/>
+    <w:qFormat/>
+    <w:rsid w:val="008B326F"/>
+    <w:rPr>
+      <w:b/>
+      <w:bCs/>
+    </w:rPr>
+  </w:style>
 </w:styles>
 </file>
 
@@ -5536,7 +6971,7 @@
 </file>
 
 <file path=customXml/itemProps1.xml><?xml version="1.0" encoding="utf-8"?>
-<ds:datastoreItem xmlns:ds="http://schemas.openxmlformats.org/officeDocument/2006/customXml" ds:itemID="{96C48457-59C4-4FA6-AB95-218E3317E89C}">
+<ds:datastoreItem xmlns:ds="http://schemas.openxmlformats.org/officeDocument/2006/customXml" ds:itemID="{E8C4C842-0E24-4E66-8A7A-C357403A45E4}">
   <ds:schemaRefs>
     <ds:schemaRef ds:uri="http://schemas.openxmlformats.org/officeDocument/2006/bibliography"/>
   </ds:schemaRefs>

</xml_diff>

<commit_message>
Update CV with F32
</commit_message>
<xml_diff>
--- a/documents/Berginski_CV.docx
+++ b/documents/Berginski_CV.docx
@@ -760,167 +760,67 @@
           <w:sz w:val="24"/>
           <w:szCs w:val="24"/>
         </w:rPr>
+        <w:t xml:space="preserve"> Pon</w:t>
+      </w:r>
+      <w:hyperlink r:id="rId11" w:anchor="ins1" w:history="1"/>
+      <w:r>
+        <w:rPr>
+          <w:rStyle w:val="citationauthor"/>
+          <w:rFonts w:ascii="Times New Roman" w:eastAsia="Times New Roman" w:hAnsi="Times New Roman" w:cs="Times New Roman"/>
+          <w:bCs/>
+          <w:sz w:val="24"/>
+          <w:szCs w:val="24"/>
+        </w:rPr>
+        <w:t xml:space="preserve"> CK,</w:t>
+      </w:r>
+      <w:r>
+        <w:rPr>
+          <w:rStyle w:val="citationauthor"/>
+          <w:rFonts w:ascii="Times New Roman" w:eastAsia="Times New Roman" w:hAnsi="Times New Roman" w:cs="Times New Roman"/>
+          <w:sz w:val="24"/>
+          <w:szCs w:val="24"/>
+        </w:rPr>
+        <w:t xml:space="preserve"> Albold</w:t>
+      </w:r>
+      <w:hyperlink r:id="rId12" w:anchor="ins1" w:history="1"/>
+      <w:r>
+        <w:rPr>
+          <w:rStyle w:val="citationauthor"/>
+          <w:rFonts w:ascii="Times New Roman" w:eastAsia="Times New Roman" w:hAnsi="Times New Roman" w:cs="Times New Roman"/>
+          <w:bCs/>
+          <w:sz w:val="24"/>
+          <w:szCs w:val="24"/>
+        </w:rPr>
+        <w:t xml:space="preserve"> S,</w:t>
+      </w:r>
+      <w:r>
+        <w:rPr>
+          <w:rStyle w:val="citationauthor"/>
+          <w:rFonts w:ascii="Times New Roman" w:eastAsia="Times New Roman" w:hAnsi="Times New Roman" w:cs="Times New Roman"/>
+          <w:sz w:val="24"/>
+          <w:szCs w:val="24"/>
+        </w:rPr>
+        <w:t xml:space="preserve"> Chan</w:t>
+      </w:r>
+      <w:r>
+        <w:rPr>
+          <w:rStyle w:val="citationauthor"/>
+          <w:rFonts w:ascii="Times New Roman" w:eastAsia="Times New Roman" w:hAnsi="Times New Roman" w:cs="Times New Roman"/>
+          <w:bCs/>
+          <w:sz w:val="24"/>
+          <w:szCs w:val="24"/>
+        </w:rPr>
+        <w:t xml:space="preserve"> KT,</w:t>
+      </w:r>
+      <w:r>
+        <w:rPr>
+          <w:rStyle w:val="citationauthor"/>
+          <w:rFonts w:ascii="Times New Roman" w:eastAsia="Times New Roman" w:hAnsi="Times New Roman" w:cs="Times New Roman"/>
+          <w:sz w:val="24"/>
+          <w:szCs w:val="24"/>
+        </w:rPr>
         <w:t xml:space="preserve"> </w:t>
       </w:r>
-      <w:proofErr w:type="spellStart"/>
-      <w:r>
-        <w:rPr>
-          <w:rStyle w:val="citationauthor"/>
-          <w:rFonts w:ascii="Times New Roman" w:eastAsia="Times New Roman" w:hAnsi="Times New Roman" w:cs="Times New Roman"/>
-          <w:sz w:val="24"/>
-          <w:szCs w:val="24"/>
-        </w:rPr>
-        <w:t>Pon</w:t>
-      </w:r>
-      <w:proofErr w:type="spellEnd"/>
-      <w:r>
-        <w:rPr>
-          <w:rStyle w:val="citationauthor"/>
-          <w:rFonts w:ascii="Times New Roman" w:eastAsia="Times New Roman" w:hAnsi="Times New Roman" w:cs="Times New Roman"/>
-          <w:bCs/>
-          <w:sz w:val="24"/>
-          <w:szCs w:val="24"/>
-        </w:rPr>
-        <w:fldChar w:fldCharType="begin"/>
-      </w:r>
-      <w:r>
-        <w:rPr>
-          <w:rStyle w:val="citationauthor"/>
-          <w:rFonts w:ascii="Times New Roman" w:eastAsia="Times New Roman" w:hAnsi="Times New Roman" w:cs="Times New Roman"/>
-          <w:bCs/>
-          <w:sz w:val="24"/>
-          <w:szCs w:val="24"/>
-        </w:rPr>
-        <w:instrText xml:space="preserve"> HYPERLINK "http://www.breast-cancer-research.com/content/17/1/145/" \l "ins1" </w:instrText>
-      </w:r>
-      <w:r>
-        <w:rPr>
-          <w:rStyle w:val="citationauthor"/>
-          <w:rFonts w:ascii="Times New Roman" w:eastAsia="Times New Roman" w:hAnsi="Times New Roman" w:cs="Times New Roman"/>
-          <w:bCs/>
-          <w:sz w:val="24"/>
-          <w:szCs w:val="24"/>
-        </w:rPr>
-        <w:fldChar w:fldCharType="separate"/>
-      </w:r>
-      <w:r>
-        <w:rPr>
-          <w:rStyle w:val="citationauthor"/>
-          <w:rFonts w:ascii="Times New Roman" w:eastAsia="Times New Roman" w:hAnsi="Times New Roman" w:cs="Times New Roman"/>
-          <w:bCs/>
-          <w:sz w:val="24"/>
-          <w:szCs w:val="24"/>
-        </w:rPr>
-        <w:fldChar w:fldCharType="end"/>
-      </w:r>
-      <w:r>
-        <w:rPr>
-          <w:rStyle w:val="citationauthor"/>
-          <w:rFonts w:ascii="Times New Roman" w:eastAsia="Times New Roman" w:hAnsi="Times New Roman" w:cs="Times New Roman"/>
-          <w:bCs/>
-          <w:sz w:val="24"/>
-          <w:szCs w:val="24"/>
-        </w:rPr>
-        <w:t xml:space="preserve"> CK,</w:t>
-      </w:r>
-      <w:r>
-        <w:rPr>
-          <w:rStyle w:val="citationauthor"/>
-          <w:rFonts w:ascii="Times New Roman" w:eastAsia="Times New Roman" w:hAnsi="Times New Roman" w:cs="Times New Roman"/>
-          <w:sz w:val="24"/>
-          <w:szCs w:val="24"/>
-        </w:rPr>
-        <w:t xml:space="preserve"> </w:t>
-      </w:r>
-      <w:proofErr w:type="spellStart"/>
-      <w:r>
-        <w:rPr>
-          <w:rStyle w:val="citationauthor"/>
-          <w:rFonts w:ascii="Times New Roman" w:eastAsia="Times New Roman" w:hAnsi="Times New Roman" w:cs="Times New Roman"/>
-          <w:sz w:val="24"/>
-          <w:szCs w:val="24"/>
-        </w:rPr>
-        <w:t>Albold</w:t>
-      </w:r>
-      <w:proofErr w:type="spellEnd"/>
-      <w:r>
-        <w:rPr>
-          <w:rStyle w:val="citationauthor"/>
-          <w:rFonts w:ascii="Times New Roman" w:eastAsia="Times New Roman" w:hAnsi="Times New Roman" w:cs="Times New Roman"/>
-          <w:bCs/>
-          <w:sz w:val="24"/>
-          <w:szCs w:val="24"/>
-        </w:rPr>
-        <w:fldChar w:fldCharType="begin"/>
-      </w:r>
-      <w:r>
-        <w:rPr>
-          <w:rStyle w:val="citationauthor"/>
-          <w:rFonts w:ascii="Times New Roman" w:eastAsia="Times New Roman" w:hAnsi="Times New Roman" w:cs="Times New Roman"/>
-          <w:bCs/>
-          <w:sz w:val="24"/>
-          <w:szCs w:val="24"/>
-        </w:rPr>
-        <w:instrText xml:space="preserve"> HYPERLINK "http://www.breast-cancer-research.com/content/17/1/145/" \l "ins1" </w:instrText>
-      </w:r>
-      <w:r>
-        <w:rPr>
-          <w:rStyle w:val="citationauthor"/>
-          <w:rFonts w:ascii="Times New Roman" w:eastAsia="Times New Roman" w:hAnsi="Times New Roman" w:cs="Times New Roman"/>
-          <w:bCs/>
-          <w:sz w:val="24"/>
-          <w:szCs w:val="24"/>
-        </w:rPr>
-        <w:fldChar w:fldCharType="separate"/>
-      </w:r>
-      <w:r>
-        <w:rPr>
-          <w:rStyle w:val="citationauthor"/>
-          <w:rFonts w:ascii="Times New Roman" w:eastAsia="Times New Roman" w:hAnsi="Times New Roman" w:cs="Times New Roman"/>
-          <w:bCs/>
-          <w:sz w:val="24"/>
-          <w:szCs w:val="24"/>
-        </w:rPr>
-        <w:fldChar w:fldCharType="end"/>
-      </w:r>
-      <w:r>
-        <w:rPr>
-          <w:rStyle w:val="citationauthor"/>
-          <w:rFonts w:ascii="Times New Roman" w:eastAsia="Times New Roman" w:hAnsi="Times New Roman" w:cs="Times New Roman"/>
-          <w:bCs/>
-          <w:sz w:val="24"/>
-          <w:szCs w:val="24"/>
-        </w:rPr>
-        <w:t xml:space="preserve"> S,</w:t>
-      </w:r>
-      <w:r>
-        <w:rPr>
-          <w:rStyle w:val="citationauthor"/>
-          <w:rFonts w:ascii="Times New Roman" w:eastAsia="Times New Roman" w:hAnsi="Times New Roman" w:cs="Times New Roman"/>
-          <w:sz w:val="24"/>
-          <w:szCs w:val="24"/>
-        </w:rPr>
-        <w:t xml:space="preserve"> Chan</w:t>
-      </w:r>
-      <w:r>
-        <w:rPr>
-          <w:rStyle w:val="citationauthor"/>
-          <w:rFonts w:ascii="Times New Roman" w:eastAsia="Times New Roman" w:hAnsi="Times New Roman" w:cs="Times New Roman"/>
-          <w:bCs/>
-          <w:sz w:val="24"/>
-          <w:szCs w:val="24"/>
-        </w:rPr>
-        <w:t xml:space="preserve"> KT,</w:t>
-      </w:r>
-      <w:r>
-        <w:rPr>
-          <w:rStyle w:val="citationauthor"/>
-          <w:rFonts w:ascii="Times New Roman" w:eastAsia="Times New Roman" w:hAnsi="Times New Roman" w:cs="Times New Roman"/>
-          <w:sz w:val="24"/>
-          <w:szCs w:val="24"/>
-        </w:rPr>
-        <w:t xml:space="preserve"> </w:t>
-      </w:r>
       <w:r>
         <w:rPr>
           <w:rStyle w:val="citationauthor"/>
@@ -932,7 +832,7 @@
         </w:rPr>
         <w:t>Berginski</w:t>
       </w:r>
-      <w:hyperlink r:id="rId11" w:anchor="ins3" w:history="1"/>
+      <w:hyperlink r:id="rId13" w:anchor="ins3" w:history="1"/>
       <w:r>
         <w:rPr>
           <w:rStyle w:val="citationauthor"/>
@@ -964,7 +864,7 @@
         </w:rPr>
         <w:t xml:space="preserve"> Huang</w:t>
       </w:r>
-      <w:hyperlink r:id="rId12" w:anchor="ins4" w:history="1"/>
+      <w:hyperlink r:id="rId14" w:anchor="ins4" w:history="1"/>
       <w:r>
         <w:rPr>
           <w:rStyle w:val="citationauthor"/>
@@ -994,7 +894,7 @@
         </w:rPr>
         <w:t xml:space="preserve"> Bear</w:t>
       </w:r>
-      <w:hyperlink r:id="rId13" w:anchor="ins2" w:history="1"/>
+      <w:hyperlink r:id="rId15" w:anchor="ins2" w:history="1"/>
       <w:r>
         <w:rPr>
           <w:rStyle w:val="citationauthor"/>
@@ -1024,7 +924,7 @@
         </w:rPr>
         <w:t xml:space="preserve"> Lane</w:t>
       </w:r>
-      <w:hyperlink r:id="rId14" w:anchor="ins1" w:history="1"/>
+      <w:hyperlink r:id="rId16" w:anchor="ins1" w:history="1"/>
       <w:r>
         <w:rPr>
           <w:rStyle w:val="citationauthor"/>
@@ -1054,7 +954,7 @@
         </w:rPr>
         <w:t xml:space="preserve"> Halls</w:t>
       </w:r>
-      <w:hyperlink r:id="rId15" w:anchor="ins1" w:history="1"/>
+      <w:hyperlink r:id="rId17" w:anchor="ins1" w:history="1"/>
       <w:r>
         <w:rPr>
           <w:rStyle w:val="citationauthor"/>
@@ -1084,7 +984,7 @@
         </w:rPr>
         <w:t>Ferrari</w:t>
       </w:r>
-      <w:hyperlink r:id="rId16" w:anchor="ins4" w:history="1"/>
+      <w:hyperlink r:id="rId18" w:anchor="ins4" w:history="1"/>
       <w:r>
         <w:rPr>
           <w:rStyle w:val="citationauthor"/>
@@ -1112,19 +1012,9 @@
           <w:sz w:val="24"/>
           <w:szCs w:val="24"/>
         </w:rPr>
-        <w:t xml:space="preserve"> </w:t>
-      </w:r>
-      <w:proofErr w:type="spellStart"/>
-      <w:r>
-        <w:rPr>
-          <w:rStyle w:val="citationauthor"/>
-          <w:rFonts w:ascii="Times New Roman" w:eastAsia="Times New Roman" w:hAnsi="Times New Roman" w:cs="Times New Roman"/>
-          <w:sz w:val="24"/>
-          <w:szCs w:val="24"/>
-        </w:rPr>
-        <w:t>Nowell</w:t>
-      </w:r>
-      <w:proofErr w:type="spellEnd"/>
+        <w:t xml:space="preserve"> Nowell</w:t>
+      </w:r>
+      <w:hyperlink r:id="rId19" w:anchor="ins1" w:history="1"/>
       <w:r>
         <w:rPr>
           <w:rStyle w:val="citationauthor"/>
@@ -1133,46 +1023,6 @@
           <w:sz w:val="24"/>
           <w:szCs w:val="24"/>
         </w:rPr>
-        <w:fldChar w:fldCharType="begin"/>
-      </w:r>
-      <w:r>
-        <w:rPr>
-          <w:rStyle w:val="citationauthor"/>
-          <w:rFonts w:ascii="Times New Roman" w:eastAsia="Times New Roman" w:hAnsi="Times New Roman" w:cs="Times New Roman"/>
-          <w:bCs/>
-          <w:sz w:val="24"/>
-          <w:szCs w:val="24"/>
-        </w:rPr>
-        <w:instrText xml:space="preserve"> HYPERLINK "http://www.breast-cancer-research.com/content/17/1/145/" \l "ins1" </w:instrText>
-      </w:r>
-      <w:r>
-        <w:rPr>
-          <w:rStyle w:val="citationauthor"/>
-          <w:rFonts w:ascii="Times New Roman" w:eastAsia="Times New Roman" w:hAnsi="Times New Roman" w:cs="Times New Roman"/>
-          <w:bCs/>
-          <w:sz w:val="24"/>
-          <w:szCs w:val="24"/>
-        </w:rPr>
-        <w:fldChar w:fldCharType="separate"/>
-      </w:r>
-      <w:r>
-        <w:rPr>
-          <w:rStyle w:val="citationauthor"/>
-          <w:rFonts w:ascii="Times New Roman" w:eastAsia="Times New Roman" w:hAnsi="Times New Roman" w:cs="Times New Roman"/>
-          <w:bCs/>
-          <w:sz w:val="24"/>
-          <w:szCs w:val="24"/>
-        </w:rPr>
-        <w:fldChar w:fldCharType="end"/>
-      </w:r>
-      <w:r>
-        <w:rPr>
-          <w:rStyle w:val="citationauthor"/>
-          <w:rFonts w:ascii="Times New Roman" w:eastAsia="Times New Roman" w:hAnsi="Times New Roman" w:cs="Times New Roman"/>
-          <w:bCs/>
-          <w:sz w:val="24"/>
-          <w:szCs w:val="24"/>
-        </w:rPr>
         <w:t xml:space="preserve"> CJ,</w:t>
       </w:r>
       <w:r>
@@ -1193,7 +1043,6 @@
         </w:rPr>
         <w:t xml:space="preserve"> EK. </w:t>
       </w:r>
-      <w:proofErr w:type="gramStart"/>
       <w:r>
         <w:rPr>
           <w:rStyle w:val="citationauthor"/>
@@ -1202,9 +1051,8 @@
           <w:sz w:val="24"/>
           <w:szCs w:val="24"/>
         </w:rPr>
-        <w:t>β2-adrenoceptor</w:t>
-      </w:r>
-      <w:proofErr w:type="gramEnd"/>
+        <w:t>β2-adrenoceptor signaling regulates invadopodia formation to enhance tumor cell invasion</w:t>
+      </w:r>
       <w:r>
         <w:rPr>
           <w:rStyle w:val="citationauthor"/>
@@ -1213,7 +1061,7 @@
           <w:sz w:val="24"/>
           <w:szCs w:val="24"/>
         </w:rPr>
-        <w:t xml:space="preserve"> signaling regulates invadopodia formation to enhance tumor cell invasion</w:t>
+        <w:t>. Breast Cancer Research, 2015</w:t>
       </w:r>
       <w:r>
         <w:rPr>
@@ -1223,19 +1071,9 @@
           <w:sz w:val="24"/>
           <w:szCs w:val="24"/>
         </w:rPr>
-        <w:t>. Breast Cancer Research, 2015</w:t>
-      </w:r>
-      <w:r>
-        <w:rPr>
-          <w:rStyle w:val="citationauthor"/>
-          <w:rFonts w:ascii="Times New Roman" w:hAnsi="Times New Roman"/>
-          <w:bCs/>
-          <w:sz w:val="24"/>
-          <w:szCs w:val="24"/>
-        </w:rPr>
         <w:t xml:space="preserve"> (</w:t>
       </w:r>
-      <w:hyperlink r:id="rId17" w:history="1">
+      <w:hyperlink r:id="rId20" w:history="1">
         <w:r>
           <w:rPr>
             <w:rStyle w:val="Hyperlink"/>
@@ -1244,8 +1082,20 @@
             <w:sz w:val="24"/>
             <w:szCs w:val="24"/>
           </w:rPr>
-          <w:t>H</w:t>
+          <w:t>HTML</w:t>
         </w:r>
+      </w:hyperlink>
+      <w:r>
+        <w:rPr>
+          <w:rStyle w:val="citationauthor"/>
+          <w:rFonts w:ascii="Times New Roman" w:hAnsi="Times New Roman"/>
+          <w:bCs/>
+          <w:sz w:val="24"/>
+          <w:szCs w:val="24"/>
+        </w:rPr>
+        <w:t>|</w:t>
+      </w:r>
+      <w:hyperlink r:id="rId21" w:history="1">
         <w:r>
           <w:rPr>
             <w:rStyle w:val="Hyperlink"/>
@@ -1254,69 +1104,7 @@
             <w:sz w:val="24"/>
             <w:szCs w:val="24"/>
           </w:rPr>
-          <w:t>T</w:t>
-        </w:r>
-        <w:r>
-          <w:rPr>
-            <w:rStyle w:val="Hyperlink"/>
-            <w:rFonts w:ascii="Times New Roman" w:hAnsi="Times New Roman"/>
-            <w:bCs/>
-            <w:sz w:val="24"/>
-            <w:szCs w:val="24"/>
-          </w:rPr>
-          <w:t>M</w:t>
-        </w:r>
-        <w:r>
-          <w:rPr>
-            <w:rStyle w:val="Hyperlink"/>
-            <w:rFonts w:ascii="Times New Roman" w:hAnsi="Times New Roman"/>
-            <w:bCs/>
-            <w:sz w:val="24"/>
-            <w:szCs w:val="24"/>
-          </w:rPr>
-          <w:t>L</w:t>
-        </w:r>
-      </w:hyperlink>
-      <w:r>
-        <w:rPr>
-          <w:rStyle w:val="citationauthor"/>
-          <w:rFonts w:ascii="Times New Roman" w:hAnsi="Times New Roman"/>
-          <w:bCs/>
-          <w:sz w:val="24"/>
-          <w:szCs w:val="24"/>
-        </w:rPr>
-        <w:t>|</w:t>
-      </w:r>
-      <w:hyperlink r:id="rId18" w:history="1">
-        <w:r>
-          <w:rPr>
-            <w:rStyle w:val="Hyperlink"/>
-            <w:rFonts w:ascii="Times New Roman" w:hAnsi="Times New Roman"/>
-            <w:bCs/>
-            <w:sz w:val="24"/>
-            <w:szCs w:val="24"/>
-          </w:rPr>
-          <w:t>P</w:t>
-        </w:r>
-        <w:r>
-          <w:rPr>
-            <w:rStyle w:val="Hyperlink"/>
-            <w:rFonts w:ascii="Times New Roman" w:hAnsi="Times New Roman"/>
-            <w:bCs/>
-            <w:sz w:val="24"/>
-            <w:szCs w:val="24"/>
-          </w:rPr>
-          <w:t>D</w:t>
-        </w:r>
-        <w:r>
-          <w:rPr>
-            <w:rStyle w:val="Hyperlink"/>
-            <w:rFonts w:ascii="Times New Roman" w:hAnsi="Times New Roman"/>
-            <w:bCs/>
-            <w:sz w:val="24"/>
-            <w:szCs w:val="24"/>
-          </w:rPr>
-          <w:t>F</w:t>
+          <w:t>PDF</w:t>
         </w:r>
       </w:hyperlink>
       <w:r>
@@ -1346,7 +1134,6 @@
           <w:szCs w:val="24"/>
         </w:rPr>
       </w:pPr>
-      <w:proofErr w:type="spellStart"/>
       <w:r>
         <w:rPr>
           <w:rStyle w:val="citationauthor"/>
@@ -1355,18 +1142,7 @@
           <w:sz w:val="24"/>
           <w:szCs w:val="24"/>
         </w:rPr>
-        <w:t>LaCroix</w:t>
-      </w:r>
-      <w:proofErr w:type="spellEnd"/>
-      <w:r>
-        <w:rPr>
-          <w:rStyle w:val="citationauthor"/>
-          <w:rFonts w:ascii="Times New Roman" w:eastAsia="Times New Roman" w:hAnsi="Times New Roman" w:cs="Times New Roman"/>
-          <w:bCs/>
-          <w:sz w:val="24"/>
-          <w:szCs w:val="24"/>
-        </w:rPr>
-        <w:t xml:space="preserve"> AS, Rothenberg KE, </w:t>
+        <w:t xml:space="preserve">LaCroix AS, Rothenberg KE, </w:t>
       </w:r>
       <w:r>
         <w:rPr>
@@ -1388,9 +1164,8 @@
           <w:sz w:val="24"/>
           <w:szCs w:val="24"/>
         </w:rPr>
-        <w:t xml:space="preserve">, </w:t>
-      </w:r>
-      <w:proofErr w:type="spellStart"/>
+        <w:t xml:space="preserve">, Urs AN, Hoffman BD. </w:t>
+      </w:r>
       <w:r>
         <w:rPr>
           <w:rStyle w:val="citationauthor"/>
@@ -1399,30 +1174,9 @@
           <w:sz w:val="24"/>
           <w:szCs w:val="24"/>
         </w:rPr>
-        <w:t>Urs</w:t>
-      </w:r>
-      <w:proofErr w:type="spellEnd"/>
-      <w:r>
-        <w:rPr>
-          <w:rStyle w:val="citationauthor"/>
-          <w:rFonts w:ascii="Times New Roman" w:eastAsia="Times New Roman" w:hAnsi="Times New Roman" w:cs="Times New Roman"/>
-          <w:bCs/>
-          <w:sz w:val="24"/>
-          <w:szCs w:val="24"/>
-        </w:rPr>
-        <w:t xml:space="preserve"> AN, Hoffman BD. </w:t>
-      </w:r>
-      <w:r>
-        <w:rPr>
-          <w:rStyle w:val="citationauthor"/>
-          <w:rFonts w:ascii="Times New Roman" w:eastAsia="Times New Roman" w:hAnsi="Times New Roman" w:cs="Times New Roman"/>
-          <w:bCs/>
-          <w:sz w:val="24"/>
-          <w:szCs w:val="24"/>
-        </w:rPr>
         <w:t>Construction, imaging, and analysis of FRET-based tension sensors in living cells. Methods in Cell Biology, 2015 (</w:t>
       </w:r>
-      <w:hyperlink r:id="rId19" w:history="1">
+      <w:hyperlink r:id="rId22" w:history="1">
         <w:r>
           <w:rPr>
             <w:rStyle w:val="Hyperlink"/>
@@ -1444,7 +1198,7 @@
         </w:rPr>
         <w:t>|</w:t>
       </w:r>
-      <w:hyperlink r:id="rId20" w:history="1">
+      <w:hyperlink r:id="rId23" w:history="1">
         <w:r>
           <w:rPr>
             <w:rStyle w:val="Hyperlink"/>
@@ -1508,109 +1262,98 @@
           <w:sz w:val="24"/>
           <w:szCs w:val="24"/>
         </w:rPr>
+        <w:t>, Asokan</w:t>
+      </w:r>
+      <w:r>
+        <w:rPr>
+          <w:rStyle w:val="citationauthor"/>
+          <w:rFonts w:ascii="Times New Roman" w:eastAsia="Times New Roman" w:hAnsi="Times New Roman" w:cs="Times New Roman"/>
+          <w:sz w:val="24"/>
+          <w:szCs w:val="24"/>
+        </w:rPr>
+        <w:t xml:space="preserve"> SB</w:t>
+      </w:r>
+      <w:r>
+        <w:rPr>
+          <w:rStyle w:val="citationauthor"/>
+          <w:rFonts w:ascii="Times New Roman" w:eastAsia="Times New Roman" w:hAnsi="Times New Roman" w:cs="Times New Roman"/>
+          <w:sz w:val="24"/>
+          <w:szCs w:val="24"/>
+        </w:rPr>
+        <w:t>, King</w:t>
+      </w:r>
+      <w:r>
+        <w:rPr>
+          <w:rStyle w:val="citationauthor"/>
+          <w:rFonts w:ascii="Times New Roman" w:eastAsia="Times New Roman" w:hAnsi="Times New Roman" w:cs="Times New Roman"/>
+          <w:sz w:val="24"/>
+          <w:szCs w:val="24"/>
+        </w:rPr>
+        <w:t xml:space="preserve"> SJ</w:t>
+      </w:r>
+      <w:r>
+        <w:rPr>
+          <w:rStyle w:val="citationauthor"/>
+          <w:rFonts w:ascii="Times New Roman" w:eastAsia="Times New Roman" w:hAnsi="Times New Roman" w:cs="Times New Roman"/>
+          <w:sz w:val="24"/>
+          <w:szCs w:val="24"/>
+        </w:rPr>
+        <w:t>, Bo</w:t>
+      </w:r>
+      <w:r>
+        <w:rPr>
+          <w:rStyle w:val="citationauthor"/>
+          <w:rFonts w:ascii="Times New Roman" w:eastAsia="Times New Roman" w:hAnsi="Times New Roman" w:cs="Times New Roman"/>
+          <w:sz w:val="24"/>
+          <w:szCs w:val="24"/>
+        </w:rPr>
+        <w:t xml:space="preserve"> T</w:t>
+      </w:r>
+      <w:r>
+        <w:rPr>
+          <w:rStyle w:val="citationauthor"/>
+          <w:rFonts w:ascii="Times New Roman" w:eastAsia="Times New Roman" w:hAnsi="Times New Roman" w:cs="Times New Roman"/>
+          <w:sz w:val="24"/>
+          <w:szCs w:val="24"/>
+        </w:rPr>
+        <w:t>, Dubose</w:t>
+      </w:r>
+      <w:r>
+        <w:rPr>
+          <w:rStyle w:val="citationauthor"/>
+          <w:rFonts w:ascii="Times New Roman" w:eastAsia="Times New Roman" w:hAnsi="Times New Roman" w:cs="Times New Roman"/>
+          <w:sz w:val="24"/>
+          <w:szCs w:val="24"/>
+        </w:rPr>
+        <w:t xml:space="preserve"> ES</w:t>
+      </w:r>
+      <w:r>
+        <w:rPr>
+          <w:rStyle w:val="citationauthor"/>
+          <w:rFonts w:ascii="Times New Roman" w:eastAsia="Times New Roman" w:hAnsi="Times New Roman" w:cs="Times New Roman"/>
+          <w:sz w:val="24"/>
+          <w:szCs w:val="24"/>
+        </w:rPr>
+        <w:t>, Liu</w:t>
+      </w:r>
+      <w:r>
+        <w:rPr>
+          <w:rStyle w:val="citationauthor"/>
+          <w:rFonts w:ascii="Times New Roman" w:eastAsia="Times New Roman" w:hAnsi="Times New Roman" w:cs="Times New Roman"/>
+          <w:sz w:val="24"/>
+          <w:szCs w:val="24"/>
+        </w:rPr>
+        <w:t xml:space="preserve"> W</w:t>
+      </w:r>
+      <w:r>
+        <w:rPr>
+          <w:rStyle w:val="citationauthor"/>
+          <w:rFonts w:ascii="Times New Roman" w:eastAsia="Times New Roman" w:hAnsi="Times New Roman" w:cs="Times New Roman"/>
+          <w:sz w:val="24"/>
+          <w:szCs w:val="24"/>
+        </w:rPr>
         <w:t xml:space="preserve">, </w:t>
       </w:r>
-      <w:proofErr w:type="spellStart"/>
-      <w:r>
-        <w:rPr>
-          <w:rStyle w:val="citationauthor"/>
-          <w:rFonts w:ascii="Times New Roman" w:eastAsia="Times New Roman" w:hAnsi="Times New Roman" w:cs="Times New Roman"/>
-          <w:sz w:val="24"/>
-          <w:szCs w:val="24"/>
-        </w:rPr>
-        <w:t>Asokan</w:t>
-      </w:r>
-      <w:proofErr w:type="spellEnd"/>
-      <w:r>
-        <w:rPr>
-          <w:rStyle w:val="citationauthor"/>
-          <w:rFonts w:ascii="Times New Roman" w:eastAsia="Times New Roman" w:hAnsi="Times New Roman" w:cs="Times New Roman"/>
-          <w:sz w:val="24"/>
-          <w:szCs w:val="24"/>
-        </w:rPr>
-        <w:t xml:space="preserve"> SB</w:t>
-      </w:r>
-      <w:r>
-        <w:rPr>
-          <w:rStyle w:val="citationauthor"/>
-          <w:rFonts w:ascii="Times New Roman" w:eastAsia="Times New Roman" w:hAnsi="Times New Roman" w:cs="Times New Roman"/>
-          <w:sz w:val="24"/>
-          <w:szCs w:val="24"/>
-        </w:rPr>
-        <w:t>, King</w:t>
-      </w:r>
-      <w:r>
-        <w:rPr>
-          <w:rStyle w:val="citationauthor"/>
-          <w:rFonts w:ascii="Times New Roman" w:eastAsia="Times New Roman" w:hAnsi="Times New Roman" w:cs="Times New Roman"/>
-          <w:sz w:val="24"/>
-          <w:szCs w:val="24"/>
-        </w:rPr>
-        <w:t xml:space="preserve"> SJ</w:t>
-      </w:r>
-      <w:r>
-        <w:rPr>
-          <w:rStyle w:val="citationauthor"/>
-          <w:rFonts w:ascii="Times New Roman" w:eastAsia="Times New Roman" w:hAnsi="Times New Roman" w:cs="Times New Roman"/>
-          <w:sz w:val="24"/>
-          <w:szCs w:val="24"/>
-        </w:rPr>
-        <w:t>, Bo</w:t>
-      </w:r>
-      <w:r>
-        <w:rPr>
-          <w:rStyle w:val="citationauthor"/>
-          <w:rFonts w:ascii="Times New Roman" w:eastAsia="Times New Roman" w:hAnsi="Times New Roman" w:cs="Times New Roman"/>
-          <w:sz w:val="24"/>
-          <w:szCs w:val="24"/>
-        </w:rPr>
-        <w:t xml:space="preserve"> T</w:t>
-      </w:r>
-      <w:r>
-        <w:rPr>
-          <w:rStyle w:val="citationauthor"/>
-          <w:rFonts w:ascii="Times New Roman" w:eastAsia="Times New Roman" w:hAnsi="Times New Roman" w:cs="Times New Roman"/>
-          <w:sz w:val="24"/>
-          <w:szCs w:val="24"/>
-        </w:rPr>
-        <w:t>, Dubose</w:t>
-      </w:r>
-      <w:r>
-        <w:rPr>
-          <w:rStyle w:val="citationauthor"/>
-          <w:rFonts w:ascii="Times New Roman" w:eastAsia="Times New Roman" w:hAnsi="Times New Roman" w:cs="Times New Roman"/>
-          <w:sz w:val="24"/>
-          <w:szCs w:val="24"/>
-        </w:rPr>
-        <w:t xml:space="preserve"> ES</w:t>
-      </w:r>
-      <w:r>
-        <w:rPr>
-          <w:rStyle w:val="citationauthor"/>
-          <w:rFonts w:ascii="Times New Roman" w:eastAsia="Times New Roman" w:hAnsi="Times New Roman" w:cs="Times New Roman"/>
-          <w:sz w:val="24"/>
-          <w:szCs w:val="24"/>
-        </w:rPr>
-        <w:t>, Liu</w:t>
-      </w:r>
-      <w:r>
-        <w:rPr>
-          <w:rStyle w:val="citationauthor"/>
-          <w:rFonts w:ascii="Times New Roman" w:eastAsia="Times New Roman" w:hAnsi="Times New Roman" w:cs="Times New Roman"/>
-          <w:sz w:val="24"/>
-          <w:szCs w:val="24"/>
-        </w:rPr>
-        <w:t xml:space="preserve"> W</w:t>
-      </w:r>
-      <w:r>
-        <w:rPr>
-          <w:rStyle w:val="citationauthor"/>
-          <w:rFonts w:ascii="Times New Roman" w:eastAsia="Times New Roman" w:hAnsi="Times New Roman" w:cs="Times New Roman"/>
-          <w:sz w:val="24"/>
-          <w:szCs w:val="24"/>
-        </w:rPr>
-        <w:t xml:space="preserve">, </w:t>
-      </w:r>
       <w:r>
         <w:rPr>
           <w:rStyle w:val="citationauthor"/>
@@ -1683,36 +1426,16 @@
           <w:sz w:val="24"/>
           <w:szCs w:val="24"/>
         </w:rPr>
-        <w:t xml:space="preserve">, </w:t>
-      </w:r>
-      <w:proofErr w:type="spellStart"/>
-      <w:r>
-        <w:rPr>
-          <w:rStyle w:val="citationauthor"/>
-          <w:rFonts w:ascii="Times New Roman" w:eastAsia="Times New Roman" w:hAnsi="Times New Roman" w:cs="Times New Roman"/>
-          <w:sz w:val="24"/>
-          <w:szCs w:val="24"/>
-        </w:rPr>
-        <w:t>Shar</w:t>
-      </w:r>
-      <w:r>
-        <w:rPr>
-          <w:rStyle w:val="citationauthor"/>
-          <w:rFonts w:ascii="Times New Roman" w:eastAsia="Times New Roman" w:hAnsi="Times New Roman" w:cs="Times New Roman"/>
-          <w:sz w:val="24"/>
-          <w:szCs w:val="24"/>
-        </w:rPr>
-        <w:t>pless</w:t>
-      </w:r>
-      <w:proofErr w:type="spellEnd"/>
-      <w:r>
-        <w:rPr>
-          <w:rStyle w:val="citationauthor"/>
-          <w:rFonts w:ascii="Times New Roman" w:eastAsia="Times New Roman" w:hAnsi="Times New Roman" w:cs="Times New Roman"/>
-          <w:sz w:val="24"/>
-          <w:szCs w:val="24"/>
-        </w:rPr>
-        <w:t xml:space="preserve"> NE, Bear JE. </w:t>
+        <w:t>, Shar</w:t>
+      </w:r>
+      <w:r>
+        <w:rPr>
+          <w:rStyle w:val="citationauthor"/>
+          <w:rFonts w:ascii="Times New Roman" w:eastAsia="Times New Roman" w:hAnsi="Times New Roman" w:cs="Times New Roman"/>
+          <w:sz w:val="24"/>
+          <w:szCs w:val="24"/>
+        </w:rPr>
+        <w:t xml:space="preserve">pless NE, Bear JE. </w:t>
       </w:r>
       <w:r>
         <w:rPr>
@@ -1750,7 +1473,7 @@
         </w:rPr>
         <w:t>(</w:t>
       </w:r>
-      <w:hyperlink r:id="rId21" w:history="1">
+      <w:hyperlink r:id="rId24" w:history="1">
         <w:r>
           <w:rPr>
             <w:rStyle w:val="Hyperlink"/>
@@ -1770,7 +1493,7 @@
         </w:rPr>
         <w:t>|</w:t>
       </w:r>
-      <w:hyperlink r:id="rId22" w:history="1">
+      <w:hyperlink r:id="rId25" w:history="1">
         <w:r>
           <w:rPr>
             <w:rStyle w:val="Hyperlink"/>
@@ -1815,29 +1538,7 @@
           <w:sz w:val="24"/>
           <w:szCs w:val="24"/>
         </w:rPr>
-        <w:t>Chu PH, </w:t>
-      </w:r>
-      <w:proofErr w:type="spellStart"/>
-      <w:r>
-        <w:rPr>
-          <w:rStyle w:val="citationauthor"/>
-          <w:rFonts w:ascii="Times New Roman" w:hAnsi="Times New Roman" w:cs="Times New Roman"/>
-          <w:bCs/>
-          <w:sz w:val="24"/>
-          <w:szCs w:val="24"/>
-        </w:rPr>
-        <w:t>Tsygankov</w:t>
-      </w:r>
-      <w:proofErr w:type="spellEnd"/>
-      <w:r>
-        <w:rPr>
-          <w:rStyle w:val="citationauthor"/>
-          <w:rFonts w:ascii="Times New Roman" w:hAnsi="Times New Roman" w:cs="Times New Roman"/>
-          <w:bCs/>
-          <w:sz w:val="24"/>
-          <w:szCs w:val="24"/>
-        </w:rPr>
-        <w:t xml:space="preserve"> D, </w:t>
+        <w:t>Chu PH, Tsygankov D, </w:t>
       </w:r>
       <w:r>
         <w:rPr>
@@ -1859,117 +1560,7 @@
           <w:sz w:val="24"/>
           <w:szCs w:val="24"/>
         </w:rPr>
-        <w:t>, </w:t>
-      </w:r>
-      <w:proofErr w:type="spellStart"/>
-      <w:r>
-        <w:rPr>
-          <w:rStyle w:val="citationauthor"/>
-          <w:rFonts w:ascii="Times New Roman" w:hAnsi="Times New Roman" w:cs="Times New Roman"/>
-          <w:bCs/>
-          <w:sz w:val="24"/>
-          <w:szCs w:val="24"/>
-        </w:rPr>
-        <w:t>Dagliyan</w:t>
-      </w:r>
-      <w:proofErr w:type="spellEnd"/>
-      <w:r>
-        <w:rPr>
-          <w:rStyle w:val="citationauthor"/>
-          <w:rFonts w:ascii="Times New Roman" w:hAnsi="Times New Roman" w:cs="Times New Roman"/>
-          <w:bCs/>
-          <w:sz w:val="24"/>
-          <w:szCs w:val="24"/>
-        </w:rPr>
-        <w:t xml:space="preserve"> O, Gomez SM, </w:t>
-      </w:r>
-      <w:proofErr w:type="spellStart"/>
-      <w:r>
-        <w:rPr>
-          <w:rStyle w:val="citationauthor"/>
-          <w:rFonts w:ascii="Times New Roman" w:hAnsi="Times New Roman" w:cs="Times New Roman"/>
-          <w:bCs/>
-          <w:sz w:val="24"/>
-          <w:szCs w:val="24"/>
-        </w:rPr>
-        <w:t>Elston</w:t>
-      </w:r>
-      <w:proofErr w:type="spellEnd"/>
-      <w:r>
-        <w:rPr>
-          <w:rStyle w:val="citationauthor"/>
-          <w:rFonts w:ascii="Times New Roman" w:hAnsi="Times New Roman" w:cs="Times New Roman"/>
-          <w:bCs/>
-          <w:sz w:val="24"/>
-          <w:szCs w:val="24"/>
-        </w:rPr>
-        <w:t xml:space="preserve"> TC, </w:t>
-      </w:r>
-      <w:proofErr w:type="spellStart"/>
-      <w:r>
-        <w:rPr>
-          <w:rStyle w:val="citationauthor"/>
-          <w:rFonts w:ascii="Times New Roman" w:hAnsi="Times New Roman" w:cs="Times New Roman"/>
-          <w:bCs/>
-          <w:sz w:val="24"/>
-          <w:szCs w:val="24"/>
-        </w:rPr>
-        <w:t>Karginov</w:t>
-      </w:r>
-      <w:proofErr w:type="spellEnd"/>
-      <w:r>
-        <w:rPr>
-          <w:rStyle w:val="citationauthor"/>
-          <w:rFonts w:ascii="Times New Roman" w:hAnsi="Times New Roman" w:cs="Times New Roman"/>
-          <w:bCs/>
-          <w:sz w:val="24"/>
-          <w:szCs w:val="24"/>
-        </w:rPr>
-        <w:t xml:space="preserve"> AV, Hahn KM. Engineered kinase activation reveals unique </w:t>
-      </w:r>
-      <w:proofErr w:type="spellStart"/>
-      <w:r>
-        <w:rPr>
-          <w:rStyle w:val="citationauthor"/>
-          <w:rFonts w:ascii="Times New Roman" w:hAnsi="Times New Roman" w:cs="Times New Roman"/>
-          <w:bCs/>
-          <w:sz w:val="24"/>
-          <w:szCs w:val="24"/>
-        </w:rPr>
-        <w:t>morphodynamic</w:t>
-      </w:r>
-      <w:proofErr w:type="spellEnd"/>
-      <w:r>
-        <w:rPr>
-          <w:rStyle w:val="citationauthor"/>
-          <w:rFonts w:ascii="Times New Roman" w:hAnsi="Times New Roman" w:cs="Times New Roman"/>
-          <w:bCs/>
-          <w:sz w:val="24"/>
-          <w:szCs w:val="24"/>
-        </w:rPr>
-        <w:t xml:space="preserve"> phenotypes and associated trafficking for </w:t>
-      </w:r>
-      <w:proofErr w:type="spellStart"/>
-      <w:r>
-        <w:rPr>
-          <w:rStyle w:val="citationauthor"/>
-          <w:rFonts w:ascii="Times New Roman" w:hAnsi="Times New Roman" w:cs="Times New Roman"/>
-          <w:bCs/>
-          <w:sz w:val="24"/>
-          <w:szCs w:val="24"/>
-        </w:rPr>
-        <w:t>Src</w:t>
-      </w:r>
-      <w:proofErr w:type="spellEnd"/>
-      <w:r>
-        <w:rPr>
-          <w:rStyle w:val="citationauthor"/>
-          <w:rFonts w:ascii="Times New Roman" w:hAnsi="Times New Roman" w:cs="Times New Roman"/>
-          <w:bCs/>
-          <w:sz w:val="24"/>
-          <w:szCs w:val="24"/>
-        </w:rPr>
-        <w:t xml:space="preserve"> family isoforms. </w:t>
+        <w:t xml:space="preserve">, Dagliyan O, Gomez SM, Elston TC, Karginov AV, Hahn KM. Engineered kinase activation reveals unique morphodynamic phenotypes and associated trafficking for Src family isoforms. </w:t>
       </w:r>
       <w:r>
         <w:rPr>
@@ -1992,7 +1583,7 @@
         </w:rPr>
         <w:t>, 2014 (</w:t>
       </w:r>
-      <w:hyperlink r:id="rId23" w:history="1">
+      <w:hyperlink r:id="rId26" w:history="1">
         <w:r>
           <w:rPr>
             <w:rStyle w:val="Hyperlink"/>
@@ -2013,7 +1604,7 @@
         </w:rPr>
         <w:t>|</w:t>
       </w:r>
-      <w:hyperlink r:id="rId24" w:history="1">
+      <w:hyperlink r:id="rId27" w:history="1">
         <w:r>
           <w:rPr>
             <w:rStyle w:val="Hyperlink"/>
@@ -2071,7 +1662,6 @@
         </w:rPr>
         <w:t>, Creed SJ, Cochran S, Roadcap DW, Bear JE, Gomez SM. Automated analysis of invadopodia dynamics in live cells. </w:t>
       </w:r>
-      <w:proofErr w:type="spellStart"/>
       <w:r>
         <w:rPr>
           <w:rStyle w:val="citationauthor"/>
@@ -2082,7 +1672,6 @@
         </w:rPr>
         <w:t>PeerJ</w:t>
       </w:r>
-      <w:proofErr w:type="spellEnd"/>
       <w:r>
         <w:rPr>
           <w:rStyle w:val="citationauthor"/>
@@ -2092,7 +1681,7 @@
         </w:rPr>
         <w:t>, 2014 (</w:t>
       </w:r>
-      <w:hyperlink r:id="rId25" w:history="1">
+      <w:hyperlink r:id="rId28" w:history="1">
         <w:r>
           <w:rPr>
             <w:rStyle w:val="Hyperlink"/>
@@ -2112,7 +1701,7 @@
         </w:rPr>
         <w:t>|</w:t>
       </w:r>
-      <w:hyperlink r:id="rId26" w:history="1">
+      <w:hyperlink r:id="rId29" w:history="1">
         <w:r>
           <w:rPr>
             <w:rStyle w:val="Hyperlink"/>
@@ -2139,29 +1728,9 @@
           <w:sz w:val="24"/>
           <w:szCs w:val="24"/>
         </w:rPr>
-        <w:t xml:space="preserve"> Part of and Cover Image for </w:t>
-      </w:r>
-      <w:proofErr w:type="spellStart"/>
-      <w:r>
-        <w:rPr>
-          <w:rStyle w:val="citationauthor"/>
-          <w:rFonts w:ascii="Times New Roman" w:eastAsia="Times New Roman" w:hAnsi="Times New Roman" w:cs="Times New Roman"/>
-          <w:sz w:val="24"/>
-          <w:szCs w:val="24"/>
-        </w:rPr>
-        <w:t>PeerJ’s</w:t>
-      </w:r>
-      <w:proofErr w:type="spellEnd"/>
-      <w:r>
-        <w:rPr>
-          <w:rStyle w:val="citationauthor"/>
-          <w:rFonts w:ascii="Times New Roman" w:eastAsia="Times New Roman" w:hAnsi="Times New Roman" w:cs="Times New Roman"/>
-          <w:sz w:val="24"/>
-          <w:szCs w:val="24"/>
-        </w:rPr>
-        <w:t xml:space="preserve"> Top Cancer Papers </w:t>
-      </w:r>
-      <w:hyperlink r:id="rId27" w:history="1">
+        <w:t xml:space="preserve"> Part of and Cover Image for PeerJ’s Top Cancer Papers </w:t>
+      </w:r>
+      <w:hyperlink r:id="rId30" w:history="1">
         <w:r>
           <w:rPr>
             <w:rStyle w:val="Hyperlink"/>
@@ -2189,45 +1758,14 @@
           <w:szCs w:val="24"/>
         </w:rPr>
       </w:pPr>
-      <w:proofErr w:type="spellStart"/>
-      <w:r>
-        <w:rPr>
-          <w:rStyle w:val="citationauthor"/>
-          <w:rFonts w:ascii="Times New Roman" w:eastAsia="Times New Roman" w:hAnsi="Times New Roman" w:cs="Times New Roman"/>
-          <w:sz w:val="24"/>
-          <w:szCs w:val="24"/>
-        </w:rPr>
-        <w:t>Karginov</w:t>
-      </w:r>
-      <w:proofErr w:type="spellEnd"/>
-      <w:r>
-        <w:rPr>
-          <w:rStyle w:val="citationauthor"/>
-          <w:rFonts w:ascii="Times New Roman" w:eastAsia="Times New Roman" w:hAnsi="Times New Roman" w:cs="Times New Roman"/>
-          <w:sz w:val="24"/>
-          <w:szCs w:val="24"/>
-        </w:rPr>
-        <w:t xml:space="preserve"> AV, </w:t>
-      </w:r>
-      <w:proofErr w:type="spellStart"/>
-      <w:r>
-        <w:rPr>
-          <w:rStyle w:val="citationauthor"/>
-          <w:rFonts w:ascii="Times New Roman" w:eastAsia="Times New Roman" w:hAnsi="Times New Roman" w:cs="Times New Roman"/>
-          <w:sz w:val="24"/>
-          <w:szCs w:val="24"/>
-        </w:rPr>
-        <w:t>Tsygangov</w:t>
-      </w:r>
-      <w:proofErr w:type="spellEnd"/>
-      <w:r>
-        <w:rPr>
-          <w:rStyle w:val="citationauthor"/>
-          <w:rFonts w:ascii="Times New Roman" w:eastAsia="Times New Roman" w:hAnsi="Times New Roman" w:cs="Times New Roman"/>
-          <w:sz w:val="24"/>
-          <w:szCs w:val="24"/>
-        </w:rPr>
-        <w:t xml:space="preserve"> D, </w:t>
+      <w:r>
+        <w:rPr>
+          <w:rStyle w:val="citationauthor"/>
+          <w:rFonts w:ascii="Times New Roman" w:eastAsia="Times New Roman" w:hAnsi="Times New Roman" w:cs="Times New Roman"/>
+          <w:sz w:val="24"/>
+          <w:szCs w:val="24"/>
+        </w:rPr>
+        <w:t xml:space="preserve">Karginov AV, Tsygangov D, </w:t>
       </w:r>
       <w:r>
         <w:rPr>
@@ -2247,29 +1785,9 @@
           <w:sz w:val="24"/>
           <w:szCs w:val="24"/>
         </w:rPr>
-        <w:t xml:space="preserve">, Chu P, Trudeau ED, Yi JJ, Gomez SM, </w:t>
-      </w:r>
-      <w:proofErr w:type="spellStart"/>
-      <w:r>
-        <w:rPr>
-          <w:rStyle w:val="citationauthor"/>
-          <w:rFonts w:ascii="Times New Roman" w:eastAsia="Times New Roman" w:hAnsi="Times New Roman" w:cs="Times New Roman"/>
-          <w:sz w:val="24"/>
-          <w:szCs w:val="24"/>
-        </w:rPr>
-        <w:t>Elston</w:t>
-      </w:r>
-      <w:proofErr w:type="spellEnd"/>
-      <w:r>
-        <w:rPr>
-          <w:rStyle w:val="citationauthor"/>
-          <w:rFonts w:ascii="Times New Roman" w:eastAsia="Times New Roman" w:hAnsi="Times New Roman" w:cs="Times New Roman"/>
-          <w:sz w:val="24"/>
-          <w:szCs w:val="24"/>
-        </w:rPr>
-        <w:t xml:space="preserve"> TC, Hahn KM. </w:t>
-      </w:r>
-      <w:hyperlink r:id="rId28" w:history="1">
+        <w:t xml:space="preserve">, Chu P, Trudeau ED, Yi JJ, Gomez SM, Elston TC, Hahn KM. </w:t>
+      </w:r>
+      <w:hyperlink r:id="rId31" w:history="1">
         <w:r>
           <w:rPr>
             <w:rStyle w:val="citationauthor"/>
@@ -2277,27 +1795,7 @@
             <w:sz w:val="24"/>
             <w:szCs w:val="24"/>
           </w:rPr>
-          <w:t xml:space="preserve">Dissecting motility signaling through activation of specific </w:t>
-        </w:r>
-        <w:proofErr w:type="spellStart"/>
-        <w:r>
-          <w:rPr>
-            <w:rStyle w:val="citationauthor"/>
-            <w:rFonts w:ascii="Times New Roman" w:eastAsia="Times New Roman" w:hAnsi="Times New Roman" w:cs="Times New Roman"/>
-            <w:sz w:val="24"/>
-            <w:szCs w:val="24"/>
-          </w:rPr>
-          <w:t>Src</w:t>
-        </w:r>
-        <w:proofErr w:type="spellEnd"/>
-        <w:r>
-          <w:rPr>
-            <w:rStyle w:val="citationauthor"/>
-            <w:rFonts w:ascii="Times New Roman" w:eastAsia="Times New Roman" w:hAnsi="Times New Roman" w:cs="Times New Roman"/>
-            <w:sz w:val="24"/>
-            <w:szCs w:val="24"/>
-          </w:rPr>
-          <w:t>-effector complexes</w:t>
+          <w:t>Dissecting motility signaling through activation of specific Src-effector complexes</w:t>
         </w:r>
       </w:hyperlink>
       <w:r>
@@ -2328,7 +1826,7 @@
         </w:rPr>
         <w:t xml:space="preserve"> 2014 (</w:t>
       </w:r>
-      <w:hyperlink r:id="rId29" w:history="1">
+      <w:hyperlink r:id="rId32" w:history="1">
         <w:r>
           <w:rPr>
             <w:rStyle w:val="Hyperlink"/>
@@ -2348,7 +1846,7 @@
         </w:rPr>
         <w:t>|</w:t>
       </w:r>
-      <w:hyperlink r:id="rId30" w:history="1">
+      <w:hyperlink r:id="rId33" w:history="1">
         <w:r>
           <w:rPr>
             <w:rStyle w:val="Hyperlink"/>
@@ -2412,29 +1910,8 @@
           <w:sz w:val="24"/>
           <w:szCs w:val="24"/>
         </w:rPr>
-        <w:t xml:space="preserve">, West ML, Taylor NA, Moran TP, Coghill JM, Blazer BR, Bear JE, </w:t>
-      </w:r>
-      <w:proofErr w:type="spellStart"/>
-      <w:r>
-        <w:rPr>
-          <w:rStyle w:val="citationauthor"/>
-          <w:rFonts w:ascii="Times New Roman" w:eastAsia="Times New Roman" w:hAnsi="Times New Roman" w:cs="Times New Roman"/>
-          <w:sz w:val="24"/>
-          <w:szCs w:val="24"/>
-        </w:rPr>
-        <w:t>Serody</w:t>
-      </w:r>
-      <w:proofErr w:type="spellEnd"/>
-      <w:r>
-        <w:rPr>
-          <w:rStyle w:val="citationauthor"/>
-          <w:rFonts w:ascii="Times New Roman" w:eastAsia="Times New Roman" w:hAnsi="Times New Roman" w:cs="Times New Roman"/>
-          <w:sz w:val="24"/>
-          <w:szCs w:val="24"/>
-        </w:rPr>
-        <w:t xml:space="preserve"> JS. </w:t>
-      </w:r>
-      <w:proofErr w:type="spellStart"/>
+        <w:t xml:space="preserve">, West ML, Taylor NA, Moran TP, Coghill JM, Blazer BR, Bear JE, Serody JS. </w:t>
+      </w:r>
       <w:r>
         <w:rPr>
           <w:rStyle w:val="citationauthor"/>
@@ -2443,40 +1920,7 @@
           <w:sz w:val="24"/>
           <w:szCs w:val="24"/>
         </w:rPr>
-        <w:t>Intravital</w:t>
-      </w:r>
-      <w:proofErr w:type="spellEnd"/>
-      <w:r>
-        <w:rPr>
-          <w:rStyle w:val="citationauthor"/>
-          <w:rFonts w:ascii="Times New Roman" w:hAnsi="Times New Roman" w:cs="Times New Roman"/>
-          <w:bCs/>
-          <w:sz w:val="24"/>
-          <w:szCs w:val="24"/>
-        </w:rPr>
-        <w:t xml:space="preserve"> imaging of donor allogeneic effector and regulatory T cells with host dendritic cells during </w:t>
-      </w:r>
-      <w:proofErr w:type="spellStart"/>
-      <w:r>
-        <w:rPr>
-          <w:rStyle w:val="citationauthor"/>
-          <w:rFonts w:ascii="Times New Roman" w:hAnsi="Times New Roman" w:cs="Times New Roman"/>
-          <w:bCs/>
-          <w:sz w:val="24"/>
-          <w:szCs w:val="24"/>
-        </w:rPr>
-        <w:t>GvHD</w:t>
-      </w:r>
-      <w:proofErr w:type="spellEnd"/>
-      <w:r>
-        <w:rPr>
-          <w:rStyle w:val="citationauthor"/>
-          <w:rFonts w:ascii="Times New Roman" w:hAnsi="Times New Roman" w:cs="Times New Roman"/>
-          <w:bCs/>
-          <w:sz w:val="24"/>
-          <w:szCs w:val="24"/>
-        </w:rPr>
-        <w:t xml:space="preserve">. </w:t>
+        <w:t xml:space="preserve">Intravital imaging of donor allogeneic effector and regulatory T cells with host dendritic cells during GvHD. </w:t>
       </w:r>
       <w:r>
         <w:rPr>
@@ -2499,7 +1943,7 @@
         </w:rPr>
         <w:t>, 2014 (</w:t>
       </w:r>
-      <w:hyperlink r:id="rId31" w:history="1">
+      <w:hyperlink r:id="rId34" w:history="1">
         <w:r>
           <w:rPr>
             <w:rStyle w:val="Hyperlink"/>
@@ -2521,7 +1965,7 @@
         </w:rPr>
         <w:t>|</w:t>
       </w:r>
-      <w:hyperlink r:id="rId32" w:history="1">
+      <w:hyperlink r:id="rId35" w:history="1">
         <w:r>
           <w:rPr>
             <w:rStyle w:val="Hyperlink"/>
@@ -2587,47 +2031,7 @@
           <w:sz w:val="24"/>
           <w:szCs w:val="24"/>
         </w:rPr>
-        <w:t xml:space="preserve">, </w:t>
-      </w:r>
-      <w:proofErr w:type="spellStart"/>
-      <w:r>
-        <w:rPr>
-          <w:rStyle w:val="citationauthor"/>
-          <w:rFonts w:ascii="Times New Roman" w:eastAsia="Times New Roman" w:hAnsi="Times New Roman" w:cs="Times New Roman"/>
-          <w:sz w:val="24"/>
-          <w:szCs w:val="24"/>
-        </w:rPr>
-        <w:t>Bamburg</w:t>
-      </w:r>
-      <w:proofErr w:type="spellEnd"/>
-      <w:r>
-        <w:rPr>
-          <w:rStyle w:val="citationauthor"/>
-          <w:rFonts w:ascii="Times New Roman" w:eastAsia="Times New Roman" w:hAnsi="Times New Roman" w:cs="Times New Roman"/>
-          <w:sz w:val="24"/>
-          <w:szCs w:val="24"/>
-        </w:rPr>
-        <w:t xml:space="preserve"> JR, and Zheng JQ. Instantaneous Inactivation of Cofilin1 Demonstrates Its Functions of Filament Severing and </w:t>
-      </w:r>
-      <w:proofErr w:type="spellStart"/>
-      <w:r>
-        <w:rPr>
-          <w:rStyle w:val="citationauthor"/>
-          <w:rFonts w:ascii="Times New Roman" w:eastAsia="Times New Roman" w:hAnsi="Times New Roman" w:cs="Times New Roman"/>
-          <w:sz w:val="24"/>
-          <w:szCs w:val="24"/>
-        </w:rPr>
-        <w:t>Depolymerization</w:t>
-      </w:r>
-      <w:proofErr w:type="spellEnd"/>
-      <w:r>
-        <w:rPr>
-          <w:rStyle w:val="citationauthor"/>
-          <w:rFonts w:ascii="Times New Roman" w:eastAsia="Times New Roman" w:hAnsi="Times New Roman" w:cs="Times New Roman"/>
-          <w:sz w:val="24"/>
-          <w:szCs w:val="24"/>
-        </w:rPr>
-        <w:t xml:space="preserve"> in Regulating F-actin </w:t>
+        <w:t xml:space="preserve">, Bamburg JR, and Zheng JQ. Instantaneous Inactivation of Cofilin1 Demonstrates Its Functions of Filament Severing and Depolymerization in Regulating F-actin </w:t>
       </w:r>
       <w:r>
         <w:rPr>
@@ -2645,20 +2049,9 @@
           <w:sz w:val="24"/>
           <w:szCs w:val="24"/>
         </w:rPr>
-        <w:t xml:space="preserve"> </w:t>
-      </w:r>
-      <w:bookmarkStart w:id="0" w:name="_GoBack"/>
-      <w:bookmarkEnd w:id="0"/>
-      <w:r>
-        <w:rPr>
-          <w:rStyle w:val="citationauthor"/>
-          <w:rFonts w:ascii="Times New Roman" w:eastAsia="Times New Roman" w:hAnsi="Times New Roman" w:cs="Times New Roman"/>
-          <w:sz w:val="24"/>
-          <w:szCs w:val="24"/>
-        </w:rPr>
-        <w:t>(</w:t>
-      </w:r>
-      <w:hyperlink r:id="rId33" w:history="1">
+        <w:t xml:space="preserve"> (</w:t>
+      </w:r>
+      <w:hyperlink r:id="rId36" w:history="1">
         <w:r>
           <w:rPr>
             <w:rStyle w:val="Hyperlink"/>
@@ -2678,7 +2071,7 @@
         </w:rPr>
         <w:t>|</w:t>
       </w:r>
-      <w:hyperlink r:id="rId34" w:history="1">
+      <w:hyperlink r:id="rId37" w:history="1">
         <w:r>
           <w:rPr>
             <w:rStyle w:val="Hyperlink"/>
@@ -2774,7 +2167,7 @@
         </w:rPr>
         <w:t>(</w:t>
       </w:r>
-      <w:hyperlink r:id="rId35" w:history="1">
+      <w:hyperlink r:id="rId38" w:history="1">
         <w:r>
           <w:rPr>
             <w:rStyle w:val="Hyperlink"/>
@@ -2793,7 +2186,7 @@
         </w:rPr>
         <w:t>|</w:t>
       </w:r>
-      <w:hyperlink r:id="rId36" w:history="1">
+      <w:hyperlink r:id="rId39" w:history="1">
         <w:r>
           <w:rPr>
             <w:rStyle w:val="Hyperlink"/>
@@ -2828,41 +2221,13 @@
           <w:szCs w:val="24"/>
         </w:rPr>
       </w:pPr>
-      <w:proofErr w:type="spellStart"/>
-      <w:r>
-        <w:rPr>
-          <w:rFonts w:ascii="Times New Roman" w:eastAsia="Times New Roman" w:hAnsi="Times New Roman" w:cs="Times New Roman"/>
-          <w:sz w:val="24"/>
-          <w:szCs w:val="24"/>
-        </w:rPr>
-        <w:t>Sankar</w:t>
-      </w:r>
-      <w:proofErr w:type="spellEnd"/>
-      <w:r>
-        <w:rPr>
-          <w:rFonts w:ascii="Times New Roman" w:eastAsia="Times New Roman" w:hAnsi="Times New Roman" w:cs="Times New Roman"/>
-          <w:sz w:val="24"/>
-          <w:szCs w:val="24"/>
-        </w:rPr>
-        <w:t xml:space="preserve"> CP, </w:t>
-      </w:r>
-      <w:proofErr w:type="spellStart"/>
-      <w:r>
-        <w:rPr>
-          <w:rFonts w:ascii="Times New Roman" w:eastAsia="Times New Roman" w:hAnsi="Times New Roman" w:cs="Times New Roman"/>
-          <w:sz w:val="24"/>
-          <w:szCs w:val="24"/>
-        </w:rPr>
-        <w:t>Barhoumi</w:t>
-      </w:r>
-      <w:proofErr w:type="spellEnd"/>
-      <w:r>
-        <w:rPr>
-          <w:rFonts w:ascii="Times New Roman" w:eastAsia="Times New Roman" w:hAnsi="Times New Roman" w:cs="Times New Roman"/>
-          <w:sz w:val="24"/>
-          <w:szCs w:val="24"/>
-        </w:rPr>
-        <w:t xml:space="preserve"> R, </w:t>
+      <w:r>
+        <w:rPr>
+          <w:rFonts w:ascii="Times New Roman" w:eastAsia="Times New Roman" w:hAnsi="Times New Roman" w:cs="Times New Roman"/>
+          <w:sz w:val="24"/>
+          <w:szCs w:val="24"/>
+        </w:rPr>
+        <w:t xml:space="preserve">Sankar CP, Barhoumi R, </w:t>
       </w:r>
       <w:r>
         <w:rPr>
@@ -2880,43 +2245,7 @@
           <w:sz w:val="24"/>
           <w:szCs w:val="24"/>
         </w:rPr>
-        <w:t xml:space="preserve">, </w:t>
-      </w:r>
-      <w:proofErr w:type="spellStart"/>
-      <w:r>
-        <w:rPr>
-          <w:rFonts w:ascii="Times New Roman" w:eastAsia="Times New Roman" w:hAnsi="Times New Roman" w:cs="Times New Roman"/>
-          <w:sz w:val="24"/>
-          <w:szCs w:val="24"/>
-        </w:rPr>
-        <w:t>Sreenivasappa</w:t>
-      </w:r>
-      <w:proofErr w:type="spellEnd"/>
-      <w:r>
-        <w:rPr>
-          <w:rFonts w:ascii="Times New Roman" w:eastAsia="Times New Roman" w:hAnsi="Times New Roman" w:cs="Times New Roman"/>
-          <w:sz w:val="24"/>
-          <w:szCs w:val="24"/>
-        </w:rPr>
-        <w:t xml:space="preserve"> H, Tranche A, Gomez SM, Rivera GM. </w:t>
-      </w:r>
-      <w:proofErr w:type="spellStart"/>
-      <w:r>
-        <w:rPr>
-          <w:rFonts w:ascii="Times New Roman" w:eastAsia="Times New Roman" w:hAnsi="Times New Roman" w:cs="Times New Roman"/>
-          <w:sz w:val="24"/>
-          <w:szCs w:val="24"/>
-        </w:rPr>
-        <w:t>Nck</w:t>
-      </w:r>
-      <w:proofErr w:type="spellEnd"/>
-      <w:r>
-        <w:rPr>
-          <w:rFonts w:ascii="Times New Roman" w:eastAsia="Times New Roman" w:hAnsi="Times New Roman" w:cs="Times New Roman"/>
-          <w:sz w:val="24"/>
-          <w:szCs w:val="24"/>
-        </w:rPr>
-        <w:t xml:space="preserve"> enables directional cell migration through the coordination of polarized membrane protrusion with adhesion dynamics. </w:t>
+        <w:t xml:space="preserve">, Sreenivasappa H, Tranche A, Gomez SM, Rivera GM. Nck enables directional cell migration through the coordination of polarized membrane protrusion with adhesion dynamics. </w:t>
       </w:r>
       <w:r>
         <w:rPr>
@@ -2960,7 +2289,7 @@
         </w:rPr>
         <w:t>(</w:t>
       </w:r>
-      <w:hyperlink r:id="rId37" w:history="1">
+      <w:hyperlink r:id="rId40" w:history="1">
         <w:r>
           <w:rPr>
             <w:rStyle w:val="Hyperlink"/>
@@ -2979,7 +2308,7 @@
         </w:rPr>
         <w:t>|</w:t>
       </w:r>
-      <w:hyperlink r:id="rId38" w:history="1">
+      <w:hyperlink r:id="rId41" w:history="1">
         <w:r>
           <w:rPr>
             <w:rStyle w:val="Hyperlink"/>
@@ -3021,27 +2350,7 @@
           <w:sz w:val="24"/>
           <w:szCs w:val="24"/>
         </w:rPr>
-        <w:t xml:space="preserve">Chen Z, </w:t>
-      </w:r>
-      <w:proofErr w:type="spellStart"/>
-      <w:r>
-        <w:rPr>
-          <w:rFonts w:ascii="Times New Roman" w:hAnsi="Times New Roman" w:cs="Times New Roman"/>
-          <w:color w:val="000000"/>
-          <w:sz w:val="24"/>
-          <w:szCs w:val="24"/>
-        </w:rPr>
-        <w:t>Lessey</w:t>
-      </w:r>
-      <w:proofErr w:type="spellEnd"/>
-      <w:r>
-        <w:rPr>
-          <w:rFonts w:ascii="Times New Roman" w:hAnsi="Times New Roman" w:cs="Times New Roman"/>
-          <w:color w:val="000000"/>
-          <w:sz w:val="24"/>
-          <w:szCs w:val="24"/>
-        </w:rPr>
-        <w:t xml:space="preserve"> E, </w:t>
+        <w:t xml:space="preserve">Chen Z, Lessey E, </w:t>
       </w:r>
       <w:r>
         <w:rPr>
@@ -3061,129 +2370,8 @@
           <w:sz w:val="24"/>
           <w:szCs w:val="24"/>
         </w:rPr>
-        <w:t xml:space="preserve">, Cao L, Li J, </w:t>
-      </w:r>
-      <w:proofErr w:type="spellStart"/>
-      <w:r>
-        <w:rPr>
-          <w:rFonts w:ascii="Times New Roman" w:hAnsi="Times New Roman" w:cs="Times New Roman"/>
-          <w:color w:val="000000"/>
-          <w:sz w:val="24"/>
-          <w:szCs w:val="24"/>
-        </w:rPr>
-        <w:t>Trepat</w:t>
-      </w:r>
-      <w:proofErr w:type="spellEnd"/>
-      <w:r>
-        <w:rPr>
-          <w:rFonts w:ascii="Times New Roman" w:hAnsi="Times New Roman" w:cs="Times New Roman"/>
-          <w:color w:val="000000"/>
-          <w:sz w:val="24"/>
-          <w:szCs w:val="24"/>
-        </w:rPr>
-        <w:t xml:space="preserve"> X, </w:t>
-      </w:r>
-      <w:proofErr w:type="spellStart"/>
-      <w:r>
-        <w:rPr>
-          <w:rFonts w:ascii="Times New Roman" w:hAnsi="Times New Roman" w:cs="Times New Roman"/>
-          <w:color w:val="000000"/>
-          <w:sz w:val="24"/>
-          <w:szCs w:val="24"/>
-        </w:rPr>
-        <w:t>Itano</w:t>
-      </w:r>
-      <w:proofErr w:type="spellEnd"/>
-      <w:r>
-        <w:rPr>
-          <w:rFonts w:ascii="Times New Roman" w:hAnsi="Times New Roman" w:cs="Times New Roman"/>
-          <w:color w:val="000000"/>
-          <w:sz w:val="24"/>
-          <w:szCs w:val="24"/>
-        </w:rPr>
-        <w:t xml:space="preserve"> M, Gomez SM, </w:t>
-      </w:r>
-      <w:proofErr w:type="spellStart"/>
-      <w:r>
-        <w:rPr>
-          <w:rFonts w:ascii="Times New Roman" w:hAnsi="Times New Roman" w:cs="Times New Roman"/>
-          <w:color w:val="000000"/>
-          <w:sz w:val="24"/>
-          <w:szCs w:val="24"/>
-        </w:rPr>
-        <w:t>Kapustina</w:t>
-      </w:r>
-      <w:proofErr w:type="spellEnd"/>
-      <w:r>
-        <w:rPr>
-          <w:rFonts w:ascii="Times New Roman" w:hAnsi="Times New Roman" w:cs="Times New Roman"/>
-          <w:color w:val="000000"/>
-          <w:sz w:val="24"/>
-          <w:szCs w:val="24"/>
-        </w:rPr>
-        <w:t xml:space="preserve"> M, Huang C, Burridge K, </w:t>
-      </w:r>
-      <w:proofErr w:type="spellStart"/>
-      <w:r>
-        <w:rPr>
-          <w:rFonts w:ascii="Times New Roman" w:hAnsi="Times New Roman" w:cs="Times New Roman"/>
-          <w:color w:val="000000"/>
-          <w:sz w:val="24"/>
-          <w:szCs w:val="24"/>
-        </w:rPr>
-        <w:t>Truskey</w:t>
-      </w:r>
-      <w:proofErr w:type="spellEnd"/>
-      <w:r>
-        <w:rPr>
-          <w:rFonts w:ascii="Times New Roman" w:hAnsi="Times New Roman" w:cs="Times New Roman"/>
-          <w:color w:val="000000"/>
-          <w:sz w:val="24"/>
-          <w:szCs w:val="24"/>
-        </w:rPr>
-        <w:t xml:space="preserve"> G, and Jacobson K. </w:t>
-      </w:r>
-      <w:proofErr w:type="spellStart"/>
-      <w:r>
-        <w:rPr>
-          <w:rFonts w:ascii="Times New Roman" w:hAnsi="Times New Roman" w:cs="Times New Roman"/>
-          <w:color w:val="000000"/>
-          <w:sz w:val="24"/>
-          <w:szCs w:val="24"/>
-        </w:rPr>
-        <w:t>Gleevec</w:t>
-      </w:r>
-      <w:proofErr w:type="spellEnd"/>
-      <w:r>
-        <w:rPr>
-          <w:rFonts w:ascii="Times New Roman" w:hAnsi="Times New Roman" w:cs="Times New Roman"/>
-          <w:color w:val="000000"/>
-          <w:sz w:val="24"/>
-          <w:szCs w:val="24"/>
-        </w:rPr>
-        <w:t xml:space="preserve">, an </w:t>
-      </w:r>
-      <w:proofErr w:type="spellStart"/>
-      <w:r>
-        <w:rPr>
-          <w:rFonts w:ascii="Times New Roman" w:hAnsi="Times New Roman" w:cs="Times New Roman"/>
-          <w:color w:val="000000"/>
-          <w:sz w:val="24"/>
-          <w:szCs w:val="24"/>
-        </w:rPr>
-        <w:t>abl</w:t>
-      </w:r>
-      <w:proofErr w:type="spellEnd"/>
-      <w:r>
-        <w:rPr>
-          <w:rFonts w:ascii="Times New Roman" w:hAnsi="Times New Roman" w:cs="Times New Roman"/>
-          <w:color w:val="000000"/>
-          <w:sz w:val="24"/>
-          <w:szCs w:val="24"/>
-        </w:rPr>
-        <w:t xml:space="preserve"> family inhibitor, produces a profound change in cell shape and migration. </w:t>
-      </w:r>
-      <w:proofErr w:type="spellStart"/>
+        <w:t xml:space="preserve">, Cao L, Li J, Trepat X, Itano M, Gomez SM, Kapustina M, Huang C, Burridge K, Truskey G, and Jacobson K. Gleevec, an abl family inhibitor, produces a profound change in cell shape and migration. </w:t>
+      </w:r>
       <w:r>
         <w:rPr>
           <w:rFonts w:ascii="Times New Roman" w:hAnsi="Times New Roman" w:cs="Times New Roman"/>
@@ -3192,9 +2380,8 @@
           <w:sz w:val="24"/>
           <w:szCs w:val="24"/>
         </w:rPr>
-        <w:t>PLoS</w:t>
-      </w:r>
-      <w:proofErr w:type="spellEnd"/>
+        <w:t>PLoS ONE</w:t>
+      </w:r>
       <w:r>
         <w:rPr>
           <w:rFonts w:ascii="Times New Roman" w:hAnsi="Times New Roman" w:cs="Times New Roman"/>
@@ -3203,17 +2390,16 @@
           <w:sz w:val="24"/>
           <w:szCs w:val="24"/>
         </w:rPr>
-        <w:t xml:space="preserve"> ONE</w:t>
-      </w:r>
-      <w:r>
-        <w:rPr>
-          <w:rFonts w:ascii="Times New Roman" w:hAnsi="Times New Roman" w:cs="Times New Roman"/>
-          <w:i/>
+        <w:t>,</w:t>
+      </w:r>
+      <w:r>
+        <w:rPr>
+          <w:rFonts w:ascii="Times New Roman" w:hAnsi="Times New Roman" w:cs="Times New Roman"/>
           <w:color w:val="000000"/>
           <w:sz w:val="24"/>
           <w:szCs w:val="24"/>
         </w:rPr>
-        <w:t>,</w:t>
+        <w:t xml:space="preserve"> </w:t>
       </w:r>
       <w:r>
         <w:rPr>
@@ -3222,15 +2408,6 @@
           <w:sz w:val="24"/>
           <w:szCs w:val="24"/>
         </w:rPr>
-        <w:t xml:space="preserve"> </w:t>
-      </w:r>
-      <w:r>
-        <w:rPr>
-          <w:rFonts w:ascii="Times New Roman" w:hAnsi="Times New Roman" w:cs="Times New Roman"/>
-          <w:color w:val="000000"/>
-          <w:sz w:val="24"/>
-          <w:szCs w:val="24"/>
-        </w:rPr>
         <w:t xml:space="preserve">2013. </w:t>
       </w:r>
       <w:r>
@@ -3241,7 +2418,7 @@
         </w:rPr>
         <w:t>(</w:t>
       </w:r>
-      <w:hyperlink r:id="rId39" w:history="1">
+      <w:hyperlink r:id="rId42" w:history="1">
         <w:r>
           <w:rPr>
             <w:rStyle w:val="Hyperlink"/>
@@ -3260,7 +2437,7 @@
         </w:rPr>
         <w:t>|</w:t>
       </w:r>
-      <w:hyperlink r:id="rId40" w:history="1">
+      <w:hyperlink r:id="rId43" w:history="1">
         <w:r>
           <w:rPr>
             <w:rStyle w:val="Hyperlink"/>
@@ -3317,42 +2494,24 @@
           <w:sz w:val="24"/>
           <w:szCs w:val="24"/>
         </w:rPr>
+        <w:t>, Asokan SB</w:t>
+      </w:r>
+      <w:r>
+        <w:rPr>
+          <w:rFonts w:ascii="Times New Roman" w:hAnsi="Times New Roman" w:cs="Times New Roman"/>
+          <w:sz w:val="24"/>
+          <w:szCs w:val="24"/>
+        </w:rPr>
+        <w:t>*</w:t>
+      </w:r>
+      <w:r>
+        <w:rPr>
+          <w:rFonts w:ascii="Times New Roman" w:hAnsi="Times New Roman" w:cs="Times New Roman"/>
+          <w:sz w:val="24"/>
+          <w:szCs w:val="24"/>
+        </w:rPr>
         <w:t xml:space="preserve">, </w:t>
       </w:r>
-      <w:proofErr w:type="spellStart"/>
-      <w:r>
-        <w:rPr>
-          <w:rFonts w:ascii="Times New Roman" w:hAnsi="Times New Roman" w:cs="Times New Roman"/>
-          <w:sz w:val="24"/>
-          <w:szCs w:val="24"/>
-        </w:rPr>
-        <w:t>Asokan</w:t>
-      </w:r>
-      <w:proofErr w:type="spellEnd"/>
-      <w:r>
-        <w:rPr>
-          <w:rFonts w:ascii="Times New Roman" w:hAnsi="Times New Roman" w:cs="Times New Roman"/>
-          <w:sz w:val="24"/>
-          <w:szCs w:val="24"/>
-        </w:rPr>
-        <w:t xml:space="preserve"> SB</w:t>
-      </w:r>
-      <w:r>
-        <w:rPr>
-          <w:rFonts w:ascii="Times New Roman" w:hAnsi="Times New Roman" w:cs="Times New Roman"/>
-          <w:sz w:val="24"/>
-          <w:szCs w:val="24"/>
-        </w:rPr>
-        <w:t>*</w:t>
-      </w:r>
-      <w:r>
-        <w:rPr>
-          <w:rFonts w:ascii="Times New Roman" w:hAnsi="Times New Roman" w:cs="Times New Roman"/>
-          <w:sz w:val="24"/>
-          <w:szCs w:val="24"/>
-        </w:rPr>
-        <w:t xml:space="preserve">, </w:t>
-      </w:r>
       <w:r>
         <w:rPr>
           <w:rFonts w:ascii="Times New Roman" w:hAnsi="Times New Roman" w:cs="Times New Roman"/>
@@ -3369,25 +2528,7 @@
           <w:sz w:val="24"/>
           <w:szCs w:val="24"/>
         </w:rPr>
-        <w:t xml:space="preserve">, Haynes EM, </w:t>
-      </w:r>
-      <w:proofErr w:type="spellStart"/>
-      <w:r>
-        <w:rPr>
-          <w:rFonts w:ascii="Times New Roman" w:hAnsi="Times New Roman" w:cs="Times New Roman"/>
-          <w:sz w:val="24"/>
-          <w:szCs w:val="24"/>
-        </w:rPr>
-        <w:t>Sharpless</w:t>
-      </w:r>
-      <w:proofErr w:type="spellEnd"/>
-      <w:r>
-        <w:rPr>
-          <w:rFonts w:ascii="Times New Roman" w:hAnsi="Times New Roman" w:cs="Times New Roman"/>
-          <w:sz w:val="24"/>
-          <w:szCs w:val="24"/>
-        </w:rPr>
-        <w:t xml:space="preserve"> NE, Griffith JD, Gomez SM, Bear JE.</w:t>
+        <w:t>, Haynes EM, Sharpless NE, Griffith JD, Gomez SM, Bear JE.</w:t>
       </w:r>
       <w:r>
         <w:rPr>
@@ -3430,7 +2571,7 @@
         </w:rPr>
         <w:t xml:space="preserve"> 2012 (</w:t>
       </w:r>
-      <w:hyperlink r:id="rId41" w:history="1">
+      <w:hyperlink r:id="rId44" w:history="1">
         <w:r>
           <w:rPr>
             <w:rStyle w:val="Hyperlink"/>
@@ -3449,7 +2590,7 @@
         </w:rPr>
         <w:t>|</w:t>
       </w:r>
-      <w:hyperlink r:id="rId42" w:history="1">
+      <w:hyperlink r:id="rId45" w:history="1">
         <w:r>
           <w:rPr>
             <w:rStyle w:val="Hyperlink"/>
@@ -3491,47 +2632,7 @@
           <w:sz w:val="24"/>
           <w:szCs w:val="24"/>
         </w:rPr>
-        <w:t xml:space="preserve">Shen K, Tolbert CE, </w:t>
-      </w:r>
-      <w:proofErr w:type="spellStart"/>
-      <w:r>
-        <w:rPr>
-          <w:rStyle w:val="citationauthor"/>
-          <w:rFonts w:ascii="Times New Roman" w:hAnsi="Times New Roman" w:cs="Times New Roman"/>
-          <w:sz w:val="24"/>
-          <w:szCs w:val="24"/>
-        </w:rPr>
-        <w:t>Guilluy</w:t>
-      </w:r>
-      <w:proofErr w:type="spellEnd"/>
-      <w:r>
-        <w:rPr>
-          <w:rStyle w:val="citationauthor"/>
-          <w:rFonts w:ascii="Times New Roman" w:hAnsi="Times New Roman" w:cs="Times New Roman"/>
-          <w:sz w:val="24"/>
-          <w:szCs w:val="24"/>
-        </w:rPr>
-        <w:t xml:space="preserve"> C, </w:t>
-      </w:r>
-      <w:proofErr w:type="spellStart"/>
-      <w:r>
-        <w:rPr>
-          <w:rStyle w:val="citationauthor"/>
-          <w:rFonts w:ascii="Times New Roman" w:hAnsi="Times New Roman" w:cs="Times New Roman"/>
-          <w:sz w:val="24"/>
-          <w:szCs w:val="24"/>
-        </w:rPr>
-        <w:t>Swaminathan</w:t>
-      </w:r>
-      <w:proofErr w:type="spellEnd"/>
-      <w:r>
-        <w:rPr>
-          <w:rStyle w:val="citationauthor"/>
-          <w:rFonts w:ascii="Times New Roman" w:hAnsi="Times New Roman" w:cs="Times New Roman"/>
-          <w:sz w:val="24"/>
-          <w:szCs w:val="24"/>
-        </w:rPr>
-        <w:t xml:space="preserve"> VS, </w:t>
+        <w:t xml:space="preserve">Shen K, Tolbert CE, Guilluy C, Swaminathan VS, </w:t>
       </w:r>
       <w:r>
         <w:rPr>
@@ -3586,9 +2687,8 @@
           <w:sz w:val="24"/>
           <w:szCs w:val="24"/>
         </w:rPr>
-        <w:t xml:space="preserve">J </w:t>
-      </w:r>
-      <w:proofErr w:type="spellStart"/>
+        <w:t>J Biol Chem</w:t>
+      </w:r>
       <w:r>
         <w:rPr>
           <w:rFonts w:ascii="Times New Roman" w:hAnsi="Times New Roman" w:cs="Times New Roman"/>
@@ -3596,36 +2696,6 @@
           <w:sz w:val="24"/>
           <w:szCs w:val="24"/>
         </w:rPr>
-        <w:t>Biol</w:t>
-      </w:r>
-      <w:proofErr w:type="spellEnd"/>
-      <w:r>
-        <w:rPr>
-          <w:rFonts w:ascii="Times New Roman" w:hAnsi="Times New Roman" w:cs="Times New Roman"/>
-          <w:i/>
-          <w:sz w:val="24"/>
-          <w:szCs w:val="24"/>
-        </w:rPr>
-        <w:t xml:space="preserve"> </w:t>
-      </w:r>
-      <w:proofErr w:type="spellStart"/>
-      <w:r>
-        <w:rPr>
-          <w:rFonts w:ascii="Times New Roman" w:hAnsi="Times New Roman" w:cs="Times New Roman"/>
-          <w:i/>
-          <w:sz w:val="24"/>
-          <w:szCs w:val="24"/>
-        </w:rPr>
-        <w:t>Chem</w:t>
-      </w:r>
-      <w:proofErr w:type="spellEnd"/>
-      <w:r>
-        <w:rPr>
-          <w:rFonts w:ascii="Times New Roman" w:hAnsi="Times New Roman" w:cs="Times New Roman"/>
-          <w:i/>
-          <w:sz w:val="24"/>
-          <w:szCs w:val="24"/>
-        </w:rPr>
         <w:t>,</w:t>
       </w:r>
       <w:r>
@@ -3636,7 +2706,7 @@
         </w:rPr>
         <w:t xml:space="preserve"> 2011 (</w:t>
       </w:r>
-      <w:hyperlink r:id="rId43" w:history="1">
+      <w:hyperlink r:id="rId46" w:history="1">
         <w:r>
           <w:rPr>
             <w:rStyle w:val="Hyperlink"/>
@@ -3655,7 +2725,7 @@
         </w:rPr>
         <w:t>|</w:t>
       </w:r>
-      <w:hyperlink r:id="rId44" w:history="1">
+      <w:hyperlink r:id="rId47" w:history="1">
         <w:r>
           <w:rPr>
             <w:rStyle w:val="Hyperlink"/>
@@ -3765,7 +2835,6 @@
         </w:rPr>
         <w:t xml:space="preserve"> </w:t>
       </w:r>
-      <w:proofErr w:type="spellStart"/>
       <w:r>
         <w:rPr>
           <w:rStyle w:val="citationjournaltitle"/>
@@ -3774,9 +2843,8 @@
           <w:sz w:val="24"/>
           <w:szCs w:val="24"/>
         </w:rPr>
-        <w:t>PLoS</w:t>
-      </w:r>
-      <w:proofErr w:type="spellEnd"/>
+        <w:t>PLoS ONE</w:t>
+      </w:r>
       <w:r>
         <w:rPr>
           <w:rStyle w:val="citationjournaltitle"/>
@@ -3785,16 +2853,6 @@
           <w:sz w:val="24"/>
           <w:szCs w:val="24"/>
         </w:rPr>
-        <w:t xml:space="preserve"> ONE</w:t>
-      </w:r>
-      <w:r>
-        <w:rPr>
-          <w:rStyle w:val="citationjournaltitle"/>
-          <w:rFonts w:ascii="Times New Roman" w:hAnsi="Times New Roman" w:cs="Times New Roman"/>
-          <w:i/>
-          <w:sz w:val="24"/>
-          <w:szCs w:val="24"/>
-        </w:rPr>
         <w:t>,</w:t>
       </w:r>
       <w:r>
@@ -3821,7 +2879,7 @@
         </w:rPr>
         <w:t>(</w:t>
       </w:r>
-      <w:hyperlink r:id="rId45" w:history="1">
+      <w:hyperlink r:id="rId48" w:history="1">
         <w:r>
           <w:rPr>
             <w:rStyle w:val="Hyperlink"/>
@@ -3840,7 +2898,7 @@
         </w:rPr>
         <w:t>|</w:t>
       </w:r>
-      <w:hyperlink r:id="rId46" w:history="1">
+      <w:hyperlink r:id="rId49" w:history="1">
         <w:r>
           <w:rPr>
             <w:rStyle w:val="Hyperlink"/>
@@ -3922,27 +2980,7 @@
           <w:sz w:val="24"/>
           <w:szCs w:val="24"/>
         </w:rPr>
-        <w:t xml:space="preserve">Construction and use of an Ezrin tension sensor to measure actin-plasma membrane loading, Triangle Cytoskeleton Meeting, </w:t>
-      </w:r>
-      <w:proofErr w:type="spellStart"/>
-      <w:r>
-        <w:rPr>
-          <w:rStyle w:val="citationauthor"/>
-          <w:rFonts w:ascii="Times New Roman" w:eastAsia="Times New Roman" w:hAnsi="Times New Roman" w:cs="Times New Roman"/>
-          <w:sz w:val="24"/>
-          <w:szCs w:val="24"/>
-        </w:rPr>
-        <w:t>Saxapahaw</w:t>
-      </w:r>
-      <w:proofErr w:type="spellEnd"/>
-      <w:r>
-        <w:rPr>
-          <w:rStyle w:val="citationauthor"/>
-          <w:rFonts w:ascii="Times New Roman" w:eastAsia="Times New Roman" w:hAnsi="Times New Roman" w:cs="Times New Roman"/>
-          <w:sz w:val="24"/>
-          <w:szCs w:val="24"/>
-        </w:rPr>
-        <w:t>, NC. September 2015</w:t>
+        <w:t>Construction and use of an Ezrin tension sensor to measure actin-plasma membrane loading, Triangle Cytoskeleton Meeting, Saxapahaw, NC. September 2015</w:t>
       </w:r>
     </w:p>
     <w:p>
@@ -4124,7 +3162,23 @@
           <w:sz w:val="24"/>
           <w:szCs w:val="24"/>
         </w:rPr>
-        <w:t>Honors:</w:t>
+        <w:t>Honors</w:t>
+      </w:r>
+      <w:r>
+        <w:rPr>
+          <w:rFonts w:ascii="Times New Roman" w:hAnsi="Times New Roman" w:cs="Times New Roman"/>
+          <w:sz w:val="24"/>
+          <w:szCs w:val="24"/>
+        </w:rPr>
+        <w:t xml:space="preserve"> and Funding</w:t>
+      </w:r>
+      <w:r>
+        <w:rPr>
+          <w:rFonts w:ascii="Times New Roman" w:hAnsi="Times New Roman" w:cs="Times New Roman"/>
+          <w:sz w:val="24"/>
+          <w:szCs w:val="24"/>
+        </w:rPr>
+        <w:t>:</w:t>
       </w:r>
     </w:p>
     <w:tbl>
@@ -4164,6 +3218,67 @@
                 <w:sz w:val="24"/>
                 <w:szCs w:val="24"/>
               </w:rPr>
+              <w:t>2016</w:t>
+            </w:r>
+          </w:p>
+        </w:tc>
+        <w:tc>
+          <w:tcPr>
+            <w:tcW w:w="8028" w:type="dxa"/>
+          </w:tcPr>
+          <w:p>
+            <w:pPr>
+              <w:rPr>
+                <w:rFonts w:ascii="Times New Roman" w:eastAsiaTheme="minorEastAsia" w:hAnsi="Times New Roman" w:cs="Times New Roman"/>
+                <w:sz w:val="24"/>
+                <w:szCs w:val="24"/>
+              </w:rPr>
+            </w:pPr>
+            <w:r>
+              <w:rPr>
+                <w:rFonts w:ascii="Times New Roman" w:eastAsiaTheme="minorEastAsia" w:hAnsi="Times New Roman" w:cs="Times New Roman"/>
+                <w:sz w:val="24"/>
+                <w:szCs w:val="24"/>
+              </w:rPr>
+              <w:t>NIH F32 Postdoctoral Fellowship (</w:t>
+            </w:r>
+            <w:hyperlink r:id="rId50" w:tooltip="Click to view Project  Details" w:history="1">
+              <w:r>
+                <w:rPr>
+                  <w:rFonts w:ascii="Times New Roman" w:eastAsiaTheme="minorEastAsia" w:hAnsi="Times New Roman" w:cs="Times New Roman"/>
+                  <w:sz w:val="24"/>
+                  <w:szCs w:val="24"/>
+                </w:rPr>
+                <w:t>GM119294</w:t>
+              </w:r>
+            </w:hyperlink>
+            <w:r>
+              <w:t>)</w:t>
+            </w:r>
+            <w:bookmarkStart w:id="0" w:name="_GoBack"/>
+            <w:bookmarkEnd w:id="0"/>
+          </w:p>
+        </w:tc>
+      </w:tr>
+      <w:tr>
+        <w:tc>
+          <w:tcPr>
+            <w:tcW w:w="1548" w:type="dxa"/>
+          </w:tcPr>
+          <w:p>
+            <w:pPr>
+              <w:rPr>
+                <w:rFonts w:ascii="Times New Roman" w:eastAsiaTheme="minorEastAsia" w:hAnsi="Times New Roman" w:cs="Times New Roman"/>
+                <w:sz w:val="24"/>
+                <w:szCs w:val="24"/>
+              </w:rPr>
+            </w:pPr>
+            <w:r>
+              <w:rPr>
+                <w:rFonts w:ascii="Times New Roman" w:eastAsiaTheme="minorEastAsia" w:hAnsi="Times New Roman" w:cs="Times New Roman"/>
+                <w:sz w:val="24"/>
+                <w:szCs w:val="24"/>
+              </w:rPr>
               <w:t>2006-2009</w:t>
             </w:r>
           </w:p>
@@ -4437,6 +3552,7 @@
                 <w:sz w:val="24"/>
                 <w:szCs w:val="24"/>
               </w:rPr>
+              <w:lastRenderedPageBreak/>
               <w:t>2008-2009</w:t>
             </w:r>
           </w:p>
@@ -4459,16 +3575,7 @@
                 <w:sz w:val="24"/>
                 <w:szCs w:val="24"/>
               </w:rPr>
-              <w:t xml:space="preserve">Intern at the Office of Technology Development at the University of North </w:t>
-            </w:r>
-            <w:r>
-              <w:rPr>
-                <w:rFonts w:ascii="Times New Roman" w:eastAsiaTheme="minorEastAsia" w:hAnsi="Times New Roman" w:cs="Times New Roman"/>
-                <w:sz w:val="24"/>
-                <w:szCs w:val="24"/>
-              </w:rPr>
-              <w:lastRenderedPageBreak/>
-              <w:t>Carolina at Chapel Hill</w:t>
+              <w:t>Intern at the Office of Technology Development at the University of North Carolina at Chapel Hill</w:t>
             </w:r>
           </w:p>
         </w:tc>
@@ -4492,7 +3599,6 @@
                 <w:sz w:val="24"/>
                 <w:szCs w:val="24"/>
               </w:rPr>
-              <w:lastRenderedPageBreak/>
               <w:t>2005-2006</w:t>
             </w:r>
           </w:p>
@@ -4548,12 +3654,12 @@
       </w:pPr>
     </w:p>
     <w:sectPr>
-      <w:headerReference w:type="even" r:id="rId47"/>
-      <w:headerReference w:type="default" r:id="rId48"/>
-      <w:footerReference w:type="even" r:id="rId49"/>
-      <w:footerReference w:type="default" r:id="rId50"/>
-      <w:headerReference w:type="first" r:id="rId51"/>
-      <w:footerReference w:type="first" r:id="rId52"/>
+      <w:headerReference w:type="even" r:id="rId51"/>
+      <w:headerReference w:type="default" r:id="rId52"/>
+      <w:footerReference w:type="even" r:id="rId53"/>
+      <w:footerReference w:type="default" r:id="rId54"/>
+      <w:headerReference w:type="first" r:id="rId55"/>
+      <w:footerReference w:type="first" r:id="rId56"/>
       <w:pgSz w:w="12240" w:h="15840"/>
       <w:pgMar w:top="1440" w:right="1440" w:bottom="1440" w:left="1440" w:header="720" w:footer="720" w:gutter="0"/>
       <w:cols w:space="720"/>
@@ -4632,7 +3738,7 @@
           <w:rPr>
             <w:noProof/>
           </w:rPr>
-          <w:t>3</w:t>
+          <w:t>2</w:t>
         </w:r>
         <w:r>
           <w:rPr>
@@ -6971,7 +6077,7 @@
 </file>
 
 <file path=customXml/itemProps1.xml><?xml version="1.0" encoding="utf-8"?>
-<ds:datastoreItem xmlns:ds="http://schemas.openxmlformats.org/officeDocument/2006/customXml" ds:itemID="{E8C4C842-0E24-4E66-8A7A-C357403A45E4}">
+<ds:datastoreItem xmlns:ds="http://schemas.openxmlformats.org/officeDocument/2006/customXml" ds:itemID="{28860F50-01DC-4E05-87BB-949BBD513557}">
   <ds:schemaRefs>
     <ds:schemaRef ds:uri="http://schemas.openxmlformats.org/officeDocument/2006/bibliography"/>
   </ds:schemaRefs>

</xml_diff>

<commit_message>
Update with TriCyto presentation
</commit_message>
<xml_diff>
--- a/documents/Berginski_CV.docx
+++ b/documents/Berginski_CV.docx
@@ -72,15 +72,17 @@
           <w:sz w:val="24"/>
           <w:szCs w:val="24"/>
         </w:rPr>
-        <w:t>September</w:t>
-      </w:r>
-      <w:r>
-        <w:rPr>
-          <w:rFonts w:ascii="Times New Roman" w:hAnsi="Times New Roman" w:cs="Times New Roman"/>
-          <w:sz w:val="24"/>
-          <w:szCs w:val="24"/>
-        </w:rPr>
-        <w:t xml:space="preserve"> 2015</w:t>
+        <w:t>October</w:t>
+      </w:r>
+      <w:bookmarkStart w:id="0" w:name="_GoBack"/>
+      <w:bookmarkEnd w:id="0"/>
+      <w:r>
+        <w:rPr>
+          <w:rFonts w:ascii="Times New Roman" w:hAnsi="Times New Roman" w:cs="Times New Roman"/>
+          <w:sz w:val="24"/>
+          <w:szCs w:val="24"/>
+        </w:rPr>
+        <w:t xml:space="preserve"> 2016</w:t>
       </w:r>
     </w:p>
     <w:p>
@@ -2980,6 +2982,40 @@
           <w:sz w:val="24"/>
           <w:szCs w:val="24"/>
         </w:rPr>
+        <w:t>Design, Construction and Application of an Ezrin Tension Sensor</w:t>
+      </w:r>
+      <w:r>
+        <w:rPr>
+          <w:rStyle w:val="citationauthor"/>
+          <w:rFonts w:ascii="Times New Roman" w:eastAsia="Times New Roman" w:hAnsi="Times New Roman" w:cs="Times New Roman"/>
+          <w:sz w:val="24"/>
+          <w:szCs w:val="24"/>
+        </w:rPr>
+        <w:t>, Triangle Cytoskeleton Meeting, Saxapahaw, NC. September 2016</w:t>
+      </w:r>
+    </w:p>
+    <w:p>
+      <w:pPr>
+        <w:pStyle w:val="ListParagraph"/>
+        <w:numPr>
+          <w:ilvl w:val="0"/>
+          <w:numId w:val="7"/>
+        </w:numPr>
+        <w:ind w:left="270" w:hanging="270"/>
+        <w:rPr>
+          <w:rStyle w:val="citationauthor"/>
+          <w:rFonts w:ascii="Times New Roman" w:eastAsia="Times New Roman" w:hAnsi="Times New Roman" w:cs="Times New Roman"/>
+          <w:sz w:val="24"/>
+          <w:szCs w:val="24"/>
+        </w:rPr>
+      </w:pPr>
+      <w:r>
+        <w:rPr>
+          <w:rStyle w:val="citationauthor"/>
+          <w:rFonts w:ascii="Times New Roman" w:eastAsia="Times New Roman" w:hAnsi="Times New Roman" w:cs="Times New Roman"/>
+          <w:sz w:val="24"/>
+          <w:szCs w:val="24"/>
+        </w:rPr>
         <w:t>Construction and use of an Ezrin tension sensor to measure actin-plasma membrane loading, Triangle Cytoskeleton Meeting, Saxapahaw, NC. September 2015</w:t>
       </w:r>
     </w:p>
@@ -3255,8 +3291,6 @@
             <w:r>
               <w:t>)</w:t>
             </w:r>
-            <w:bookmarkStart w:id="0" w:name="_GoBack"/>
-            <w:bookmarkEnd w:id="0"/>
           </w:p>
         </w:tc>
       </w:tr>
@@ -3436,12 +3470,24 @@
           <w:szCs w:val="24"/>
         </w:rPr>
       </w:pPr>
-      <w:r>
-        <w:rPr>
-          <w:rFonts w:ascii="Times New Roman" w:hAnsi="Times New Roman" w:cs="Times New Roman"/>
-          <w:sz w:val="24"/>
-          <w:szCs w:val="24"/>
-        </w:rPr>
+    </w:p>
+    <w:p>
+      <w:pPr>
+        <w:spacing w:line="240" w:lineRule="auto"/>
+        <w:jc w:val="center"/>
+        <w:rPr>
+          <w:rFonts w:ascii="Times New Roman" w:hAnsi="Times New Roman" w:cs="Times New Roman"/>
+          <w:sz w:val="24"/>
+          <w:szCs w:val="24"/>
+        </w:rPr>
+      </w:pPr>
+      <w:r>
+        <w:rPr>
+          <w:rFonts w:ascii="Times New Roman" w:hAnsi="Times New Roman" w:cs="Times New Roman"/>
+          <w:sz w:val="24"/>
+          <w:szCs w:val="24"/>
+        </w:rPr>
+        <w:lastRenderedPageBreak/>
         <w:t>Other Experience:</w:t>
       </w:r>
     </w:p>
@@ -3552,7 +3598,6 @@
                 <w:sz w:val="24"/>
                 <w:szCs w:val="24"/>
               </w:rPr>
-              <w:lastRenderedPageBreak/>
               <w:t>2008-2009</w:t>
             </w:r>
           </w:p>
@@ -3738,7 +3783,7 @@
           <w:rPr>
             <w:noProof/>
           </w:rPr>
-          <w:t>2</w:t>
+          <w:t>3</w:t>
         </w:r>
         <w:r>
           <w:rPr>
@@ -6077,7 +6122,7 @@
 </file>
 
 <file path=customXml/itemProps1.xml><?xml version="1.0" encoding="utf-8"?>
-<ds:datastoreItem xmlns:ds="http://schemas.openxmlformats.org/officeDocument/2006/customXml" ds:itemID="{28860F50-01DC-4E05-87BB-949BBD513557}">
+<ds:datastoreItem xmlns:ds="http://schemas.openxmlformats.org/officeDocument/2006/customXml" ds:itemID="{F3872791-9523-4B0E-8F83-BC4B85C4BB18}">
   <ds:schemaRefs>
     <ds:schemaRef ds:uri="http://schemas.openxmlformats.org/officeDocument/2006/bibliography"/>
   </ds:schemaRefs>

</xml_diff>

<commit_message>
updates with new UNC position
</commit_message>
<xml_diff>
--- a/documents/Berginski_CV.docx
+++ b/documents/Berginski_CV.docx
@@ -1,6 +1,6 @@
 
 <file path=word/document.xml><?xml version="1.0" encoding="utf-8"?>
-<w:document xmlns:wpc="http://schemas.microsoft.com/office/word/2010/wordprocessingCanvas" xmlns:mc="http://schemas.openxmlformats.org/markup-compatibility/2006" xmlns:o="urn:schemas-microsoft-com:office:office" xmlns:r="http://schemas.openxmlformats.org/officeDocument/2006/relationships" xmlns:m="http://schemas.openxmlformats.org/officeDocument/2006/math" xmlns:v="urn:schemas-microsoft-com:vml" xmlns:wp14="http://schemas.microsoft.com/office/word/2010/wordprocessingDrawing" xmlns:wp="http://schemas.openxmlformats.org/drawingml/2006/wordprocessingDrawing" xmlns:w10="urn:schemas-microsoft-com:office:word" xmlns:w="http://schemas.openxmlformats.org/wordprocessingml/2006/main" xmlns:w14="http://schemas.microsoft.com/office/word/2010/wordml" xmlns:w15="http://schemas.microsoft.com/office/word/2012/wordml" xmlns:wpg="http://schemas.microsoft.com/office/word/2010/wordprocessingGroup" xmlns:wpi="http://schemas.microsoft.com/office/word/2010/wordprocessingInk" xmlns:wne="http://schemas.microsoft.com/office/word/2006/wordml" xmlns:wps="http://schemas.microsoft.com/office/word/2010/wordprocessingShape" mc:Ignorable="w14 w15 wp14">
+<w:document xmlns:wpc="http://schemas.microsoft.com/office/word/2010/wordprocessingCanvas" xmlns:mo="http://schemas.microsoft.com/office/mac/office/2008/main" xmlns:mc="http://schemas.openxmlformats.org/markup-compatibility/2006" xmlns:mv="urn:schemas-microsoft-com:mac:vml" xmlns:o="urn:schemas-microsoft-com:office:office" xmlns:r="http://schemas.openxmlformats.org/officeDocument/2006/relationships" xmlns:m="http://schemas.openxmlformats.org/officeDocument/2006/math" xmlns:v="urn:schemas-microsoft-com:vml" xmlns:wp14="http://schemas.microsoft.com/office/word/2010/wordprocessingDrawing" xmlns:wp="http://schemas.openxmlformats.org/drawingml/2006/wordprocessingDrawing" xmlns:w10="urn:schemas-microsoft-com:office:word" xmlns:w="http://schemas.openxmlformats.org/wordprocessingml/2006/main" xmlns:w14="http://schemas.microsoft.com/office/word/2010/wordml" xmlns:wpg="http://schemas.microsoft.com/office/word/2010/wordprocessingGroup" xmlns:wpi="http://schemas.microsoft.com/office/word/2010/wordprocessingInk" xmlns:wne="http://schemas.microsoft.com/office/word/2006/wordml" xmlns:wps="http://schemas.microsoft.com/office/word/2010/wordprocessingShape" mc:Ignorable="w14 wp14">
   <w:body>
     <w:p>
       <w:pPr>
@@ -72,7 +72,15 @@
           <w:sz w:val="24"/>
           <w:szCs w:val="24"/>
         </w:rPr>
-        <w:t>October 2017</w:t>
+        <w:t>December</w:t>
+      </w:r>
+      <w:r>
+        <w:rPr>
+          <w:rFonts w:ascii="Times New Roman" w:hAnsi="Times New Roman" w:cs="Times New Roman"/>
+          <w:sz w:val="24"/>
+          <w:szCs w:val="24"/>
+        </w:rPr>
+        <w:t xml:space="preserve"> 2017</w:t>
       </w:r>
     </w:p>
     <w:p>
@@ -91,7 +99,7 @@
           <w:sz w:val="24"/>
           <w:szCs w:val="24"/>
         </w:rPr>
-        <w:pict>
+        <w:pict w14:anchorId="4A6825D1">
           <v:rect id="_x0000_i1025" style="width:0;height:1.5pt" o:hralign="center" o:hrstd="t" o:hr="t" fillcolor="#a0a0a0" stroked="f"/>
         </w:pict>
       </w:r>
@@ -158,7 +166,7 @@
       <w:tr>
         <w:tc>
           <w:tcPr>
-            <w:tcW w:w="2988" w:type="dxa"/>
+            <w:tcW w:w="2601" w:type="dxa"/>
           </w:tcPr>
           <w:p>
             <w:pPr>
@@ -180,7 +188,7 @@
         </w:tc>
         <w:tc>
           <w:tcPr>
-            <w:tcW w:w="7920" w:type="dxa"/>
+            <w:tcW w:w="6975" w:type="dxa"/>
           </w:tcPr>
           <w:p>
             <w:pPr>
@@ -196,24 +204,39 @@
                 <w:sz w:val="24"/>
                 <w:szCs w:val="24"/>
               </w:rPr>
-              <w:t>101 Science Drive, CIEMAS Room #1373</w:t>
+              <w:t>200 Mason Farm Rd</w:t>
             </w:r>
-          </w:p>
-          <w:p>
-            <w:pPr>
-              <w:rPr>
-                <w:rFonts w:ascii="Times New Roman" w:eastAsiaTheme="minorEastAsia" w:hAnsi="Times New Roman" w:cs="Times New Roman"/>
-                <w:sz w:val="24"/>
-                <w:szCs w:val="24"/>
-              </w:rPr>
-            </w:pPr>
             <w:r>
               <w:rPr>
                 <w:rFonts w:ascii="Times New Roman" w:eastAsiaTheme="minorEastAsia" w:hAnsi="Times New Roman" w:cs="Times New Roman"/>
                 <w:sz w:val="24"/>
                 <w:szCs w:val="24"/>
               </w:rPr>
-              <w:t>Durham, NC 27708</w:t>
+              <w:t xml:space="preserve">, </w:t>
+            </w:r>
+            <w:r>
+              <w:rPr>
+                <w:rFonts w:ascii="Times New Roman" w:eastAsiaTheme="minorEastAsia" w:hAnsi="Times New Roman" w:cs="Times New Roman"/>
+                <w:sz w:val="24"/>
+                <w:szCs w:val="24"/>
+              </w:rPr>
+              <w:t>Taylor Hall Room #501, Chapel Hill</w:t>
+            </w:r>
+            <w:r>
+              <w:rPr>
+                <w:rFonts w:ascii="Times New Roman" w:eastAsiaTheme="minorEastAsia" w:hAnsi="Times New Roman" w:cs="Times New Roman"/>
+                <w:sz w:val="24"/>
+                <w:szCs w:val="24"/>
+              </w:rPr>
+              <w:t>, NC 27</w:t>
+            </w:r>
+            <w:r>
+              <w:rPr>
+                <w:rFonts w:ascii="Times New Roman" w:eastAsiaTheme="minorEastAsia" w:hAnsi="Times New Roman" w:cs="Times New Roman"/>
+                <w:sz w:val="24"/>
+                <w:szCs w:val="24"/>
+              </w:rPr>
+              <w:t>599</w:t>
             </w:r>
           </w:p>
         </w:tc>
@@ -221,7 +244,7 @@
       <w:tr>
         <w:tc>
           <w:tcPr>
-            <w:tcW w:w="2988" w:type="dxa"/>
+            <w:tcW w:w="2601" w:type="dxa"/>
           </w:tcPr>
           <w:p>
             <w:pPr>
@@ -243,7 +266,7 @@
         </w:tc>
         <w:tc>
           <w:tcPr>
-            <w:tcW w:w="7920" w:type="dxa"/>
+            <w:tcW w:w="6975" w:type="dxa"/>
           </w:tcPr>
           <w:p>
             <w:pPr>
@@ -253,13 +276,39 @@
                 <w:szCs w:val="24"/>
               </w:rPr>
             </w:pPr>
+            <w:proofErr w:type="gramStart"/>
             <w:r>
               <w:rPr>
                 <w:rFonts w:ascii="Times New Roman" w:eastAsiaTheme="minorEastAsia" w:hAnsi="Times New Roman" w:cs="Times New Roman"/>
                 <w:sz w:val="24"/>
                 <w:szCs w:val="24"/>
               </w:rPr>
-              <w:t>matthew.berginski@gmail.com OR matthew.berginski@duke.edu</w:t>
+              <w:t>matthew.berginski@gma</w:t>
+            </w:r>
+            <w:r>
+              <w:rPr>
+                <w:rFonts w:ascii="Times New Roman" w:eastAsiaTheme="minorEastAsia" w:hAnsi="Times New Roman" w:cs="Times New Roman"/>
+                <w:sz w:val="24"/>
+                <w:szCs w:val="24"/>
+              </w:rPr>
+              <w:t>il.com</w:t>
+            </w:r>
+            <w:proofErr w:type="gramEnd"/>
+            <w:r>
+              <w:rPr>
+                <w:rFonts w:ascii="Times New Roman" w:eastAsiaTheme="minorEastAsia" w:hAnsi="Times New Roman" w:cs="Times New Roman"/>
+                <w:sz w:val="24"/>
+                <w:szCs w:val="24"/>
+              </w:rPr>
+              <w:t xml:space="preserve"> OR matthew.berginski@unc</w:t>
+            </w:r>
+            <w:r>
+              <w:rPr>
+                <w:rFonts w:ascii="Times New Roman" w:eastAsiaTheme="minorEastAsia" w:hAnsi="Times New Roman" w:cs="Times New Roman"/>
+                <w:sz w:val="24"/>
+                <w:szCs w:val="24"/>
+              </w:rPr>
+              <w:t>.edu</w:t>
             </w:r>
           </w:p>
         </w:tc>
@@ -267,61 +316,7 @@
       <w:tr>
         <w:tc>
           <w:tcPr>
-            <w:tcW w:w="2988" w:type="dxa"/>
-          </w:tcPr>
-          <w:p>
-            <w:pPr>
-              <w:rPr>
-                <w:rFonts w:ascii="Times New Roman" w:eastAsiaTheme="minorEastAsia" w:hAnsi="Times New Roman" w:cs="Times New Roman"/>
-                <w:sz w:val="24"/>
-                <w:szCs w:val="24"/>
-              </w:rPr>
-            </w:pPr>
-            <w:r>
-              <w:rPr>
-                <w:rFonts w:ascii="Times New Roman" w:eastAsiaTheme="minorEastAsia" w:hAnsi="Times New Roman" w:cs="Times New Roman"/>
-                <w:sz w:val="24"/>
-                <w:szCs w:val="24"/>
-              </w:rPr>
-              <w:t xml:space="preserve">Work </w:t>
-            </w:r>
-            <w:r>
-              <w:rPr>
-                <w:rFonts w:ascii="Times New Roman" w:eastAsiaTheme="minorEastAsia" w:hAnsi="Times New Roman" w:cs="Times New Roman"/>
-                <w:sz w:val="24"/>
-                <w:szCs w:val="24"/>
-              </w:rPr>
-              <w:t>Phone:</w:t>
-            </w:r>
-          </w:p>
-        </w:tc>
-        <w:tc>
-          <w:tcPr>
-            <w:tcW w:w="7920" w:type="dxa"/>
-          </w:tcPr>
-          <w:p>
-            <w:pPr>
-              <w:rPr>
-                <w:rFonts w:ascii="Times New Roman" w:eastAsiaTheme="minorEastAsia" w:hAnsi="Times New Roman" w:cs="Times New Roman"/>
-                <w:sz w:val="24"/>
-                <w:szCs w:val="24"/>
-              </w:rPr>
-            </w:pPr>
-            <w:r>
-              <w:rPr>
-                <w:rFonts w:ascii="Times New Roman" w:eastAsiaTheme="minorEastAsia" w:hAnsi="Times New Roman" w:cs="Times New Roman"/>
-                <w:sz w:val="24"/>
-                <w:szCs w:val="24"/>
-              </w:rPr>
-              <w:t>919-660-5125 (Office) OR 919-613-9128 (Lab)</w:t>
-            </w:r>
-          </w:p>
-        </w:tc>
-      </w:tr>
-      <w:tr>
-        <w:tc>
-          <w:tcPr>
-            <w:tcW w:w="2988" w:type="dxa"/>
+            <w:tcW w:w="2601" w:type="dxa"/>
           </w:tcPr>
           <w:p>
             <w:pPr>
@@ -343,7 +338,7 @@
         </w:tc>
         <w:tc>
           <w:tcPr>
-            <w:tcW w:w="7920" w:type="dxa"/>
+            <w:tcW w:w="6975" w:type="dxa"/>
           </w:tcPr>
           <w:p>
             <w:pPr>
@@ -649,7 +644,7 @@
         </w:rPr>
         <w:t xml:space="preserve"> </w:t>
       </w:r>
-      <w:hyperlink r:id="rId8" w:history="1">
+      <w:hyperlink r:id="rId9" w:history="1">
         <w:r>
           <w:rPr>
             <w:rStyle w:val="Hyperlink"/>
@@ -714,7 +709,7 @@
         </w:rPr>
         <w:t xml:space="preserve"> Le</w:t>
       </w:r>
-      <w:hyperlink r:id="rId9" w:anchor="ins1" w:history="1"/>
+      <w:hyperlink r:id="rId10" w:anchor="ins1" w:history="1"/>
       <w:r>
         <w:rPr>
           <w:rStyle w:val="citationauthor"/>
@@ -723,7 +718,18 @@
           <w:sz w:val="24"/>
           <w:szCs w:val="24"/>
         </w:rPr>
-        <w:t xml:space="preserve"> CP, </w:t>
+        <w:t xml:space="preserve"> CP</w:t>
+      </w:r>
+      <w:proofErr w:type="gramStart"/>
+      <w:r>
+        <w:rPr>
+          <w:rStyle w:val="citationauthor"/>
+          <w:rFonts w:ascii="Times New Roman" w:eastAsia="Times New Roman" w:hAnsi="Times New Roman" w:cs="Times New Roman"/>
+          <w:bCs/>
+          <w:sz w:val="24"/>
+          <w:szCs w:val="24"/>
+        </w:rPr>
+        <w:t>, </w:t>
       </w:r>
       <w:r>
         <w:rPr>
@@ -734,7 +740,8 @@
         </w:rPr>
         <w:t xml:space="preserve"> Hassan</w:t>
       </w:r>
-      <w:hyperlink r:id="rId10" w:anchor="ins1" w:history="1"/>
+      <w:proofErr w:type="gramEnd"/>
+      <w:hyperlink r:id="rId11" w:anchor="ins1" w:history="1"/>
       <w:r>
         <w:rPr>
           <w:rStyle w:val="citationauthor"/>
@@ -769,13 +776,7 @@
         <w:fldChar w:fldCharType="begin"/>
       </w:r>
       <w:r>
-        <w:instrText xml:space="preserve"> HYPERLINK "http://www.breast-cancer-research.com/content/17/1/145/" \l </w:instrText>
-      </w:r>
-      <w:r>
-        <w:instrText xml:space="preserve">"ins1" </w:instrText>
-      </w:r>
-      <w:r>
-        <w:fldChar w:fldCharType="separate"/>
+        <w:instrText xml:space="preserve"> HYPERLINK "http://www.breast-cancer-research.com/content/17/1/145/" \l "ins1" </w:instrText>
       </w:r>
       <w:r>
         <w:fldChar w:fldCharType="end"/>
@@ -817,9 +818,6 @@
         <w:instrText xml:space="preserve"> HYPERLINK "http://www.breast-cancer-research.com/content/17/1/145/" \l "ins1" </w:instrText>
       </w:r>
       <w:r>
-        <w:fldChar w:fldCharType="separate"/>
-      </w:r>
-      <w:r>
         <w:fldChar w:fldCharType="end"/>
       </w:r>
       <w:r>
@@ -871,7 +869,7 @@
         </w:rPr>
         <w:t>Berginski</w:t>
       </w:r>
-      <w:hyperlink r:id="rId11" w:anchor="ins3" w:history="1"/>
+      <w:hyperlink r:id="rId12" w:anchor="ins3" w:history="1"/>
       <w:r>
         <w:rPr>
           <w:rStyle w:val="citationauthor"/>
@@ -903,7 +901,7 @@
         </w:rPr>
         <w:t xml:space="preserve"> Huang</w:t>
       </w:r>
-      <w:hyperlink r:id="rId12" w:anchor="ins4" w:history="1"/>
+      <w:hyperlink r:id="rId13" w:anchor="ins4" w:history="1"/>
       <w:r>
         <w:rPr>
           <w:rStyle w:val="citationauthor"/>
@@ -933,7 +931,7 @@
         </w:rPr>
         <w:t xml:space="preserve"> Bear</w:t>
       </w:r>
-      <w:hyperlink r:id="rId13" w:anchor="ins2" w:history="1"/>
+      <w:hyperlink r:id="rId14" w:anchor="ins2" w:history="1"/>
       <w:r>
         <w:rPr>
           <w:rStyle w:val="citationauthor"/>
@@ -963,7 +961,7 @@
         </w:rPr>
         <w:t xml:space="preserve"> Lane</w:t>
       </w:r>
-      <w:hyperlink r:id="rId14" w:anchor="ins1" w:history="1"/>
+      <w:hyperlink r:id="rId15" w:anchor="ins1" w:history="1"/>
       <w:r>
         <w:rPr>
           <w:rStyle w:val="citationauthor"/>
@@ -993,7 +991,7 @@
         </w:rPr>
         <w:t xml:space="preserve"> Halls</w:t>
       </w:r>
-      <w:hyperlink r:id="rId15" w:anchor="ins1" w:history="1"/>
+      <w:hyperlink r:id="rId16" w:anchor="ins1" w:history="1"/>
       <w:r>
         <w:rPr>
           <w:rStyle w:val="citationauthor"/>
@@ -1023,7 +1021,7 @@
         </w:rPr>
         <w:t>Ferrari</w:t>
       </w:r>
-      <w:hyperlink r:id="rId16" w:anchor="ins4" w:history="1"/>
+      <w:hyperlink r:id="rId17" w:anchor="ins4" w:history="1"/>
       <w:r>
         <w:rPr>
           <w:rStyle w:val="citationauthor"/>
@@ -1071,9 +1069,6 @@
         <w:instrText xml:space="preserve"> HYPERLINK "http://www.breast-cancer-research.com/content/17/1/145/" \l "ins1" </w:instrText>
       </w:r>
       <w:r>
-        <w:fldChar w:fldCharType="separate"/>
-      </w:r>
-      <w:r>
         <w:fldChar w:fldCharType="end"/>
       </w:r>
       <w:r>
@@ -1104,7 +1099,6 @@
         </w:rPr>
         <w:t xml:space="preserve"> EK. </w:t>
       </w:r>
-      <w:proofErr w:type="gramStart"/>
       <w:r>
         <w:rPr>
           <w:rStyle w:val="citationauthor"/>
@@ -1113,9 +1107,8 @@
           <w:sz w:val="24"/>
           <w:szCs w:val="24"/>
         </w:rPr>
-        <w:t>β2-adrenoceptor</w:t>
-      </w:r>
-      <w:proofErr w:type="gramEnd"/>
+        <w:t>β2-adrenoceptor signaling regulates invadopodia formation to enhance tumor cell invasion</w:t>
+      </w:r>
       <w:r>
         <w:rPr>
           <w:rStyle w:val="citationauthor"/>
@@ -1124,7 +1117,7 @@
           <w:sz w:val="24"/>
           <w:szCs w:val="24"/>
         </w:rPr>
-        <w:t xml:space="preserve"> signaling regulates invadopodia formation to enhance tumor cell invasion</w:t>
+        <w:t>. Breast Cancer Research, 2015</w:t>
       </w:r>
       <w:r>
         <w:rPr>
@@ -1134,19 +1127,9 @@
           <w:sz w:val="24"/>
           <w:szCs w:val="24"/>
         </w:rPr>
-        <w:t>. Breast Cancer Research, 2015</w:t>
-      </w:r>
-      <w:r>
-        <w:rPr>
-          <w:rStyle w:val="citationauthor"/>
-          <w:rFonts w:ascii="Times New Roman" w:hAnsi="Times New Roman"/>
-          <w:bCs/>
-          <w:sz w:val="24"/>
-          <w:szCs w:val="24"/>
-        </w:rPr>
         <w:t xml:space="preserve"> (</w:t>
       </w:r>
-      <w:hyperlink r:id="rId17" w:history="1">
+      <w:hyperlink r:id="rId18" w:history="1">
         <w:r>
           <w:rPr>
             <w:rStyle w:val="Hyperlink"/>
@@ -1168,7 +1151,7 @@
         </w:rPr>
         <w:t>|</w:t>
       </w:r>
-      <w:hyperlink r:id="rId18" w:history="1">
+      <w:hyperlink r:id="rId19" w:history="1">
         <w:r>
           <w:rPr>
             <w:rStyle w:val="Hyperlink"/>
@@ -1271,7 +1254,7 @@
         </w:rPr>
         <w:t>Construction, imaging, and analysis of FRET-based tension sensors in living cells. Methods in Cell Biology, 2015 (</w:t>
       </w:r>
-      <w:hyperlink r:id="rId19" w:history="1">
+      <w:hyperlink r:id="rId20" w:history="1">
         <w:r>
           <w:rPr>
             <w:rStyle w:val="Hyperlink"/>
@@ -1293,7 +1276,7 @@
         </w:rPr>
         <w:t>|</w:t>
       </w:r>
-      <w:hyperlink r:id="rId20" w:history="1">
+      <w:hyperlink r:id="rId21" w:history="1">
         <w:r>
           <w:rPr>
             <w:rStyle w:val="Hyperlink"/>
@@ -1599,7 +1582,7 @@
         </w:rPr>
         <w:t>(</w:t>
       </w:r>
-      <w:hyperlink r:id="rId21" w:history="1">
+      <w:hyperlink r:id="rId22" w:history="1">
         <w:r>
           <w:rPr>
             <w:rStyle w:val="Hyperlink"/>
@@ -1619,7 +1602,7 @@
         </w:rPr>
         <w:t>|</w:t>
       </w:r>
-      <w:hyperlink r:id="rId22" w:history="1">
+      <w:hyperlink r:id="rId23" w:history="1">
         <w:r>
           <w:rPr>
             <w:rStyle w:val="Hyperlink"/>
@@ -1841,7 +1824,7 @@
         </w:rPr>
         <w:t>, 2014 (</w:t>
       </w:r>
-      <w:hyperlink r:id="rId23" w:history="1">
+      <w:hyperlink r:id="rId24" w:history="1">
         <w:r>
           <w:rPr>
             <w:rStyle w:val="Hyperlink"/>
@@ -1862,7 +1845,7 @@
         </w:rPr>
         <w:t>|</w:t>
       </w:r>
-      <w:hyperlink r:id="rId24" w:history="1">
+      <w:hyperlink r:id="rId25" w:history="1">
         <w:r>
           <w:rPr>
             <w:rStyle w:val="Hyperlink"/>
@@ -1941,7 +1924,7 @@
         </w:rPr>
         <w:t>, 2014 (</w:t>
       </w:r>
-      <w:hyperlink r:id="rId25" w:history="1">
+      <w:hyperlink r:id="rId26" w:history="1">
         <w:r>
           <w:rPr>
             <w:rStyle w:val="Hyperlink"/>
@@ -1961,7 +1944,7 @@
         </w:rPr>
         <w:t>|</w:t>
       </w:r>
-      <w:hyperlink r:id="rId26" w:history="1">
+      <w:hyperlink r:id="rId27" w:history="1">
         <w:r>
           <w:rPr>
             <w:rStyle w:val="Hyperlink"/>
@@ -2010,7 +1993,7 @@
         </w:rPr>
         <w:t xml:space="preserve"> Top Cancer Papers </w:t>
       </w:r>
-      <w:hyperlink r:id="rId27" w:history="1">
+      <w:hyperlink r:id="rId28" w:history="1">
         <w:r>
           <w:rPr>
             <w:rStyle w:val="Hyperlink"/>
@@ -2118,7 +2101,7 @@
         </w:rPr>
         <w:t xml:space="preserve"> TC, Hahn KM. </w:t>
       </w:r>
-      <w:hyperlink r:id="rId28" w:history="1">
+      <w:hyperlink r:id="rId29" w:history="1">
         <w:r>
           <w:rPr>
             <w:rStyle w:val="citationauthor"/>
@@ -2177,7 +2160,7 @@
         </w:rPr>
         <w:t xml:space="preserve"> 2014 (</w:t>
       </w:r>
-      <w:hyperlink r:id="rId29" w:history="1">
+      <w:hyperlink r:id="rId30" w:history="1">
         <w:r>
           <w:rPr>
             <w:rStyle w:val="Hyperlink"/>
@@ -2197,7 +2180,7 @@
         </w:rPr>
         <w:t>|</w:t>
       </w:r>
-      <w:hyperlink r:id="rId30" w:history="1">
+      <w:hyperlink r:id="rId31" w:history="1">
         <w:r>
           <w:rPr>
             <w:rStyle w:val="Hyperlink"/>
@@ -2348,7 +2331,7 @@
         </w:rPr>
         <w:t>, 2014 (</w:t>
       </w:r>
-      <w:hyperlink r:id="rId31" w:history="1">
+      <w:hyperlink r:id="rId32" w:history="1">
         <w:r>
           <w:rPr>
             <w:rStyle w:val="Hyperlink"/>
@@ -2370,7 +2353,7 @@
         </w:rPr>
         <w:t>|</w:t>
       </w:r>
-      <w:hyperlink r:id="rId32" w:history="1">
+      <w:hyperlink r:id="rId33" w:history="1">
         <w:r>
           <w:rPr>
             <w:rStyle w:val="Hyperlink"/>
@@ -2415,38 +2398,58 @@
           <w:sz w:val="24"/>
           <w:szCs w:val="24"/>
         </w:rPr>
+        <w:t xml:space="preserve">Vitriol EA, Wise AL, </w:t>
+      </w:r>
+      <w:r>
+        <w:rPr>
+          <w:rStyle w:val="citationauthor"/>
+          <w:rFonts w:ascii="Times New Roman" w:eastAsia="Times New Roman" w:hAnsi="Times New Roman" w:cs="Times New Roman"/>
+          <w:b/>
+          <w:sz w:val="24"/>
+          <w:szCs w:val="24"/>
+          <w:u w:val="single"/>
+        </w:rPr>
+        <w:t>Berginski ME</w:t>
+      </w:r>
+      <w:r>
+        <w:rPr>
+          <w:rStyle w:val="citationauthor"/>
+          <w:rFonts w:ascii="Times New Roman" w:eastAsia="Times New Roman" w:hAnsi="Times New Roman" w:cs="Times New Roman"/>
+          <w:sz w:val="24"/>
+          <w:szCs w:val="24"/>
+        </w:rPr>
+        <w:t xml:space="preserve">, </w:t>
+      </w:r>
+      <w:proofErr w:type="spellStart"/>
+      <w:r>
+        <w:rPr>
+          <w:rStyle w:val="citationauthor"/>
+          <w:rFonts w:ascii="Times New Roman" w:eastAsia="Times New Roman" w:hAnsi="Times New Roman" w:cs="Times New Roman"/>
+          <w:sz w:val="24"/>
+          <w:szCs w:val="24"/>
+        </w:rPr>
+        <w:t>Bamburg</w:t>
+      </w:r>
+      <w:proofErr w:type="spellEnd"/>
+      <w:r>
+        <w:rPr>
+          <w:rStyle w:val="citationauthor"/>
+          <w:rFonts w:ascii="Times New Roman" w:eastAsia="Times New Roman" w:hAnsi="Times New Roman" w:cs="Times New Roman"/>
+          <w:sz w:val="24"/>
+          <w:szCs w:val="24"/>
+        </w:rPr>
+        <w:t xml:space="preserve"> JR, and Zheng JQ. Instantaneous Inactivation of Cofilin1 Demonstrates Its Functions of Filament Severing and </w:t>
+      </w:r>
+      <w:proofErr w:type="spellStart"/>
+      <w:r>
+        <w:rPr>
+          <w:rStyle w:val="citationauthor"/>
+          <w:rFonts w:ascii="Times New Roman" w:eastAsia="Times New Roman" w:hAnsi="Times New Roman" w:cs="Times New Roman"/>
+          <w:sz w:val="24"/>
+          <w:szCs w:val="24"/>
+        </w:rPr>
         <w:lastRenderedPageBreak/>
-        <w:t xml:space="preserve">Vitriol EA, Wise AL, </w:t>
-      </w:r>
-      <w:r>
-        <w:rPr>
-          <w:rStyle w:val="citationauthor"/>
-          <w:rFonts w:ascii="Times New Roman" w:eastAsia="Times New Roman" w:hAnsi="Times New Roman" w:cs="Times New Roman"/>
-          <w:b/>
-          <w:sz w:val="24"/>
-          <w:szCs w:val="24"/>
-          <w:u w:val="single"/>
-        </w:rPr>
-        <w:t>Berginski ME</w:t>
-      </w:r>
-      <w:r>
-        <w:rPr>
-          <w:rStyle w:val="citationauthor"/>
-          <w:rFonts w:ascii="Times New Roman" w:eastAsia="Times New Roman" w:hAnsi="Times New Roman" w:cs="Times New Roman"/>
-          <w:sz w:val="24"/>
-          <w:szCs w:val="24"/>
-        </w:rPr>
-        <w:t xml:space="preserve">, </w:t>
-      </w:r>
-      <w:proofErr w:type="spellStart"/>
-      <w:r>
-        <w:rPr>
-          <w:rStyle w:val="citationauthor"/>
-          <w:rFonts w:ascii="Times New Roman" w:eastAsia="Times New Roman" w:hAnsi="Times New Roman" w:cs="Times New Roman"/>
-          <w:sz w:val="24"/>
-          <w:szCs w:val="24"/>
-        </w:rPr>
-        <w:t>Bamburg</w:t>
+        <w:t>Depolymerization</w:t>
       </w:r>
       <w:proofErr w:type="spellEnd"/>
       <w:r>
@@ -2456,26 +2459,6 @@
           <w:sz w:val="24"/>
           <w:szCs w:val="24"/>
         </w:rPr>
-        <w:t xml:space="preserve"> JR, and Zheng JQ. Instantaneous Inactivation of Cofilin1 Demonstrates Its Functions of Filament Severing and </w:t>
-      </w:r>
-      <w:proofErr w:type="spellStart"/>
-      <w:r>
-        <w:rPr>
-          <w:rStyle w:val="citationauthor"/>
-          <w:rFonts w:ascii="Times New Roman" w:eastAsia="Times New Roman" w:hAnsi="Times New Roman" w:cs="Times New Roman"/>
-          <w:sz w:val="24"/>
-          <w:szCs w:val="24"/>
-        </w:rPr>
-        <w:t>Depolymerization</w:t>
-      </w:r>
-      <w:proofErr w:type="spellEnd"/>
-      <w:r>
-        <w:rPr>
-          <w:rStyle w:val="citationauthor"/>
-          <w:rFonts w:ascii="Times New Roman" w:eastAsia="Times New Roman" w:hAnsi="Times New Roman" w:cs="Times New Roman"/>
-          <w:sz w:val="24"/>
-          <w:szCs w:val="24"/>
-        </w:rPr>
         <w:t xml:space="preserve"> in Regulating F-actin </w:t>
       </w:r>
       <w:r>
@@ -2496,7 +2479,7 @@
         </w:rPr>
         <w:t xml:space="preserve"> (</w:t>
       </w:r>
-      <w:hyperlink r:id="rId33" w:history="1">
+      <w:hyperlink r:id="rId34" w:history="1">
         <w:r>
           <w:rPr>
             <w:rStyle w:val="Hyperlink"/>
@@ -2516,7 +2499,7 @@
         </w:rPr>
         <w:t>|</w:t>
       </w:r>
-      <w:hyperlink r:id="rId34" w:history="1">
+      <w:hyperlink r:id="rId35" w:history="1">
         <w:r>
           <w:rPr>
             <w:rStyle w:val="Hyperlink"/>
@@ -2612,7 +2595,7 @@
         </w:rPr>
         <w:t>(</w:t>
       </w:r>
-      <w:hyperlink r:id="rId35" w:history="1">
+      <w:hyperlink r:id="rId36" w:history="1">
         <w:r>
           <w:rPr>
             <w:rStyle w:val="Hyperlink"/>
@@ -2631,7 +2614,7 @@
         </w:rPr>
         <w:t>|</w:t>
       </w:r>
-      <w:hyperlink r:id="rId36" w:history="1">
+      <w:hyperlink r:id="rId37" w:history="1">
         <w:r>
           <w:rPr>
             <w:rStyle w:val="Hyperlink"/>
@@ -2798,7 +2781,7 @@
         </w:rPr>
         <w:t>(</w:t>
       </w:r>
-      <w:hyperlink r:id="rId37" w:history="1">
+      <w:hyperlink r:id="rId38" w:history="1">
         <w:r>
           <w:rPr>
             <w:rStyle w:val="Hyperlink"/>
@@ -2817,7 +2800,7 @@
         </w:rPr>
         <w:t>|</w:t>
       </w:r>
-      <w:hyperlink r:id="rId38" w:history="1">
+      <w:hyperlink r:id="rId39" w:history="1">
         <w:r>
           <w:rPr>
             <w:rStyle w:val="Hyperlink"/>
@@ -3079,7 +3062,7 @@
         </w:rPr>
         <w:t>(</w:t>
       </w:r>
-      <w:hyperlink r:id="rId39" w:history="1">
+      <w:hyperlink r:id="rId40" w:history="1">
         <w:r>
           <w:rPr>
             <w:rStyle w:val="Hyperlink"/>
@@ -3098,7 +3081,7 @@
         </w:rPr>
         <w:t>|</w:t>
       </w:r>
-      <w:hyperlink r:id="rId40" w:history="1">
+      <w:hyperlink r:id="rId41" w:history="1">
         <w:r>
           <w:rPr>
             <w:rStyle w:val="Hyperlink"/>
@@ -3268,7 +3251,7 @@
         </w:rPr>
         <w:t xml:space="preserve"> 2012 (</w:t>
       </w:r>
-      <w:hyperlink r:id="rId41" w:history="1">
+      <w:hyperlink r:id="rId42" w:history="1">
         <w:r>
           <w:rPr>
             <w:rStyle w:val="Hyperlink"/>
@@ -3287,7 +3270,7 @@
         </w:rPr>
         <w:t>|</w:t>
       </w:r>
-      <w:hyperlink r:id="rId42" w:history="1">
+      <w:hyperlink r:id="rId43" w:history="1">
         <w:r>
           <w:rPr>
             <w:rStyle w:val="Hyperlink"/>
@@ -3474,7 +3457,7 @@
         </w:rPr>
         <w:t xml:space="preserve"> 2011 (</w:t>
       </w:r>
-      <w:hyperlink r:id="rId43" w:history="1">
+      <w:hyperlink r:id="rId44" w:history="1">
         <w:r>
           <w:rPr>
             <w:rStyle w:val="Hyperlink"/>
@@ -3493,7 +3476,7 @@
         </w:rPr>
         <w:t>|</w:t>
       </w:r>
-      <w:hyperlink r:id="rId44" w:history="1">
+      <w:hyperlink r:id="rId45" w:history="1">
         <w:r>
           <w:rPr>
             <w:rStyle w:val="Hyperlink"/>
@@ -3659,7 +3642,7 @@
         </w:rPr>
         <w:t>(</w:t>
       </w:r>
-      <w:hyperlink r:id="rId45" w:history="1">
+      <w:hyperlink r:id="rId46" w:history="1">
         <w:r>
           <w:rPr>
             <w:rStyle w:val="Hyperlink"/>
@@ -3678,7 +3661,7 @@
         </w:rPr>
         <w:t>|</w:t>
       </w:r>
-      <w:hyperlink r:id="rId46" w:history="1">
+      <w:hyperlink r:id="rId47" w:history="1">
         <w:r>
           <w:rPr>
             <w:rStyle w:val="Hyperlink"/>
@@ -4177,7 +4160,7 @@
               </w:rPr>
               <w:t>NIH F32 Postdoctoral Fellowship (</w:t>
             </w:r>
-            <w:hyperlink r:id="rId47" w:tooltip="Click to view Project  Details" w:history="1">
+            <w:hyperlink r:id="rId48" w:tooltip="Click to view Project  Details" w:history="1">
               <w:r>
                 <w:rPr>
                   <w:rFonts w:ascii="Times New Roman" w:eastAsiaTheme="minorEastAsia" w:hAnsi="Times New Roman" w:cs="Times New Roman"/>
@@ -4348,6 +4331,17 @@
         </w:tc>
       </w:tr>
     </w:tbl>
+    <w:p>
+      <w:pPr>
+        <w:spacing w:line="240" w:lineRule="auto"/>
+        <w:jc w:val="center"/>
+        <w:rPr>
+          <w:rFonts w:ascii="Times New Roman" w:hAnsi="Times New Roman" w:cs="Times New Roman"/>
+          <w:sz w:val="24"/>
+          <w:szCs w:val="24"/>
+        </w:rPr>
+      </w:pPr>
+    </w:p>
     <w:p>
       <w:pPr>
         <w:spacing w:line="240" w:lineRule="auto"/>
@@ -4589,12 +4583,12 @@
       </w:pPr>
     </w:p>
     <w:sectPr>
-      <w:headerReference w:type="even" r:id="rId48"/>
-      <w:headerReference w:type="default" r:id="rId49"/>
-      <w:footerReference w:type="even" r:id="rId50"/>
-      <w:footerReference w:type="default" r:id="rId51"/>
-      <w:headerReference w:type="first" r:id="rId52"/>
-      <w:footerReference w:type="first" r:id="rId53"/>
+      <w:headerReference w:type="even" r:id="rId49"/>
+      <w:headerReference w:type="default" r:id="rId50"/>
+      <w:footerReference w:type="even" r:id="rId51"/>
+      <w:footerReference w:type="default" r:id="rId52"/>
+      <w:headerReference w:type="first" r:id="rId53"/>
+      <w:footerReference w:type="first" r:id="rId54"/>
       <w:pgSz w:w="12240" w:h="15840"/>
       <w:pgMar w:top="1440" w:right="1440" w:bottom="1440" w:left="1440" w:header="720" w:footer="720" w:gutter="0"/>
       <w:cols w:space="720"/>
@@ -4606,7 +4600,7 @@
 </file>
 
 <file path=word/endnotes.xml><?xml version="1.0" encoding="utf-8"?>
-<w:endnotes xmlns:wpc="http://schemas.microsoft.com/office/word/2010/wordprocessingCanvas" xmlns:mc="http://schemas.openxmlformats.org/markup-compatibility/2006" xmlns:o="urn:schemas-microsoft-com:office:office" xmlns:r="http://schemas.openxmlformats.org/officeDocument/2006/relationships" xmlns:m="http://schemas.openxmlformats.org/officeDocument/2006/math" xmlns:v="urn:schemas-microsoft-com:vml" xmlns:wp14="http://schemas.microsoft.com/office/word/2010/wordprocessingDrawing" xmlns:wp="http://schemas.openxmlformats.org/drawingml/2006/wordprocessingDrawing" xmlns:w10="urn:schemas-microsoft-com:office:word" xmlns:w="http://schemas.openxmlformats.org/wordprocessingml/2006/main" xmlns:w14="http://schemas.microsoft.com/office/word/2010/wordml" xmlns:w15="http://schemas.microsoft.com/office/word/2012/wordml" xmlns:wpg="http://schemas.microsoft.com/office/word/2010/wordprocessingGroup" xmlns:wpi="http://schemas.microsoft.com/office/word/2010/wordprocessingInk" xmlns:wne="http://schemas.microsoft.com/office/word/2006/wordml" xmlns:wps="http://schemas.microsoft.com/office/word/2010/wordprocessingShape" mc:Ignorable="w14 w15 wp14">
+<w:endnotes xmlns:wpc="http://schemas.microsoft.com/office/word/2010/wordprocessingCanvas" xmlns:mo="http://schemas.microsoft.com/office/mac/office/2008/main" xmlns:mc="http://schemas.openxmlformats.org/markup-compatibility/2006" xmlns:mv="urn:schemas-microsoft-com:mac:vml" xmlns:o="urn:schemas-microsoft-com:office:office" xmlns:r="http://schemas.openxmlformats.org/officeDocument/2006/relationships" xmlns:m="http://schemas.openxmlformats.org/officeDocument/2006/math" xmlns:v="urn:schemas-microsoft-com:vml" xmlns:wp14="http://schemas.microsoft.com/office/word/2010/wordprocessingDrawing" xmlns:wp="http://schemas.openxmlformats.org/drawingml/2006/wordprocessingDrawing" xmlns:w10="urn:schemas-microsoft-com:office:word" xmlns:w="http://schemas.openxmlformats.org/wordprocessingml/2006/main" xmlns:w14="http://schemas.microsoft.com/office/word/2010/wordml" xmlns:wpg="http://schemas.microsoft.com/office/word/2010/wordprocessingGroup" xmlns:wpi="http://schemas.microsoft.com/office/word/2010/wordprocessingInk" xmlns:wne="http://schemas.microsoft.com/office/word/2006/wordml" xmlns:wps="http://schemas.microsoft.com/office/word/2010/wordprocessingShape" mc:Ignorable="w14 wp14">
   <w:endnote w:type="separator" w:id="-1">
     <w:p>
       <w:pPr>
@@ -4631,7 +4625,7 @@
 </file>
 
 <file path=word/footer1.xml><?xml version="1.0" encoding="utf-8"?>
-<w:ftr xmlns:wpc="http://schemas.microsoft.com/office/word/2010/wordprocessingCanvas" xmlns:mc="http://schemas.openxmlformats.org/markup-compatibility/2006" xmlns:o="urn:schemas-microsoft-com:office:office" xmlns:r="http://schemas.openxmlformats.org/officeDocument/2006/relationships" xmlns:m="http://schemas.openxmlformats.org/officeDocument/2006/math" xmlns:v="urn:schemas-microsoft-com:vml" xmlns:wp14="http://schemas.microsoft.com/office/word/2010/wordprocessingDrawing" xmlns:wp="http://schemas.openxmlformats.org/drawingml/2006/wordprocessingDrawing" xmlns:w10="urn:schemas-microsoft-com:office:word" xmlns:w="http://schemas.openxmlformats.org/wordprocessingml/2006/main" xmlns:w14="http://schemas.microsoft.com/office/word/2010/wordml" xmlns:w15="http://schemas.microsoft.com/office/word/2012/wordml" xmlns:wpg="http://schemas.microsoft.com/office/word/2010/wordprocessingGroup" xmlns:wpi="http://schemas.microsoft.com/office/word/2010/wordprocessingInk" xmlns:wne="http://schemas.microsoft.com/office/word/2006/wordml" xmlns:wps="http://schemas.microsoft.com/office/word/2010/wordprocessingShape" mc:Ignorable="w14 w15 wp14">
+<w:ftr xmlns:wpc="http://schemas.microsoft.com/office/word/2010/wordprocessingCanvas" xmlns:mo="http://schemas.microsoft.com/office/mac/office/2008/main" xmlns:mc="http://schemas.openxmlformats.org/markup-compatibility/2006" xmlns:mv="urn:schemas-microsoft-com:mac:vml" xmlns:o="urn:schemas-microsoft-com:office:office" xmlns:r="http://schemas.openxmlformats.org/officeDocument/2006/relationships" xmlns:m="http://schemas.openxmlformats.org/officeDocument/2006/math" xmlns:v="urn:schemas-microsoft-com:vml" xmlns:wp14="http://schemas.microsoft.com/office/word/2010/wordprocessingDrawing" xmlns:wp="http://schemas.openxmlformats.org/drawingml/2006/wordprocessingDrawing" xmlns:w10="urn:schemas-microsoft-com:office:word" xmlns:w="http://schemas.openxmlformats.org/wordprocessingml/2006/main" xmlns:w14="http://schemas.microsoft.com/office/word/2010/wordml" xmlns:wpg="http://schemas.microsoft.com/office/word/2010/wordprocessingGroup" xmlns:wpi="http://schemas.microsoft.com/office/word/2010/wordprocessingInk" xmlns:wne="http://schemas.microsoft.com/office/word/2006/wordml" xmlns:wps="http://schemas.microsoft.com/office/word/2010/wordprocessingShape" mc:Ignorable="w14 wp14">
   <w:p>
     <w:pPr>
       <w:pStyle w:val="Footer"/>
@@ -4641,7 +4635,7 @@
 </file>
 
 <file path=word/footer2.xml><?xml version="1.0" encoding="utf-8"?>
-<w:ftr xmlns:wpc="http://schemas.microsoft.com/office/word/2010/wordprocessingCanvas" xmlns:mc="http://schemas.openxmlformats.org/markup-compatibility/2006" xmlns:o="urn:schemas-microsoft-com:office:office" xmlns:r="http://schemas.openxmlformats.org/officeDocument/2006/relationships" xmlns:m="http://schemas.openxmlformats.org/officeDocument/2006/math" xmlns:v="urn:schemas-microsoft-com:vml" xmlns:wp14="http://schemas.microsoft.com/office/word/2010/wordprocessingDrawing" xmlns:wp="http://schemas.openxmlformats.org/drawingml/2006/wordprocessingDrawing" xmlns:w10="urn:schemas-microsoft-com:office:word" xmlns:w="http://schemas.openxmlformats.org/wordprocessingml/2006/main" xmlns:w14="http://schemas.microsoft.com/office/word/2010/wordml" xmlns:w15="http://schemas.microsoft.com/office/word/2012/wordml" xmlns:wpg="http://schemas.microsoft.com/office/word/2010/wordprocessingGroup" xmlns:wpi="http://schemas.microsoft.com/office/word/2010/wordprocessingInk" xmlns:wne="http://schemas.microsoft.com/office/word/2006/wordml" xmlns:wps="http://schemas.microsoft.com/office/word/2010/wordprocessingShape" mc:Ignorable="w14 w15 wp14">
+<w:ftr xmlns:wpc="http://schemas.microsoft.com/office/word/2010/wordprocessingCanvas" xmlns:mo="http://schemas.microsoft.com/office/mac/office/2008/main" xmlns:mc="http://schemas.openxmlformats.org/markup-compatibility/2006" xmlns:mv="urn:schemas-microsoft-com:mac:vml" xmlns:o="urn:schemas-microsoft-com:office:office" xmlns:r="http://schemas.openxmlformats.org/officeDocument/2006/relationships" xmlns:m="http://schemas.openxmlformats.org/officeDocument/2006/math" xmlns:v="urn:schemas-microsoft-com:vml" xmlns:wp14="http://schemas.microsoft.com/office/word/2010/wordprocessingDrawing" xmlns:wp="http://schemas.openxmlformats.org/drawingml/2006/wordprocessingDrawing" xmlns:w10="urn:schemas-microsoft-com:office:word" xmlns:w="http://schemas.openxmlformats.org/wordprocessingml/2006/main" xmlns:w14="http://schemas.microsoft.com/office/word/2010/wordml" xmlns:wpg="http://schemas.microsoft.com/office/word/2010/wordprocessingGroup" xmlns:wpi="http://schemas.microsoft.com/office/word/2010/wordprocessingInk" xmlns:wne="http://schemas.microsoft.com/office/word/2006/wordml" xmlns:wps="http://schemas.microsoft.com/office/word/2010/wordprocessingShape" mc:Ignorable="w14 wp14">
   <w:sdt>
     <w:sdtPr>
       <w:id w:val="612789659"/>
@@ -4693,7 +4687,7 @@
 </file>
 
 <file path=word/footer3.xml><?xml version="1.0" encoding="utf-8"?>
-<w:ftr xmlns:wpc="http://schemas.microsoft.com/office/word/2010/wordprocessingCanvas" xmlns:mc="http://schemas.openxmlformats.org/markup-compatibility/2006" xmlns:o="urn:schemas-microsoft-com:office:office" xmlns:r="http://schemas.openxmlformats.org/officeDocument/2006/relationships" xmlns:m="http://schemas.openxmlformats.org/officeDocument/2006/math" xmlns:v="urn:schemas-microsoft-com:vml" xmlns:wp14="http://schemas.microsoft.com/office/word/2010/wordprocessingDrawing" xmlns:wp="http://schemas.openxmlformats.org/drawingml/2006/wordprocessingDrawing" xmlns:w10="urn:schemas-microsoft-com:office:word" xmlns:w="http://schemas.openxmlformats.org/wordprocessingml/2006/main" xmlns:w14="http://schemas.microsoft.com/office/word/2010/wordml" xmlns:w15="http://schemas.microsoft.com/office/word/2012/wordml" xmlns:wpg="http://schemas.microsoft.com/office/word/2010/wordprocessingGroup" xmlns:wpi="http://schemas.microsoft.com/office/word/2010/wordprocessingInk" xmlns:wne="http://schemas.microsoft.com/office/word/2006/wordml" xmlns:wps="http://schemas.microsoft.com/office/word/2010/wordprocessingShape" mc:Ignorable="w14 w15 wp14">
+<w:ftr xmlns:wpc="http://schemas.microsoft.com/office/word/2010/wordprocessingCanvas" xmlns:mo="http://schemas.microsoft.com/office/mac/office/2008/main" xmlns:mc="http://schemas.openxmlformats.org/markup-compatibility/2006" xmlns:mv="urn:schemas-microsoft-com:mac:vml" xmlns:o="urn:schemas-microsoft-com:office:office" xmlns:r="http://schemas.openxmlformats.org/officeDocument/2006/relationships" xmlns:m="http://schemas.openxmlformats.org/officeDocument/2006/math" xmlns:v="urn:schemas-microsoft-com:vml" xmlns:wp14="http://schemas.microsoft.com/office/word/2010/wordprocessingDrawing" xmlns:wp="http://schemas.openxmlformats.org/drawingml/2006/wordprocessingDrawing" xmlns:w10="urn:schemas-microsoft-com:office:word" xmlns:w="http://schemas.openxmlformats.org/wordprocessingml/2006/main" xmlns:w14="http://schemas.microsoft.com/office/word/2010/wordml" xmlns:wpg="http://schemas.microsoft.com/office/word/2010/wordprocessingGroup" xmlns:wpi="http://schemas.microsoft.com/office/word/2010/wordprocessingInk" xmlns:wne="http://schemas.microsoft.com/office/word/2006/wordml" xmlns:wps="http://schemas.microsoft.com/office/word/2010/wordprocessingShape" mc:Ignorable="w14 wp14">
   <w:sdt>
     <w:sdtPr>
       <w:id w:val="2070153195"/>
@@ -4745,7 +4739,7 @@
 </file>
 
 <file path=word/footnotes.xml><?xml version="1.0" encoding="utf-8"?>
-<w:footnotes xmlns:wpc="http://schemas.microsoft.com/office/word/2010/wordprocessingCanvas" xmlns:mc="http://schemas.openxmlformats.org/markup-compatibility/2006" xmlns:o="urn:schemas-microsoft-com:office:office" xmlns:r="http://schemas.openxmlformats.org/officeDocument/2006/relationships" xmlns:m="http://schemas.openxmlformats.org/officeDocument/2006/math" xmlns:v="urn:schemas-microsoft-com:vml" xmlns:wp14="http://schemas.microsoft.com/office/word/2010/wordprocessingDrawing" xmlns:wp="http://schemas.openxmlformats.org/drawingml/2006/wordprocessingDrawing" xmlns:w10="urn:schemas-microsoft-com:office:word" xmlns:w="http://schemas.openxmlformats.org/wordprocessingml/2006/main" xmlns:w14="http://schemas.microsoft.com/office/word/2010/wordml" xmlns:w15="http://schemas.microsoft.com/office/word/2012/wordml" xmlns:wpg="http://schemas.microsoft.com/office/word/2010/wordprocessingGroup" xmlns:wpi="http://schemas.microsoft.com/office/word/2010/wordprocessingInk" xmlns:wne="http://schemas.microsoft.com/office/word/2006/wordml" xmlns:wps="http://schemas.microsoft.com/office/word/2010/wordprocessingShape" mc:Ignorable="w14 w15 wp14">
+<w:footnotes xmlns:wpc="http://schemas.microsoft.com/office/word/2010/wordprocessingCanvas" xmlns:mo="http://schemas.microsoft.com/office/mac/office/2008/main" xmlns:mc="http://schemas.openxmlformats.org/markup-compatibility/2006" xmlns:mv="urn:schemas-microsoft-com:mac:vml" xmlns:o="urn:schemas-microsoft-com:office:office" xmlns:r="http://schemas.openxmlformats.org/officeDocument/2006/relationships" xmlns:m="http://schemas.openxmlformats.org/officeDocument/2006/math" xmlns:v="urn:schemas-microsoft-com:vml" xmlns:wp14="http://schemas.microsoft.com/office/word/2010/wordprocessingDrawing" xmlns:wp="http://schemas.openxmlformats.org/drawingml/2006/wordprocessingDrawing" xmlns:w10="urn:schemas-microsoft-com:office:word" xmlns:w="http://schemas.openxmlformats.org/wordprocessingml/2006/main" xmlns:w14="http://schemas.microsoft.com/office/word/2010/wordml" xmlns:wpg="http://schemas.microsoft.com/office/word/2010/wordprocessingGroup" xmlns:wpi="http://schemas.microsoft.com/office/word/2010/wordprocessingInk" xmlns:wne="http://schemas.microsoft.com/office/word/2006/wordml" xmlns:wps="http://schemas.microsoft.com/office/word/2010/wordprocessingShape" mc:Ignorable="w14 wp14">
   <w:footnote w:type="separator" w:id="-1">
     <w:p>
       <w:pPr>
@@ -4770,7 +4764,7 @@
 </file>
 
 <file path=word/header1.xml><?xml version="1.0" encoding="utf-8"?>
-<w:hdr xmlns:wpc="http://schemas.microsoft.com/office/word/2010/wordprocessingCanvas" xmlns:mc="http://schemas.openxmlformats.org/markup-compatibility/2006" xmlns:o="urn:schemas-microsoft-com:office:office" xmlns:r="http://schemas.openxmlformats.org/officeDocument/2006/relationships" xmlns:m="http://schemas.openxmlformats.org/officeDocument/2006/math" xmlns:v="urn:schemas-microsoft-com:vml" xmlns:wp14="http://schemas.microsoft.com/office/word/2010/wordprocessingDrawing" xmlns:wp="http://schemas.openxmlformats.org/drawingml/2006/wordprocessingDrawing" xmlns:w10="urn:schemas-microsoft-com:office:word" xmlns:w="http://schemas.openxmlformats.org/wordprocessingml/2006/main" xmlns:w14="http://schemas.microsoft.com/office/word/2010/wordml" xmlns:w15="http://schemas.microsoft.com/office/word/2012/wordml" xmlns:wpg="http://schemas.microsoft.com/office/word/2010/wordprocessingGroup" xmlns:wpi="http://schemas.microsoft.com/office/word/2010/wordprocessingInk" xmlns:wne="http://schemas.microsoft.com/office/word/2006/wordml" xmlns:wps="http://schemas.microsoft.com/office/word/2010/wordprocessingShape" mc:Ignorable="w14 w15 wp14">
+<w:hdr xmlns:wpc="http://schemas.microsoft.com/office/word/2010/wordprocessingCanvas" xmlns:mo="http://schemas.microsoft.com/office/mac/office/2008/main" xmlns:mc="http://schemas.openxmlformats.org/markup-compatibility/2006" xmlns:mv="urn:schemas-microsoft-com:mac:vml" xmlns:o="urn:schemas-microsoft-com:office:office" xmlns:r="http://schemas.openxmlformats.org/officeDocument/2006/relationships" xmlns:m="http://schemas.openxmlformats.org/officeDocument/2006/math" xmlns:v="urn:schemas-microsoft-com:vml" xmlns:wp14="http://schemas.microsoft.com/office/word/2010/wordprocessingDrawing" xmlns:wp="http://schemas.openxmlformats.org/drawingml/2006/wordprocessingDrawing" xmlns:w10="urn:schemas-microsoft-com:office:word" xmlns:w="http://schemas.openxmlformats.org/wordprocessingml/2006/main" xmlns:w14="http://schemas.microsoft.com/office/word/2010/wordml" xmlns:wpg="http://schemas.microsoft.com/office/word/2010/wordprocessingGroup" xmlns:wpi="http://schemas.microsoft.com/office/word/2010/wordprocessingInk" xmlns:wne="http://schemas.microsoft.com/office/word/2006/wordml" xmlns:wps="http://schemas.microsoft.com/office/word/2010/wordprocessingShape" mc:Ignorable="w14 wp14">
   <w:p>
     <w:pPr>
       <w:pStyle w:val="Header"/>
@@ -4780,7 +4774,7 @@
 </file>
 
 <file path=word/header2.xml><?xml version="1.0" encoding="utf-8"?>
-<w:hdr xmlns:wpc="http://schemas.microsoft.com/office/word/2010/wordprocessingCanvas" xmlns:mc="http://schemas.openxmlformats.org/markup-compatibility/2006" xmlns:o="urn:schemas-microsoft-com:office:office" xmlns:r="http://schemas.openxmlformats.org/officeDocument/2006/relationships" xmlns:m="http://schemas.openxmlformats.org/officeDocument/2006/math" xmlns:v="urn:schemas-microsoft-com:vml" xmlns:wp14="http://schemas.microsoft.com/office/word/2010/wordprocessingDrawing" xmlns:wp="http://schemas.openxmlformats.org/drawingml/2006/wordprocessingDrawing" xmlns:w10="urn:schemas-microsoft-com:office:word" xmlns:w="http://schemas.openxmlformats.org/wordprocessingml/2006/main" xmlns:w14="http://schemas.microsoft.com/office/word/2010/wordml" xmlns:w15="http://schemas.microsoft.com/office/word/2012/wordml" xmlns:wpg="http://schemas.microsoft.com/office/word/2010/wordprocessingGroup" xmlns:wpi="http://schemas.microsoft.com/office/word/2010/wordprocessingInk" xmlns:wne="http://schemas.microsoft.com/office/word/2006/wordml" xmlns:wps="http://schemas.microsoft.com/office/word/2010/wordprocessingShape" mc:Ignorable="w14 w15 wp14">
+<w:hdr xmlns:wpc="http://schemas.microsoft.com/office/word/2010/wordprocessingCanvas" xmlns:mo="http://schemas.microsoft.com/office/mac/office/2008/main" xmlns:mc="http://schemas.openxmlformats.org/markup-compatibility/2006" xmlns:mv="urn:schemas-microsoft-com:mac:vml" xmlns:o="urn:schemas-microsoft-com:office:office" xmlns:r="http://schemas.openxmlformats.org/officeDocument/2006/relationships" xmlns:m="http://schemas.openxmlformats.org/officeDocument/2006/math" xmlns:v="urn:schemas-microsoft-com:vml" xmlns:wp14="http://schemas.microsoft.com/office/word/2010/wordprocessingDrawing" xmlns:wp="http://schemas.openxmlformats.org/drawingml/2006/wordprocessingDrawing" xmlns:w10="urn:schemas-microsoft-com:office:word" xmlns:w="http://schemas.openxmlformats.org/wordprocessingml/2006/main" xmlns:w14="http://schemas.microsoft.com/office/word/2010/wordml" xmlns:wpg="http://schemas.microsoft.com/office/word/2010/wordprocessingGroup" xmlns:wpi="http://schemas.microsoft.com/office/word/2010/wordprocessingInk" xmlns:wne="http://schemas.microsoft.com/office/word/2006/wordml" xmlns:wps="http://schemas.microsoft.com/office/word/2010/wordprocessingShape" mc:Ignorable="w14 wp14">
   <w:p>
     <w:pPr>
       <w:pStyle w:val="Header"/>
@@ -4799,7 +4793,7 @@
 </file>
 
 <file path=word/header3.xml><?xml version="1.0" encoding="utf-8"?>
-<w:hdr xmlns:wpc="http://schemas.microsoft.com/office/word/2010/wordprocessingCanvas" xmlns:mc="http://schemas.openxmlformats.org/markup-compatibility/2006" xmlns:o="urn:schemas-microsoft-com:office:office" xmlns:r="http://schemas.openxmlformats.org/officeDocument/2006/relationships" xmlns:m="http://schemas.openxmlformats.org/officeDocument/2006/math" xmlns:v="urn:schemas-microsoft-com:vml" xmlns:wp14="http://schemas.microsoft.com/office/word/2010/wordprocessingDrawing" xmlns:wp="http://schemas.openxmlformats.org/drawingml/2006/wordprocessingDrawing" xmlns:w10="urn:schemas-microsoft-com:office:word" xmlns:w="http://schemas.openxmlformats.org/wordprocessingml/2006/main" xmlns:w14="http://schemas.microsoft.com/office/word/2010/wordml" xmlns:w15="http://schemas.microsoft.com/office/word/2012/wordml" xmlns:wpg="http://schemas.microsoft.com/office/word/2010/wordprocessingGroup" xmlns:wpi="http://schemas.microsoft.com/office/word/2010/wordprocessingInk" xmlns:wne="http://schemas.microsoft.com/office/word/2006/wordml" xmlns:wps="http://schemas.microsoft.com/office/word/2010/wordprocessingShape" mc:Ignorable="w14 w15 wp14">
+<w:hdr xmlns:wpc="http://schemas.microsoft.com/office/word/2010/wordprocessingCanvas" xmlns:mo="http://schemas.microsoft.com/office/mac/office/2008/main" xmlns:mc="http://schemas.openxmlformats.org/markup-compatibility/2006" xmlns:mv="urn:schemas-microsoft-com:mac:vml" xmlns:o="urn:schemas-microsoft-com:office:office" xmlns:r="http://schemas.openxmlformats.org/officeDocument/2006/relationships" xmlns:m="http://schemas.openxmlformats.org/officeDocument/2006/math" xmlns:v="urn:schemas-microsoft-com:vml" xmlns:wp14="http://schemas.microsoft.com/office/word/2010/wordprocessingDrawing" xmlns:wp="http://schemas.openxmlformats.org/drawingml/2006/wordprocessingDrawing" xmlns:w10="urn:schemas-microsoft-com:office:word" xmlns:w="http://schemas.openxmlformats.org/wordprocessingml/2006/main" xmlns:w14="http://schemas.microsoft.com/office/word/2010/wordml" xmlns:wpg="http://schemas.microsoft.com/office/word/2010/wordprocessingGroup" xmlns:wpi="http://schemas.microsoft.com/office/word/2010/wordprocessingInk" xmlns:wne="http://schemas.microsoft.com/office/word/2006/wordml" xmlns:wps="http://schemas.microsoft.com/office/word/2010/wordprocessingShape" mc:Ignorable="w14 wp14">
   <w:p>
     <w:pPr>
       <w:pStyle w:val="Header"/>
@@ -4809,8 +4803,8 @@
 </file>
 
 <file path=word/numbering.xml><?xml version="1.0" encoding="utf-8"?>
-<w:numbering xmlns:wpc="http://schemas.microsoft.com/office/word/2010/wordprocessingCanvas" xmlns:mc="http://schemas.openxmlformats.org/markup-compatibility/2006" xmlns:o="urn:schemas-microsoft-com:office:office" xmlns:r="http://schemas.openxmlformats.org/officeDocument/2006/relationships" xmlns:m="http://schemas.openxmlformats.org/officeDocument/2006/math" xmlns:v="urn:schemas-microsoft-com:vml" xmlns:wp14="http://schemas.microsoft.com/office/word/2010/wordprocessingDrawing" xmlns:wp="http://schemas.openxmlformats.org/drawingml/2006/wordprocessingDrawing" xmlns:w10="urn:schemas-microsoft-com:office:word" xmlns:w="http://schemas.openxmlformats.org/wordprocessingml/2006/main" xmlns:w14="http://schemas.microsoft.com/office/word/2010/wordml" xmlns:w15="http://schemas.microsoft.com/office/word/2012/wordml" xmlns:wpg="http://schemas.microsoft.com/office/word/2010/wordprocessingGroup" xmlns:wpi="http://schemas.microsoft.com/office/word/2010/wordprocessingInk" xmlns:wne="http://schemas.microsoft.com/office/word/2006/wordml" xmlns:wps="http://schemas.microsoft.com/office/word/2010/wordprocessingShape" mc:Ignorable="w14 w15 wp14">
-  <w:abstractNum w:abstractNumId="0" w15:restartNumberingAfterBreak="0">
+<w:numbering xmlns:wpc="http://schemas.microsoft.com/office/word/2010/wordprocessingCanvas" xmlns:mo="http://schemas.microsoft.com/office/mac/office/2008/main" xmlns:mc="http://schemas.openxmlformats.org/markup-compatibility/2006" xmlns:mv="urn:schemas-microsoft-com:mac:vml" xmlns:o="urn:schemas-microsoft-com:office:office" xmlns:r="http://schemas.openxmlformats.org/officeDocument/2006/relationships" xmlns:m="http://schemas.openxmlformats.org/officeDocument/2006/math" xmlns:v="urn:schemas-microsoft-com:vml" xmlns:wp14="http://schemas.microsoft.com/office/word/2010/wordprocessingDrawing" xmlns:wp="http://schemas.openxmlformats.org/drawingml/2006/wordprocessingDrawing" xmlns:w10="urn:schemas-microsoft-com:office:word" xmlns:w="http://schemas.openxmlformats.org/wordprocessingml/2006/main" xmlns:w14="http://schemas.microsoft.com/office/word/2010/wordml" xmlns:wpg="http://schemas.microsoft.com/office/word/2010/wordprocessingGroup" xmlns:wpi="http://schemas.microsoft.com/office/word/2010/wordprocessingInk" xmlns:wne="http://schemas.microsoft.com/office/word/2006/wordml" xmlns:wps="http://schemas.microsoft.com/office/word/2010/wordprocessingShape" mc:Ignorable="w14 wp14">
+  <w:abstractNum w:abstractNumId="0">
     <w:nsid w:val="0E940470"/>
     <w:multiLevelType w:val="hybridMultilevel"/>
     <w:tmpl w:val="C2AE492C"/>
@@ -4896,7 +4890,7 @@
       </w:pPr>
     </w:lvl>
   </w:abstractNum>
-  <w:abstractNum w:abstractNumId="1" w15:restartNumberingAfterBreak="0">
+  <w:abstractNum w:abstractNumId="1">
     <w:nsid w:val="20301834"/>
     <w:multiLevelType w:val="hybridMultilevel"/>
     <w:tmpl w:val="D1AE9E9E"/>
@@ -4982,7 +4976,7 @@
       </w:pPr>
     </w:lvl>
   </w:abstractNum>
-  <w:abstractNum w:abstractNumId="2" w15:restartNumberingAfterBreak="0">
+  <w:abstractNum w:abstractNumId="2">
     <w:nsid w:val="203E296D"/>
     <w:multiLevelType w:val="hybridMultilevel"/>
     <w:tmpl w:val="CD48C8E8"/>
@@ -5068,7 +5062,7 @@
       </w:pPr>
     </w:lvl>
   </w:abstractNum>
-  <w:abstractNum w:abstractNumId="3" w15:restartNumberingAfterBreak="0">
+  <w:abstractNum w:abstractNumId="3">
     <w:nsid w:val="2A2047AB"/>
     <w:multiLevelType w:val="hybridMultilevel"/>
     <w:tmpl w:val="1E40F704"/>
@@ -5157,7 +5151,7 @@
       </w:pPr>
     </w:lvl>
   </w:abstractNum>
-  <w:abstractNum w:abstractNumId="4" w15:restartNumberingAfterBreak="0">
+  <w:abstractNum w:abstractNumId="4">
     <w:nsid w:val="2E6A62D6"/>
     <w:multiLevelType w:val="hybridMultilevel"/>
     <w:tmpl w:val="D1AE9E9E"/>
@@ -5243,7 +5237,7 @@
       </w:pPr>
     </w:lvl>
   </w:abstractNum>
-  <w:abstractNum w:abstractNumId="5" w15:restartNumberingAfterBreak="0">
+  <w:abstractNum w:abstractNumId="5">
     <w:nsid w:val="35F776BA"/>
     <w:multiLevelType w:val="hybridMultilevel"/>
     <w:tmpl w:val="1528E854"/>
@@ -5329,7 +5323,7 @@
       </w:pPr>
     </w:lvl>
   </w:abstractNum>
-  <w:abstractNum w:abstractNumId="6" w15:restartNumberingAfterBreak="0">
+  <w:abstractNum w:abstractNumId="6">
     <w:nsid w:val="43FF4900"/>
     <w:multiLevelType w:val="hybridMultilevel"/>
     <w:tmpl w:val="87FE9948"/>
@@ -5415,7 +5409,7 @@
       </w:pPr>
     </w:lvl>
   </w:abstractNum>
-  <w:abstractNum w:abstractNumId="7" w15:restartNumberingAfterBreak="0">
+  <w:abstractNum w:abstractNumId="7">
     <w:nsid w:val="4D340388"/>
     <w:multiLevelType w:val="hybridMultilevel"/>
     <w:tmpl w:val="6FFCA864"/>
@@ -5528,7 +5522,7 @@
       </w:rPr>
     </w:lvl>
   </w:abstractNum>
-  <w:abstractNum w:abstractNumId="8" w15:restartNumberingAfterBreak="0">
+  <w:abstractNum w:abstractNumId="8">
     <w:nsid w:val="55F31975"/>
     <w:multiLevelType w:val="hybridMultilevel"/>
     <w:tmpl w:val="8734625A"/>
@@ -5614,7 +5608,7 @@
       </w:pPr>
     </w:lvl>
   </w:abstractNum>
-  <w:abstractNum w:abstractNumId="9" w15:restartNumberingAfterBreak="0">
+  <w:abstractNum w:abstractNumId="9">
     <w:nsid w:val="75F76368"/>
     <w:multiLevelType w:val="hybridMultilevel"/>
     <w:tmpl w:val="23246268"/>
@@ -5726,7 +5720,7 @@
       </w:rPr>
     </w:lvl>
   </w:abstractNum>
-  <w:abstractNum w:abstractNumId="10" w15:restartNumberingAfterBreak="0">
+  <w:abstractNum w:abstractNumId="10">
     <w:nsid w:val="7B775030"/>
     <w:multiLevelType w:val="hybridMultilevel"/>
     <w:tmpl w:val="5D16970E"/>
@@ -5877,7 +5871,7 @@
 </file>
 
 <file path=word/styles.xml><?xml version="1.0" encoding="utf-8"?>
-<w:styles xmlns:mc="http://schemas.openxmlformats.org/markup-compatibility/2006" xmlns:r="http://schemas.openxmlformats.org/officeDocument/2006/relationships" xmlns:w="http://schemas.openxmlformats.org/wordprocessingml/2006/main" xmlns:w14="http://schemas.microsoft.com/office/word/2010/wordml" xmlns:w15="http://schemas.microsoft.com/office/word/2012/wordml" mc:Ignorable="w14 w15">
+<w:styles xmlns:mc="http://schemas.openxmlformats.org/markup-compatibility/2006" xmlns:r="http://schemas.openxmlformats.org/officeDocument/2006/relationships" xmlns:w="http://schemas.openxmlformats.org/wordprocessingml/2006/main" xmlns:w14="http://schemas.microsoft.com/office/word/2010/wordml" mc:Ignorable="w14">
   <w:docDefaults>
     <w:rPrDefault>
       <w:rPr>
@@ -5893,378 +5887,153 @@
       </w:pPr>
     </w:pPrDefault>
   </w:docDefaults>
-  <w:latentStyles w:defLockedState="0" w:defUIPriority="99" w:defSemiHidden="0" w:defUnhideWhenUsed="0" w:defQFormat="0" w:count="371">
-    <w:lsdException w:name="Normal" w:uiPriority="0" w:qFormat="1"/>
-    <w:lsdException w:name="heading 1" w:uiPriority="9" w:qFormat="1"/>
-    <w:lsdException w:name="heading 2" w:semiHidden="1" w:uiPriority="9" w:unhideWhenUsed="1" w:qFormat="1"/>
-    <w:lsdException w:name="heading 3" w:semiHidden="1" w:uiPriority="9" w:unhideWhenUsed="1" w:qFormat="1"/>
-    <w:lsdException w:name="heading 4" w:semiHidden="1" w:uiPriority="9" w:unhideWhenUsed="1" w:qFormat="1"/>
-    <w:lsdException w:name="heading 5" w:semiHidden="1" w:uiPriority="9" w:unhideWhenUsed="1" w:qFormat="1"/>
-    <w:lsdException w:name="heading 6" w:semiHidden="1" w:uiPriority="9" w:unhideWhenUsed="1" w:qFormat="1"/>
-    <w:lsdException w:name="heading 7" w:semiHidden="1" w:uiPriority="9" w:unhideWhenUsed="1" w:qFormat="1"/>
-    <w:lsdException w:name="heading 8" w:semiHidden="1" w:uiPriority="9" w:unhideWhenUsed="1" w:qFormat="1"/>
-    <w:lsdException w:name="heading 9" w:semiHidden="1" w:uiPriority="9" w:unhideWhenUsed="1" w:qFormat="1"/>
-    <w:lsdException w:name="index 1" w:semiHidden="1" w:unhideWhenUsed="1"/>
-    <w:lsdException w:name="index 2" w:semiHidden="1" w:unhideWhenUsed="1"/>
-    <w:lsdException w:name="index 3" w:semiHidden="1" w:unhideWhenUsed="1"/>
-    <w:lsdException w:name="index 4" w:semiHidden="1" w:unhideWhenUsed="1"/>
-    <w:lsdException w:name="index 5" w:semiHidden="1" w:unhideWhenUsed="1"/>
-    <w:lsdException w:name="index 6" w:semiHidden="1" w:unhideWhenUsed="1"/>
-    <w:lsdException w:name="index 7" w:semiHidden="1" w:unhideWhenUsed="1"/>
-    <w:lsdException w:name="index 8" w:semiHidden="1" w:unhideWhenUsed="1"/>
-    <w:lsdException w:name="index 9" w:semiHidden="1" w:unhideWhenUsed="1"/>
-    <w:lsdException w:name="toc 1" w:semiHidden="1" w:uiPriority="39" w:unhideWhenUsed="1"/>
-    <w:lsdException w:name="toc 2" w:semiHidden="1" w:uiPriority="39" w:unhideWhenUsed="1"/>
-    <w:lsdException w:name="toc 3" w:semiHidden="1" w:uiPriority="39" w:unhideWhenUsed="1"/>
-    <w:lsdException w:name="toc 4" w:semiHidden="1" w:uiPriority="39" w:unhideWhenUsed="1"/>
-    <w:lsdException w:name="toc 5" w:semiHidden="1" w:uiPriority="39" w:unhideWhenUsed="1"/>
-    <w:lsdException w:name="toc 6" w:semiHidden="1" w:uiPriority="39" w:unhideWhenUsed="1"/>
-    <w:lsdException w:name="toc 7" w:semiHidden="1" w:uiPriority="39" w:unhideWhenUsed="1"/>
-    <w:lsdException w:name="toc 8" w:semiHidden="1" w:uiPriority="39" w:unhideWhenUsed="1"/>
-    <w:lsdException w:name="toc 9" w:semiHidden="1" w:uiPriority="39" w:unhideWhenUsed="1"/>
-    <w:lsdException w:name="Normal Indent" w:semiHidden="1" w:unhideWhenUsed="1"/>
-    <w:lsdException w:name="footnote text" w:semiHidden="1" w:unhideWhenUsed="1"/>
-    <w:lsdException w:name="annotation text" w:semiHidden="1" w:unhideWhenUsed="1"/>
-    <w:lsdException w:name="header" w:semiHidden="1" w:unhideWhenUsed="1"/>
-    <w:lsdException w:name="footer" w:semiHidden="1" w:unhideWhenUsed="1"/>
-    <w:lsdException w:name="index heading" w:semiHidden="1" w:unhideWhenUsed="1"/>
-    <w:lsdException w:name="caption" w:semiHidden="1" w:uiPriority="35" w:unhideWhenUsed="1" w:qFormat="1"/>
-    <w:lsdException w:name="table of figures" w:semiHidden="1" w:unhideWhenUsed="1"/>
-    <w:lsdException w:name="envelope address" w:semiHidden="1" w:unhideWhenUsed="1"/>
-    <w:lsdException w:name="envelope return" w:semiHidden="1" w:unhideWhenUsed="1"/>
-    <w:lsdException w:name="footnote reference" w:semiHidden="1" w:unhideWhenUsed="1"/>
-    <w:lsdException w:name="annotation reference" w:semiHidden="1" w:unhideWhenUsed="1"/>
-    <w:lsdException w:name="line number" w:semiHidden="1" w:unhideWhenUsed="1"/>
-    <w:lsdException w:name="page number" w:semiHidden="1" w:unhideWhenUsed="1"/>
-    <w:lsdException w:name="endnote reference" w:semiHidden="1" w:unhideWhenUsed="1"/>
-    <w:lsdException w:name="endnote text" w:semiHidden="1" w:unhideWhenUsed="1"/>
-    <w:lsdException w:name="table of authorities" w:semiHidden="1" w:unhideWhenUsed="1"/>
-    <w:lsdException w:name="macro" w:semiHidden="1" w:unhideWhenUsed="1"/>
-    <w:lsdException w:name="toa heading" w:semiHidden="1" w:unhideWhenUsed="1"/>
-    <w:lsdException w:name="List" w:semiHidden="1" w:unhideWhenUsed="1"/>
-    <w:lsdException w:name="List Bullet" w:semiHidden="1" w:unhideWhenUsed="1"/>
-    <w:lsdException w:name="List Number" w:semiHidden="1" w:unhideWhenUsed="1"/>
-    <w:lsdException w:name="List 2" w:semiHidden="1" w:unhideWhenUsed="1"/>
-    <w:lsdException w:name="List 3" w:semiHidden="1" w:unhideWhenUsed="1"/>
-    <w:lsdException w:name="List 4" w:semiHidden="1" w:unhideWhenUsed="1"/>
-    <w:lsdException w:name="List 5" w:semiHidden="1" w:unhideWhenUsed="1"/>
-    <w:lsdException w:name="List Bullet 2" w:semiHidden="1" w:unhideWhenUsed="1"/>
-    <w:lsdException w:name="List Bullet 3" w:semiHidden="1" w:unhideWhenUsed="1"/>
-    <w:lsdException w:name="List Bullet 4" w:semiHidden="1" w:unhideWhenUsed="1"/>
-    <w:lsdException w:name="List Bullet 5" w:semiHidden="1" w:unhideWhenUsed="1"/>
-    <w:lsdException w:name="List Number 2" w:semiHidden="1" w:unhideWhenUsed="1"/>
-    <w:lsdException w:name="List Number 3" w:semiHidden="1" w:unhideWhenUsed="1"/>
-    <w:lsdException w:name="List Number 4" w:semiHidden="1" w:unhideWhenUsed="1"/>
-    <w:lsdException w:name="List Number 5" w:semiHidden="1" w:unhideWhenUsed="1"/>
-    <w:lsdException w:name="Title" w:uiPriority="10" w:qFormat="1"/>
-    <w:lsdException w:name="Closing" w:semiHidden="1" w:unhideWhenUsed="1"/>
-    <w:lsdException w:name="Signature" w:semiHidden="1" w:unhideWhenUsed="1"/>
-    <w:lsdException w:name="Default Paragraph Font" w:semiHidden="1" w:uiPriority="1" w:unhideWhenUsed="1"/>
-    <w:lsdException w:name="Body Text" w:semiHidden="1" w:unhideWhenUsed="1"/>
-    <w:lsdException w:name="Body Text Indent" w:semiHidden="1" w:unhideWhenUsed="1"/>
-    <w:lsdException w:name="List Continue" w:semiHidden="1" w:unhideWhenUsed="1"/>
-    <w:lsdException w:name="List Continue 2" w:semiHidden="1" w:unhideWhenUsed="1"/>
-    <w:lsdException w:name="List Continue 3" w:semiHidden="1" w:unhideWhenUsed="1"/>
-    <w:lsdException w:name="List Continue 4" w:semiHidden="1" w:unhideWhenUsed="1"/>
-    <w:lsdException w:name="List Continue 5" w:semiHidden="1" w:unhideWhenUsed="1"/>
-    <w:lsdException w:name="Message Header" w:semiHidden="1" w:unhideWhenUsed="1"/>
-    <w:lsdException w:name="Subtitle" w:uiPriority="11" w:qFormat="1"/>
-    <w:lsdException w:name="Salutation" w:semiHidden="1" w:unhideWhenUsed="1"/>
-    <w:lsdException w:name="Date" w:semiHidden="1" w:unhideWhenUsed="1"/>
-    <w:lsdException w:name="Body Text First Indent" w:semiHidden="1" w:unhideWhenUsed="1"/>
-    <w:lsdException w:name="Body Text First Indent 2" w:semiHidden="1" w:unhideWhenUsed="1"/>
-    <w:lsdException w:name="Note Heading" w:semiHidden="1" w:unhideWhenUsed="1"/>
-    <w:lsdException w:name="Body Text 2" w:semiHidden="1" w:unhideWhenUsed="1"/>
-    <w:lsdException w:name="Body Text 3" w:semiHidden="1" w:unhideWhenUsed="1"/>
-    <w:lsdException w:name="Body Text Indent 2" w:semiHidden="1" w:unhideWhenUsed="1"/>
-    <w:lsdException w:name="Body Text Indent 3" w:semiHidden="1" w:unhideWhenUsed="1"/>
-    <w:lsdException w:name="Block Text" w:semiHidden="1" w:unhideWhenUsed="1"/>
-    <w:lsdException w:name="Hyperlink" w:semiHidden="1" w:unhideWhenUsed="1"/>
-    <w:lsdException w:name="FollowedHyperlink" w:semiHidden="1" w:unhideWhenUsed="1"/>
-    <w:lsdException w:name="Strong" w:uiPriority="22" w:qFormat="1"/>
-    <w:lsdException w:name="Emphasis" w:uiPriority="20" w:qFormat="1"/>
-    <w:lsdException w:name="Document Map" w:semiHidden="1" w:unhideWhenUsed="1"/>
-    <w:lsdException w:name="Plain Text" w:semiHidden="1" w:unhideWhenUsed="1"/>
-    <w:lsdException w:name="E-mail Signature" w:semiHidden="1" w:unhideWhenUsed="1"/>
-    <w:lsdException w:name="HTML Top of Form" w:semiHidden="1" w:unhideWhenUsed="1"/>
-    <w:lsdException w:name="HTML Bottom of Form" w:semiHidden="1" w:unhideWhenUsed="1"/>
-    <w:lsdException w:name="Normal (Web)" w:semiHidden="1" w:unhideWhenUsed="1"/>
-    <w:lsdException w:name="HTML Acronym" w:semiHidden="1" w:unhideWhenUsed="1"/>
-    <w:lsdException w:name="HTML Address" w:semiHidden="1" w:unhideWhenUsed="1"/>
-    <w:lsdException w:name="HTML Cite" w:semiHidden="1" w:unhideWhenUsed="1"/>
-    <w:lsdException w:name="HTML Code" w:semiHidden="1" w:unhideWhenUsed="1"/>
-    <w:lsdException w:name="HTML Definition" w:semiHidden="1" w:unhideWhenUsed="1"/>
-    <w:lsdException w:name="HTML Keyboard" w:semiHidden="1" w:unhideWhenUsed="1"/>
-    <w:lsdException w:name="HTML Preformatted" w:semiHidden="1" w:unhideWhenUsed="1"/>
-    <w:lsdException w:name="HTML Sample" w:semiHidden="1" w:unhideWhenUsed="1"/>
-    <w:lsdException w:name="HTML Typewriter" w:semiHidden="1" w:unhideWhenUsed="1"/>
-    <w:lsdException w:name="HTML Variable" w:semiHidden="1" w:unhideWhenUsed="1"/>
-    <w:lsdException w:name="Normal Table" w:semiHidden="1" w:unhideWhenUsed="1"/>
-    <w:lsdException w:name="annotation subject" w:semiHidden="1" w:unhideWhenUsed="1"/>
-    <w:lsdException w:name="No List" w:semiHidden="1" w:unhideWhenUsed="1"/>
-    <w:lsdException w:name="Outline List 1" w:semiHidden="1" w:unhideWhenUsed="1"/>
-    <w:lsdException w:name="Outline List 2" w:semiHidden="1" w:unhideWhenUsed="1"/>
-    <w:lsdException w:name="Outline List 3" w:semiHidden="1" w:unhideWhenUsed="1"/>
-    <w:lsdException w:name="Table Simple 1" w:semiHidden="1" w:unhideWhenUsed="1"/>
-    <w:lsdException w:name="Table Simple 2" w:semiHidden="1" w:unhideWhenUsed="1"/>
-    <w:lsdException w:name="Table Simple 3" w:semiHidden="1" w:unhideWhenUsed="1"/>
-    <w:lsdException w:name="Table Classic 1" w:semiHidden="1" w:unhideWhenUsed="1"/>
-    <w:lsdException w:name="Table Classic 2" w:semiHidden="1" w:unhideWhenUsed="1"/>
-    <w:lsdException w:name="Table Classic 3" w:semiHidden="1" w:unhideWhenUsed="1"/>
-    <w:lsdException w:name="Table Classic 4" w:semiHidden="1" w:unhideWhenUsed="1"/>
-    <w:lsdException w:name="Table Colorful 1" w:semiHidden="1" w:unhideWhenUsed="1"/>
-    <w:lsdException w:name="Table Colorful 2" w:semiHidden="1" w:unhideWhenUsed="1"/>
-    <w:lsdException w:name="Table Colorful 3" w:semiHidden="1" w:unhideWhenUsed="1"/>
-    <w:lsdException w:name="Table Columns 1" w:semiHidden="1" w:unhideWhenUsed="1"/>
-    <w:lsdException w:name="Table Columns 2" w:semiHidden="1" w:unhideWhenUsed="1"/>
-    <w:lsdException w:name="Table Columns 3" w:semiHidden="1" w:unhideWhenUsed="1"/>
-    <w:lsdException w:name="Table Columns 4" w:semiHidden="1" w:unhideWhenUsed="1"/>
-    <w:lsdException w:name="Table Columns 5" w:semiHidden="1" w:unhideWhenUsed="1"/>
-    <w:lsdException w:name="Table Grid 1" w:semiHidden="1" w:unhideWhenUsed="1"/>
-    <w:lsdException w:name="Table Grid 2" w:semiHidden="1" w:unhideWhenUsed="1"/>
-    <w:lsdException w:name="Table Grid 3" w:semiHidden="1" w:unhideWhenUsed="1"/>
-    <w:lsdException w:name="Table Grid 4" w:semiHidden="1" w:unhideWhenUsed="1"/>
-    <w:lsdException w:name="Table Grid 5" w:semiHidden="1" w:unhideWhenUsed="1"/>
-    <w:lsdException w:name="Table Grid 6" w:semiHidden="1" w:unhideWhenUsed="1"/>
-    <w:lsdException w:name="Table Grid 7" w:semiHidden="1" w:unhideWhenUsed="1"/>
-    <w:lsdException w:name="Table Grid 8" w:semiHidden="1" w:unhideWhenUsed="1"/>
-    <w:lsdException w:name="Table List 1" w:semiHidden="1" w:unhideWhenUsed="1"/>
-    <w:lsdException w:name="Table List 2" w:semiHidden="1" w:unhideWhenUsed="1"/>
-    <w:lsdException w:name="Table List 3" w:semiHidden="1" w:unhideWhenUsed="1"/>
-    <w:lsdException w:name="Table List 4" w:semiHidden="1" w:unhideWhenUsed="1"/>
-    <w:lsdException w:name="Table List 5" w:semiHidden="1" w:unhideWhenUsed="1"/>
-    <w:lsdException w:name="Table List 6" w:semiHidden="1" w:unhideWhenUsed="1"/>
-    <w:lsdException w:name="Table List 7" w:semiHidden="1" w:unhideWhenUsed="1"/>
-    <w:lsdException w:name="Table List 8" w:semiHidden="1" w:unhideWhenUsed="1"/>
-    <w:lsdException w:name="Table 3D effects 1" w:semiHidden="1" w:unhideWhenUsed="1"/>
-    <w:lsdException w:name="Table 3D effects 2" w:semiHidden="1" w:unhideWhenUsed="1"/>
-    <w:lsdException w:name="Table 3D effects 3" w:semiHidden="1" w:unhideWhenUsed="1"/>
-    <w:lsdException w:name="Table Contemporary" w:semiHidden="1" w:unhideWhenUsed="1"/>
-    <w:lsdException w:name="Table Elegant" w:semiHidden="1" w:unhideWhenUsed="1"/>
-    <w:lsdException w:name="Table Professional" w:semiHidden="1" w:unhideWhenUsed="1"/>
-    <w:lsdException w:name="Table Subtle 1" w:semiHidden="1" w:unhideWhenUsed="1"/>
-    <w:lsdException w:name="Table Subtle 2" w:semiHidden="1" w:unhideWhenUsed="1"/>
-    <w:lsdException w:name="Table Web 1" w:semiHidden="1" w:unhideWhenUsed="1"/>
-    <w:lsdException w:name="Table Web 2" w:semiHidden="1" w:unhideWhenUsed="1"/>
-    <w:lsdException w:name="Table Web 3" w:semiHidden="1" w:unhideWhenUsed="1"/>
-    <w:lsdException w:name="Balloon Text" w:semiHidden="1" w:unhideWhenUsed="1"/>
-    <w:lsdException w:name="Table Grid" w:uiPriority="59"/>
-    <w:lsdException w:name="Table Theme" w:semiHidden="1" w:unhideWhenUsed="1"/>
-    <w:lsdException w:name="Placeholder Text" w:semiHidden="1"/>
-    <w:lsdException w:name="No Spacing" w:uiPriority="1" w:qFormat="1"/>
-    <w:lsdException w:name="Light Shading" w:uiPriority="60"/>
-    <w:lsdException w:name="Light List" w:uiPriority="61"/>
-    <w:lsdException w:name="Light Grid" w:uiPriority="62"/>
-    <w:lsdException w:name="Medium Shading 1" w:uiPriority="63"/>
-    <w:lsdException w:name="Medium Shading 2" w:uiPriority="64"/>
-    <w:lsdException w:name="Medium List 1" w:uiPriority="65"/>
-    <w:lsdException w:name="Medium List 2" w:uiPriority="66"/>
-    <w:lsdException w:name="Medium Grid 1" w:uiPriority="67"/>
-    <w:lsdException w:name="Medium Grid 2" w:uiPriority="68"/>
-    <w:lsdException w:name="Medium Grid 3" w:uiPriority="69"/>
-    <w:lsdException w:name="Dark List" w:uiPriority="70"/>
-    <w:lsdException w:name="Colorful Shading" w:uiPriority="71"/>
-    <w:lsdException w:name="Colorful List" w:uiPriority="72"/>
-    <w:lsdException w:name="Colorful Grid" w:uiPriority="73"/>
-    <w:lsdException w:name="Light Shading Accent 1" w:uiPriority="60"/>
-    <w:lsdException w:name="Light List Accent 1" w:uiPriority="61"/>
-    <w:lsdException w:name="Light Grid Accent 1" w:uiPriority="62"/>
-    <w:lsdException w:name="Medium Shading 1 Accent 1" w:uiPriority="63"/>
-    <w:lsdException w:name="Medium Shading 2 Accent 1" w:uiPriority="64"/>
-    <w:lsdException w:name="Medium List 1 Accent 1" w:uiPriority="65"/>
-    <w:lsdException w:name="Revision" w:semiHidden="1"/>
-    <w:lsdException w:name="List Paragraph" w:uiPriority="34" w:qFormat="1"/>
-    <w:lsdException w:name="Quote" w:uiPriority="29" w:qFormat="1"/>
-    <w:lsdException w:name="Intense Quote" w:uiPriority="30" w:qFormat="1"/>
-    <w:lsdException w:name="Medium List 2 Accent 1" w:uiPriority="66"/>
-    <w:lsdException w:name="Medium Grid 1 Accent 1" w:uiPriority="67"/>
-    <w:lsdException w:name="Medium Grid 2 Accent 1" w:uiPriority="68"/>
-    <w:lsdException w:name="Medium Grid 3 Accent 1" w:uiPriority="69"/>
-    <w:lsdException w:name="Dark List Accent 1" w:uiPriority="70"/>
-    <w:lsdException w:name="Colorful Shading Accent 1" w:uiPriority="71"/>
-    <w:lsdException w:name="Colorful List Accent 1" w:uiPriority="72"/>
-    <w:lsdException w:name="Colorful Grid Accent 1" w:uiPriority="73"/>
-    <w:lsdException w:name="Light Shading Accent 2" w:uiPriority="60"/>
-    <w:lsdException w:name="Light List Accent 2" w:uiPriority="61"/>
-    <w:lsdException w:name="Light Grid Accent 2" w:uiPriority="62"/>
-    <w:lsdException w:name="Medium Shading 1 Accent 2" w:uiPriority="63"/>
-    <w:lsdException w:name="Medium Shading 2 Accent 2" w:uiPriority="64"/>
-    <w:lsdException w:name="Medium List 1 Accent 2" w:uiPriority="65"/>
-    <w:lsdException w:name="Medium List 2 Accent 2" w:uiPriority="66"/>
-    <w:lsdException w:name="Medium Grid 1 Accent 2" w:uiPriority="67"/>
-    <w:lsdException w:name="Medium Grid 2 Accent 2" w:uiPriority="68"/>
-    <w:lsdException w:name="Medium Grid 3 Accent 2" w:uiPriority="69"/>
-    <w:lsdException w:name="Dark List Accent 2" w:uiPriority="70"/>
-    <w:lsdException w:name="Colorful Shading Accent 2" w:uiPriority="71"/>
-    <w:lsdException w:name="Colorful List Accent 2" w:uiPriority="72"/>
-    <w:lsdException w:name="Colorful Grid Accent 2" w:uiPriority="73"/>
-    <w:lsdException w:name="Light Shading Accent 3" w:uiPriority="60"/>
-    <w:lsdException w:name="Light List Accent 3" w:uiPriority="61"/>
-    <w:lsdException w:name="Light Grid Accent 3" w:uiPriority="62"/>
-    <w:lsdException w:name="Medium Shading 1 Accent 3" w:uiPriority="63"/>
-    <w:lsdException w:name="Medium Shading 2 Accent 3" w:uiPriority="64"/>
-    <w:lsdException w:name="Medium List 1 Accent 3" w:uiPriority="65"/>
-    <w:lsdException w:name="Medium List 2 Accent 3" w:uiPriority="66"/>
-    <w:lsdException w:name="Medium Grid 1 Accent 3" w:uiPriority="67"/>
-    <w:lsdException w:name="Medium Grid 2 Accent 3" w:uiPriority="68"/>
-    <w:lsdException w:name="Medium Grid 3 Accent 3" w:uiPriority="69"/>
-    <w:lsdException w:name="Dark List Accent 3" w:uiPriority="70"/>
-    <w:lsdException w:name="Colorful Shading Accent 3" w:uiPriority="71"/>
-    <w:lsdException w:name="Colorful List Accent 3" w:uiPriority="72"/>
-    <w:lsdException w:name="Colorful Grid Accent 3" w:uiPriority="73"/>
-    <w:lsdException w:name="Light Shading Accent 4" w:uiPriority="60"/>
-    <w:lsdException w:name="Light List Accent 4" w:uiPriority="61"/>
-    <w:lsdException w:name="Light Grid Accent 4" w:uiPriority="62"/>
-    <w:lsdException w:name="Medium Shading 1 Accent 4" w:uiPriority="63"/>
-    <w:lsdException w:name="Medium Shading 2 Accent 4" w:uiPriority="64"/>
-    <w:lsdException w:name="Medium List 1 Accent 4" w:uiPriority="65"/>
-    <w:lsdException w:name="Medium List 2 Accent 4" w:uiPriority="66"/>
-    <w:lsdException w:name="Medium Grid 1 Accent 4" w:uiPriority="67"/>
-    <w:lsdException w:name="Medium Grid 2 Accent 4" w:uiPriority="68"/>
-    <w:lsdException w:name="Medium Grid 3 Accent 4" w:uiPriority="69"/>
-    <w:lsdException w:name="Dark List Accent 4" w:uiPriority="70"/>
-    <w:lsdException w:name="Colorful Shading Accent 4" w:uiPriority="71"/>
-    <w:lsdException w:name="Colorful List Accent 4" w:uiPriority="72"/>
-    <w:lsdException w:name="Colorful Grid Accent 4" w:uiPriority="73"/>
-    <w:lsdException w:name="Light Shading Accent 5" w:uiPriority="60"/>
-    <w:lsdException w:name="Light List Accent 5" w:uiPriority="61"/>
-    <w:lsdException w:name="Light Grid Accent 5" w:uiPriority="62"/>
-    <w:lsdException w:name="Medium Shading 1 Accent 5" w:uiPriority="63"/>
-    <w:lsdException w:name="Medium Shading 2 Accent 5" w:uiPriority="64"/>
-    <w:lsdException w:name="Medium List 1 Accent 5" w:uiPriority="65"/>
-    <w:lsdException w:name="Medium List 2 Accent 5" w:uiPriority="66"/>
-    <w:lsdException w:name="Medium Grid 1 Accent 5" w:uiPriority="67"/>
-    <w:lsdException w:name="Medium Grid 2 Accent 5" w:uiPriority="68"/>
-    <w:lsdException w:name="Medium Grid 3 Accent 5" w:uiPriority="69"/>
-    <w:lsdException w:name="Dark List Accent 5" w:uiPriority="70"/>
-    <w:lsdException w:name="Colorful Shading Accent 5" w:uiPriority="71"/>
-    <w:lsdException w:name="Colorful List Accent 5" w:uiPriority="72"/>
-    <w:lsdException w:name="Colorful Grid Accent 5" w:uiPriority="73"/>
-    <w:lsdException w:name="Light Shading Accent 6" w:uiPriority="60"/>
-    <w:lsdException w:name="Light List Accent 6" w:uiPriority="61"/>
-    <w:lsdException w:name="Light Grid Accent 6" w:uiPriority="62"/>
-    <w:lsdException w:name="Medium Shading 1 Accent 6" w:uiPriority="63"/>
-    <w:lsdException w:name="Medium Shading 2 Accent 6" w:uiPriority="64"/>
-    <w:lsdException w:name="Medium List 1 Accent 6" w:uiPriority="65"/>
-    <w:lsdException w:name="Medium List 2 Accent 6" w:uiPriority="66"/>
-    <w:lsdException w:name="Medium Grid 1 Accent 6" w:uiPriority="67"/>
-    <w:lsdException w:name="Medium Grid 2 Accent 6" w:uiPriority="68"/>
-    <w:lsdException w:name="Medium Grid 3 Accent 6" w:uiPriority="69"/>
-    <w:lsdException w:name="Dark List Accent 6" w:uiPriority="70"/>
-    <w:lsdException w:name="Colorful Shading Accent 6" w:uiPriority="71"/>
-    <w:lsdException w:name="Colorful List Accent 6" w:uiPriority="72"/>
-    <w:lsdException w:name="Colorful Grid Accent 6" w:uiPriority="73"/>
-    <w:lsdException w:name="Subtle Emphasis" w:uiPriority="19" w:qFormat="1"/>
-    <w:lsdException w:name="Intense Emphasis" w:uiPriority="21" w:qFormat="1"/>
-    <w:lsdException w:name="Subtle Reference" w:uiPriority="31" w:qFormat="1"/>
-    <w:lsdException w:name="Intense Reference" w:uiPriority="32" w:qFormat="1"/>
-    <w:lsdException w:name="Book Title" w:uiPriority="33" w:qFormat="1"/>
-    <w:lsdException w:name="Bibliography" w:semiHidden="1" w:uiPriority="37" w:unhideWhenUsed="1"/>
-    <w:lsdException w:name="TOC Heading" w:semiHidden="1" w:uiPriority="39" w:unhideWhenUsed="1" w:qFormat="1"/>
-    <w:lsdException w:name="Plain Table 1" w:uiPriority="41"/>
-    <w:lsdException w:name="Plain Table 2" w:uiPriority="42"/>
-    <w:lsdException w:name="Plain Table 3" w:uiPriority="43"/>
-    <w:lsdException w:name="Plain Table 4" w:uiPriority="44"/>
-    <w:lsdException w:name="Plain Table 5" w:uiPriority="45"/>
-    <w:lsdException w:name="Grid Table Light" w:uiPriority="40"/>
-    <w:lsdException w:name="Grid Table 1 Light" w:uiPriority="46"/>
-    <w:lsdException w:name="Grid Table 2" w:uiPriority="47"/>
-    <w:lsdException w:name="Grid Table 3" w:uiPriority="48"/>
-    <w:lsdException w:name="Grid Table 4" w:uiPriority="49"/>
-    <w:lsdException w:name="Grid Table 5 Dark" w:uiPriority="50"/>
-    <w:lsdException w:name="Grid Table 6 Colorful" w:uiPriority="51"/>
-    <w:lsdException w:name="Grid Table 7 Colorful" w:uiPriority="52"/>
-    <w:lsdException w:name="Grid Table 1 Light Accent 1" w:uiPriority="46"/>
-    <w:lsdException w:name="Grid Table 2 Accent 1" w:uiPriority="47"/>
-    <w:lsdException w:name="Grid Table 3 Accent 1" w:uiPriority="48"/>
-    <w:lsdException w:name="Grid Table 4 Accent 1" w:uiPriority="49"/>
-    <w:lsdException w:name="Grid Table 5 Dark Accent 1" w:uiPriority="50"/>
-    <w:lsdException w:name="Grid Table 6 Colorful Accent 1" w:uiPriority="51"/>
-    <w:lsdException w:name="Grid Table 7 Colorful Accent 1" w:uiPriority="52"/>
-    <w:lsdException w:name="Grid Table 1 Light Accent 2" w:uiPriority="46"/>
-    <w:lsdException w:name="Grid Table 2 Accent 2" w:uiPriority="47"/>
-    <w:lsdException w:name="Grid Table 3 Accent 2" w:uiPriority="48"/>
-    <w:lsdException w:name="Grid Table 4 Accent 2" w:uiPriority="49"/>
-    <w:lsdException w:name="Grid Table 5 Dark Accent 2" w:uiPriority="50"/>
-    <w:lsdException w:name="Grid Table 6 Colorful Accent 2" w:uiPriority="51"/>
-    <w:lsdException w:name="Grid Table 7 Colorful Accent 2" w:uiPriority="52"/>
-    <w:lsdException w:name="Grid Table 1 Light Accent 3" w:uiPriority="46"/>
-    <w:lsdException w:name="Grid Table 2 Accent 3" w:uiPriority="47"/>
-    <w:lsdException w:name="Grid Table 3 Accent 3" w:uiPriority="48"/>
-    <w:lsdException w:name="Grid Table 4 Accent 3" w:uiPriority="49"/>
-    <w:lsdException w:name="Grid Table 5 Dark Accent 3" w:uiPriority="50"/>
-    <w:lsdException w:name="Grid Table 6 Colorful Accent 3" w:uiPriority="51"/>
-    <w:lsdException w:name="Grid Table 7 Colorful Accent 3" w:uiPriority="52"/>
-    <w:lsdException w:name="Grid Table 1 Light Accent 4" w:uiPriority="46"/>
-    <w:lsdException w:name="Grid Table 2 Accent 4" w:uiPriority="47"/>
-    <w:lsdException w:name="Grid Table 3 Accent 4" w:uiPriority="48"/>
-    <w:lsdException w:name="Grid Table 4 Accent 4" w:uiPriority="49"/>
-    <w:lsdException w:name="Grid Table 5 Dark Accent 4" w:uiPriority="50"/>
-    <w:lsdException w:name="Grid Table 6 Colorful Accent 4" w:uiPriority="51"/>
-    <w:lsdException w:name="Grid Table 7 Colorful Accent 4" w:uiPriority="52"/>
-    <w:lsdException w:name="Grid Table 1 Light Accent 5" w:uiPriority="46"/>
-    <w:lsdException w:name="Grid Table 2 Accent 5" w:uiPriority="47"/>
-    <w:lsdException w:name="Grid Table 3 Accent 5" w:uiPriority="48"/>
-    <w:lsdException w:name="Grid Table 4 Accent 5" w:uiPriority="49"/>
-    <w:lsdException w:name="Grid Table 5 Dark Accent 5" w:uiPriority="50"/>
-    <w:lsdException w:name="Grid Table 6 Colorful Accent 5" w:uiPriority="51"/>
-    <w:lsdException w:name="Grid Table 7 Colorful Accent 5" w:uiPriority="52"/>
-    <w:lsdException w:name="Grid Table 1 Light Accent 6" w:uiPriority="46"/>
-    <w:lsdException w:name="Grid Table 2 Accent 6" w:uiPriority="47"/>
-    <w:lsdException w:name="Grid Table 3 Accent 6" w:uiPriority="48"/>
-    <w:lsdException w:name="Grid Table 4 Accent 6" w:uiPriority="49"/>
-    <w:lsdException w:name="Grid Table 5 Dark Accent 6" w:uiPriority="50"/>
-    <w:lsdException w:name="Grid Table 6 Colorful Accent 6" w:uiPriority="51"/>
-    <w:lsdException w:name="Grid Table 7 Colorful Accent 6" w:uiPriority="52"/>
-    <w:lsdException w:name="List Table 1 Light" w:uiPriority="46"/>
-    <w:lsdException w:name="List Table 2" w:uiPriority="47"/>
-    <w:lsdException w:name="List Table 3" w:uiPriority="48"/>
-    <w:lsdException w:name="List Table 4" w:uiPriority="49"/>
-    <w:lsdException w:name="List Table 5 Dark" w:uiPriority="50"/>
-    <w:lsdException w:name="List Table 6 Colorful" w:uiPriority="51"/>
-    <w:lsdException w:name="List Table 7 Colorful" w:uiPriority="52"/>
-    <w:lsdException w:name="List Table 1 Light Accent 1" w:uiPriority="46"/>
-    <w:lsdException w:name="List Table 2 Accent 1" w:uiPriority="47"/>
-    <w:lsdException w:name="List Table 3 Accent 1" w:uiPriority="48"/>
-    <w:lsdException w:name="List Table 4 Accent 1" w:uiPriority="49"/>
-    <w:lsdException w:name="List Table 5 Dark Accent 1" w:uiPriority="50"/>
-    <w:lsdException w:name="List Table 6 Colorful Accent 1" w:uiPriority="51"/>
-    <w:lsdException w:name="List Table 7 Colorful Accent 1" w:uiPriority="52"/>
-    <w:lsdException w:name="List Table 1 Light Accent 2" w:uiPriority="46"/>
-    <w:lsdException w:name="List Table 2 Accent 2" w:uiPriority="47"/>
-    <w:lsdException w:name="List Table 3 Accent 2" w:uiPriority="48"/>
-    <w:lsdException w:name="List Table 4 Accent 2" w:uiPriority="49"/>
-    <w:lsdException w:name="List Table 5 Dark Accent 2" w:uiPriority="50"/>
-    <w:lsdException w:name="List Table 6 Colorful Accent 2" w:uiPriority="51"/>
-    <w:lsdException w:name="List Table 7 Colorful Accent 2" w:uiPriority="52"/>
-    <w:lsdException w:name="List Table 1 Light Accent 3" w:uiPriority="46"/>
-    <w:lsdException w:name="List Table 2 Accent 3" w:uiPriority="47"/>
-    <w:lsdException w:name="List Table 3 Accent 3" w:uiPriority="48"/>
-    <w:lsdException w:name="List Table 4 Accent 3" w:uiPriority="49"/>
-    <w:lsdException w:name="List Table 5 Dark Accent 3" w:uiPriority="50"/>
-    <w:lsdException w:name="List Table 6 Colorful Accent 3" w:uiPriority="51"/>
-    <w:lsdException w:name="List Table 7 Colorful Accent 3" w:uiPriority="52"/>
-    <w:lsdException w:name="List Table 1 Light Accent 4" w:uiPriority="46"/>
-    <w:lsdException w:name="List Table 2 Accent 4" w:uiPriority="47"/>
-    <w:lsdException w:name="List Table 3 Accent 4" w:uiPriority="48"/>
-    <w:lsdException w:name="List Table 4 Accent 4" w:uiPriority="49"/>
-    <w:lsdException w:name="List Table 5 Dark Accent 4" w:uiPriority="50"/>
-    <w:lsdException w:name="List Table 6 Colorful Accent 4" w:uiPriority="51"/>
-    <w:lsdException w:name="List Table 7 Colorful Accent 4" w:uiPriority="52"/>
-    <w:lsdException w:name="List Table 1 Light Accent 5" w:uiPriority="46"/>
-    <w:lsdException w:name="List Table 2 Accent 5" w:uiPriority="47"/>
-    <w:lsdException w:name="List Table 3 Accent 5" w:uiPriority="48"/>
-    <w:lsdException w:name="List Table 4 Accent 5" w:uiPriority="49"/>
-    <w:lsdException w:name="List Table 5 Dark Accent 5" w:uiPriority="50"/>
-    <w:lsdException w:name="List Table 6 Colorful Accent 5" w:uiPriority="51"/>
-    <w:lsdException w:name="List Table 7 Colorful Accent 5" w:uiPriority="52"/>
-    <w:lsdException w:name="List Table 1 Light Accent 6" w:uiPriority="46"/>
-    <w:lsdException w:name="List Table 2 Accent 6" w:uiPriority="47"/>
-    <w:lsdException w:name="List Table 3 Accent 6" w:uiPriority="48"/>
-    <w:lsdException w:name="List Table 4 Accent 6" w:uiPriority="49"/>
-    <w:lsdException w:name="List Table 5 Dark Accent 6" w:uiPriority="50"/>
-    <w:lsdException w:name="List Table 6 Colorful Accent 6" w:uiPriority="51"/>
-    <w:lsdException w:name="List Table 7 Colorful Accent 6" w:uiPriority="52"/>
+  <w:latentStyles w:defLockedState="0" w:defUIPriority="99" w:defSemiHidden="1" w:defUnhideWhenUsed="1" w:defQFormat="0" w:count="276">
+    <w:lsdException w:name="Normal" w:semiHidden="0" w:uiPriority="0" w:unhideWhenUsed="0" w:qFormat="1"/>
+    <w:lsdException w:name="heading 1" w:semiHidden="0" w:uiPriority="9" w:unhideWhenUsed="0" w:qFormat="1"/>
+    <w:lsdException w:name="heading 2" w:uiPriority="9" w:qFormat="1"/>
+    <w:lsdException w:name="heading 3" w:uiPriority="9" w:qFormat="1"/>
+    <w:lsdException w:name="heading 4" w:uiPriority="9" w:qFormat="1"/>
+    <w:lsdException w:name="heading 5" w:uiPriority="9" w:qFormat="1"/>
+    <w:lsdException w:name="heading 6" w:uiPriority="9" w:qFormat="1"/>
+    <w:lsdException w:name="heading 7" w:uiPriority="9" w:qFormat="1"/>
+    <w:lsdException w:name="heading 8" w:uiPriority="9" w:qFormat="1"/>
+    <w:lsdException w:name="heading 9" w:uiPriority="9" w:qFormat="1"/>
+    <w:lsdException w:name="toc 1" w:uiPriority="39"/>
+    <w:lsdException w:name="toc 2" w:uiPriority="39"/>
+    <w:lsdException w:name="toc 3" w:uiPriority="39"/>
+    <w:lsdException w:name="toc 4" w:uiPriority="39"/>
+    <w:lsdException w:name="toc 5" w:uiPriority="39"/>
+    <w:lsdException w:name="toc 6" w:uiPriority="39"/>
+    <w:lsdException w:name="toc 7" w:uiPriority="39"/>
+    <w:lsdException w:name="toc 8" w:uiPriority="39"/>
+    <w:lsdException w:name="toc 9" w:uiPriority="39"/>
+    <w:lsdException w:name="caption" w:uiPriority="35" w:qFormat="1"/>
+    <w:lsdException w:name="Title" w:semiHidden="0" w:uiPriority="10" w:unhideWhenUsed="0" w:qFormat="1"/>
+    <w:lsdException w:name="Default Paragraph Font" w:uiPriority="1"/>
+    <w:lsdException w:name="Subtitle" w:semiHidden="0" w:uiPriority="11" w:unhideWhenUsed="0" w:qFormat="1"/>
+    <w:lsdException w:name="Strong" w:semiHidden="0" w:uiPriority="22" w:unhideWhenUsed="0" w:qFormat="1"/>
+    <w:lsdException w:name="Emphasis" w:semiHidden="0" w:uiPriority="20" w:unhideWhenUsed="0" w:qFormat="1"/>
+    <w:lsdException w:name="Table Grid" w:semiHidden="0" w:uiPriority="59" w:unhideWhenUsed="0"/>
+    <w:lsdException w:name="Note Level 1" w:semiHidden="0" w:unhideWhenUsed="0"/>
+    <w:lsdException w:name="Note Level 2" w:semiHidden="0" w:unhideWhenUsed="0"/>
+    <w:lsdException w:name="Note Level 3" w:semiHidden="0" w:unhideWhenUsed="0"/>
+    <w:lsdException w:name="Note Level 4" w:semiHidden="0" w:unhideWhenUsed="0"/>
+    <w:lsdException w:name="Note Level 5" w:semiHidden="0" w:unhideWhenUsed="0"/>
+    <w:lsdException w:name="Note Level 6" w:semiHidden="0" w:unhideWhenUsed="0"/>
+    <w:lsdException w:name="Note Level 7" w:semiHidden="0" w:unhideWhenUsed="0"/>
+    <w:lsdException w:name="Note Level 8" w:semiHidden="0" w:unhideWhenUsed="0"/>
+    <w:lsdException w:name="Note Level 9" w:semiHidden="0" w:unhideWhenUsed="0"/>
+    <w:lsdException w:name="Placeholder Text" w:unhideWhenUsed="0"/>
+    <w:lsdException w:name="No Spacing" w:semiHidden="0" w:uiPriority="1" w:unhideWhenUsed="0" w:qFormat="1"/>
+    <w:lsdException w:name="Light Shading" w:semiHidden="0" w:uiPriority="60" w:unhideWhenUsed="0"/>
+    <w:lsdException w:name="Light List" w:semiHidden="0" w:uiPriority="61" w:unhideWhenUsed="0"/>
+    <w:lsdException w:name="Light Grid" w:semiHidden="0" w:uiPriority="62" w:unhideWhenUsed="0"/>
+    <w:lsdException w:name="Medium Shading 1" w:semiHidden="0" w:uiPriority="63" w:unhideWhenUsed="0"/>
+    <w:lsdException w:name="Medium Shading 2" w:semiHidden="0" w:uiPriority="64" w:unhideWhenUsed="0"/>
+    <w:lsdException w:name="Medium List 1" w:semiHidden="0" w:uiPriority="65" w:unhideWhenUsed="0"/>
+    <w:lsdException w:name="Medium List 2" w:semiHidden="0" w:uiPriority="66" w:unhideWhenUsed="0"/>
+    <w:lsdException w:name="Medium Grid 1" w:semiHidden="0" w:uiPriority="67" w:unhideWhenUsed="0"/>
+    <w:lsdException w:name="Medium Grid 2" w:semiHidden="0" w:uiPriority="68" w:unhideWhenUsed="0"/>
+    <w:lsdException w:name="Medium Grid 3" w:semiHidden="0" w:uiPriority="69" w:unhideWhenUsed="0"/>
+    <w:lsdException w:name="Dark List" w:semiHidden="0" w:uiPriority="70" w:unhideWhenUsed="0"/>
+    <w:lsdException w:name="Colorful Shading" w:semiHidden="0" w:uiPriority="71" w:unhideWhenUsed="0"/>
+    <w:lsdException w:name="Colorful List" w:semiHidden="0" w:uiPriority="72" w:unhideWhenUsed="0"/>
+    <w:lsdException w:name="Colorful Grid" w:semiHidden="0" w:uiPriority="73" w:unhideWhenUsed="0"/>
+    <w:lsdException w:name="Light Shading Accent 1" w:semiHidden="0" w:uiPriority="60" w:unhideWhenUsed="0"/>
+    <w:lsdException w:name="Light List Accent 1" w:semiHidden="0" w:uiPriority="61" w:unhideWhenUsed="0"/>
+    <w:lsdException w:name="Light Grid Accent 1" w:semiHidden="0" w:uiPriority="62" w:unhideWhenUsed="0"/>
+    <w:lsdException w:name="Medium Shading 1 Accent 1" w:semiHidden="0" w:uiPriority="63" w:unhideWhenUsed="0"/>
+    <w:lsdException w:name="Medium Shading 2 Accent 1" w:semiHidden="0" w:uiPriority="64" w:unhideWhenUsed="0"/>
+    <w:lsdException w:name="Medium List 1 Accent 1" w:semiHidden="0" w:uiPriority="65" w:unhideWhenUsed="0"/>
+    <w:lsdException w:name="Revision" w:unhideWhenUsed="0"/>
+    <w:lsdException w:name="List Paragraph" w:semiHidden="0" w:uiPriority="34" w:unhideWhenUsed="0" w:qFormat="1"/>
+    <w:lsdException w:name="Quote" w:semiHidden="0" w:uiPriority="29" w:unhideWhenUsed="0" w:qFormat="1"/>
+    <w:lsdException w:name="Intense Quote" w:semiHidden="0" w:uiPriority="30" w:unhideWhenUsed="0" w:qFormat="1"/>
+    <w:lsdException w:name="Medium List 2 Accent 1" w:semiHidden="0" w:uiPriority="66" w:unhideWhenUsed="0"/>
+    <w:lsdException w:name="Medium Grid 1 Accent 1" w:semiHidden="0" w:uiPriority="67" w:unhideWhenUsed="0"/>
+    <w:lsdException w:name="Medium Grid 2 Accent 1" w:semiHidden="0" w:uiPriority="68" w:unhideWhenUsed="0"/>
+    <w:lsdException w:name="Medium Grid 3 Accent 1" w:semiHidden="0" w:uiPriority="69" w:unhideWhenUsed="0"/>
+    <w:lsdException w:name="Dark List Accent 1" w:semiHidden="0" w:uiPriority="70" w:unhideWhenUsed="0"/>
+    <w:lsdException w:name="Colorful Shading Accent 1" w:semiHidden="0" w:uiPriority="71" w:unhideWhenUsed="0"/>
+    <w:lsdException w:name="Colorful List Accent 1" w:semiHidden="0" w:uiPriority="72" w:unhideWhenUsed="0"/>
+    <w:lsdException w:name="Colorful Grid Accent 1" w:semiHidden="0" w:uiPriority="73" w:unhideWhenUsed="0"/>
+    <w:lsdException w:name="Light Shading Accent 2" w:semiHidden="0" w:uiPriority="60" w:unhideWhenUsed="0"/>
+    <w:lsdException w:name="Light List Accent 2" w:semiHidden="0" w:uiPriority="61" w:unhideWhenUsed="0"/>
+    <w:lsdException w:name="Light Grid Accent 2" w:semiHidden="0" w:uiPriority="62" w:unhideWhenUsed="0"/>
+    <w:lsdException w:name="Medium Shading 1 Accent 2" w:semiHidden="0" w:uiPriority="63" w:unhideWhenUsed="0"/>
+    <w:lsdException w:name="Medium Shading 2 Accent 2" w:semiHidden="0" w:uiPriority="64" w:unhideWhenUsed="0"/>
+    <w:lsdException w:name="Medium List 1 Accent 2" w:semiHidden="0" w:uiPriority="65" w:unhideWhenUsed="0"/>
+    <w:lsdException w:name="Medium List 2 Accent 2" w:semiHidden="0" w:uiPriority="66" w:unhideWhenUsed="0"/>
+    <w:lsdException w:name="Medium Grid 1 Accent 2" w:semiHidden="0" w:uiPriority="67" w:unhideWhenUsed="0"/>
+    <w:lsdException w:name="Medium Grid 2 Accent 2" w:semiHidden="0" w:uiPriority="68" w:unhideWhenUsed="0"/>
+    <w:lsdException w:name="Medium Grid 3 Accent 2" w:semiHidden="0" w:uiPriority="69" w:unhideWhenUsed="0"/>
+    <w:lsdException w:name="Dark List Accent 2" w:semiHidden="0" w:uiPriority="70" w:unhideWhenUsed="0"/>
+    <w:lsdException w:name="Colorful Shading Accent 2" w:semiHidden="0" w:uiPriority="71" w:unhideWhenUsed="0"/>
+    <w:lsdException w:name="Colorful List Accent 2" w:semiHidden="0" w:uiPriority="72" w:unhideWhenUsed="0"/>
+    <w:lsdException w:name="Colorful Grid Accent 2" w:semiHidden="0" w:uiPriority="73" w:unhideWhenUsed="0"/>
+    <w:lsdException w:name="Light Shading Accent 3" w:semiHidden="0" w:uiPriority="60" w:unhideWhenUsed="0"/>
+    <w:lsdException w:name="Light List Accent 3" w:semiHidden="0" w:uiPriority="61" w:unhideWhenUsed="0"/>
+    <w:lsdException w:name="Light Grid Accent 3" w:semiHidden="0" w:uiPriority="62" w:unhideWhenUsed="0"/>
+    <w:lsdException w:name="Medium Shading 1 Accent 3" w:semiHidden="0" w:uiPriority="63" w:unhideWhenUsed="0"/>
+    <w:lsdException w:name="Medium Shading 2 Accent 3" w:semiHidden="0" w:uiPriority="64" w:unhideWhenUsed="0"/>
+    <w:lsdException w:name="Medium List 1 Accent 3" w:semiHidden="0" w:uiPriority="65" w:unhideWhenUsed="0"/>
+    <w:lsdException w:name="Medium List 2 Accent 3" w:semiHidden="0" w:uiPriority="66" w:unhideWhenUsed="0"/>
+    <w:lsdException w:name="Medium Grid 1 Accent 3" w:semiHidden="0" w:uiPriority="67" w:unhideWhenUsed="0"/>
+    <w:lsdException w:name="Medium Grid 2 Accent 3" w:semiHidden="0" w:uiPriority="68" w:unhideWhenUsed="0"/>
+    <w:lsdException w:name="Medium Grid 3 Accent 3" w:semiHidden="0" w:uiPriority="69" w:unhideWhenUsed="0"/>
+    <w:lsdException w:name="Dark List Accent 3" w:semiHidden="0" w:uiPriority="70" w:unhideWhenUsed="0"/>
+    <w:lsdException w:name="Colorful Shading Accent 3" w:semiHidden="0" w:uiPriority="71" w:unhideWhenUsed="0"/>
+    <w:lsdException w:name="Colorful List Accent 3" w:semiHidden="0" w:uiPriority="72" w:unhideWhenUsed="0"/>
+    <w:lsdException w:name="Colorful Grid Accent 3" w:semiHidden="0" w:uiPriority="73" w:unhideWhenUsed="0"/>
+    <w:lsdException w:name="Light Shading Accent 4" w:semiHidden="0" w:uiPriority="60" w:unhideWhenUsed="0"/>
+    <w:lsdException w:name="Light List Accent 4" w:semiHidden="0" w:uiPriority="61" w:unhideWhenUsed="0"/>
+    <w:lsdException w:name="Light Grid Accent 4" w:semiHidden="0" w:uiPriority="62" w:unhideWhenUsed="0"/>
+    <w:lsdException w:name="Medium Shading 1 Accent 4" w:semiHidden="0" w:uiPriority="63" w:unhideWhenUsed="0"/>
+    <w:lsdException w:name="Medium Shading 2 Accent 4" w:semiHidden="0" w:uiPriority="64" w:unhideWhenUsed="0"/>
+    <w:lsdException w:name="Medium List 1 Accent 4" w:semiHidden="0" w:uiPriority="65" w:unhideWhenUsed="0"/>
+    <w:lsdException w:name="Medium List 2 Accent 4" w:semiHidden="0" w:uiPriority="66" w:unhideWhenUsed="0"/>
+    <w:lsdException w:name="Medium Grid 1 Accent 4" w:semiHidden="0" w:uiPriority="67" w:unhideWhenUsed="0"/>
+    <w:lsdException w:name="Medium Grid 2 Accent 4" w:semiHidden="0" w:uiPriority="68" w:unhideWhenUsed="0"/>
+    <w:lsdException w:name="Medium Grid 3 Accent 4" w:semiHidden="0" w:uiPriority="69" w:unhideWhenUsed="0"/>
+    <w:lsdException w:name="Dark List Accent 4" w:semiHidden="0" w:uiPriority="70" w:unhideWhenUsed="0"/>
+    <w:lsdException w:name="Colorful Shading Accent 4" w:semiHidden="0" w:uiPriority="71" w:unhideWhenUsed="0"/>
+    <w:lsdException w:name="Colorful List Accent 4" w:semiHidden="0" w:uiPriority="72" w:unhideWhenUsed="0"/>
+    <w:lsdException w:name="Colorful Grid Accent 4" w:semiHidden="0" w:uiPriority="73" w:unhideWhenUsed="0"/>
+    <w:lsdException w:name="Light Shading Accent 5" w:semiHidden="0" w:uiPriority="60" w:unhideWhenUsed="0"/>
+    <w:lsdException w:name="Light List Accent 5" w:semiHidden="0" w:uiPriority="61" w:unhideWhenUsed="0"/>
+    <w:lsdException w:name="Light Grid Accent 5" w:semiHidden="0" w:uiPriority="62" w:unhideWhenUsed="0"/>
+    <w:lsdException w:name="Medium Shading 1 Accent 5" w:semiHidden="0" w:uiPriority="63" w:unhideWhenUsed="0"/>
+    <w:lsdException w:name="Medium Shading 2 Accent 5" w:semiHidden="0" w:uiPriority="64" w:unhideWhenUsed="0"/>
+    <w:lsdException w:name="Medium List 1 Accent 5" w:semiHidden="0" w:uiPriority="65" w:unhideWhenUsed="0"/>
+    <w:lsdException w:name="Medium List 2 Accent 5" w:semiHidden="0" w:uiPriority="66" w:unhideWhenUsed="0"/>
+    <w:lsdException w:name="Medium Grid 1 Accent 5" w:semiHidden="0" w:uiPriority="67" w:unhideWhenUsed="0"/>
+    <w:lsdException w:name="Medium Grid 2 Accent 5" w:semiHidden="0" w:uiPriority="68" w:unhideWhenUsed="0"/>
+    <w:lsdException w:name="Medium Grid 3 Accent 5" w:semiHidden="0" w:uiPriority="69" w:unhideWhenUsed="0"/>
+    <w:lsdException w:name="Dark List Accent 5" w:semiHidden="0" w:uiPriority="70" w:unhideWhenUsed="0"/>
+    <w:lsdException w:name="Colorful Shading Accent 5" w:semiHidden="0" w:uiPriority="71" w:unhideWhenUsed="0"/>
+    <w:lsdException w:name="Colorful List Accent 5" w:semiHidden="0" w:uiPriority="72" w:unhideWhenUsed="0"/>
+    <w:lsdException w:name="Colorful Grid Accent 5" w:semiHidden="0" w:uiPriority="73" w:unhideWhenUsed="0"/>
+    <w:lsdException w:name="Light Shading Accent 6" w:semiHidden="0" w:uiPriority="60" w:unhideWhenUsed="0"/>
+    <w:lsdException w:name="Light List Accent 6" w:semiHidden="0" w:uiPriority="61" w:unhideWhenUsed="0"/>
+    <w:lsdException w:name="Light Grid Accent 6" w:semiHidden="0" w:uiPriority="62" w:unhideWhenUsed="0"/>
+    <w:lsdException w:name="Medium Shading 1 Accent 6" w:semiHidden="0" w:uiPriority="63" w:unhideWhenUsed="0"/>
+    <w:lsdException w:name="Medium Shading 2 Accent 6" w:semiHidden="0" w:uiPriority="64" w:unhideWhenUsed="0"/>
+    <w:lsdException w:name="Medium List 1 Accent 6" w:semiHidden="0" w:uiPriority="65" w:unhideWhenUsed="0"/>
+    <w:lsdException w:name="Medium List 2 Accent 6" w:semiHidden="0" w:uiPriority="66" w:unhideWhenUsed="0"/>
+    <w:lsdException w:name="Medium Grid 1 Accent 6" w:semiHidden="0" w:uiPriority="67" w:unhideWhenUsed="0"/>
+    <w:lsdException w:name="Medium Grid 2 Accent 6" w:semiHidden="0" w:uiPriority="68" w:unhideWhenUsed="0"/>
+    <w:lsdException w:name="Medium Grid 3 Accent 6" w:semiHidden="0" w:uiPriority="69" w:unhideWhenUsed="0"/>
+    <w:lsdException w:name="Dark List Accent 6" w:semiHidden="0" w:uiPriority="70" w:unhideWhenUsed="0"/>
+    <w:lsdException w:name="Colorful Shading Accent 6" w:semiHidden="0" w:uiPriority="71" w:unhideWhenUsed="0"/>
+    <w:lsdException w:name="Colorful List Accent 6" w:semiHidden="0" w:uiPriority="72" w:unhideWhenUsed="0"/>
+    <w:lsdException w:name="Colorful Grid Accent 6" w:semiHidden="0" w:uiPriority="73" w:unhideWhenUsed="0"/>
+    <w:lsdException w:name="Subtle Emphasis" w:semiHidden="0" w:uiPriority="19" w:unhideWhenUsed="0" w:qFormat="1"/>
+    <w:lsdException w:name="Intense Emphasis" w:semiHidden="0" w:uiPriority="21" w:unhideWhenUsed="0" w:qFormat="1"/>
+    <w:lsdException w:name="Subtle Reference" w:semiHidden="0" w:uiPriority="31" w:unhideWhenUsed="0" w:qFormat="1"/>
+    <w:lsdException w:name="Intense Reference" w:semiHidden="0" w:uiPriority="32" w:unhideWhenUsed="0" w:qFormat="1"/>
+    <w:lsdException w:name="Book Title" w:semiHidden="0" w:uiPriority="33" w:unhideWhenUsed="0" w:qFormat="1"/>
+    <w:lsdException w:name="Bibliography" w:uiPriority="37"/>
+    <w:lsdException w:name="TOC Heading" w:uiPriority="39" w:qFormat="1"/>
   </w:latentStyles>
   <w:style w:type="paragraph" w:default="1" w:styleId="Normal">
     <w:name w:val="Normal"/>
@@ -6414,6 +6183,7 @@
       <w:spacing w:after="0" w:line="240" w:lineRule="auto"/>
     </w:pPr>
     <w:tblPr>
+      <w:tblInd w:w="0" w:type="dxa"/>
       <w:tblBorders>
         <w:top w:val="single" w:sz="4" w:space="0" w:color="auto"/>
         <w:left w:val="single" w:sz="4" w:space="0" w:color="auto"/>
@@ -6422,6 +6192,645 @@
         <w:insideH w:val="single" w:sz="4" w:space="0" w:color="auto"/>
         <w:insideV w:val="single" w:sz="4" w:space="0" w:color="auto"/>
       </w:tblBorders>
+      <w:tblCellMar>
+        <w:top w:w="0" w:type="dxa"/>
+        <w:left w:w="108" w:type="dxa"/>
+        <w:bottom w:w="0" w:type="dxa"/>
+        <w:right w:w="108" w:type="dxa"/>
+      </w:tblCellMar>
+    </w:tblPr>
+  </w:style>
+  <w:style w:type="character" w:styleId="Hyperlink">
+    <w:name w:val="Hyperlink"/>
+    <w:basedOn w:val="DefaultParagraphFont"/>
+    <w:uiPriority w:val="99"/>
+    <w:unhideWhenUsed/>
+    <w:rsid w:val="00FA7DC7"/>
+    <w:rPr>
+      <w:color w:val="0000FF" w:themeColor="hyperlink"/>
+      <w:u w:val="single"/>
+    </w:rPr>
+  </w:style>
+  <w:style w:type="paragraph" w:styleId="ListParagraph">
+    <w:name w:val="List Paragraph"/>
+    <w:basedOn w:val="Normal"/>
+    <w:uiPriority w:val="34"/>
+    <w:qFormat/>
+    <w:rsid w:val="00FE5E97"/>
+    <w:pPr>
+      <w:ind w:left="720"/>
+      <w:contextualSpacing/>
+    </w:pPr>
+  </w:style>
+  <w:style w:type="character" w:customStyle="1" w:styleId="Heading1Char">
+    <w:name w:val="Heading 1 Char"/>
+    <w:basedOn w:val="DefaultParagraphFont"/>
+    <w:link w:val="Heading1"/>
+    <w:uiPriority w:val="9"/>
+    <w:rsid w:val="00FE5E97"/>
+    <w:rPr>
+      <w:rFonts w:ascii="Times New Roman" w:eastAsia="Times New Roman" w:hAnsi="Times New Roman" w:cs="Times New Roman"/>
+      <w:b/>
+      <w:bCs/>
+      <w:kern w:val="36"/>
+      <w:sz w:val="48"/>
+      <w:szCs w:val="48"/>
+    </w:rPr>
+  </w:style>
+  <w:style w:type="paragraph" w:customStyle="1" w:styleId="intro">
+    <w:name w:val="intro"/>
+    <w:basedOn w:val="Normal"/>
+    <w:rsid w:val="00FE5E97"/>
+    <w:pPr>
+      <w:spacing w:before="100" w:beforeAutospacing="1" w:after="100" w:afterAutospacing="1" w:line="240" w:lineRule="auto"/>
+    </w:pPr>
+    <w:rPr>
+      <w:rFonts w:ascii="Times New Roman" w:eastAsia="Times New Roman" w:hAnsi="Times New Roman" w:cs="Times New Roman"/>
+      <w:sz w:val="24"/>
+      <w:szCs w:val="24"/>
+    </w:rPr>
+  </w:style>
+  <w:style w:type="character" w:customStyle="1" w:styleId="citationauthor">
+    <w:name w:val="citation_author"/>
+    <w:basedOn w:val="DefaultParagraphFont"/>
+    <w:rsid w:val="00FE5E97"/>
+  </w:style>
+  <w:style w:type="character" w:customStyle="1" w:styleId="citationdate">
+    <w:name w:val="citation_date"/>
+    <w:basedOn w:val="DefaultParagraphFont"/>
+    <w:rsid w:val="00FE5E97"/>
+  </w:style>
+  <w:style w:type="character" w:customStyle="1" w:styleId="citationarticletitle">
+    <w:name w:val="citation_article_title"/>
+    <w:basedOn w:val="DefaultParagraphFont"/>
+    <w:rsid w:val="00FE5E97"/>
+  </w:style>
+  <w:style w:type="character" w:customStyle="1" w:styleId="citationjournaltitle">
+    <w:name w:val="citation_journal_title"/>
+    <w:basedOn w:val="DefaultParagraphFont"/>
+    <w:rsid w:val="00FE5E97"/>
+  </w:style>
+  <w:style w:type="character" w:customStyle="1" w:styleId="citationissue">
+    <w:name w:val="citation_issue"/>
+    <w:basedOn w:val="DefaultParagraphFont"/>
+    <w:rsid w:val="00FE5E97"/>
+  </w:style>
+  <w:style w:type="character" w:customStyle="1" w:styleId="citationstartpage">
+    <w:name w:val="citation_start_page"/>
+    <w:basedOn w:val="DefaultParagraphFont"/>
+    <w:rsid w:val="00FE5E97"/>
+  </w:style>
+  <w:style w:type="character" w:customStyle="1" w:styleId="citationdoi">
+    <w:name w:val="citation_doi"/>
+    <w:basedOn w:val="DefaultParagraphFont"/>
+    <w:rsid w:val="00FE5E97"/>
+  </w:style>
+  <w:style w:type="character" w:customStyle="1" w:styleId="slug-doi">
+    <w:name w:val="slug-doi"/>
+    <w:basedOn w:val="DefaultParagraphFont"/>
+    <w:rsid w:val="00FE5E97"/>
+  </w:style>
+  <w:style w:type="character" w:customStyle="1" w:styleId="Heading2Char">
+    <w:name w:val="Heading 2 Char"/>
+    <w:basedOn w:val="DefaultParagraphFont"/>
+    <w:link w:val="Heading2"/>
+    <w:uiPriority w:val="9"/>
+    <w:semiHidden/>
+    <w:rsid w:val="003F3EDE"/>
+    <w:rPr>
+      <w:rFonts w:asciiTheme="majorHAnsi" w:eastAsiaTheme="majorEastAsia" w:hAnsiTheme="majorHAnsi" w:cstheme="majorBidi"/>
+      <w:b/>
+      <w:bCs/>
+      <w:color w:val="4F81BD" w:themeColor="accent1"/>
+      <w:sz w:val="26"/>
+      <w:szCs w:val="26"/>
+    </w:rPr>
+  </w:style>
+  <w:style w:type="character" w:customStyle="1" w:styleId="highlight">
+    <w:name w:val="highlight"/>
+    <w:basedOn w:val="DefaultParagraphFont"/>
+    <w:rsid w:val="003F3EDE"/>
+  </w:style>
+  <w:style w:type="paragraph" w:styleId="Header">
+    <w:name w:val="header"/>
+    <w:basedOn w:val="Normal"/>
+    <w:link w:val="HeaderChar"/>
+    <w:uiPriority w:val="99"/>
+    <w:unhideWhenUsed/>
+    <w:rsid w:val="00785CCF"/>
+    <w:pPr>
+      <w:tabs>
+        <w:tab w:val="center" w:pos="4680"/>
+        <w:tab w:val="right" w:pos="9360"/>
+      </w:tabs>
+      <w:spacing w:after="0" w:line="240" w:lineRule="auto"/>
+    </w:pPr>
+  </w:style>
+  <w:style w:type="character" w:customStyle="1" w:styleId="HeaderChar">
+    <w:name w:val="Header Char"/>
+    <w:basedOn w:val="DefaultParagraphFont"/>
+    <w:link w:val="Header"/>
+    <w:uiPriority w:val="99"/>
+    <w:rsid w:val="00785CCF"/>
+  </w:style>
+  <w:style w:type="paragraph" w:styleId="Footer">
+    <w:name w:val="footer"/>
+    <w:basedOn w:val="Normal"/>
+    <w:link w:val="FooterChar"/>
+    <w:uiPriority w:val="99"/>
+    <w:unhideWhenUsed/>
+    <w:rsid w:val="00785CCF"/>
+    <w:pPr>
+      <w:tabs>
+        <w:tab w:val="center" w:pos="4680"/>
+        <w:tab w:val="right" w:pos="9360"/>
+      </w:tabs>
+      <w:spacing w:after="0" w:line="240" w:lineRule="auto"/>
+    </w:pPr>
+  </w:style>
+  <w:style w:type="character" w:customStyle="1" w:styleId="FooterChar">
+    <w:name w:val="Footer Char"/>
+    <w:basedOn w:val="DefaultParagraphFont"/>
+    <w:link w:val="Footer"/>
+    <w:uiPriority w:val="99"/>
+    <w:rsid w:val="00785CCF"/>
+  </w:style>
+  <w:style w:type="character" w:customStyle="1" w:styleId="apple-converted-space">
+    <w:name w:val="apple-converted-space"/>
+    <w:basedOn w:val="DefaultParagraphFont"/>
+    <w:rsid w:val="00DB03CF"/>
+  </w:style>
+  <w:style w:type="character" w:styleId="CommentReference">
+    <w:name w:val="annotation reference"/>
+    <w:basedOn w:val="DefaultParagraphFont"/>
+    <w:uiPriority w:val="99"/>
+    <w:semiHidden/>
+    <w:unhideWhenUsed/>
+    <w:rsid w:val="009F3B37"/>
+    <w:rPr>
+      <w:sz w:val="16"/>
+      <w:szCs w:val="16"/>
+    </w:rPr>
+  </w:style>
+  <w:style w:type="paragraph" w:styleId="CommentText">
+    <w:name w:val="annotation text"/>
+    <w:basedOn w:val="Normal"/>
+    <w:link w:val="CommentTextChar"/>
+    <w:uiPriority w:val="99"/>
+    <w:semiHidden/>
+    <w:unhideWhenUsed/>
+    <w:rsid w:val="009F3B37"/>
+    <w:pPr>
+      <w:spacing w:line="240" w:lineRule="auto"/>
+    </w:pPr>
+    <w:rPr>
+      <w:sz w:val="20"/>
+      <w:szCs w:val="20"/>
+    </w:rPr>
+  </w:style>
+  <w:style w:type="character" w:customStyle="1" w:styleId="CommentTextChar">
+    <w:name w:val="Comment Text Char"/>
+    <w:basedOn w:val="DefaultParagraphFont"/>
+    <w:link w:val="CommentText"/>
+    <w:uiPriority w:val="99"/>
+    <w:semiHidden/>
+    <w:rsid w:val="009F3B37"/>
+    <w:rPr>
+      <w:sz w:val="20"/>
+      <w:szCs w:val="20"/>
+    </w:rPr>
+  </w:style>
+  <w:style w:type="paragraph" w:styleId="CommentSubject">
+    <w:name w:val="annotation subject"/>
+    <w:basedOn w:val="CommentText"/>
+    <w:next w:val="CommentText"/>
+    <w:link w:val="CommentSubjectChar"/>
+    <w:uiPriority w:val="99"/>
+    <w:semiHidden/>
+    <w:unhideWhenUsed/>
+    <w:rsid w:val="009F3B37"/>
+    <w:rPr>
+      <w:b/>
+      <w:bCs/>
+    </w:rPr>
+  </w:style>
+  <w:style w:type="character" w:customStyle="1" w:styleId="CommentSubjectChar">
+    <w:name w:val="Comment Subject Char"/>
+    <w:basedOn w:val="CommentTextChar"/>
+    <w:link w:val="CommentSubject"/>
+    <w:uiPriority w:val="99"/>
+    <w:semiHidden/>
+    <w:rsid w:val="009F3B37"/>
+    <w:rPr>
+      <w:b/>
+      <w:bCs/>
+      <w:sz w:val="20"/>
+      <w:szCs w:val="20"/>
+    </w:rPr>
+  </w:style>
+  <w:style w:type="character" w:styleId="FollowedHyperlink">
+    <w:name w:val="FollowedHyperlink"/>
+    <w:basedOn w:val="DefaultParagraphFont"/>
+    <w:uiPriority w:val="99"/>
+    <w:semiHidden/>
+    <w:unhideWhenUsed/>
+    <w:rsid w:val="00014B64"/>
+    <w:rPr>
+      <w:color w:val="800080" w:themeColor="followedHyperlink"/>
+      <w:u w:val="single"/>
+    </w:rPr>
+  </w:style>
+  <w:style w:type="character" w:customStyle="1" w:styleId="self-citation-authors">
+    <w:name w:val="self-citation-authors"/>
+    <w:basedOn w:val="DefaultParagraphFont"/>
+    <w:rsid w:val="009925E2"/>
+  </w:style>
+  <w:style w:type="character" w:customStyle="1" w:styleId="self-citation-year">
+    <w:name w:val="self-citation-year"/>
+    <w:basedOn w:val="DefaultParagraphFont"/>
+    <w:rsid w:val="009925E2"/>
+  </w:style>
+  <w:style w:type="character" w:customStyle="1" w:styleId="self-citation-title">
+    <w:name w:val="self-citation-title"/>
+    <w:basedOn w:val="DefaultParagraphFont"/>
+    <w:rsid w:val="009925E2"/>
+  </w:style>
+  <w:style w:type="character" w:customStyle="1" w:styleId="self-citation-journal">
+    <w:name w:val="self-citation-journal"/>
+    <w:basedOn w:val="DefaultParagraphFont"/>
+    <w:rsid w:val="009925E2"/>
+  </w:style>
+  <w:style w:type="character" w:customStyle="1" w:styleId="self-citation-volume">
+    <w:name w:val="self-citation-volume"/>
+    <w:basedOn w:val="DefaultParagraphFont"/>
+    <w:rsid w:val="009925E2"/>
+  </w:style>
+  <w:style w:type="character" w:customStyle="1" w:styleId="self-citation-elocation">
+    <w:name w:val="self-citation-elocation"/>
+    <w:basedOn w:val="DefaultParagraphFont"/>
+    <w:rsid w:val="009925E2"/>
+  </w:style>
+  <w:style w:type="character" w:customStyle="1" w:styleId="Heading3Char">
+    <w:name w:val="Heading 3 Char"/>
+    <w:basedOn w:val="DefaultParagraphFont"/>
+    <w:link w:val="Heading3"/>
+    <w:uiPriority w:val="9"/>
+    <w:semiHidden/>
+    <w:rsid w:val="00F7588D"/>
+    <w:rPr>
+      <w:rFonts w:asciiTheme="majorHAnsi" w:eastAsiaTheme="majorEastAsia" w:hAnsiTheme="majorHAnsi" w:cstheme="majorBidi"/>
+      <w:color w:val="243F60" w:themeColor="accent1" w:themeShade="7F"/>
+      <w:sz w:val="24"/>
+      <w:szCs w:val="24"/>
+    </w:rPr>
+  </w:style>
+  <w:style w:type="character" w:styleId="Strong">
+    <w:name w:val="Strong"/>
+    <w:basedOn w:val="DefaultParagraphFont"/>
+    <w:uiPriority w:val="22"/>
+    <w:qFormat/>
+    <w:rsid w:val="008B326F"/>
+    <w:rPr>
+      <w:b/>
+      <w:bCs/>
+    </w:rPr>
+  </w:style>
+  <w:style w:type="character" w:customStyle="1" w:styleId="il">
+    <w:name w:val="il"/>
+    <w:basedOn w:val="DefaultParagraphFont"/>
+    <w:rsid w:val="00AE1C14"/>
+  </w:style>
+</w:styles>
+</file>
+
+<file path=word/stylesWithEffects.xml><?xml version="1.0" encoding="utf-8"?>
+<w:styles xmlns:wpc="http://schemas.microsoft.com/office/word/2010/wordprocessingCanvas" xmlns:mo="http://schemas.microsoft.com/office/mac/office/2008/main" xmlns:mc="http://schemas.openxmlformats.org/markup-compatibility/2006" xmlns:mv="urn:schemas-microsoft-com:mac:vml" xmlns:o="urn:schemas-microsoft-com:office:office" xmlns:r="http://schemas.openxmlformats.org/officeDocument/2006/relationships" xmlns:m="http://schemas.openxmlformats.org/officeDocument/2006/math" xmlns:v="urn:schemas-microsoft-com:vml" xmlns:wp14="http://schemas.microsoft.com/office/word/2010/wordprocessingDrawing" xmlns:wp="http://schemas.openxmlformats.org/drawingml/2006/wordprocessingDrawing" xmlns:w10="urn:schemas-microsoft-com:office:word" xmlns:w="http://schemas.openxmlformats.org/wordprocessingml/2006/main" xmlns:w14="http://schemas.microsoft.com/office/word/2010/wordml" xmlns:wpg="http://schemas.microsoft.com/office/word/2010/wordprocessingGroup" xmlns:wpi="http://schemas.microsoft.com/office/word/2010/wordprocessingInk" xmlns:wne="http://schemas.microsoft.com/office/word/2006/wordml" xmlns:wps="http://schemas.microsoft.com/office/word/2010/wordprocessingShape" mc:Ignorable="w14 wp14">
+  <w:docDefaults>
+    <w:rPrDefault>
+      <w:rPr>
+        <w:rFonts w:asciiTheme="minorHAnsi" w:eastAsiaTheme="minorHAnsi" w:hAnsiTheme="minorHAnsi" w:cstheme="minorBidi"/>
+        <w:sz w:val="22"/>
+        <w:szCs w:val="22"/>
+        <w:lang w:val="en-US" w:eastAsia="en-US" w:bidi="ar-SA"/>
+      </w:rPr>
+    </w:rPrDefault>
+    <w:pPrDefault>
+      <w:pPr>
+        <w:spacing w:after="200" w:line="276" w:lineRule="auto"/>
+      </w:pPr>
+    </w:pPrDefault>
+  </w:docDefaults>
+  <w:latentStyles w:defLockedState="0" w:defUIPriority="99" w:defSemiHidden="1" w:defUnhideWhenUsed="1" w:defQFormat="0" w:count="276">
+    <w:lsdException w:name="Normal" w:semiHidden="0" w:uiPriority="0" w:unhideWhenUsed="0" w:qFormat="1"/>
+    <w:lsdException w:name="heading 1" w:semiHidden="0" w:uiPriority="9" w:unhideWhenUsed="0" w:qFormat="1"/>
+    <w:lsdException w:name="heading 2" w:uiPriority="9" w:qFormat="1"/>
+    <w:lsdException w:name="heading 3" w:uiPriority="9" w:qFormat="1"/>
+    <w:lsdException w:name="heading 4" w:uiPriority="9" w:qFormat="1"/>
+    <w:lsdException w:name="heading 5" w:uiPriority="9" w:qFormat="1"/>
+    <w:lsdException w:name="heading 6" w:uiPriority="9" w:qFormat="1"/>
+    <w:lsdException w:name="heading 7" w:uiPriority="9" w:qFormat="1"/>
+    <w:lsdException w:name="heading 8" w:uiPriority="9" w:qFormat="1"/>
+    <w:lsdException w:name="heading 9" w:uiPriority="9" w:qFormat="1"/>
+    <w:lsdException w:name="toc 1" w:uiPriority="39"/>
+    <w:lsdException w:name="toc 2" w:uiPriority="39"/>
+    <w:lsdException w:name="toc 3" w:uiPriority="39"/>
+    <w:lsdException w:name="toc 4" w:uiPriority="39"/>
+    <w:lsdException w:name="toc 5" w:uiPriority="39"/>
+    <w:lsdException w:name="toc 6" w:uiPriority="39"/>
+    <w:lsdException w:name="toc 7" w:uiPriority="39"/>
+    <w:lsdException w:name="toc 8" w:uiPriority="39"/>
+    <w:lsdException w:name="toc 9" w:uiPriority="39"/>
+    <w:lsdException w:name="caption" w:uiPriority="35" w:qFormat="1"/>
+    <w:lsdException w:name="Title" w:semiHidden="0" w:uiPriority="10" w:unhideWhenUsed="0" w:qFormat="1"/>
+    <w:lsdException w:name="Default Paragraph Font" w:uiPriority="1"/>
+    <w:lsdException w:name="Subtitle" w:semiHidden="0" w:uiPriority="11" w:unhideWhenUsed="0" w:qFormat="1"/>
+    <w:lsdException w:name="Strong" w:semiHidden="0" w:uiPriority="22" w:unhideWhenUsed="0" w:qFormat="1"/>
+    <w:lsdException w:name="Emphasis" w:semiHidden="0" w:uiPriority="20" w:unhideWhenUsed="0" w:qFormat="1"/>
+    <w:lsdException w:name="Table Grid" w:semiHidden="0" w:uiPriority="59" w:unhideWhenUsed="0"/>
+    <w:lsdException w:name="Note Level 1" w:semiHidden="0" w:unhideWhenUsed="0"/>
+    <w:lsdException w:name="Note Level 2" w:semiHidden="0" w:unhideWhenUsed="0"/>
+    <w:lsdException w:name="Note Level 3" w:semiHidden="0" w:unhideWhenUsed="0"/>
+    <w:lsdException w:name="Note Level 4" w:semiHidden="0" w:unhideWhenUsed="0"/>
+    <w:lsdException w:name="Note Level 5" w:semiHidden="0" w:unhideWhenUsed="0"/>
+    <w:lsdException w:name="Note Level 6" w:semiHidden="0" w:unhideWhenUsed="0"/>
+    <w:lsdException w:name="Note Level 7" w:semiHidden="0" w:unhideWhenUsed="0"/>
+    <w:lsdException w:name="Note Level 8" w:semiHidden="0" w:unhideWhenUsed="0"/>
+    <w:lsdException w:name="Note Level 9" w:semiHidden="0" w:unhideWhenUsed="0"/>
+    <w:lsdException w:name="Placeholder Text" w:unhideWhenUsed="0"/>
+    <w:lsdException w:name="No Spacing" w:semiHidden="0" w:uiPriority="1" w:unhideWhenUsed="0" w:qFormat="1"/>
+    <w:lsdException w:name="Light Shading" w:semiHidden="0" w:uiPriority="60" w:unhideWhenUsed="0"/>
+    <w:lsdException w:name="Light List" w:semiHidden="0" w:uiPriority="61" w:unhideWhenUsed="0"/>
+    <w:lsdException w:name="Light Grid" w:semiHidden="0" w:uiPriority="62" w:unhideWhenUsed="0"/>
+    <w:lsdException w:name="Medium Shading 1" w:semiHidden="0" w:uiPriority="63" w:unhideWhenUsed="0"/>
+    <w:lsdException w:name="Medium Shading 2" w:semiHidden="0" w:uiPriority="64" w:unhideWhenUsed="0"/>
+    <w:lsdException w:name="Medium List 1" w:semiHidden="0" w:uiPriority="65" w:unhideWhenUsed="0"/>
+    <w:lsdException w:name="Medium List 2" w:semiHidden="0" w:uiPriority="66" w:unhideWhenUsed="0"/>
+    <w:lsdException w:name="Medium Grid 1" w:semiHidden="0" w:uiPriority="67" w:unhideWhenUsed="0"/>
+    <w:lsdException w:name="Medium Grid 2" w:semiHidden="0" w:uiPriority="68" w:unhideWhenUsed="0"/>
+    <w:lsdException w:name="Medium Grid 3" w:semiHidden="0" w:uiPriority="69" w:unhideWhenUsed="0"/>
+    <w:lsdException w:name="Dark List" w:semiHidden="0" w:uiPriority="70" w:unhideWhenUsed="0"/>
+    <w:lsdException w:name="Colorful Shading" w:semiHidden="0" w:uiPriority="71" w:unhideWhenUsed="0"/>
+    <w:lsdException w:name="Colorful List" w:semiHidden="0" w:uiPriority="72" w:unhideWhenUsed="0"/>
+    <w:lsdException w:name="Colorful Grid" w:semiHidden="0" w:uiPriority="73" w:unhideWhenUsed="0"/>
+    <w:lsdException w:name="Light Shading Accent 1" w:semiHidden="0" w:uiPriority="60" w:unhideWhenUsed="0"/>
+    <w:lsdException w:name="Light List Accent 1" w:semiHidden="0" w:uiPriority="61" w:unhideWhenUsed="0"/>
+    <w:lsdException w:name="Light Grid Accent 1" w:semiHidden="0" w:uiPriority="62" w:unhideWhenUsed="0"/>
+    <w:lsdException w:name="Medium Shading 1 Accent 1" w:semiHidden="0" w:uiPriority="63" w:unhideWhenUsed="0"/>
+    <w:lsdException w:name="Medium Shading 2 Accent 1" w:semiHidden="0" w:uiPriority="64" w:unhideWhenUsed="0"/>
+    <w:lsdException w:name="Medium List 1 Accent 1" w:semiHidden="0" w:uiPriority="65" w:unhideWhenUsed="0"/>
+    <w:lsdException w:name="Revision" w:unhideWhenUsed="0"/>
+    <w:lsdException w:name="List Paragraph" w:semiHidden="0" w:uiPriority="34" w:unhideWhenUsed="0" w:qFormat="1"/>
+    <w:lsdException w:name="Quote" w:semiHidden="0" w:uiPriority="29" w:unhideWhenUsed="0" w:qFormat="1"/>
+    <w:lsdException w:name="Intense Quote" w:semiHidden="0" w:uiPriority="30" w:unhideWhenUsed="0" w:qFormat="1"/>
+    <w:lsdException w:name="Medium List 2 Accent 1" w:semiHidden="0" w:uiPriority="66" w:unhideWhenUsed="0"/>
+    <w:lsdException w:name="Medium Grid 1 Accent 1" w:semiHidden="0" w:uiPriority="67" w:unhideWhenUsed="0"/>
+    <w:lsdException w:name="Medium Grid 2 Accent 1" w:semiHidden="0" w:uiPriority="68" w:unhideWhenUsed="0"/>
+    <w:lsdException w:name="Medium Grid 3 Accent 1" w:semiHidden="0" w:uiPriority="69" w:unhideWhenUsed="0"/>
+    <w:lsdException w:name="Dark List Accent 1" w:semiHidden="0" w:uiPriority="70" w:unhideWhenUsed="0"/>
+    <w:lsdException w:name="Colorful Shading Accent 1" w:semiHidden="0" w:uiPriority="71" w:unhideWhenUsed="0"/>
+    <w:lsdException w:name="Colorful List Accent 1" w:semiHidden="0" w:uiPriority="72" w:unhideWhenUsed="0"/>
+    <w:lsdException w:name="Colorful Grid Accent 1" w:semiHidden="0" w:uiPriority="73" w:unhideWhenUsed="0"/>
+    <w:lsdException w:name="Light Shading Accent 2" w:semiHidden="0" w:uiPriority="60" w:unhideWhenUsed="0"/>
+    <w:lsdException w:name="Light List Accent 2" w:semiHidden="0" w:uiPriority="61" w:unhideWhenUsed="0"/>
+    <w:lsdException w:name="Light Grid Accent 2" w:semiHidden="0" w:uiPriority="62" w:unhideWhenUsed="0"/>
+    <w:lsdException w:name="Medium Shading 1 Accent 2" w:semiHidden="0" w:uiPriority="63" w:unhideWhenUsed="0"/>
+    <w:lsdException w:name="Medium Shading 2 Accent 2" w:semiHidden="0" w:uiPriority="64" w:unhideWhenUsed="0"/>
+    <w:lsdException w:name="Medium List 1 Accent 2" w:semiHidden="0" w:uiPriority="65" w:unhideWhenUsed="0"/>
+    <w:lsdException w:name="Medium List 2 Accent 2" w:semiHidden="0" w:uiPriority="66" w:unhideWhenUsed="0"/>
+    <w:lsdException w:name="Medium Grid 1 Accent 2" w:semiHidden="0" w:uiPriority="67" w:unhideWhenUsed="0"/>
+    <w:lsdException w:name="Medium Grid 2 Accent 2" w:semiHidden="0" w:uiPriority="68" w:unhideWhenUsed="0"/>
+    <w:lsdException w:name="Medium Grid 3 Accent 2" w:semiHidden="0" w:uiPriority="69" w:unhideWhenUsed="0"/>
+    <w:lsdException w:name="Dark List Accent 2" w:semiHidden="0" w:uiPriority="70" w:unhideWhenUsed="0"/>
+    <w:lsdException w:name="Colorful Shading Accent 2" w:semiHidden="0" w:uiPriority="71" w:unhideWhenUsed="0"/>
+    <w:lsdException w:name="Colorful List Accent 2" w:semiHidden="0" w:uiPriority="72" w:unhideWhenUsed="0"/>
+    <w:lsdException w:name="Colorful Grid Accent 2" w:semiHidden="0" w:uiPriority="73" w:unhideWhenUsed="0"/>
+    <w:lsdException w:name="Light Shading Accent 3" w:semiHidden="0" w:uiPriority="60" w:unhideWhenUsed="0"/>
+    <w:lsdException w:name="Light List Accent 3" w:semiHidden="0" w:uiPriority="61" w:unhideWhenUsed="0"/>
+    <w:lsdException w:name="Light Grid Accent 3" w:semiHidden="0" w:uiPriority="62" w:unhideWhenUsed="0"/>
+    <w:lsdException w:name="Medium Shading 1 Accent 3" w:semiHidden="0" w:uiPriority="63" w:unhideWhenUsed="0"/>
+    <w:lsdException w:name="Medium Shading 2 Accent 3" w:semiHidden="0" w:uiPriority="64" w:unhideWhenUsed="0"/>
+    <w:lsdException w:name="Medium List 1 Accent 3" w:semiHidden="0" w:uiPriority="65" w:unhideWhenUsed="0"/>
+    <w:lsdException w:name="Medium List 2 Accent 3" w:semiHidden="0" w:uiPriority="66" w:unhideWhenUsed="0"/>
+    <w:lsdException w:name="Medium Grid 1 Accent 3" w:semiHidden="0" w:uiPriority="67" w:unhideWhenUsed="0"/>
+    <w:lsdException w:name="Medium Grid 2 Accent 3" w:semiHidden="0" w:uiPriority="68" w:unhideWhenUsed="0"/>
+    <w:lsdException w:name="Medium Grid 3 Accent 3" w:semiHidden="0" w:uiPriority="69" w:unhideWhenUsed="0"/>
+    <w:lsdException w:name="Dark List Accent 3" w:semiHidden="0" w:uiPriority="70" w:unhideWhenUsed="0"/>
+    <w:lsdException w:name="Colorful Shading Accent 3" w:semiHidden="0" w:uiPriority="71" w:unhideWhenUsed="0"/>
+    <w:lsdException w:name="Colorful List Accent 3" w:semiHidden="0" w:uiPriority="72" w:unhideWhenUsed="0"/>
+    <w:lsdException w:name="Colorful Grid Accent 3" w:semiHidden="0" w:uiPriority="73" w:unhideWhenUsed="0"/>
+    <w:lsdException w:name="Light Shading Accent 4" w:semiHidden="0" w:uiPriority="60" w:unhideWhenUsed="0"/>
+    <w:lsdException w:name="Light List Accent 4" w:semiHidden="0" w:uiPriority="61" w:unhideWhenUsed="0"/>
+    <w:lsdException w:name="Light Grid Accent 4" w:semiHidden="0" w:uiPriority="62" w:unhideWhenUsed="0"/>
+    <w:lsdException w:name="Medium Shading 1 Accent 4" w:semiHidden="0" w:uiPriority="63" w:unhideWhenUsed="0"/>
+    <w:lsdException w:name="Medium Shading 2 Accent 4" w:semiHidden="0" w:uiPriority="64" w:unhideWhenUsed="0"/>
+    <w:lsdException w:name="Medium List 1 Accent 4" w:semiHidden="0" w:uiPriority="65" w:unhideWhenUsed="0"/>
+    <w:lsdException w:name="Medium List 2 Accent 4" w:semiHidden="0" w:uiPriority="66" w:unhideWhenUsed="0"/>
+    <w:lsdException w:name="Medium Grid 1 Accent 4" w:semiHidden="0" w:uiPriority="67" w:unhideWhenUsed="0"/>
+    <w:lsdException w:name="Medium Grid 2 Accent 4" w:semiHidden="0" w:uiPriority="68" w:unhideWhenUsed="0"/>
+    <w:lsdException w:name="Medium Grid 3 Accent 4" w:semiHidden="0" w:uiPriority="69" w:unhideWhenUsed="0"/>
+    <w:lsdException w:name="Dark List Accent 4" w:semiHidden="0" w:uiPriority="70" w:unhideWhenUsed="0"/>
+    <w:lsdException w:name="Colorful Shading Accent 4" w:semiHidden="0" w:uiPriority="71" w:unhideWhenUsed="0"/>
+    <w:lsdException w:name="Colorful List Accent 4" w:semiHidden="0" w:uiPriority="72" w:unhideWhenUsed="0"/>
+    <w:lsdException w:name="Colorful Grid Accent 4" w:semiHidden="0" w:uiPriority="73" w:unhideWhenUsed="0"/>
+    <w:lsdException w:name="Light Shading Accent 5" w:semiHidden="0" w:uiPriority="60" w:unhideWhenUsed="0"/>
+    <w:lsdException w:name="Light List Accent 5" w:semiHidden="0" w:uiPriority="61" w:unhideWhenUsed="0"/>
+    <w:lsdException w:name="Light Grid Accent 5" w:semiHidden="0" w:uiPriority="62" w:unhideWhenUsed="0"/>
+    <w:lsdException w:name="Medium Shading 1 Accent 5" w:semiHidden="0" w:uiPriority="63" w:unhideWhenUsed="0"/>
+    <w:lsdException w:name="Medium Shading 2 Accent 5" w:semiHidden="0" w:uiPriority="64" w:unhideWhenUsed="0"/>
+    <w:lsdException w:name="Medium List 1 Accent 5" w:semiHidden="0" w:uiPriority="65" w:unhideWhenUsed="0"/>
+    <w:lsdException w:name="Medium List 2 Accent 5" w:semiHidden="0" w:uiPriority="66" w:unhideWhenUsed="0"/>
+    <w:lsdException w:name="Medium Grid 1 Accent 5" w:semiHidden="0" w:uiPriority="67" w:unhideWhenUsed="0"/>
+    <w:lsdException w:name="Medium Grid 2 Accent 5" w:semiHidden="0" w:uiPriority="68" w:unhideWhenUsed="0"/>
+    <w:lsdException w:name="Medium Grid 3 Accent 5" w:semiHidden="0" w:uiPriority="69" w:unhideWhenUsed="0"/>
+    <w:lsdException w:name="Dark List Accent 5" w:semiHidden="0" w:uiPriority="70" w:unhideWhenUsed="0"/>
+    <w:lsdException w:name="Colorful Shading Accent 5" w:semiHidden="0" w:uiPriority="71" w:unhideWhenUsed="0"/>
+    <w:lsdException w:name="Colorful List Accent 5" w:semiHidden="0" w:uiPriority="72" w:unhideWhenUsed="0"/>
+    <w:lsdException w:name="Colorful Grid Accent 5" w:semiHidden="0" w:uiPriority="73" w:unhideWhenUsed="0"/>
+    <w:lsdException w:name="Light Shading Accent 6" w:semiHidden="0" w:uiPriority="60" w:unhideWhenUsed="0"/>
+    <w:lsdException w:name="Light List Accent 6" w:semiHidden="0" w:uiPriority="61" w:unhideWhenUsed="0"/>
+    <w:lsdException w:name="Light Grid Accent 6" w:semiHidden="0" w:uiPriority="62" w:unhideWhenUsed="0"/>
+    <w:lsdException w:name="Medium Shading 1 Accent 6" w:semiHidden="0" w:uiPriority="63" w:unhideWhenUsed="0"/>
+    <w:lsdException w:name="Medium Shading 2 Accent 6" w:semiHidden="0" w:uiPriority="64" w:unhideWhenUsed="0"/>
+    <w:lsdException w:name="Medium List 1 Accent 6" w:semiHidden="0" w:uiPriority="65" w:unhideWhenUsed="0"/>
+    <w:lsdException w:name="Medium List 2 Accent 6" w:semiHidden="0" w:uiPriority="66" w:unhideWhenUsed="0"/>
+    <w:lsdException w:name="Medium Grid 1 Accent 6" w:semiHidden="0" w:uiPriority="67" w:unhideWhenUsed="0"/>
+    <w:lsdException w:name="Medium Grid 2 Accent 6" w:semiHidden="0" w:uiPriority="68" w:unhideWhenUsed="0"/>
+    <w:lsdException w:name="Medium Grid 3 Accent 6" w:semiHidden="0" w:uiPriority="69" w:unhideWhenUsed="0"/>
+    <w:lsdException w:name="Dark List Accent 6" w:semiHidden="0" w:uiPriority="70" w:unhideWhenUsed="0"/>
+    <w:lsdException w:name="Colorful Shading Accent 6" w:semiHidden="0" w:uiPriority="71" w:unhideWhenUsed="0"/>
+    <w:lsdException w:name="Colorful List Accent 6" w:semiHidden="0" w:uiPriority="72" w:unhideWhenUsed="0"/>
+    <w:lsdException w:name="Colorful Grid Accent 6" w:semiHidden="0" w:uiPriority="73" w:unhideWhenUsed="0"/>
+    <w:lsdException w:name="Subtle Emphasis" w:semiHidden="0" w:uiPriority="19" w:unhideWhenUsed="0" w:qFormat="1"/>
+    <w:lsdException w:name="Intense Emphasis" w:semiHidden="0" w:uiPriority="21" w:unhideWhenUsed="0" w:qFormat="1"/>
+    <w:lsdException w:name="Subtle Reference" w:semiHidden="0" w:uiPriority="31" w:unhideWhenUsed="0" w:qFormat="1"/>
+    <w:lsdException w:name="Intense Reference" w:semiHidden="0" w:uiPriority="32" w:unhideWhenUsed="0" w:qFormat="1"/>
+    <w:lsdException w:name="Book Title" w:semiHidden="0" w:uiPriority="33" w:unhideWhenUsed="0" w:qFormat="1"/>
+    <w:lsdException w:name="Bibliography" w:uiPriority="37"/>
+    <w:lsdException w:name="TOC Heading" w:uiPriority="39" w:qFormat="1"/>
+  </w:latentStyles>
+  <w:style w:type="paragraph" w:default="1" w:styleId="Normal">
+    <w:name w:val="Normal"/>
+    <w:qFormat/>
+  </w:style>
+  <w:style w:type="paragraph" w:styleId="Heading1">
+    <w:name w:val="heading 1"/>
+    <w:basedOn w:val="Normal"/>
+    <w:link w:val="Heading1Char"/>
+    <w:uiPriority w:val="9"/>
+    <w:qFormat/>
+    <w:rsid w:val="00FE5E97"/>
+    <w:pPr>
+      <w:spacing w:before="100" w:beforeAutospacing="1" w:after="100" w:afterAutospacing="1" w:line="240" w:lineRule="auto"/>
+      <w:outlineLvl w:val="0"/>
+    </w:pPr>
+    <w:rPr>
+      <w:rFonts w:ascii="Times New Roman" w:eastAsia="Times New Roman" w:hAnsi="Times New Roman" w:cs="Times New Roman"/>
+      <w:b/>
+      <w:bCs/>
+      <w:kern w:val="36"/>
+      <w:sz w:val="48"/>
+      <w:szCs w:val="48"/>
+    </w:rPr>
+  </w:style>
+  <w:style w:type="paragraph" w:styleId="Heading2">
+    <w:name w:val="heading 2"/>
+    <w:basedOn w:val="Normal"/>
+    <w:next w:val="Normal"/>
+    <w:link w:val="Heading2Char"/>
+    <w:uiPriority w:val="9"/>
+    <w:semiHidden/>
+    <w:unhideWhenUsed/>
+    <w:qFormat/>
+    <w:rsid w:val="003F3EDE"/>
+    <w:pPr>
+      <w:keepNext/>
+      <w:keepLines/>
+      <w:spacing w:before="200" w:after="0"/>
+      <w:outlineLvl w:val="1"/>
+    </w:pPr>
+    <w:rPr>
+      <w:rFonts w:asciiTheme="majorHAnsi" w:eastAsiaTheme="majorEastAsia" w:hAnsiTheme="majorHAnsi" w:cstheme="majorBidi"/>
+      <w:b/>
+      <w:bCs/>
+      <w:color w:val="4F81BD" w:themeColor="accent1"/>
+      <w:sz w:val="26"/>
+      <w:szCs w:val="26"/>
+    </w:rPr>
+  </w:style>
+  <w:style w:type="paragraph" w:styleId="Heading3">
+    <w:name w:val="heading 3"/>
+    <w:basedOn w:val="Normal"/>
+    <w:next w:val="Normal"/>
+    <w:link w:val="Heading3Char"/>
+    <w:uiPriority w:val="9"/>
+    <w:semiHidden/>
+    <w:unhideWhenUsed/>
+    <w:qFormat/>
+    <w:rsid w:val="00F7588D"/>
+    <w:pPr>
+      <w:keepNext/>
+      <w:keepLines/>
+      <w:spacing w:before="40" w:after="0"/>
+      <w:outlineLvl w:val="2"/>
+    </w:pPr>
+    <w:rPr>
+      <w:rFonts w:asciiTheme="majorHAnsi" w:eastAsiaTheme="majorEastAsia" w:hAnsiTheme="majorHAnsi" w:cstheme="majorBidi"/>
+      <w:color w:val="243F60" w:themeColor="accent1" w:themeShade="7F"/>
+      <w:sz w:val="24"/>
+      <w:szCs w:val="24"/>
+    </w:rPr>
+  </w:style>
+  <w:style w:type="character" w:default="1" w:styleId="DefaultParagraphFont">
+    <w:name w:val="Default Paragraph Font"/>
+    <w:uiPriority w:val="1"/>
+    <w:semiHidden/>
+    <w:unhideWhenUsed/>
+  </w:style>
+  <w:style w:type="table" w:default="1" w:styleId="TableNormal">
+    <w:name w:val="Normal Table"/>
+    <w:uiPriority w:val="99"/>
+    <w:semiHidden/>
+    <w:unhideWhenUsed/>
+    <w:tblPr>
+      <w:tblInd w:w="0" w:type="dxa"/>
+      <w:tblCellMar>
+        <w:top w:w="0" w:type="dxa"/>
+        <w:left w:w="108" w:type="dxa"/>
+        <w:bottom w:w="0" w:type="dxa"/>
+        <w:right w:w="108" w:type="dxa"/>
+      </w:tblCellMar>
+    </w:tblPr>
+  </w:style>
+  <w:style w:type="numbering" w:default="1" w:styleId="NoList">
+    <w:name w:val="No List"/>
+    <w:uiPriority w:val="99"/>
+    <w:semiHidden/>
+    <w:unhideWhenUsed/>
+  </w:style>
+  <w:style w:type="character" w:styleId="PlaceholderText">
+    <w:name w:val="Placeholder Text"/>
+    <w:basedOn w:val="DefaultParagraphFont"/>
+    <w:uiPriority w:val="99"/>
+    <w:semiHidden/>
+    <w:rsid w:val="00FA7DC7"/>
+    <w:rPr>
+      <w:color w:val="808080"/>
+    </w:rPr>
+  </w:style>
+  <w:style w:type="paragraph" w:styleId="BalloonText">
+    <w:name w:val="Balloon Text"/>
+    <w:basedOn w:val="Normal"/>
+    <w:link w:val="BalloonTextChar"/>
+    <w:uiPriority w:val="99"/>
+    <w:semiHidden/>
+    <w:unhideWhenUsed/>
+    <w:rsid w:val="00FA7DC7"/>
+    <w:pPr>
+      <w:spacing w:after="0" w:line="240" w:lineRule="auto"/>
+    </w:pPr>
+    <w:rPr>
+      <w:rFonts w:ascii="Tahoma" w:hAnsi="Tahoma" w:cs="Tahoma"/>
+      <w:sz w:val="16"/>
+      <w:szCs w:val="16"/>
+    </w:rPr>
+  </w:style>
+  <w:style w:type="character" w:customStyle="1" w:styleId="BalloonTextChar">
+    <w:name w:val="Balloon Text Char"/>
+    <w:basedOn w:val="DefaultParagraphFont"/>
+    <w:link w:val="BalloonText"/>
+    <w:uiPriority w:val="99"/>
+    <w:semiHidden/>
+    <w:rsid w:val="00FA7DC7"/>
+    <w:rPr>
+      <w:rFonts w:ascii="Tahoma" w:hAnsi="Tahoma" w:cs="Tahoma"/>
+      <w:sz w:val="16"/>
+      <w:szCs w:val="16"/>
+    </w:rPr>
+  </w:style>
+  <w:style w:type="table" w:styleId="TableGrid">
+    <w:name w:val="Table Grid"/>
+    <w:basedOn w:val="TableNormal"/>
+    <w:uiPriority w:val="59"/>
+    <w:rsid w:val="00FA7DC7"/>
+    <w:pPr>
+      <w:spacing w:after="0" w:line="240" w:lineRule="auto"/>
+    </w:pPr>
+    <w:tblPr>
+      <w:tblInd w:w="0" w:type="dxa"/>
+      <w:tblBorders>
+        <w:top w:val="single" w:sz="4" w:space="0" w:color="auto"/>
+        <w:left w:val="single" w:sz="4" w:space="0" w:color="auto"/>
+        <w:bottom w:val="single" w:sz="4" w:space="0" w:color="auto"/>
+        <w:right w:val="single" w:sz="4" w:space="0" w:color="auto"/>
+        <w:insideH w:val="single" w:sz="4" w:space="0" w:color="auto"/>
+        <w:insideV w:val="single" w:sz="4" w:space="0" w:color="auto"/>
+      </w:tblBorders>
+      <w:tblCellMar>
+        <w:top w:w="0" w:type="dxa"/>
+        <w:left w:w="108" w:type="dxa"/>
+        <w:bottom w:w="0" w:type="dxa"/>
+        <w:right w:w="108" w:type="dxa"/>
+      </w:tblCellMar>
     </w:tblPr>
   </w:style>
   <w:style w:type="character" w:styleId="Hyperlink">
@@ -7017,7 +7426,7 @@
 </file>
 
 <file path=customXml/itemProps1.xml><?xml version="1.0" encoding="utf-8"?>
-<ds:datastoreItem xmlns:ds="http://schemas.openxmlformats.org/officeDocument/2006/customXml" ds:itemID="{069BCC91-662B-44AF-9F32-918919D4B3F0}">
+<ds:datastoreItem xmlns:ds="http://schemas.openxmlformats.org/officeDocument/2006/customXml" ds:itemID="{15FB1354-34B8-0544-91DE-B292E17384C6}">
   <ds:schemaRefs>
     <ds:schemaRef ds:uri="http://schemas.openxmlformats.org/officeDocument/2006/bibliography"/>
   </ds:schemaRefs>

</xml_diff>

<commit_message>
CV updates with new paper
</commit_message>
<xml_diff>
--- a/documents/Berginski_CV.docx
+++ b/documents/Berginski_CV.docx
@@ -66,7 +66,7 @@
         <w:t>Curriculum Vitae</w:t>
       </w:r>
     </w:p>
-    <w:p w14:noSpellErr="1">
+    <w:p>
       <w:pPr>
         <w:spacing w:after="0" w:line="240" w:lineRule="auto"/>
         <w:jc w:val="center"/>
@@ -82,7 +82,23 @@
           <w:sz w:val="24"/>
           <w:szCs w:val="24"/>
         </w:rPr>
-        <w:t>May 2018</w:t>
+        <w:t xml:space="preserve">October </w:t>
+      </w:r>
+      <w:r>
+        <w:rPr>
+          <w:rFonts w:ascii="Times New Roman" w:hAnsi="Times New Roman" w:cs="Times New Roman"/>
+          <w:sz w:val="24"/>
+          <w:szCs w:val="24"/>
+        </w:rPr>
+        <w:t>20</w:t>
+      </w:r>
+      <w:r>
+        <w:rPr>
+          <w:rFonts w:ascii="Times New Roman" w:hAnsi="Times New Roman" w:cs="Times New Roman"/>
+          <w:sz w:val="24"/>
+          <w:szCs w:val="24"/>
+        </w:rPr>
+        <w:t>20</w:t>
       </w:r>
       <w:bookmarkStart w:name="_GoBack" w:id="0"/>
       <w:bookmarkEnd w:id="0"/>
@@ -682,7 +698,7 @@
         </w:rPr>
         <w:t xml:space="preserve"> </w:t>
       </w:r>
-      <w:hyperlink r:id="Rec01efff22fe4bde">
+      <w:hyperlink r:id="Rabc5c36a63b84b00">
         <w:r>
           <w:rPr>
             <w:rStyle w:val="Hyperlink"/>
@@ -710,42 +726,14 @@
           <w:numId w:val="10"/>
         </w:numPr>
         <w:spacing w:line="240" w:lineRule="auto"/>
-        <w:ind w:left="270"/>
-        <w:rPr>
-          <w:rStyle w:val="citationauthor"/>
-          <w:sz w:val="24"/>
-          <w:szCs w:val="24"/>
-        </w:rPr>
-      </w:pPr>
-      <w:r>
-        <w:rPr>
-          <w:rStyle w:val="citationauthor"/>
-          <w:rFonts w:ascii="Times New Roman" w:hAnsi="Times New Roman"/>
-          <w:sz w:val="24"/>
-          <w:szCs w:val="24"/>
-        </w:rPr>
-        <w:t xml:space="preserve">Metz K, </w:t>
-      </w:r>
-      <w:proofErr w:type="spellStart"/>
-      <w:r>
-        <w:rPr>
-          <w:rStyle w:val="citationauthor"/>
-          <w:rFonts w:ascii="Times New Roman" w:hAnsi="Times New Roman"/>
-          <w:sz w:val="24"/>
-          <w:szCs w:val="24"/>
-        </w:rPr>
-        <w:t>Deoudes</w:t>
-      </w:r>
-      <w:proofErr w:type="spellEnd"/>
-      <w:r>
-        <w:rPr>
-          <w:rStyle w:val="citationauthor"/>
-          <w:rFonts w:ascii="Times New Roman" w:hAnsi="Times New Roman"/>
-          <w:sz w:val="24"/>
-          <w:szCs w:val="24"/>
-        </w:rPr>
-        <w:t xml:space="preserve"> EM, </w:t>
-      </w:r>
+        <w:ind w:left="288"/>
+        <w:rPr>
+          <w:rStyle w:val="citationauthor"/>
+          <w:rFonts w:ascii="Calibri" w:hAnsi="Calibri" w:eastAsia="Calibri" w:cs="Calibri" w:asciiTheme="minorAscii" w:hAnsiTheme="minorAscii" w:eastAsiaTheme="minorAscii" w:cstheme="minorAscii"/>
+          <w:sz w:val="22"/>
+          <w:szCs w:val="22"/>
+        </w:rPr>
+      </w:pPr>
       <w:proofErr w:type="spellStart"/>
       <w:r>
         <w:rPr>
@@ -776,15 +764,205 @@
         <w:rPr>
           <w:rStyle w:val="citationauthor"/>
           <w:rFonts w:ascii="Times New Roman" w:hAnsi="Times New Roman"/>
-          <w:b w:val="0"/>
-          <w:bCs w:val="0"/>
-          <w:sz w:val="24"/>
-          <w:szCs w:val="24"/>
-          <w:u w:val="none"/>
-        </w:rPr>
-        <w:t xml:space="preserve">, Jimenez-Ruiz I, Aksoy BA, Hammerbacher J, Gomez SM, </w:t>
+          <w:sz w:val="24"/>
+          <w:szCs w:val="24"/>
+        </w:rPr>
+        <w:t xml:space="preserve">, Moret N, Liu C, Goldfarb D, Sorger PK, Gomez </w:t>
+      </w:r>
+      <w:r>
+        <w:rPr>
+          <w:rStyle w:val="citationauthor"/>
+          <w:rFonts w:ascii="Times New Roman" w:hAnsi="Times New Roman"/>
+          <w:sz w:val="24"/>
+          <w:szCs w:val="24"/>
+        </w:rPr>
+        <w:t>SM</w:t>
+      </w:r>
+      <w:r>
+        <w:rPr>
+          <w:rStyle w:val="citationauthor"/>
+          <w:rFonts w:ascii="Times New Roman" w:hAnsi="Times New Roman"/>
+          <w:sz w:val="24"/>
+          <w:szCs w:val="24"/>
+        </w:rPr>
+        <w:t xml:space="preserve">. </w:t>
+      </w:r>
+      <w:r>
+        <w:rPr>
+          <w:rStyle w:val="citationauthor"/>
+          <w:rFonts w:ascii="Times New Roman" w:hAnsi="Times New Roman"/>
+          <w:sz w:val="24"/>
+          <w:szCs w:val="24"/>
+        </w:rPr>
+        <w:t xml:space="preserve">The Dark Kinase Knowledgebase: an online </w:t>
+      </w:r>
+      <w:r>
+        <w:rPr>
+          <w:rStyle w:val="citationauthor"/>
+          <w:rFonts w:ascii="Times New Roman" w:hAnsi="Times New Roman"/>
+          <w:sz w:val="24"/>
+          <w:szCs w:val="24"/>
+        </w:rPr>
+        <w:t>compendium</w:t>
+      </w:r>
+      <w:r>
+        <w:rPr>
+          <w:rStyle w:val="citationauthor"/>
+          <w:rFonts w:ascii="Times New Roman" w:hAnsi="Times New Roman"/>
+          <w:sz w:val="24"/>
+          <w:szCs w:val="24"/>
+        </w:rPr>
+        <w:t xml:space="preserve"> of knowledge and experimental results of understudied kinases</w:t>
+      </w:r>
+      <w:r>
+        <w:rPr>
+          <w:rStyle w:val="citationauthor"/>
+          <w:rFonts w:ascii="Times New Roman" w:hAnsi="Times New Roman"/>
+          <w:sz w:val="24"/>
+          <w:szCs w:val="24"/>
+        </w:rPr>
+        <w:t xml:space="preserve">. </w:t>
+      </w:r>
+      <w:r>
+        <w:rPr>
+          <w:rStyle w:val="citationauthor"/>
+          <w:rFonts w:ascii="Times New Roman" w:hAnsi="Times New Roman"/>
+          <w:i w:val="1"/>
+          <w:iCs w:val="1"/>
+          <w:sz w:val="24"/>
+          <w:szCs w:val="24"/>
+        </w:rPr>
+        <w:t>Nucleic Acids Research</w:t>
+      </w:r>
+      <w:r>
+        <w:rPr>
+          <w:rStyle w:val="citationauthor"/>
+          <w:rFonts w:ascii="Times New Roman" w:hAnsi="Times New Roman"/>
+          <w:i w:val="0"/>
+          <w:iCs w:val="0"/>
+          <w:sz w:val="24"/>
+          <w:szCs w:val="24"/>
+        </w:rPr>
+        <w:t>, 2020 (</w:t>
+      </w:r>
+      <w:hyperlink r:id="Rdc82572daf5d4d24">
+        <w:r>
+          <w:rPr>
+            <w:rStyle w:val="Hyperlink"/>
+            <w:rFonts w:ascii="Times New Roman" w:hAnsi="Times New Roman"/>
+            <w:i w:val="0"/>
+            <w:iCs w:val="0"/>
+            <w:sz w:val="24"/>
+            <w:szCs w:val="24"/>
+          </w:rPr>
+          <w:t>HTML</w:t>
+        </w:r>
+      </w:hyperlink>
+      <w:r>
+        <w:rPr>
+          <w:rStyle w:val="citationauthor"/>
+          <w:rFonts w:ascii="Times New Roman" w:hAnsi="Times New Roman"/>
+          <w:i w:val="0"/>
+          <w:iCs w:val="0"/>
+          <w:sz w:val="24"/>
+          <w:szCs w:val="24"/>
+        </w:rPr>
+        <w:t>|</w:t>
+      </w:r>
+      <w:hyperlink r:id="R224c48e3cba84f5a">
+        <w:r>
+          <w:rPr>
+            <w:rStyle w:val="Hyperlink"/>
+            <w:rFonts w:ascii="Times New Roman" w:hAnsi="Times New Roman"/>
+            <w:i w:val="0"/>
+            <w:iCs w:val="0"/>
+            <w:sz w:val="24"/>
+            <w:szCs w:val="24"/>
+          </w:rPr>
+          <w:t>PDF</w:t>
+        </w:r>
+      </w:hyperlink>
+      <w:r>
+        <w:rPr>
+          <w:rStyle w:val="citationauthor"/>
+          <w:rFonts w:ascii="Times New Roman" w:hAnsi="Times New Roman"/>
+          <w:i w:val="0"/>
+          <w:iCs w:val="0"/>
+          <w:sz w:val="24"/>
+          <w:szCs w:val="24"/>
+        </w:rPr>
+        <w:t>)</w:t>
+      </w:r>
+    </w:p>
+    <w:p>
+      <w:pPr>
+        <w:pStyle w:val="ListParagraph"/>
+        <w:numPr>
+          <w:ilvl w:val="0"/>
+          <w:numId w:val="10"/>
+        </w:numPr>
+        <w:spacing w:line="240" w:lineRule="auto"/>
+        <w:ind w:left="288"/>
+        <w:rPr>
+          <w:rStyle w:val="citationauthor"/>
+          <w:rFonts w:ascii="Calibri" w:hAnsi="Calibri" w:eastAsia="Calibri" w:cs="Calibri" w:asciiTheme="minorAscii" w:hAnsiTheme="minorAscii" w:eastAsiaTheme="minorAscii" w:cstheme="minorAscii"/>
+          <w:sz w:val="22"/>
+          <w:szCs w:val="22"/>
+        </w:rPr>
+      </w:pPr>
+      <w:r>
+        <w:rPr>
+          <w:rStyle w:val="citationauthor"/>
+          <w:rFonts w:ascii="Times New Roman" w:hAnsi="Times New Roman"/>
+          <w:sz w:val="24"/>
+          <w:szCs w:val="24"/>
+        </w:rPr>
+        <w:t xml:space="preserve">Metz K, </w:t>
+      </w:r>
+      <w:r>
+        <w:rPr>
+          <w:rStyle w:val="citationauthor"/>
+          <w:rFonts w:ascii="Times New Roman" w:hAnsi="Times New Roman"/>
+          <w:sz w:val="24"/>
+          <w:szCs w:val="24"/>
+        </w:rPr>
+        <w:t>Deoudes</w:t>
+      </w:r>
+      <w:r>
+        <w:rPr>
+          <w:rStyle w:val="citationauthor"/>
+          <w:rFonts w:ascii="Times New Roman" w:hAnsi="Times New Roman"/>
+          <w:sz w:val="24"/>
+          <w:szCs w:val="24"/>
+        </w:rPr>
+        <w:t xml:space="preserve"> EM, </w:t>
       </w:r>
       <w:proofErr w:type="spellStart"/>
+      <w:r>
+        <w:rPr>
+          <w:rStyle w:val="citationauthor"/>
+          <w:rFonts w:ascii="Times New Roman" w:hAnsi="Times New Roman"/>
+          <w:b w:val="1"/>
+          <w:bCs w:val="1"/>
+          <w:sz w:val="24"/>
+          <w:szCs w:val="24"/>
+          <w:u w:val="single"/>
+        </w:rPr>
+        <w:t>Berginski</w:t>
+      </w:r>
+      <w:proofErr w:type="spellEnd"/>
+      <w:r>
+        <w:rPr>
+          <w:rStyle w:val="citationauthor"/>
+          <w:rFonts w:ascii="Times New Roman" w:hAnsi="Times New Roman"/>
+          <w:b w:val="1"/>
+          <w:bCs w:val="1"/>
+          <w:sz w:val="24"/>
+          <w:szCs w:val="24"/>
+          <w:u w:val="single"/>
+        </w:rPr>
+        <w:t xml:space="preserve"> ME</w:t>
+      </w:r>
       <w:r>
         <w:rPr>
           <w:rStyle w:val="citationauthor"/>
@@ -795,9 +973,9 @@
           <w:szCs w:val="24"/>
           <w:u w:val="none"/>
         </w:rPr>
-        <w:t>Phanstiel</w:t>
-      </w:r>
-      <w:proofErr w:type="spellEnd"/>
+        <w:t xml:space="preserve">, Jimenez-Ruiz I, Aksoy BA, Hammerbacher J, Gomez SM, </w:t>
+      </w:r>
+      <w:proofErr w:type="spellStart"/>
       <w:r>
         <w:rPr>
           <w:rStyle w:val="citationauthor"/>
@@ -808,7 +986,70 @@
           <w:szCs w:val="24"/>
           <w:u w:val="none"/>
         </w:rPr>
-        <w:t xml:space="preserve"> DH. </w:t>
+        <w:t>Phanstiel</w:t>
+      </w:r>
+      <w:proofErr w:type="spellEnd"/>
+      <w:r>
+        <w:rPr>
+          <w:rStyle w:val="citationauthor"/>
+          <w:rFonts w:ascii="Times New Roman" w:hAnsi="Times New Roman"/>
+          <w:b w:val="0"/>
+          <w:bCs w:val="0"/>
+          <w:sz w:val="24"/>
+          <w:szCs w:val="24"/>
+          <w:u w:val="none"/>
+        </w:rPr>
+        <w:t xml:space="preserve"> DH.</w:t>
+      </w:r>
+      <w:r>
+        <w:rPr>
+          <w:rStyle w:val="citationauthor"/>
+          <w:rFonts w:ascii="Times New Roman" w:hAnsi="Times New Roman"/>
+          <w:b w:val="0"/>
+          <w:bCs w:val="0"/>
+          <w:sz w:val="24"/>
+          <w:szCs w:val="24"/>
+          <w:u w:val="none"/>
+        </w:rPr>
+        <w:t xml:space="preserve"> Coral: Clear and Customizable Visualization of Human </w:t>
+      </w:r>
+      <w:proofErr w:type="spellStart"/>
+      <w:r>
+        <w:rPr>
+          <w:rStyle w:val="citationauthor"/>
+          <w:rFonts w:ascii="Times New Roman" w:hAnsi="Times New Roman"/>
+          <w:b w:val="0"/>
+          <w:bCs w:val="0"/>
+          <w:sz w:val="24"/>
+          <w:szCs w:val="24"/>
+          <w:u w:val="none"/>
+        </w:rPr>
+        <w:t>Kinome</w:t>
+      </w:r>
+      <w:proofErr w:type="spellEnd"/>
+      <w:r>
+        <w:rPr>
+          <w:rStyle w:val="citationauthor"/>
+          <w:rFonts w:ascii="Times New Roman" w:hAnsi="Times New Roman"/>
+          <w:b w:val="0"/>
+          <w:bCs w:val="0"/>
+          <w:sz w:val="24"/>
+          <w:szCs w:val="24"/>
+          <w:u w:val="none"/>
+        </w:rPr>
+        <w:t xml:space="preserve"> Data.</w:t>
+      </w:r>
+      <w:r>
+        <w:rPr>
+          <w:rStyle w:val="citationauthor"/>
+          <w:rFonts w:ascii="Times New Roman" w:hAnsi="Times New Roman"/>
+          <w:b w:val="0"/>
+          <w:bCs w:val="0"/>
+          <w:sz w:val="24"/>
+          <w:szCs w:val="24"/>
+          <w:u w:val="none"/>
+        </w:rPr>
+        <w:t xml:space="preserve"> </w:t>
       </w:r>
       <w:r>
         <w:rPr>
@@ -836,7 +1077,7 @@
         </w:rPr>
         <w:t>, 2018 (</w:t>
       </w:r>
-      <w:hyperlink r:id="R866d800bd53f418f">
+      <w:hyperlink r:id="R35a6ec6706d344f1">
         <w:r>
           <w:rPr>
             <w:rStyle w:val="Hyperlink"/>
@@ -862,7 +1103,7 @@
         </w:rPr>
         <w:t>|</w:t>
       </w:r>
-      <w:hyperlink r:id="R58d19cc3779e45b3">
+      <w:hyperlink r:id="Ra0a698485c334d0b">
         <w:r>
           <w:rPr>
             <w:rStyle w:val="Hyperlink"/>
@@ -914,10 +1155,6 @@
         </w:rPr>
         <w:t>cover for Cell Systems issue</w:t>
       </w:r>
-      <w:proofErr w:type="spellStart"/>
-      <w:proofErr w:type="spellEnd"/>
-      <w:proofErr w:type="spellStart"/>
-      <w:proofErr w:type="spellEnd"/>
     </w:p>
     <w:p>
       <w:pPr>
@@ -927,7 +1164,7 @@
           <w:numId w:val="10"/>
         </w:numPr>
         <w:spacing w:line="240" w:lineRule="auto"/>
-        <w:ind w:left="270"/>
+        <w:ind w:left="288"/>
         <w:rPr>
           <w:rStyle w:val="citationauthor"/>
           <w:sz w:val="24"/>
@@ -1000,7 +1237,7 @@
         </w:rPr>
         <w:t>, 2018 (</w:t>
       </w:r>
-      <w:hyperlink r:id="Rf713a9f8c8f448bf">
+      <w:hyperlink r:id="Rdbce9d030bcf4f30">
         <w:r>
           <w:rPr>
             <w:rStyle w:val="Hyperlink"/>
@@ -1020,7 +1257,7 @@
         </w:rPr>
         <w:t>|</w:t>
       </w:r>
-      <w:hyperlink r:id="R54fdeb695ba642a0">
+      <w:hyperlink r:id="Rd25feb19b4744833">
         <w:r>
           <w:rPr>
             <w:rStyle w:val="Hyperlink"/>
@@ -1049,6 +1286,7 @@
           <w:numId w:val="10"/>
         </w:numPr>
         <w:spacing w:line="240" w:lineRule="auto"/>
+        <w:ind w:left="288"/>
         <w:rPr>
           <w:noProof w:val="0"/>
           <w:sz w:val="24"/>
@@ -1103,7 +1341,7 @@
         <w:t>,Le</w:t>
       </w:r>
       <w:proofErr w:type="spellEnd"/>
-      <w:hyperlink r:id="R64d2bdb9be9a4840">
+      <w:hyperlink r:id="R5843f9a8d35644f9">
         <w:r>
           <w:rPr>
             <w:rStyle w:val="Hyperlink"/>
@@ -1115,7 +1353,33 @@
             <w:u w:val="none"/>
             <w:lang w:val="en-US"/>
           </w:rPr>
-          <w:t xml:space="preserve"> CP, </w:t>
+          <w:t xml:space="preserve"> </w:t>
+        </w:r>
+        <w:r>
+          <w:rPr>
+            <w:rStyle w:val="Hyperlink"/>
+            <w:rFonts w:ascii="Times New Roman" w:hAnsi="Times New Roman" w:eastAsia="Times New Roman" w:cs="Times New Roman"/>
+            <w:noProof w:val="0"/>
+            <w:color w:val="auto"/>
+            <w:sz w:val="24"/>
+            <w:szCs w:val="24"/>
+            <w:u w:val="none"/>
+            <w:lang w:val="en-US"/>
+          </w:rPr>
+          <w:t>CP</w:t>
+        </w:r>
+        <w:r>
+          <w:rPr>
+            <w:rStyle w:val="Hyperlink"/>
+            <w:rFonts w:ascii="Times New Roman" w:hAnsi="Times New Roman" w:eastAsia="Times New Roman" w:cs="Times New Roman"/>
+            <w:noProof w:val="0"/>
+            <w:color w:val="auto"/>
+            <w:sz w:val="24"/>
+            <w:szCs w:val="24"/>
+            <w:u w:val="none"/>
+            <w:lang w:val="en-US"/>
+          </w:rPr>
+          <w:t>, </w:t>
         </w:r>
       </w:hyperlink>
       <w:r>
@@ -1130,7 +1394,7 @@
         </w:rPr>
         <w:t xml:space="preserve"> Hassan</w:t>
       </w:r>
-      <w:hyperlink r:id="R7808878100d94b01">
+      <w:hyperlink r:id="R026aa617a8b04634">
         <w:r>
           <w:rPr>
             <w:rStyle w:val="Hyperlink"/>
@@ -1157,7 +1421,7 @@
         </w:rPr>
         <w:t xml:space="preserve"> Pon</w:t>
       </w:r>
-      <w:hyperlink r:id="Rba7f19e3ce534625">
+      <w:hyperlink r:id="Rf6aa91ae77eb4839">
         <w:r>
           <w:rPr>
             <w:rStyle w:val="Hyperlink"/>
@@ -1184,7 +1448,6 @@
         </w:rPr>
         <w:t xml:space="preserve"> </w:t>
       </w:r>
-      <w:proofErr w:type="spellStart"/>
       <w:r>
         <w:rPr>
           <w:rFonts w:ascii="Times New Roman" w:hAnsi="Times New Roman" w:eastAsia="Times New Roman" w:cs="Times New Roman"/>
@@ -1197,8 +1460,7 @@
         </w:rPr>
         <w:t>Albold</w:t>
       </w:r>
-      <w:proofErr w:type="spellEnd"/>
-      <w:hyperlink r:id="Rda5694eb1d7044a3">
+      <w:hyperlink r:id="R79f2f1553c844459">
         <w:r>
           <w:rPr>
             <w:rStyle w:val="Hyperlink"/>
@@ -1241,7 +1503,7 @@
         <w:t>Berginski</w:t>
       </w:r>
       <w:proofErr w:type="spellEnd"/>
-      <w:hyperlink r:id="Re9d88ee968d0416e">
+      <w:hyperlink r:id="R9102b8fc2e484423">
         <w:r>
           <w:rPr>
             <w:rStyle w:val="Hyperlink"/>
@@ -1284,7 +1546,7 @@
         </w:rPr>
         <w:t xml:space="preserve"> Huang</w:t>
       </w:r>
-      <w:hyperlink r:id="R3dd863800e1c4aa7">
+      <w:hyperlink r:id="R8b2faf18f0974554">
         <w:r>
           <w:rPr>
             <w:rStyle w:val="Hyperlink"/>
@@ -1311,7 +1573,7 @@
         </w:rPr>
         <w:t xml:space="preserve"> Bear</w:t>
       </w:r>
-      <w:hyperlink r:id="R9143133f4f5f4ae7">
+      <w:hyperlink r:id="Ra05b5b611e774dee">
         <w:r>
           <w:rPr>
             <w:rStyle w:val="Hyperlink"/>
@@ -1338,7 +1600,7 @@
         </w:rPr>
         <w:t xml:space="preserve"> Lane</w:t>
       </w:r>
-      <w:hyperlink r:id="R660c167d97cf4a13">
+      <w:hyperlink r:id="R7d0e7b4e030b4710">
         <w:r>
           <w:rPr>
             <w:rStyle w:val="Hyperlink"/>
@@ -1365,7 +1627,7 @@
         </w:rPr>
         <w:t xml:space="preserve"> Halls</w:t>
       </w:r>
-      <w:hyperlink r:id="R7d9299e6e219453d">
+      <w:hyperlink r:id="R62f5f318ec5d4586">
         <w:r>
           <w:rPr>
             <w:rStyle w:val="Hyperlink"/>
@@ -1392,7 +1654,7 @@
         </w:rPr>
         <w:t>Ferrari</w:t>
       </w:r>
-      <w:hyperlink r:id="Re60c8f8d10934e29">
+      <w:hyperlink r:id="R69f4178ecca449a4">
         <w:r>
           <w:rPr>
             <w:rStyle w:val="Hyperlink"/>
@@ -1419,7 +1681,7 @@
         </w:rPr>
         <w:t xml:space="preserve"> Nowell</w:t>
       </w:r>
-      <w:hyperlink r:id="R5e1b977fa98341c9">
+      <w:hyperlink r:id="Rd1c2dc57fe0d4c69">
         <w:r>
           <w:rPr>
             <w:rStyle w:val="Hyperlink"/>
@@ -1511,7 +1773,7 @@
         </w:rPr>
         <w:t>, 2015 (</w:t>
       </w:r>
-      <w:hyperlink r:id="Rd7e14ee4bb6c4711">
+      <w:hyperlink r:id="Rabe78eb3a713438d">
         <w:r>
           <w:rPr>
             <w:rStyle w:val="Hyperlink"/>
@@ -1538,7 +1800,7 @@
         </w:rPr>
         <w:t>|</w:t>
       </w:r>
-      <w:hyperlink r:id="R477b64b78b6b42e7">
+      <w:hyperlink r:id="R3265c912997043ce">
         <w:r>
           <w:rPr>
             <w:rStyle w:val="Hyperlink"/>
@@ -1574,7 +1836,7 @@
           <w:numId w:val="10"/>
         </w:numPr>
         <w:spacing w:line="240" w:lineRule="auto"/>
-        <w:ind w:left="270"/>
+        <w:ind w:left="288"/>
         <w:rPr>
           <w:rStyle w:val="citationauthor"/>
           <w:rFonts w:ascii="Times New Roman" w:hAnsi="Times New Roman" w:eastAsia="Times New Roman" w:cs="Times New Roman"/>
@@ -1655,7 +1917,7 @@
         </w:rPr>
         <w:t>, 2015 (</w:t>
       </w:r>
-      <w:hyperlink r:id="R23ca913f6e15417b">
+      <w:hyperlink r:id="R7ead3fc9e3164052">
         <w:r>
           <w:rPr>
             <w:rStyle w:val="Hyperlink"/>
@@ -1675,7 +1937,7 @@
         </w:rPr>
         <w:t>|</w:t>
       </w:r>
-      <w:hyperlink r:id="R3d41e70bb6ca4c88">
+      <w:hyperlink r:id="Ra0fffe92fd1c44cb">
         <w:r>
           <w:rPr>
             <w:rStyle w:val="Hyperlink"/>
@@ -1704,7 +1966,7 @@
           <w:numId w:val="10"/>
         </w:numPr>
         <w:spacing w:line="240" w:lineRule="auto"/>
-        <w:ind w:left="270"/>
+        <w:ind w:left="288"/>
         <w:rPr>
           <w:rStyle w:val="citationauthor"/>
           <w:rFonts w:ascii="Times New Roman" w:hAnsi="Times New Roman" w:eastAsia="Times New Roman" w:cs="Times New Roman"/>
@@ -1721,7 +1983,6 @@
         </w:rPr>
         <w:t xml:space="preserve">Chan KT, </w:t>
       </w:r>
-      <w:proofErr w:type="spellStart"/>
       <w:r>
         <w:rPr>
           <w:rStyle w:val="citationauthor"/>
@@ -1731,15 +1992,50 @@
         </w:rPr>
         <w:t>Asokan</w:t>
       </w:r>
-      <w:proofErr w:type="spellEnd"/>
-      <w:r>
-        <w:rPr>
-          <w:rStyle w:val="citationauthor"/>
-          <w:rFonts w:ascii="Times New Roman" w:hAnsi="Times New Roman" w:eastAsia="Times New Roman" w:cs="Times New Roman"/>
-          <w:sz w:val="24"/>
-          <w:szCs w:val="24"/>
-        </w:rPr>
-        <w:t xml:space="preserve"> SB, King SJ, Bo T, Dubose ES, Liu W, </w:t>
+      <w:r>
+        <w:rPr>
+          <w:rStyle w:val="citationauthor"/>
+          <w:rFonts w:ascii="Times New Roman" w:hAnsi="Times New Roman" w:eastAsia="Times New Roman" w:cs="Times New Roman"/>
+          <w:sz w:val="24"/>
+          <w:szCs w:val="24"/>
+        </w:rPr>
+        <w:t xml:space="preserve"> </w:t>
+      </w:r>
+      <w:r>
+        <w:rPr>
+          <w:rStyle w:val="citationauthor"/>
+          <w:rFonts w:ascii="Times New Roman" w:hAnsi="Times New Roman" w:eastAsia="Times New Roman" w:cs="Times New Roman"/>
+          <w:sz w:val="24"/>
+          <w:szCs w:val="24"/>
+        </w:rPr>
+        <w:t>SB</w:t>
+      </w:r>
+      <w:r>
+        <w:rPr>
+          <w:rStyle w:val="citationauthor"/>
+          <w:rFonts w:ascii="Times New Roman" w:hAnsi="Times New Roman" w:eastAsia="Times New Roman" w:cs="Times New Roman"/>
+          <w:sz w:val="24"/>
+          <w:szCs w:val="24"/>
+        </w:rPr>
+        <w:t xml:space="preserve">, King SJ, Bo T, Dubose </w:t>
+      </w:r>
+      <w:r>
+        <w:rPr>
+          <w:rStyle w:val="citationauthor"/>
+          <w:rFonts w:ascii="Times New Roman" w:hAnsi="Times New Roman" w:eastAsia="Times New Roman" w:cs="Times New Roman"/>
+          <w:sz w:val="24"/>
+          <w:szCs w:val="24"/>
+        </w:rPr>
+        <w:t>ES</w:t>
+      </w:r>
+      <w:r>
+        <w:rPr>
+          <w:rStyle w:val="citationauthor"/>
+          <w:rFonts w:ascii="Times New Roman" w:hAnsi="Times New Roman" w:eastAsia="Times New Roman" w:cs="Times New Roman"/>
+          <w:sz w:val="24"/>
+          <w:szCs w:val="24"/>
+        </w:rPr>
+        <w:t xml:space="preserve">, Liu W, </w:t>
       </w:r>
       <w:proofErr w:type="spellStart"/>
       <w:r>
@@ -1774,7 +2070,25 @@
           <w:sz w:val="24"/>
           <w:szCs w:val="24"/>
         </w:rPr>
-        <w:t xml:space="preserve">, Simon JM, Davis IJ, Gomez SM, Sharpless NE, Bear JE. LKB1 loss in melanoma disrupts directional migration toward extracellular matrix cues. </w:t>
+        <w:t xml:space="preserve">, Simon JM, Davis IJ, Gomez SM, Sharpless NE, Bear JE. LKB1 loss in melanoma disrupts </w:t>
+      </w:r>
+      <w:r>
+        <w:rPr>
+          <w:rStyle w:val="citationauthor"/>
+          <w:rFonts w:ascii="Times New Roman" w:hAnsi="Times New Roman" w:eastAsia="Times New Roman" w:cs="Times New Roman"/>
+          <w:sz w:val="24"/>
+          <w:szCs w:val="24"/>
+        </w:rPr>
+        <w:t>directional</w:t>
+      </w:r>
+      <w:r>
+        <w:rPr>
+          <w:rStyle w:val="citationauthor"/>
+          <w:rFonts w:ascii="Times New Roman" w:hAnsi="Times New Roman" w:eastAsia="Times New Roman" w:cs="Times New Roman"/>
+          <w:sz w:val="24"/>
+          <w:szCs w:val="24"/>
+        </w:rPr>
+        <w:t xml:space="preserve"> migration toward extracellular matrix cues. </w:t>
       </w:r>
       <w:r>
         <w:rPr>
@@ -1807,7 +2121,7 @@
         </w:rPr>
         <w:t xml:space="preserve"> 2014 (</w:t>
       </w:r>
-      <w:hyperlink r:id="R851e010d0c8747c7">
+      <w:hyperlink r:id="Rb4f3dd4cf9324c3b">
         <w:r>
           <w:rPr>
             <w:rStyle w:val="Hyperlink"/>
@@ -1827,7 +2141,7 @@
         </w:rPr>
         <w:t>|</w:t>
       </w:r>
-      <w:hyperlink r:id="R6bcc753ee26b460a">
+      <w:hyperlink r:id="Rf4d09659539c4ef0">
         <w:r>
           <w:rPr>
             <w:rStyle w:val="Hyperlink"/>
@@ -1873,7 +2187,6 @@
         </w:rPr>
         <w:t>Chu PH, </w:t>
       </w:r>
-      <w:proofErr w:type="spellStart"/>
       <w:r>
         <w:rPr>
           <w:rStyle w:val="citationauthor"/>
@@ -1883,7 +2196,6 @@
         </w:rPr>
         <w:t>Tsygankov</w:t>
       </w:r>
-      <w:proofErr w:type="spellEnd"/>
       <w:r>
         <w:rPr>
           <w:rStyle w:val="citationauthor"/>
@@ -1893,7 +2205,6 @@
         </w:rPr>
         <w:t xml:space="preserve"> D, </w:t>
       </w:r>
-      <w:proofErr w:type="spellStart"/>
       <w:r>
         <w:rPr>
           <w:rStyle w:val="citationauthor"/>
@@ -1906,7 +2217,6 @@
         </w:rPr>
         <w:t>Berginski</w:t>
       </w:r>
-      <w:proofErr w:type="spellEnd"/>
       <w:r>
         <w:rPr>
           <w:rStyle w:val="citationauthor"/>
@@ -1928,7 +2238,6 @@
         </w:rPr>
         <w:t>, </w:t>
       </w:r>
-      <w:proofErr w:type="spellStart"/>
       <w:r>
         <w:rPr>
           <w:rStyle w:val="citationauthor"/>
@@ -1938,7 +2247,6 @@
         </w:rPr>
         <w:t>Dagliyan</w:t>
       </w:r>
-      <w:proofErr w:type="spellEnd"/>
       <w:r>
         <w:rPr>
           <w:rStyle w:val="citationauthor"/>
@@ -1948,7 +2256,6 @@
         </w:rPr>
         <w:t xml:space="preserve"> O, Gomez SM, </w:t>
       </w:r>
-      <w:proofErr w:type="spellStart"/>
       <w:r>
         <w:rPr>
           <w:rStyle w:val="citationauthor"/>
@@ -1958,7 +2265,6 @@
         </w:rPr>
         <w:t>Elston</w:t>
       </w:r>
-      <w:proofErr w:type="spellEnd"/>
       <w:r>
         <w:rPr>
           <w:rStyle w:val="citationauthor"/>
@@ -1968,7 +2274,6 @@
         </w:rPr>
         <w:t xml:space="preserve"> TC, </w:t>
       </w:r>
-      <w:proofErr w:type="spellStart"/>
       <w:r>
         <w:rPr>
           <w:rStyle w:val="citationauthor"/>
@@ -1978,7 +2283,6 @@
         </w:rPr>
         <w:t>Karginov</w:t>
       </w:r>
-      <w:proofErr w:type="spellEnd"/>
       <w:r>
         <w:rPr>
           <w:rStyle w:val="citationauthor"/>
@@ -1988,7 +2292,6 @@
         </w:rPr>
         <w:t xml:space="preserve"> AV, Hahn KM. Engineered kinase activation reveals unique </w:t>
       </w:r>
-      <w:proofErr w:type="spellStart"/>
       <w:r>
         <w:rPr>
           <w:rStyle w:val="citationauthor"/>
@@ -1998,7 +2301,6 @@
         </w:rPr>
         <w:t>morphodynamic</w:t>
       </w:r>
-      <w:proofErr w:type="spellEnd"/>
       <w:r>
         <w:rPr>
           <w:rStyle w:val="citationauthor"/>
@@ -2008,7 +2310,6 @@
         </w:rPr>
         <w:t xml:space="preserve"> phenotypes and associated trafficking for </w:t>
       </w:r>
-      <w:proofErr w:type="spellStart"/>
       <w:r>
         <w:rPr>
           <w:rStyle w:val="citationauthor"/>
@@ -2018,7 +2319,6 @@
         </w:rPr>
         <w:t>Src</w:t>
       </w:r>
-      <w:proofErr w:type="spellEnd"/>
       <w:r>
         <w:rPr>
           <w:rStyle w:val="citationauthor"/>
@@ -2048,7 +2348,7 @@
         </w:rPr>
         <w:t>, 2014 (</w:t>
       </w:r>
-      <w:hyperlink r:id="R521e34289a3f434a">
+      <w:hyperlink r:id="Ref2ee833202f4a66">
         <w:r>
           <w:rPr>
             <w:rStyle w:val="Hyperlink"/>
@@ -2068,7 +2368,7 @@
         </w:rPr>
         <w:t>|</w:t>
       </w:r>
-      <w:hyperlink r:id="R3a4912dee8784307">
+      <w:hyperlink r:id="R021fec89c7244092">
         <w:r>
           <w:rPr>
             <w:rStyle w:val="Hyperlink"/>
@@ -2105,7 +2405,6 @@
           <w:szCs w:val="24"/>
         </w:rPr>
       </w:pPr>
-      <w:proofErr w:type="spellStart"/>
       <w:r>
         <w:rPr>
           <w:rStyle w:val="citationauthor"/>
@@ -2118,7 +2417,6 @@
         </w:rPr>
         <w:t>Berginski</w:t>
       </w:r>
-      <w:proofErr w:type="spellEnd"/>
       <w:r>
         <w:rPr>
           <w:rStyle w:val="citationauthor"/>
@@ -2140,7 +2438,6 @@
         </w:rPr>
         <w:t xml:space="preserve">, Creed SJ, Cochran S, Roadcap DW, Bear JE, Gomez SM. Automated analysis of </w:t>
       </w:r>
-      <w:proofErr w:type="spellStart"/>
       <w:r>
         <w:rPr>
           <w:rStyle w:val="citationauthor"/>
@@ -2150,7 +2447,6 @@
         </w:rPr>
         <w:t>invadopodia</w:t>
       </w:r>
-      <w:proofErr w:type="spellEnd"/>
       <w:r>
         <w:rPr>
           <w:rStyle w:val="citationauthor"/>
@@ -2160,7 +2456,6 @@
         </w:rPr>
         <w:t xml:space="preserve"> dynamics in live cells. </w:t>
       </w:r>
-      <w:proofErr w:type="spellStart"/>
       <w:r>
         <w:rPr>
           <w:rStyle w:val="citationauthor"/>
@@ -2172,7 +2467,6 @@
         </w:rPr>
         <w:t>PeerJ</w:t>
       </w:r>
-      <w:proofErr w:type="spellEnd"/>
       <w:r>
         <w:rPr>
           <w:rStyle w:val="citationauthor"/>
@@ -2182,7 +2476,7 @@
         </w:rPr>
         <w:t>, 2014 (</w:t>
       </w:r>
-      <w:hyperlink r:id="R0d8fdde50eee4039">
+      <w:hyperlink r:id="Re92e6bb27a8a45d0">
         <w:r>
           <w:rPr>
             <w:rStyle w:val="Hyperlink"/>
@@ -2202,7 +2496,7 @@
         </w:rPr>
         <w:t>|</w:t>
       </w:r>
-      <w:hyperlink r:id="R48b53acb040b4852">
+      <w:hyperlink r:id="Rc6f34325f4c34033">
         <w:r>
           <w:rPr>
             <w:rStyle w:val="Hyperlink"/>
@@ -2231,7 +2525,6 @@
         </w:rPr>
         <w:t xml:space="preserve"> Part of and Cover Image for </w:t>
       </w:r>
-      <w:proofErr w:type="spellStart"/>
       <w:r>
         <w:rPr>
           <w:rStyle w:val="citationauthor"/>
@@ -2241,7 +2534,6 @@
         </w:rPr>
         <w:t>PeerJ’s</w:t>
       </w:r>
-      <w:proofErr w:type="spellEnd"/>
       <w:r>
         <w:rPr>
           <w:rStyle w:val="citationauthor"/>
@@ -2251,7 +2543,7 @@
         </w:rPr>
         <w:t xml:space="preserve"> Top Cancer Papers </w:t>
       </w:r>
-      <w:hyperlink r:id="R19849d06e1074111">
+      <w:hyperlink r:id="R92489f76a48f4b79">
         <w:r>
           <w:rPr>
             <w:rStyle w:val="Hyperlink"/>
@@ -2273,7 +2565,6 @@
         <w:spacing w:line="240" w:lineRule="auto"/>
         <w:ind w:left="270" w:hanging="270"/>
         <w:rPr>
-          <w:rStyle w:val="citationauthor"/>
           <w:rFonts w:ascii="Times New Roman" w:hAnsi="Times New Roman" w:eastAsia="Times New Roman" w:cs="Times New Roman"/>
           <w:sz w:val="24"/>
           <w:szCs w:val="24"/>
@@ -2352,9 +2643,26 @@
           <w:sz w:val="24"/>
           <w:szCs w:val="24"/>
         </w:rPr>
-        <w:t xml:space="preserve">, Chu P, Trudeau ED, Yi JJ, Gomez SM, </w:t>
-      </w:r>
-      <w:proofErr w:type="spellStart"/>
+        <w:t xml:space="preserve">, Chu P, Trudeau </w:t>
+      </w:r>
+      <w:r>
+        <w:rPr>
+          <w:rStyle w:val="citationauthor"/>
+          <w:rFonts w:ascii="Times New Roman" w:hAnsi="Times New Roman" w:eastAsia="Times New Roman" w:cs="Times New Roman"/>
+          <w:sz w:val="24"/>
+          <w:szCs w:val="24"/>
+        </w:rPr>
+        <w:t>ED</w:t>
+      </w:r>
+      <w:r>
+        <w:rPr>
+          <w:rStyle w:val="citationauthor"/>
+          <w:rFonts w:ascii="Times New Roman" w:hAnsi="Times New Roman" w:eastAsia="Times New Roman" w:cs="Times New Roman"/>
+          <w:sz w:val="24"/>
+          <w:szCs w:val="24"/>
+        </w:rPr>
+        <w:t xml:space="preserve">, Yi JJ, Gomez SM, </w:t>
+      </w:r>
       <w:r>
         <w:rPr>
           <w:rStyle w:val="citationauthor"/>
@@ -2364,17 +2672,34 @@
         </w:rPr>
         <w:t>Elston</w:t>
       </w:r>
-      <w:proofErr w:type="spellEnd"/>
-      <w:r>
-        <w:rPr>
-          <w:rStyle w:val="citationauthor"/>
-          <w:rFonts w:ascii="Times New Roman" w:hAnsi="Times New Roman" w:eastAsia="Times New Roman" w:cs="Times New Roman"/>
-          <w:sz w:val="24"/>
-          <w:szCs w:val="24"/>
-        </w:rPr>
-        <w:t xml:space="preserve"> TC, Hahn KM. </w:t>
-      </w:r>
-      <w:hyperlink r:id="R4185612c8e0b4760">
+      <w:r>
+        <w:rPr>
+          <w:rStyle w:val="citationauthor"/>
+          <w:rFonts w:ascii="Times New Roman" w:hAnsi="Times New Roman" w:eastAsia="Times New Roman" w:cs="Times New Roman"/>
+          <w:sz w:val="24"/>
+          <w:szCs w:val="24"/>
+        </w:rPr>
+        <w:t xml:space="preserve"> </w:t>
+      </w:r>
+      <w:r>
+        <w:rPr>
+          <w:rStyle w:val="citationauthor"/>
+          <w:rFonts w:ascii="Times New Roman" w:hAnsi="Times New Roman" w:eastAsia="Times New Roman" w:cs="Times New Roman"/>
+          <w:sz w:val="24"/>
+          <w:szCs w:val="24"/>
+        </w:rPr>
+        <w:t>TC</w:t>
+      </w:r>
+      <w:r>
+        <w:rPr>
+          <w:rStyle w:val="citationauthor"/>
+          <w:rFonts w:ascii="Times New Roman" w:hAnsi="Times New Roman" w:eastAsia="Times New Roman" w:cs="Times New Roman"/>
+          <w:sz w:val="24"/>
+          <w:szCs w:val="24"/>
+        </w:rPr>
+        <w:t xml:space="preserve">, Hahn KM. </w:t>
+      </w:r>
+      <w:hyperlink r:id="R30c2387a840a41cf">
         <w:r>
           <w:rPr>
             <w:rStyle w:val="citationauthor"/>
@@ -2414,7 +2739,7 @@
         </w:rPr>
         <w:t xml:space="preserve"> 2014 (</w:t>
       </w:r>
-      <w:hyperlink r:id="R35f09ca1d3574b2d">
+      <w:hyperlink r:id="R53c7a666df2b469e">
         <w:r>
           <w:rPr>
             <w:rStyle w:val="Hyperlink"/>
@@ -2434,7 +2759,7 @@
         </w:rPr>
         <w:t>|</w:t>
       </w:r>
-      <w:hyperlink r:id="R56eb887c2e634132">
+      <w:hyperlink r:id="R3bbbae2feffa42a3">
         <w:r>
           <w:rPr>
             <w:rStyle w:val="Hyperlink"/>
@@ -2465,19 +2790,36 @@
         <w:spacing w:line="240" w:lineRule="auto"/>
         <w:ind w:left="270" w:hanging="270"/>
         <w:rPr>
-          <w:rFonts w:ascii="Times New Roman" w:hAnsi="Times New Roman" w:eastAsia="Times New Roman" w:cs="Times New Roman"/>
-          <w:sz w:val="24"/>
-          <w:szCs w:val="24"/>
-        </w:rPr>
-      </w:pPr>
-      <w:r>
-        <w:rPr>
-          <w:rStyle w:val="citationauthor"/>
-          <w:rFonts w:ascii="Times New Roman" w:hAnsi="Times New Roman" w:eastAsia="Times New Roman" w:cs="Times New Roman"/>
-          <w:sz w:val="24"/>
-          <w:szCs w:val="24"/>
-        </w:rPr>
-        <w:t xml:space="preserve">Lin LK, Fulton LM, </w:t>
+          <w:sz w:val="24"/>
+          <w:szCs w:val="24"/>
+        </w:rPr>
+      </w:pPr>
+      <w:r>
+        <w:rPr>
+          <w:rStyle w:val="citationauthor"/>
+          <w:rFonts w:ascii="Times New Roman" w:hAnsi="Times New Roman" w:eastAsia="Times New Roman" w:cs="Times New Roman"/>
+          <w:sz w:val="24"/>
+          <w:szCs w:val="24"/>
+        </w:rPr>
+        <w:t xml:space="preserve">Lin LK, Fulton </w:t>
+      </w:r>
+      <w:r>
+        <w:rPr>
+          <w:rStyle w:val="citationauthor"/>
+          <w:rFonts w:ascii="Times New Roman" w:hAnsi="Times New Roman" w:eastAsia="Times New Roman" w:cs="Times New Roman"/>
+          <w:sz w:val="24"/>
+          <w:szCs w:val="24"/>
+        </w:rPr>
+        <w:t>LM</w:t>
+      </w:r>
+      <w:r>
+        <w:rPr>
+          <w:rStyle w:val="citationauthor"/>
+          <w:rFonts w:ascii="Times New Roman" w:hAnsi="Times New Roman" w:eastAsia="Times New Roman" w:cs="Times New Roman"/>
+          <w:sz w:val="24"/>
+          <w:szCs w:val="24"/>
+        </w:rPr>
+        <w:t xml:space="preserve">, </w:t>
       </w:r>
       <w:proofErr w:type="spellStart"/>
       <w:r>
@@ -2512,7 +2854,25 @@
           <w:sz w:val="24"/>
           <w:szCs w:val="24"/>
         </w:rPr>
-        <w:t xml:space="preserve">, West ML, Taylor NA, Moran TP, Coghill JM, Blazer BR, Bear JE, </w:t>
+        <w:t xml:space="preserve">, West ML, Taylor NA, Moran </w:t>
+      </w:r>
+      <w:r>
+        <w:rPr>
+          <w:rStyle w:val="citationauthor"/>
+          <w:rFonts w:ascii="Times New Roman" w:hAnsi="Times New Roman" w:eastAsia="Times New Roman" w:cs="Times New Roman"/>
+          <w:sz w:val="24"/>
+          <w:szCs w:val="24"/>
+        </w:rPr>
+        <w:t>TP</w:t>
+      </w:r>
+      <w:r>
+        <w:rPr>
+          <w:rStyle w:val="citationauthor"/>
+          <w:rFonts w:ascii="Times New Roman" w:hAnsi="Times New Roman" w:eastAsia="Times New Roman" w:cs="Times New Roman"/>
+          <w:sz w:val="24"/>
+          <w:szCs w:val="24"/>
+        </w:rPr>
+        <w:t xml:space="preserve">, Coghill JM, Blazer BR, Bear JE, </w:t>
       </w:r>
       <w:proofErr w:type="spellStart"/>
       <w:r>
@@ -2537,7 +2897,7 @@
       <w:r>
         <w:rPr>
           <w:rStyle w:val="citationauthor"/>
-          <w:rFonts w:ascii="Times New Roman" w:hAnsi="Times New Roman" w:cs="Times New Roman"/>
+          <w:rFonts w:ascii="Times New Roman" w:hAnsi="Times New Roman" w:eastAsia="Times New Roman" w:cs="Times New Roman"/>
           <w:sz w:val="24"/>
           <w:szCs w:val="24"/>
         </w:rPr>
@@ -2546,7 +2906,7 @@
       <w:r>
         <w:rPr>
           <w:rStyle w:val="citationauthor"/>
-          <w:rFonts w:ascii="Times New Roman" w:hAnsi="Times New Roman" w:cs="Times New Roman"/>
+          <w:rFonts w:ascii="Times New Roman" w:hAnsi="Times New Roman" w:eastAsia="Times New Roman" w:cs="Times New Roman"/>
           <w:i w:val="1"/>
           <w:iCs w:val="1"/>
           <w:sz w:val="24"/>
@@ -2557,13 +2917,316 @@
       <w:r>
         <w:rPr>
           <w:rStyle w:val="citationauthor"/>
-          <w:rFonts w:ascii="Times New Roman" w:hAnsi="Times New Roman" w:cs="Times New Roman"/>
+          <w:rFonts w:ascii="Times New Roman" w:hAnsi="Times New Roman" w:eastAsia="Times New Roman" w:cs="Times New Roman"/>
           <w:sz w:val="24"/>
           <w:szCs w:val="24"/>
         </w:rPr>
         <w:t>, 2014 (</w:t>
       </w:r>
-      <w:hyperlink r:id="Rbe253ecd098447a6">
+      <w:hyperlink r:id="R072077d0ae7c46a1">
+        <w:r>
+          <w:rPr>
+            <w:rStyle w:val="Hyperlink"/>
+            <w:rFonts w:ascii="Times New Roman" w:hAnsi="Times New Roman" w:eastAsia="Times New Roman" w:cs="Times New Roman"/>
+            <w:sz w:val="24"/>
+            <w:szCs w:val="24"/>
+          </w:rPr>
+          <w:t>HTML</w:t>
+        </w:r>
+      </w:hyperlink>
+      <w:r>
+        <w:rPr>
+          <w:rStyle w:val="citationauthor"/>
+          <w:rFonts w:ascii="Times New Roman" w:hAnsi="Times New Roman" w:eastAsia="Times New Roman" w:cs="Times New Roman"/>
+          <w:sz w:val="24"/>
+          <w:szCs w:val="24"/>
+        </w:rPr>
+        <w:t>|</w:t>
+      </w:r>
+      <w:hyperlink r:id="R8104bdda2deb4635">
+        <w:r>
+          <w:rPr>
+            <w:rStyle w:val="Hyperlink"/>
+            <w:rFonts w:ascii="Times New Roman" w:hAnsi="Times New Roman" w:eastAsia="Times New Roman" w:cs="Times New Roman"/>
+            <w:sz w:val="24"/>
+            <w:szCs w:val="24"/>
+          </w:rPr>
+          <w:t>PDF</w:t>
+        </w:r>
+      </w:hyperlink>
+      <w:r>
+        <w:rPr>
+          <w:rStyle w:val="citationauthor"/>
+          <w:rFonts w:ascii="Times New Roman" w:hAnsi="Times New Roman" w:eastAsia="Times New Roman" w:cs="Times New Roman"/>
+          <w:sz w:val="24"/>
+          <w:szCs w:val="24"/>
+        </w:rPr>
+        <w:t>)</w:t>
+      </w:r>
+    </w:p>
+    <w:p>
+      <w:pPr>
+        <w:pStyle w:val="ListParagraph"/>
+        <w:numPr>
+          <w:ilvl w:val="0"/>
+          <w:numId w:val="10"/>
+        </w:numPr>
+        <w:spacing w:line="240" w:lineRule="auto"/>
+        <w:ind w:left="270" w:hanging="270"/>
+        <w:rPr>
+          <w:sz w:val="24"/>
+          <w:szCs w:val="24"/>
+        </w:rPr>
+      </w:pPr>
+      <w:r>
+        <w:rPr>
+          <w:rStyle w:val="citationauthor"/>
+          <w:rFonts w:ascii="Times New Roman" w:hAnsi="Times New Roman" w:eastAsia="Times New Roman" w:cs="Times New Roman"/>
+          <w:sz w:val="24"/>
+          <w:szCs w:val="24"/>
+        </w:rPr>
+        <w:t xml:space="preserve">Vitriol </w:t>
+      </w:r>
+      <w:r>
+        <w:rPr>
+          <w:rStyle w:val="citationauthor"/>
+          <w:rFonts w:ascii="Times New Roman" w:hAnsi="Times New Roman" w:eastAsia="Times New Roman" w:cs="Times New Roman"/>
+          <w:sz w:val="24"/>
+          <w:szCs w:val="24"/>
+        </w:rPr>
+        <w:t>EA</w:t>
+      </w:r>
+      <w:r>
+        <w:rPr>
+          <w:rStyle w:val="citationauthor"/>
+          <w:rFonts w:ascii="Times New Roman" w:hAnsi="Times New Roman" w:eastAsia="Times New Roman" w:cs="Times New Roman"/>
+          <w:sz w:val="24"/>
+          <w:szCs w:val="24"/>
+        </w:rPr>
+        <w:t xml:space="preserve">, Wise </w:t>
+      </w:r>
+      <w:r>
+        <w:rPr>
+          <w:rStyle w:val="citationauthor"/>
+          <w:rFonts w:ascii="Times New Roman" w:hAnsi="Times New Roman" w:eastAsia="Times New Roman" w:cs="Times New Roman"/>
+          <w:sz w:val="24"/>
+          <w:szCs w:val="24"/>
+        </w:rPr>
+        <w:t>AL</w:t>
+      </w:r>
+      <w:r>
+        <w:rPr>
+          <w:rStyle w:val="citationauthor"/>
+          <w:rFonts w:ascii="Times New Roman" w:hAnsi="Times New Roman" w:eastAsia="Times New Roman" w:cs="Times New Roman"/>
+          <w:sz w:val="24"/>
+          <w:szCs w:val="24"/>
+        </w:rPr>
+        <w:t xml:space="preserve">, </w:t>
+      </w:r>
+      <w:proofErr w:type="spellStart"/>
+      <w:r>
+        <w:rPr>
+          <w:rStyle w:val="citationauthor"/>
+          <w:rFonts w:ascii="Times New Roman" w:hAnsi="Times New Roman" w:eastAsia="Times New Roman" w:cs="Times New Roman"/>
+          <w:b w:val="1"/>
+          <w:bCs w:val="1"/>
+          <w:sz w:val="24"/>
+          <w:szCs w:val="24"/>
+          <w:u w:val="single"/>
+        </w:rPr>
+        <w:t>Berginski</w:t>
+      </w:r>
+      <w:proofErr w:type="spellEnd"/>
+      <w:r>
+        <w:rPr>
+          <w:rStyle w:val="citationauthor"/>
+          <w:rFonts w:ascii="Times New Roman" w:hAnsi="Times New Roman" w:eastAsia="Times New Roman" w:cs="Times New Roman"/>
+          <w:b w:val="1"/>
+          <w:bCs w:val="1"/>
+          <w:sz w:val="24"/>
+          <w:szCs w:val="24"/>
+          <w:u w:val="single"/>
+        </w:rPr>
+        <w:t xml:space="preserve"> ME</w:t>
+      </w:r>
+      <w:r>
+        <w:rPr>
+          <w:rStyle w:val="citationauthor"/>
+          <w:rFonts w:ascii="Times New Roman" w:hAnsi="Times New Roman" w:eastAsia="Times New Roman" w:cs="Times New Roman"/>
+          <w:sz w:val="24"/>
+          <w:szCs w:val="24"/>
+        </w:rPr>
+        <w:t xml:space="preserve">, Bamburg JR, and Zheng JQ. Instantaneous Inactivation of Cofilin1 Demonstrates Its Functions of Filament Severing and Depolymerization in Regulating F-actin Networks. </w:t>
+      </w:r>
+      <w:r>
+        <w:rPr>
+          <w:rStyle w:val="citationauthor"/>
+          <w:rFonts w:ascii="Times New Roman" w:hAnsi="Times New Roman" w:eastAsia="Times New Roman" w:cs="Times New Roman"/>
+          <w:i w:val="1"/>
+          <w:iCs w:val="1"/>
+          <w:sz w:val="24"/>
+          <w:szCs w:val="24"/>
+        </w:rPr>
+        <w:t>Molecular Biology of the Cell</w:t>
+      </w:r>
+      <w:r>
+        <w:rPr>
+          <w:rStyle w:val="citationauthor"/>
+          <w:rFonts w:ascii="Times New Roman" w:hAnsi="Times New Roman" w:eastAsia="Times New Roman" w:cs="Times New Roman"/>
+          <w:sz w:val="24"/>
+          <w:szCs w:val="24"/>
+        </w:rPr>
+        <w:t>, 2013 (</w:t>
+      </w:r>
+      <w:hyperlink r:id="R133f2c05ef544137">
+        <w:r>
+          <w:rPr>
+            <w:rStyle w:val="Hyperlink"/>
+            <w:rFonts w:ascii="Times New Roman" w:hAnsi="Times New Roman" w:eastAsia="Times New Roman" w:cs="Times New Roman"/>
+            <w:sz w:val="24"/>
+            <w:szCs w:val="24"/>
+          </w:rPr>
+          <w:t>HTML</w:t>
+        </w:r>
+      </w:hyperlink>
+      <w:r>
+        <w:rPr>
+          <w:rStyle w:val="citationauthor"/>
+          <w:rFonts w:ascii="Times New Roman" w:hAnsi="Times New Roman" w:eastAsia="Times New Roman" w:cs="Times New Roman"/>
+          <w:sz w:val="24"/>
+          <w:szCs w:val="24"/>
+        </w:rPr>
+        <w:t>|</w:t>
+      </w:r>
+      <w:hyperlink r:id="R61f4eb7a0ef24eee">
+        <w:r>
+          <w:rPr>
+            <w:rStyle w:val="Hyperlink"/>
+            <w:rFonts w:ascii="Times New Roman" w:hAnsi="Times New Roman" w:eastAsia="Times New Roman" w:cs="Times New Roman"/>
+            <w:sz w:val="24"/>
+            <w:szCs w:val="24"/>
+          </w:rPr>
+          <w:t>PDF</w:t>
+        </w:r>
+      </w:hyperlink>
+      <w:r>
+        <w:rPr>
+          <w:rStyle w:val="citationauthor"/>
+          <w:rFonts w:ascii="Times New Roman" w:hAnsi="Times New Roman" w:eastAsia="Times New Roman" w:cs="Times New Roman"/>
+          <w:sz w:val="24"/>
+          <w:szCs w:val="24"/>
+        </w:rPr>
+        <w:t>)</w:t>
+      </w:r>
+    </w:p>
+    <w:p>
+      <w:pPr>
+        <w:pStyle w:val="ListParagraph"/>
+        <w:numPr>
+          <w:ilvl w:val="0"/>
+          <w:numId w:val="10"/>
+        </w:numPr>
+        <w:spacing w:line="240" w:lineRule="auto"/>
+        <w:ind w:left="360" w:hanging="360"/>
+        <w:rPr>
+          <w:rFonts w:ascii="Times New Roman" w:hAnsi="Times New Roman" w:eastAsia="Times New Roman" w:cs="Times New Roman"/>
+          <w:sz w:val="24"/>
+          <w:szCs w:val="24"/>
+        </w:rPr>
+      </w:pPr>
+      <w:proofErr w:type="spellStart"/>
+      <w:r>
+        <w:rPr>
+          <w:rFonts w:ascii="Times New Roman" w:hAnsi="Times New Roman" w:eastAsia="Times New Roman" w:cs="Times New Roman"/>
+          <w:b w:val="1"/>
+          <w:bCs w:val="1"/>
+          <w:sz w:val="24"/>
+          <w:szCs w:val="24"/>
+          <w:u w:val="single"/>
+        </w:rPr>
+        <w:t>Berginski</w:t>
+      </w:r>
+      <w:proofErr w:type="spellEnd"/>
+      <w:r>
+        <w:rPr>
+          <w:rFonts w:ascii="Times New Roman" w:hAnsi="Times New Roman" w:eastAsia="Times New Roman" w:cs="Times New Roman"/>
+          <w:b w:val="1"/>
+          <w:bCs w:val="1"/>
+          <w:sz w:val="24"/>
+          <w:szCs w:val="24"/>
+          <w:u w:val="single"/>
+        </w:rPr>
+        <w:t xml:space="preserve"> ME</w:t>
+      </w:r>
+      <w:r>
+        <w:rPr>
+          <w:rFonts w:ascii="Times New Roman" w:hAnsi="Times New Roman" w:eastAsia="Times New Roman" w:cs="Times New Roman"/>
+          <w:sz w:val="24"/>
+          <w:szCs w:val="24"/>
+        </w:rPr>
+        <w:t>, Gomez SM.</w:t>
+      </w:r>
+      <w:r>
+        <w:rPr>
+          <w:rFonts w:ascii="Times New Roman" w:hAnsi="Times New Roman" w:eastAsia="Times New Roman" w:cs="Times New Roman"/>
+          <w:sz w:val="24"/>
+          <w:szCs w:val="24"/>
+        </w:rPr>
+        <w:t xml:space="preserve"> The Focal Adhesion Analysis Server: a web tool for analyzing focal </w:t>
+      </w:r>
+      <w:r>
+        <w:rPr>
+          <w:rFonts w:ascii="Times New Roman" w:hAnsi="Times New Roman" w:eastAsia="Times New Roman" w:cs="Times New Roman"/>
+          <w:sz w:val="24"/>
+          <w:szCs w:val="24"/>
+        </w:rPr>
+        <w:t>adhesion</w:t>
+      </w:r>
+      <w:r>
+        <w:rPr>
+          <w:rFonts w:ascii="Times New Roman" w:hAnsi="Times New Roman" w:eastAsia="Times New Roman" w:cs="Times New Roman"/>
+          <w:sz w:val="24"/>
+          <w:szCs w:val="24"/>
+        </w:rPr>
+        <w:t xml:space="preserve"> dynamics. </w:t>
+      </w:r>
+      <w:r>
+        <w:rPr>
+          <w:rFonts w:ascii="Times New Roman" w:hAnsi="Times New Roman" w:eastAsia="Times New Roman" w:cs="Times New Roman"/>
+          <w:i w:val="1"/>
+          <w:iCs w:val="1"/>
+          <w:sz w:val="24"/>
+          <w:szCs w:val="24"/>
+        </w:rPr>
+        <w:t>F1000Research</w:t>
+      </w:r>
+      <w:r>
+        <w:rPr>
+          <w:rFonts w:ascii="Times New Roman" w:hAnsi="Times New Roman" w:eastAsia="Times New Roman" w:cs="Times New Roman"/>
+          <w:i w:val="1"/>
+          <w:iCs w:val="1"/>
+          <w:sz w:val="24"/>
+          <w:szCs w:val="24"/>
+        </w:rPr>
+        <w:t>,</w:t>
+      </w:r>
+      <w:r>
+        <w:rPr>
+          <w:rFonts w:ascii="Times New Roman" w:hAnsi="Times New Roman" w:eastAsia="Times New Roman" w:cs="Times New Roman"/>
+          <w:sz w:val="24"/>
+          <w:szCs w:val="24"/>
+        </w:rPr>
+        <w:t xml:space="preserve"> 2013 </w:t>
+      </w:r>
+      <w:r>
+        <w:rPr>
+          <w:rFonts w:ascii="Times New Roman" w:hAnsi="Times New Roman" w:cs="Times New Roman"/>
+          <w:sz w:val="24"/>
+          <w:szCs w:val="24"/>
+        </w:rPr>
+        <w:t>(</w:t>
+      </w:r>
+      <w:hyperlink r:id="R29ff5e1d28ae4571">
         <w:r>
           <w:rPr>
             <w:rStyle w:val="Hyperlink"/>
@@ -2576,14 +3239,13 @@
       </w:hyperlink>
       <w:r>
         <w:rPr>
-          <w:rStyle w:val="citationauthor"/>
           <w:rFonts w:ascii="Times New Roman" w:hAnsi="Times New Roman" w:cs="Times New Roman"/>
           <w:sz w:val="24"/>
           <w:szCs w:val="24"/>
         </w:rPr>
         <w:t>|</w:t>
       </w:r>
-      <w:hyperlink r:id="R17dea954122e4b1d">
+      <w:hyperlink r:id="R4ca3527f672a42dd">
         <w:r>
           <w:rPr>
             <w:rStyle w:val="Hyperlink"/>
@@ -2596,7 +3258,6 @@
       </w:hyperlink>
       <w:r>
         <w:rPr>
-          <w:rStyle w:val="citationauthor"/>
           <w:rFonts w:ascii="Times New Roman" w:hAnsi="Times New Roman" w:cs="Times New Roman"/>
           <w:sz w:val="24"/>
           <w:szCs w:val="24"/>
@@ -2612,25 +3273,40 @@
           <w:numId w:val="10"/>
         </w:numPr>
         <w:spacing w:line="240" w:lineRule="auto"/>
-        <w:ind w:left="270" w:hanging="270"/>
-        <w:rPr>
-          <w:sz w:val="24"/>
-          <w:szCs w:val="24"/>
-        </w:rPr>
-      </w:pPr>
-      <w:r>
-        <w:rPr>
-          <w:rStyle w:val="citationauthor"/>
-          <w:rFonts w:ascii="Times New Roman" w:hAnsi="Times New Roman" w:eastAsia="Times New Roman" w:cs="Times New Roman"/>
-          <w:sz w:val="24"/>
-          <w:szCs w:val="24"/>
-        </w:rPr>
-        <w:t xml:space="preserve">Vitriol EA, Wise AL, </w:t>
+        <w:ind w:left="360" w:hanging="360"/>
+        <w:rPr>
+          <w:rFonts w:ascii="Times New Roman" w:hAnsi="Times New Roman" w:eastAsia="Times New Roman" w:cs="Times New Roman"/>
+          <w:sz w:val="24"/>
+          <w:szCs w:val="24"/>
+        </w:rPr>
+      </w:pPr>
+      <w:r>
+        <w:rPr>
+          <w:rFonts w:ascii="Times New Roman" w:hAnsi="Times New Roman" w:eastAsia="Times New Roman" w:cs="Times New Roman"/>
+          <w:sz w:val="24"/>
+          <w:szCs w:val="24"/>
+        </w:rPr>
+        <w:t xml:space="preserve">Sankar CP, </w:t>
+      </w:r>
+      <w:r>
+        <w:rPr>
+          <w:rFonts w:ascii="Times New Roman" w:hAnsi="Times New Roman" w:eastAsia="Times New Roman" w:cs="Times New Roman"/>
+          <w:sz w:val="24"/>
+          <w:szCs w:val="24"/>
+        </w:rPr>
+        <w:t>Barhoumi</w:t>
+      </w:r>
+      <w:r>
+        <w:rPr>
+          <w:rFonts w:ascii="Times New Roman" w:hAnsi="Times New Roman" w:eastAsia="Times New Roman" w:cs="Times New Roman"/>
+          <w:sz w:val="24"/>
+          <w:szCs w:val="24"/>
+        </w:rPr>
+        <w:t xml:space="preserve"> R, </w:t>
       </w:r>
       <w:proofErr w:type="spellStart"/>
       <w:r>
         <w:rPr>
-          <w:rStyle w:val="citationauthor"/>
           <w:rFonts w:ascii="Times New Roman" w:hAnsi="Times New Roman" w:eastAsia="Times New Roman" w:cs="Times New Roman"/>
           <w:b w:val="1"/>
           <w:bCs w:val="1"/>
@@ -2643,7 +3319,6 @@
       <w:proofErr w:type="spellEnd"/>
       <w:r>
         <w:rPr>
-          <w:rStyle w:val="citationauthor"/>
           <w:rFonts w:ascii="Times New Roman" w:hAnsi="Times New Roman" w:eastAsia="Times New Roman" w:cs="Times New Roman"/>
           <w:b w:val="1"/>
           <w:bCs w:val="1"/>
@@ -2655,128 +3330,105 @@
       </w:r>
       <w:r>
         <w:rPr>
-          <w:rStyle w:val="citationauthor"/>
-          <w:rFonts w:ascii="Times New Roman" w:hAnsi="Times New Roman" w:eastAsia="Times New Roman" w:cs="Times New Roman"/>
-          <w:sz w:val="24"/>
-          <w:szCs w:val="24"/>
-        </w:rPr>
-        <w:t xml:space="preserve">, Bamburg JR, and Zheng JQ. Instantaneous Inactivation of Cofilin1 Demonstrates Its Functions of Filament Severing and Depolymerization in Regulating F-actin Networks. </w:t>
-      </w:r>
-      <w:r>
-        <w:rPr>
-          <w:rStyle w:val="citationauthor"/>
+          <w:rFonts w:ascii="Times New Roman" w:hAnsi="Times New Roman" w:eastAsia="Times New Roman" w:cs="Times New Roman"/>
+          <w:sz w:val="24"/>
+          <w:szCs w:val="24"/>
+        </w:rPr>
+        <w:t xml:space="preserve">, </w:t>
+      </w:r>
+      <w:proofErr w:type="spellStart"/>
+      <w:r>
+        <w:rPr>
+          <w:rFonts w:ascii="Times New Roman" w:hAnsi="Times New Roman" w:eastAsia="Times New Roman" w:cs="Times New Roman"/>
+          <w:sz w:val="24"/>
+          <w:szCs w:val="24"/>
+        </w:rPr>
+        <w:t>Sreenivasappa</w:t>
+      </w:r>
+      <w:proofErr w:type="spellEnd"/>
+      <w:r>
+        <w:rPr>
+          <w:rFonts w:ascii="Times New Roman" w:hAnsi="Times New Roman" w:eastAsia="Times New Roman" w:cs="Times New Roman"/>
+          <w:sz w:val="24"/>
+          <w:szCs w:val="24"/>
+        </w:rPr>
+        <w:t xml:space="preserve"> H, Tranche A, Gomez SM, Rivera GM. </w:t>
+      </w:r>
+      <w:proofErr w:type="spellStart"/>
+      <w:r>
+        <w:rPr>
+          <w:rFonts w:ascii="Times New Roman" w:hAnsi="Times New Roman" w:eastAsia="Times New Roman" w:cs="Times New Roman"/>
+          <w:sz w:val="24"/>
+          <w:szCs w:val="24"/>
+        </w:rPr>
+        <w:t>Nck</w:t>
+      </w:r>
+      <w:proofErr w:type="spellEnd"/>
+      <w:r>
+        <w:rPr>
+          <w:rFonts w:ascii="Times New Roman" w:hAnsi="Times New Roman" w:eastAsia="Times New Roman" w:cs="Times New Roman"/>
+          <w:sz w:val="24"/>
+          <w:szCs w:val="24"/>
+        </w:rPr>
+        <w:t xml:space="preserve"> enables </w:t>
+      </w:r>
+      <w:r>
+        <w:rPr>
+          <w:rFonts w:ascii="Times New Roman" w:hAnsi="Times New Roman" w:eastAsia="Times New Roman" w:cs="Times New Roman"/>
+          <w:sz w:val="24"/>
+          <w:szCs w:val="24"/>
+        </w:rPr>
+        <w:t>directional</w:t>
+      </w:r>
+      <w:r>
+        <w:rPr>
+          <w:rFonts w:ascii="Times New Roman" w:hAnsi="Times New Roman" w:eastAsia="Times New Roman" w:cs="Times New Roman"/>
+          <w:sz w:val="24"/>
+          <w:szCs w:val="24"/>
+        </w:rPr>
+        <w:t xml:space="preserve"> cell migration through the coordination of polarized membrane </w:t>
+      </w:r>
+      <w:r>
+        <w:rPr>
+          <w:rFonts w:ascii="Times New Roman" w:hAnsi="Times New Roman" w:eastAsia="Times New Roman" w:cs="Times New Roman"/>
+          <w:sz w:val="24"/>
+          <w:szCs w:val="24"/>
+        </w:rPr>
+        <w:t>protrusion</w:t>
+      </w:r>
+      <w:r>
+        <w:rPr>
+          <w:rFonts w:ascii="Times New Roman" w:hAnsi="Times New Roman" w:eastAsia="Times New Roman" w:cs="Times New Roman"/>
+          <w:sz w:val="24"/>
+          <w:szCs w:val="24"/>
+        </w:rPr>
+        <w:t xml:space="preserve"> with </w:t>
+      </w:r>
+      <w:r>
+        <w:rPr>
+          <w:rFonts w:ascii="Times New Roman" w:hAnsi="Times New Roman" w:eastAsia="Times New Roman" w:cs="Times New Roman"/>
+          <w:sz w:val="24"/>
+          <w:szCs w:val="24"/>
+        </w:rPr>
+        <w:t>adhesion</w:t>
+      </w:r>
+      <w:r>
+        <w:rPr>
+          <w:rFonts w:ascii="Times New Roman" w:hAnsi="Times New Roman" w:eastAsia="Times New Roman" w:cs="Times New Roman"/>
+          <w:sz w:val="24"/>
+          <w:szCs w:val="24"/>
+        </w:rPr>
+        <w:t xml:space="preserve"> dynamics. </w:t>
+      </w:r>
+      <w:r>
+        <w:rPr>
           <w:rFonts w:ascii="Times New Roman" w:hAnsi="Times New Roman" w:eastAsia="Times New Roman" w:cs="Times New Roman"/>
           <w:i w:val="1"/>
           <w:iCs w:val="1"/>
           <w:sz w:val="24"/>
           <w:szCs w:val="24"/>
         </w:rPr>
-        <w:t>Molecular Biology of the Cell</w:t>
-      </w:r>
-      <w:r>
-        <w:rPr>
-          <w:rStyle w:val="citationauthor"/>
-          <w:rFonts w:ascii="Times New Roman" w:hAnsi="Times New Roman" w:eastAsia="Times New Roman" w:cs="Times New Roman"/>
-          <w:sz w:val="24"/>
-          <w:szCs w:val="24"/>
-        </w:rPr>
-        <w:t>, 2013 (</w:t>
-      </w:r>
-      <w:hyperlink r:id="R7aec55ede18241f4">
-        <w:r>
-          <w:rPr>
-            <w:rStyle w:val="Hyperlink"/>
-            <w:rFonts w:ascii="Times New Roman" w:hAnsi="Times New Roman" w:eastAsia="Times New Roman" w:cs="Times New Roman"/>
-            <w:sz w:val="24"/>
-            <w:szCs w:val="24"/>
-          </w:rPr>
-          <w:t>HTML</w:t>
-        </w:r>
-      </w:hyperlink>
-      <w:r>
-        <w:rPr>
-          <w:rStyle w:val="citationauthor"/>
-          <w:rFonts w:ascii="Times New Roman" w:hAnsi="Times New Roman" w:eastAsia="Times New Roman" w:cs="Times New Roman"/>
-          <w:sz w:val="24"/>
-          <w:szCs w:val="24"/>
-        </w:rPr>
-        <w:t>|</w:t>
-      </w:r>
-      <w:hyperlink r:id="Rec90357d38dd4b83">
-        <w:r>
-          <w:rPr>
-            <w:rStyle w:val="Hyperlink"/>
-            <w:rFonts w:ascii="Times New Roman" w:hAnsi="Times New Roman" w:eastAsia="Times New Roman" w:cs="Times New Roman"/>
-            <w:sz w:val="24"/>
-            <w:szCs w:val="24"/>
-          </w:rPr>
-          <w:t>PDF</w:t>
-        </w:r>
-      </w:hyperlink>
-      <w:r>
-        <w:rPr>
-          <w:rStyle w:val="citationauthor"/>
-          <w:rFonts w:ascii="Times New Roman" w:hAnsi="Times New Roman" w:eastAsia="Times New Roman" w:cs="Times New Roman"/>
-          <w:sz w:val="24"/>
-          <w:szCs w:val="24"/>
-        </w:rPr>
-        <w:t>)</w:t>
-      </w:r>
-    </w:p>
-    <w:p>
-      <w:pPr>
-        <w:pStyle w:val="ListParagraph"/>
-        <w:numPr>
-          <w:ilvl w:val="0"/>
-          <w:numId w:val="10"/>
-        </w:numPr>
-        <w:spacing w:line="240" w:lineRule="auto"/>
-        <w:ind w:left="270" w:hanging="360"/>
-        <w:rPr>
-          <w:rFonts w:ascii="Times New Roman" w:hAnsi="Times New Roman" w:eastAsia="Times New Roman" w:cs="Times New Roman"/>
-          <w:sz w:val="24"/>
-          <w:szCs w:val="24"/>
-        </w:rPr>
-      </w:pPr>
-      <w:proofErr w:type="spellStart"/>
-      <w:r>
-        <w:rPr>
-          <w:rFonts w:ascii="Times New Roman" w:hAnsi="Times New Roman" w:eastAsia="Times New Roman" w:cs="Times New Roman"/>
-          <w:b w:val="1"/>
-          <w:bCs w:val="1"/>
-          <w:sz w:val="24"/>
-          <w:szCs w:val="24"/>
-          <w:u w:val="single"/>
-        </w:rPr>
-        <w:t>Berginski</w:t>
-      </w:r>
-      <w:proofErr w:type="spellEnd"/>
-      <w:r>
-        <w:rPr>
-          <w:rFonts w:ascii="Times New Roman" w:hAnsi="Times New Roman" w:eastAsia="Times New Roman" w:cs="Times New Roman"/>
-          <w:b w:val="1"/>
-          <w:bCs w:val="1"/>
-          <w:sz w:val="24"/>
-          <w:szCs w:val="24"/>
-          <w:u w:val="single"/>
-        </w:rPr>
-        <w:t xml:space="preserve"> ME</w:t>
-      </w:r>
-      <w:r>
-        <w:rPr>
-          <w:rFonts w:ascii="Times New Roman" w:hAnsi="Times New Roman" w:eastAsia="Times New Roman" w:cs="Times New Roman"/>
-          <w:sz w:val="24"/>
-          <w:szCs w:val="24"/>
-        </w:rPr>
-        <w:t>, Gomez SM.</w:t>
-      </w:r>
-      <w:r>
-        <w:rPr>
-          <w:rFonts w:ascii="Times New Roman" w:hAnsi="Times New Roman" w:eastAsia="Times New Roman" w:cs="Times New Roman"/>
-          <w:sz w:val="24"/>
-          <w:szCs w:val="24"/>
-        </w:rPr>
-        <w:t xml:space="preserve"> The Focal Adhesion Analysis Server: a web tool for analyzing focal adhesion dynamics. </w:t>
+        <w:t>Journal of Cell Science</w:t>
       </w:r>
       <w:r>
         <w:rPr>
@@ -2786,16 +3438,6 @@
           <w:sz w:val="24"/>
           <w:szCs w:val="24"/>
         </w:rPr>
-        <w:t>F1000Research</w:t>
-      </w:r>
-      <w:r>
-        <w:rPr>
-          <w:rFonts w:ascii="Times New Roman" w:hAnsi="Times New Roman" w:eastAsia="Times New Roman" w:cs="Times New Roman"/>
-          <w:i w:val="1"/>
-          <w:iCs w:val="1"/>
-          <w:sz w:val="24"/>
-          <w:szCs w:val="24"/>
-        </w:rPr>
         <w:t>,</w:t>
       </w:r>
       <w:r>
@@ -2804,7 +3446,15 @@
           <w:sz w:val="24"/>
           <w:szCs w:val="24"/>
         </w:rPr>
-        <w:t xml:space="preserve"> 2013 </w:t>
+        <w:t xml:space="preserve"> 2013</w:t>
+      </w:r>
+      <w:r>
+        <w:rPr>
+          <w:rFonts w:ascii="Times New Roman" w:hAnsi="Times New Roman" w:eastAsia="Times New Roman" w:cs="Times New Roman"/>
+          <w:sz w:val="24"/>
+          <w:szCs w:val="24"/>
+        </w:rPr>
+        <w:t xml:space="preserve"> </w:t>
       </w:r>
       <w:r>
         <w:rPr>
@@ -2814,7 +3464,7 @@
         </w:rPr>
         <w:t>(</w:t>
       </w:r>
-      <w:hyperlink r:id="R6ed8e2f37ade472c">
+      <w:hyperlink r:id="Ref01a9b318be41e0">
         <w:r>
           <w:rPr>
             <w:rStyle w:val="Hyperlink"/>
@@ -2833,7 +3483,7 @@
         </w:rPr>
         <w:t>|</w:t>
       </w:r>
-      <w:hyperlink r:id="Rc9047f6781ea4ef2">
+      <w:hyperlink r:id="Rd86acd1eef5249a3">
         <w:r>
           <w:rPr>
             <w:rStyle w:val="Hyperlink"/>
@@ -2861,45 +3511,29 @@
           <w:numId w:val="10"/>
         </w:numPr>
         <w:spacing w:line="240" w:lineRule="auto"/>
-        <w:ind w:left="270" w:hanging="360"/>
-        <w:rPr>
-          <w:rFonts w:ascii="Times New Roman" w:hAnsi="Times New Roman" w:eastAsia="Times New Roman" w:cs="Times New Roman"/>
-          <w:sz w:val="24"/>
-          <w:szCs w:val="24"/>
-        </w:rPr>
-      </w:pPr>
-      <w:r>
-        <w:rPr>
-          <w:rFonts w:ascii="Times New Roman" w:hAnsi="Times New Roman" w:eastAsia="Times New Roman" w:cs="Times New Roman"/>
-          <w:sz w:val="24"/>
-          <w:szCs w:val="24"/>
-        </w:rPr>
-        <w:t xml:space="preserve">Sankar CP, </w:t>
+        <w:ind w:left="360" w:hanging="360"/>
+        <w:rPr>
+          <w:rFonts w:ascii="Times New Roman" w:hAnsi="Times New Roman" w:eastAsia="Times New Roman" w:cs="Times New Roman"/>
+          <w:sz w:val="24"/>
+          <w:szCs w:val="24"/>
+        </w:rPr>
+      </w:pPr>
+      <w:r>
+        <w:rPr>
+          <w:rFonts w:ascii="Times New Roman" w:hAnsi="Times New Roman" w:cs="Times New Roman"/>
+          <w:color w:val="000000" w:themeColor="text1" w:themeTint="FF" w:themeShade="FF"/>
+          <w:sz w:val="24"/>
+          <w:szCs w:val="24"/>
+        </w:rPr>
+        <w:t xml:space="preserve">Chen Z, Lessey E, </w:t>
       </w:r>
       <w:proofErr w:type="spellStart"/>
       <w:r>
         <w:rPr>
-          <w:rFonts w:ascii="Times New Roman" w:hAnsi="Times New Roman" w:eastAsia="Times New Roman" w:cs="Times New Roman"/>
-          <w:sz w:val="24"/>
-          <w:szCs w:val="24"/>
-        </w:rPr>
-        <w:t>Barhoumi</w:t>
-      </w:r>
-      <w:proofErr w:type="spellEnd"/>
-      <w:r>
-        <w:rPr>
-          <w:rFonts w:ascii="Times New Roman" w:hAnsi="Times New Roman" w:eastAsia="Times New Roman" w:cs="Times New Roman"/>
-          <w:sz w:val="24"/>
-          <w:szCs w:val="24"/>
-        </w:rPr>
-        <w:t xml:space="preserve"> R, </w:t>
-      </w:r>
-      <w:proofErr w:type="spellStart"/>
-      <w:r>
-        <w:rPr>
-          <w:rFonts w:ascii="Times New Roman" w:hAnsi="Times New Roman" w:eastAsia="Times New Roman" w:cs="Times New Roman"/>
+          <w:rFonts w:ascii="Times New Roman" w:hAnsi="Times New Roman" w:cs="Times New Roman"/>
           <w:b w:val="1"/>
           <w:bCs w:val="1"/>
+          <w:color w:val="000000" w:themeColor="text1" w:themeTint="FF" w:themeShade="FF"/>
           <w:sz w:val="24"/>
           <w:szCs w:val="24"/>
           <w:u w:val="single"/>
@@ -2909,9 +3543,10 @@
       <w:proofErr w:type="spellEnd"/>
       <w:r>
         <w:rPr>
-          <w:rFonts w:ascii="Times New Roman" w:hAnsi="Times New Roman" w:eastAsia="Times New Roman" w:cs="Times New Roman"/>
+          <w:rFonts w:ascii="Times New Roman" w:hAnsi="Times New Roman" w:cs="Times New Roman"/>
           <w:b w:val="1"/>
           <w:bCs w:val="1"/>
+          <w:color w:val="000000" w:themeColor="text1" w:themeTint="FF" w:themeShade="FF"/>
           <w:sz w:val="24"/>
           <w:szCs w:val="24"/>
           <w:u w:val="single"/>
@@ -2920,63 +3555,137 @@
       </w:r>
       <w:r>
         <w:rPr>
-          <w:rFonts w:ascii="Times New Roman" w:hAnsi="Times New Roman" w:eastAsia="Times New Roman" w:cs="Times New Roman"/>
-          <w:sz w:val="24"/>
-          <w:szCs w:val="24"/>
-        </w:rPr>
-        <w:t xml:space="preserve">, </w:t>
+          <w:rFonts w:ascii="Times New Roman" w:hAnsi="Times New Roman" w:cs="Times New Roman"/>
+          <w:color w:val="000000" w:themeColor="text1" w:themeTint="FF" w:themeShade="FF"/>
+          <w:sz w:val="24"/>
+          <w:szCs w:val="24"/>
+        </w:rPr>
+        <w:t xml:space="preserve">, Cao L, Li J, </w:t>
       </w:r>
       <w:proofErr w:type="spellStart"/>
       <w:r>
         <w:rPr>
-          <w:rFonts w:ascii="Times New Roman" w:hAnsi="Times New Roman" w:eastAsia="Times New Roman" w:cs="Times New Roman"/>
-          <w:sz w:val="24"/>
-          <w:szCs w:val="24"/>
-        </w:rPr>
-        <w:t>Sreenivasappa</w:t>
+          <w:rFonts w:ascii="Times New Roman" w:hAnsi="Times New Roman" w:cs="Times New Roman"/>
+          <w:color w:val="000000" w:themeColor="text1" w:themeTint="FF" w:themeShade="FF"/>
+          <w:sz w:val="24"/>
+          <w:szCs w:val="24"/>
+        </w:rPr>
+        <w:t>Trepat</w:t>
       </w:r>
       <w:proofErr w:type="spellEnd"/>
       <w:r>
         <w:rPr>
-          <w:rFonts w:ascii="Times New Roman" w:hAnsi="Times New Roman" w:eastAsia="Times New Roman" w:cs="Times New Roman"/>
-          <w:sz w:val="24"/>
-          <w:szCs w:val="24"/>
-        </w:rPr>
-        <w:t xml:space="preserve"> H, Tranche A, Gomez SM, Rivera GM. </w:t>
+          <w:rFonts w:ascii="Times New Roman" w:hAnsi="Times New Roman" w:cs="Times New Roman"/>
+          <w:color w:val="000000" w:themeColor="text1" w:themeTint="FF" w:themeShade="FF"/>
+          <w:sz w:val="24"/>
+          <w:szCs w:val="24"/>
+        </w:rPr>
+        <w:t xml:space="preserve"> X, </w:t>
+      </w:r>
+      <w:r>
+        <w:rPr>
+          <w:rFonts w:ascii="Times New Roman" w:hAnsi="Times New Roman" w:cs="Times New Roman"/>
+          <w:color w:val="000000" w:themeColor="text1" w:themeTint="FF" w:themeShade="FF"/>
+          <w:sz w:val="24"/>
+          <w:szCs w:val="24"/>
+        </w:rPr>
+        <w:t>Itano</w:t>
+      </w:r>
+      <w:r>
+        <w:rPr>
+          <w:rFonts w:ascii="Times New Roman" w:hAnsi="Times New Roman" w:cs="Times New Roman"/>
+          <w:color w:val="000000" w:themeColor="text1" w:themeTint="FF" w:themeShade="FF"/>
+          <w:sz w:val="24"/>
+          <w:szCs w:val="24"/>
+        </w:rPr>
+        <w:t xml:space="preserve"> M, Gomez SM, </w:t>
+      </w:r>
+      <w:r>
+        <w:rPr>
+          <w:rFonts w:ascii="Times New Roman" w:hAnsi="Times New Roman" w:cs="Times New Roman"/>
+          <w:color w:val="000000" w:themeColor="text1" w:themeTint="FF" w:themeShade="FF"/>
+          <w:sz w:val="24"/>
+          <w:szCs w:val="24"/>
+        </w:rPr>
+        <w:t>Kapustina</w:t>
+      </w:r>
+      <w:r>
+        <w:rPr>
+          <w:rFonts w:ascii="Times New Roman" w:hAnsi="Times New Roman" w:cs="Times New Roman"/>
+          <w:color w:val="000000" w:themeColor="text1" w:themeTint="FF" w:themeShade="FF"/>
+          <w:sz w:val="24"/>
+          <w:szCs w:val="24"/>
+        </w:rPr>
+        <w:t xml:space="preserve"> M, Huang C, Burridge K, </w:t>
+      </w:r>
+      <w:r>
+        <w:rPr>
+          <w:rFonts w:ascii="Times New Roman" w:hAnsi="Times New Roman" w:cs="Times New Roman"/>
+          <w:color w:val="000000" w:themeColor="text1" w:themeTint="FF" w:themeShade="FF"/>
+          <w:sz w:val="24"/>
+          <w:szCs w:val="24"/>
+        </w:rPr>
+        <w:t>Truskey</w:t>
+      </w:r>
+      <w:r>
+        <w:rPr>
+          <w:rFonts w:ascii="Times New Roman" w:hAnsi="Times New Roman" w:cs="Times New Roman"/>
+          <w:color w:val="000000" w:themeColor="text1" w:themeTint="FF" w:themeShade="FF"/>
+          <w:sz w:val="24"/>
+          <w:szCs w:val="24"/>
+        </w:rPr>
+        <w:t xml:space="preserve"> G, and Jacobson K. Gleevec, an </w:t>
       </w:r>
       <w:proofErr w:type="spellStart"/>
       <w:r>
         <w:rPr>
-          <w:rFonts w:ascii="Times New Roman" w:hAnsi="Times New Roman" w:eastAsia="Times New Roman" w:cs="Times New Roman"/>
-          <w:sz w:val="24"/>
-          <w:szCs w:val="24"/>
-        </w:rPr>
-        <w:t>Nck</w:t>
+          <w:rFonts w:ascii="Times New Roman" w:hAnsi="Times New Roman" w:cs="Times New Roman"/>
+          <w:color w:val="000000" w:themeColor="text1" w:themeTint="FF" w:themeShade="FF"/>
+          <w:sz w:val="24"/>
+          <w:szCs w:val="24"/>
+        </w:rPr>
+        <w:t>abl</w:t>
       </w:r>
       <w:proofErr w:type="spellEnd"/>
       <w:r>
         <w:rPr>
-          <w:rFonts w:ascii="Times New Roman" w:hAnsi="Times New Roman" w:eastAsia="Times New Roman" w:cs="Times New Roman"/>
-          <w:sz w:val="24"/>
-          <w:szCs w:val="24"/>
-        </w:rPr>
-        <w:t xml:space="preserve"> enables directional cell migration through the coordination of polarized membrane protrusion with adhesion dynamics. </w:t>
-      </w:r>
-      <w:r>
-        <w:rPr>
-          <w:rFonts w:ascii="Times New Roman" w:hAnsi="Times New Roman" w:eastAsia="Times New Roman" w:cs="Times New Roman"/>
+          <w:rFonts w:ascii="Times New Roman" w:hAnsi="Times New Roman" w:cs="Times New Roman"/>
+          <w:color w:val="000000" w:themeColor="text1" w:themeTint="FF" w:themeShade="FF"/>
+          <w:sz w:val="24"/>
+          <w:szCs w:val="24"/>
+        </w:rPr>
+        <w:t xml:space="preserve"> family inhibitor, produces a profound change in cell shape and migration. </w:t>
+      </w:r>
+      <w:proofErr w:type="spellStart"/>
+      <w:r>
+        <w:rPr>
+          <w:rFonts w:ascii="Times New Roman" w:hAnsi="Times New Roman" w:cs="Times New Roman"/>
           <w:i w:val="1"/>
           <w:iCs w:val="1"/>
-          <w:sz w:val="24"/>
-          <w:szCs w:val="24"/>
-        </w:rPr>
-        <w:t>Journal of Cell Science</w:t>
-      </w:r>
-      <w:r>
-        <w:rPr>
-          <w:rFonts w:ascii="Times New Roman" w:hAnsi="Times New Roman" w:eastAsia="Times New Roman" w:cs="Times New Roman"/>
+          <w:color w:val="000000" w:themeColor="text1" w:themeTint="FF" w:themeShade="FF"/>
+          <w:sz w:val="24"/>
+          <w:szCs w:val="24"/>
+        </w:rPr>
+        <w:t>PLoS</w:t>
+      </w:r>
+      <w:proofErr w:type="spellEnd"/>
+      <w:r>
+        <w:rPr>
+          <w:rFonts w:ascii="Times New Roman" w:hAnsi="Times New Roman" w:cs="Times New Roman"/>
           <w:i w:val="1"/>
           <w:iCs w:val="1"/>
+          <w:color w:val="000000" w:themeColor="text1" w:themeTint="FF" w:themeShade="FF"/>
+          <w:sz w:val="24"/>
+          <w:szCs w:val="24"/>
+        </w:rPr>
+        <w:t xml:space="preserve"> ONE</w:t>
+      </w:r>
+      <w:r>
+        <w:rPr>
+          <w:rFonts w:ascii="Times New Roman" w:hAnsi="Times New Roman" w:cs="Times New Roman"/>
+          <w:i w:val="1"/>
+          <w:iCs w:val="1"/>
+          <w:color w:val="000000" w:themeColor="text1" w:themeTint="FF" w:themeShade="FF"/>
           <w:sz w:val="24"/>
           <w:szCs w:val="24"/>
         </w:rPr>
@@ -2984,15 +3693,8 @@
       </w:r>
       <w:r>
         <w:rPr>
-          <w:rFonts w:ascii="Times New Roman" w:hAnsi="Times New Roman" w:eastAsia="Times New Roman" w:cs="Times New Roman"/>
-          <w:sz w:val="24"/>
-          <w:szCs w:val="24"/>
-        </w:rPr>
-        <w:t xml:space="preserve"> 2013</w:t>
-      </w:r>
-      <w:r>
-        <w:rPr>
-          <w:rFonts w:ascii="Times New Roman" w:hAnsi="Times New Roman" w:eastAsia="Times New Roman" w:cs="Times New Roman"/>
+          <w:rFonts w:ascii="Times New Roman" w:hAnsi="Times New Roman" w:cs="Times New Roman"/>
+          <w:color w:val="000000" w:themeColor="text1" w:themeTint="FF" w:themeShade="FF"/>
           <w:sz w:val="24"/>
           <w:szCs w:val="24"/>
         </w:rPr>
@@ -3001,12 +3703,21 @@
       <w:r>
         <w:rPr>
           <w:rFonts w:ascii="Times New Roman" w:hAnsi="Times New Roman" w:cs="Times New Roman"/>
+          <w:color w:val="000000" w:themeColor="text1" w:themeTint="FF" w:themeShade="FF"/>
+          <w:sz w:val="24"/>
+          <w:szCs w:val="24"/>
+        </w:rPr>
+        <w:t xml:space="preserve">2013. </w:t>
+      </w:r>
+      <w:r>
+        <w:rPr>
+          <w:rFonts w:ascii="Times New Roman" w:hAnsi="Times New Roman" w:cs="Times New Roman"/>
           <w:sz w:val="24"/>
           <w:szCs w:val="24"/>
         </w:rPr>
         <w:t>(</w:t>
       </w:r>
-      <w:hyperlink r:id="R5fd2ec37f63848c2">
+      <w:hyperlink r:id="Rae89e9a0865643cb">
         <w:r>
           <w:rPr>
             <w:rStyle w:val="Hyperlink"/>
@@ -3025,7 +3736,7 @@
         </w:rPr>
         <w:t>|</w:t>
       </w:r>
-      <w:hyperlink r:id="Rf6ed14c223d04100">
+      <w:hyperlink r:id="R6e0d4e7c824f42f2">
         <w:r>
           <w:rPr>
             <w:rStyle w:val="Hyperlink"/>
@@ -3053,21 +3764,68 @@
           <w:numId w:val="10"/>
         </w:numPr>
         <w:spacing w:line="240" w:lineRule="auto"/>
-        <w:ind w:left="270" w:hanging="360"/>
-        <w:rPr>
-          <w:rFonts w:ascii="Times New Roman" w:hAnsi="Times New Roman" w:eastAsia="Times New Roman" w:cs="Times New Roman"/>
-          <w:sz w:val="24"/>
-          <w:szCs w:val="24"/>
-        </w:rPr>
-      </w:pPr>
-      <w:r>
-        <w:rPr>
-          <w:rFonts w:ascii="Times New Roman" w:hAnsi="Times New Roman" w:cs="Times New Roman"/>
-          <w:color w:val="000000" w:themeColor="text1" w:themeTint="FF" w:themeShade="FF"/>
-          <w:sz w:val="24"/>
-          <w:szCs w:val="24"/>
-        </w:rPr>
-        <w:t xml:space="preserve">Chen Z, Lessey E, </w:t>
+        <w:ind w:left="360" w:hanging="360"/>
+        <w:rPr>
+          <w:rFonts w:ascii="Times New Roman" w:hAnsi="Times New Roman" w:eastAsia="Times New Roman" w:cs="Times New Roman"/>
+          <w:sz w:val="24"/>
+          <w:szCs w:val="24"/>
+        </w:rPr>
+      </w:pPr>
+      <w:r>
+        <w:rPr>
+          <w:rFonts w:ascii="Times New Roman" w:hAnsi="Times New Roman" w:cs="Times New Roman"/>
+          <w:sz w:val="24"/>
+          <w:szCs w:val="24"/>
+        </w:rPr>
+        <w:t>Wu C</w:t>
+      </w:r>
+      <w:r>
+        <w:rPr>
+          <w:rFonts w:ascii="Times New Roman" w:hAnsi="Times New Roman" w:cs="Times New Roman"/>
+          <w:sz w:val="24"/>
+          <w:szCs w:val="24"/>
+        </w:rPr>
+        <w:t>*</w:t>
+      </w:r>
+      <w:r>
+        <w:rPr>
+          <w:rFonts w:ascii="Times New Roman" w:hAnsi="Times New Roman" w:cs="Times New Roman"/>
+          <w:sz w:val="24"/>
+          <w:szCs w:val="24"/>
+        </w:rPr>
+        <w:t xml:space="preserve">, </w:t>
+      </w:r>
+      <w:r>
+        <w:rPr>
+          <w:rFonts w:ascii="Times New Roman" w:hAnsi="Times New Roman" w:cs="Times New Roman"/>
+          <w:sz w:val="24"/>
+          <w:szCs w:val="24"/>
+        </w:rPr>
+        <w:t>Asokan</w:t>
+      </w:r>
+      <w:r>
+        <w:rPr>
+          <w:rFonts w:ascii="Times New Roman" w:hAnsi="Times New Roman" w:cs="Times New Roman"/>
+          <w:sz w:val="24"/>
+          <w:szCs w:val="24"/>
+        </w:rPr>
+        <w:t xml:space="preserve"> SB</w:t>
+      </w:r>
+      <w:r>
+        <w:rPr>
+          <w:rFonts w:ascii="Times New Roman" w:hAnsi="Times New Roman" w:cs="Times New Roman"/>
+          <w:sz w:val="24"/>
+          <w:szCs w:val="24"/>
+        </w:rPr>
+        <w:t>*</w:t>
+      </w:r>
+      <w:r>
+        <w:rPr>
+          <w:rFonts w:ascii="Times New Roman" w:hAnsi="Times New Roman" w:cs="Times New Roman"/>
+          <w:sz w:val="24"/>
+          <w:szCs w:val="24"/>
+        </w:rPr>
+        <w:t xml:space="preserve">, </w:t>
       </w:r>
       <w:proofErr w:type="spellStart"/>
       <w:r>
@@ -3075,7 +3833,6 @@
           <w:rFonts w:ascii="Times New Roman" w:hAnsi="Times New Roman" w:cs="Times New Roman"/>
           <w:b w:val="1"/>
           <w:bCs w:val="1"/>
-          <w:color w:val="000000" w:themeColor="text1" w:themeTint="FF" w:themeShade="FF"/>
           <w:sz w:val="24"/>
           <w:szCs w:val="24"/>
           <w:u w:val="single"/>
@@ -3088,7 +3845,6 @@
           <w:rFonts w:ascii="Times New Roman" w:hAnsi="Times New Roman" w:cs="Times New Roman"/>
           <w:b w:val="1"/>
           <w:bCs w:val="1"/>
-          <w:color w:val="000000" w:themeColor="text1" w:themeTint="FF" w:themeShade="FF"/>
           <w:sz w:val="24"/>
           <w:szCs w:val="24"/>
           <w:u w:val="single"/>
@@ -3098,142 +3854,56 @@
       <w:r>
         <w:rPr>
           <w:rFonts w:ascii="Times New Roman" w:hAnsi="Times New Roman" w:cs="Times New Roman"/>
-          <w:color w:val="000000" w:themeColor="text1" w:themeTint="FF" w:themeShade="FF"/>
-          <w:sz w:val="24"/>
-          <w:szCs w:val="24"/>
-        </w:rPr>
-        <w:t xml:space="preserve">, Cao L, Li J, </w:t>
-      </w:r>
-      <w:proofErr w:type="spellStart"/>
-      <w:r>
-        <w:rPr>
-          <w:rFonts w:ascii="Times New Roman" w:hAnsi="Times New Roman" w:cs="Times New Roman"/>
-          <w:color w:val="000000" w:themeColor="text1" w:themeTint="FF" w:themeShade="FF"/>
-          <w:sz w:val="24"/>
-          <w:szCs w:val="24"/>
-        </w:rPr>
-        <w:t>Trepat</w:t>
-      </w:r>
-      <w:proofErr w:type="spellEnd"/>
-      <w:r>
-        <w:rPr>
-          <w:rFonts w:ascii="Times New Roman" w:hAnsi="Times New Roman" w:cs="Times New Roman"/>
-          <w:color w:val="000000" w:themeColor="text1" w:themeTint="FF" w:themeShade="FF"/>
-          <w:sz w:val="24"/>
-          <w:szCs w:val="24"/>
-        </w:rPr>
-        <w:t xml:space="preserve"> X, </w:t>
-      </w:r>
-      <w:proofErr w:type="spellStart"/>
-      <w:r>
-        <w:rPr>
-          <w:rFonts w:ascii="Times New Roman" w:hAnsi="Times New Roman" w:cs="Times New Roman"/>
-          <w:color w:val="000000" w:themeColor="text1" w:themeTint="FF" w:themeShade="FF"/>
-          <w:sz w:val="24"/>
-          <w:szCs w:val="24"/>
-        </w:rPr>
-        <w:t>Itano</w:t>
-      </w:r>
-      <w:proofErr w:type="spellEnd"/>
-      <w:r>
-        <w:rPr>
-          <w:rFonts w:ascii="Times New Roman" w:hAnsi="Times New Roman" w:cs="Times New Roman"/>
-          <w:color w:val="000000" w:themeColor="text1" w:themeTint="FF" w:themeShade="FF"/>
-          <w:sz w:val="24"/>
-          <w:szCs w:val="24"/>
-        </w:rPr>
-        <w:t xml:space="preserve"> M, Gomez SM, </w:t>
-      </w:r>
-      <w:proofErr w:type="spellStart"/>
-      <w:r>
-        <w:rPr>
-          <w:rFonts w:ascii="Times New Roman" w:hAnsi="Times New Roman" w:cs="Times New Roman"/>
-          <w:color w:val="000000" w:themeColor="text1" w:themeTint="FF" w:themeShade="FF"/>
-          <w:sz w:val="24"/>
-          <w:szCs w:val="24"/>
-        </w:rPr>
-        <w:t>Kapustina</w:t>
-      </w:r>
-      <w:proofErr w:type="spellEnd"/>
-      <w:r>
-        <w:rPr>
-          <w:rFonts w:ascii="Times New Roman" w:hAnsi="Times New Roman" w:cs="Times New Roman"/>
-          <w:color w:val="000000" w:themeColor="text1" w:themeTint="FF" w:themeShade="FF"/>
-          <w:sz w:val="24"/>
-          <w:szCs w:val="24"/>
-        </w:rPr>
-        <w:t xml:space="preserve"> M, Huang C, Burridge K, </w:t>
-      </w:r>
-      <w:proofErr w:type="spellStart"/>
-      <w:r>
-        <w:rPr>
-          <w:rFonts w:ascii="Times New Roman" w:hAnsi="Times New Roman" w:cs="Times New Roman"/>
-          <w:color w:val="000000" w:themeColor="text1" w:themeTint="FF" w:themeShade="FF"/>
-          <w:sz w:val="24"/>
-          <w:szCs w:val="24"/>
-        </w:rPr>
-        <w:t>Truskey</w:t>
-      </w:r>
-      <w:proofErr w:type="spellEnd"/>
-      <w:r>
-        <w:rPr>
-          <w:rFonts w:ascii="Times New Roman" w:hAnsi="Times New Roman" w:cs="Times New Roman"/>
-          <w:color w:val="000000" w:themeColor="text1" w:themeTint="FF" w:themeShade="FF"/>
-          <w:sz w:val="24"/>
-          <w:szCs w:val="24"/>
-        </w:rPr>
-        <w:t xml:space="preserve"> G, and Jacobson K. Gleevec, an </w:t>
-      </w:r>
-      <w:proofErr w:type="spellStart"/>
-      <w:r>
-        <w:rPr>
-          <w:rFonts w:ascii="Times New Roman" w:hAnsi="Times New Roman" w:cs="Times New Roman"/>
-          <w:color w:val="000000" w:themeColor="text1" w:themeTint="FF" w:themeShade="FF"/>
-          <w:sz w:val="24"/>
-          <w:szCs w:val="24"/>
-        </w:rPr>
-        <w:t>abl</w:t>
-      </w:r>
-      <w:proofErr w:type="spellEnd"/>
-      <w:r>
-        <w:rPr>
-          <w:rFonts w:ascii="Times New Roman" w:hAnsi="Times New Roman" w:cs="Times New Roman"/>
-          <w:color w:val="000000" w:themeColor="text1" w:themeTint="FF" w:themeShade="FF"/>
-          <w:sz w:val="24"/>
-          <w:szCs w:val="24"/>
-        </w:rPr>
-        <w:t xml:space="preserve"> family inhibitor, produces a profound change in cell shape and migration. </w:t>
-      </w:r>
-      <w:proofErr w:type="spellStart"/>
+          <w:sz w:val="24"/>
+          <w:szCs w:val="24"/>
+        </w:rPr>
+        <w:t xml:space="preserve">, Haynes EM, Sharpless NE, Griffith </w:t>
+      </w:r>
+      <w:r>
+        <w:rPr>
+          <w:rFonts w:ascii="Times New Roman" w:hAnsi="Times New Roman" w:cs="Times New Roman"/>
+          <w:sz w:val="24"/>
+          <w:szCs w:val="24"/>
+        </w:rPr>
+        <w:t>JD</w:t>
+      </w:r>
+      <w:r>
+        <w:rPr>
+          <w:rFonts w:ascii="Times New Roman" w:hAnsi="Times New Roman" w:cs="Times New Roman"/>
+          <w:sz w:val="24"/>
+          <w:szCs w:val="24"/>
+        </w:rPr>
+        <w:t>, Gomez SM, Bear JE.</w:t>
+      </w:r>
+      <w:r>
+        <w:rPr>
+          <w:rFonts w:ascii="Times New Roman" w:hAnsi="Times New Roman" w:cs="Times New Roman"/>
+          <w:sz w:val="24"/>
+          <w:szCs w:val="24"/>
+        </w:rPr>
+        <w:t xml:space="preserve"> Arp2/3 Is Critical for Lamellipodia and Response to Extracellular Matrix Cues but Is D</w:t>
+      </w:r>
+      <w:r>
+        <w:rPr>
+          <w:rFonts w:ascii="Times New Roman" w:hAnsi="Times New Roman" w:cs="Times New Roman"/>
+          <w:sz w:val="24"/>
+          <w:szCs w:val="24"/>
+        </w:rPr>
+        <w:t xml:space="preserve">ispensable for Chemotaxis. </w:t>
+      </w:r>
       <w:r>
         <w:rPr>
           <w:rFonts w:ascii="Times New Roman" w:hAnsi="Times New Roman" w:cs="Times New Roman"/>
           <w:i w:val="1"/>
           <w:iCs w:val="1"/>
-          <w:color w:val="000000" w:themeColor="text1" w:themeTint="FF" w:themeShade="FF"/>
-          <w:sz w:val="24"/>
-          <w:szCs w:val="24"/>
-        </w:rPr>
-        <w:t>PLoS</w:t>
-      </w:r>
-      <w:proofErr w:type="spellEnd"/>
-      <w:r>
-        <w:rPr>
-          <w:rFonts w:ascii="Times New Roman" w:hAnsi="Times New Roman" w:cs="Times New Roman"/>
-          <w:i w:val="1"/>
-          <w:iCs w:val="1"/>
-          <w:color w:val="000000" w:themeColor="text1" w:themeTint="FF" w:themeShade="FF"/>
-          <w:sz w:val="24"/>
-          <w:szCs w:val="24"/>
-        </w:rPr>
-        <w:t xml:space="preserve"> ONE</w:t>
-      </w:r>
-      <w:r>
-        <w:rPr>
-          <w:rFonts w:ascii="Times New Roman" w:hAnsi="Times New Roman" w:cs="Times New Roman"/>
-          <w:i w:val="1"/>
-          <w:iCs w:val="1"/>
-          <w:color w:val="000000" w:themeColor="text1" w:themeTint="FF" w:themeShade="FF"/>
+          <w:sz w:val="24"/>
+          <w:szCs w:val="24"/>
+        </w:rPr>
+        <w:t>Cell</w:t>
+      </w:r>
+      <w:r>
+        <w:rPr>
+          <w:rFonts w:ascii="Times New Roman" w:hAnsi="Times New Roman" w:cs="Times New Roman"/>
           <w:sz w:val="24"/>
           <w:szCs w:val="24"/>
         </w:rPr>
@@ -3242,30 +3912,12 @@
       <w:r>
         <w:rPr>
           <w:rFonts w:ascii="Times New Roman" w:hAnsi="Times New Roman" w:cs="Times New Roman"/>
-          <w:color w:val="000000" w:themeColor="text1" w:themeTint="FF" w:themeShade="FF"/>
-          <w:sz w:val="24"/>
-          <w:szCs w:val="24"/>
-        </w:rPr>
-        <w:t xml:space="preserve"> </w:t>
-      </w:r>
-      <w:r>
-        <w:rPr>
-          <w:rFonts w:ascii="Times New Roman" w:hAnsi="Times New Roman" w:cs="Times New Roman"/>
-          <w:color w:val="000000" w:themeColor="text1" w:themeTint="FF" w:themeShade="FF"/>
-          <w:sz w:val="24"/>
-          <w:szCs w:val="24"/>
-        </w:rPr>
-        <w:t xml:space="preserve">2013. </w:t>
-      </w:r>
-      <w:r>
-        <w:rPr>
-          <w:rFonts w:ascii="Times New Roman" w:hAnsi="Times New Roman" w:cs="Times New Roman"/>
-          <w:sz w:val="24"/>
-          <w:szCs w:val="24"/>
-        </w:rPr>
-        <w:t>(</w:t>
-      </w:r>
-      <w:hyperlink r:id="Rbefb8ed7a7dc4f41">
+          <w:sz w:val="24"/>
+          <w:szCs w:val="24"/>
+        </w:rPr>
+        <w:t xml:space="preserve"> 2012 (</w:t>
+      </w:r>
+      <w:hyperlink r:id="R430627bc9cd04203">
         <w:r>
           <w:rPr>
             <w:rStyle w:val="Hyperlink"/>
@@ -3284,7 +3936,7 @@
         </w:rPr>
         <w:t>|</w:t>
       </w:r>
-      <w:hyperlink r:id="R2aaf8687b21b4ef6">
+      <w:hyperlink r:id="Rb7093dc3ce0b4764">
         <w:r>
           <w:rPr>
             <w:rStyle w:val="Hyperlink"/>
@@ -3312,31 +3964,34 @@
           <w:numId w:val="10"/>
         </w:numPr>
         <w:spacing w:line="240" w:lineRule="auto"/>
-        <w:ind w:left="270" w:hanging="360"/>
-        <w:rPr>
-          <w:rFonts w:ascii="Times New Roman" w:hAnsi="Times New Roman" w:eastAsia="Times New Roman" w:cs="Times New Roman"/>
-          <w:sz w:val="24"/>
-          <w:szCs w:val="24"/>
-        </w:rPr>
-      </w:pPr>
-      <w:r>
-        <w:rPr>
-          <w:rFonts w:ascii="Times New Roman" w:hAnsi="Times New Roman" w:cs="Times New Roman"/>
-          <w:sz w:val="24"/>
-          <w:szCs w:val="24"/>
-        </w:rPr>
-        <w:t>Wu C</w:t>
-      </w:r>
-      <w:r>
-        <w:rPr>
-          <w:rFonts w:ascii="Times New Roman" w:hAnsi="Times New Roman" w:cs="Times New Roman"/>
-          <w:sz w:val="24"/>
-          <w:szCs w:val="24"/>
-        </w:rPr>
-        <w:t>*</w:t>
-      </w:r>
-      <w:r>
-        <w:rPr>
+        <w:ind w:left="360" w:hanging="360"/>
+        <w:rPr>
+          <w:rFonts w:ascii="Times New Roman" w:hAnsi="Times New Roman" w:eastAsia="Times New Roman" w:cs="Times New Roman"/>
+          <w:sz w:val="24"/>
+          <w:szCs w:val="24"/>
+        </w:rPr>
+      </w:pPr>
+      <w:r>
+        <w:rPr>
+          <w:rStyle w:val="citationauthor"/>
+          <w:rFonts w:ascii="Times New Roman" w:hAnsi="Times New Roman" w:cs="Times New Roman"/>
+          <w:sz w:val="24"/>
+          <w:szCs w:val="24"/>
+        </w:rPr>
+        <w:t xml:space="preserve">Shen K, Tolbert </w:t>
+      </w:r>
+      <w:r>
+        <w:rPr>
+          <w:rStyle w:val="citationauthor"/>
+          <w:rFonts w:ascii="Times New Roman" w:hAnsi="Times New Roman" w:cs="Times New Roman"/>
+          <w:sz w:val="24"/>
+          <w:szCs w:val="24"/>
+        </w:rPr>
+        <w:t>CE</w:t>
+      </w:r>
+      <w:r>
+        <w:rPr>
+          <w:rStyle w:val="citationauthor"/>
           <w:rFonts w:ascii="Times New Roman" w:hAnsi="Times New Roman" w:cs="Times New Roman"/>
           <w:sz w:val="24"/>
           <w:szCs w:val="24"/>
@@ -3346,40 +4001,27 @@
       <w:proofErr w:type="spellStart"/>
       <w:r>
         <w:rPr>
-          <w:rFonts w:ascii="Times New Roman" w:hAnsi="Times New Roman" w:cs="Times New Roman"/>
-          <w:sz w:val="24"/>
-          <w:szCs w:val="24"/>
-        </w:rPr>
-        <w:t>Asokan</w:t>
+          <w:rStyle w:val="citationauthor"/>
+          <w:rFonts w:ascii="Times New Roman" w:hAnsi="Times New Roman" w:cs="Times New Roman"/>
+          <w:sz w:val="24"/>
+          <w:szCs w:val="24"/>
+        </w:rPr>
+        <w:t>Guilluy</w:t>
       </w:r>
       <w:proofErr w:type="spellEnd"/>
       <w:r>
         <w:rPr>
-          <w:rFonts w:ascii="Times New Roman" w:hAnsi="Times New Roman" w:cs="Times New Roman"/>
-          <w:sz w:val="24"/>
-          <w:szCs w:val="24"/>
-        </w:rPr>
-        <w:t xml:space="preserve"> SB</w:t>
-      </w:r>
-      <w:r>
-        <w:rPr>
-          <w:rFonts w:ascii="Times New Roman" w:hAnsi="Times New Roman" w:cs="Times New Roman"/>
-          <w:sz w:val="24"/>
-          <w:szCs w:val="24"/>
-        </w:rPr>
-        <w:t>*</w:t>
-      </w:r>
-      <w:r>
-        <w:rPr>
-          <w:rFonts w:ascii="Times New Roman" w:hAnsi="Times New Roman" w:cs="Times New Roman"/>
-          <w:sz w:val="24"/>
-          <w:szCs w:val="24"/>
-        </w:rPr>
-        <w:t xml:space="preserve">, </w:t>
+          <w:rStyle w:val="citationauthor"/>
+          <w:rFonts w:ascii="Times New Roman" w:hAnsi="Times New Roman" w:cs="Times New Roman"/>
+          <w:sz w:val="24"/>
+          <w:szCs w:val="24"/>
+        </w:rPr>
+        <w:t xml:space="preserve"> C, Swaminathan VS, </w:t>
       </w:r>
       <w:proofErr w:type="spellStart"/>
       <w:r>
         <w:rPr>
+          <w:rStyle w:val="citationauthor"/>
           <w:rFonts w:ascii="Times New Roman" w:hAnsi="Times New Roman" w:cs="Times New Roman"/>
           <w:b w:val="1"/>
           <w:bCs w:val="1"/>
@@ -3392,6 +4034,7 @@
       <w:proofErr w:type="spellEnd"/>
       <w:r>
         <w:rPr>
+          <w:rStyle w:val="citationauthor"/>
           <w:rFonts w:ascii="Times New Roman" w:hAnsi="Times New Roman" w:cs="Times New Roman"/>
           <w:b w:val="1"/>
           <w:bCs w:val="1"/>
@@ -3403,27 +4046,54 @@
       </w:r>
       <w:r>
         <w:rPr>
-          <w:rFonts w:ascii="Times New Roman" w:hAnsi="Times New Roman" w:cs="Times New Roman"/>
-          <w:sz w:val="24"/>
-          <w:szCs w:val="24"/>
-        </w:rPr>
-        <w:t>, Haynes EM, Sharpless NE, Griffith JD, Gomez SM, Bear JE.</w:t>
-      </w:r>
-      <w:r>
-        <w:rPr>
-          <w:rFonts w:ascii="Times New Roman" w:hAnsi="Times New Roman" w:cs="Times New Roman"/>
-          <w:sz w:val="24"/>
-          <w:szCs w:val="24"/>
-        </w:rPr>
-        <w:t xml:space="preserve"> Arp2/3 Is Critical for Lamellipodia and Response to Extracellular Matrix Cues but Is D</w:t>
-      </w:r>
-      <w:r>
-        <w:rPr>
-          <w:rFonts w:ascii="Times New Roman" w:hAnsi="Times New Roman" w:cs="Times New Roman"/>
-          <w:sz w:val="24"/>
-          <w:szCs w:val="24"/>
-        </w:rPr>
-        <w:t xml:space="preserve">ispensable for Chemotaxis. </w:t>
+          <w:rStyle w:val="citationauthor"/>
+          <w:rFonts w:ascii="Times New Roman" w:hAnsi="Times New Roman" w:cs="Times New Roman"/>
+          <w:sz w:val="24"/>
+          <w:szCs w:val="24"/>
+        </w:rPr>
+        <w:t>, Burridge K, Superfine R, Campbell SL</w:t>
+      </w:r>
+      <w:r>
+        <w:rPr>
+          <w:rStyle w:val="citationauthor"/>
+          <w:rFonts w:ascii="Times New Roman" w:hAnsi="Times New Roman" w:cs="Times New Roman"/>
+          <w:sz w:val="24"/>
+          <w:szCs w:val="24"/>
+        </w:rPr>
+        <w:t>.</w:t>
+      </w:r>
+      <w:r>
+        <w:rPr>
+          <w:rStyle w:val="citationauthor"/>
+          <w:rFonts w:ascii="Times New Roman" w:hAnsi="Times New Roman" w:cs="Times New Roman"/>
+          <w:sz w:val="24"/>
+          <w:szCs w:val="24"/>
+        </w:rPr>
+        <w:t xml:space="preserve"> </w:t>
+      </w:r>
+      <w:r>
+        <w:rPr>
+          <w:rFonts w:ascii="Times New Roman" w:hAnsi="Times New Roman" w:cs="Times New Roman"/>
+          <w:sz w:val="24"/>
+          <w:szCs w:val="24"/>
+        </w:rPr>
+        <w:t xml:space="preserve">The vinculin C-terminal hairpin mediates F-actin bundle formation, focal </w:t>
+      </w:r>
+      <w:r>
+        <w:rPr>
+          <w:rFonts w:ascii="Times New Roman" w:hAnsi="Times New Roman" w:cs="Times New Roman"/>
+          <w:sz w:val="24"/>
+          <w:szCs w:val="24"/>
+        </w:rPr>
+        <w:t>adhesion</w:t>
+      </w:r>
+      <w:r>
+        <w:rPr>
+          <w:rFonts w:ascii="Times New Roman" w:hAnsi="Times New Roman" w:cs="Times New Roman"/>
+          <w:sz w:val="24"/>
+          <w:szCs w:val="24"/>
+        </w:rPr>
+        <w:t xml:space="preserve">, and cell mechanical properties. </w:t>
       </w:r>
       <w:r>
         <w:rPr>
@@ -3433,11 +4103,13 @@
           <w:sz w:val="24"/>
           <w:szCs w:val="24"/>
         </w:rPr>
-        <w:t>Cell</w:t>
-      </w:r>
-      <w:r>
-        <w:rPr>
-          <w:rFonts w:ascii="Times New Roman" w:hAnsi="Times New Roman" w:cs="Times New Roman"/>
+        <w:t>J Biol Chem</w:t>
+      </w:r>
+      <w:r>
+        <w:rPr>
+          <w:rFonts w:ascii="Times New Roman" w:hAnsi="Times New Roman" w:cs="Times New Roman"/>
+          <w:i w:val="1"/>
+          <w:iCs w:val="1"/>
           <w:sz w:val="24"/>
           <w:szCs w:val="24"/>
         </w:rPr>
@@ -3449,9 +4121,9 @@
           <w:sz w:val="24"/>
           <w:szCs w:val="24"/>
         </w:rPr>
-        <w:t xml:space="preserve"> 2012 (</w:t>
-      </w:r>
-      <w:hyperlink r:id="R0c17174d1f9a46a5">
+        <w:t xml:space="preserve"> 2011 (</w:t>
+      </w:r>
+      <w:hyperlink r:id="R6388526559ea453f">
         <w:r>
           <w:rPr>
             <w:rStyle w:val="Hyperlink"/>
@@ -3470,7 +4142,7 @@
         </w:rPr>
         <w:t>|</w:t>
       </w:r>
-      <w:hyperlink r:id="Rc05d8d1f28464ce0">
+      <w:hyperlink r:id="Rec7face414a84811">
         <w:r>
           <w:rPr>
             <w:rStyle w:val="Hyperlink"/>
@@ -3498,42 +4170,14 @@
           <w:numId w:val="10"/>
         </w:numPr>
         <w:spacing w:line="240" w:lineRule="auto"/>
-        <w:ind w:left="270" w:hanging="360"/>
-        <w:rPr>
-          <w:rFonts w:ascii="Times New Roman" w:hAnsi="Times New Roman" w:eastAsia="Times New Roman" w:cs="Times New Roman"/>
-          <w:sz w:val="24"/>
-          <w:szCs w:val="24"/>
-        </w:rPr>
-      </w:pPr>
-      <w:r>
-        <w:rPr>
-          <w:rStyle w:val="citationauthor"/>
-          <w:rFonts w:ascii="Times New Roman" w:hAnsi="Times New Roman" w:cs="Times New Roman"/>
-          <w:sz w:val="24"/>
-          <w:szCs w:val="24"/>
-        </w:rPr>
-        <w:t xml:space="preserve">Shen K, Tolbert CE, </w:t>
-      </w:r>
-      <w:proofErr w:type="spellStart"/>
-      <w:r>
-        <w:rPr>
-          <w:rStyle w:val="citationauthor"/>
-          <w:rFonts w:ascii="Times New Roman" w:hAnsi="Times New Roman" w:cs="Times New Roman"/>
-          <w:sz w:val="24"/>
-          <w:szCs w:val="24"/>
-        </w:rPr>
-        <w:t>Guilluy</w:t>
-      </w:r>
-      <w:proofErr w:type="spellEnd"/>
-      <w:r>
-        <w:rPr>
-          <w:rStyle w:val="citationauthor"/>
-          <w:rFonts w:ascii="Times New Roman" w:hAnsi="Times New Roman" w:cs="Times New Roman"/>
-          <w:sz w:val="24"/>
-          <w:szCs w:val="24"/>
-        </w:rPr>
-        <w:t xml:space="preserve"> C, Swaminathan VS, </w:t>
-      </w:r>
+        <w:ind w:left="360" w:hanging="360"/>
+        <w:rPr>
+          <w:rStyle w:val="citationauthor"/>
+          <w:rFonts w:ascii="Times New Roman" w:hAnsi="Times New Roman" w:eastAsia="Times New Roman" w:cs="Times New Roman"/>
+          <w:sz w:val="24"/>
+          <w:szCs w:val="24"/>
+        </w:rPr>
+      </w:pPr>
       <w:proofErr w:type="spellStart"/>
       <w:r>
         <w:rPr>
@@ -3564,23 +4208,43 @@
         <w:rPr>
           <w:rStyle w:val="citationauthor"/>
           <w:rFonts w:ascii="Times New Roman" w:hAnsi="Times New Roman" w:cs="Times New Roman"/>
-          <w:sz w:val="24"/>
-          <w:szCs w:val="24"/>
-        </w:rPr>
-        <w:t>, Burridge K, Superfine R, Campbell SL</w:t>
-      </w:r>
-      <w:r>
-        <w:rPr>
-          <w:rStyle w:val="citationauthor"/>
-          <w:rFonts w:ascii="Times New Roman" w:hAnsi="Times New Roman" w:cs="Times New Roman"/>
-          <w:sz w:val="24"/>
-          <w:szCs w:val="24"/>
-        </w:rPr>
-        <w:t>.</w:t>
-      </w:r>
-      <w:r>
-        <w:rPr>
-          <w:rStyle w:val="citationauthor"/>
+          <w:b w:val="1"/>
+          <w:bCs w:val="1"/>
+          <w:sz w:val="24"/>
+          <w:szCs w:val="24"/>
+          <w:u w:val="single"/>
+        </w:rPr>
+        <w:t>*</w:t>
+      </w:r>
+      <w:r>
+        <w:rPr>
+          <w:rStyle w:val="citationauthor"/>
+          <w:rFonts w:ascii="Times New Roman" w:hAnsi="Times New Roman" w:cs="Times New Roman"/>
+          <w:sz w:val="24"/>
+          <w:szCs w:val="24"/>
+        </w:rPr>
+        <w:t>, Vitriol EA</w:t>
+      </w:r>
+      <w:r>
+        <w:rPr>
+          <w:rStyle w:val="citationauthor"/>
+          <w:rFonts w:ascii="Times New Roman" w:hAnsi="Times New Roman" w:cs="Times New Roman"/>
+          <w:sz w:val="24"/>
+          <w:szCs w:val="24"/>
+        </w:rPr>
+        <w:t>*</w:t>
+      </w:r>
+      <w:r>
+        <w:rPr>
+          <w:rStyle w:val="citationauthor"/>
+          <w:rFonts w:ascii="Times New Roman" w:hAnsi="Times New Roman" w:cs="Times New Roman"/>
+          <w:sz w:val="24"/>
+          <w:szCs w:val="24"/>
+        </w:rPr>
+        <w:t>, Hahn KM, Gomez SM.</w:t>
+      </w:r>
+      <w:r>
+        <w:rPr>
           <w:rFonts w:ascii="Times New Roman" w:hAnsi="Times New Roman" w:cs="Times New Roman"/>
           <w:sz w:val="24"/>
           <w:szCs w:val="24"/>
@@ -3589,30 +4253,54 @@
       </w:r>
       <w:r>
         <w:rPr>
-          <w:rFonts w:ascii="Times New Roman" w:hAnsi="Times New Roman" w:cs="Times New Roman"/>
-          <w:sz w:val="24"/>
-          <w:szCs w:val="24"/>
-        </w:rPr>
-        <w:t xml:space="preserve">The vinculin C-terminal hairpin mediates F-actin bundle formation, focal adhesion, and cell mechanical properties. </w:t>
-      </w:r>
-      <w:r>
-        <w:rPr>
+          <w:rStyle w:val="citationarticletitle"/>
+          <w:rFonts w:ascii="Times New Roman" w:hAnsi="Times New Roman" w:cs="Times New Roman"/>
+          <w:sz w:val="24"/>
+          <w:szCs w:val="24"/>
+        </w:rPr>
+        <w:t>High-Resolution Quantification of Focal Adhesion Spatiotemporal Dynamics in Living Cells.</w:t>
+      </w:r>
+      <w:r>
+        <w:rPr>
+          <w:rFonts w:ascii="Times New Roman" w:hAnsi="Times New Roman" w:cs="Times New Roman"/>
+          <w:sz w:val="24"/>
+          <w:szCs w:val="24"/>
+        </w:rPr>
+        <w:t xml:space="preserve"> </w:t>
+      </w:r>
+      <w:proofErr w:type="spellStart"/>
+      <w:r>
+        <w:rPr>
+          <w:rStyle w:val="citationjournaltitle"/>
           <w:rFonts w:ascii="Times New Roman" w:hAnsi="Times New Roman" w:cs="Times New Roman"/>
           <w:i w:val="1"/>
           <w:iCs w:val="1"/>
           <w:sz w:val="24"/>
           <w:szCs w:val="24"/>
         </w:rPr>
-        <w:t>J Biol Chem</w:t>
-      </w:r>
-      <w:r>
-        <w:rPr>
+        <w:t>PLoS</w:t>
+      </w:r>
+      <w:proofErr w:type="spellEnd"/>
+      <w:r>
+        <w:rPr>
+          <w:rStyle w:val="citationjournaltitle"/>
           <w:rFonts w:ascii="Times New Roman" w:hAnsi="Times New Roman" w:cs="Times New Roman"/>
           <w:i w:val="1"/>
           <w:iCs w:val="1"/>
           <w:sz w:val="24"/>
           <w:szCs w:val="24"/>
         </w:rPr>
+        <w:t xml:space="preserve"> ONE</w:t>
+      </w:r>
+      <w:r>
+        <w:rPr>
+          <w:rStyle w:val="citationjournaltitle"/>
+          <w:rFonts w:ascii="Times New Roman" w:hAnsi="Times New Roman" w:cs="Times New Roman"/>
+          <w:i w:val="1"/>
+          <w:iCs w:val="1"/>
+          <w:sz w:val="24"/>
+          <w:szCs w:val="24"/>
+        </w:rPr>
         <w:t>,</w:t>
       </w:r>
       <w:r>
@@ -3621,9 +4309,25 @@
           <w:sz w:val="24"/>
           <w:szCs w:val="24"/>
         </w:rPr>
-        <w:t xml:space="preserve"> 2011 (</w:t>
-      </w:r>
-      <w:hyperlink r:id="R5f713043f98c4e64">
+        <w:t xml:space="preserve"> </w:t>
+      </w:r>
+      <w:r>
+        <w:rPr>
+          <w:rFonts w:ascii="Times New Roman" w:hAnsi="Times New Roman" w:cs="Times New Roman"/>
+          <w:sz w:val="24"/>
+          <w:szCs w:val="24"/>
+        </w:rPr>
+        <w:t xml:space="preserve">2011 </w:t>
+      </w:r>
+      <w:r>
+        <w:rPr>
+          <w:rFonts w:ascii="Times New Roman" w:hAnsi="Times New Roman" w:cs="Times New Roman"/>
+          <w:sz w:val="24"/>
+          <w:szCs w:val="24"/>
+        </w:rPr>
+        <w:t>(</w:t>
+      </w:r>
+      <w:hyperlink r:id="Ra17f7343d01141cc">
         <w:r>
           <w:rPr>
             <w:rStyle w:val="Hyperlink"/>
@@ -3642,7 +4346,7 @@
         </w:rPr>
         <w:t>|</w:t>
       </w:r>
-      <w:hyperlink r:id="Rbdac753080d64ecc">
+      <w:hyperlink r:id="Rabba9f768220495e">
         <w:r>
           <w:rPr>
             <w:rStyle w:val="Hyperlink"/>
@@ -3664,174 +4368,192 @@
     </w:p>
     <w:p>
       <w:pPr>
+        <w:pStyle w:val="Normal"/>
+        <w:spacing w:line="240" w:lineRule="auto"/>
+        <w:ind w:left="270" w:hanging="360"/>
+        <w:jc w:val="center"/>
+        <w:rPr>
+          <w:rFonts w:ascii="Times New Roman" w:hAnsi="Times New Roman" w:cs="Times New Roman"/>
+          <w:sz w:val="24"/>
+          <w:szCs w:val="24"/>
+        </w:rPr>
+      </w:pPr>
+      <w:r>
+        <w:rPr>
+          <w:rFonts w:ascii="Times New Roman" w:hAnsi="Times New Roman" w:cs="Times New Roman"/>
+          <w:sz w:val="24"/>
+          <w:szCs w:val="24"/>
+        </w:rPr>
+        <w:t>Pre-Prints</w:t>
+      </w:r>
+    </w:p>
+    <w:p>
+      <w:pPr>
         <w:pStyle w:val="ListParagraph"/>
         <w:numPr>
           <w:ilvl w:val="0"/>
-          <w:numId w:val="10"/>
+          <w:numId w:val="12"/>
         </w:numPr>
         <w:spacing w:line="240" w:lineRule="auto"/>
-        <w:ind w:left="270" w:hanging="360"/>
-        <w:rPr>
-          <w:rStyle w:val="citationauthor"/>
-          <w:rFonts w:ascii="Times New Roman" w:hAnsi="Times New Roman" w:eastAsia="Times New Roman" w:cs="Times New Roman"/>
-          <w:sz w:val="24"/>
-          <w:szCs w:val="24"/>
-        </w:rPr>
-      </w:pPr>
+        <w:ind w:left="360"/>
+        <w:jc w:val="left"/>
+        <w:rPr>
+          <w:rFonts w:ascii="Calibri" w:hAnsi="Calibri" w:eastAsia="Calibri" w:cs="Calibri" w:asciiTheme="minorAscii" w:hAnsiTheme="minorAscii" w:eastAsiaTheme="minorAscii" w:cstheme="minorAscii"/>
+          <w:sz w:val="22"/>
+          <w:szCs w:val="22"/>
+        </w:rPr>
+      </w:pPr>
+      <w:r>
+        <w:rPr>
+          <w:rFonts w:ascii="Times New Roman" w:hAnsi="Times New Roman" w:cs="Times New Roman"/>
+          <w:sz w:val="24"/>
+          <w:szCs w:val="24"/>
+        </w:rPr>
+        <w:t xml:space="preserve">Moret N, Liu C, Gyori </w:t>
+      </w:r>
+      <w:r>
+        <w:rPr>
+          <w:rFonts w:ascii="Times New Roman" w:hAnsi="Times New Roman" w:cs="Times New Roman"/>
+          <w:sz w:val="24"/>
+          <w:szCs w:val="24"/>
+        </w:rPr>
+        <w:t>BM</w:t>
+      </w:r>
+      <w:r>
+        <w:rPr>
+          <w:rFonts w:ascii="Times New Roman" w:hAnsi="Times New Roman" w:cs="Times New Roman"/>
+          <w:sz w:val="24"/>
+          <w:szCs w:val="24"/>
+        </w:rPr>
+        <w:t xml:space="preserve">, Bachman JA, </w:t>
+      </w:r>
       <w:proofErr w:type="spellStart"/>
       <w:r>
         <w:rPr>
-          <w:rStyle w:val="citationauthor"/>
-          <w:rFonts w:ascii="Times New Roman" w:hAnsi="Times New Roman" w:cs="Times New Roman"/>
-          <w:b w:val="1"/>
-          <w:bCs w:val="1"/>
-          <w:sz w:val="24"/>
-          <w:szCs w:val="24"/>
-          <w:u w:val="single"/>
+          <w:rFonts w:ascii="Times New Roman" w:hAnsi="Times New Roman" w:cs="Times New Roman"/>
+          <w:sz w:val="24"/>
+          <w:szCs w:val="24"/>
+        </w:rPr>
+        <w:t>Steppi</w:t>
+      </w:r>
+      <w:proofErr w:type="spellEnd"/>
+      <w:r>
+        <w:rPr>
+          <w:rFonts w:ascii="Times New Roman" w:hAnsi="Times New Roman" w:cs="Times New Roman"/>
+          <w:sz w:val="24"/>
+          <w:szCs w:val="24"/>
+        </w:rPr>
+        <w:t xml:space="preserve"> A, </w:t>
+      </w:r>
+      <w:proofErr w:type="spellStart"/>
+      <w:r>
+        <w:rPr>
+          <w:rFonts w:ascii="Times New Roman" w:hAnsi="Times New Roman" w:cs="Times New Roman"/>
+          <w:sz w:val="24"/>
+          <w:szCs w:val="24"/>
+        </w:rPr>
+        <w:t>Taujale</w:t>
+      </w:r>
+      <w:proofErr w:type="spellEnd"/>
+      <w:r>
+        <w:rPr>
+          <w:rFonts w:ascii="Times New Roman" w:hAnsi="Times New Roman" w:cs="Times New Roman"/>
+          <w:sz w:val="24"/>
+          <w:szCs w:val="24"/>
+        </w:rPr>
+        <w:t xml:space="preserve"> R, Huang L</w:t>
+      </w:r>
+      <w:r>
+        <w:rPr>
+          <w:rFonts w:ascii="Times New Roman" w:hAnsi="Times New Roman" w:cs="Times New Roman"/>
+          <w:sz w:val="24"/>
+          <w:szCs w:val="24"/>
+        </w:rPr>
+        <w:t xml:space="preserve">C, </w:t>
+      </w:r>
+      <w:r>
+        <w:rPr>
+          <w:rFonts w:ascii="Times New Roman" w:hAnsi="Times New Roman" w:cs="Times New Roman"/>
+          <w:sz w:val="24"/>
+          <w:szCs w:val="24"/>
+        </w:rPr>
+        <w:t xml:space="preserve">Hug C, </w:t>
+      </w:r>
+      <w:proofErr w:type="spellStart"/>
+      <w:r>
+        <w:rPr>
+          <w:rFonts w:ascii="Times New Roman" w:hAnsi="Times New Roman" w:cs="Times New Roman"/>
+          <w:sz w:val="24"/>
+          <w:szCs w:val="24"/>
         </w:rPr>
         <w:t>Berginski</w:t>
       </w:r>
       <w:proofErr w:type="spellEnd"/>
       <w:r>
         <w:rPr>
-          <w:rStyle w:val="citationauthor"/>
-          <w:rFonts w:ascii="Times New Roman" w:hAnsi="Times New Roman" w:cs="Times New Roman"/>
-          <w:b w:val="1"/>
-          <w:bCs w:val="1"/>
-          <w:sz w:val="24"/>
-          <w:szCs w:val="24"/>
-          <w:u w:val="single"/>
-        </w:rPr>
-        <w:t xml:space="preserve"> ME</w:t>
-      </w:r>
-      <w:r>
-        <w:rPr>
-          <w:rStyle w:val="citationauthor"/>
-          <w:rFonts w:ascii="Times New Roman" w:hAnsi="Times New Roman" w:cs="Times New Roman"/>
-          <w:b w:val="1"/>
-          <w:bCs w:val="1"/>
-          <w:sz w:val="24"/>
-          <w:szCs w:val="24"/>
-          <w:u w:val="single"/>
-        </w:rPr>
-        <w:t>*</w:t>
-      </w:r>
-      <w:r>
-        <w:rPr>
-          <w:rStyle w:val="citationauthor"/>
-          <w:rFonts w:ascii="Times New Roman" w:hAnsi="Times New Roman" w:cs="Times New Roman"/>
-          <w:sz w:val="24"/>
-          <w:szCs w:val="24"/>
-        </w:rPr>
-        <w:t>, Vitriol EA</w:t>
-      </w:r>
-      <w:r>
-        <w:rPr>
-          <w:rStyle w:val="citationauthor"/>
-          <w:rFonts w:ascii="Times New Roman" w:hAnsi="Times New Roman" w:cs="Times New Roman"/>
-          <w:sz w:val="24"/>
-          <w:szCs w:val="24"/>
-        </w:rPr>
-        <w:t>*</w:t>
-      </w:r>
-      <w:r>
-        <w:rPr>
-          <w:rStyle w:val="citationauthor"/>
-          <w:rFonts w:ascii="Times New Roman" w:hAnsi="Times New Roman" w:cs="Times New Roman"/>
-          <w:sz w:val="24"/>
-          <w:szCs w:val="24"/>
-        </w:rPr>
-        <w:t>, Hahn KM, Gomez SM.</w:t>
-      </w:r>
-      <w:r>
-        <w:rPr>
-          <w:rFonts w:ascii="Times New Roman" w:hAnsi="Times New Roman" w:cs="Times New Roman"/>
-          <w:sz w:val="24"/>
-          <w:szCs w:val="24"/>
-        </w:rPr>
-        <w:t xml:space="preserve"> </w:t>
-      </w:r>
-      <w:r>
-        <w:rPr>
-          <w:rStyle w:val="citationarticletitle"/>
-          <w:rFonts w:ascii="Times New Roman" w:hAnsi="Times New Roman" w:cs="Times New Roman"/>
-          <w:sz w:val="24"/>
-          <w:szCs w:val="24"/>
-        </w:rPr>
-        <w:t>High-Resolution Quantification of Focal Adhesion Spatiotemporal Dynamics in Living Cells.</w:t>
-      </w:r>
-      <w:r>
-        <w:rPr>
-          <w:rFonts w:ascii="Times New Roman" w:hAnsi="Times New Roman" w:cs="Times New Roman"/>
-          <w:sz w:val="24"/>
-          <w:szCs w:val="24"/>
-        </w:rPr>
-        <w:t xml:space="preserve"> </w:t>
+          <w:rFonts w:ascii="Times New Roman" w:hAnsi="Times New Roman" w:cs="Times New Roman"/>
+          <w:sz w:val="24"/>
+          <w:szCs w:val="24"/>
+        </w:rPr>
+        <w:t xml:space="preserve"> M, Gomez S, Kannan N, Sorger PK. Exploring the understudied human </w:t>
       </w:r>
       <w:proofErr w:type="spellStart"/>
       <w:r>
         <w:rPr>
-          <w:rStyle w:val="citationjournaltitle"/>
+          <w:rFonts w:ascii="Times New Roman" w:hAnsi="Times New Roman" w:cs="Times New Roman"/>
+          <w:sz w:val="24"/>
+          <w:szCs w:val="24"/>
+        </w:rPr>
+        <w:t>kinome</w:t>
+      </w:r>
+      <w:proofErr w:type="spellEnd"/>
+      <w:r>
+        <w:rPr>
+          <w:rFonts w:ascii="Times New Roman" w:hAnsi="Times New Roman" w:cs="Times New Roman"/>
+          <w:sz w:val="24"/>
+          <w:szCs w:val="24"/>
+        </w:rPr>
+        <w:t xml:space="preserve"> for research and therapeutic opportunities. </w:t>
+      </w:r>
+      <w:proofErr w:type="spellStart"/>
+      <w:r>
+        <w:rPr>
           <w:rFonts w:ascii="Times New Roman" w:hAnsi="Times New Roman" w:cs="Times New Roman"/>
           <w:i w:val="1"/>
           <w:iCs w:val="1"/>
           <w:sz w:val="24"/>
           <w:szCs w:val="24"/>
         </w:rPr>
-        <w:t>PLoS</w:t>
-      </w:r>
-      <w:proofErr w:type="spellEnd"/>
-      <w:r>
-        <w:rPr>
-          <w:rStyle w:val="citationjournaltitle"/>
+        <w:t>B</w:t>
+      </w:r>
+      <w:r>
+        <w:rPr>
           <w:rFonts w:ascii="Times New Roman" w:hAnsi="Times New Roman" w:cs="Times New Roman"/>
           <w:i w:val="1"/>
           <w:iCs w:val="1"/>
           <w:sz w:val="24"/>
           <w:szCs w:val="24"/>
         </w:rPr>
-        <w:t xml:space="preserve"> ONE</w:t>
-      </w:r>
-      <w:r>
-        <w:rPr>
-          <w:rStyle w:val="citationjournaltitle"/>
-          <w:rFonts w:ascii="Times New Roman" w:hAnsi="Times New Roman" w:cs="Times New Roman"/>
-          <w:i w:val="1"/>
-          <w:iCs w:val="1"/>
-          <w:sz w:val="24"/>
-          <w:szCs w:val="24"/>
-        </w:rPr>
-        <w:t>,</w:t>
-      </w:r>
-      <w:r>
-        <w:rPr>
-          <w:rFonts w:ascii="Times New Roman" w:hAnsi="Times New Roman" w:cs="Times New Roman"/>
-          <w:sz w:val="24"/>
-          <w:szCs w:val="24"/>
-        </w:rPr>
-        <w:t xml:space="preserve"> </w:t>
-      </w:r>
-      <w:r>
-        <w:rPr>
-          <w:rFonts w:ascii="Times New Roman" w:hAnsi="Times New Roman" w:cs="Times New Roman"/>
-          <w:sz w:val="24"/>
-          <w:szCs w:val="24"/>
-        </w:rPr>
-        <w:t xml:space="preserve">2011 </w:t>
-      </w:r>
-      <w:r>
-        <w:rPr>
-          <w:rFonts w:ascii="Times New Roman" w:hAnsi="Times New Roman" w:cs="Times New Roman"/>
-          <w:sz w:val="24"/>
-          <w:szCs w:val="24"/>
-        </w:rPr>
-        <w:t>(</w:t>
-      </w:r>
-      <w:hyperlink r:id="R1b4d2cf549064f13">
+        <w:t>ioRxiv</w:t>
+      </w:r>
+      <w:proofErr w:type="spellEnd"/>
+      <w:r>
+        <w:rPr>
+          <w:rFonts w:ascii="Times New Roman" w:hAnsi="Times New Roman" w:cs="Times New Roman"/>
+          <w:i w:val="0"/>
+          <w:iCs w:val="0"/>
+          <w:sz w:val="24"/>
+          <w:szCs w:val="24"/>
+        </w:rPr>
+        <w:t>, 2020 (</w:t>
+      </w:r>
+      <w:hyperlink r:id="Ra5e1bcbee68e4c3e">
         <w:r>
           <w:rPr>
             <w:rStyle w:val="Hyperlink"/>
             <w:rFonts w:ascii="Times New Roman" w:hAnsi="Times New Roman" w:cs="Times New Roman"/>
+            <w:i w:val="0"/>
+            <w:iCs w:val="0"/>
             <w:sz w:val="24"/>
             <w:szCs w:val="24"/>
           </w:rPr>
@@ -3841,16 +4563,20 @@
       <w:r>
         <w:rPr>
           <w:rFonts w:ascii="Times New Roman" w:hAnsi="Times New Roman" w:cs="Times New Roman"/>
+          <w:i w:val="0"/>
+          <w:iCs w:val="0"/>
           <w:sz w:val="24"/>
           <w:szCs w:val="24"/>
         </w:rPr>
         <w:t>|</w:t>
       </w:r>
-      <w:hyperlink r:id="Rc08d7cab22e740b6">
+      <w:hyperlink r:id="Ra4a570a1fc9c43d1">
         <w:r>
           <w:rPr>
             <w:rStyle w:val="Hyperlink"/>
             <w:rFonts w:ascii="Times New Roman" w:hAnsi="Times New Roman" w:cs="Times New Roman"/>
+            <w:i w:val="0"/>
+            <w:iCs w:val="0"/>
             <w:sz w:val="24"/>
             <w:szCs w:val="24"/>
           </w:rPr>
@@ -3860,6 +4586,8 @@
       <w:r>
         <w:rPr>
           <w:rFonts w:ascii="Times New Roman" w:hAnsi="Times New Roman" w:cs="Times New Roman"/>
+          <w:i w:val="0"/>
+          <w:iCs w:val="0"/>
           <w:sz w:val="24"/>
           <w:szCs w:val="24"/>
         </w:rPr>
@@ -5225,6 +5953,90 @@
 
 <file path=word/numbering.xml><?xml version="1.0" encoding="utf-8"?>
 <w:numbering xmlns:wpc="http://schemas.microsoft.com/office/word/2010/wordprocessingCanvas" xmlns:mo="http://schemas.microsoft.com/office/mac/office/2008/main" xmlns:mc="http://schemas.openxmlformats.org/markup-compatibility/2006" xmlns:mv="urn:schemas-microsoft-com:mac:vml" xmlns:o="urn:schemas-microsoft-com:office:office" xmlns:r="http://schemas.openxmlformats.org/officeDocument/2006/relationships" xmlns:m="http://schemas.openxmlformats.org/officeDocument/2006/math" xmlns:v="urn:schemas-microsoft-com:vml" xmlns:wp14="http://schemas.microsoft.com/office/word/2010/wordprocessingDrawing" xmlns:wp="http://schemas.openxmlformats.org/drawingml/2006/wordprocessingDrawing" xmlns:w10="urn:schemas-microsoft-com:office:word" xmlns:w="http://schemas.openxmlformats.org/wordprocessingml/2006/main" xmlns:w14="http://schemas.microsoft.com/office/word/2010/wordml" xmlns:wpg="http://schemas.microsoft.com/office/word/2010/wordprocessingGroup" xmlns:wpi="http://schemas.microsoft.com/office/word/2010/wordprocessingInk" xmlns:wne="http://schemas.microsoft.com/office/word/2006/wordml" xmlns:wps="http://schemas.microsoft.com/office/word/2010/wordprocessingShape" mc:Ignorable="w14 wp14">
+  <w:abstractNum xmlns:w="http://schemas.openxmlformats.org/wordprocessingml/2006/main" w:abstractNumId="11">
+    <w:multiLevelType xmlns:w="http://schemas.openxmlformats.org/wordprocessingml/2006/main" w:val="hybridMultilevel"/>
+    <w:lvl xmlns:w="http://schemas.openxmlformats.org/wordprocessingml/2006/main" w:ilvl="0">
+      <w:start w:val="1"/>
+      <w:numFmt w:val="decimal"/>
+      <w:lvlText w:val="%1."/>
+      <w:lvlJc w:val="left"/>
+      <w:pPr>
+        <w:ind w:left="720" w:hanging="360"/>
+      </w:pPr>
+    </w:lvl>
+    <w:lvl xmlns:w="http://schemas.openxmlformats.org/wordprocessingml/2006/main" w:ilvl="1">
+      <w:start w:val="1"/>
+      <w:numFmt w:val="decimal"/>
+      <w:lvlText w:val="%1.%2."/>
+      <w:lvlJc w:val="left"/>
+      <w:pPr>
+        <w:ind w:left="1440" w:hanging="360"/>
+      </w:pPr>
+    </w:lvl>
+    <w:lvl xmlns:w="http://schemas.openxmlformats.org/wordprocessingml/2006/main" w:ilvl="2">
+      <w:start w:val="1"/>
+      <w:numFmt w:val="decimal"/>
+      <w:lvlText w:val="%1.%2.%3."/>
+      <w:lvlJc w:val="left"/>
+      <w:pPr>
+        <w:ind w:left="2160" w:hanging="180"/>
+      </w:pPr>
+    </w:lvl>
+    <w:lvl xmlns:w="http://schemas.openxmlformats.org/wordprocessingml/2006/main" w:ilvl="3">
+      <w:start w:val="1"/>
+      <w:numFmt w:val="decimal"/>
+      <w:lvlText w:val="%1.%2.%3.%4."/>
+      <w:lvlJc w:val="left"/>
+      <w:pPr>
+        <w:ind w:left="2880" w:hanging="360"/>
+      </w:pPr>
+    </w:lvl>
+    <w:lvl xmlns:w="http://schemas.openxmlformats.org/wordprocessingml/2006/main" w:ilvl="4">
+      <w:start w:val="1"/>
+      <w:numFmt w:val="decimal"/>
+      <w:lvlText w:val="%1.%2.%3.%4.%5."/>
+      <w:lvlJc w:val="left"/>
+      <w:pPr>
+        <w:ind w:left="3600" w:hanging="360"/>
+      </w:pPr>
+    </w:lvl>
+    <w:lvl xmlns:w="http://schemas.openxmlformats.org/wordprocessingml/2006/main" w:ilvl="5">
+      <w:start w:val="1"/>
+      <w:numFmt w:val="decimal"/>
+      <w:lvlText w:val="%1.%2.%3.%4.%5.%6."/>
+      <w:lvlJc w:val="left"/>
+      <w:pPr>
+        <w:ind w:left="4320" w:hanging="180"/>
+      </w:pPr>
+    </w:lvl>
+    <w:lvl xmlns:w="http://schemas.openxmlformats.org/wordprocessingml/2006/main" w:ilvl="6">
+      <w:start w:val="1"/>
+      <w:numFmt w:val="decimal"/>
+      <w:lvlText w:val="%1.%2.%3.%4.%5.%6.%7."/>
+      <w:lvlJc w:val="left"/>
+      <w:pPr>
+        <w:ind w:left="5040" w:hanging="360"/>
+      </w:pPr>
+    </w:lvl>
+    <w:lvl xmlns:w="http://schemas.openxmlformats.org/wordprocessingml/2006/main" w:ilvl="7">
+      <w:start w:val="1"/>
+      <w:numFmt w:val="decimal"/>
+      <w:lvlText w:val="%1.%2.%3.%4.%5.%6.%7.%8."/>
+      <w:lvlJc w:val="left"/>
+      <w:pPr>
+        <w:ind w:left="5760" w:hanging="360"/>
+      </w:pPr>
+    </w:lvl>
+    <w:lvl xmlns:w="http://schemas.openxmlformats.org/wordprocessingml/2006/main" w:ilvl="8">
+      <w:start w:val="1"/>
+      <w:numFmt w:val="decimal"/>
+      <w:lvlText w:val="%1.%2.%3.%4.%5.%6.%7.%8.%9."/>
+      <w:lvlJc w:val="left"/>
+      <w:pPr>
+        <w:ind w:left="6480" w:hanging="180"/>
+      </w:pPr>
+    </w:lvl>
+  </w:abstractNum>
   <w:abstractNum w:abstractNumId="0">
     <w:nsid w:val="0E940470"/>
     <w:multiLevelType w:val="hybridMultilevel"/>
@@ -6253,6 +7065,9 @@
       </w:rPr>
     </w:lvl>
   </w:abstractNum>
+  <w:num w:numId="12">
+    <w:abstractNumId w:val="11"/>
+  </w:num>
   <w:num w:numId="1">
     <w:abstractNumId w:val="0"/>
   </w:num>

</xml_diff>